<commit_message>
Pricing and Payment Terms
</commit_message>
<xml_diff>
--- a/System Proposal.docx
+++ b/System Proposal.docx
@@ -1,6 +1,6 @@
 
 <file path=word/document.xml><?xml version="1.0" encoding="utf-8"?>
-<w:document xmlns:wpc="http://schemas.microsoft.com/office/word/2010/wordprocessingCanvas" xmlns:cx="http://schemas.microsoft.com/office/drawing/2014/chartex" xmlns:cx1="http://schemas.microsoft.com/office/drawing/2015/9/8/chartex" xmlns:cx2="http://schemas.microsoft.com/office/drawing/2015/10/21/chartex" xmlns:cx3="http://schemas.microsoft.com/office/drawing/2016/5/9/chartex" xmlns:cx4="http://schemas.microsoft.com/office/drawing/2016/5/10/chartex" xmlns:cx5="http://schemas.microsoft.com/office/drawing/2016/5/11/chartex" xmlns:cx6="http://schemas.microsoft.com/office/drawing/2016/5/12/chartex" xmlns:cx7="http://schemas.microsoft.com/office/drawing/2016/5/13/chartex" xmlns:cx8="http://schemas.microsoft.com/office/drawing/2016/5/14/chartex" xmlns:mc="http://schemas.openxmlformats.org/markup-compatibility/2006" xmlns:aink="http://schemas.microsoft.com/office/drawing/2016/ink" xmlns:am3d="http://schemas.microsoft.com/office/drawing/2017/model3d" xmlns:o="urn:schemas-microsoft-com:office:office" xmlns:r="http://schemas.openxmlformats.org/officeDocument/2006/relationships" xmlns:m="http://schemas.openxmlformats.org/officeDocument/2006/math" xmlns:v="urn:schemas-microsoft-com:vml" xmlns:wp14="http://schemas.microsoft.com/office/word/2010/wordprocessingDrawing" xmlns:wp="http://schemas.openxmlformats.org/drawingml/2006/wordprocessingDrawing" xmlns:w10="urn:schemas-microsoft-com:office:word" xmlns:w="http://schemas.openxmlformats.org/wordprocessingml/2006/main" xmlns:w14="http://schemas.microsoft.com/office/word/2010/wordml" xmlns:w15="http://schemas.microsoft.com/office/word/2012/wordml" xmlns:w16cex="http://schemas.microsoft.com/office/word/2018/wordml/cex" xmlns:w16cid="http://schemas.microsoft.com/office/word/2016/wordml/cid" xmlns:w16="http://schemas.microsoft.com/office/word/2018/wordml" xmlns:w16sdtdh="http://schemas.microsoft.com/office/word/2020/wordml/sdtdatahash" xmlns:w16se="http://schemas.microsoft.com/office/word/2015/wordml/symex" xmlns:wpg="http://schemas.microsoft.com/office/word/2010/wordprocessingGroup" xmlns:wpi="http://schemas.microsoft.com/office/word/2010/wordprocessingInk" xmlns:wne="http://schemas.microsoft.com/office/word/2006/wordml" xmlns:wps="http://schemas.microsoft.com/office/word/2010/wordprocessingShape" mc:Ignorable="w14 w15 w16se w16cid w16 w16cex w16sdtdh wp14">
+<w:document xmlns:wpc="http://schemas.microsoft.com/office/word/2010/wordprocessingCanvas" xmlns:mc="http://schemas.openxmlformats.org/markup-compatibility/2006" xmlns:o="urn:schemas-microsoft-com:office:office" xmlns:r="http://schemas.openxmlformats.org/officeDocument/2006/relationships" xmlns:m="http://schemas.openxmlformats.org/officeDocument/2006/math" xmlns:v="urn:schemas-microsoft-com:vml" xmlns:wp14="http://schemas.microsoft.com/office/word/2010/wordprocessingDrawing" xmlns:wp="http://schemas.openxmlformats.org/drawingml/2006/wordprocessingDrawing" xmlns:w10="urn:schemas-microsoft-com:office:word" xmlns:w="http://schemas.openxmlformats.org/wordprocessingml/2006/main" xmlns:w14="http://schemas.microsoft.com/office/word/2010/wordml" xmlns:w15="http://schemas.microsoft.com/office/word/2012/wordml" xmlns:wpg="http://schemas.microsoft.com/office/word/2010/wordprocessingGroup" xmlns:wpi="http://schemas.microsoft.com/office/word/2010/wordprocessingInk" xmlns:wne="http://schemas.microsoft.com/office/word/2006/wordml" xmlns:wps="http://schemas.microsoft.com/office/word/2010/wordprocessingShape" mc:Ignorable="w14 w15 wp14">
   <w:body>
     <w:p>
       <w:pPr>
@@ -15,23 +15,7 @@
           <w:i/>
           <w:iCs/>
         </w:rPr>
-        <w:t>*</w:t>
-      </w:r>
-      <w:proofErr w:type="gramStart"/>
-      <w:r>
-        <w:rPr>
-          <w:i/>
-          <w:iCs/>
-        </w:rPr>
-        <w:t>this</w:t>
-      </w:r>
-      <w:proofErr w:type="gramEnd"/>
-      <w:r>
-        <w:rPr>
-          <w:i/>
-          <w:iCs/>
-        </w:rPr>
-        <w:t xml:space="preserve"> is a draft less design *don’t forget to remove the notes</w:t>
+        <w:t>*this is a draft less design *don’t forget to remove the notes</w:t>
       </w:r>
     </w:p>
     <w:p>
@@ -203,13 +187,7 @@
     </w:p>
     <w:p>
       <w:r>
-        <w:t>3. T</w:t>
-      </w:r>
-      <w:r>
-        <w:t>e</w:t>
-      </w:r>
-      <w:r>
-        <w:t>chnical Obstacles</w:t>
+        <w:t>3. Technical Obstacles</w:t>
       </w:r>
     </w:p>
     <w:p>
@@ -282,13 +260,7 @@
         <w:t>4</w:t>
       </w:r>
       <w:r>
-        <w:t>.</w:t>
-      </w:r>
-      <w:r>
-        <w:t xml:space="preserve"> </w:t>
-      </w:r>
-      <w:r>
-        <w:t>Payment Terms</w:t>
+        <w:t>. Payment Terms</w:t>
       </w:r>
     </w:p>
     <w:p>
@@ -299,10 +271,7 @@
         <w:t>5</w:t>
       </w:r>
       <w:r>
-        <w:t>.</w:t>
-      </w:r>
-      <w:r>
-        <w:t xml:space="preserve"> Contact Us</w:t>
+        <w:t>. Contact Us</w:t>
       </w:r>
       <w:r>
         <w:br w:type="page"/>
@@ -1021,6 +990,43 @@
       </w:r>
     </w:p>
     <w:p/>
+    <w:p>
+      <w:r>
+        <w:t>Our fee for seeing the project through from start to comple</w:t>
+      </w:r>
+      <w:r>
+        <w:t>tion will be Php606</w:t>
+      </w:r>
+      <w:r>
+        <w:t>, 000.00 for 6</w:t>
+      </w:r>
+      <w:r>
+        <w:t xml:space="preserve"> months.</w:t>
+      </w:r>
+    </w:p>
+    <w:p>
+      <w:r>
+        <w:tab/>
+      </w:r>
+      <w:r>
+        <w:tab/>
+        <w:t>Software Engineer 17, 000.00 /month</w:t>
+      </w:r>
+    </w:p>
+    <w:p>
+      <w:r>
+        <w:tab/>
+      </w:r>
+      <w:r>
+        <w:tab/>
+        <w:t>Programmers (7</w:t>
+      </w:r>
+      <w:r>
+        <w:t>)   12, 000.00 /month</w:t>
+      </w:r>
+      <w:bookmarkStart w:id="0" w:name="_GoBack"/>
+      <w:bookmarkEnd w:id="0"/>
+    </w:p>
     <w:p/>
     <w:p/>
     <w:p>
@@ -1050,6 +1056,269 @@
           <w:bCs/>
         </w:rPr>
         <w:t>. Payment Terms</w:t>
+      </w:r>
+    </w:p>
+    <w:p>
+      <w:pPr>
+        <w:rPr>
+          <w:bCs/>
+        </w:rPr>
+      </w:pPr>
+      <w:r>
+        <w:rPr>
+          <w:bCs/>
+        </w:rPr>
+        <w:t>We propose the following terms:</w:t>
+      </w:r>
+    </w:p>
+    <w:p>
+      <w:pPr>
+        <w:spacing w:after="0" w:line="360" w:lineRule="atLeast"/>
+        <w:rPr>
+          <w:rFonts w:eastAsia="Times New Roman" w:cs="Arial"/>
+          <w:color w:val="000000" w:themeColor="text1"/>
+          <w:sz w:val="24"/>
+          <w:szCs w:val="24"/>
+        </w:rPr>
+      </w:pPr>
+      <w:r>
+        <w:rPr>
+          <w:rFonts w:eastAsia="Times New Roman" w:cs="Arial"/>
+          <w:color w:val="000000" w:themeColor="text1"/>
+          <w:sz w:val="24"/>
+          <w:szCs w:val="24"/>
+        </w:rPr>
+        <w:t>25% (25%)                </w:t>
+      </w:r>
+    </w:p>
+    <w:p>
+      <w:pPr>
+        <w:spacing w:after="0" w:line="360" w:lineRule="atLeast"/>
+        <w:rPr>
+          <w:rFonts w:eastAsia="Times New Roman" w:cs="Arial"/>
+          <w:color w:val="000000" w:themeColor="text1"/>
+          <w:sz w:val="24"/>
+          <w:szCs w:val="24"/>
+        </w:rPr>
+      </w:pPr>
+      <w:r>
+        <w:rPr>
+          <w:rFonts w:eastAsia="Times New Roman" w:cs="Arial"/>
+          <w:color w:val="000000" w:themeColor="text1"/>
+          <w:sz w:val="24"/>
+          <w:szCs w:val="24"/>
+        </w:rPr>
+        <w:t>Paid on acceptance of this proposal and signing of our software development agreement.</w:t>
+      </w:r>
+    </w:p>
+    <w:p>
+      <w:pPr>
+        <w:spacing w:after="0" w:line="360" w:lineRule="atLeast"/>
+        <w:rPr>
+          <w:rFonts w:eastAsia="Times New Roman" w:cs="Arial"/>
+          <w:color w:val="000000" w:themeColor="text1"/>
+          <w:sz w:val="24"/>
+          <w:szCs w:val="24"/>
+        </w:rPr>
+      </w:pPr>
+      <w:r>
+        <w:rPr>
+          <w:rFonts w:eastAsia="Times New Roman" w:cs="Arial"/>
+          <w:color w:val="000000" w:themeColor="text1"/>
+          <w:sz w:val="24"/>
+          <w:szCs w:val="24"/>
+        </w:rPr>
+        <w:t> </w:t>
+      </w:r>
+    </w:p>
+    <w:p>
+      <w:pPr>
+        <w:spacing w:after="0" w:line="360" w:lineRule="atLeast"/>
+        <w:rPr>
+          <w:rFonts w:eastAsia="Times New Roman" w:cs="Arial"/>
+          <w:color w:val="000000" w:themeColor="text1"/>
+          <w:sz w:val="24"/>
+          <w:szCs w:val="24"/>
+        </w:rPr>
+      </w:pPr>
+      <w:r>
+        <w:rPr>
+          <w:rFonts w:eastAsia="Times New Roman" w:cs="Arial"/>
+          <w:color w:val="000000" w:themeColor="text1"/>
+          <w:sz w:val="24"/>
+          <w:szCs w:val="24"/>
+        </w:rPr>
+        <w:t>25% (50%)</w:t>
+      </w:r>
+    </w:p>
+    <w:p>
+      <w:pPr>
+        <w:spacing w:after="0" w:line="360" w:lineRule="atLeast"/>
+        <w:rPr>
+          <w:rFonts w:eastAsia="Times New Roman" w:cs="Arial"/>
+          <w:color w:val="000000" w:themeColor="text1"/>
+          <w:sz w:val="24"/>
+          <w:szCs w:val="24"/>
+        </w:rPr>
+      </w:pPr>
+      <w:r>
+        <w:rPr>
+          <w:rFonts w:eastAsia="Times New Roman" w:cs="Arial"/>
+          <w:color w:val="000000" w:themeColor="text1"/>
+          <w:sz w:val="24"/>
+          <w:szCs w:val="24"/>
+        </w:rPr>
+        <w:t>Paid at completion of Milestone 1.</w:t>
+      </w:r>
+    </w:p>
+    <w:p>
+      <w:pPr>
+        <w:spacing w:after="0" w:line="360" w:lineRule="atLeast"/>
+        <w:rPr>
+          <w:rFonts w:eastAsia="Times New Roman" w:cs="Arial"/>
+          <w:color w:val="000000" w:themeColor="text1"/>
+          <w:sz w:val="24"/>
+          <w:szCs w:val="24"/>
+        </w:rPr>
+      </w:pPr>
+      <w:r>
+        <w:rPr>
+          <w:rFonts w:eastAsia="Times New Roman" w:cs="Arial"/>
+          <w:color w:val="000000" w:themeColor="text1"/>
+          <w:sz w:val="24"/>
+          <w:szCs w:val="24"/>
+        </w:rPr>
+        <w:t> </w:t>
+      </w:r>
+    </w:p>
+    <w:p>
+      <w:pPr>
+        <w:spacing w:after="0" w:line="360" w:lineRule="atLeast"/>
+        <w:rPr>
+          <w:rFonts w:eastAsia="Times New Roman" w:cs="Arial"/>
+          <w:color w:val="000000" w:themeColor="text1"/>
+          <w:sz w:val="24"/>
+          <w:szCs w:val="24"/>
+        </w:rPr>
+      </w:pPr>
+      <w:r>
+        <w:rPr>
+          <w:rFonts w:eastAsia="Times New Roman" w:cs="Arial"/>
+          <w:color w:val="000000" w:themeColor="text1"/>
+          <w:sz w:val="24"/>
+          <w:szCs w:val="24"/>
+        </w:rPr>
+        <w:t>25% (75%) </w:t>
+      </w:r>
+      <w:r>
+        <w:rPr>
+          <w:rFonts w:eastAsia="Times New Roman" w:cs="Arial"/>
+          <w:color w:val="000000" w:themeColor="text1"/>
+          <w:sz w:val="24"/>
+          <w:szCs w:val="24"/>
+        </w:rPr>
+        <w:br/>
+        <w:t>Paid at completion of Milestone 2.</w:t>
+      </w:r>
+    </w:p>
+    <w:p>
+      <w:pPr>
+        <w:spacing w:after="0" w:line="360" w:lineRule="atLeast"/>
+        <w:rPr>
+          <w:rFonts w:eastAsia="Times New Roman" w:cs="Arial"/>
+          <w:color w:val="000000" w:themeColor="text1"/>
+          <w:sz w:val="24"/>
+          <w:szCs w:val="24"/>
+        </w:rPr>
+      </w:pPr>
+      <w:r>
+        <w:rPr>
+          <w:rFonts w:eastAsia="Times New Roman" w:cs="Arial"/>
+          <w:color w:val="000000" w:themeColor="text1"/>
+          <w:sz w:val="24"/>
+          <w:szCs w:val="24"/>
+        </w:rPr>
+        <w:t> </w:t>
+      </w:r>
+    </w:p>
+    <w:p>
+      <w:pPr>
+        <w:spacing w:after="0" w:line="360" w:lineRule="atLeast"/>
+        <w:rPr>
+          <w:rFonts w:eastAsia="Times New Roman" w:cs="Arial"/>
+          <w:color w:val="000000" w:themeColor="text1"/>
+          <w:sz w:val="24"/>
+          <w:szCs w:val="24"/>
+        </w:rPr>
+      </w:pPr>
+      <w:r>
+        <w:rPr>
+          <w:rFonts w:eastAsia="Times New Roman" w:cs="Arial"/>
+          <w:color w:val="000000" w:themeColor="text1"/>
+          <w:sz w:val="24"/>
+          <w:szCs w:val="24"/>
+        </w:rPr>
+        <w:t>15% (90%) </w:t>
+      </w:r>
+      <w:r>
+        <w:rPr>
+          <w:rFonts w:eastAsia="Times New Roman" w:cs="Arial"/>
+          <w:color w:val="000000" w:themeColor="text1"/>
+          <w:sz w:val="24"/>
+          <w:szCs w:val="24"/>
+        </w:rPr>
+        <w:br/>
+        <w:t>Paid at completion of Milestone 3.</w:t>
+      </w:r>
+    </w:p>
+    <w:p>
+      <w:pPr>
+        <w:spacing w:after="0" w:line="360" w:lineRule="atLeast"/>
+        <w:rPr>
+          <w:rFonts w:eastAsia="Times New Roman" w:cs="Arial"/>
+          <w:color w:val="000000" w:themeColor="text1"/>
+          <w:sz w:val="24"/>
+          <w:szCs w:val="24"/>
+        </w:rPr>
+      </w:pPr>
+      <w:r>
+        <w:rPr>
+          <w:rFonts w:eastAsia="Times New Roman" w:cs="Arial"/>
+          <w:color w:val="000000" w:themeColor="text1"/>
+          <w:sz w:val="24"/>
+          <w:szCs w:val="24"/>
+        </w:rPr>
+        <w:t> </w:t>
+      </w:r>
+    </w:p>
+    <w:p>
+      <w:pPr>
+        <w:spacing w:line="360" w:lineRule="atLeast"/>
+        <w:rPr>
+          <w:rFonts w:eastAsia="Times New Roman" w:cs="Arial"/>
+          <w:color w:val="000000" w:themeColor="text1"/>
+          <w:sz w:val="24"/>
+          <w:szCs w:val="24"/>
+        </w:rPr>
+      </w:pPr>
+      <w:r>
+        <w:rPr>
+          <w:rFonts w:eastAsia="Times New Roman" w:cs="Arial"/>
+          <w:color w:val="000000" w:themeColor="text1"/>
+          <w:sz w:val="24"/>
+          <w:szCs w:val="24"/>
+        </w:rPr>
+        <w:t>10% (100%) </w:t>
+      </w:r>
+      <w:r>
+        <w:rPr>
+          <w:rFonts w:eastAsia="Times New Roman" w:cs="Arial"/>
+          <w:color w:val="000000" w:themeColor="text1"/>
+          <w:sz w:val="24"/>
+          <w:szCs w:val="24"/>
+        </w:rPr>
+        <w:br/>
+        <w:t>Paid at completion of Milestone 4.</w:t>
       </w:r>
     </w:p>
     <w:p/>
@@ -1087,7 +1356,7 @@
 </file>
 
 <file path=word/endnotes.xml><?xml version="1.0" encoding="utf-8"?>
-<w:endnotes xmlns:wpc="http://schemas.microsoft.com/office/word/2010/wordprocessingCanvas" xmlns:cx="http://schemas.microsoft.com/office/drawing/2014/chartex" xmlns:cx1="http://schemas.microsoft.com/office/drawing/2015/9/8/chartex" xmlns:cx2="http://schemas.microsoft.com/office/drawing/2015/10/21/chartex" xmlns:cx3="http://schemas.microsoft.com/office/drawing/2016/5/9/chartex" xmlns:cx4="http://schemas.microsoft.com/office/drawing/2016/5/10/chartex" xmlns:cx5="http://schemas.microsoft.com/office/drawing/2016/5/11/chartex" xmlns:cx6="http://schemas.microsoft.com/office/drawing/2016/5/12/chartex" xmlns:cx7="http://schemas.microsoft.com/office/drawing/2016/5/13/chartex" xmlns:cx8="http://schemas.microsoft.com/office/drawing/2016/5/14/chartex" xmlns:mc="http://schemas.openxmlformats.org/markup-compatibility/2006" xmlns:aink="http://schemas.microsoft.com/office/drawing/2016/ink" xmlns:am3d="http://schemas.microsoft.com/office/drawing/2017/model3d" xmlns:o="urn:schemas-microsoft-com:office:office" xmlns:r="http://schemas.openxmlformats.org/officeDocument/2006/relationships" xmlns:m="http://schemas.openxmlformats.org/officeDocument/2006/math" xmlns:v="urn:schemas-microsoft-com:vml" xmlns:wp14="http://schemas.microsoft.com/office/word/2010/wordprocessingDrawing" xmlns:wp="http://schemas.openxmlformats.org/drawingml/2006/wordprocessingDrawing" xmlns:w10="urn:schemas-microsoft-com:office:word" xmlns:w="http://schemas.openxmlformats.org/wordprocessingml/2006/main" xmlns:w14="http://schemas.microsoft.com/office/word/2010/wordml" xmlns:w15="http://schemas.microsoft.com/office/word/2012/wordml" xmlns:w16cex="http://schemas.microsoft.com/office/word/2018/wordml/cex" xmlns:w16cid="http://schemas.microsoft.com/office/word/2016/wordml/cid" xmlns:w16="http://schemas.microsoft.com/office/word/2018/wordml" xmlns:w16sdtdh="http://schemas.microsoft.com/office/word/2020/wordml/sdtdatahash" xmlns:w16se="http://schemas.microsoft.com/office/word/2015/wordml/symex" xmlns:wpg="http://schemas.microsoft.com/office/word/2010/wordprocessingGroup" xmlns:wpi="http://schemas.microsoft.com/office/word/2010/wordprocessingInk" xmlns:wne="http://schemas.microsoft.com/office/word/2006/wordml" xmlns:wps="http://schemas.microsoft.com/office/word/2010/wordprocessingShape" mc:Ignorable="w14 w15 w16se w16cid w16 w16cex w16sdtdh wp14">
+<w:endnotes xmlns:wpc="http://schemas.microsoft.com/office/word/2010/wordprocessingCanvas" xmlns:mc="http://schemas.openxmlformats.org/markup-compatibility/2006" xmlns:o="urn:schemas-microsoft-com:office:office" xmlns:r="http://schemas.openxmlformats.org/officeDocument/2006/relationships" xmlns:m="http://schemas.openxmlformats.org/officeDocument/2006/math" xmlns:v="urn:schemas-microsoft-com:vml" xmlns:wp14="http://schemas.microsoft.com/office/word/2010/wordprocessingDrawing" xmlns:wp="http://schemas.openxmlformats.org/drawingml/2006/wordprocessingDrawing" xmlns:w10="urn:schemas-microsoft-com:office:word" xmlns:w="http://schemas.openxmlformats.org/wordprocessingml/2006/main" xmlns:w14="http://schemas.microsoft.com/office/word/2010/wordml" xmlns:w15="http://schemas.microsoft.com/office/word/2012/wordml" xmlns:wpg="http://schemas.microsoft.com/office/word/2010/wordprocessingGroup" xmlns:wpi="http://schemas.microsoft.com/office/word/2010/wordprocessingInk" xmlns:wne="http://schemas.microsoft.com/office/word/2006/wordml" xmlns:wps="http://schemas.microsoft.com/office/word/2010/wordprocessingShape" mc:Ignorable="w14 w15 wp14">
   <w:endnote w:type="separator" w:id="-1">
     <w:p>
       <w:pPr>
@@ -1112,7 +1381,7 @@
 </file>
 
 <file path=word/footer1.xml><?xml version="1.0" encoding="utf-8"?>
-<w:ftr xmlns:wpc="http://schemas.microsoft.com/office/word/2010/wordprocessingCanvas" xmlns:cx="http://schemas.microsoft.com/office/drawing/2014/chartex" xmlns:cx1="http://schemas.microsoft.com/office/drawing/2015/9/8/chartex" xmlns:cx2="http://schemas.microsoft.com/office/drawing/2015/10/21/chartex" xmlns:cx3="http://schemas.microsoft.com/office/drawing/2016/5/9/chartex" xmlns:cx4="http://schemas.microsoft.com/office/drawing/2016/5/10/chartex" xmlns:cx5="http://schemas.microsoft.com/office/drawing/2016/5/11/chartex" xmlns:cx6="http://schemas.microsoft.com/office/drawing/2016/5/12/chartex" xmlns:cx7="http://schemas.microsoft.com/office/drawing/2016/5/13/chartex" xmlns:cx8="http://schemas.microsoft.com/office/drawing/2016/5/14/chartex" xmlns:mc="http://schemas.openxmlformats.org/markup-compatibility/2006" xmlns:aink="http://schemas.microsoft.com/office/drawing/2016/ink" xmlns:am3d="http://schemas.microsoft.com/office/drawing/2017/model3d" xmlns:o="urn:schemas-microsoft-com:office:office" xmlns:r="http://schemas.openxmlformats.org/officeDocument/2006/relationships" xmlns:m="http://schemas.openxmlformats.org/officeDocument/2006/math" xmlns:v="urn:schemas-microsoft-com:vml" xmlns:wp14="http://schemas.microsoft.com/office/word/2010/wordprocessingDrawing" xmlns:wp="http://schemas.openxmlformats.org/drawingml/2006/wordprocessingDrawing" xmlns:w10="urn:schemas-microsoft-com:office:word" xmlns:w="http://schemas.openxmlformats.org/wordprocessingml/2006/main" xmlns:w14="http://schemas.microsoft.com/office/word/2010/wordml" xmlns:w15="http://schemas.microsoft.com/office/word/2012/wordml" xmlns:w16cex="http://schemas.microsoft.com/office/word/2018/wordml/cex" xmlns:w16cid="http://schemas.microsoft.com/office/word/2016/wordml/cid" xmlns:w16="http://schemas.microsoft.com/office/word/2018/wordml" xmlns:w16sdtdh="http://schemas.microsoft.com/office/word/2020/wordml/sdtdatahash" xmlns:w16se="http://schemas.microsoft.com/office/word/2015/wordml/symex" xmlns:wpg="http://schemas.microsoft.com/office/word/2010/wordprocessingGroup" xmlns:wpi="http://schemas.microsoft.com/office/word/2010/wordprocessingInk" xmlns:wne="http://schemas.microsoft.com/office/word/2006/wordml" xmlns:wps="http://schemas.microsoft.com/office/word/2010/wordprocessingShape" mc:Ignorable="w14 w15 w16se w16cid w16 w16cex w16sdtdh wp14">
+<w:ftr xmlns:wpc="http://schemas.microsoft.com/office/word/2010/wordprocessingCanvas" xmlns:mc="http://schemas.openxmlformats.org/markup-compatibility/2006" xmlns:o="urn:schemas-microsoft-com:office:office" xmlns:r="http://schemas.openxmlformats.org/officeDocument/2006/relationships" xmlns:m="http://schemas.openxmlformats.org/officeDocument/2006/math" xmlns:v="urn:schemas-microsoft-com:vml" xmlns:wp14="http://schemas.microsoft.com/office/word/2010/wordprocessingDrawing" xmlns:wp="http://schemas.openxmlformats.org/drawingml/2006/wordprocessingDrawing" xmlns:w10="urn:schemas-microsoft-com:office:word" xmlns:w="http://schemas.openxmlformats.org/wordprocessingml/2006/main" xmlns:w14="http://schemas.microsoft.com/office/word/2010/wordml" xmlns:w15="http://schemas.microsoft.com/office/word/2012/wordml" xmlns:wpg="http://schemas.microsoft.com/office/word/2010/wordprocessingGroup" xmlns:wpi="http://schemas.microsoft.com/office/word/2010/wordprocessingInk" xmlns:wne="http://schemas.microsoft.com/office/word/2006/wordml" xmlns:wps="http://schemas.microsoft.com/office/word/2010/wordprocessingShape" mc:Ignorable="w14 w15 wp14">
   <w:p>
     <w:pPr>
       <w:pStyle w:val="Footer"/>
@@ -1122,7 +1391,7 @@
 </file>
 
 <file path=word/footer2.xml><?xml version="1.0" encoding="utf-8"?>
-<w:ftr xmlns:wpc="http://schemas.microsoft.com/office/word/2010/wordprocessingCanvas" xmlns:cx="http://schemas.microsoft.com/office/drawing/2014/chartex" xmlns:cx1="http://schemas.microsoft.com/office/drawing/2015/9/8/chartex" xmlns:cx2="http://schemas.microsoft.com/office/drawing/2015/10/21/chartex" xmlns:cx3="http://schemas.microsoft.com/office/drawing/2016/5/9/chartex" xmlns:cx4="http://schemas.microsoft.com/office/drawing/2016/5/10/chartex" xmlns:cx5="http://schemas.microsoft.com/office/drawing/2016/5/11/chartex" xmlns:cx6="http://schemas.microsoft.com/office/drawing/2016/5/12/chartex" xmlns:cx7="http://schemas.microsoft.com/office/drawing/2016/5/13/chartex" xmlns:cx8="http://schemas.microsoft.com/office/drawing/2016/5/14/chartex" xmlns:mc="http://schemas.openxmlformats.org/markup-compatibility/2006" xmlns:aink="http://schemas.microsoft.com/office/drawing/2016/ink" xmlns:am3d="http://schemas.microsoft.com/office/drawing/2017/model3d" xmlns:o="urn:schemas-microsoft-com:office:office" xmlns:r="http://schemas.openxmlformats.org/officeDocument/2006/relationships" xmlns:m="http://schemas.openxmlformats.org/officeDocument/2006/math" xmlns:v="urn:schemas-microsoft-com:vml" xmlns:wp14="http://schemas.microsoft.com/office/word/2010/wordprocessingDrawing" xmlns:wp="http://schemas.openxmlformats.org/drawingml/2006/wordprocessingDrawing" xmlns:w10="urn:schemas-microsoft-com:office:word" xmlns:w="http://schemas.openxmlformats.org/wordprocessingml/2006/main" xmlns:w14="http://schemas.microsoft.com/office/word/2010/wordml" xmlns:w15="http://schemas.microsoft.com/office/word/2012/wordml" xmlns:w16cex="http://schemas.microsoft.com/office/word/2018/wordml/cex" xmlns:w16cid="http://schemas.microsoft.com/office/word/2016/wordml/cid" xmlns:w16="http://schemas.microsoft.com/office/word/2018/wordml" xmlns:w16sdtdh="http://schemas.microsoft.com/office/word/2020/wordml/sdtdatahash" xmlns:w16se="http://schemas.microsoft.com/office/word/2015/wordml/symex" xmlns:wpg="http://schemas.microsoft.com/office/word/2010/wordprocessingGroup" xmlns:wpi="http://schemas.microsoft.com/office/word/2010/wordprocessingInk" xmlns:wne="http://schemas.microsoft.com/office/word/2006/wordml" xmlns:wps="http://schemas.microsoft.com/office/word/2010/wordprocessingShape" mc:Ignorable="w14 w15 w16se w16cid w16 w16cex w16sdtdh wp14">
+<w:ftr xmlns:wpc="http://schemas.microsoft.com/office/word/2010/wordprocessingCanvas" xmlns:mc="http://schemas.openxmlformats.org/markup-compatibility/2006" xmlns:o="urn:schemas-microsoft-com:office:office" xmlns:r="http://schemas.openxmlformats.org/officeDocument/2006/relationships" xmlns:m="http://schemas.openxmlformats.org/officeDocument/2006/math" xmlns:v="urn:schemas-microsoft-com:vml" xmlns:wp14="http://schemas.microsoft.com/office/word/2010/wordprocessingDrawing" xmlns:wp="http://schemas.openxmlformats.org/drawingml/2006/wordprocessingDrawing" xmlns:w10="urn:schemas-microsoft-com:office:word" xmlns:w="http://schemas.openxmlformats.org/wordprocessingml/2006/main" xmlns:w14="http://schemas.microsoft.com/office/word/2010/wordml" xmlns:w15="http://schemas.microsoft.com/office/word/2012/wordml" xmlns:wpg="http://schemas.microsoft.com/office/word/2010/wordprocessingGroup" xmlns:wpi="http://schemas.microsoft.com/office/word/2010/wordprocessingInk" xmlns:wne="http://schemas.microsoft.com/office/word/2006/wordml" xmlns:wps="http://schemas.microsoft.com/office/word/2010/wordprocessingShape" mc:Ignorable="w14 w15 wp14">
   <w:p>
     <w:pPr>
       <w:pStyle w:val="Footer"/>
@@ -1164,7 +1433,7 @@
           <w:rPr>
             <w:noProof/>
           </w:rPr>
-          <w:t>2</w:t>
+          <w:t>7</w:t>
         </w:r>
         <w:r>
           <w:rPr>
@@ -1184,7 +1453,7 @@
 </file>
 
 <file path=word/footer3.xml><?xml version="1.0" encoding="utf-8"?>
-<w:ftr xmlns:wpc="http://schemas.microsoft.com/office/word/2010/wordprocessingCanvas" xmlns:cx="http://schemas.microsoft.com/office/drawing/2014/chartex" xmlns:cx1="http://schemas.microsoft.com/office/drawing/2015/9/8/chartex" xmlns:cx2="http://schemas.microsoft.com/office/drawing/2015/10/21/chartex" xmlns:cx3="http://schemas.microsoft.com/office/drawing/2016/5/9/chartex" xmlns:cx4="http://schemas.microsoft.com/office/drawing/2016/5/10/chartex" xmlns:cx5="http://schemas.microsoft.com/office/drawing/2016/5/11/chartex" xmlns:cx6="http://schemas.microsoft.com/office/drawing/2016/5/12/chartex" xmlns:cx7="http://schemas.microsoft.com/office/drawing/2016/5/13/chartex" xmlns:cx8="http://schemas.microsoft.com/office/drawing/2016/5/14/chartex" xmlns:mc="http://schemas.openxmlformats.org/markup-compatibility/2006" xmlns:aink="http://schemas.microsoft.com/office/drawing/2016/ink" xmlns:am3d="http://schemas.microsoft.com/office/drawing/2017/model3d" xmlns:o="urn:schemas-microsoft-com:office:office" xmlns:r="http://schemas.openxmlformats.org/officeDocument/2006/relationships" xmlns:m="http://schemas.openxmlformats.org/officeDocument/2006/math" xmlns:v="urn:schemas-microsoft-com:vml" xmlns:wp14="http://schemas.microsoft.com/office/word/2010/wordprocessingDrawing" xmlns:wp="http://schemas.openxmlformats.org/drawingml/2006/wordprocessingDrawing" xmlns:w10="urn:schemas-microsoft-com:office:word" xmlns:w="http://schemas.openxmlformats.org/wordprocessingml/2006/main" xmlns:w14="http://schemas.microsoft.com/office/word/2010/wordml" xmlns:w15="http://schemas.microsoft.com/office/word/2012/wordml" xmlns:w16cex="http://schemas.microsoft.com/office/word/2018/wordml/cex" xmlns:w16cid="http://schemas.microsoft.com/office/word/2016/wordml/cid" xmlns:w16="http://schemas.microsoft.com/office/word/2018/wordml" xmlns:w16sdtdh="http://schemas.microsoft.com/office/word/2020/wordml/sdtdatahash" xmlns:w16se="http://schemas.microsoft.com/office/word/2015/wordml/symex" xmlns:wpg="http://schemas.microsoft.com/office/word/2010/wordprocessingGroup" xmlns:wpi="http://schemas.microsoft.com/office/word/2010/wordprocessingInk" xmlns:wne="http://schemas.microsoft.com/office/word/2006/wordml" xmlns:wps="http://schemas.microsoft.com/office/word/2010/wordprocessingShape" mc:Ignorable="w14 w15 w16se w16cid w16 w16cex w16sdtdh wp14">
+<w:ftr xmlns:wpc="http://schemas.microsoft.com/office/word/2010/wordprocessingCanvas" xmlns:mc="http://schemas.openxmlformats.org/markup-compatibility/2006" xmlns:o="urn:schemas-microsoft-com:office:office" xmlns:r="http://schemas.openxmlformats.org/officeDocument/2006/relationships" xmlns:m="http://schemas.openxmlformats.org/officeDocument/2006/math" xmlns:v="urn:schemas-microsoft-com:vml" xmlns:wp14="http://schemas.microsoft.com/office/word/2010/wordprocessingDrawing" xmlns:wp="http://schemas.openxmlformats.org/drawingml/2006/wordprocessingDrawing" xmlns:w10="urn:schemas-microsoft-com:office:word" xmlns:w="http://schemas.openxmlformats.org/wordprocessingml/2006/main" xmlns:w14="http://schemas.microsoft.com/office/word/2010/wordml" xmlns:w15="http://schemas.microsoft.com/office/word/2012/wordml" xmlns:wpg="http://schemas.microsoft.com/office/word/2010/wordprocessingGroup" xmlns:wpi="http://schemas.microsoft.com/office/word/2010/wordprocessingInk" xmlns:wne="http://schemas.microsoft.com/office/word/2006/wordml" xmlns:wps="http://schemas.microsoft.com/office/word/2010/wordprocessingShape" mc:Ignorable="w14 w15 wp14">
   <w:p>
     <w:pPr>
       <w:pStyle w:val="Footer"/>
@@ -1194,7 +1463,7 @@
 </file>
 
 <file path=word/footnotes.xml><?xml version="1.0" encoding="utf-8"?>
-<w:footnotes xmlns:wpc="http://schemas.microsoft.com/office/word/2010/wordprocessingCanvas" xmlns:cx="http://schemas.microsoft.com/office/drawing/2014/chartex" xmlns:cx1="http://schemas.microsoft.com/office/drawing/2015/9/8/chartex" xmlns:cx2="http://schemas.microsoft.com/office/drawing/2015/10/21/chartex" xmlns:cx3="http://schemas.microsoft.com/office/drawing/2016/5/9/chartex" xmlns:cx4="http://schemas.microsoft.com/office/drawing/2016/5/10/chartex" xmlns:cx5="http://schemas.microsoft.com/office/drawing/2016/5/11/chartex" xmlns:cx6="http://schemas.microsoft.com/office/drawing/2016/5/12/chartex" xmlns:cx7="http://schemas.microsoft.com/office/drawing/2016/5/13/chartex" xmlns:cx8="http://schemas.microsoft.com/office/drawing/2016/5/14/chartex" xmlns:mc="http://schemas.openxmlformats.org/markup-compatibility/2006" xmlns:aink="http://schemas.microsoft.com/office/drawing/2016/ink" xmlns:am3d="http://schemas.microsoft.com/office/drawing/2017/model3d" xmlns:o="urn:schemas-microsoft-com:office:office" xmlns:r="http://schemas.openxmlformats.org/officeDocument/2006/relationships" xmlns:m="http://schemas.openxmlformats.org/officeDocument/2006/math" xmlns:v="urn:schemas-microsoft-com:vml" xmlns:wp14="http://schemas.microsoft.com/office/word/2010/wordprocessingDrawing" xmlns:wp="http://schemas.openxmlformats.org/drawingml/2006/wordprocessingDrawing" xmlns:w10="urn:schemas-microsoft-com:office:word" xmlns:w="http://schemas.openxmlformats.org/wordprocessingml/2006/main" xmlns:w14="http://schemas.microsoft.com/office/word/2010/wordml" xmlns:w15="http://schemas.microsoft.com/office/word/2012/wordml" xmlns:w16cex="http://schemas.microsoft.com/office/word/2018/wordml/cex" xmlns:w16cid="http://schemas.microsoft.com/office/word/2016/wordml/cid" xmlns:w16="http://schemas.microsoft.com/office/word/2018/wordml" xmlns:w16sdtdh="http://schemas.microsoft.com/office/word/2020/wordml/sdtdatahash" xmlns:w16se="http://schemas.microsoft.com/office/word/2015/wordml/symex" xmlns:wpg="http://schemas.microsoft.com/office/word/2010/wordprocessingGroup" xmlns:wpi="http://schemas.microsoft.com/office/word/2010/wordprocessingInk" xmlns:wne="http://schemas.microsoft.com/office/word/2006/wordml" xmlns:wps="http://schemas.microsoft.com/office/word/2010/wordprocessingShape" mc:Ignorable="w14 w15 w16se w16cid w16 w16cex w16sdtdh wp14">
+<w:footnotes xmlns:wpc="http://schemas.microsoft.com/office/word/2010/wordprocessingCanvas" xmlns:mc="http://schemas.openxmlformats.org/markup-compatibility/2006" xmlns:o="urn:schemas-microsoft-com:office:office" xmlns:r="http://schemas.openxmlformats.org/officeDocument/2006/relationships" xmlns:m="http://schemas.openxmlformats.org/officeDocument/2006/math" xmlns:v="urn:schemas-microsoft-com:vml" xmlns:wp14="http://schemas.microsoft.com/office/word/2010/wordprocessingDrawing" xmlns:wp="http://schemas.openxmlformats.org/drawingml/2006/wordprocessingDrawing" xmlns:w10="urn:schemas-microsoft-com:office:word" xmlns:w="http://schemas.openxmlformats.org/wordprocessingml/2006/main" xmlns:w14="http://schemas.microsoft.com/office/word/2010/wordml" xmlns:w15="http://schemas.microsoft.com/office/word/2012/wordml" xmlns:wpg="http://schemas.microsoft.com/office/word/2010/wordprocessingGroup" xmlns:wpi="http://schemas.microsoft.com/office/word/2010/wordprocessingInk" xmlns:wne="http://schemas.microsoft.com/office/word/2006/wordml" xmlns:wps="http://schemas.microsoft.com/office/word/2010/wordprocessingShape" mc:Ignorable="w14 w15 wp14">
   <w:footnote w:type="separator" w:id="-1">
     <w:p>
       <w:pPr>
@@ -1219,7 +1488,7 @@
 </file>
 
 <file path=word/header1.xml><?xml version="1.0" encoding="utf-8"?>
-<w:hdr xmlns:wpc="http://schemas.microsoft.com/office/word/2010/wordprocessingCanvas" xmlns:cx="http://schemas.microsoft.com/office/drawing/2014/chartex" xmlns:cx1="http://schemas.microsoft.com/office/drawing/2015/9/8/chartex" xmlns:cx2="http://schemas.microsoft.com/office/drawing/2015/10/21/chartex" xmlns:cx3="http://schemas.microsoft.com/office/drawing/2016/5/9/chartex" xmlns:cx4="http://schemas.microsoft.com/office/drawing/2016/5/10/chartex" xmlns:cx5="http://schemas.microsoft.com/office/drawing/2016/5/11/chartex" xmlns:cx6="http://schemas.microsoft.com/office/drawing/2016/5/12/chartex" xmlns:cx7="http://schemas.microsoft.com/office/drawing/2016/5/13/chartex" xmlns:cx8="http://schemas.microsoft.com/office/drawing/2016/5/14/chartex" xmlns:mc="http://schemas.openxmlformats.org/markup-compatibility/2006" xmlns:aink="http://schemas.microsoft.com/office/drawing/2016/ink" xmlns:am3d="http://schemas.microsoft.com/office/drawing/2017/model3d" xmlns:o="urn:schemas-microsoft-com:office:office" xmlns:r="http://schemas.openxmlformats.org/officeDocument/2006/relationships" xmlns:m="http://schemas.openxmlformats.org/officeDocument/2006/math" xmlns:v="urn:schemas-microsoft-com:vml" xmlns:wp14="http://schemas.microsoft.com/office/word/2010/wordprocessingDrawing" xmlns:wp="http://schemas.openxmlformats.org/drawingml/2006/wordprocessingDrawing" xmlns:w10="urn:schemas-microsoft-com:office:word" xmlns:w="http://schemas.openxmlformats.org/wordprocessingml/2006/main" xmlns:w14="http://schemas.microsoft.com/office/word/2010/wordml" xmlns:w15="http://schemas.microsoft.com/office/word/2012/wordml" xmlns:w16cex="http://schemas.microsoft.com/office/word/2018/wordml/cex" xmlns:w16cid="http://schemas.microsoft.com/office/word/2016/wordml/cid" xmlns:w16="http://schemas.microsoft.com/office/word/2018/wordml" xmlns:w16sdtdh="http://schemas.microsoft.com/office/word/2020/wordml/sdtdatahash" xmlns:w16se="http://schemas.microsoft.com/office/word/2015/wordml/symex" xmlns:wpg="http://schemas.microsoft.com/office/word/2010/wordprocessingGroup" xmlns:wpi="http://schemas.microsoft.com/office/word/2010/wordprocessingInk" xmlns:wne="http://schemas.microsoft.com/office/word/2006/wordml" xmlns:wps="http://schemas.microsoft.com/office/word/2010/wordprocessingShape" mc:Ignorable="w14 w15 w16se w16cid w16 w16cex w16sdtdh wp14">
+<w:hdr xmlns:wpc="http://schemas.microsoft.com/office/word/2010/wordprocessingCanvas" xmlns:mc="http://schemas.openxmlformats.org/markup-compatibility/2006" xmlns:o="urn:schemas-microsoft-com:office:office" xmlns:r="http://schemas.openxmlformats.org/officeDocument/2006/relationships" xmlns:m="http://schemas.openxmlformats.org/officeDocument/2006/math" xmlns:v="urn:schemas-microsoft-com:vml" xmlns:wp14="http://schemas.microsoft.com/office/word/2010/wordprocessingDrawing" xmlns:wp="http://schemas.openxmlformats.org/drawingml/2006/wordprocessingDrawing" xmlns:w10="urn:schemas-microsoft-com:office:word" xmlns:w="http://schemas.openxmlformats.org/wordprocessingml/2006/main" xmlns:w14="http://schemas.microsoft.com/office/word/2010/wordml" xmlns:w15="http://schemas.microsoft.com/office/word/2012/wordml" xmlns:wpg="http://schemas.microsoft.com/office/word/2010/wordprocessingGroup" xmlns:wpi="http://schemas.microsoft.com/office/word/2010/wordprocessingInk" xmlns:wne="http://schemas.microsoft.com/office/word/2006/wordml" xmlns:wps="http://schemas.microsoft.com/office/word/2010/wordprocessingShape" mc:Ignorable="w14 w15 wp14">
   <w:p>
     <w:pPr>
       <w:pStyle w:val="Header"/>
@@ -1253,9 +1522,10 @@
           </v:handles>
           <o:lock v:ext="edit" text="t" shapetype="t"/>
         </v:shapetype>
-        <v:shape id="PowerPlusWaterMarkObject76955969" o:spid="_x0000_s1026" type="#_x0000_t136" style="position:absolute;margin-left:0;margin-top:0;width:494.9pt;height:164.95pt;rotation:315;z-index:-251655168;mso-position-horizontal:center;mso-position-horizontal-relative:margin;mso-position-vertical:center;mso-position-vertical-relative:margin" o:allowincell="f" fillcolor="silver" stroked="f">
+        <v:shape id="PowerPlusWaterMarkObject76955969" o:spid="_x0000_s2050" type="#_x0000_t136" style="position:absolute;margin-left:0;margin-top:0;width:494.9pt;height:164.95pt;rotation:315;z-index:-251655168;mso-position-horizontal:center;mso-position-horizontal-relative:margin;mso-position-vertical:center;mso-position-vertical-relative:margin" o:allowincell="f" fillcolor="silver" stroked="f">
           <v:fill opacity=".5"/>
           <v:textpath style="font-family:&quot;Calibri&quot;;font-size:1pt" string="DRAFT ONLY"/>
+          <w10:wrap anchorx="margin" anchory="margin"/>
         </v:shape>
       </w:pict>
     </w:r>
@@ -1264,7 +1534,7 @@
 </file>
 
 <file path=word/header2.xml><?xml version="1.0" encoding="utf-8"?>
-<w:hdr xmlns:wpc="http://schemas.microsoft.com/office/word/2010/wordprocessingCanvas" xmlns:cx="http://schemas.microsoft.com/office/drawing/2014/chartex" xmlns:cx1="http://schemas.microsoft.com/office/drawing/2015/9/8/chartex" xmlns:cx2="http://schemas.microsoft.com/office/drawing/2015/10/21/chartex" xmlns:cx3="http://schemas.microsoft.com/office/drawing/2016/5/9/chartex" xmlns:cx4="http://schemas.microsoft.com/office/drawing/2016/5/10/chartex" xmlns:cx5="http://schemas.microsoft.com/office/drawing/2016/5/11/chartex" xmlns:cx6="http://schemas.microsoft.com/office/drawing/2016/5/12/chartex" xmlns:cx7="http://schemas.microsoft.com/office/drawing/2016/5/13/chartex" xmlns:cx8="http://schemas.microsoft.com/office/drawing/2016/5/14/chartex" xmlns:mc="http://schemas.openxmlformats.org/markup-compatibility/2006" xmlns:aink="http://schemas.microsoft.com/office/drawing/2016/ink" xmlns:am3d="http://schemas.microsoft.com/office/drawing/2017/model3d" xmlns:o="urn:schemas-microsoft-com:office:office" xmlns:r="http://schemas.openxmlformats.org/officeDocument/2006/relationships" xmlns:m="http://schemas.openxmlformats.org/officeDocument/2006/math" xmlns:v="urn:schemas-microsoft-com:vml" xmlns:wp14="http://schemas.microsoft.com/office/word/2010/wordprocessingDrawing" xmlns:wp="http://schemas.openxmlformats.org/drawingml/2006/wordprocessingDrawing" xmlns:w10="urn:schemas-microsoft-com:office:word" xmlns:w="http://schemas.openxmlformats.org/wordprocessingml/2006/main" xmlns:w14="http://schemas.microsoft.com/office/word/2010/wordml" xmlns:w15="http://schemas.microsoft.com/office/word/2012/wordml" xmlns:w16cex="http://schemas.microsoft.com/office/word/2018/wordml/cex" xmlns:w16cid="http://schemas.microsoft.com/office/word/2016/wordml/cid" xmlns:w16="http://schemas.microsoft.com/office/word/2018/wordml" xmlns:w16sdtdh="http://schemas.microsoft.com/office/word/2020/wordml/sdtdatahash" xmlns:w16se="http://schemas.microsoft.com/office/word/2015/wordml/symex" xmlns:wpg="http://schemas.microsoft.com/office/word/2010/wordprocessingGroup" xmlns:wpi="http://schemas.microsoft.com/office/word/2010/wordprocessingInk" xmlns:wne="http://schemas.microsoft.com/office/word/2006/wordml" xmlns:wps="http://schemas.microsoft.com/office/word/2010/wordprocessingShape" mc:Ignorable="w14 w15 w16se w16cid w16 w16cex w16sdtdh wp14">
+<w:hdr xmlns:wpc="http://schemas.microsoft.com/office/word/2010/wordprocessingCanvas" xmlns:mc="http://schemas.openxmlformats.org/markup-compatibility/2006" xmlns:o="urn:schemas-microsoft-com:office:office" xmlns:r="http://schemas.openxmlformats.org/officeDocument/2006/relationships" xmlns:m="http://schemas.openxmlformats.org/officeDocument/2006/math" xmlns:v="urn:schemas-microsoft-com:vml" xmlns:wp14="http://schemas.microsoft.com/office/word/2010/wordprocessingDrawing" xmlns:wp="http://schemas.openxmlformats.org/drawingml/2006/wordprocessingDrawing" xmlns:w10="urn:schemas-microsoft-com:office:word" xmlns:w="http://schemas.openxmlformats.org/wordprocessingml/2006/main" xmlns:w14="http://schemas.microsoft.com/office/word/2010/wordml" xmlns:w15="http://schemas.microsoft.com/office/word/2012/wordml" xmlns:wpg="http://schemas.microsoft.com/office/word/2010/wordprocessingGroup" xmlns:wpi="http://schemas.microsoft.com/office/word/2010/wordprocessingInk" xmlns:wne="http://schemas.microsoft.com/office/word/2006/wordml" xmlns:wps="http://schemas.microsoft.com/office/word/2010/wordprocessingShape" mc:Ignorable="w14 w15 wp14">
   <w:p>
     <w:pPr>
       <w:pStyle w:val="Header"/>
@@ -1298,9 +1568,10 @@
           </v:handles>
           <o:lock v:ext="edit" text="t" shapetype="t"/>
         </v:shapetype>
-        <v:shape id="PowerPlusWaterMarkObject76955970" o:spid="_x0000_s1027" type="#_x0000_t136" style="position:absolute;margin-left:0;margin-top:0;width:494.9pt;height:164.95pt;rotation:315;z-index:-251653120;mso-position-horizontal:center;mso-position-horizontal-relative:margin;mso-position-vertical:center;mso-position-vertical-relative:margin" o:allowincell="f" fillcolor="silver" stroked="f">
+        <v:shape id="PowerPlusWaterMarkObject76955970" o:spid="_x0000_s2051" type="#_x0000_t136" style="position:absolute;margin-left:0;margin-top:0;width:494.9pt;height:164.95pt;rotation:315;z-index:-251653120;mso-position-horizontal:center;mso-position-horizontal-relative:margin;mso-position-vertical:center;mso-position-vertical-relative:margin" o:allowincell="f" fillcolor="silver" stroked="f">
           <v:fill opacity=".5"/>
           <v:textpath style="font-family:&quot;Calibri&quot;;font-size:1pt" string="DRAFT ONLY"/>
+          <w10:wrap anchorx="margin" anchory="margin"/>
         </v:shape>
       </w:pict>
     </w:r>
@@ -1309,7 +1580,7 @@
 </file>
 
 <file path=word/header3.xml><?xml version="1.0" encoding="utf-8"?>
-<w:hdr xmlns:wpc="http://schemas.microsoft.com/office/word/2010/wordprocessingCanvas" xmlns:cx="http://schemas.microsoft.com/office/drawing/2014/chartex" xmlns:cx1="http://schemas.microsoft.com/office/drawing/2015/9/8/chartex" xmlns:cx2="http://schemas.microsoft.com/office/drawing/2015/10/21/chartex" xmlns:cx3="http://schemas.microsoft.com/office/drawing/2016/5/9/chartex" xmlns:cx4="http://schemas.microsoft.com/office/drawing/2016/5/10/chartex" xmlns:cx5="http://schemas.microsoft.com/office/drawing/2016/5/11/chartex" xmlns:cx6="http://schemas.microsoft.com/office/drawing/2016/5/12/chartex" xmlns:cx7="http://schemas.microsoft.com/office/drawing/2016/5/13/chartex" xmlns:cx8="http://schemas.microsoft.com/office/drawing/2016/5/14/chartex" xmlns:mc="http://schemas.openxmlformats.org/markup-compatibility/2006" xmlns:aink="http://schemas.microsoft.com/office/drawing/2016/ink" xmlns:am3d="http://schemas.microsoft.com/office/drawing/2017/model3d" xmlns:o="urn:schemas-microsoft-com:office:office" xmlns:r="http://schemas.openxmlformats.org/officeDocument/2006/relationships" xmlns:m="http://schemas.openxmlformats.org/officeDocument/2006/math" xmlns:v="urn:schemas-microsoft-com:vml" xmlns:wp14="http://schemas.microsoft.com/office/word/2010/wordprocessingDrawing" xmlns:wp="http://schemas.openxmlformats.org/drawingml/2006/wordprocessingDrawing" xmlns:w10="urn:schemas-microsoft-com:office:word" xmlns:w="http://schemas.openxmlformats.org/wordprocessingml/2006/main" xmlns:w14="http://schemas.microsoft.com/office/word/2010/wordml" xmlns:w15="http://schemas.microsoft.com/office/word/2012/wordml" xmlns:w16cex="http://schemas.microsoft.com/office/word/2018/wordml/cex" xmlns:w16cid="http://schemas.microsoft.com/office/word/2016/wordml/cid" xmlns:w16="http://schemas.microsoft.com/office/word/2018/wordml" xmlns:w16sdtdh="http://schemas.microsoft.com/office/word/2020/wordml/sdtdatahash" xmlns:w16se="http://schemas.microsoft.com/office/word/2015/wordml/symex" xmlns:wpg="http://schemas.microsoft.com/office/word/2010/wordprocessingGroup" xmlns:wpi="http://schemas.microsoft.com/office/word/2010/wordprocessingInk" xmlns:wne="http://schemas.microsoft.com/office/word/2006/wordml" xmlns:wps="http://schemas.microsoft.com/office/word/2010/wordprocessingShape" mc:Ignorable="w14 w15 w16se w16cid w16 w16cex w16sdtdh wp14">
+<w:hdr xmlns:wpc="http://schemas.microsoft.com/office/word/2010/wordprocessingCanvas" xmlns:mc="http://schemas.openxmlformats.org/markup-compatibility/2006" xmlns:o="urn:schemas-microsoft-com:office:office" xmlns:r="http://schemas.openxmlformats.org/officeDocument/2006/relationships" xmlns:m="http://schemas.openxmlformats.org/officeDocument/2006/math" xmlns:v="urn:schemas-microsoft-com:vml" xmlns:wp14="http://schemas.microsoft.com/office/word/2010/wordprocessingDrawing" xmlns:wp="http://schemas.openxmlformats.org/drawingml/2006/wordprocessingDrawing" xmlns:w10="urn:schemas-microsoft-com:office:word" xmlns:w="http://schemas.openxmlformats.org/wordprocessingml/2006/main" xmlns:w14="http://schemas.microsoft.com/office/word/2010/wordml" xmlns:w15="http://schemas.microsoft.com/office/word/2012/wordml" xmlns:wpg="http://schemas.microsoft.com/office/word/2010/wordprocessingGroup" xmlns:wpi="http://schemas.microsoft.com/office/word/2010/wordprocessingInk" xmlns:wne="http://schemas.microsoft.com/office/word/2006/wordml" xmlns:wps="http://schemas.microsoft.com/office/word/2010/wordprocessingShape" mc:Ignorable="w14 w15 wp14">
   <w:p>
     <w:pPr>
       <w:pStyle w:val="Header"/>
@@ -1343,9 +1614,10 @@
           </v:handles>
           <o:lock v:ext="edit" text="t" shapetype="t"/>
         </v:shapetype>
-        <v:shape id="PowerPlusWaterMarkObject76955968" o:spid="_x0000_s1025" type="#_x0000_t136" style="position:absolute;margin-left:0;margin-top:0;width:494.9pt;height:164.95pt;rotation:315;z-index:-251657216;mso-position-horizontal:center;mso-position-horizontal-relative:margin;mso-position-vertical:center;mso-position-vertical-relative:margin" o:allowincell="f" fillcolor="silver" stroked="f">
+        <v:shape id="PowerPlusWaterMarkObject76955968" o:spid="_x0000_s2049" type="#_x0000_t136" style="position:absolute;margin-left:0;margin-top:0;width:494.9pt;height:164.95pt;rotation:315;z-index:-251657216;mso-position-horizontal:center;mso-position-horizontal-relative:margin;mso-position-vertical:center;mso-position-vertical-relative:margin" o:allowincell="f" fillcolor="silver" stroked="f">
           <v:fill opacity=".5"/>
           <v:textpath style="font-family:&quot;Calibri&quot;;font-size:1pt" string="DRAFT ONLY"/>
+          <w10:wrap anchorx="margin" anchory="margin"/>
         </v:shape>
       </w:pict>
     </w:r>
@@ -1354,7 +1626,7 @@
 </file>
 
 <file path=word/numbering.xml><?xml version="1.0" encoding="utf-8"?>
-<w:numbering xmlns:wpc="http://schemas.microsoft.com/office/word/2010/wordprocessingCanvas" xmlns:cx="http://schemas.microsoft.com/office/drawing/2014/chartex" xmlns:cx1="http://schemas.microsoft.com/office/drawing/2015/9/8/chartex" xmlns:cx2="http://schemas.microsoft.com/office/drawing/2015/10/21/chartex" xmlns:cx3="http://schemas.microsoft.com/office/drawing/2016/5/9/chartex" xmlns:cx4="http://schemas.microsoft.com/office/drawing/2016/5/10/chartex" xmlns:cx5="http://schemas.microsoft.com/office/drawing/2016/5/11/chartex" xmlns:cx6="http://schemas.microsoft.com/office/drawing/2016/5/12/chartex" xmlns:cx7="http://schemas.microsoft.com/office/drawing/2016/5/13/chartex" xmlns:cx8="http://schemas.microsoft.com/office/drawing/2016/5/14/chartex" xmlns:mc="http://schemas.openxmlformats.org/markup-compatibility/2006" xmlns:aink="http://schemas.microsoft.com/office/drawing/2016/ink" xmlns:am3d="http://schemas.microsoft.com/office/drawing/2017/model3d" xmlns:o="urn:schemas-microsoft-com:office:office" xmlns:r="http://schemas.openxmlformats.org/officeDocument/2006/relationships" xmlns:m="http://schemas.openxmlformats.org/officeDocument/2006/math" xmlns:v="urn:schemas-microsoft-com:vml" xmlns:wp14="http://schemas.microsoft.com/office/word/2010/wordprocessingDrawing" xmlns:wp="http://schemas.openxmlformats.org/drawingml/2006/wordprocessingDrawing" xmlns:w10="urn:schemas-microsoft-com:office:word" xmlns:w="http://schemas.openxmlformats.org/wordprocessingml/2006/main" xmlns:w14="http://schemas.microsoft.com/office/word/2010/wordml" xmlns:w15="http://schemas.microsoft.com/office/word/2012/wordml" xmlns:w16cex="http://schemas.microsoft.com/office/word/2018/wordml/cex" xmlns:w16cid="http://schemas.microsoft.com/office/word/2016/wordml/cid" xmlns:w16="http://schemas.microsoft.com/office/word/2018/wordml" xmlns:w16sdtdh="http://schemas.microsoft.com/office/word/2020/wordml/sdtdatahash" xmlns:w16se="http://schemas.microsoft.com/office/word/2015/wordml/symex" xmlns:wpg="http://schemas.microsoft.com/office/word/2010/wordprocessingGroup" xmlns:wpi="http://schemas.microsoft.com/office/word/2010/wordprocessingInk" xmlns:wne="http://schemas.microsoft.com/office/word/2006/wordml" xmlns:wps="http://schemas.microsoft.com/office/word/2010/wordprocessingShape" mc:Ignorable="w14 w15 w16se w16cid w16 w16cex w16sdtdh wp14">
+<w:numbering xmlns:wpc="http://schemas.microsoft.com/office/word/2010/wordprocessingCanvas" xmlns:mc="http://schemas.openxmlformats.org/markup-compatibility/2006" xmlns:o="urn:schemas-microsoft-com:office:office" xmlns:r="http://schemas.openxmlformats.org/officeDocument/2006/relationships" xmlns:m="http://schemas.openxmlformats.org/officeDocument/2006/math" xmlns:v="urn:schemas-microsoft-com:vml" xmlns:wp14="http://schemas.microsoft.com/office/word/2010/wordprocessingDrawing" xmlns:wp="http://schemas.openxmlformats.org/drawingml/2006/wordprocessingDrawing" xmlns:w10="urn:schemas-microsoft-com:office:word" xmlns:w="http://schemas.openxmlformats.org/wordprocessingml/2006/main" xmlns:w14="http://schemas.microsoft.com/office/word/2010/wordml" xmlns:w15="http://schemas.microsoft.com/office/word/2012/wordml" xmlns:wpg="http://schemas.microsoft.com/office/word/2010/wordprocessingGroup" xmlns:wpi="http://schemas.microsoft.com/office/word/2010/wordprocessingInk" xmlns:wne="http://schemas.microsoft.com/office/word/2006/wordml" xmlns:wps="http://schemas.microsoft.com/office/word/2010/wordprocessingShape" mc:Ignorable="w14 w15 wp14">
   <w:abstractNum w:abstractNumId="0" w15:restartNumberingAfterBreak="0">
     <w:nsid w:val="36D25538"/>
     <w:multiLevelType w:val="hybridMultilevel"/>
@@ -1451,7 +1723,7 @@
 </file>
 
 <file path=word/styles.xml><?xml version="1.0" encoding="utf-8"?>
-<w:styles xmlns:mc="http://schemas.openxmlformats.org/markup-compatibility/2006" xmlns:r="http://schemas.openxmlformats.org/officeDocument/2006/relationships" xmlns:w="http://schemas.openxmlformats.org/wordprocessingml/2006/main" xmlns:w14="http://schemas.microsoft.com/office/word/2010/wordml" xmlns:w15="http://schemas.microsoft.com/office/word/2012/wordml" xmlns:w16cex="http://schemas.microsoft.com/office/word/2018/wordml/cex" xmlns:w16cid="http://schemas.microsoft.com/office/word/2016/wordml/cid" xmlns:w16="http://schemas.microsoft.com/office/word/2018/wordml" xmlns:w16sdtdh="http://schemas.microsoft.com/office/word/2020/wordml/sdtdatahash" xmlns:w16se="http://schemas.microsoft.com/office/word/2015/wordml/symex" mc:Ignorable="w14 w15 w16se w16cid w16 w16cex w16sdtdh">
+<w:styles xmlns:mc="http://schemas.openxmlformats.org/markup-compatibility/2006" xmlns:r="http://schemas.openxmlformats.org/officeDocument/2006/relationships" xmlns:w="http://schemas.openxmlformats.org/wordprocessingml/2006/main" xmlns:w14="http://schemas.microsoft.com/office/word/2010/wordml" xmlns:w15="http://schemas.microsoft.com/office/word/2012/wordml" mc:Ignorable="w14 w15">
   <w:docDefaults>
     <w:rPrDefault>
       <w:rPr>
@@ -1467,7 +1739,7 @@
       </w:pPr>
     </w:pPrDefault>
   </w:docDefaults>
-  <w:latentStyles w:defLockedState="0" w:defUIPriority="99" w:defSemiHidden="0" w:defUnhideWhenUsed="0" w:defQFormat="0" w:count="376">
+  <w:latentStyles w:defLockedState="0" w:defUIPriority="99" w:defSemiHidden="0" w:defUnhideWhenUsed="0" w:defQFormat="0" w:count="371">
     <w:lsdException w:name="Normal" w:uiPriority="0" w:qFormat="1"/>
     <w:lsdException w:name="heading 1" w:uiPriority="9" w:qFormat="1"/>
     <w:lsdException w:name="heading 2" w:semiHidden="1" w:uiPriority="9" w:unhideWhenUsed="1" w:qFormat="1"/>
@@ -1839,11 +2111,6 @@
     <w:lsdException w:name="List Table 5 Dark Accent 6" w:uiPriority="50"/>
     <w:lsdException w:name="List Table 6 Colorful Accent 6" w:uiPriority="51"/>
     <w:lsdException w:name="List Table 7 Colorful Accent 6" w:uiPriority="52"/>
-    <w:lsdException w:name="Mention" w:semiHidden="1" w:unhideWhenUsed="1"/>
-    <w:lsdException w:name="Smart Hyperlink" w:semiHidden="1" w:unhideWhenUsed="1"/>
-    <w:lsdException w:name="Hashtag" w:semiHidden="1" w:unhideWhenUsed="1"/>
-    <w:lsdException w:name="Unresolved Mention" w:semiHidden="1" w:unhideWhenUsed="1"/>
-    <w:lsdException w:name="Smart Link" w:semiHidden="1" w:unhideWhenUsed="1"/>
   </w:latentStyles>
   <w:style w:type="paragraph" w:default="1" w:styleId="Normal">
     <w:name w:val="Normal"/>
@@ -1887,7 +2154,7 @@
       <w:u w:val="single"/>
     </w:rPr>
   </w:style>
-  <w:style w:type="character" w:styleId="UnresolvedMention">
+  <w:style w:type="character" w:customStyle="1" w:styleId="UnresolvedMention">
     <w:name w:val="Unresolved Mention"/>
     <w:basedOn w:val="DefaultParagraphFont"/>
     <w:uiPriority w:val="99"/>
@@ -2223,7 +2490,7 @@
 </file>
 
 <file path=customXml/itemProps1.xml><?xml version="1.0" encoding="utf-8"?>
-<ds:datastoreItem xmlns:ds="http://schemas.openxmlformats.org/officeDocument/2006/customXml" ds:itemID="{0E256484-C45A-4598-B612-9F81CF10D8EC}">
+<ds:datastoreItem xmlns:ds="http://schemas.openxmlformats.org/officeDocument/2006/customXml" ds:itemID="{035CC1C3-D0C8-4415-921A-CF7864C9914E}">
   <ds:schemaRefs>
     <ds:schemaRef ds:uri="http://schemas.openxmlformats.org/officeDocument/2006/bibliography"/>
   </ds:schemaRefs>

</xml_diff>

<commit_message>
Add Contact Us Section
</commit_message>
<xml_diff>
--- a/System Proposal.docx
+++ b/System Proposal.docx
@@ -1,6 +1,6 @@
 
 <file path=word/document.xml><?xml version="1.0" encoding="utf-8"?>
-<w:document xmlns:wpc="http://schemas.microsoft.com/office/word/2010/wordprocessingCanvas" xmlns:mc="http://schemas.openxmlformats.org/markup-compatibility/2006" xmlns:o="urn:schemas-microsoft-com:office:office" xmlns:r="http://schemas.openxmlformats.org/officeDocument/2006/relationships" xmlns:m="http://schemas.openxmlformats.org/officeDocument/2006/math" xmlns:v="urn:schemas-microsoft-com:vml" xmlns:wp14="http://schemas.microsoft.com/office/word/2010/wordprocessingDrawing" xmlns:wp="http://schemas.openxmlformats.org/drawingml/2006/wordprocessingDrawing" xmlns:w10="urn:schemas-microsoft-com:office:word" xmlns:w="http://schemas.openxmlformats.org/wordprocessingml/2006/main" xmlns:w14="http://schemas.microsoft.com/office/word/2010/wordml" xmlns:w15="http://schemas.microsoft.com/office/word/2012/wordml" xmlns:wpg="http://schemas.microsoft.com/office/word/2010/wordprocessingGroup" xmlns:wpi="http://schemas.microsoft.com/office/word/2010/wordprocessingInk" xmlns:wne="http://schemas.microsoft.com/office/word/2006/wordml" xmlns:wps="http://schemas.microsoft.com/office/word/2010/wordprocessingShape" mc:Ignorable="w14 w15 wp14">
+<w:document xmlns:wpc="http://schemas.microsoft.com/office/word/2010/wordprocessingCanvas" xmlns:mc="http://schemas.openxmlformats.org/markup-compatibility/2006" xmlns:o="urn:schemas-microsoft-com:office:office" xmlns:r="http://schemas.openxmlformats.org/officeDocument/2006/relationships" xmlns:m="http://schemas.openxmlformats.org/officeDocument/2006/math" xmlns:v="urn:schemas-microsoft-com:vml" xmlns:wp14="http://schemas.microsoft.com/office/word/2010/wordprocessingDrawing" xmlns:wp="http://schemas.openxmlformats.org/drawingml/2006/wordprocessingDrawing" xmlns:w10="urn:schemas-microsoft-com:office:word" xmlns:w="http://schemas.openxmlformats.org/wordprocessingml/2006/main" xmlns:w14="http://schemas.microsoft.com/office/word/2010/wordml" xmlns:wpg="http://schemas.microsoft.com/office/word/2010/wordprocessingGroup" xmlns:wpi="http://schemas.microsoft.com/office/word/2010/wordprocessingInk" xmlns:wne="http://schemas.microsoft.com/office/word/2006/wordml" xmlns:wps="http://schemas.microsoft.com/office/word/2010/wordprocessingShape" mc:Ignorable="w14 wp14">
   <w:body>
     <w:p>
       <w:pPr>
@@ -128,13 +128,8 @@
         <w:jc w:val="right"/>
       </w:pPr>
       <w:r>
-        <w:t xml:space="preserve">John Lenard </w:t>
-      </w:r>
-      <w:proofErr w:type="spellStart"/>
-      <w:r>
-        <w:t>Mangay-Ayam</w:t>
-      </w:r>
-      <w:proofErr w:type="spellEnd"/>
+        <w:t>John Lenard Mangay-Ayam</w:t>
+      </w:r>
       <w:r>
         <w:br/>
       </w:r>
@@ -379,7 +374,7 @@
           <w:i/>
           <w:iCs/>
         </w:rPr>
-        <w:t xml:space="preserve"> </w:t>
+        <w:t xml:space="preserve"> na din </w:t>
       </w:r>
       <w:proofErr w:type="spellStart"/>
       <w:r>
@@ -387,7 +382,7 @@
           <w:i/>
           <w:iCs/>
         </w:rPr>
-        <w:t>na</w:t>
+        <w:t>ilagay</w:t>
       </w:r>
       <w:proofErr w:type="spellEnd"/>
       <w:r>
@@ -395,55 +390,7 @@
           <w:i/>
           <w:iCs/>
         </w:rPr>
-        <w:t xml:space="preserve"> din </w:t>
-      </w:r>
-      <w:proofErr w:type="spellStart"/>
-      <w:r>
-        <w:rPr>
-          <w:i/>
-          <w:iCs/>
-        </w:rPr>
-        <w:t>ilagay</w:t>
-      </w:r>
-      <w:proofErr w:type="spellEnd"/>
-      <w:r>
-        <w:rPr>
-          <w:i/>
-          <w:iCs/>
-        </w:rPr>
-        <w:t xml:space="preserve"> </w:t>
-      </w:r>
-      <w:proofErr w:type="spellStart"/>
-      <w:r>
-        <w:rPr>
-          <w:i/>
-          <w:iCs/>
-        </w:rPr>
-        <w:t>yung</w:t>
-      </w:r>
-      <w:proofErr w:type="spellEnd"/>
-      <w:r>
-        <w:rPr>
-          <w:i/>
-          <w:iCs/>
-        </w:rPr>
-        <w:t xml:space="preserve"> platform </w:t>
-      </w:r>
-      <w:proofErr w:type="spellStart"/>
-      <w:r>
-        <w:rPr>
-          <w:i/>
-          <w:iCs/>
-        </w:rPr>
-        <w:t>na</w:t>
-      </w:r>
-      <w:proofErr w:type="spellEnd"/>
-      <w:r>
-        <w:rPr>
-          <w:i/>
-          <w:iCs/>
-        </w:rPr>
-        <w:t xml:space="preserve"> </w:t>
+        <w:t xml:space="preserve"> yung platform na </w:t>
       </w:r>
       <w:proofErr w:type="spellStart"/>
       <w:r>
@@ -711,23 +658,7 @@
           <w:i/>
           <w:iCs/>
         </w:rPr>
-        <w:t xml:space="preserve">*software and hardware </w:t>
-      </w:r>
-      <w:proofErr w:type="spellStart"/>
-      <w:r>
-        <w:rPr>
-          <w:i/>
-          <w:iCs/>
-        </w:rPr>
-        <w:t>na</w:t>
-      </w:r>
-      <w:proofErr w:type="spellEnd"/>
-      <w:r>
-        <w:rPr>
-          <w:i/>
-          <w:iCs/>
-        </w:rPr>
-        <w:t xml:space="preserve"> </w:t>
+        <w:t xml:space="preserve">*software and hardware na </w:t>
       </w:r>
       <w:proofErr w:type="spellStart"/>
       <w:r>
@@ -998,10 +929,7 @@
         <w:t>tion will be Php606</w:t>
       </w:r>
       <w:r>
-        <w:t>, 000.00 for 6</w:t>
-      </w:r>
-      <w:r>
-        <w:t xml:space="preserve"> months.</w:t>
+        <w:t>, 000.00 for 6 months.</w:t>
       </w:r>
     </w:p>
     <w:p>
@@ -1019,13 +947,8 @@
       </w:r>
       <w:r>
         <w:tab/>
-        <w:t>Programmers (7</w:t>
-      </w:r>
-      <w:r>
-        <w:t>)   12, 000.00 /month</w:t>
-      </w:r>
-      <w:bookmarkStart w:id="0" w:name="_GoBack"/>
-      <w:bookmarkEnd w:id="0"/>
+        <w:t>Programmers (7)   12, 000.00 /month</w:t>
+      </w:r>
     </w:p>
     <w:p/>
     <w:p/>
@@ -1339,13 +1262,216 @@
         <w:t>13. Contact Us</w:t>
       </w:r>
     </w:p>
+    <w:p>
+      <w:pPr>
+        <w:rPr>
+          <w:bCs/>
+        </w:rPr>
+      </w:pPr>
+      <w:r>
+        <w:rPr>
+          <w:bCs/>
+        </w:rPr>
+        <w:t>You can get in touch with us in any of the below ways:</w:t>
+      </w:r>
+    </w:p>
+    <w:p>
+      <w:pPr>
+        <w:rPr>
+          <w:bCs/>
+        </w:rPr>
+      </w:pPr>
+      <w:r>
+        <w:rPr>
+          <w:bCs/>
+        </w:rPr>
+        <w:t xml:space="preserve"> </w:t>
+      </w:r>
+    </w:p>
+    <w:p>
+      <w:pPr>
+        <w:rPr>
+          <w:bCs/>
+        </w:rPr>
+      </w:pPr>
+      <w:r>
+        <w:rPr>
+          <w:bCs/>
+        </w:rPr>
+        <w:t>By Phone</w:t>
+      </w:r>
+    </w:p>
+    <w:p>
+      <w:pPr>
+        <w:rPr>
+          <w:bCs/>
+        </w:rPr>
+      </w:pPr>
+      <w:r>
+        <w:rPr>
+          <w:bCs/>
+        </w:rPr>
+        <w:t>09384379875</w:t>
+      </w:r>
+    </w:p>
+    <w:p>
+      <w:pPr>
+        <w:rPr>
+          <w:bCs/>
+        </w:rPr>
+      </w:pPr>
+    </w:p>
+    <w:p>
+      <w:pPr>
+        <w:rPr>
+          <w:bCs/>
+        </w:rPr>
+      </w:pPr>
+      <w:r>
+        <w:rPr>
+          <w:bCs/>
+        </w:rPr>
+        <w:t>By Email</w:t>
+      </w:r>
+    </w:p>
+    <w:p>
+      <w:pPr>
+        <w:rPr>
+          <w:bCs/>
+        </w:rPr>
+      </w:pPr>
+      <w:r>
+        <w:rPr>
+          <w:bCs/>
+        </w:rPr>
+        <w:t>lenard.mangayayam</w:t>
+      </w:r>
+      <w:r>
+        <w:rPr>
+          <w:bCs/>
+        </w:rPr>
+        <w:t>@gmail.com</w:t>
+      </w:r>
+    </w:p>
+    <w:p>
+      <w:pPr>
+        <w:rPr>
+          <w:bCs/>
+        </w:rPr>
+      </w:pPr>
+      <w:r>
+        <w:rPr>
+          <w:bCs/>
+        </w:rPr>
+        <w:t xml:space="preserve"> </w:t>
+      </w:r>
+    </w:p>
+    <w:p>
+      <w:pPr>
+        <w:rPr>
+          <w:bCs/>
+        </w:rPr>
+      </w:pPr>
+      <w:r>
+        <w:rPr>
+          <w:bCs/>
+        </w:rPr>
+        <w:t>If you would like to proceed with our proposal then you can s</w:t>
+      </w:r>
+      <w:r>
+        <w:rPr>
+          <w:bCs/>
+        </w:rPr>
+        <w:t xml:space="preserve">ign the first page and return a </w:t>
+      </w:r>
+      <w:r>
+        <w:rPr>
+          <w:bCs/>
+        </w:rPr>
+        <w:t>copy to us by fax, email or post.</w:t>
+      </w:r>
+    </w:p>
+    <w:p>
+      <w:pPr>
+        <w:rPr>
+          <w:bCs/>
+        </w:rPr>
+      </w:pPr>
+      <w:r>
+        <w:rPr>
+          <w:bCs/>
+        </w:rPr>
+        <w:t xml:space="preserve"> </w:t>
+      </w:r>
+    </w:p>
+    <w:p>
+      <w:pPr>
+        <w:rPr>
+          <w:bCs/>
+        </w:rPr>
+      </w:pPr>
+      <w:r>
+        <w:rPr>
+          <w:bCs/>
+        </w:rPr>
+        <w:t>In any case please feel free to call us to discuss the quote, requ</w:t>
+      </w:r>
+      <w:r>
+        <w:rPr>
+          <w:bCs/>
+        </w:rPr>
+        <w:t xml:space="preserve">est more information or for any </w:t>
+      </w:r>
+      <w:r>
+        <w:rPr>
+          <w:bCs/>
+        </w:rPr>
+        <w:t>other reason.</w:t>
+      </w:r>
+    </w:p>
+    <w:p>
+      <w:pPr>
+        <w:rPr>
+          <w:bCs/>
+        </w:rPr>
+      </w:pPr>
+      <w:r>
+        <w:rPr>
+          <w:bCs/>
+        </w:rPr>
+        <w:t xml:space="preserve"> </w:t>
+      </w:r>
+    </w:p>
+    <w:p>
+      <w:pPr>
+        <w:rPr>
+          <w:bCs/>
+        </w:rPr>
+      </w:pPr>
+      <w:r>
+        <w:rPr>
+          <w:bCs/>
+        </w:rPr>
+        <w:t>We look forward to hearing from you soon!</w:t>
+      </w:r>
+    </w:p>
+    <w:p>
+      <w:pPr>
+        <w:rPr>
+          <w:b/>
+          <w:bCs/>
+        </w:rPr>
+      </w:pPr>
+      <w:bookmarkStart w:id="0" w:name="_GoBack"/>
+      <w:bookmarkEnd w:id="0"/>
+    </w:p>
     <w:sectPr>
-      <w:headerReference w:type="even" r:id="rId8"/>
-      <w:headerReference w:type="default" r:id="rId9"/>
-      <w:footerReference w:type="even" r:id="rId10"/>
-      <w:footerReference w:type="default" r:id="rId11"/>
-      <w:headerReference w:type="first" r:id="rId12"/>
-      <w:footerReference w:type="first" r:id="rId13"/>
+      <w:headerReference w:type="even" r:id="rId9"/>
+      <w:headerReference w:type="default" r:id="rId10"/>
+      <w:footerReference w:type="even" r:id="rId11"/>
+      <w:footerReference w:type="default" r:id="rId12"/>
+      <w:headerReference w:type="first" r:id="rId13"/>
+      <w:footerReference w:type="first" r:id="rId14"/>
       <w:pgSz w:w="12240" w:h="15840"/>
       <w:pgMar w:top="1440" w:right="1440" w:bottom="1440" w:left="1440" w:header="720" w:footer="720" w:gutter="0"/>
       <w:cols w:space="720"/>
@@ -1356,7 +1482,7 @@
 </file>
 
 <file path=word/endnotes.xml><?xml version="1.0" encoding="utf-8"?>
-<w:endnotes xmlns:wpc="http://schemas.microsoft.com/office/word/2010/wordprocessingCanvas" xmlns:mc="http://schemas.openxmlformats.org/markup-compatibility/2006" xmlns:o="urn:schemas-microsoft-com:office:office" xmlns:r="http://schemas.openxmlformats.org/officeDocument/2006/relationships" xmlns:m="http://schemas.openxmlformats.org/officeDocument/2006/math" xmlns:v="urn:schemas-microsoft-com:vml" xmlns:wp14="http://schemas.microsoft.com/office/word/2010/wordprocessingDrawing" xmlns:wp="http://schemas.openxmlformats.org/drawingml/2006/wordprocessingDrawing" xmlns:w10="urn:schemas-microsoft-com:office:word" xmlns:w="http://schemas.openxmlformats.org/wordprocessingml/2006/main" xmlns:w14="http://schemas.microsoft.com/office/word/2010/wordml" xmlns:w15="http://schemas.microsoft.com/office/word/2012/wordml" xmlns:wpg="http://schemas.microsoft.com/office/word/2010/wordprocessingGroup" xmlns:wpi="http://schemas.microsoft.com/office/word/2010/wordprocessingInk" xmlns:wne="http://schemas.microsoft.com/office/word/2006/wordml" xmlns:wps="http://schemas.microsoft.com/office/word/2010/wordprocessingShape" mc:Ignorable="w14 w15 wp14">
+<w:endnotes xmlns:wpc="http://schemas.microsoft.com/office/word/2010/wordprocessingCanvas" xmlns:mc="http://schemas.openxmlformats.org/markup-compatibility/2006" xmlns:o="urn:schemas-microsoft-com:office:office" xmlns:r="http://schemas.openxmlformats.org/officeDocument/2006/relationships" xmlns:m="http://schemas.openxmlformats.org/officeDocument/2006/math" xmlns:v="urn:schemas-microsoft-com:vml" xmlns:wp14="http://schemas.microsoft.com/office/word/2010/wordprocessingDrawing" xmlns:wp="http://schemas.openxmlformats.org/drawingml/2006/wordprocessingDrawing" xmlns:w10="urn:schemas-microsoft-com:office:word" xmlns:w="http://schemas.openxmlformats.org/wordprocessingml/2006/main" xmlns:w14="http://schemas.microsoft.com/office/word/2010/wordml" xmlns:wpg="http://schemas.microsoft.com/office/word/2010/wordprocessingGroup" xmlns:wpi="http://schemas.microsoft.com/office/word/2010/wordprocessingInk" xmlns:wne="http://schemas.microsoft.com/office/word/2006/wordml" xmlns:wps="http://schemas.microsoft.com/office/word/2010/wordprocessingShape" mc:Ignorable="w14 wp14">
   <w:endnote w:type="separator" w:id="-1">
     <w:p>
       <w:pPr>
@@ -1381,7 +1507,7 @@
 </file>
 
 <file path=word/footer1.xml><?xml version="1.0" encoding="utf-8"?>
-<w:ftr xmlns:wpc="http://schemas.microsoft.com/office/word/2010/wordprocessingCanvas" xmlns:mc="http://schemas.openxmlformats.org/markup-compatibility/2006" xmlns:o="urn:schemas-microsoft-com:office:office" xmlns:r="http://schemas.openxmlformats.org/officeDocument/2006/relationships" xmlns:m="http://schemas.openxmlformats.org/officeDocument/2006/math" xmlns:v="urn:schemas-microsoft-com:vml" xmlns:wp14="http://schemas.microsoft.com/office/word/2010/wordprocessingDrawing" xmlns:wp="http://schemas.openxmlformats.org/drawingml/2006/wordprocessingDrawing" xmlns:w10="urn:schemas-microsoft-com:office:word" xmlns:w="http://schemas.openxmlformats.org/wordprocessingml/2006/main" xmlns:w14="http://schemas.microsoft.com/office/word/2010/wordml" xmlns:w15="http://schemas.microsoft.com/office/word/2012/wordml" xmlns:wpg="http://schemas.microsoft.com/office/word/2010/wordprocessingGroup" xmlns:wpi="http://schemas.microsoft.com/office/word/2010/wordprocessingInk" xmlns:wne="http://schemas.microsoft.com/office/word/2006/wordml" xmlns:wps="http://schemas.microsoft.com/office/word/2010/wordprocessingShape" mc:Ignorable="w14 w15 wp14">
+<w:ftr xmlns:wpc="http://schemas.microsoft.com/office/word/2010/wordprocessingCanvas" xmlns:mc="http://schemas.openxmlformats.org/markup-compatibility/2006" xmlns:o="urn:schemas-microsoft-com:office:office" xmlns:r="http://schemas.openxmlformats.org/officeDocument/2006/relationships" xmlns:m="http://schemas.openxmlformats.org/officeDocument/2006/math" xmlns:v="urn:schemas-microsoft-com:vml" xmlns:wp14="http://schemas.microsoft.com/office/word/2010/wordprocessingDrawing" xmlns:wp="http://schemas.openxmlformats.org/drawingml/2006/wordprocessingDrawing" xmlns:w10="urn:schemas-microsoft-com:office:word" xmlns:w="http://schemas.openxmlformats.org/wordprocessingml/2006/main" xmlns:w14="http://schemas.microsoft.com/office/word/2010/wordml" xmlns:wpg="http://schemas.microsoft.com/office/word/2010/wordprocessingGroup" xmlns:wpi="http://schemas.microsoft.com/office/word/2010/wordprocessingInk" xmlns:wne="http://schemas.microsoft.com/office/word/2006/wordml" xmlns:wps="http://schemas.microsoft.com/office/word/2010/wordprocessingShape" mc:Ignorable="w14 wp14">
   <w:p>
     <w:pPr>
       <w:pStyle w:val="Footer"/>
@@ -1391,7 +1517,7 @@
 </file>
 
 <file path=word/footer2.xml><?xml version="1.0" encoding="utf-8"?>
-<w:ftr xmlns:wpc="http://schemas.microsoft.com/office/word/2010/wordprocessingCanvas" xmlns:mc="http://schemas.openxmlformats.org/markup-compatibility/2006" xmlns:o="urn:schemas-microsoft-com:office:office" xmlns:r="http://schemas.openxmlformats.org/officeDocument/2006/relationships" xmlns:m="http://schemas.openxmlformats.org/officeDocument/2006/math" xmlns:v="urn:schemas-microsoft-com:vml" xmlns:wp14="http://schemas.microsoft.com/office/word/2010/wordprocessingDrawing" xmlns:wp="http://schemas.openxmlformats.org/drawingml/2006/wordprocessingDrawing" xmlns:w10="urn:schemas-microsoft-com:office:word" xmlns:w="http://schemas.openxmlformats.org/wordprocessingml/2006/main" xmlns:w14="http://schemas.microsoft.com/office/word/2010/wordml" xmlns:w15="http://schemas.microsoft.com/office/word/2012/wordml" xmlns:wpg="http://schemas.microsoft.com/office/word/2010/wordprocessingGroup" xmlns:wpi="http://schemas.microsoft.com/office/word/2010/wordprocessingInk" xmlns:wne="http://schemas.microsoft.com/office/word/2006/wordml" xmlns:wps="http://schemas.microsoft.com/office/word/2010/wordprocessingShape" mc:Ignorable="w14 w15 wp14">
+<w:ftr xmlns:wpc="http://schemas.microsoft.com/office/word/2010/wordprocessingCanvas" xmlns:mc="http://schemas.openxmlformats.org/markup-compatibility/2006" xmlns:o="urn:schemas-microsoft-com:office:office" xmlns:r="http://schemas.openxmlformats.org/officeDocument/2006/relationships" xmlns:m="http://schemas.openxmlformats.org/officeDocument/2006/math" xmlns:v="urn:schemas-microsoft-com:vml" xmlns:wp14="http://schemas.microsoft.com/office/word/2010/wordprocessingDrawing" xmlns:wp="http://schemas.openxmlformats.org/drawingml/2006/wordprocessingDrawing" xmlns:w10="urn:schemas-microsoft-com:office:word" xmlns:w="http://schemas.openxmlformats.org/wordprocessingml/2006/main" xmlns:w14="http://schemas.microsoft.com/office/word/2010/wordml" xmlns:wpg="http://schemas.microsoft.com/office/word/2010/wordprocessingGroup" xmlns:wpi="http://schemas.microsoft.com/office/word/2010/wordprocessingInk" xmlns:wne="http://schemas.microsoft.com/office/word/2006/wordml" xmlns:wps="http://schemas.microsoft.com/office/word/2010/wordprocessingShape" mc:Ignorable="w14 wp14">
   <w:p>
     <w:pPr>
       <w:pStyle w:val="Footer"/>
@@ -1453,7 +1579,7 @@
 </file>
 
 <file path=word/footer3.xml><?xml version="1.0" encoding="utf-8"?>
-<w:ftr xmlns:wpc="http://schemas.microsoft.com/office/word/2010/wordprocessingCanvas" xmlns:mc="http://schemas.openxmlformats.org/markup-compatibility/2006" xmlns:o="urn:schemas-microsoft-com:office:office" xmlns:r="http://schemas.openxmlformats.org/officeDocument/2006/relationships" xmlns:m="http://schemas.openxmlformats.org/officeDocument/2006/math" xmlns:v="urn:schemas-microsoft-com:vml" xmlns:wp14="http://schemas.microsoft.com/office/word/2010/wordprocessingDrawing" xmlns:wp="http://schemas.openxmlformats.org/drawingml/2006/wordprocessingDrawing" xmlns:w10="urn:schemas-microsoft-com:office:word" xmlns:w="http://schemas.openxmlformats.org/wordprocessingml/2006/main" xmlns:w14="http://schemas.microsoft.com/office/word/2010/wordml" xmlns:w15="http://schemas.microsoft.com/office/word/2012/wordml" xmlns:wpg="http://schemas.microsoft.com/office/word/2010/wordprocessingGroup" xmlns:wpi="http://schemas.microsoft.com/office/word/2010/wordprocessingInk" xmlns:wne="http://schemas.microsoft.com/office/word/2006/wordml" xmlns:wps="http://schemas.microsoft.com/office/word/2010/wordprocessingShape" mc:Ignorable="w14 w15 wp14">
+<w:ftr xmlns:wpc="http://schemas.microsoft.com/office/word/2010/wordprocessingCanvas" xmlns:mc="http://schemas.openxmlformats.org/markup-compatibility/2006" xmlns:o="urn:schemas-microsoft-com:office:office" xmlns:r="http://schemas.openxmlformats.org/officeDocument/2006/relationships" xmlns:m="http://schemas.openxmlformats.org/officeDocument/2006/math" xmlns:v="urn:schemas-microsoft-com:vml" xmlns:wp14="http://schemas.microsoft.com/office/word/2010/wordprocessingDrawing" xmlns:wp="http://schemas.openxmlformats.org/drawingml/2006/wordprocessingDrawing" xmlns:w10="urn:schemas-microsoft-com:office:word" xmlns:w="http://schemas.openxmlformats.org/wordprocessingml/2006/main" xmlns:w14="http://schemas.microsoft.com/office/word/2010/wordml" xmlns:wpg="http://schemas.microsoft.com/office/word/2010/wordprocessingGroup" xmlns:wpi="http://schemas.microsoft.com/office/word/2010/wordprocessingInk" xmlns:wne="http://schemas.microsoft.com/office/word/2006/wordml" xmlns:wps="http://schemas.microsoft.com/office/word/2010/wordprocessingShape" mc:Ignorable="w14 wp14">
   <w:p>
     <w:pPr>
       <w:pStyle w:val="Footer"/>
@@ -1463,7 +1589,7 @@
 </file>
 
 <file path=word/footnotes.xml><?xml version="1.0" encoding="utf-8"?>
-<w:footnotes xmlns:wpc="http://schemas.microsoft.com/office/word/2010/wordprocessingCanvas" xmlns:mc="http://schemas.openxmlformats.org/markup-compatibility/2006" xmlns:o="urn:schemas-microsoft-com:office:office" xmlns:r="http://schemas.openxmlformats.org/officeDocument/2006/relationships" xmlns:m="http://schemas.openxmlformats.org/officeDocument/2006/math" xmlns:v="urn:schemas-microsoft-com:vml" xmlns:wp14="http://schemas.microsoft.com/office/word/2010/wordprocessingDrawing" xmlns:wp="http://schemas.openxmlformats.org/drawingml/2006/wordprocessingDrawing" xmlns:w10="urn:schemas-microsoft-com:office:word" xmlns:w="http://schemas.openxmlformats.org/wordprocessingml/2006/main" xmlns:w14="http://schemas.microsoft.com/office/word/2010/wordml" xmlns:w15="http://schemas.microsoft.com/office/word/2012/wordml" xmlns:wpg="http://schemas.microsoft.com/office/word/2010/wordprocessingGroup" xmlns:wpi="http://schemas.microsoft.com/office/word/2010/wordprocessingInk" xmlns:wne="http://schemas.microsoft.com/office/word/2006/wordml" xmlns:wps="http://schemas.microsoft.com/office/word/2010/wordprocessingShape" mc:Ignorable="w14 w15 wp14">
+<w:footnotes xmlns:wpc="http://schemas.microsoft.com/office/word/2010/wordprocessingCanvas" xmlns:mc="http://schemas.openxmlformats.org/markup-compatibility/2006" xmlns:o="urn:schemas-microsoft-com:office:office" xmlns:r="http://schemas.openxmlformats.org/officeDocument/2006/relationships" xmlns:m="http://schemas.openxmlformats.org/officeDocument/2006/math" xmlns:v="urn:schemas-microsoft-com:vml" xmlns:wp14="http://schemas.microsoft.com/office/word/2010/wordprocessingDrawing" xmlns:wp="http://schemas.openxmlformats.org/drawingml/2006/wordprocessingDrawing" xmlns:w10="urn:schemas-microsoft-com:office:word" xmlns:w="http://schemas.openxmlformats.org/wordprocessingml/2006/main" xmlns:w14="http://schemas.microsoft.com/office/word/2010/wordml" xmlns:wpg="http://schemas.microsoft.com/office/word/2010/wordprocessingGroup" xmlns:wpi="http://schemas.microsoft.com/office/word/2010/wordprocessingInk" xmlns:wne="http://schemas.microsoft.com/office/word/2006/wordml" xmlns:wps="http://schemas.microsoft.com/office/word/2010/wordprocessingShape" mc:Ignorable="w14 wp14">
   <w:footnote w:type="separator" w:id="-1">
     <w:p>
       <w:pPr>
@@ -1488,7 +1614,7 @@
 </file>
 
 <file path=word/header1.xml><?xml version="1.0" encoding="utf-8"?>
-<w:hdr xmlns:wpc="http://schemas.microsoft.com/office/word/2010/wordprocessingCanvas" xmlns:mc="http://schemas.openxmlformats.org/markup-compatibility/2006" xmlns:o="urn:schemas-microsoft-com:office:office" xmlns:r="http://schemas.openxmlformats.org/officeDocument/2006/relationships" xmlns:m="http://schemas.openxmlformats.org/officeDocument/2006/math" xmlns:v="urn:schemas-microsoft-com:vml" xmlns:wp14="http://schemas.microsoft.com/office/word/2010/wordprocessingDrawing" xmlns:wp="http://schemas.openxmlformats.org/drawingml/2006/wordprocessingDrawing" xmlns:w10="urn:schemas-microsoft-com:office:word" xmlns:w="http://schemas.openxmlformats.org/wordprocessingml/2006/main" xmlns:w14="http://schemas.microsoft.com/office/word/2010/wordml" xmlns:w15="http://schemas.microsoft.com/office/word/2012/wordml" xmlns:wpg="http://schemas.microsoft.com/office/word/2010/wordprocessingGroup" xmlns:wpi="http://schemas.microsoft.com/office/word/2010/wordprocessingInk" xmlns:wne="http://schemas.microsoft.com/office/word/2006/wordml" xmlns:wps="http://schemas.microsoft.com/office/word/2010/wordprocessingShape" mc:Ignorable="w14 w15 wp14">
+<w:hdr xmlns:wpc="http://schemas.microsoft.com/office/word/2010/wordprocessingCanvas" xmlns:mc="http://schemas.openxmlformats.org/markup-compatibility/2006" xmlns:o="urn:schemas-microsoft-com:office:office" xmlns:r="http://schemas.openxmlformats.org/officeDocument/2006/relationships" xmlns:m="http://schemas.openxmlformats.org/officeDocument/2006/math" xmlns:v="urn:schemas-microsoft-com:vml" xmlns:wp14="http://schemas.microsoft.com/office/word/2010/wordprocessingDrawing" xmlns:wp="http://schemas.openxmlformats.org/drawingml/2006/wordprocessingDrawing" xmlns:w10="urn:schemas-microsoft-com:office:word" xmlns:w="http://schemas.openxmlformats.org/wordprocessingml/2006/main" xmlns:w14="http://schemas.microsoft.com/office/word/2010/wordml" xmlns:wpg="http://schemas.microsoft.com/office/word/2010/wordprocessingGroup" xmlns:wpi="http://schemas.microsoft.com/office/word/2010/wordprocessingInk" xmlns:wne="http://schemas.microsoft.com/office/word/2006/wordml" xmlns:wps="http://schemas.microsoft.com/office/word/2010/wordprocessingShape" mc:Ignorable="w14 wp14">
   <w:p>
     <w:pPr>
       <w:pStyle w:val="Header"/>
@@ -1534,7 +1660,7 @@
 </file>
 
 <file path=word/header2.xml><?xml version="1.0" encoding="utf-8"?>
-<w:hdr xmlns:wpc="http://schemas.microsoft.com/office/word/2010/wordprocessingCanvas" xmlns:mc="http://schemas.openxmlformats.org/markup-compatibility/2006" xmlns:o="urn:schemas-microsoft-com:office:office" xmlns:r="http://schemas.openxmlformats.org/officeDocument/2006/relationships" xmlns:m="http://schemas.openxmlformats.org/officeDocument/2006/math" xmlns:v="urn:schemas-microsoft-com:vml" xmlns:wp14="http://schemas.microsoft.com/office/word/2010/wordprocessingDrawing" xmlns:wp="http://schemas.openxmlformats.org/drawingml/2006/wordprocessingDrawing" xmlns:w10="urn:schemas-microsoft-com:office:word" xmlns:w="http://schemas.openxmlformats.org/wordprocessingml/2006/main" xmlns:w14="http://schemas.microsoft.com/office/word/2010/wordml" xmlns:w15="http://schemas.microsoft.com/office/word/2012/wordml" xmlns:wpg="http://schemas.microsoft.com/office/word/2010/wordprocessingGroup" xmlns:wpi="http://schemas.microsoft.com/office/word/2010/wordprocessingInk" xmlns:wne="http://schemas.microsoft.com/office/word/2006/wordml" xmlns:wps="http://schemas.microsoft.com/office/word/2010/wordprocessingShape" mc:Ignorable="w14 w15 wp14">
+<w:hdr xmlns:wpc="http://schemas.microsoft.com/office/word/2010/wordprocessingCanvas" xmlns:mc="http://schemas.openxmlformats.org/markup-compatibility/2006" xmlns:o="urn:schemas-microsoft-com:office:office" xmlns:r="http://schemas.openxmlformats.org/officeDocument/2006/relationships" xmlns:m="http://schemas.openxmlformats.org/officeDocument/2006/math" xmlns:v="urn:schemas-microsoft-com:vml" xmlns:wp14="http://schemas.microsoft.com/office/word/2010/wordprocessingDrawing" xmlns:wp="http://schemas.openxmlformats.org/drawingml/2006/wordprocessingDrawing" xmlns:w10="urn:schemas-microsoft-com:office:word" xmlns:w="http://schemas.openxmlformats.org/wordprocessingml/2006/main" xmlns:w14="http://schemas.microsoft.com/office/word/2010/wordml" xmlns:wpg="http://schemas.microsoft.com/office/word/2010/wordprocessingGroup" xmlns:wpi="http://schemas.microsoft.com/office/word/2010/wordprocessingInk" xmlns:wne="http://schemas.microsoft.com/office/word/2006/wordml" xmlns:wps="http://schemas.microsoft.com/office/word/2010/wordprocessingShape" mc:Ignorable="w14 wp14">
   <w:p>
     <w:pPr>
       <w:pStyle w:val="Header"/>
@@ -1580,7 +1706,7 @@
 </file>
 
 <file path=word/header3.xml><?xml version="1.0" encoding="utf-8"?>
-<w:hdr xmlns:wpc="http://schemas.microsoft.com/office/word/2010/wordprocessingCanvas" xmlns:mc="http://schemas.openxmlformats.org/markup-compatibility/2006" xmlns:o="urn:schemas-microsoft-com:office:office" xmlns:r="http://schemas.openxmlformats.org/officeDocument/2006/relationships" xmlns:m="http://schemas.openxmlformats.org/officeDocument/2006/math" xmlns:v="urn:schemas-microsoft-com:vml" xmlns:wp14="http://schemas.microsoft.com/office/word/2010/wordprocessingDrawing" xmlns:wp="http://schemas.openxmlformats.org/drawingml/2006/wordprocessingDrawing" xmlns:w10="urn:schemas-microsoft-com:office:word" xmlns:w="http://schemas.openxmlformats.org/wordprocessingml/2006/main" xmlns:w14="http://schemas.microsoft.com/office/word/2010/wordml" xmlns:w15="http://schemas.microsoft.com/office/word/2012/wordml" xmlns:wpg="http://schemas.microsoft.com/office/word/2010/wordprocessingGroup" xmlns:wpi="http://schemas.microsoft.com/office/word/2010/wordprocessingInk" xmlns:wne="http://schemas.microsoft.com/office/word/2006/wordml" xmlns:wps="http://schemas.microsoft.com/office/word/2010/wordprocessingShape" mc:Ignorable="w14 w15 wp14">
+<w:hdr xmlns:wpc="http://schemas.microsoft.com/office/word/2010/wordprocessingCanvas" xmlns:mc="http://schemas.openxmlformats.org/markup-compatibility/2006" xmlns:o="urn:schemas-microsoft-com:office:office" xmlns:r="http://schemas.openxmlformats.org/officeDocument/2006/relationships" xmlns:m="http://schemas.openxmlformats.org/officeDocument/2006/math" xmlns:v="urn:schemas-microsoft-com:vml" xmlns:wp14="http://schemas.microsoft.com/office/word/2010/wordprocessingDrawing" xmlns:wp="http://schemas.openxmlformats.org/drawingml/2006/wordprocessingDrawing" xmlns:w10="urn:schemas-microsoft-com:office:word" xmlns:w="http://schemas.openxmlformats.org/wordprocessingml/2006/main" xmlns:w14="http://schemas.microsoft.com/office/word/2010/wordml" xmlns:wpg="http://schemas.microsoft.com/office/word/2010/wordprocessingGroup" xmlns:wpi="http://schemas.microsoft.com/office/word/2010/wordprocessingInk" xmlns:wne="http://schemas.microsoft.com/office/word/2006/wordml" xmlns:wps="http://schemas.microsoft.com/office/word/2010/wordprocessingShape" mc:Ignorable="w14 wp14">
   <w:p>
     <w:pPr>
       <w:pStyle w:val="Header"/>
@@ -1626,8 +1752,8 @@
 </file>
 
 <file path=word/numbering.xml><?xml version="1.0" encoding="utf-8"?>
-<w:numbering xmlns:wpc="http://schemas.microsoft.com/office/word/2010/wordprocessingCanvas" xmlns:mc="http://schemas.openxmlformats.org/markup-compatibility/2006" xmlns:o="urn:schemas-microsoft-com:office:office" xmlns:r="http://schemas.openxmlformats.org/officeDocument/2006/relationships" xmlns:m="http://schemas.openxmlformats.org/officeDocument/2006/math" xmlns:v="urn:schemas-microsoft-com:vml" xmlns:wp14="http://schemas.microsoft.com/office/word/2010/wordprocessingDrawing" xmlns:wp="http://schemas.openxmlformats.org/drawingml/2006/wordprocessingDrawing" xmlns:w10="urn:schemas-microsoft-com:office:word" xmlns:w="http://schemas.openxmlformats.org/wordprocessingml/2006/main" xmlns:w14="http://schemas.microsoft.com/office/word/2010/wordml" xmlns:w15="http://schemas.microsoft.com/office/word/2012/wordml" xmlns:wpg="http://schemas.microsoft.com/office/word/2010/wordprocessingGroup" xmlns:wpi="http://schemas.microsoft.com/office/word/2010/wordprocessingInk" xmlns:wne="http://schemas.microsoft.com/office/word/2006/wordml" xmlns:wps="http://schemas.microsoft.com/office/word/2010/wordprocessingShape" mc:Ignorable="w14 w15 wp14">
-  <w:abstractNum w:abstractNumId="0" w15:restartNumberingAfterBreak="0">
+<w:numbering xmlns:wpc="http://schemas.microsoft.com/office/word/2010/wordprocessingCanvas" xmlns:mc="http://schemas.openxmlformats.org/markup-compatibility/2006" xmlns:o="urn:schemas-microsoft-com:office:office" xmlns:r="http://schemas.openxmlformats.org/officeDocument/2006/relationships" xmlns:m="http://schemas.openxmlformats.org/officeDocument/2006/math" xmlns:v="urn:schemas-microsoft-com:vml" xmlns:wp14="http://schemas.microsoft.com/office/word/2010/wordprocessingDrawing" xmlns:wp="http://schemas.openxmlformats.org/drawingml/2006/wordprocessingDrawing" xmlns:w10="urn:schemas-microsoft-com:office:word" xmlns:w="http://schemas.openxmlformats.org/wordprocessingml/2006/main" xmlns:w14="http://schemas.microsoft.com/office/word/2010/wordml" xmlns:wpg="http://schemas.microsoft.com/office/word/2010/wordprocessingGroup" xmlns:wpi="http://schemas.microsoft.com/office/word/2010/wordprocessingInk" xmlns:wne="http://schemas.microsoft.com/office/word/2006/wordml" xmlns:wps="http://schemas.microsoft.com/office/word/2010/wordprocessingShape" mc:Ignorable="w14 wp14">
+  <w:abstractNum w:abstractNumId="0">
     <w:nsid w:val="36D25538"/>
     <w:multiLevelType w:val="hybridMultilevel"/>
     <w:tmpl w:val="D0DC2050"/>
@@ -1723,7 +1849,7 @@
 </file>
 
 <file path=word/styles.xml><?xml version="1.0" encoding="utf-8"?>
-<w:styles xmlns:mc="http://schemas.openxmlformats.org/markup-compatibility/2006" xmlns:r="http://schemas.openxmlformats.org/officeDocument/2006/relationships" xmlns:w="http://schemas.openxmlformats.org/wordprocessingml/2006/main" xmlns:w14="http://schemas.microsoft.com/office/word/2010/wordml" xmlns:w15="http://schemas.microsoft.com/office/word/2012/wordml" mc:Ignorable="w14 w15">
+<w:styles xmlns:mc="http://schemas.openxmlformats.org/markup-compatibility/2006" xmlns:r="http://schemas.openxmlformats.org/officeDocument/2006/relationships" xmlns:w="http://schemas.openxmlformats.org/wordprocessingml/2006/main" xmlns:w14="http://schemas.microsoft.com/office/word/2010/wordml" mc:Ignorable="w14">
   <w:docDefaults>
     <w:rPrDefault>
       <w:rPr>
@@ -1739,378 +1865,412 @@
       </w:pPr>
     </w:pPrDefault>
   </w:docDefaults>
-  <w:latentStyles w:defLockedState="0" w:defUIPriority="99" w:defSemiHidden="0" w:defUnhideWhenUsed="0" w:defQFormat="0" w:count="371">
-    <w:lsdException w:name="Normal" w:uiPriority="0" w:qFormat="1"/>
-    <w:lsdException w:name="heading 1" w:uiPriority="9" w:qFormat="1"/>
-    <w:lsdException w:name="heading 2" w:semiHidden="1" w:uiPriority="9" w:unhideWhenUsed="1" w:qFormat="1"/>
-    <w:lsdException w:name="heading 3" w:semiHidden="1" w:uiPriority="9" w:unhideWhenUsed="1" w:qFormat="1"/>
-    <w:lsdException w:name="heading 4" w:semiHidden="1" w:uiPriority="9" w:unhideWhenUsed="1" w:qFormat="1"/>
-    <w:lsdException w:name="heading 5" w:semiHidden="1" w:uiPriority="9" w:unhideWhenUsed="1" w:qFormat="1"/>
-    <w:lsdException w:name="heading 6" w:semiHidden="1" w:uiPriority="9" w:unhideWhenUsed="1" w:qFormat="1"/>
-    <w:lsdException w:name="heading 7" w:semiHidden="1" w:uiPriority="9" w:unhideWhenUsed="1" w:qFormat="1"/>
-    <w:lsdException w:name="heading 8" w:semiHidden="1" w:uiPriority="9" w:unhideWhenUsed="1" w:qFormat="1"/>
-    <w:lsdException w:name="heading 9" w:semiHidden="1" w:uiPriority="9" w:unhideWhenUsed="1" w:qFormat="1"/>
-    <w:lsdException w:name="index 1" w:semiHidden="1" w:unhideWhenUsed="1"/>
-    <w:lsdException w:name="index 2" w:semiHidden="1" w:unhideWhenUsed="1"/>
-    <w:lsdException w:name="index 3" w:semiHidden="1" w:unhideWhenUsed="1"/>
-    <w:lsdException w:name="index 4" w:semiHidden="1" w:unhideWhenUsed="1"/>
-    <w:lsdException w:name="index 5" w:semiHidden="1" w:unhideWhenUsed="1"/>
-    <w:lsdException w:name="index 6" w:semiHidden="1" w:unhideWhenUsed="1"/>
-    <w:lsdException w:name="index 7" w:semiHidden="1" w:unhideWhenUsed="1"/>
-    <w:lsdException w:name="index 8" w:semiHidden="1" w:unhideWhenUsed="1"/>
-    <w:lsdException w:name="index 9" w:semiHidden="1" w:unhideWhenUsed="1"/>
-    <w:lsdException w:name="toc 1" w:semiHidden="1" w:uiPriority="39" w:unhideWhenUsed="1"/>
-    <w:lsdException w:name="toc 2" w:semiHidden="1" w:uiPriority="39" w:unhideWhenUsed="1"/>
-    <w:lsdException w:name="toc 3" w:semiHidden="1" w:uiPriority="39" w:unhideWhenUsed="1"/>
-    <w:lsdException w:name="toc 4" w:semiHidden="1" w:uiPriority="39" w:unhideWhenUsed="1"/>
-    <w:lsdException w:name="toc 5" w:semiHidden="1" w:uiPriority="39" w:unhideWhenUsed="1"/>
-    <w:lsdException w:name="toc 6" w:semiHidden="1" w:uiPriority="39" w:unhideWhenUsed="1"/>
-    <w:lsdException w:name="toc 7" w:semiHidden="1" w:uiPriority="39" w:unhideWhenUsed="1"/>
-    <w:lsdException w:name="toc 8" w:semiHidden="1" w:uiPriority="39" w:unhideWhenUsed="1"/>
-    <w:lsdException w:name="toc 9" w:semiHidden="1" w:uiPriority="39" w:unhideWhenUsed="1"/>
-    <w:lsdException w:name="Normal Indent" w:semiHidden="1" w:unhideWhenUsed="1"/>
-    <w:lsdException w:name="footnote text" w:semiHidden="1" w:unhideWhenUsed="1"/>
-    <w:lsdException w:name="annotation text" w:semiHidden="1" w:unhideWhenUsed="1"/>
-    <w:lsdException w:name="header" w:semiHidden="1" w:unhideWhenUsed="1"/>
-    <w:lsdException w:name="footer" w:semiHidden="1" w:unhideWhenUsed="1"/>
-    <w:lsdException w:name="index heading" w:semiHidden="1" w:unhideWhenUsed="1"/>
-    <w:lsdException w:name="caption" w:semiHidden="1" w:uiPriority="35" w:unhideWhenUsed="1" w:qFormat="1"/>
-    <w:lsdException w:name="table of figures" w:semiHidden="1" w:unhideWhenUsed="1"/>
-    <w:lsdException w:name="envelope address" w:semiHidden="1" w:unhideWhenUsed="1"/>
-    <w:lsdException w:name="envelope return" w:semiHidden="1" w:unhideWhenUsed="1"/>
-    <w:lsdException w:name="footnote reference" w:semiHidden="1" w:unhideWhenUsed="1"/>
-    <w:lsdException w:name="annotation reference" w:semiHidden="1" w:unhideWhenUsed="1"/>
-    <w:lsdException w:name="line number" w:semiHidden="1" w:unhideWhenUsed="1"/>
-    <w:lsdException w:name="page number" w:semiHidden="1" w:unhideWhenUsed="1"/>
-    <w:lsdException w:name="endnote reference" w:semiHidden="1" w:unhideWhenUsed="1"/>
-    <w:lsdException w:name="endnote text" w:semiHidden="1" w:unhideWhenUsed="1"/>
-    <w:lsdException w:name="table of authorities" w:semiHidden="1" w:unhideWhenUsed="1"/>
-    <w:lsdException w:name="macro" w:semiHidden="1" w:unhideWhenUsed="1"/>
-    <w:lsdException w:name="toa heading" w:semiHidden="1" w:unhideWhenUsed="1"/>
-    <w:lsdException w:name="List" w:semiHidden="1" w:unhideWhenUsed="1"/>
-    <w:lsdException w:name="List Bullet" w:semiHidden="1" w:unhideWhenUsed="1"/>
-    <w:lsdException w:name="List Number" w:semiHidden="1" w:unhideWhenUsed="1"/>
-    <w:lsdException w:name="List 2" w:semiHidden="1" w:unhideWhenUsed="1"/>
-    <w:lsdException w:name="List 3" w:semiHidden="1" w:unhideWhenUsed="1"/>
-    <w:lsdException w:name="List 4" w:semiHidden="1" w:unhideWhenUsed="1"/>
-    <w:lsdException w:name="List 5" w:semiHidden="1" w:unhideWhenUsed="1"/>
-    <w:lsdException w:name="List Bullet 2" w:semiHidden="1" w:unhideWhenUsed="1"/>
-    <w:lsdException w:name="List Bullet 3" w:semiHidden="1" w:unhideWhenUsed="1"/>
-    <w:lsdException w:name="List Bullet 4" w:semiHidden="1" w:unhideWhenUsed="1"/>
-    <w:lsdException w:name="List Bullet 5" w:semiHidden="1" w:unhideWhenUsed="1"/>
-    <w:lsdException w:name="List Number 2" w:semiHidden="1" w:unhideWhenUsed="1"/>
-    <w:lsdException w:name="List Number 3" w:semiHidden="1" w:unhideWhenUsed="1"/>
-    <w:lsdException w:name="List Number 4" w:semiHidden="1" w:unhideWhenUsed="1"/>
-    <w:lsdException w:name="List Number 5" w:semiHidden="1" w:unhideWhenUsed="1"/>
-    <w:lsdException w:name="Title" w:uiPriority="10" w:qFormat="1"/>
-    <w:lsdException w:name="Closing" w:semiHidden="1" w:unhideWhenUsed="1"/>
-    <w:lsdException w:name="Signature" w:semiHidden="1" w:unhideWhenUsed="1"/>
-    <w:lsdException w:name="Default Paragraph Font" w:semiHidden="1" w:uiPriority="1" w:unhideWhenUsed="1"/>
-    <w:lsdException w:name="Body Text" w:semiHidden="1" w:unhideWhenUsed="1"/>
-    <w:lsdException w:name="Body Text Indent" w:semiHidden="1" w:unhideWhenUsed="1"/>
-    <w:lsdException w:name="List Continue" w:semiHidden="1" w:unhideWhenUsed="1"/>
-    <w:lsdException w:name="List Continue 2" w:semiHidden="1" w:unhideWhenUsed="1"/>
-    <w:lsdException w:name="List Continue 3" w:semiHidden="1" w:unhideWhenUsed="1"/>
-    <w:lsdException w:name="List Continue 4" w:semiHidden="1" w:unhideWhenUsed="1"/>
-    <w:lsdException w:name="List Continue 5" w:semiHidden="1" w:unhideWhenUsed="1"/>
-    <w:lsdException w:name="Message Header" w:semiHidden="1" w:unhideWhenUsed="1"/>
-    <w:lsdException w:name="Subtitle" w:uiPriority="11" w:qFormat="1"/>
-    <w:lsdException w:name="Salutation" w:semiHidden="1" w:unhideWhenUsed="1"/>
-    <w:lsdException w:name="Date" w:semiHidden="1" w:unhideWhenUsed="1"/>
-    <w:lsdException w:name="Body Text First Indent" w:semiHidden="1" w:unhideWhenUsed="1"/>
-    <w:lsdException w:name="Body Text First Indent 2" w:semiHidden="1" w:unhideWhenUsed="1"/>
-    <w:lsdException w:name="Note Heading" w:semiHidden="1" w:unhideWhenUsed="1"/>
-    <w:lsdException w:name="Body Text 2" w:semiHidden="1" w:unhideWhenUsed="1"/>
-    <w:lsdException w:name="Body Text 3" w:semiHidden="1" w:unhideWhenUsed="1"/>
-    <w:lsdException w:name="Body Text Indent 2" w:semiHidden="1" w:unhideWhenUsed="1"/>
-    <w:lsdException w:name="Body Text Indent 3" w:semiHidden="1" w:unhideWhenUsed="1"/>
-    <w:lsdException w:name="Block Text" w:semiHidden="1" w:unhideWhenUsed="1"/>
-    <w:lsdException w:name="Hyperlink" w:semiHidden="1" w:unhideWhenUsed="1"/>
-    <w:lsdException w:name="FollowedHyperlink" w:semiHidden="1" w:unhideWhenUsed="1"/>
-    <w:lsdException w:name="Strong" w:uiPriority="22" w:qFormat="1"/>
-    <w:lsdException w:name="Emphasis" w:uiPriority="20" w:qFormat="1"/>
-    <w:lsdException w:name="Document Map" w:semiHidden="1" w:unhideWhenUsed="1"/>
-    <w:lsdException w:name="Plain Text" w:semiHidden="1" w:unhideWhenUsed="1"/>
-    <w:lsdException w:name="E-mail Signature" w:semiHidden="1" w:unhideWhenUsed="1"/>
-    <w:lsdException w:name="HTML Top of Form" w:semiHidden="1" w:unhideWhenUsed="1"/>
-    <w:lsdException w:name="HTML Bottom of Form" w:semiHidden="1" w:unhideWhenUsed="1"/>
-    <w:lsdException w:name="Normal (Web)" w:semiHidden="1" w:unhideWhenUsed="1"/>
-    <w:lsdException w:name="HTML Acronym" w:semiHidden="1" w:unhideWhenUsed="1"/>
-    <w:lsdException w:name="HTML Address" w:semiHidden="1" w:unhideWhenUsed="1"/>
-    <w:lsdException w:name="HTML Cite" w:semiHidden="1" w:unhideWhenUsed="1"/>
-    <w:lsdException w:name="HTML Code" w:semiHidden="1" w:unhideWhenUsed="1"/>
-    <w:lsdException w:name="HTML Definition" w:semiHidden="1" w:unhideWhenUsed="1"/>
-    <w:lsdException w:name="HTML Keyboard" w:semiHidden="1" w:unhideWhenUsed="1"/>
-    <w:lsdException w:name="HTML Preformatted" w:semiHidden="1" w:unhideWhenUsed="1"/>
-    <w:lsdException w:name="HTML Sample" w:semiHidden="1" w:unhideWhenUsed="1"/>
-    <w:lsdException w:name="HTML Typewriter" w:semiHidden="1" w:unhideWhenUsed="1"/>
-    <w:lsdException w:name="HTML Variable" w:semiHidden="1" w:unhideWhenUsed="1"/>
-    <w:lsdException w:name="Normal Table" w:semiHidden="1" w:unhideWhenUsed="1"/>
-    <w:lsdException w:name="annotation subject" w:semiHidden="1" w:unhideWhenUsed="1"/>
-    <w:lsdException w:name="No List" w:semiHidden="1" w:unhideWhenUsed="1"/>
-    <w:lsdException w:name="Outline List 1" w:semiHidden="1" w:unhideWhenUsed="1"/>
-    <w:lsdException w:name="Outline List 2" w:semiHidden="1" w:unhideWhenUsed="1"/>
-    <w:lsdException w:name="Outline List 3" w:semiHidden="1" w:unhideWhenUsed="1"/>
-    <w:lsdException w:name="Table Simple 1" w:semiHidden="1" w:unhideWhenUsed="1"/>
-    <w:lsdException w:name="Table Simple 2" w:semiHidden="1" w:unhideWhenUsed="1"/>
-    <w:lsdException w:name="Table Simple 3" w:semiHidden="1" w:unhideWhenUsed="1"/>
-    <w:lsdException w:name="Table Classic 1" w:semiHidden="1" w:unhideWhenUsed="1"/>
-    <w:lsdException w:name="Table Classic 2" w:semiHidden="1" w:unhideWhenUsed="1"/>
-    <w:lsdException w:name="Table Classic 3" w:semiHidden="1" w:unhideWhenUsed="1"/>
-    <w:lsdException w:name="Table Classic 4" w:semiHidden="1" w:unhideWhenUsed="1"/>
-    <w:lsdException w:name="Table Colorful 1" w:semiHidden="1" w:unhideWhenUsed="1"/>
-    <w:lsdException w:name="Table Colorful 2" w:semiHidden="1" w:unhideWhenUsed="1"/>
-    <w:lsdException w:name="Table Colorful 3" w:semiHidden="1" w:unhideWhenUsed="1"/>
-    <w:lsdException w:name="Table Columns 1" w:semiHidden="1" w:unhideWhenUsed="1"/>
-    <w:lsdException w:name="Table Columns 2" w:semiHidden="1" w:unhideWhenUsed="1"/>
-    <w:lsdException w:name="Table Columns 3" w:semiHidden="1" w:unhideWhenUsed="1"/>
-    <w:lsdException w:name="Table Columns 4" w:semiHidden="1" w:unhideWhenUsed="1"/>
-    <w:lsdException w:name="Table Columns 5" w:semiHidden="1" w:unhideWhenUsed="1"/>
-    <w:lsdException w:name="Table Grid 1" w:semiHidden="1" w:unhideWhenUsed="1"/>
-    <w:lsdException w:name="Table Grid 2" w:semiHidden="1" w:unhideWhenUsed="1"/>
-    <w:lsdException w:name="Table Grid 3" w:semiHidden="1" w:unhideWhenUsed="1"/>
-    <w:lsdException w:name="Table Grid 4" w:semiHidden="1" w:unhideWhenUsed="1"/>
-    <w:lsdException w:name="Table Grid 5" w:semiHidden="1" w:unhideWhenUsed="1"/>
-    <w:lsdException w:name="Table Grid 6" w:semiHidden="1" w:unhideWhenUsed="1"/>
-    <w:lsdException w:name="Table Grid 7" w:semiHidden="1" w:unhideWhenUsed="1"/>
-    <w:lsdException w:name="Table Grid 8" w:semiHidden="1" w:unhideWhenUsed="1"/>
-    <w:lsdException w:name="Table List 1" w:semiHidden="1" w:unhideWhenUsed="1"/>
-    <w:lsdException w:name="Table List 2" w:semiHidden="1" w:unhideWhenUsed="1"/>
-    <w:lsdException w:name="Table List 3" w:semiHidden="1" w:unhideWhenUsed="1"/>
-    <w:lsdException w:name="Table List 4" w:semiHidden="1" w:unhideWhenUsed="1"/>
-    <w:lsdException w:name="Table List 5" w:semiHidden="1" w:unhideWhenUsed="1"/>
-    <w:lsdException w:name="Table List 6" w:semiHidden="1" w:unhideWhenUsed="1"/>
-    <w:lsdException w:name="Table List 7" w:semiHidden="1" w:unhideWhenUsed="1"/>
-    <w:lsdException w:name="Table List 8" w:semiHidden="1" w:unhideWhenUsed="1"/>
-    <w:lsdException w:name="Table 3D effects 1" w:semiHidden="1" w:unhideWhenUsed="1"/>
-    <w:lsdException w:name="Table 3D effects 2" w:semiHidden="1" w:unhideWhenUsed="1"/>
-    <w:lsdException w:name="Table 3D effects 3" w:semiHidden="1" w:unhideWhenUsed="1"/>
-    <w:lsdException w:name="Table Contemporary" w:semiHidden="1" w:unhideWhenUsed="1"/>
-    <w:lsdException w:name="Table Elegant" w:semiHidden="1" w:unhideWhenUsed="1"/>
-    <w:lsdException w:name="Table Professional" w:semiHidden="1" w:unhideWhenUsed="1"/>
-    <w:lsdException w:name="Table Subtle 1" w:semiHidden="1" w:unhideWhenUsed="1"/>
-    <w:lsdException w:name="Table Subtle 2" w:semiHidden="1" w:unhideWhenUsed="1"/>
-    <w:lsdException w:name="Table Web 1" w:semiHidden="1" w:unhideWhenUsed="1"/>
-    <w:lsdException w:name="Table Web 2" w:semiHidden="1" w:unhideWhenUsed="1"/>
-    <w:lsdException w:name="Table Web 3" w:semiHidden="1" w:unhideWhenUsed="1"/>
-    <w:lsdException w:name="Balloon Text" w:semiHidden="1" w:unhideWhenUsed="1"/>
-    <w:lsdException w:name="Table Grid" w:uiPriority="39"/>
-    <w:lsdException w:name="Table Theme" w:semiHidden="1" w:unhideWhenUsed="1"/>
-    <w:lsdException w:name="Placeholder Text" w:semiHidden="1"/>
-    <w:lsdException w:name="No Spacing" w:uiPriority="1" w:qFormat="1"/>
-    <w:lsdException w:name="Light Shading" w:uiPriority="60"/>
-    <w:lsdException w:name="Light List" w:uiPriority="61"/>
-    <w:lsdException w:name="Light Grid" w:uiPriority="62"/>
-    <w:lsdException w:name="Medium Shading 1" w:uiPriority="63"/>
-    <w:lsdException w:name="Medium Shading 2" w:uiPriority="64"/>
-    <w:lsdException w:name="Medium List 1" w:uiPriority="65"/>
-    <w:lsdException w:name="Medium List 2" w:uiPriority="66"/>
-    <w:lsdException w:name="Medium Grid 1" w:uiPriority="67"/>
-    <w:lsdException w:name="Medium Grid 2" w:uiPriority="68"/>
-    <w:lsdException w:name="Medium Grid 3" w:uiPriority="69"/>
-    <w:lsdException w:name="Dark List" w:uiPriority="70"/>
-    <w:lsdException w:name="Colorful Shading" w:uiPriority="71"/>
-    <w:lsdException w:name="Colorful List" w:uiPriority="72"/>
-    <w:lsdException w:name="Colorful Grid" w:uiPriority="73"/>
-    <w:lsdException w:name="Light Shading Accent 1" w:uiPriority="60"/>
-    <w:lsdException w:name="Light List Accent 1" w:uiPriority="61"/>
-    <w:lsdException w:name="Light Grid Accent 1" w:uiPriority="62"/>
-    <w:lsdException w:name="Medium Shading 1 Accent 1" w:uiPriority="63"/>
-    <w:lsdException w:name="Medium Shading 2 Accent 1" w:uiPriority="64"/>
-    <w:lsdException w:name="Medium List 1 Accent 1" w:uiPriority="65"/>
-    <w:lsdException w:name="Revision" w:semiHidden="1"/>
-    <w:lsdException w:name="List Paragraph" w:uiPriority="34" w:qFormat="1"/>
-    <w:lsdException w:name="Quote" w:uiPriority="29" w:qFormat="1"/>
-    <w:lsdException w:name="Intense Quote" w:uiPriority="30" w:qFormat="1"/>
-    <w:lsdException w:name="Medium List 2 Accent 1" w:uiPriority="66"/>
-    <w:lsdException w:name="Medium Grid 1 Accent 1" w:uiPriority="67"/>
-    <w:lsdException w:name="Medium Grid 2 Accent 1" w:uiPriority="68"/>
-    <w:lsdException w:name="Medium Grid 3 Accent 1" w:uiPriority="69"/>
-    <w:lsdException w:name="Dark List Accent 1" w:uiPriority="70"/>
-    <w:lsdException w:name="Colorful Shading Accent 1" w:uiPriority="71"/>
-    <w:lsdException w:name="Colorful List Accent 1" w:uiPriority="72"/>
-    <w:lsdException w:name="Colorful Grid Accent 1" w:uiPriority="73"/>
-    <w:lsdException w:name="Light Shading Accent 2" w:uiPriority="60"/>
-    <w:lsdException w:name="Light List Accent 2" w:uiPriority="61"/>
-    <w:lsdException w:name="Light Grid Accent 2" w:uiPriority="62"/>
-    <w:lsdException w:name="Medium Shading 1 Accent 2" w:uiPriority="63"/>
-    <w:lsdException w:name="Medium Shading 2 Accent 2" w:uiPriority="64"/>
-    <w:lsdException w:name="Medium List 1 Accent 2" w:uiPriority="65"/>
-    <w:lsdException w:name="Medium List 2 Accent 2" w:uiPriority="66"/>
-    <w:lsdException w:name="Medium Grid 1 Accent 2" w:uiPriority="67"/>
-    <w:lsdException w:name="Medium Grid 2 Accent 2" w:uiPriority="68"/>
-    <w:lsdException w:name="Medium Grid 3 Accent 2" w:uiPriority="69"/>
-    <w:lsdException w:name="Dark List Accent 2" w:uiPriority="70"/>
-    <w:lsdException w:name="Colorful Shading Accent 2" w:uiPriority="71"/>
-    <w:lsdException w:name="Colorful List Accent 2" w:uiPriority="72"/>
-    <w:lsdException w:name="Colorful Grid Accent 2" w:uiPriority="73"/>
-    <w:lsdException w:name="Light Shading Accent 3" w:uiPriority="60"/>
-    <w:lsdException w:name="Light List Accent 3" w:uiPriority="61"/>
-    <w:lsdException w:name="Light Grid Accent 3" w:uiPriority="62"/>
-    <w:lsdException w:name="Medium Shading 1 Accent 3" w:uiPriority="63"/>
-    <w:lsdException w:name="Medium Shading 2 Accent 3" w:uiPriority="64"/>
-    <w:lsdException w:name="Medium List 1 Accent 3" w:uiPriority="65"/>
-    <w:lsdException w:name="Medium List 2 Accent 3" w:uiPriority="66"/>
-    <w:lsdException w:name="Medium Grid 1 Accent 3" w:uiPriority="67"/>
-    <w:lsdException w:name="Medium Grid 2 Accent 3" w:uiPriority="68"/>
-    <w:lsdException w:name="Medium Grid 3 Accent 3" w:uiPriority="69"/>
-    <w:lsdException w:name="Dark List Accent 3" w:uiPriority="70"/>
-    <w:lsdException w:name="Colorful Shading Accent 3" w:uiPriority="71"/>
-    <w:lsdException w:name="Colorful List Accent 3" w:uiPriority="72"/>
-    <w:lsdException w:name="Colorful Grid Accent 3" w:uiPriority="73"/>
-    <w:lsdException w:name="Light Shading Accent 4" w:uiPriority="60"/>
-    <w:lsdException w:name="Light List Accent 4" w:uiPriority="61"/>
-    <w:lsdException w:name="Light Grid Accent 4" w:uiPriority="62"/>
-    <w:lsdException w:name="Medium Shading 1 Accent 4" w:uiPriority="63"/>
-    <w:lsdException w:name="Medium Shading 2 Accent 4" w:uiPriority="64"/>
-    <w:lsdException w:name="Medium List 1 Accent 4" w:uiPriority="65"/>
-    <w:lsdException w:name="Medium List 2 Accent 4" w:uiPriority="66"/>
-    <w:lsdException w:name="Medium Grid 1 Accent 4" w:uiPriority="67"/>
-    <w:lsdException w:name="Medium Grid 2 Accent 4" w:uiPriority="68"/>
-    <w:lsdException w:name="Medium Grid 3 Accent 4" w:uiPriority="69"/>
-    <w:lsdException w:name="Dark List Accent 4" w:uiPriority="70"/>
-    <w:lsdException w:name="Colorful Shading Accent 4" w:uiPriority="71"/>
-    <w:lsdException w:name="Colorful List Accent 4" w:uiPriority="72"/>
-    <w:lsdException w:name="Colorful Grid Accent 4" w:uiPriority="73"/>
-    <w:lsdException w:name="Light Shading Accent 5" w:uiPriority="60"/>
-    <w:lsdException w:name="Light List Accent 5" w:uiPriority="61"/>
-    <w:lsdException w:name="Light Grid Accent 5" w:uiPriority="62"/>
-    <w:lsdException w:name="Medium Shading 1 Accent 5" w:uiPriority="63"/>
-    <w:lsdException w:name="Medium Shading 2 Accent 5" w:uiPriority="64"/>
-    <w:lsdException w:name="Medium List 1 Accent 5" w:uiPriority="65"/>
-    <w:lsdException w:name="Medium List 2 Accent 5" w:uiPriority="66"/>
-    <w:lsdException w:name="Medium Grid 1 Accent 5" w:uiPriority="67"/>
-    <w:lsdException w:name="Medium Grid 2 Accent 5" w:uiPriority="68"/>
-    <w:lsdException w:name="Medium Grid 3 Accent 5" w:uiPriority="69"/>
-    <w:lsdException w:name="Dark List Accent 5" w:uiPriority="70"/>
-    <w:lsdException w:name="Colorful Shading Accent 5" w:uiPriority="71"/>
-    <w:lsdException w:name="Colorful List Accent 5" w:uiPriority="72"/>
-    <w:lsdException w:name="Colorful Grid Accent 5" w:uiPriority="73"/>
-    <w:lsdException w:name="Light Shading Accent 6" w:uiPriority="60"/>
-    <w:lsdException w:name="Light List Accent 6" w:uiPriority="61"/>
-    <w:lsdException w:name="Light Grid Accent 6" w:uiPriority="62"/>
-    <w:lsdException w:name="Medium Shading 1 Accent 6" w:uiPriority="63"/>
-    <w:lsdException w:name="Medium Shading 2 Accent 6" w:uiPriority="64"/>
-    <w:lsdException w:name="Medium List 1 Accent 6" w:uiPriority="65"/>
-    <w:lsdException w:name="Medium List 2 Accent 6" w:uiPriority="66"/>
-    <w:lsdException w:name="Medium Grid 1 Accent 6" w:uiPriority="67"/>
-    <w:lsdException w:name="Medium Grid 2 Accent 6" w:uiPriority="68"/>
-    <w:lsdException w:name="Medium Grid 3 Accent 6" w:uiPriority="69"/>
-    <w:lsdException w:name="Dark List Accent 6" w:uiPriority="70"/>
-    <w:lsdException w:name="Colorful Shading Accent 6" w:uiPriority="71"/>
-    <w:lsdException w:name="Colorful List Accent 6" w:uiPriority="72"/>
-    <w:lsdException w:name="Colorful Grid Accent 6" w:uiPriority="73"/>
-    <w:lsdException w:name="Subtle Emphasis" w:uiPriority="19" w:qFormat="1"/>
-    <w:lsdException w:name="Intense Emphasis" w:uiPriority="21" w:qFormat="1"/>
-    <w:lsdException w:name="Subtle Reference" w:uiPriority="31" w:qFormat="1"/>
-    <w:lsdException w:name="Intense Reference" w:uiPriority="32" w:qFormat="1"/>
-    <w:lsdException w:name="Book Title" w:uiPriority="33" w:qFormat="1"/>
-    <w:lsdException w:name="Bibliography" w:semiHidden="1" w:uiPriority="37" w:unhideWhenUsed="1"/>
-    <w:lsdException w:name="TOC Heading" w:semiHidden="1" w:uiPriority="39" w:unhideWhenUsed="1" w:qFormat="1"/>
-    <w:lsdException w:name="Plain Table 1" w:uiPriority="41"/>
-    <w:lsdException w:name="Plain Table 2" w:uiPriority="42"/>
-    <w:lsdException w:name="Plain Table 3" w:uiPriority="43"/>
-    <w:lsdException w:name="Plain Table 4" w:uiPriority="44"/>
-    <w:lsdException w:name="Plain Table 5" w:uiPriority="45"/>
-    <w:lsdException w:name="Grid Table Light" w:uiPriority="40"/>
-    <w:lsdException w:name="Grid Table 1 Light" w:uiPriority="46"/>
-    <w:lsdException w:name="Grid Table 2" w:uiPriority="47"/>
-    <w:lsdException w:name="Grid Table 3" w:uiPriority="48"/>
-    <w:lsdException w:name="Grid Table 4" w:uiPriority="49"/>
-    <w:lsdException w:name="Grid Table 5 Dark" w:uiPriority="50"/>
-    <w:lsdException w:name="Grid Table 6 Colorful" w:uiPriority="51"/>
-    <w:lsdException w:name="Grid Table 7 Colorful" w:uiPriority="52"/>
-    <w:lsdException w:name="Grid Table 1 Light Accent 1" w:uiPriority="46"/>
-    <w:lsdException w:name="Grid Table 2 Accent 1" w:uiPriority="47"/>
-    <w:lsdException w:name="Grid Table 3 Accent 1" w:uiPriority="48"/>
-    <w:lsdException w:name="Grid Table 4 Accent 1" w:uiPriority="49"/>
-    <w:lsdException w:name="Grid Table 5 Dark Accent 1" w:uiPriority="50"/>
-    <w:lsdException w:name="Grid Table 6 Colorful Accent 1" w:uiPriority="51"/>
-    <w:lsdException w:name="Grid Table 7 Colorful Accent 1" w:uiPriority="52"/>
-    <w:lsdException w:name="Grid Table 1 Light Accent 2" w:uiPriority="46"/>
-    <w:lsdException w:name="Grid Table 2 Accent 2" w:uiPriority="47"/>
-    <w:lsdException w:name="Grid Table 3 Accent 2" w:uiPriority="48"/>
-    <w:lsdException w:name="Grid Table 4 Accent 2" w:uiPriority="49"/>
-    <w:lsdException w:name="Grid Table 5 Dark Accent 2" w:uiPriority="50"/>
-    <w:lsdException w:name="Grid Table 6 Colorful Accent 2" w:uiPriority="51"/>
-    <w:lsdException w:name="Grid Table 7 Colorful Accent 2" w:uiPriority="52"/>
-    <w:lsdException w:name="Grid Table 1 Light Accent 3" w:uiPriority="46"/>
-    <w:lsdException w:name="Grid Table 2 Accent 3" w:uiPriority="47"/>
-    <w:lsdException w:name="Grid Table 3 Accent 3" w:uiPriority="48"/>
-    <w:lsdException w:name="Grid Table 4 Accent 3" w:uiPriority="49"/>
-    <w:lsdException w:name="Grid Table 5 Dark Accent 3" w:uiPriority="50"/>
-    <w:lsdException w:name="Grid Table 6 Colorful Accent 3" w:uiPriority="51"/>
-    <w:lsdException w:name="Grid Table 7 Colorful Accent 3" w:uiPriority="52"/>
-    <w:lsdException w:name="Grid Table 1 Light Accent 4" w:uiPriority="46"/>
-    <w:lsdException w:name="Grid Table 2 Accent 4" w:uiPriority="47"/>
-    <w:lsdException w:name="Grid Table 3 Accent 4" w:uiPriority="48"/>
-    <w:lsdException w:name="Grid Table 4 Accent 4" w:uiPriority="49"/>
-    <w:lsdException w:name="Grid Table 5 Dark Accent 4" w:uiPriority="50"/>
-    <w:lsdException w:name="Grid Table 6 Colorful Accent 4" w:uiPriority="51"/>
-    <w:lsdException w:name="Grid Table 7 Colorful Accent 4" w:uiPriority="52"/>
-    <w:lsdException w:name="Grid Table 1 Light Accent 5" w:uiPriority="46"/>
-    <w:lsdException w:name="Grid Table 2 Accent 5" w:uiPriority="47"/>
-    <w:lsdException w:name="Grid Table 3 Accent 5" w:uiPriority="48"/>
-    <w:lsdException w:name="Grid Table 4 Accent 5" w:uiPriority="49"/>
-    <w:lsdException w:name="Grid Table 5 Dark Accent 5" w:uiPriority="50"/>
-    <w:lsdException w:name="Grid Table 6 Colorful Accent 5" w:uiPriority="51"/>
-    <w:lsdException w:name="Grid Table 7 Colorful Accent 5" w:uiPriority="52"/>
-    <w:lsdException w:name="Grid Table 1 Light Accent 6" w:uiPriority="46"/>
-    <w:lsdException w:name="Grid Table 2 Accent 6" w:uiPriority="47"/>
-    <w:lsdException w:name="Grid Table 3 Accent 6" w:uiPriority="48"/>
-    <w:lsdException w:name="Grid Table 4 Accent 6" w:uiPriority="49"/>
-    <w:lsdException w:name="Grid Table 5 Dark Accent 6" w:uiPriority="50"/>
-    <w:lsdException w:name="Grid Table 6 Colorful Accent 6" w:uiPriority="51"/>
-    <w:lsdException w:name="Grid Table 7 Colorful Accent 6" w:uiPriority="52"/>
-    <w:lsdException w:name="List Table 1 Light" w:uiPriority="46"/>
-    <w:lsdException w:name="List Table 2" w:uiPriority="47"/>
-    <w:lsdException w:name="List Table 3" w:uiPriority="48"/>
-    <w:lsdException w:name="List Table 4" w:uiPriority="49"/>
-    <w:lsdException w:name="List Table 5 Dark" w:uiPriority="50"/>
-    <w:lsdException w:name="List Table 6 Colorful" w:uiPriority="51"/>
-    <w:lsdException w:name="List Table 7 Colorful" w:uiPriority="52"/>
-    <w:lsdException w:name="List Table 1 Light Accent 1" w:uiPriority="46"/>
-    <w:lsdException w:name="List Table 2 Accent 1" w:uiPriority="47"/>
-    <w:lsdException w:name="List Table 3 Accent 1" w:uiPriority="48"/>
-    <w:lsdException w:name="List Table 4 Accent 1" w:uiPriority="49"/>
-    <w:lsdException w:name="List Table 5 Dark Accent 1" w:uiPriority="50"/>
-    <w:lsdException w:name="List Table 6 Colorful Accent 1" w:uiPriority="51"/>
-    <w:lsdException w:name="List Table 7 Colorful Accent 1" w:uiPriority="52"/>
-    <w:lsdException w:name="List Table 1 Light Accent 2" w:uiPriority="46"/>
-    <w:lsdException w:name="List Table 2 Accent 2" w:uiPriority="47"/>
-    <w:lsdException w:name="List Table 3 Accent 2" w:uiPriority="48"/>
-    <w:lsdException w:name="List Table 4 Accent 2" w:uiPriority="49"/>
-    <w:lsdException w:name="List Table 5 Dark Accent 2" w:uiPriority="50"/>
-    <w:lsdException w:name="List Table 6 Colorful Accent 2" w:uiPriority="51"/>
-    <w:lsdException w:name="List Table 7 Colorful Accent 2" w:uiPriority="52"/>
-    <w:lsdException w:name="List Table 1 Light Accent 3" w:uiPriority="46"/>
-    <w:lsdException w:name="List Table 2 Accent 3" w:uiPriority="47"/>
-    <w:lsdException w:name="List Table 3 Accent 3" w:uiPriority="48"/>
-    <w:lsdException w:name="List Table 4 Accent 3" w:uiPriority="49"/>
-    <w:lsdException w:name="List Table 5 Dark Accent 3" w:uiPriority="50"/>
-    <w:lsdException w:name="List Table 6 Colorful Accent 3" w:uiPriority="51"/>
-    <w:lsdException w:name="List Table 7 Colorful Accent 3" w:uiPriority="52"/>
-    <w:lsdException w:name="List Table 1 Light Accent 4" w:uiPriority="46"/>
-    <w:lsdException w:name="List Table 2 Accent 4" w:uiPriority="47"/>
-    <w:lsdException w:name="List Table 3 Accent 4" w:uiPriority="48"/>
-    <w:lsdException w:name="List Table 4 Accent 4" w:uiPriority="49"/>
-    <w:lsdException w:name="List Table 5 Dark Accent 4" w:uiPriority="50"/>
-    <w:lsdException w:name="List Table 6 Colorful Accent 4" w:uiPriority="51"/>
-    <w:lsdException w:name="List Table 7 Colorful Accent 4" w:uiPriority="52"/>
-    <w:lsdException w:name="List Table 1 Light Accent 5" w:uiPriority="46"/>
-    <w:lsdException w:name="List Table 2 Accent 5" w:uiPriority="47"/>
-    <w:lsdException w:name="List Table 3 Accent 5" w:uiPriority="48"/>
-    <w:lsdException w:name="List Table 4 Accent 5" w:uiPriority="49"/>
-    <w:lsdException w:name="List Table 5 Dark Accent 5" w:uiPriority="50"/>
-    <w:lsdException w:name="List Table 6 Colorful Accent 5" w:uiPriority="51"/>
-    <w:lsdException w:name="List Table 7 Colorful Accent 5" w:uiPriority="52"/>
-    <w:lsdException w:name="List Table 1 Light Accent 6" w:uiPriority="46"/>
-    <w:lsdException w:name="List Table 2 Accent 6" w:uiPriority="47"/>
-    <w:lsdException w:name="List Table 3 Accent 6" w:uiPriority="48"/>
-    <w:lsdException w:name="List Table 4 Accent 6" w:uiPriority="49"/>
-    <w:lsdException w:name="List Table 5 Dark Accent 6" w:uiPriority="50"/>
-    <w:lsdException w:name="List Table 6 Colorful Accent 6" w:uiPriority="51"/>
-    <w:lsdException w:name="List Table 7 Colorful Accent 6" w:uiPriority="52"/>
+  <w:latentStyles w:defLockedState="0" w:defUIPriority="99" w:defSemiHidden="1" w:defUnhideWhenUsed="1" w:defQFormat="0" w:count="267">
+    <w:lsdException w:name="Normal" w:semiHidden="0" w:uiPriority="0" w:unhideWhenUsed="0" w:qFormat="1"/>
+    <w:lsdException w:name="heading 1" w:semiHidden="0" w:uiPriority="9" w:unhideWhenUsed="0" w:qFormat="1"/>
+    <w:lsdException w:name="heading 2" w:uiPriority="9" w:qFormat="1"/>
+    <w:lsdException w:name="heading 3" w:uiPriority="9" w:qFormat="1"/>
+    <w:lsdException w:name="heading 4" w:uiPriority="9" w:qFormat="1"/>
+    <w:lsdException w:name="heading 5" w:uiPriority="9" w:qFormat="1"/>
+    <w:lsdException w:name="heading 6" w:uiPriority="9" w:qFormat="1"/>
+    <w:lsdException w:name="heading 7" w:uiPriority="9" w:qFormat="1"/>
+    <w:lsdException w:name="heading 8" w:uiPriority="9" w:qFormat="1"/>
+    <w:lsdException w:name="heading 9" w:uiPriority="9" w:qFormat="1"/>
+    <w:lsdException w:name="toc 1" w:uiPriority="39"/>
+    <w:lsdException w:name="toc 2" w:uiPriority="39"/>
+    <w:lsdException w:name="toc 3" w:uiPriority="39"/>
+    <w:lsdException w:name="toc 4" w:uiPriority="39"/>
+    <w:lsdException w:name="toc 5" w:uiPriority="39"/>
+    <w:lsdException w:name="toc 6" w:uiPriority="39"/>
+    <w:lsdException w:name="toc 7" w:uiPriority="39"/>
+    <w:lsdException w:name="toc 8" w:uiPriority="39"/>
+    <w:lsdException w:name="toc 9" w:uiPriority="39"/>
+    <w:lsdException w:name="caption" w:uiPriority="35" w:qFormat="1"/>
+    <w:lsdException w:name="Title" w:semiHidden="0" w:uiPriority="10" w:unhideWhenUsed="0" w:qFormat="1"/>
+    <w:lsdException w:name="Default Paragraph Font" w:uiPriority="1"/>
+    <w:lsdException w:name="Subtitle" w:semiHidden="0" w:uiPriority="11" w:unhideWhenUsed="0" w:qFormat="1"/>
+    <w:lsdException w:name="Strong" w:semiHidden="0" w:uiPriority="22" w:unhideWhenUsed="0" w:qFormat="1"/>
+    <w:lsdException w:name="Emphasis" w:semiHidden="0" w:uiPriority="20" w:unhideWhenUsed="0" w:qFormat="1"/>
+    <w:lsdException w:name="Table Grid" w:semiHidden="0" w:uiPriority="39" w:unhideWhenUsed="0"/>
+    <w:lsdException w:name="Placeholder Text" w:unhideWhenUsed="0"/>
+    <w:lsdException w:name="No Spacing" w:semiHidden="0" w:uiPriority="1" w:unhideWhenUsed="0" w:qFormat="1"/>
+    <w:lsdException w:name="Light Shading" w:semiHidden="0" w:uiPriority="60" w:unhideWhenUsed="0"/>
+    <w:lsdException w:name="Light List" w:semiHidden="0" w:uiPriority="61" w:unhideWhenUsed="0"/>
+    <w:lsdException w:name="Light Grid" w:semiHidden="0" w:uiPriority="62" w:unhideWhenUsed="0"/>
+    <w:lsdException w:name="Medium Shading 1" w:semiHidden="0" w:uiPriority="63" w:unhideWhenUsed="0"/>
+    <w:lsdException w:name="Medium Shading 2" w:semiHidden="0" w:uiPriority="64" w:unhideWhenUsed="0"/>
+    <w:lsdException w:name="Medium List 1" w:semiHidden="0" w:uiPriority="65" w:unhideWhenUsed="0"/>
+    <w:lsdException w:name="Medium List 2" w:semiHidden="0" w:uiPriority="66" w:unhideWhenUsed="0"/>
+    <w:lsdException w:name="Medium Grid 1" w:semiHidden="0" w:uiPriority="67" w:unhideWhenUsed="0"/>
+    <w:lsdException w:name="Medium Grid 2" w:semiHidden="0" w:uiPriority="68" w:unhideWhenUsed="0"/>
+    <w:lsdException w:name="Medium Grid 3" w:semiHidden="0" w:uiPriority="69" w:unhideWhenUsed="0"/>
+    <w:lsdException w:name="Dark List" w:semiHidden="0" w:uiPriority="70" w:unhideWhenUsed="0"/>
+    <w:lsdException w:name="Colorful Shading" w:semiHidden="0" w:uiPriority="71" w:unhideWhenUsed="0"/>
+    <w:lsdException w:name="Colorful List" w:semiHidden="0" w:uiPriority="72" w:unhideWhenUsed="0"/>
+    <w:lsdException w:name="Colorful Grid" w:semiHidden="0" w:uiPriority="73" w:unhideWhenUsed="0"/>
+    <w:lsdException w:name="Light Shading Accent 1" w:semiHidden="0" w:uiPriority="60" w:unhideWhenUsed="0"/>
+    <w:lsdException w:name="Light List Accent 1" w:semiHidden="0" w:uiPriority="61" w:unhideWhenUsed="0"/>
+    <w:lsdException w:name="Light Grid Accent 1" w:semiHidden="0" w:uiPriority="62" w:unhideWhenUsed="0"/>
+    <w:lsdException w:name="Medium Shading 1 Accent 1" w:semiHidden="0" w:uiPriority="63" w:unhideWhenUsed="0"/>
+    <w:lsdException w:name="Medium Shading 2 Accent 1" w:semiHidden="0" w:uiPriority="64" w:unhideWhenUsed="0"/>
+    <w:lsdException w:name="Medium List 1 Accent 1" w:semiHidden="0" w:uiPriority="65" w:unhideWhenUsed="0"/>
+    <w:lsdException w:name="Revision" w:unhideWhenUsed="0"/>
+    <w:lsdException w:name="List Paragraph" w:semiHidden="0" w:uiPriority="34" w:unhideWhenUsed="0" w:qFormat="1"/>
+    <w:lsdException w:name="Quote" w:semiHidden="0" w:uiPriority="29" w:unhideWhenUsed="0" w:qFormat="1"/>
+    <w:lsdException w:name="Intense Quote" w:semiHidden="0" w:uiPriority="30" w:unhideWhenUsed="0" w:qFormat="1"/>
+    <w:lsdException w:name="Medium List 2 Accent 1" w:semiHidden="0" w:uiPriority="66" w:unhideWhenUsed="0"/>
+    <w:lsdException w:name="Medium Grid 1 Accent 1" w:semiHidden="0" w:uiPriority="67" w:unhideWhenUsed="0"/>
+    <w:lsdException w:name="Medium Grid 2 Accent 1" w:semiHidden="0" w:uiPriority="68" w:unhideWhenUsed="0"/>
+    <w:lsdException w:name="Medium Grid 3 Accent 1" w:semiHidden="0" w:uiPriority="69" w:unhideWhenUsed="0"/>
+    <w:lsdException w:name="Dark List Accent 1" w:semiHidden="0" w:uiPriority="70" w:unhideWhenUsed="0"/>
+    <w:lsdException w:name="Colorful Shading Accent 1" w:semiHidden="0" w:uiPriority="71" w:unhideWhenUsed="0"/>
+    <w:lsdException w:name="Colorful List Accent 1" w:semiHidden="0" w:uiPriority="72" w:unhideWhenUsed="0"/>
+    <w:lsdException w:name="Colorful Grid Accent 1" w:semiHidden="0" w:uiPriority="73" w:unhideWhenUsed="0"/>
+    <w:lsdException w:name="Light Shading Accent 2" w:semiHidden="0" w:uiPriority="60" w:unhideWhenUsed="0"/>
+    <w:lsdException w:name="Light List Accent 2" w:semiHidden="0" w:uiPriority="61" w:unhideWhenUsed="0"/>
+    <w:lsdException w:name="Light Grid Accent 2" w:semiHidden="0" w:uiPriority="62" w:unhideWhenUsed="0"/>
+    <w:lsdException w:name="Medium Shading 1 Accent 2" w:semiHidden="0" w:uiPriority="63" w:unhideWhenUsed="0"/>
+    <w:lsdException w:name="Medium Shading 2 Accent 2" w:semiHidden="0" w:uiPriority="64" w:unhideWhenUsed="0"/>
+    <w:lsdException w:name="Medium List 1 Accent 2" w:semiHidden="0" w:uiPriority="65" w:unhideWhenUsed="0"/>
+    <w:lsdException w:name="Medium List 2 Accent 2" w:semiHidden="0" w:uiPriority="66" w:unhideWhenUsed="0"/>
+    <w:lsdException w:name="Medium Grid 1 Accent 2" w:semiHidden="0" w:uiPriority="67" w:unhideWhenUsed="0"/>
+    <w:lsdException w:name="Medium Grid 2 Accent 2" w:semiHidden="0" w:uiPriority="68" w:unhideWhenUsed="0"/>
+    <w:lsdException w:name="Medium Grid 3 Accent 2" w:semiHidden="0" w:uiPriority="69" w:unhideWhenUsed="0"/>
+    <w:lsdException w:name="Dark List Accent 2" w:semiHidden="0" w:uiPriority="70" w:unhideWhenUsed="0"/>
+    <w:lsdException w:name="Colorful Shading Accent 2" w:semiHidden="0" w:uiPriority="71" w:unhideWhenUsed="0"/>
+    <w:lsdException w:name="Colorful List Accent 2" w:semiHidden="0" w:uiPriority="72" w:unhideWhenUsed="0"/>
+    <w:lsdException w:name="Colorful Grid Accent 2" w:semiHidden="0" w:uiPriority="73" w:unhideWhenUsed="0"/>
+    <w:lsdException w:name="Light Shading Accent 3" w:semiHidden="0" w:uiPriority="60" w:unhideWhenUsed="0"/>
+    <w:lsdException w:name="Light List Accent 3" w:semiHidden="0" w:uiPriority="61" w:unhideWhenUsed="0"/>
+    <w:lsdException w:name="Light Grid Accent 3" w:semiHidden="0" w:uiPriority="62" w:unhideWhenUsed="0"/>
+    <w:lsdException w:name="Medium Shading 1 Accent 3" w:semiHidden="0" w:uiPriority="63" w:unhideWhenUsed="0"/>
+    <w:lsdException w:name="Medium Shading 2 Accent 3" w:semiHidden="0" w:uiPriority="64" w:unhideWhenUsed="0"/>
+    <w:lsdException w:name="Medium List 1 Accent 3" w:semiHidden="0" w:uiPriority="65" w:unhideWhenUsed="0"/>
+    <w:lsdException w:name="Medium List 2 Accent 3" w:semiHidden="0" w:uiPriority="66" w:unhideWhenUsed="0"/>
+    <w:lsdException w:name="Medium Grid 1 Accent 3" w:semiHidden="0" w:uiPriority="67" w:unhideWhenUsed="0"/>
+    <w:lsdException w:name="Medium Grid 2 Accent 3" w:semiHidden="0" w:uiPriority="68" w:unhideWhenUsed="0"/>
+    <w:lsdException w:name="Medium Grid 3 Accent 3" w:semiHidden="0" w:uiPriority="69" w:unhideWhenUsed="0"/>
+    <w:lsdException w:name="Dark List Accent 3" w:semiHidden="0" w:uiPriority="70" w:unhideWhenUsed="0"/>
+    <w:lsdException w:name="Colorful Shading Accent 3" w:semiHidden="0" w:uiPriority="71" w:unhideWhenUsed="0"/>
+    <w:lsdException w:name="Colorful List Accent 3" w:semiHidden="0" w:uiPriority="72" w:unhideWhenUsed="0"/>
+    <w:lsdException w:name="Colorful Grid Accent 3" w:semiHidden="0" w:uiPriority="73" w:unhideWhenUsed="0"/>
+    <w:lsdException w:name="Light Shading Accent 4" w:semiHidden="0" w:uiPriority="60" w:unhideWhenUsed="0"/>
+    <w:lsdException w:name="Light List Accent 4" w:semiHidden="0" w:uiPriority="61" w:unhideWhenUsed="0"/>
+    <w:lsdException w:name="Light Grid Accent 4" w:semiHidden="0" w:uiPriority="62" w:unhideWhenUsed="0"/>
+    <w:lsdException w:name="Medium Shading 1 Accent 4" w:semiHidden="0" w:uiPriority="63" w:unhideWhenUsed="0"/>
+    <w:lsdException w:name="Medium Shading 2 Accent 4" w:semiHidden="0" w:uiPriority="64" w:unhideWhenUsed="0"/>
+    <w:lsdException w:name="Medium List 1 Accent 4" w:semiHidden="0" w:uiPriority="65" w:unhideWhenUsed="0"/>
+    <w:lsdException w:name="Medium List 2 Accent 4" w:semiHidden="0" w:uiPriority="66" w:unhideWhenUsed="0"/>
+    <w:lsdException w:name="Medium Grid 1 Accent 4" w:semiHidden="0" w:uiPriority="67" w:unhideWhenUsed="0"/>
+    <w:lsdException w:name="Medium Grid 2 Accent 4" w:semiHidden="0" w:uiPriority="68" w:unhideWhenUsed="0"/>
+    <w:lsdException w:name="Medium Grid 3 Accent 4" w:semiHidden="0" w:uiPriority="69" w:unhideWhenUsed="0"/>
+    <w:lsdException w:name="Dark List Accent 4" w:semiHidden="0" w:uiPriority="70" w:unhideWhenUsed="0"/>
+    <w:lsdException w:name="Colorful Shading Accent 4" w:semiHidden="0" w:uiPriority="71" w:unhideWhenUsed="0"/>
+    <w:lsdException w:name="Colorful List Accent 4" w:semiHidden="0" w:uiPriority="72" w:unhideWhenUsed="0"/>
+    <w:lsdException w:name="Colorful Grid Accent 4" w:semiHidden="0" w:uiPriority="73" w:unhideWhenUsed="0"/>
+    <w:lsdException w:name="Light Shading Accent 5" w:semiHidden="0" w:uiPriority="60" w:unhideWhenUsed="0"/>
+    <w:lsdException w:name="Light List Accent 5" w:semiHidden="0" w:uiPriority="61" w:unhideWhenUsed="0"/>
+    <w:lsdException w:name="Light Grid Accent 5" w:semiHidden="0" w:uiPriority="62" w:unhideWhenUsed="0"/>
+    <w:lsdException w:name="Medium Shading 1 Accent 5" w:semiHidden="0" w:uiPriority="63" w:unhideWhenUsed="0"/>
+    <w:lsdException w:name="Medium Shading 2 Accent 5" w:semiHidden="0" w:uiPriority="64" w:unhideWhenUsed="0"/>
+    <w:lsdException w:name="Medium List 1 Accent 5" w:semiHidden="0" w:uiPriority="65" w:unhideWhenUsed="0"/>
+    <w:lsdException w:name="Medium List 2 Accent 5" w:semiHidden="0" w:uiPriority="66" w:unhideWhenUsed="0"/>
+    <w:lsdException w:name="Medium Grid 1 Accent 5" w:semiHidden="0" w:uiPriority="67" w:unhideWhenUsed="0"/>
+    <w:lsdException w:name="Medium Grid 2 Accent 5" w:semiHidden="0" w:uiPriority="68" w:unhideWhenUsed="0"/>
+    <w:lsdException w:name="Medium Grid 3 Accent 5" w:semiHidden="0" w:uiPriority="69" w:unhideWhenUsed="0"/>
+    <w:lsdException w:name="Dark List Accent 5" w:semiHidden="0" w:uiPriority="70" w:unhideWhenUsed="0"/>
+    <w:lsdException w:name="Colorful Shading Accent 5" w:semiHidden="0" w:uiPriority="71" w:unhideWhenUsed="0"/>
+    <w:lsdException w:name="Colorful List Accent 5" w:semiHidden="0" w:uiPriority="72" w:unhideWhenUsed="0"/>
+    <w:lsdException w:name="Colorful Grid Accent 5" w:semiHidden="0" w:uiPriority="73" w:unhideWhenUsed="0"/>
+    <w:lsdException w:name="Light Shading Accent 6" w:semiHidden="0" w:uiPriority="60" w:unhideWhenUsed="0"/>
+    <w:lsdException w:name="Light List Accent 6" w:semiHidden="0" w:uiPriority="61" w:unhideWhenUsed="0"/>
+    <w:lsdException w:name="Light Grid Accent 6" w:semiHidden="0" w:uiPriority="62" w:unhideWhenUsed="0"/>
+    <w:lsdException w:name="Medium Shading 1 Accent 6" w:semiHidden="0" w:uiPriority="63" w:unhideWhenUsed="0"/>
+    <w:lsdException w:name="Medium Shading 2 Accent 6" w:semiHidden="0" w:uiPriority="64" w:unhideWhenUsed="0"/>
+    <w:lsdException w:name="Medium List 1 Accent 6" w:semiHidden="0" w:uiPriority="65" w:unhideWhenUsed="0"/>
+    <w:lsdException w:name="Medium List 2 Accent 6" w:semiHidden="0" w:uiPriority="66" w:unhideWhenUsed="0"/>
+    <w:lsdException w:name="Medium Grid 1 Accent 6" w:semiHidden="0" w:uiPriority="67" w:unhideWhenUsed="0"/>
+    <w:lsdException w:name="Medium Grid 2 Accent 6" w:semiHidden="0" w:uiPriority="68" w:unhideWhenUsed="0"/>
+    <w:lsdException w:name="Medium Grid 3 Accent 6" w:semiHidden="0" w:uiPriority="69" w:unhideWhenUsed="0"/>
+    <w:lsdException w:name="Dark List Accent 6" w:semiHidden="0" w:uiPriority="70" w:unhideWhenUsed="0"/>
+    <w:lsdException w:name="Colorful Shading Accent 6" w:semiHidden="0" w:uiPriority="71" w:unhideWhenUsed="0"/>
+    <w:lsdException w:name="Colorful List Accent 6" w:semiHidden="0" w:uiPriority="72" w:unhideWhenUsed="0"/>
+    <w:lsdException w:name="Colorful Grid Accent 6" w:semiHidden="0" w:uiPriority="73" w:unhideWhenUsed="0"/>
+    <w:lsdException w:name="Subtle Emphasis" w:semiHidden="0" w:uiPriority="19" w:unhideWhenUsed="0" w:qFormat="1"/>
+    <w:lsdException w:name="Intense Emphasis" w:semiHidden="0" w:uiPriority="21" w:unhideWhenUsed="0" w:qFormat="1"/>
+    <w:lsdException w:name="Subtle Reference" w:semiHidden="0" w:uiPriority="31" w:unhideWhenUsed="0" w:qFormat="1"/>
+    <w:lsdException w:name="Intense Reference" w:semiHidden="0" w:uiPriority="32" w:unhideWhenUsed="0" w:qFormat="1"/>
+    <w:lsdException w:name="Book Title" w:semiHidden="0" w:uiPriority="33" w:unhideWhenUsed="0" w:qFormat="1"/>
+    <w:lsdException w:name="Bibliography" w:uiPriority="37"/>
+    <w:lsdException w:name="TOC Heading" w:uiPriority="39" w:qFormat="1"/>
+  </w:latentStyles>
+  <w:style w:type="paragraph" w:default="1" w:styleId="Normal">
+    <w:name w:val="Normal"/>
+    <w:qFormat/>
+  </w:style>
+  <w:style w:type="character" w:default="1" w:styleId="DefaultParagraphFont">
+    <w:name w:val="Default Paragraph Font"/>
+    <w:uiPriority w:val="1"/>
+    <w:semiHidden/>
+    <w:unhideWhenUsed/>
+  </w:style>
+  <w:style w:type="table" w:default="1" w:styleId="TableNormal">
+    <w:name w:val="Normal Table"/>
+    <w:uiPriority w:val="99"/>
+    <w:semiHidden/>
+    <w:unhideWhenUsed/>
+    <w:tblPr>
+      <w:tblInd w:w="0" w:type="dxa"/>
+      <w:tblCellMar>
+        <w:top w:w="0" w:type="dxa"/>
+        <w:left w:w="108" w:type="dxa"/>
+        <w:bottom w:w="0" w:type="dxa"/>
+        <w:right w:w="108" w:type="dxa"/>
+      </w:tblCellMar>
+    </w:tblPr>
+  </w:style>
+  <w:style w:type="numbering" w:default="1" w:styleId="NoList">
+    <w:name w:val="No List"/>
+    <w:uiPriority w:val="99"/>
+    <w:semiHidden/>
+    <w:unhideWhenUsed/>
+  </w:style>
+  <w:style w:type="character" w:styleId="Hyperlink">
+    <w:name w:val="Hyperlink"/>
+    <w:basedOn w:val="DefaultParagraphFont"/>
+    <w:uiPriority w:val="99"/>
+    <w:unhideWhenUsed/>
+    <w:rsid w:val="008543D0"/>
+    <w:rPr>
+      <w:color w:val="0563C1" w:themeColor="hyperlink"/>
+      <w:u w:val="single"/>
+    </w:rPr>
+  </w:style>
+  <w:style w:type="character" w:customStyle="1" w:styleId="UnresolvedMention">
+    <w:name w:val="Unresolved Mention"/>
+    <w:basedOn w:val="DefaultParagraphFont"/>
+    <w:uiPriority w:val="99"/>
+    <w:semiHidden/>
+    <w:unhideWhenUsed/>
+    <w:rsid w:val="008543D0"/>
+    <w:rPr>
+      <w:color w:val="605E5C"/>
+      <w:shd w:val="clear" w:color="auto" w:fill="E1DFDD"/>
+    </w:rPr>
+  </w:style>
+  <w:style w:type="paragraph" w:styleId="Header">
+    <w:name w:val="header"/>
+    <w:basedOn w:val="Normal"/>
+    <w:link w:val="HeaderChar"/>
+    <w:uiPriority w:val="99"/>
+    <w:unhideWhenUsed/>
+    <w:rsid w:val="008543D0"/>
+    <w:pPr>
+      <w:tabs>
+        <w:tab w:val="center" w:pos="4680"/>
+        <w:tab w:val="right" w:pos="9360"/>
+      </w:tabs>
+      <w:spacing w:after="0" w:line="240" w:lineRule="auto"/>
+    </w:pPr>
+  </w:style>
+  <w:style w:type="character" w:customStyle="1" w:styleId="HeaderChar">
+    <w:name w:val="Header Char"/>
+    <w:basedOn w:val="DefaultParagraphFont"/>
+    <w:link w:val="Header"/>
+    <w:uiPriority w:val="99"/>
+    <w:rsid w:val="008543D0"/>
+  </w:style>
+  <w:style w:type="paragraph" w:styleId="Footer">
+    <w:name w:val="footer"/>
+    <w:basedOn w:val="Normal"/>
+    <w:link w:val="FooterChar"/>
+    <w:uiPriority w:val="99"/>
+    <w:unhideWhenUsed/>
+    <w:rsid w:val="008543D0"/>
+    <w:pPr>
+      <w:tabs>
+        <w:tab w:val="center" w:pos="4680"/>
+        <w:tab w:val="right" w:pos="9360"/>
+      </w:tabs>
+      <w:spacing w:after="0" w:line="240" w:lineRule="auto"/>
+    </w:pPr>
+  </w:style>
+  <w:style w:type="character" w:customStyle="1" w:styleId="FooterChar">
+    <w:name w:val="Footer Char"/>
+    <w:basedOn w:val="DefaultParagraphFont"/>
+    <w:link w:val="Footer"/>
+    <w:uiPriority w:val="99"/>
+    <w:rsid w:val="008543D0"/>
+  </w:style>
+  <w:style w:type="paragraph" w:styleId="ListParagraph">
+    <w:name w:val="List Paragraph"/>
+    <w:basedOn w:val="Normal"/>
+    <w:uiPriority w:val="34"/>
+    <w:qFormat/>
+    <w:rsid w:val="008543D0"/>
+    <w:pPr>
+      <w:ind w:left="720"/>
+      <w:contextualSpacing/>
+    </w:pPr>
+  </w:style>
+</w:styles>
+</file>
+
+<file path=word/stylesWithEffects.xml><?xml version="1.0" encoding="utf-8"?>
+<w:styles xmlns:wpc="http://schemas.microsoft.com/office/word/2010/wordprocessingCanvas" xmlns:mc="http://schemas.openxmlformats.org/markup-compatibility/2006" xmlns:o="urn:schemas-microsoft-com:office:office" xmlns:r="http://schemas.openxmlformats.org/officeDocument/2006/relationships" xmlns:m="http://schemas.openxmlformats.org/officeDocument/2006/math" xmlns:v="urn:schemas-microsoft-com:vml" xmlns:wp14="http://schemas.microsoft.com/office/word/2010/wordprocessingDrawing" xmlns:wp="http://schemas.openxmlformats.org/drawingml/2006/wordprocessingDrawing" xmlns:w10="urn:schemas-microsoft-com:office:word" xmlns:w="http://schemas.openxmlformats.org/wordprocessingml/2006/main" xmlns:w14="http://schemas.microsoft.com/office/word/2010/wordml" xmlns:wpg="http://schemas.microsoft.com/office/word/2010/wordprocessingGroup" xmlns:wpi="http://schemas.microsoft.com/office/word/2010/wordprocessingInk" xmlns:wne="http://schemas.microsoft.com/office/word/2006/wordml" xmlns:wps="http://schemas.microsoft.com/office/word/2010/wordprocessingShape" mc:Ignorable="w14 wp14">
+  <w:docDefaults>
+    <w:rPrDefault>
+      <w:rPr>
+        <w:rFonts w:asciiTheme="minorHAnsi" w:eastAsiaTheme="minorHAnsi" w:hAnsiTheme="minorHAnsi" w:cstheme="minorBidi"/>
+        <w:sz w:val="22"/>
+        <w:szCs w:val="22"/>
+        <w:lang w:val="en-US" w:eastAsia="en-US" w:bidi="ar-SA"/>
+      </w:rPr>
+    </w:rPrDefault>
+    <w:pPrDefault>
+      <w:pPr>
+        <w:spacing w:after="160" w:line="259" w:lineRule="auto"/>
+      </w:pPr>
+    </w:pPrDefault>
+  </w:docDefaults>
+  <w:latentStyles w:defLockedState="0" w:defUIPriority="99" w:defSemiHidden="1" w:defUnhideWhenUsed="1" w:defQFormat="0" w:count="267">
+    <w:lsdException w:name="Normal" w:semiHidden="0" w:uiPriority="0" w:unhideWhenUsed="0" w:qFormat="1"/>
+    <w:lsdException w:name="heading 1" w:semiHidden="0" w:uiPriority="9" w:unhideWhenUsed="0" w:qFormat="1"/>
+    <w:lsdException w:name="heading 2" w:uiPriority="9" w:qFormat="1"/>
+    <w:lsdException w:name="heading 3" w:uiPriority="9" w:qFormat="1"/>
+    <w:lsdException w:name="heading 4" w:uiPriority="9" w:qFormat="1"/>
+    <w:lsdException w:name="heading 5" w:uiPriority="9" w:qFormat="1"/>
+    <w:lsdException w:name="heading 6" w:uiPriority="9" w:qFormat="1"/>
+    <w:lsdException w:name="heading 7" w:uiPriority="9" w:qFormat="1"/>
+    <w:lsdException w:name="heading 8" w:uiPriority="9" w:qFormat="1"/>
+    <w:lsdException w:name="heading 9" w:uiPriority="9" w:qFormat="1"/>
+    <w:lsdException w:name="toc 1" w:uiPriority="39"/>
+    <w:lsdException w:name="toc 2" w:uiPriority="39"/>
+    <w:lsdException w:name="toc 3" w:uiPriority="39"/>
+    <w:lsdException w:name="toc 4" w:uiPriority="39"/>
+    <w:lsdException w:name="toc 5" w:uiPriority="39"/>
+    <w:lsdException w:name="toc 6" w:uiPriority="39"/>
+    <w:lsdException w:name="toc 7" w:uiPriority="39"/>
+    <w:lsdException w:name="toc 8" w:uiPriority="39"/>
+    <w:lsdException w:name="toc 9" w:uiPriority="39"/>
+    <w:lsdException w:name="caption" w:uiPriority="35" w:qFormat="1"/>
+    <w:lsdException w:name="Title" w:semiHidden="0" w:uiPriority="10" w:unhideWhenUsed="0" w:qFormat="1"/>
+    <w:lsdException w:name="Default Paragraph Font" w:uiPriority="1"/>
+    <w:lsdException w:name="Subtitle" w:semiHidden="0" w:uiPriority="11" w:unhideWhenUsed="0" w:qFormat="1"/>
+    <w:lsdException w:name="Strong" w:semiHidden="0" w:uiPriority="22" w:unhideWhenUsed="0" w:qFormat="1"/>
+    <w:lsdException w:name="Emphasis" w:semiHidden="0" w:uiPriority="20" w:unhideWhenUsed="0" w:qFormat="1"/>
+    <w:lsdException w:name="Table Grid" w:semiHidden="0" w:uiPriority="39" w:unhideWhenUsed="0"/>
+    <w:lsdException w:name="Placeholder Text" w:unhideWhenUsed="0"/>
+    <w:lsdException w:name="No Spacing" w:semiHidden="0" w:uiPriority="1" w:unhideWhenUsed="0" w:qFormat="1"/>
+    <w:lsdException w:name="Light Shading" w:semiHidden="0" w:uiPriority="60" w:unhideWhenUsed="0"/>
+    <w:lsdException w:name="Light List" w:semiHidden="0" w:uiPriority="61" w:unhideWhenUsed="0"/>
+    <w:lsdException w:name="Light Grid" w:semiHidden="0" w:uiPriority="62" w:unhideWhenUsed="0"/>
+    <w:lsdException w:name="Medium Shading 1" w:semiHidden="0" w:uiPriority="63" w:unhideWhenUsed="0"/>
+    <w:lsdException w:name="Medium Shading 2" w:semiHidden="0" w:uiPriority="64" w:unhideWhenUsed="0"/>
+    <w:lsdException w:name="Medium List 1" w:semiHidden="0" w:uiPriority="65" w:unhideWhenUsed="0"/>
+    <w:lsdException w:name="Medium List 2" w:semiHidden="0" w:uiPriority="66" w:unhideWhenUsed="0"/>
+    <w:lsdException w:name="Medium Grid 1" w:semiHidden="0" w:uiPriority="67" w:unhideWhenUsed="0"/>
+    <w:lsdException w:name="Medium Grid 2" w:semiHidden="0" w:uiPriority="68" w:unhideWhenUsed="0"/>
+    <w:lsdException w:name="Medium Grid 3" w:semiHidden="0" w:uiPriority="69" w:unhideWhenUsed="0"/>
+    <w:lsdException w:name="Dark List" w:semiHidden="0" w:uiPriority="70" w:unhideWhenUsed="0"/>
+    <w:lsdException w:name="Colorful Shading" w:semiHidden="0" w:uiPriority="71" w:unhideWhenUsed="0"/>
+    <w:lsdException w:name="Colorful List" w:semiHidden="0" w:uiPriority="72" w:unhideWhenUsed="0"/>
+    <w:lsdException w:name="Colorful Grid" w:semiHidden="0" w:uiPriority="73" w:unhideWhenUsed="0"/>
+    <w:lsdException w:name="Light Shading Accent 1" w:semiHidden="0" w:uiPriority="60" w:unhideWhenUsed="0"/>
+    <w:lsdException w:name="Light List Accent 1" w:semiHidden="0" w:uiPriority="61" w:unhideWhenUsed="0"/>
+    <w:lsdException w:name="Light Grid Accent 1" w:semiHidden="0" w:uiPriority="62" w:unhideWhenUsed="0"/>
+    <w:lsdException w:name="Medium Shading 1 Accent 1" w:semiHidden="0" w:uiPriority="63" w:unhideWhenUsed="0"/>
+    <w:lsdException w:name="Medium Shading 2 Accent 1" w:semiHidden="0" w:uiPriority="64" w:unhideWhenUsed="0"/>
+    <w:lsdException w:name="Medium List 1 Accent 1" w:semiHidden="0" w:uiPriority="65" w:unhideWhenUsed="0"/>
+    <w:lsdException w:name="Revision" w:unhideWhenUsed="0"/>
+    <w:lsdException w:name="List Paragraph" w:semiHidden="0" w:uiPriority="34" w:unhideWhenUsed="0" w:qFormat="1"/>
+    <w:lsdException w:name="Quote" w:semiHidden="0" w:uiPriority="29" w:unhideWhenUsed="0" w:qFormat="1"/>
+    <w:lsdException w:name="Intense Quote" w:semiHidden="0" w:uiPriority="30" w:unhideWhenUsed="0" w:qFormat="1"/>
+    <w:lsdException w:name="Medium List 2 Accent 1" w:semiHidden="0" w:uiPriority="66" w:unhideWhenUsed="0"/>
+    <w:lsdException w:name="Medium Grid 1 Accent 1" w:semiHidden="0" w:uiPriority="67" w:unhideWhenUsed="0"/>
+    <w:lsdException w:name="Medium Grid 2 Accent 1" w:semiHidden="0" w:uiPriority="68" w:unhideWhenUsed="0"/>
+    <w:lsdException w:name="Medium Grid 3 Accent 1" w:semiHidden="0" w:uiPriority="69" w:unhideWhenUsed="0"/>
+    <w:lsdException w:name="Dark List Accent 1" w:semiHidden="0" w:uiPriority="70" w:unhideWhenUsed="0"/>
+    <w:lsdException w:name="Colorful Shading Accent 1" w:semiHidden="0" w:uiPriority="71" w:unhideWhenUsed="0"/>
+    <w:lsdException w:name="Colorful List Accent 1" w:semiHidden="0" w:uiPriority="72" w:unhideWhenUsed="0"/>
+    <w:lsdException w:name="Colorful Grid Accent 1" w:semiHidden="0" w:uiPriority="73" w:unhideWhenUsed="0"/>
+    <w:lsdException w:name="Light Shading Accent 2" w:semiHidden="0" w:uiPriority="60" w:unhideWhenUsed="0"/>
+    <w:lsdException w:name="Light List Accent 2" w:semiHidden="0" w:uiPriority="61" w:unhideWhenUsed="0"/>
+    <w:lsdException w:name="Light Grid Accent 2" w:semiHidden="0" w:uiPriority="62" w:unhideWhenUsed="0"/>
+    <w:lsdException w:name="Medium Shading 1 Accent 2" w:semiHidden="0" w:uiPriority="63" w:unhideWhenUsed="0"/>
+    <w:lsdException w:name="Medium Shading 2 Accent 2" w:semiHidden="0" w:uiPriority="64" w:unhideWhenUsed="0"/>
+    <w:lsdException w:name="Medium List 1 Accent 2" w:semiHidden="0" w:uiPriority="65" w:unhideWhenUsed="0"/>
+    <w:lsdException w:name="Medium List 2 Accent 2" w:semiHidden="0" w:uiPriority="66" w:unhideWhenUsed="0"/>
+    <w:lsdException w:name="Medium Grid 1 Accent 2" w:semiHidden="0" w:uiPriority="67" w:unhideWhenUsed="0"/>
+    <w:lsdException w:name="Medium Grid 2 Accent 2" w:semiHidden="0" w:uiPriority="68" w:unhideWhenUsed="0"/>
+    <w:lsdException w:name="Medium Grid 3 Accent 2" w:semiHidden="0" w:uiPriority="69" w:unhideWhenUsed="0"/>
+    <w:lsdException w:name="Dark List Accent 2" w:semiHidden="0" w:uiPriority="70" w:unhideWhenUsed="0"/>
+    <w:lsdException w:name="Colorful Shading Accent 2" w:semiHidden="0" w:uiPriority="71" w:unhideWhenUsed="0"/>
+    <w:lsdException w:name="Colorful List Accent 2" w:semiHidden="0" w:uiPriority="72" w:unhideWhenUsed="0"/>
+    <w:lsdException w:name="Colorful Grid Accent 2" w:semiHidden="0" w:uiPriority="73" w:unhideWhenUsed="0"/>
+    <w:lsdException w:name="Light Shading Accent 3" w:semiHidden="0" w:uiPriority="60" w:unhideWhenUsed="0"/>
+    <w:lsdException w:name="Light List Accent 3" w:semiHidden="0" w:uiPriority="61" w:unhideWhenUsed="0"/>
+    <w:lsdException w:name="Light Grid Accent 3" w:semiHidden="0" w:uiPriority="62" w:unhideWhenUsed="0"/>
+    <w:lsdException w:name="Medium Shading 1 Accent 3" w:semiHidden="0" w:uiPriority="63" w:unhideWhenUsed="0"/>
+    <w:lsdException w:name="Medium Shading 2 Accent 3" w:semiHidden="0" w:uiPriority="64" w:unhideWhenUsed="0"/>
+    <w:lsdException w:name="Medium List 1 Accent 3" w:semiHidden="0" w:uiPriority="65" w:unhideWhenUsed="0"/>
+    <w:lsdException w:name="Medium List 2 Accent 3" w:semiHidden="0" w:uiPriority="66" w:unhideWhenUsed="0"/>
+    <w:lsdException w:name="Medium Grid 1 Accent 3" w:semiHidden="0" w:uiPriority="67" w:unhideWhenUsed="0"/>
+    <w:lsdException w:name="Medium Grid 2 Accent 3" w:semiHidden="0" w:uiPriority="68" w:unhideWhenUsed="0"/>
+    <w:lsdException w:name="Medium Grid 3 Accent 3" w:semiHidden="0" w:uiPriority="69" w:unhideWhenUsed="0"/>
+    <w:lsdException w:name="Dark List Accent 3" w:semiHidden="0" w:uiPriority="70" w:unhideWhenUsed="0"/>
+    <w:lsdException w:name="Colorful Shading Accent 3" w:semiHidden="0" w:uiPriority="71" w:unhideWhenUsed="0"/>
+    <w:lsdException w:name="Colorful List Accent 3" w:semiHidden="0" w:uiPriority="72" w:unhideWhenUsed="0"/>
+    <w:lsdException w:name="Colorful Grid Accent 3" w:semiHidden="0" w:uiPriority="73" w:unhideWhenUsed="0"/>
+    <w:lsdException w:name="Light Shading Accent 4" w:semiHidden="0" w:uiPriority="60" w:unhideWhenUsed="0"/>
+    <w:lsdException w:name="Light List Accent 4" w:semiHidden="0" w:uiPriority="61" w:unhideWhenUsed="0"/>
+    <w:lsdException w:name="Light Grid Accent 4" w:semiHidden="0" w:uiPriority="62" w:unhideWhenUsed="0"/>
+    <w:lsdException w:name="Medium Shading 1 Accent 4" w:semiHidden="0" w:uiPriority="63" w:unhideWhenUsed="0"/>
+    <w:lsdException w:name="Medium Shading 2 Accent 4" w:semiHidden="0" w:uiPriority="64" w:unhideWhenUsed="0"/>
+    <w:lsdException w:name="Medium List 1 Accent 4" w:semiHidden="0" w:uiPriority="65" w:unhideWhenUsed="0"/>
+    <w:lsdException w:name="Medium List 2 Accent 4" w:semiHidden="0" w:uiPriority="66" w:unhideWhenUsed="0"/>
+    <w:lsdException w:name="Medium Grid 1 Accent 4" w:semiHidden="0" w:uiPriority="67" w:unhideWhenUsed="0"/>
+    <w:lsdException w:name="Medium Grid 2 Accent 4" w:semiHidden="0" w:uiPriority="68" w:unhideWhenUsed="0"/>
+    <w:lsdException w:name="Medium Grid 3 Accent 4" w:semiHidden="0" w:uiPriority="69" w:unhideWhenUsed="0"/>
+    <w:lsdException w:name="Dark List Accent 4" w:semiHidden="0" w:uiPriority="70" w:unhideWhenUsed="0"/>
+    <w:lsdException w:name="Colorful Shading Accent 4" w:semiHidden="0" w:uiPriority="71" w:unhideWhenUsed="0"/>
+    <w:lsdException w:name="Colorful List Accent 4" w:semiHidden="0" w:uiPriority="72" w:unhideWhenUsed="0"/>
+    <w:lsdException w:name="Colorful Grid Accent 4" w:semiHidden="0" w:uiPriority="73" w:unhideWhenUsed="0"/>
+    <w:lsdException w:name="Light Shading Accent 5" w:semiHidden="0" w:uiPriority="60" w:unhideWhenUsed="0"/>
+    <w:lsdException w:name="Light List Accent 5" w:semiHidden="0" w:uiPriority="61" w:unhideWhenUsed="0"/>
+    <w:lsdException w:name="Light Grid Accent 5" w:semiHidden="0" w:uiPriority="62" w:unhideWhenUsed="0"/>
+    <w:lsdException w:name="Medium Shading 1 Accent 5" w:semiHidden="0" w:uiPriority="63" w:unhideWhenUsed="0"/>
+    <w:lsdException w:name="Medium Shading 2 Accent 5" w:semiHidden="0" w:uiPriority="64" w:unhideWhenUsed="0"/>
+    <w:lsdException w:name="Medium List 1 Accent 5" w:semiHidden="0" w:uiPriority="65" w:unhideWhenUsed="0"/>
+    <w:lsdException w:name="Medium List 2 Accent 5" w:semiHidden="0" w:uiPriority="66" w:unhideWhenUsed="0"/>
+    <w:lsdException w:name="Medium Grid 1 Accent 5" w:semiHidden="0" w:uiPriority="67" w:unhideWhenUsed="0"/>
+    <w:lsdException w:name="Medium Grid 2 Accent 5" w:semiHidden="0" w:uiPriority="68" w:unhideWhenUsed="0"/>
+    <w:lsdException w:name="Medium Grid 3 Accent 5" w:semiHidden="0" w:uiPriority="69" w:unhideWhenUsed="0"/>
+    <w:lsdException w:name="Dark List Accent 5" w:semiHidden="0" w:uiPriority="70" w:unhideWhenUsed="0"/>
+    <w:lsdException w:name="Colorful Shading Accent 5" w:semiHidden="0" w:uiPriority="71" w:unhideWhenUsed="0"/>
+    <w:lsdException w:name="Colorful List Accent 5" w:semiHidden="0" w:uiPriority="72" w:unhideWhenUsed="0"/>
+    <w:lsdException w:name="Colorful Grid Accent 5" w:semiHidden="0" w:uiPriority="73" w:unhideWhenUsed="0"/>
+    <w:lsdException w:name="Light Shading Accent 6" w:semiHidden="0" w:uiPriority="60" w:unhideWhenUsed="0"/>
+    <w:lsdException w:name="Light List Accent 6" w:semiHidden="0" w:uiPriority="61" w:unhideWhenUsed="0"/>
+    <w:lsdException w:name="Light Grid Accent 6" w:semiHidden="0" w:uiPriority="62" w:unhideWhenUsed="0"/>
+    <w:lsdException w:name="Medium Shading 1 Accent 6" w:semiHidden="0" w:uiPriority="63" w:unhideWhenUsed="0"/>
+    <w:lsdException w:name="Medium Shading 2 Accent 6" w:semiHidden="0" w:uiPriority="64" w:unhideWhenUsed="0"/>
+    <w:lsdException w:name="Medium List 1 Accent 6" w:semiHidden="0" w:uiPriority="65" w:unhideWhenUsed="0"/>
+    <w:lsdException w:name="Medium List 2 Accent 6" w:semiHidden="0" w:uiPriority="66" w:unhideWhenUsed="0"/>
+    <w:lsdException w:name="Medium Grid 1 Accent 6" w:semiHidden="0" w:uiPriority="67" w:unhideWhenUsed="0"/>
+    <w:lsdException w:name="Medium Grid 2 Accent 6" w:semiHidden="0" w:uiPriority="68" w:unhideWhenUsed="0"/>
+    <w:lsdException w:name="Medium Grid 3 Accent 6" w:semiHidden="0" w:uiPriority="69" w:unhideWhenUsed="0"/>
+    <w:lsdException w:name="Dark List Accent 6" w:semiHidden="0" w:uiPriority="70" w:unhideWhenUsed="0"/>
+    <w:lsdException w:name="Colorful Shading Accent 6" w:semiHidden="0" w:uiPriority="71" w:unhideWhenUsed="0"/>
+    <w:lsdException w:name="Colorful List Accent 6" w:semiHidden="0" w:uiPriority="72" w:unhideWhenUsed="0"/>
+    <w:lsdException w:name="Colorful Grid Accent 6" w:semiHidden="0" w:uiPriority="73" w:unhideWhenUsed="0"/>
+    <w:lsdException w:name="Subtle Emphasis" w:semiHidden="0" w:uiPriority="19" w:unhideWhenUsed="0" w:qFormat="1"/>
+    <w:lsdException w:name="Intense Emphasis" w:semiHidden="0" w:uiPriority="21" w:unhideWhenUsed="0" w:qFormat="1"/>
+    <w:lsdException w:name="Subtle Reference" w:semiHidden="0" w:uiPriority="31" w:unhideWhenUsed="0" w:qFormat="1"/>
+    <w:lsdException w:name="Intense Reference" w:semiHidden="0" w:uiPriority="32" w:unhideWhenUsed="0" w:qFormat="1"/>
+    <w:lsdException w:name="Book Title" w:semiHidden="0" w:uiPriority="33" w:unhideWhenUsed="0" w:qFormat="1"/>
+    <w:lsdException w:name="Bibliography" w:uiPriority="37"/>
+    <w:lsdException w:name="TOC Heading" w:uiPriority="39" w:qFormat="1"/>
   </w:latentStyles>
   <w:style w:type="paragraph" w:default="1" w:styleId="Normal">
     <w:name w:val="Normal"/>
@@ -2267,7 +2427,7 @@
     </a:clrScheme>
     <a:fontScheme name="Office">
       <a:majorFont>
-        <a:latin typeface="Calibri Light" panose="020F0302020204030204"/>
+        <a:latin typeface="Calibri Light"/>
         <a:ea typeface=""/>
         <a:cs typeface=""/>
         <a:font script="Jpan" typeface="ＭＳ ゴシック"/>
@@ -2302,7 +2462,7 @@
         <a:font script="Geor" typeface="Sylfaen"/>
       </a:majorFont>
       <a:minorFont>
-        <a:latin typeface="Calibri" panose="020F0502020204030204"/>
+        <a:latin typeface="Calibri"/>
         <a:ea typeface=""/>
         <a:cs typeface=""/>
         <a:font script="Jpan" typeface="ＭＳ 明朝"/>
@@ -2479,7 +2639,7 @@
   <a:extraClrSchemeLst/>
   <a:extLst>
     <a:ext uri="{05A4C25C-085E-4340-85A3-A5531E510DB2}">
-      <thm15:themeFamily xmlns:thm15="http://schemas.microsoft.com/office/thememl/2012/main" name="Office Theme" id="{62F939B6-93AF-4DB8-9C6B-D6C7DFDC589F}" vid="{4A3C46E8-61CC-4603-A589-7422A47A8E4A}"/>
+      <thm15:themeFamily xmlns:thm15="http://schemas.microsoft.com/office/thememl/2012/main" xmlns="" name="Office Theme" id="{62F939B6-93AF-4DB8-9C6B-D6C7DFDC589F}" vid="{4A3C46E8-61CC-4603-A589-7422A47A8E4A}"/>
     </a:ext>
   </a:extLst>
 </a:theme>
@@ -2490,7 +2650,7 @@
 </file>
 
 <file path=customXml/itemProps1.xml><?xml version="1.0" encoding="utf-8"?>
-<ds:datastoreItem xmlns:ds="http://schemas.openxmlformats.org/officeDocument/2006/customXml" ds:itemID="{035CC1C3-D0C8-4415-921A-CF7864C9914E}">
+<ds:datastoreItem xmlns:ds="http://schemas.openxmlformats.org/officeDocument/2006/customXml" ds:itemID="{605FDA25-65AC-46F5-9994-371A8C5FF754}">
   <ds:schemaRefs>
     <ds:schemaRef ds:uri="http://schemas.openxmlformats.org/officeDocument/2006/bibliography"/>
   </ds:schemaRefs>

</xml_diff>

<commit_message>
Rewritten the Training Section
</commit_message>
<xml_diff>
--- a/System Proposal.docx
+++ b/System Proposal.docx
@@ -890,28 +890,14 @@
       </w:r>
     </w:p>
     <w:p>
-      <w:r>
-        <w:t xml:space="preserve">Sample </w:t>
-      </w:r>
-    </w:p>
-    <w:p>
-      <w:r>
-        <w:t xml:space="preserve">Sample </w:t>
-      </w:r>
-    </w:p>
-    <w:p>
-      <w:r>
-        <w:t xml:space="preserve">Sample </w:t>
-      </w:r>
-    </w:p>
-    <w:p>
-      <w:r>
-        <w:t xml:space="preserve">Sample </w:t>
-      </w:r>
-    </w:p>
-    <w:p>
+      <w:pPr>
+        <w:ind w:firstLine="720"/>
+      </w:pPr>
       <w:bookmarkStart w:id="0" w:name="_GoBack"/>
       <w:bookmarkEnd w:id="0"/>
+      <w:r>
+        <w:t>15 hours personal training will be provided from the environment familiarization up to actual usage and control.</w:t>
+      </w:r>
     </w:p>
     <w:p>
       <w:pPr>
@@ -1253,7 +1239,6 @@
           <w:sz w:val="24"/>
           <w:szCs w:val="24"/>
         </w:rPr>
-        <w:lastRenderedPageBreak/>
         <w:t>10% (100%) </w:t>
       </w:r>
       <w:r>
@@ -1282,6 +1267,7 @@
           <w:b/>
           <w:bCs/>
         </w:rPr>
+        <w:lastRenderedPageBreak/>
         <w:t>13. Contact Us</w:t>
       </w:r>
     </w:p>
@@ -1580,7 +1566,7 @@
           <w:rPr>
             <w:noProof/>
           </w:rPr>
-          <w:t>7</w:t>
+          <w:t>6</w:t>
         </w:r>
         <w:r>
           <w:rPr>
@@ -2660,7 +2646,7 @@
   <a:extraClrSchemeLst/>
   <a:extLst>
     <a:ext uri="{05A4C25C-085E-4340-85A3-A5531E510DB2}">
-      <thm15:themeFamily xmlns="" xmlns:thm15="http://schemas.microsoft.com/office/thememl/2012/main" name="Office Theme" id="{62F939B6-93AF-4DB8-9C6B-D6C7DFDC589F}" vid="{4A3C46E8-61CC-4603-A589-7422A47A8E4A}"/>
+      <thm15:themeFamily xmlns:thm15="http://schemas.microsoft.com/office/thememl/2012/main" xmlns="" name="Office Theme" id="{62F939B6-93AF-4DB8-9C6B-D6C7DFDC589F}" vid="{4A3C46E8-61CC-4603-A589-7422A47A8E4A}"/>
     </a:ext>
   </a:extLst>
 </a:theme>
@@ -2671,7 +2657,7 @@
 </file>
 
 <file path=customXml/itemProps1.xml><?xml version="1.0" encoding="utf-8"?>
-<ds:datastoreItem xmlns:ds="http://schemas.openxmlformats.org/officeDocument/2006/customXml" ds:itemID="{6F9650CF-3A3C-4EC6-B886-E64DCBF1C09C}">
+<ds:datastoreItem xmlns:ds="http://schemas.openxmlformats.org/officeDocument/2006/customXml" ds:itemID="{2970FB8E-9572-4A1F-8A96-EBED6EC2ABAD}">
   <ds:schemaRefs>
     <ds:schemaRef ds:uri="http://schemas.openxmlformats.org/officeDocument/2006/bibliography"/>
   </ds:schemaRefs>

</xml_diff>

<commit_message>
tthis is in draft form so other components are lost but the executive summary is in here
</commit_message>
<xml_diff>
--- a/System Proposal.docx
+++ b/System Proposal.docx
@@ -1,6 +1,6 @@
 
 <file path=word/document.xml><?xml version="1.0" encoding="utf-8"?>
-<w:document xmlns:wpc="http://schemas.microsoft.com/office/word/2010/wordprocessingCanvas" xmlns:mc="http://schemas.openxmlformats.org/markup-compatibility/2006" xmlns:o="urn:schemas-microsoft-com:office:office" xmlns:r="http://schemas.openxmlformats.org/officeDocument/2006/relationships" xmlns:m="http://schemas.openxmlformats.org/officeDocument/2006/math" xmlns:v="urn:schemas-microsoft-com:vml" xmlns:wp14="http://schemas.microsoft.com/office/word/2010/wordprocessingDrawing" xmlns:wp="http://schemas.openxmlformats.org/drawingml/2006/wordprocessingDrawing" xmlns:w10="urn:schemas-microsoft-com:office:word" xmlns:w="http://schemas.openxmlformats.org/wordprocessingml/2006/main" xmlns:w14="http://schemas.microsoft.com/office/word/2010/wordml" xmlns:wpg="http://schemas.microsoft.com/office/word/2010/wordprocessingGroup" xmlns:wpi="http://schemas.microsoft.com/office/word/2010/wordprocessingInk" xmlns:wne="http://schemas.microsoft.com/office/word/2006/wordml" xmlns:wps="http://schemas.microsoft.com/office/word/2010/wordprocessingShape" mc:Ignorable="w14 wp14">
+<w:document xmlns:wpc="http://schemas.microsoft.com/office/word/2010/wordprocessingCanvas" xmlns:mc="http://schemas.openxmlformats.org/markup-compatibility/2006" xmlns:o="urn:schemas-microsoft-com:office:office" xmlns:r="http://schemas.openxmlformats.org/officeDocument/2006/relationships" xmlns:m="http://schemas.openxmlformats.org/officeDocument/2006/math" xmlns:v="urn:schemas-microsoft-com:vml" xmlns:wp14="http://schemas.microsoft.com/office/word/2010/wordprocessingDrawing" xmlns:wp="http://schemas.openxmlformats.org/drawingml/2006/wordprocessingDrawing" xmlns:w10="urn:schemas-microsoft-com:office:word" xmlns:w="http://schemas.openxmlformats.org/wordprocessingml/2006/main" xmlns:w14="http://schemas.microsoft.com/office/word/2010/wordml" xmlns:w15="http://schemas.microsoft.com/office/word/2012/wordml" xmlns:wpg="http://schemas.microsoft.com/office/word/2010/wordprocessingGroup" xmlns:wpi="http://schemas.microsoft.com/office/word/2010/wordprocessingInk" xmlns:wne="http://schemas.microsoft.com/office/word/2006/wordml" xmlns:wps="http://schemas.microsoft.com/office/word/2010/wordprocessingShape" mc:Ignorable="w14 w15 wp14">
   <w:body>
     <w:p>
       <w:pPr>
@@ -271,6 +271,8 @@
       <w:r>
         <w:br w:type="page"/>
       </w:r>
+      <w:bookmarkStart w:id="0" w:name="_GoBack"/>
+      <w:bookmarkEnd w:id="0"/>
     </w:p>
     <w:p>
       <w:r>
@@ -292,7 +294,96 @@
         <w:t>*publish research studies APA referencing*</w:t>
       </w:r>
     </w:p>
-    <w:p/>
+    <w:p>
+      <w:r>
+        <w:t>An alumnus/alumna is “a person who has attended or has graduated from a particular school, college, or university” (Cambridge University Press, 2017). Strong alumni relations can be of enormous value to a university. Alumni may assist the university from which they have graduated, resulting in non-monetary or monetary support. Therefore, they form an interesting and important group (Iskhakova et al. </w:t>
+      </w:r>
+      <w:hyperlink r:id="rId8" w:anchor="ref-CR25" w:tooltip="Iskhakova, L., Hoffmann, S., &amp; Hilbert, A. (2017). Alumni loyalty: Systematic literature review. Journal of Nonprofit and Public-Sector Marketing,&#10;                           29(3), 274–316. &#10;                    https://doi.org/10.1080/10495142.2017.1326352&#10;                    &#10;                  ." w:history="1">
+        <w:r>
+          <w:rPr>
+            <w:rStyle w:val="Hyperlink"/>
+            <w:color w:val="auto"/>
+          </w:rPr>
+          <w:t>2017</w:t>
+        </w:r>
+      </w:hyperlink>
+      <w:r>
+        <w:t>). Their involvement can contribute to current students’ higher educational experience, such as by their reflection on current curricula and future job opportunities (Ebert et al. </w:t>
+      </w:r>
+      <w:hyperlink r:id="rId9" w:anchor="ref-CR12" w:tooltip="Ebert, K., Axelsson, L., &amp; Harbor, J. (2015). Opportunities and challenges for building alumni networks in Sweden: A case study of Stockholm University. Journal of Higher Education Policy and Management,&#10;                           37(2), 252–262. &#10;                    https://doi.org/10.1080/1360080x.2015.1019117&#10;                    &#10;                  ." w:history="1">
+        <w:r>
+          <w:rPr>
+            <w:rStyle w:val="Hyperlink"/>
+            <w:color w:val="auto"/>
+          </w:rPr>
+          <w:t>2015</w:t>
+        </w:r>
+      </w:hyperlink>
+      <w:r>
+        <w:t>; Moore and Kuol </w:t>
+      </w:r>
+      <w:hyperlink r:id="rId10" w:anchor="ref-CR33" w:tooltip="Moore, S., &amp; Kuol, N. (2007). Retrospective insights on teaching: Exploring teaching excellence through the eyes of the alumni. Journal of Further and Higher Education,&#10;                           31(2), 133–143. &#10;                    https://doi.org/10.1080/03098770701267598&#10;                    &#10;                  ." w:history="1">
+        <w:r>
+          <w:rPr>
+            <w:rStyle w:val="Hyperlink"/>
+            <w:color w:val="auto"/>
+          </w:rPr>
+          <w:t>2007</w:t>
+        </w:r>
+      </w:hyperlink>
+      <w:r>
+        <w:t>). In addition, “engaging with higher education institutions in designing and delivering curriculum not only allows businesses to influence the education of the future workforce but to engage with prospective future employees throughout their educational experience” (Plewa et al. </w:t>
+      </w:r>
+      <w:hyperlink r:id="rId11" w:anchor="ref-CR40" w:tooltip="Plewa, C., Galán-Muros, V., &amp; Davey, T. (2015). Engaging business in curriculum design and delivery: A higher education institution perspective. Higher Education,&#10;                           70(1), 35–53. &#10;                    https://doi.org/10.1007/s10734-014-9822-1&#10;                    &#10;                  ." w:history="1">
+        <w:r>
+          <w:rPr>
+            <w:rStyle w:val="Hyperlink"/>
+            <w:color w:val="auto"/>
+          </w:rPr>
+          <w:t>2015</w:t>
+        </w:r>
+      </w:hyperlink>
+      <w:r>
+        <w:t>, p. 36). Other examples of alumni support are, for instance, financial sponsorship, offering internships, giving guest lectures, and participation in advisory boards (Ebert et al. </w:t>
+      </w:r>
+      <w:hyperlink r:id="rId12" w:anchor="ref-CR12" w:tooltip="Ebert, K., Axelsson, L., &amp; Harbor, J. (2015). Opportunities and challenges for building alumni networks in Sweden: A case study of Stockholm University. Journal of Higher Education Policy and Management,&#10;                           37(2), 252–262. &#10;                    https://doi.org/10.1080/1360080x.2015.1019117&#10;                    &#10;                  ." w:history="1">
+        <w:r>
+          <w:rPr>
+            <w:rStyle w:val="Hyperlink"/>
+            <w:color w:val="auto"/>
+          </w:rPr>
+          <w:t>2015</w:t>
+        </w:r>
+      </w:hyperlink>
+      <w:r>
+        <w:t>; Moore and Kuol </w:t>
+      </w:r>
+      <w:hyperlink r:id="rId13" w:anchor="ref-CR33" w:tooltip="Moore, S., &amp; Kuol, N. (2007). Retrospective insights on teaching: Exploring teaching excellence through the eyes of the alumni. Journal of Further and Higher Education,&#10;                           31(2), 133–143. &#10;                    https://doi.org/10.1080/03098770701267598&#10;                    &#10;                  ." w:history="1">
+        <w:r>
+          <w:rPr>
+            <w:rStyle w:val="Hyperlink"/>
+            <w:color w:val="auto"/>
+          </w:rPr>
+          <w:t>2007</w:t>
+        </w:r>
+      </w:hyperlink>
+      <w:r>
+        <w:t>).</w:t>
+      </w:r>
+    </w:p>
+    <w:p>
+      <w:r>
+        <w:t>In University of Caloocan City (UCC)</w:t>
+      </w:r>
+      <w:r>
+        <w:t>, Computer Studies Department (CSD) under of College of Liberal Arts and Sciences (CLAS). Some alumnus are offering there service and effort to tach the new batch of students on their program. Not only in computer Studies Department, but also on other departments too. Since University of Caloocan City in 1971, known as Caloocan City Community College up to present there is huge numbers of graduated in this University.</w:t>
+      </w:r>
+    </w:p>
+    <w:p>
+      <w:r>
+        <w:t>Therefore our team would like to propose Alumni Management System (AMSV1.0) a web based management system for the alumnus of the university since 2000, the system will help the alumnus to acquired alumni t-shirts and other alumnus activities that the university will run in the future.</w:t>
+      </w:r>
+    </w:p>
     <w:p/>
     <w:p/>
     <w:p/>
@@ -358,323 +449,250 @@
           <w:i/>
           <w:iCs/>
         </w:rPr>
-        <w:t xml:space="preserve">*span of 6 months, </w:t>
-      </w:r>
-      <w:proofErr w:type="spellStart"/>
-      <w:r>
+        <w:t>*span of 6 months, pwede na din ilagay yung platform na gagamitin</w:t>
+      </w:r>
+    </w:p>
+    <w:p/>
+    <w:p/>
+    <w:p>
+      <w:pPr>
         <w:rPr>
           <w:i/>
           <w:iCs/>
         </w:rPr>
-        <w:t>pwede</w:t>
-      </w:r>
-      <w:proofErr w:type="spellEnd"/>
+      </w:pPr>
+      <w:r>
+        <w:t>Specific Objectives:</w:t>
+      </w:r>
+      <w:r>
+        <w:t xml:space="preserve"> </w:t>
+      </w:r>
       <w:r>
         <w:rPr>
           <w:i/>
           <w:iCs/>
         </w:rPr>
-        <w:t xml:space="preserve"> na din </w:t>
-      </w:r>
-      <w:proofErr w:type="spellStart"/>
-      <w:r>
+        <w:t>*discuss the input and out put process</w:t>
+      </w:r>
+    </w:p>
+    <w:p>
+      <w:r>
+        <w:t>1.</w:t>
+      </w:r>
+    </w:p>
+    <w:p>
+      <w:r>
+        <w:t>2.</w:t>
+      </w:r>
+    </w:p>
+    <w:p>
+      <w:r>
+        <w:t>3.</w:t>
+      </w:r>
+    </w:p>
+    <w:p>
+      <w:r>
+        <w:t>4.</w:t>
+      </w:r>
+    </w:p>
+    <w:p>
+      <w:r>
+        <w:t>5.</w:t>
+      </w:r>
+    </w:p>
+    <w:p/>
+    <w:p>
+      <w:pPr>
         <w:rPr>
           <w:i/>
           <w:iCs/>
         </w:rPr>
-        <w:t>ilagay</w:t>
-      </w:r>
-      <w:proofErr w:type="spellEnd"/>
+      </w:pPr>
+      <w:r>
+        <w:t>System Features:</w:t>
+      </w:r>
+      <w:r>
+        <w:t xml:space="preserve"> </w:t>
+      </w:r>
       <w:r>
         <w:rPr>
           <w:i/>
           <w:iCs/>
         </w:rPr>
-        <w:t xml:space="preserve"> yung platform na </w:t>
-      </w:r>
-      <w:proofErr w:type="spellStart"/>
-      <w:r>
+        <w:t>*technicalities</w:t>
+      </w:r>
+    </w:p>
+    <w:p>
+      <w:r>
+        <w:t>1.</w:t>
+      </w:r>
+    </w:p>
+    <w:p>
+      <w:r>
+        <w:t>2.</w:t>
+      </w:r>
+    </w:p>
+    <w:p>
+      <w:r>
+        <w:t>3.</w:t>
+      </w:r>
+    </w:p>
+    <w:p>
+      <w:r>
+        <w:t>4.</w:t>
+      </w:r>
+    </w:p>
+    <w:p>
+      <w:r>
+        <w:t>5.</w:t>
+      </w:r>
+    </w:p>
+    <w:p/>
+    <w:p/>
+    <w:p/>
+    <w:p/>
+    <w:p/>
+    <w:p/>
+    <w:p/>
+    <w:p/>
+    <w:p/>
+    <w:p/>
+    <w:p/>
+    <w:p>
+      <w:pPr>
         <w:rPr>
           <w:i/>
           <w:iCs/>
         </w:rPr>
-        <w:t>gagamitin</w:t>
-      </w:r>
-      <w:proofErr w:type="spellEnd"/>
-    </w:p>
-    <w:p/>
-    <w:p/>
-    <w:p>
-      <w:pPr>
+      </w:pPr>
+      <w:r>
+        <w:rPr>
+          <w:b/>
+          <w:bCs/>
+        </w:rPr>
+        <w:lastRenderedPageBreak/>
+        <w:t>2. Obstacles</w:t>
+      </w:r>
+      <w:r>
+        <w:rPr>
+          <w:b/>
+          <w:bCs/>
+        </w:rPr>
+        <w:t xml:space="preserve"> </w:t>
+      </w:r>
+      <w:r>
         <w:rPr>
           <w:i/>
           <w:iCs/>
         </w:rPr>
-      </w:pPr>
-      <w:r>
-        <w:t>Specific Objectives:</w:t>
-      </w:r>
-      <w:r>
-        <w:t xml:space="preserve"> </w:t>
-      </w:r>
-      <w:r>
+        <w:t>*aim of the project</w:t>
+      </w:r>
+    </w:p>
+    <w:p/>
+    <w:p/>
+    <w:p>
+      <w:pPr>
         <w:rPr>
           <w:i/>
           <w:iCs/>
         </w:rPr>
-        <w:t xml:space="preserve">*discuss the input and </w:t>
-      </w:r>
-      <w:proofErr w:type="spellStart"/>
+      </w:pPr>
+      <w:r>
+        <w:rPr>
+          <w:b/>
+          <w:bCs/>
+        </w:rPr>
+        <w:t>3. Technical Obstacles</w:t>
+      </w:r>
+      <w:r>
+        <w:rPr>
+          <w:b/>
+          <w:bCs/>
+        </w:rPr>
+        <w:t xml:space="preserve"> </w:t>
+      </w:r>
       <w:r>
         <w:rPr>
           <w:i/>
           <w:iCs/>
         </w:rPr>
-        <w:t>out put</w:t>
-      </w:r>
-      <w:proofErr w:type="spellEnd"/>
-      <w:r>
+        <w:t>*algorithm</w:t>
+      </w:r>
+    </w:p>
+    <w:p/>
+    <w:p/>
+    <w:p>
+      <w:pPr>
         <w:rPr>
           <w:i/>
           <w:iCs/>
         </w:rPr>
-        <w:t xml:space="preserve"> process</w:t>
-      </w:r>
-    </w:p>
-    <w:p>
-      <w:r>
-        <w:t>1.</w:t>
-      </w:r>
-    </w:p>
-    <w:p>
-      <w:r>
-        <w:t>2.</w:t>
-      </w:r>
-    </w:p>
-    <w:p>
-      <w:r>
-        <w:t>3.</w:t>
-      </w:r>
-    </w:p>
-    <w:p>
-      <w:r>
-        <w:t>4.</w:t>
-      </w:r>
-    </w:p>
-    <w:p>
-      <w:r>
-        <w:t>5.</w:t>
-      </w:r>
-    </w:p>
-    <w:p/>
-    <w:p>
-      <w:pPr>
+      </w:pPr>
+      <w:r>
+        <w:rPr>
+          <w:b/>
+          <w:bCs/>
+        </w:rPr>
+        <w:t>4</w:t>
+      </w:r>
+      <w:r>
+        <w:rPr>
+          <w:b/>
+          <w:bCs/>
+        </w:rPr>
+        <w:t>.</w:t>
+      </w:r>
+      <w:r>
+        <w:rPr>
+          <w:b/>
+          <w:bCs/>
+        </w:rPr>
+        <w:t xml:space="preserve"> Budgetary Risk</w:t>
+      </w:r>
+      <w:r>
+        <w:rPr>
+          <w:b/>
+          <w:bCs/>
+        </w:rPr>
+        <w:t xml:space="preserve"> </w:t>
+      </w:r>
+      <w:r>
         <w:rPr>
           <w:i/>
           <w:iCs/>
         </w:rPr>
-      </w:pPr>
-      <w:r>
-        <w:t>System Features:</w:t>
-      </w:r>
-      <w:r>
-        <w:t xml:space="preserve"> </w:t>
-      </w:r>
-      <w:r>
+        <w:t>*budgeting</w:t>
+      </w:r>
+    </w:p>
+    <w:p/>
+    <w:p/>
+    <w:p>
+      <w:pPr>
         <w:rPr>
           <w:i/>
           <w:iCs/>
         </w:rPr>
-        <w:t>*technicalities</w:t>
-      </w:r>
-    </w:p>
-    <w:p>
-      <w:r>
-        <w:t>1.</w:t>
-      </w:r>
-    </w:p>
-    <w:p>
-      <w:r>
-        <w:t>2.</w:t>
-      </w:r>
-    </w:p>
-    <w:p>
-      <w:r>
-        <w:t>3.</w:t>
-      </w:r>
-    </w:p>
-    <w:p>
-      <w:r>
-        <w:t>4.</w:t>
-      </w:r>
-    </w:p>
-    <w:p>
-      <w:r>
-        <w:t>5.</w:t>
-      </w:r>
-    </w:p>
-    <w:p/>
-    <w:p/>
-    <w:p/>
-    <w:p/>
-    <w:p/>
-    <w:p/>
-    <w:p/>
-    <w:p/>
-    <w:p/>
-    <w:p/>
-    <w:p/>
-    <w:p>
-      <w:pPr>
+      </w:pPr>
+      <w:r>
+        <w:rPr>
+          <w:b/>
+          <w:bCs/>
+        </w:rPr>
+        <w:t>5. Technology Requirement</w:t>
+      </w:r>
+      <w:r>
+        <w:rPr>
+          <w:b/>
+          <w:bCs/>
+        </w:rPr>
+        <w:t xml:space="preserve"> </w:t>
+      </w:r>
+      <w:r>
         <w:rPr>
           <w:i/>
           <w:iCs/>
         </w:rPr>
-      </w:pPr>
-      <w:r>
-        <w:rPr>
-          <w:b/>
-          <w:bCs/>
-        </w:rPr>
-        <w:lastRenderedPageBreak/>
-        <w:t>2. Obstacles</w:t>
-      </w:r>
-      <w:r>
-        <w:rPr>
-          <w:b/>
-          <w:bCs/>
-        </w:rPr>
-        <w:t xml:space="preserve"> </w:t>
-      </w:r>
-      <w:r>
-        <w:rPr>
-          <w:i/>
-          <w:iCs/>
-        </w:rPr>
-        <w:t>*aim of the project</w:t>
-      </w:r>
-    </w:p>
-    <w:p/>
-    <w:p/>
-    <w:p>
-      <w:pPr>
-        <w:rPr>
-          <w:i/>
-          <w:iCs/>
-        </w:rPr>
-      </w:pPr>
-      <w:r>
-        <w:rPr>
-          <w:b/>
-          <w:bCs/>
-        </w:rPr>
-        <w:t>3. Technical Obstacles</w:t>
-      </w:r>
-      <w:r>
-        <w:rPr>
-          <w:b/>
-          <w:bCs/>
-        </w:rPr>
-        <w:t xml:space="preserve"> </w:t>
-      </w:r>
-      <w:r>
-        <w:rPr>
-          <w:i/>
-          <w:iCs/>
-        </w:rPr>
-        <w:t>*algorithm</w:t>
-      </w:r>
-    </w:p>
-    <w:p/>
-    <w:p/>
-    <w:p>
-      <w:pPr>
-        <w:rPr>
-          <w:i/>
-          <w:iCs/>
-        </w:rPr>
-      </w:pPr>
-      <w:r>
-        <w:rPr>
-          <w:b/>
-          <w:bCs/>
-        </w:rPr>
-        <w:t>4</w:t>
-      </w:r>
-      <w:r>
-        <w:rPr>
-          <w:b/>
-          <w:bCs/>
-        </w:rPr>
-        <w:t>.</w:t>
-      </w:r>
-      <w:r>
-        <w:rPr>
-          <w:b/>
-          <w:bCs/>
-        </w:rPr>
-        <w:t xml:space="preserve"> Budgetary Risk</w:t>
-      </w:r>
-      <w:r>
-        <w:rPr>
-          <w:b/>
-          <w:bCs/>
-        </w:rPr>
-        <w:t xml:space="preserve"> </w:t>
-      </w:r>
-      <w:r>
-        <w:rPr>
-          <w:i/>
-          <w:iCs/>
-        </w:rPr>
-        <w:t>*budgeting</w:t>
-      </w:r>
-    </w:p>
-    <w:p/>
-    <w:p/>
-    <w:p>
-      <w:pPr>
-        <w:rPr>
-          <w:i/>
-          <w:iCs/>
-        </w:rPr>
-      </w:pPr>
-      <w:r>
-        <w:rPr>
-          <w:b/>
-          <w:bCs/>
-        </w:rPr>
-        <w:t>5. Technology Requirement</w:t>
-      </w:r>
-      <w:r>
-        <w:rPr>
-          <w:b/>
-          <w:bCs/>
-        </w:rPr>
-        <w:t xml:space="preserve"> </w:t>
-      </w:r>
-      <w:r>
-        <w:rPr>
-          <w:i/>
-          <w:iCs/>
-        </w:rPr>
-        <w:t xml:space="preserve">*software and hardware na </w:t>
-      </w:r>
-      <w:proofErr w:type="spellStart"/>
-      <w:r>
-        <w:rPr>
-          <w:i/>
-          <w:iCs/>
-        </w:rPr>
-        <w:t>naka</w:t>
-      </w:r>
-      <w:proofErr w:type="spellEnd"/>
-      <w:r>
-        <w:rPr>
-          <w:i/>
-          <w:iCs/>
-        </w:rPr>
-        <w:t xml:space="preserve"> table form</w:t>
+        <w:t>*software and hardware na naka table form</w:t>
       </w:r>
     </w:p>
     <w:p/>
@@ -1462,16 +1480,12 @@
           <w:bCs/>
         </w:rPr>
       </w:pPr>
-      <w:bookmarkStart w:id="0" w:name="_GoBack"/>
-      <w:bookmarkEnd w:id="0"/>
     </w:p>
     <w:sectPr>
-      <w:headerReference w:type="even" r:id="rId9"/>
-      <w:headerReference w:type="default" r:id="rId10"/>
-      <w:footerReference w:type="even" r:id="rId11"/>
-      <w:footerReference w:type="default" r:id="rId12"/>
-      <w:headerReference w:type="first" r:id="rId13"/>
-      <w:footerReference w:type="first" r:id="rId14"/>
+      <w:headerReference w:type="even" r:id="rId14"/>
+      <w:headerReference w:type="default" r:id="rId15"/>
+      <w:footerReference w:type="default" r:id="rId16"/>
+      <w:headerReference w:type="first" r:id="rId17"/>
       <w:pgSz w:w="12240" w:h="15840"/>
       <w:pgMar w:top="1440" w:right="1440" w:bottom="1440" w:left="1440" w:header="720" w:footer="720" w:gutter="0"/>
       <w:cols w:space="720"/>
@@ -1482,7 +1496,7 @@
 </file>
 
 <file path=word/endnotes.xml><?xml version="1.0" encoding="utf-8"?>
-<w:endnotes xmlns:wpc="http://schemas.microsoft.com/office/word/2010/wordprocessingCanvas" xmlns:mc="http://schemas.openxmlformats.org/markup-compatibility/2006" xmlns:o="urn:schemas-microsoft-com:office:office" xmlns:r="http://schemas.openxmlformats.org/officeDocument/2006/relationships" xmlns:m="http://schemas.openxmlformats.org/officeDocument/2006/math" xmlns:v="urn:schemas-microsoft-com:vml" xmlns:wp14="http://schemas.microsoft.com/office/word/2010/wordprocessingDrawing" xmlns:wp="http://schemas.openxmlformats.org/drawingml/2006/wordprocessingDrawing" xmlns:w10="urn:schemas-microsoft-com:office:word" xmlns:w="http://schemas.openxmlformats.org/wordprocessingml/2006/main" xmlns:w14="http://schemas.microsoft.com/office/word/2010/wordml" xmlns:wpg="http://schemas.microsoft.com/office/word/2010/wordprocessingGroup" xmlns:wpi="http://schemas.microsoft.com/office/word/2010/wordprocessingInk" xmlns:wne="http://schemas.microsoft.com/office/word/2006/wordml" xmlns:wps="http://schemas.microsoft.com/office/word/2010/wordprocessingShape" mc:Ignorable="w14 wp14">
+<w:endnotes xmlns:wpc="http://schemas.microsoft.com/office/word/2010/wordprocessingCanvas" xmlns:mc="http://schemas.openxmlformats.org/markup-compatibility/2006" xmlns:o="urn:schemas-microsoft-com:office:office" xmlns:r="http://schemas.openxmlformats.org/officeDocument/2006/relationships" xmlns:m="http://schemas.openxmlformats.org/officeDocument/2006/math" xmlns:v="urn:schemas-microsoft-com:vml" xmlns:wp14="http://schemas.microsoft.com/office/word/2010/wordprocessingDrawing" xmlns:wp="http://schemas.openxmlformats.org/drawingml/2006/wordprocessingDrawing" xmlns:w10="urn:schemas-microsoft-com:office:word" xmlns:w="http://schemas.openxmlformats.org/wordprocessingml/2006/main" xmlns:w14="http://schemas.microsoft.com/office/word/2010/wordml" xmlns:w15="http://schemas.microsoft.com/office/word/2012/wordml" xmlns:wpg="http://schemas.microsoft.com/office/word/2010/wordprocessingGroup" xmlns:wpi="http://schemas.microsoft.com/office/word/2010/wordprocessingInk" xmlns:wne="http://schemas.microsoft.com/office/word/2006/wordml" xmlns:wps="http://schemas.microsoft.com/office/word/2010/wordprocessingShape" mc:Ignorable="w14 w15 wp14">
   <w:endnote w:type="separator" w:id="-1">
     <w:p>
       <w:pPr>
@@ -1507,17 +1521,7 @@
 </file>
 
 <file path=word/footer1.xml><?xml version="1.0" encoding="utf-8"?>
-<w:ftr xmlns:wpc="http://schemas.microsoft.com/office/word/2010/wordprocessingCanvas" xmlns:mc="http://schemas.openxmlformats.org/markup-compatibility/2006" xmlns:o="urn:schemas-microsoft-com:office:office" xmlns:r="http://schemas.openxmlformats.org/officeDocument/2006/relationships" xmlns:m="http://schemas.openxmlformats.org/officeDocument/2006/math" xmlns:v="urn:schemas-microsoft-com:vml" xmlns:wp14="http://schemas.microsoft.com/office/word/2010/wordprocessingDrawing" xmlns:wp="http://schemas.openxmlformats.org/drawingml/2006/wordprocessingDrawing" xmlns:w10="urn:schemas-microsoft-com:office:word" xmlns:w="http://schemas.openxmlformats.org/wordprocessingml/2006/main" xmlns:w14="http://schemas.microsoft.com/office/word/2010/wordml" xmlns:wpg="http://schemas.microsoft.com/office/word/2010/wordprocessingGroup" xmlns:wpi="http://schemas.microsoft.com/office/word/2010/wordprocessingInk" xmlns:wne="http://schemas.microsoft.com/office/word/2006/wordml" xmlns:wps="http://schemas.microsoft.com/office/word/2010/wordprocessingShape" mc:Ignorable="w14 wp14">
-  <w:p>
-    <w:pPr>
-      <w:pStyle w:val="Footer"/>
-    </w:pPr>
-  </w:p>
-</w:ftr>
-</file>
-
-<file path=word/footer2.xml><?xml version="1.0" encoding="utf-8"?>
-<w:ftr xmlns:wpc="http://schemas.microsoft.com/office/word/2010/wordprocessingCanvas" xmlns:mc="http://schemas.openxmlformats.org/markup-compatibility/2006" xmlns:o="urn:schemas-microsoft-com:office:office" xmlns:r="http://schemas.openxmlformats.org/officeDocument/2006/relationships" xmlns:m="http://schemas.openxmlformats.org/officeDocument/2006/math" xmlns:v="urn:schemas-microsoft-com:vml" xmlns:wp14="http://schemas.microsoft.com/office/word/2010/wordprocessingDrawing" xmlns:wp="http://schemas.openxmlformats.org/drawingml/2006/wordprocessingDrawing" xmlns:w10="urn:schemas-microsoft-com:office:word" xmlns:w="http://schemas.openxmlformats.org/wordprocessingml/2006/main" xmlns:w14="http://schemas.microsoft.com/office/word/2010/wordml" xmlns:wpg="http://schemas.microsoft.com/office/word/2010/wordprocessingGroup" xmlns:wpi="http://schemas.microsoft.com/office/word/2010/wordprocessingInk" xmlns:wne="http://schemas.microsoft.com/office/word/2006/wordml" xmlns:wps="http://schemas.microsoft.com/office/word/2010/wordprocessingShape" mc:Ignorable="w14 wp14">
+<w:ftr xmlns:wpc="http://schemas.microsoft.com/office/word/2010/wordprocessingCanvas" xmlns:mc="http://schemas.openxmlformats.org/markup-compatibility/2006" xmlns:o="urn:schemas-microsoft-com:office:office" xmlns:r="http://schemas.openxmlformats.org/officeDocument/2006/relationships" xmlns:m="http://schemas.openxmlformats.org/officeDocument/2006/math" xmlns:v="urn:schemas-microsoft-com:vml" xmlns:wp14="http://schemas.microsoft.com/office/word/2010/wordprocessingDrawing" xmlns:wp="http://schemas.openxmlformats.org/drawingml/2006/wordprocessingDrawing" xmlns:w10="urn:schemas-microsoft-com:office:word" xmlns:w="http://schemas.openxmlformats.org/wordprocessingml/2006/main" xmlns:w14="http://schemas.microsoft.com/office/word/2010/wordml" xmlns:w15="http://schemas.microsoft.com/office/word/2012/wordml" xmlns:wpg="http://schemas.microsoft.com/office/word/2010/wordprocessingGroup" xmlns:wpi="http://schemas.microsoft.com/office/word/2010/wordprocessingInk" xmlns:wne="http://schemas.microsoft.com/office/word/2006/wordml" xmlns:wps="http://schemas.microsoft.com/office/word/2010/wordprocessingShape" mc:Ignorable="w14 w15 wp14">
   <w:p>
     <w:pPr>
       <w:pStyle w:val="Footer"/>
@@ -1525,6 +1529,9 @@
     </w:pPr>
     <w:r>
       <w:t>Alumni Management System – ASMV1.</w:t>
+    </w:r>
+    <w:r>
+      <w:t>0</w:t>
     </w:r>
     <w:r>
       <w:tab/>
@@ -1559,7 +1566,7 @@
           <w:rPr>
             <w:noProof/>
           </w:rPr>
-          <w:t>7</w:t>
+          <w:t>8</w:t>
         </w:r>
         <w:r>
           <w:rPr>
@@ -1578,18 +1585,8 @@
 </w:ftr>
 </file>
 
-<file path=word/footer3.xml><?xml version="1.0" encoding="utf-8"?>
-<w:ftr xmlns:wpc="http://schemas.microsoft.com/office/word/2010/wordprocessingCanvas" xmlns:mc="http://schemas.openxmlformats.org/markup-compatibility/2006" xmlns:o="urn:schemas-microsoft-com:office:office" xmlns:r="http://schemas.openxmlformats.org/officeDocument/2006/relationships" xmlns:m="http://schemas.openxmlformats.org/officeDocument/2006/math" xmlns:v="urn:schemas-microsoft-com:vml" xmlns:wp14="http://schemas.microsoft.com/office/word/2010/wordprocessingDrawing" xmlns:wp="http://schemas.openxmlformats.org/drawingml/2006/wordprocessingDrawing" xmlns:w10="urn:schemas-microsoft-com:office:word" xmlns:w="http://schemas.openxmlformats.org/wordprocessingml/2006/main" xmlns:w14="http://schemas.microsoft.com/office/word/2010/wordml" xmlns:wpg="http://schemas.microsoft.com/office/word/2010/wordprocessingGroup" xmlns:wpi="http://schemas.microsoft.com/office/word/2010/wordprocessingInk" xmlns:wne="http://schemas.microsoft.com/office/word/2006/wordml" xmlns:wps="http://schemas.microsoft.com/office/word/2010/wordprocessingShape" mc:Ignorable="w14 wp14">
-  <w:p>
-    <w:pPr>
-      <w:pStyle w:val="Footer"/>
-    </w:pPr>
-  </w:p>
-</w:ftr>
-</file>
-
 <file path=word/footnotes.xml><?xml version="1.0" encoding="utf-8"?>
-<w:footnotes xmlns:wpc="http://schemas.microsoft.com/office/word/2010/wordprocessingCanvas" xmlns:mc="http://schemas.openxmlformats.org/markup-compatibility/2006" xmlns:o="urn:schemas-microsoft-com:office:office" xmlns:r="http://schemas.openxmlformats.org/officeDocument/2006/relationships" xmlns:m="http://schemas.openxmlformats.org/officeDocument/2006/math" xmlns:v="urn:schemas-microsoft-com:vml" xmlns:wp14="http://schemas.microsoft.com/office/word/2010/wordprocessingDrawing" xmlns:wp="http://schemas.openxmlformats.org/drawingml/2006/wordprocessingDrawing" xmlns:w10="urn:schemas-microsoft-com:office:word" xmlns:w="http://schemas.openxmlformats.org/wordprocessingml/2006/main" xmlns:w14="http://schemas.microsoft.com/office/word/2010/wordml" xmlns:wpg="http://schemas.microsoft.com/office/word/2010/wordprocessingGroup" xmlns:wpi="http://schemas.microsoft.com/office/word/2010/wordprocessingInk" xmlns:wne="http://schemas.microsoft.com/office/word/2006/wordml" xmlns:wps="http://schemas.microsoft.com/office/word/2010/wordprocessingShape" mc:Ignorable="w14 wp14">
+<w:footnotes xmlns:wpc="http://schemas.microsoft.com/office/word/2010/wordprocessingCanvas" xmlns:mc="http://schemas.openxmlformats.org/markup-compatibility/2006" xmlns:o="urn:schemas-microsoft-com:office:office" xmlns:r="http://schemas.openxmlformats.org/officeDocument/2006/relationships" xmlns:m="http://schemas.openxmlformats.org/officeDocument/2006/math" xmlns:v="urn:schemas-microsoft-com:vml" xmlns:wp14="http://schemas.microsoft.com/office/word/2010/wordprocessingDrawing" xmlns:wp="http://schemas.openxmlformats.org/drawingml/2006/wordprocessingDrawing" xmlns:w10="urn:schemas-microsoft-com:office:word" xmlns:w="http://schemas.openxmlformats.org/wordprocessingml/2006/main" xmlns:w14="http://schemas.microsoft.com/office/word/2010/wordml" xmlns:w15="http://schemas.microsoft.com/office/word/2012/wordml" xmlns:wpg="http://schemas.microsoft.com/office/word/2010/wordprocessingGroup" xmlns:wpi="http://schemas.microsoft.com/office/word/2010/wordprocessingInk" xmlns:wne="http://schemas.microsoft.com/office/word/2006/wordml" xmlns:wps="http://schemas.microsoft.com/office/word/2010/wordprocessingShape" mc:Ignorable="w14 w15 wp14">
   <w:footnote w:type="separator" w:id="-1">
     <w:p>
       <w:pPr>
@@ -1614,7 +1611,7 @@
 </file>
 
 <file path=word/header1.xml><?xml version="1.0" encoding="utf-8"?>
-<w:hdr xmlns:wpc="http://schemas.microsoft.com/office/word/2010/wordprocessingCanvas" xmlns:mc="http://schemas.openxmlformats.org/markup-compatibility/2006" xmlns:o="urn:schemas-microsoft-com:office:office" xmlns:r="http://schemas.openxmlformats.org/officeDocument/2006/relationships" xmlns:m="http://schemas.openxmlformats.org/officeDocument/2006/math" xmlns:v="urn:schemas-microsoft-com:vml" xmlns:wp14="http://schemas.microsoft.com/office/word/2010/wordprocessingDrawing" xmlns:wp="http://schemas.openxmlformats.org/drawingml/2006/wordprocessingDrawing" xmlns:w10="urn:schemas-microsoft-com:office:word" xmlns:w="http://schemas.openxmlformats.org/wordprocessingml/2006/main" xmlns:w14="http://schemas.microsoft.com/office/word/2010/wordml" xmlns:wpg="http://schemas.microsoft.com/office/word/2010/wordprocessingGroup" xmlns:wpi="http://schemas.microsoft.com/office/word/2010/wordprocessingInk" xmlns:wne="http://schemas.microsoft.com/office/word/2006/wordml" xmlns:wps="http://schemas.microsoft.com/office/word/2010/wordprocessingShape" mc:Ignorable="w14 wp14">
+<w:hdr xmlns:wpc="http://schemas.microsoft.com/office/word/2010/wordprocessingCanvas" xmlns:mc="http://schemas.openxmlformats.org/markup-compatibility/2006" xmlns:o="urn:schemas-microsoft-com:office:office" xmlns:r="http://schemas.openxmlformats.org/officeDocument/2006/relationships" xmlns:m="http://schemas.openxmlformats.org/officeDocument/2006/math" xmlns:v="urn:schemas-microsoft-com:vml" xmlns:wp14="http://schemas.microsoft.com/office/word/2010/wordprocessingDrawing" xmlns:wp="http://schemas.openxmlformats.org/drawingml/2006/wordprocessingDrawing" xmlns:w10="urn:schemas-microsoft-com:office:word" xmlns:w="http://schemas.openxmlformats.org/wordprocessingml/2006/main" xmlns:w14="http://schemas.microsoft.com/office/word/2010/wordml" xmlns:w15="http://schemas.microsoft.com/office/word/2012/wordml" xmlns:wpg="http://schemas.microsoft.com/office/word/2010/wordprocessingGroup" xmlns:wpi="http://schemas.microsoft.com/office/word/2010/wordprocessingInk" xmlns:wne="http://schemas.microsoft.com/office/word/2006/wordml" xmlns:wps="http://schemas.microsoft.com/office/word/2010/wordprocessingShape" mc:Ignorable="w14 w15 wp14">
   <w:p>
     <w:pPr>
       <w:pStyle w:val="Header"/>
@@ -1660,7 +1657,7 @@
 </file>
 
 <file path=word/header2.xml><?xml version="1.0" encoding="utf-8"?>
-<w:hdr xmlns:wpc="http://schemas.microsoft.com/office/word/2010/wordprocessingCanvas" xmlns:mc="http://schemas.openxmlformats.org/markup-compatibility/2006" xmlns:o="urn:schemas-microsoft-com:office:office" xmlns:r="http://schemas.openxmlformats.org/officeDocument/2006/relationships" xmlns:m="http://schemas.openxmlformats.org/officeDocument/2006/math" xmlns:v="urn:schemas-microsoft-com:vml" xmlns:wp14="http://schemas.microsoft.com/office/word/2010/wordprocessingDrawing" xmlns:wp="http://schemas.openxmlformats.org/drawingml/2006/wordprocessingDrawing" xmlns:w10="urn:schemas-microsoft-com:office:word" xmlns:w="http://schemas.openxmlformats.org/wordprocessingml/2006/main" xmlns:w14="http://schemas.microsoft.com/office/word/2010/wordml" xmlns:wpg="http://schemas.microsoft.com/office/word/2010/wordprocessingGroup" xmlns:wpi="http://schemas.microsoft.com/office/word/2010/wordprocessingInk" xmlns:wne="http://schemas.microsoft.com/office/word/2006/wordml" xmlns:wps="http://schemas.microsoft.com/office/word/2010/wordprocessingShape" mc:Ignorable="w14 wp14">
+<w:hdr xmlns:wpc="http://schemas.microsoft.com/office/word/2010/wordprocessingCanvas" xmlns:mc="http://schemas.openxmlformats.org/markup-compatibility/2006" xmlns:o="urn:schemas-microsoft-com:office:office" xmlns:r="http://schemas.openxmlformats.org/officeDocument/2006/relationships" xmlns:m="http://schemas.openxmlformats.org/officeDocument/2006/math" xmlns:v="urn:schemas-microsoft-com:vml" xmlns:wp14="http://schemas.microsoft.com/office/word/2010/wordprocessingDrawing" xmlns:wp="http://schemas.openxmlformats.org/drawingml/2006/wordprocessingDrawing" xmlns:w10="urn:schemas-microsoft-com:office:word" xmlns:w="http://schemas.openxmlformats.org/wordprocessingml/2006/main" xmlns:w14="http://schemas.microsoft.com/office/word/2010/wordml" xmlns:w15="http://schemas.microsoft.com/office/word/2012/wordml" xmlns:wpg="http://schemas.microsoft.com/office/word/2010/wordprocessingGroup" xmlns:wpi="http://schemas.microsoft.com/office/word/2010/wordprocessingInk" xmlns:wne="http://schemas.microsoft.com/office/word/2006/wordml" xmlns:wps="http://schemas.microsoft.com/office/word/2010/wordprocessingShape" mc:Ignorable="w14 w15 wp14">
   <w:p>
     <w:pPr>
       <w:pStyle w:val="Header"/>
@@ -1706,7 +1703,7 @@
 </file>
 
 <file path=word/header3.xml><?xml version="1.0" encoding="utf-8"?>
-<w:hdr xmlns:wpc="http://schemas.microsoft.com/office/word/2010/wordprocessingCanvas" xmlns:mc="http://schemas.openxmlformats.org/markup-compatibility/2006" xmlns:o="urn:schemas-microsoft-com:office:office" xmlns:r="http://schemas.openxmlformats.org/officeDocument/2006/relationships" xmlns:m="http://schemas.openxmlformats.org/officeDocument/2006/math" xmlns:v="urn:schemas-microsoft-com:vml" xmlns:wp14="http://schemas.microsoft.com/office/word/2010/wordprocessingDrawing" xmlns:wp="http://schemas.openxmlformats.org/drawingml/2006/wordprocessingDrawing" xmlns:w10="urn:schemas-microsoft-com:office:word" xmlns:w="http://schemas.openxmlformats.org/wordprocessingml/2006/main" xmlns:w14="http://schemas.microsoft.com/office/word/2010/wordml" xmlns:wpg="http://schemas.microsoft.com/office/word/2010/wordprocessingGroup" xmlns:wpi="http://schemas.microsoft.com/office/word/2010/wordprocessingInk" xmlns:wne="http://schemas.microsoft.com/office/word/2006/wordml" xmlns:wps="http://schemas.microsoft.com/office/word/2010/wordprocessingShape" mc:Ignorable="w14 wp14">
+<w:hdr xmlns:wpc="http://schemas.microsoft.com/office/word/2010/wordprocessingCanvas" xmlns:mc="http://schemas.openxmlformats.org/markup-compatibility/2006" xmlns:o="urn:schemas-microsoft-com:office:office" xmlns:r="http://schemas.openxmlformats.org/officeDocument/2006/relationships" xmlns:m="http://schemas.openxmlformats.org/officeDocument/2006/math" xmlns:v="urn:schemas-microsoft-com:vml" xmlns:wp14="http://schemas.microsoft.com/office/word/2010/wordprocessingDrawing" xmlns:wp="http://schemas.openxmlformats.org/drawingml/2006/wordprocessingDrawing" xmlns:w10="urn:schemas-microsoft-com:office:word" xmlns:w="http://schemas.openxmlformats.org/wordprocessingml/2006/main" xmlns:w14="http://schemas.microsoft.com/office/word/2010/wordml" xmlns:w15="http://schemas.microsoft.com/office/word/2012/wordml" xmlns:wpg="http://schemas.microsoft.com/office/word/2010/wordprocessingGroup" xmlns:wpi="http://schemas.microsoft.com/office/word/2010/wordprocessingInk" xmlns:wne="http://schemas.microsoft.com/office/word/2006/wordml" xmlns:wps="http://schemas.microsoft.com/office/word/2010/wordprocessingShape" mc:Ignorable="w14 w15 wp14">
   <w:p>
     <w:pPr>
       <w:pStyle w:val="Header"/>
@@ -1752,8 +1749,8 @@
 </file>
 
 <file path=word/numbering.xml><?xml version="1.0" encoding="utf-8"?>
-<w:numbering xmlns:wpc="http://schemas.microsoft.com/office/word/2010/wordprocessingCanvas" xmlns:mc="http://schemas.openxmlformats.org/markup-compatibility/2006" xmlns:o="urn:schemas-microsoft-com:office:office" xmlns:r="http://schemas.openxmlformats.org/officeDocument/2006/relationships" xmlns:m="http://schemas.openxmlformats.org/officeDocument/2006/math" xmlns:v="urn:schemas-microsoft-com:vml" xmlns:wp14="http://schemas.microsoft.com/office/word/2010/wordprocessingDrawing" xmlns:wp="http://schemas.openxmlformats.org/drawingml/2006/wordprocessingDrawing" xmlns:w10="urn:schemas-microsoft-com:office:word" xmlns:w="http://schemas.openxmlformats.org/wordprocessingml/2006/main" xmlns:w14="http://schemas.microsoft.com/office/word/2010/wordml" xmlns:wpg="http://schemas.microsoft.com/office/word/2010/wordprocessingGroup" xmlns:wpi="http://schemas.microsoft.com/office/word/2010/wordprocessingInk" xmlns:wne="http://schemas.microsoft.com/office/word/2006/wordml" xmlns:wps="http://schemas.microsoft.com/office/word/2010/wordprocessingShape" mc:Ignorable="w14 wp14">
-  <w:abstractNum w:abstractNumId="0">
+<w:numbering xmlns:wpc="http://schemas.microsoft.com/office/word/2010/wordprocessingCanvas" xmlns:mc="http://schemas.openxmlformats.org/markup-compatibility/2006" xmlns:o="urn:schemas-microsoft-com:office:office" xmlns:r="http://schemas.openxmlformats.org/officeDocument/2006/relationships" xmlns:m="http://schemas.openxmlformats.org/officeDocument/2006/math" xmlns:v="urn:schemas-microsoft-com:vml" xmlns:wp14="http://schemas.microsoft.com/office/word/2010/wordprocessingDrawing" xmlns:wp="http://schemas.openxmlformats.org/drawingml/2006/wordprocessingDrawing" xmlns:w10="urn:schemas-microsoft-com:office:word" xmlns:w="http://schemas.openxmlformats.org/wordprocessingml/2006/main" xmlns:w14="http://schemas.microsoft.com/office/word/2010/wordml" xmlns:w15="http://schemas.microsoft.com/office/word/2012/wordml" xmlns:wpg="http://schemas.microsoft.com/office/word/2010/wordprocessingGroup" xmlns:wpi="http://schemas.microsoft.com/office/word/2010/wordprocessingInk" xmlns:wne="http://schemas.microsoft.com/office/word/2006/wordml" xmlns:wps="http://schemas.microsoft.com/office/word/2010/wordprocessingShape" mc:Ignorable="w14 w15 wp14">
+  <w:abstractNum w:abstractNumId="0" w15:restartNumberingAfterBreak="0">
     <w:nsid w:val="36D25538"/>
     <w:multiLevelType w:val="hybridMultilevel"/>
     <w:tmpl w:val="D0DC2050"/>
@@ -1849,7 +1846,7 @@
 </file>
 
 <file path=word/styles.xml><?xml version="1.0" encoding="utf-8"?>
-<w:styles xmlns:mc="http://schemas.openxmlformats.org/markup-compatibility/2006" xmlns:r="http://schemas.openxmlformats.org/officeDocument/2006/relationships" xmlns:w="http://schemas.openxmlformats.org/wordprocessingml/2006/main" xmlns:w14="http://schemas.microsoft.com/office/word/2010/wordml" mc:Ignorable="w14">
+<w:styles xmlns:mc="http://schemas.openxmlformats.org/markup-compatibility/2006" xmlns:r="http://schemas.openxmlformats.org/officeDocument/2006/relationships" xmlns:w="http://schemas.openxmlformats.org/wordprocessingml/2006/main" xmlns:w14="http://schemas.microsoft.com/office/word/2010/wordml" xmlns:w15="http://schemas.microsoft.com/office/word/2012/wordml" mc:Ignorable="w14 w15">
   <w:docDefaults>
     <w:rPrDefault>
       <w:rPr>
@@ -1865,144 +1862,378 @@
       </w:pPr>
     </w:pPrDefault>
   </w:docDefaults>
-  <w:latentStyles w:defLockedState="0" w:defUIPriority="99" w:defSemiHidden="1" w:defUnhideWhenUsed="1" w:defQFormat="0" w:count="267">
-    <w:lsdException w:name="Normal" w:semiHidden="0" w:uiPriority="0" w:unhideWhenUsed="0" w:qFormat="1"/>
-    <w:lsdException w:name="heading 1" w:semiHidden="0" w:uiPriority="9" w:unhideWhenUsed="0" w:qFormat="1"/>
-    <w:lsdException w:name="heading 2" w:uiPriority="9" w:qFormat="1"/>
-    <w:lsdException w:name="heading 3" w:uiPriority="9" w:qFormat="1"/>
-    <w:lsdException w:name="heading 4" w:uiPriority="9" w:qFormat="1"/>
-    <w:lsdException w:name="heading 5" w:uiPriority="9" w:qFormat="1"/>
-    <w:lsdException w:name="heading 6" w:uiPriority="9" w:qFormat="1"/>
-    <w:lsdException w:name="heading 7" w:uiPriority="9" w:qFormat="1"/>
-    <w:lsdException w:name="heading 8" w:uiPriority="9" w:qFormat="1"/>
-    <w:lsdException w:name="heading 9" w:uiPriority="9" w:qFormat="1"/>
-    <w:lsdException w:name="toc 1" w:uiPriority="39"/>
-    <w:lsdException w:name="toc 2" w:uiPriority="39"/>
-    <w:lsdException w:name="toc 3" w:uiPriority="39"/>
-    <w:lsdException w:name="toc 4" w:uiPriority="39"/>
-    <w:lsdException w:name="toc 5" w:uiPriority="39"/>
-    <w:lsdException w:name="toc 6" w:uiPriority="39"/>
-    <w:lsdException w:name="toc 7" w:uiPriority="39"/>
-    <w:lsdException w:name="toc 8" w:uiPriority="39"/>
-    <w:lsdException w:name="toc 9" w:uiPriority="39"/>
-    <w:lsdException w:name="caption" w:uiPriority="35" w:qFormat="1"/>
-    <w:lsdException w:name="Title" w:semiHidden="0" w:uiPriority="10" w:unhideWhenUsed="0" w:qFormat="1"/>
-    <w:lsdException w:name="Default Paragraph Font" w:uiPriority="1"/>
-    <w:lsdException w:name="Subtitle" w:semiHidden="0" w:uiPriority="11" w:unhideWhenUsed="0" w:qFormat="1"/>
-    <w:lsdException w:name="Strong" w:semiHidden="0" w:uiPriority="22" w:unhideWhenUsed="0" w:qFormat="1"/>
-    <w:lsdException w:name="Emphasis" w:semiHidden="0" w:uiPriority="20" w:unhideWhenUsed="0" w:qFormat="1"/>
-    <w:lsdException w:name="Table Grid" w:semiHidden="0" w:uiPriority="39" w:unhideWhenUsed="0"/>
-    <w:lsdException w:name="Placeholder Text" w:unhideWhenUsed="0"/>
-    <w:lsdException w:name="No Spacing" w:semiHidden="0" w:uiPriority="1" w:unhideWhenUsed="0" w:qFormat="1"/>
-    <w:lsdException w:name="Light Shading" w:semiHidden="0" w:uiPriority="60" w:unhideWhenUsed="0"/>
-    <w:lsdException w:name="Light List" w:semiHidden="0" w:uiPriority="61" w:unhideWhenUsed="0"/>
-    <w:lsdException w:name="Light Grid" w:semiHidden="0" w:uiPriority="62" w:unhideWhenUsed="0"/>
-    <w:lsdException w:name="Medium Shading 1" w:semiHidden="0" w:uiPriority="63" w:unhideWhenUsed="0"/>
-    <w:lsdException w:name="Medium Shading 2" w:semiHidden="0" w:uiPriority="64" w:unhideWhenUsed="0"/>
-    <w:lsdException w:name="Medium List 1" w:semiHidden="0" w:uiPriority="65" w:unhideWhenUsed="0"/>
-    <w:lsdException w:name="Medium List 2" w:semiHidden="0" w:uiPriority="66" w:unhideWhenUsed="0"/>
-    <w:lsdException w:name="Medium Grid 1" w:semiHidden="0" w:uiPriority="67" w:unhideWhenUsed="0"/>
-    <w:lsdException w:name="Medium Grid 2" w:semiHidden="0" w:uiPriority="68" w:unhideWhenUsed="0"/>
-    <w:lsdException w:name="Medium Grid 3" w:semiHidden="0" w:uiPriority="69" w:unhideWhenUsed="0"/>
-    <w:lsdException w:name="Dark List" w:semiHidden="0" w:uiPriority="70" w:unhideWhenUsed="0"/>
-    <w:lsdException w:name="Colorful Shading" w:semiHidden="0" w:uiPriority="71" w:unhideWhenUsed="0"/>
-    <w:lsdException w:name="Colorful List" w:semiHidden="0" w:uiPriority="72" w:unhideWhenUsed="0"/>
-    <w:lsdException w:name="Colorful Grid" w:semiHidden="0" w:uiPriority="73" w:unhideWhenUsed="0"/>
-    <w:lsdException w:name="Light Shading Accent 1" w:semiHidden="0" w:uiPriority="60" w:unhideWhenUsed="0"/>
-    <w:lsdException w:name="Light List Accent 1" w:semiHidden="0" w:uiPriority="61" w:unhideWhenUsed="0"/>
-    <w:lsdException w:name="Light Grid Accent 1" w:semiHidden="0" w:uiPriority="62" w:unhideWhenUsed="0"/>
-    <w:lsdException w:name="Medium Shading 1 Accent 1" w:semiHidden="0" w:uiPriority="63" w:unhideWhenUsed="0"/>
-    <w:lsdException w:name="Medium Shading 2 Accent 1" w:semiHidden="0" w:uiPriority="64" w:unhideWhenUsed="0"/>
-    <w:lsdException w:name="Medium List 1 Accent 1" w:semiHidden="0" w:uiPriority="65" w:unhideWhenUsed="0"/>
-    <w:lsdException w:name="Revision" w:unhideWhenUsed="0"/>
-    <w:lsdException w:name="List Paragraph" w:semiHidden="0" w:uiPriority="34" w:unhideWhenUsed="0" w:qFormat="1"/>
-    <w:lsdException w:name="Quote" w:semiHidden="0" w:uiPriority="29" w:unhideWhenUsed="0" w:qFormat="1"/>
-    <w:lsdException w:name="Intense Quote" w:semiHidden="0" w:uiPriority="30" w:unhideWhenUsed="0" w:qFormat="1"/>
-    <w:lsdException w:name="Medium List 2 Accent 1" w:semiHidden="0" w:uiPriority="66" w:unhideWhenUsed="0"/>
-    <w:lsdException w:name="Medium Grid 1 Accent 1" w:semiHidden="0" w:uiPriority="67" w:unhideWhenUsed="0"/>
-    <w:lsdException w:name="Medium Grid 2 Accent 1" w:semiHidden="0" w:uiPriority="68" w:unhideWhenUsed="0"/>
-    <w:lsdException w:name="Medium Grid 3 Accent 1" w:semiHidden="0" w:uiPriority="69" w:unhideWhenUsed="0"/>
-    <w:lsdException w:name="Dark List Accent 1" w:semiHidden="0" w:uiPriority="70" w:unhideWhenUsed="0"/>
-    <w:lsdException w:name="Colorful Shading Accent 1" w:semiHidden="0" w:uiPriority="71" w:unhideWhenUsed="0"/>
-    <w:lsdException w:name="Colorful List Accent 1" w:semiHidden="0" w:uiPriority="72" w:unhideWhenUsed="0"/>
-    <w:lsdException w:name="Colorful Grid Accent 1" w:semiHidden="0" w:uiPriority="73" w:unhideWhenUsed="0"/>
-    <w:lsdException w:name="Light Shading Accent 2" w:semiHidden="0" w:uiPriority="60" w:unhideWhenUsed="0"/>
-    <w:lsdException w:name="Light List Accent 2" w:semiHidden="0" w:uiPriority="61" w:unhideWhenUsed="0"/>
-    <w:lsdException w:name="Light Grid Accent 2" w:semiHidden="0" w:uiPriority="62" w:unhideWhenUsed="0"/>
-    <w:lsdException w:name="Medium Shading 1 Accent 2" w:semiHidden="0" w:uiPriority="63" w:unhideWhenUsed="0"/>
-    <w:lsdException w:name="Medium Shading 2 Accent 2" w:semiHidden="0" w:uiPriority="64" w:unhideWhenUsed="0"/>
-    <w:lsdException w:name="Medium List 1 Accent 2" w:semiHidden="0" w:uiPriority="65" w:unhideWhenUsed="0"/>
-    <w:lsdException w:name="Medium List 2 Accent 2" w:semiHidden="0" w:uiPriority="66" w:unhideWhenUsed="0"/>
-    <w:lsdException w:name="Medium Grid 1 Accent 2" w:semiHidden="0" w:uiPriority="67" w:unhideWhenUsed="0"/>
-    <w:lsdException w:name="Medium Grid 2 Accent 2" w:semiHidden="0" w:uiPriority="68" w:unhideWhenUsed="0"/>
-    <w:lsdException w:name="Medium Grid 3 Accent 2" w:semiHidden="0" w:uiPriority="69" w:unhideWhenUsed="0"/>
-    <w:lsdException w:name="Dark List Accent 2" w:semiHidden="0" w:uiPriority="70" w:unhideWhenUsed="0"/>
-    <w:lsdException w:name="Colorful Shading Accent 2" w:semiHidden="0" w:uiPriority="71" w:unhideWhenUsed="0"/>
-    <w:lsdException w:name="Colorful List Accent 2" w:semiHidden="0" w:uiPriority="72" w:unhideWhenUsed="0"/>
-    <w:lsdException w:name="Colorful Grid Accent 2" w:semiHidden="0" w:uiPriority="73" w:unhideWhenUsed="0"/>
-    <w:lsdException w:name="Light Shading Accent 3" w:semiHidden="0" w:uiPriority="60" w:unhideWhenUsed="0"/>
-    <w:lsdException w:name="Light List Accent 3" w:semiHidden="0" w:uiPriority="61" w:unhideWhenUsed="0"/>
-    <w:lsdException w:name="Light Grid Accent 3" w:semiHidden="0" w:uiPriority="62" w:unhideWhenUsed="0"/>
-    <w:lsdException w:name="Medium Shading 1 Accent 3" w:semiHidden="0" w:uiPriority="63" w:unhideWhenUsed="0"/>
-    <w:lsdException w:name="Medium Shading 2 Accent 3" w:semiHidden="0" w:uiPriority="64" w:unhideWhenUsed="0"/>
-    <w:lsdException w:name="Medium List 1 Accent 3" w:semiHidden="0" w:uiPriority="65" w:unhideWhenUsed="0"/>
-    <w:lsdException w:name="Medium List 2 Accent 3" w:semiHidden="0" w:uiPriority="66" w:unhideWhenUsed="0"/>
-    <w:lsdException w:name="Medium Grid 1 Accent 3" w:semiHidden="0" w:uiPriority="67" w:unhideWhenUsed="0"/>
-    <w:lsdException w:name="Medium Grid 2 Accent 3" w:semiHidden="0" w:uiPriority="68" w:unhideWhenUsed="0"/>
-    <w:lsdException w:name="Medium Grid 3 Accent 3" w:semiHidden="0" w:uiPriority="69" w:unhideWhenUsed="0"/>
-    <w:lsdException w:name="Dark List Accent 3" w:semiHidden="0" w:uiPriority="70" w:unhideWhenUsed="0"/>
-    <w:lsdException w:name="Colorful Shading Accent 3" w:semiHidden="0" w:uiPriority="71" w:unhideWhenUsed="0"/>
-    <w:lsdException w:name="Colorful List Accent 3" w:semiHidden="0" w:uiPriority="72" w:unhideWhenUsed="0"/>
-    <w:lsdException w:name="Colorful Grid Accent 3" w:semiHidden="0" w:uiPriority="73" w:unhideWhenUsed="0"/>
-    <w:lsdException w:name="Light Shading Accent 4" w:semiHidden="0" w:uiPriority="60" w:unhideWhenUsed="0"/>
-    <w:lsdException w:name="Light List Accent 4" w:semiHidden="0" w:uiPriority="61" w:unhideWhenUsed="0"/>
-    <w:lsdException w:name="Light Grid Accent 4" w:semiHidden="0" w:uiPriority="62" w:unhideWhenUsed="0"/>
-    <w:lsdException w:name="Medium Shading 1 Accent 4" w:semiHidden="0" w:uiPriority="63" w:unhideWhenUsed="0"/>
-    <w:lsdException w:name="Medium Shading 2 Accent 4" w:semiHidden="0" w:uiPriority="64" w:unhideWhenUsed="0"/>
-    <w:lsdException w:name="Medium List 1 Accent 4" w:semiHidden="0" w:uiPriority="65" w:unhideWhenUsed="0"/>
-    <w:lsdException w:name="Medium List 2 Accent 4" w:semiHidden="0" w:uiPriority="66" w:unhideWhenUsed="0"/>
-    <w:lsdException w:name="Medium Grid 1 Accent 4" w:semiHidden="0" w:uiPriority="67" w:unhideWhenUsed="0"/>
-    <w:lsdException w:name="Medium Grid 2 Accent 4" w:semiHidden="0" w:uiPriority="68" w:unhideWhenUsed="0"/>
-    <w:lsdException w:name="Medium Grid 3 Accent 4" w:semiHidden="0" w:uiPriority="69" w:unhideWhenUsed="0"/>
-    <w:lsdException w:name="Dark List Accent 4" w:semiHidden="0" w:uiPriority="70" w:unhideWhenUsed="0"/>
-    <w:lsdException w:name="Colorful Shading Accent 4" w:semiHidden="0" w:uiPriority="71" w:unhideWhenUsed="0"/>
-    <w:lsdException w:name="Colorful List Accent 4" w:semiHidden="0" w:uiPriority="72" w:unhideWhenUsed="0"/>
-    <w:lsdException w:name="Colorful Grid Accent 4" w:semiHidden="0" w:uiPriority="73" w:unhideWhenUsed="0"/>
-    <w:lsdException w:name="Light Shading Accent 5" w:semiHidden="0" w:uiPriority="60" w:unhideWhenUsed="0"/>
-    <w:lsdException w:name="Light List Accent 5" w:semiHidden="0" w:uiPriority="61" w:unhideWhenUsed="0"/>
-    <w:lsdException w:name="Light Grid Accent 5" w:semiHidden="0" w:uiPriority="62" w:unhideWhenUsed="0"/>
-    <w:lsdException w:name="Medium Shading 1 Accent 5" w:semiHidden="0" w:uiPriority="63" w:unhideWhenUsed="0"/>
-    <w:lsdException w:name="Medium Shading 2 Accent 5" w:semiHidden="0" w:uiPriority="64" w:unhideWhenUsed="0"/>
-    <w:lsdException w:name="Medium List 1 Accent 5" w:semiHidden="0" w:uiPriority="65" w:unhideWhenUsed="0"/>
-    <w:lsdException w:name="Medium List 2 Accent 5" w:semiHidden="0" w:uiPriority="66" w:unhideWhenUsed="0"/>
-    <w:lsdException w:name="Medium Grid 1 Accent 5" w:semiHidden="0" w:uiPriority="67" w:unhideWhenUsed="0"/>
-    <w:lsdException w:name="Medium Grid 2 Accent 5" w:semiHidden="0" w:uiPriority="68" w:unhideWhenUsed="0"/>
-    <w:lsdException w:name="Medium Grid 3 Accent 5" w:semiHidden="0" w:uiPriority="69" w:unhideWhenUsed="0"/>
-    <w:lsdException w:name="Dark List Accent 5" w:semiHidden="0" w:uiPriority="70" w:unhideWhenUsed="0"/>
-    <w:lsdException w:name="Colorful Shading Accent 5" w:semiHidden="0" w:uiPriority="71" w:unhideWhenUsed="0"/>
-    <w:lsdException w:name="Colorful List Accent 5" w:semiHidden="0" w:uiPriority="72" w:unhideWhenUsed="0"/>
-    <w:lsdException w:name="Colorful Grid Accent 5" w:semiHidden="0" w:uiPriority="73" w:unhideWhenUsed="0"/>
-    <w:lsdException w:name="Light Shading Accent 6" w:semiHidden="0" w:uiPriority="60" w:unhideWhenUsed="0"/>
-    <w:lsdException w:name="Light List Accent 6" w:semiHidden="0" w:uiPriority="61" w:unhideWhenUsed="0"/>
-    <w:lsdException w:name="Light Grid Accent 6" w:semiHidden="0" w:uiPriority="62" w:unhideWhenUsed="0"/>
-    <w:lsdException w:name="Medium Shading 1 Accent 6" w:semiHidden="0" w:uiPriority="63" w:unhideWhenUsed="0"/>
-    <w:lsdException w:name="Medium Shading 2 Accent 6" w:semiHidden="0" w:uiPriority="64" w:unhideWhenUsed="0"/>
-    <w:lsdException w:name="Medium List 1 Accent 6" w:semiHidden="0" w:uiPriority="65" w:unhideWhenUsed="0"/>
-    <w:lsdException w:name="Medium List 2 Accent 6" w:semiHidden="0" w:uiPriority="66" w:unhideWhenUsed="0"/>
-    <w:lsdException w:name="Medium Grid 1 Accent 6" w:semiHidden="0" w:uiPriority="67" w:unhideWhenUsed="0"/>
-    <w:lsdException w:name="Medium Grid 2 Accent 6" w:semiHidden="0" w:uiPriority="68" w:unhideWhenUsed="0"/>
-    <w:lsdException w:name="Medium Grid 3 Accent 6" w:semiHidden="0" w:uiPriority="69" w:unhideWhenUsed="0"/>
-    <w:lsdException w:name="Dark List Accent 6" w:semiHidden="0" w:uiPriority="70" w:unhideWhenUsed="0"/>
-    <w:lsdException w:name="Colorful Shading Accent 6" w:semiHidden="0" w:uiPriority="71" w:unhideWhenUsed="0"/>
-    <w:lsdException w:name="Colorful List Accent 6" w:semiHidden="0" w:uiPriority="72" w:unhideWhenUsed="0"/>
-    <w:lsdException w:name="Colorful Grid Accent 6" w:semiHidden="0" w:uiPriority="73" w:unhideWhenUsed="0"/>
-    <w:lsdException w:name="Subtle Emphasis" w:semiHidden="0" w:uiPriority="19" w:unhideWhenUsed="0" w:qFormat="1"/>
-    <w:lsdException w:name="Intense Emphasis" w:semiHidden="0" w:uiPriority="21" w:unhideWhenUsed="0" w:qFormat="1"/>
-    <w:lsdException w:name="Subtle Reference" w:semiHidden="0" w:uiPriority="31" w:unhideWhenUsed="0" w:qFormat="1"/>
-    <w:lsdException w:name="Intense Reference" w:semiHidden="0" w:uiPriority="32" w:unhideWhenUsed="0" w:qFormat="1"/>
-    <w:lsdException w:name="Book Title" w:semiHidden="0" w:uiPriority="33" w:unhideWhenUsed="0" w:qFormat="1"/>
-    <w:lsdException w:name="Bibliography" w:uiPriority="37"/>
-    <w:lsdException w:name="TOC Heading" w:uiPriority="39" w:qFormat="1"/>
+  <w:latentStyles w:defLockedState="0" w:defUIPriority="99" w:defSemiHidden="0" w:defUnhideWhenUsed="0" w:defQFormat="0" w:count="371">
+    <w:lsdException w:name="Normal" w:uiPriority="0" w:qFormat="1"/>
+    <w:lsdException w:name="heading 1" w:uiPriority="9" w:qFormat="1"/>
+    <w:lsdException w:name="heading 2" w:semiHidden="1" w:uiPriority="9" w:unhideWhenUsed="1" w:qFormat="1"/>
+    <w:lsdException w:name="heading 3" w:semiHidden="1" w:uiPriority="9" w:unhideWhenUsed="1" w:qFormat="1"/>
+    <w:lsdException w:name="heading 4" w:semiHidden="1" w:uiPriority="9" w:unhideWhenUsed="1" w:qFormat="1"/>
+    <w:lsdException w:name="heading 5" w:semiHidden="1" w:uiPriority="9" w:unhideWhenUsed="1" w:qFormat="1"/>
+    <w:lsdException w:name="heading 6" w:semiHidden="1" w:uiPriority="9" w:unhideWhenUsed="1" w:qFormat="1"/>
+    <w:lsdException w:name="heading 7" w:semiHidden="1" w:uiPriority="9" w:unhideWhenUsed="1" w:qFormat="1"/>
+    <w:lsdException w:name="heading 8" w:semiHidden="1" w:uiPriority="9" w:unhideWhenUsed="1" w:qFormat="1"/>
+    <w:lsdException w:name="heading 9" w:semiHidden="1" w:uiPriority="9" w:unhideWhenUsed="1" w:qFormat="1"/>
+    <w:lsdException w:name="index 1" w:semiHidden="1" w:unhideWhenUsed="1"/>
+    <w:lsdException w:name="index 2" w:semiHidden="1" w:unhideWhenUsed="1"/>
+    <w:lsdException w:name="index 3" w:semiHidden="1" w:unhideWhenUsed="1"/>
+    <w:lsdException w:name="index 4" w:semiHidden="1" w:unhideWhenUsed="1"/>
+    <w:lsdException w:name="index 5" w:semiHidden="1" w:unhideWhenUsed="1"/>
+    <w:lsdException w:name="index 6" w:semiHidden="1" w:unhideWhenUsed="1"/>
+    <w:lsdException w:name="index 7" w:semiHidden="1" w:unhideWhenUsed="1"/>
+    <w:lsdException w:name="index 8" w:semiHidden="1" w:unhideWhenUsed="1"/>
+    <w:lsdException w:name="index 9" w:semiHidden="1" w:unhideWhenUsed="1"/>
+    <w:lsdException w:name="toc 1" w:semiHidden="1" w:uiPriority="39" w:unhideWhenUsed="1"/>
+    <w:lsdException w:name="toc 2" w:semiHidden="1" w:uiPriority="39" w:unhideWhenUsed="1"/>
+    <w:lsdException w:name="toc 3" w:semiHidden="1" w:uiPriority="39" w:unhideWhenUsed="1"/>
+    <w:lsdException w:name="toc 4" w:semiHidden="1" w:uiPriority="39" w:unhideWhenUsed="1"/>
+    <w:lsdException w:name="toc 5" w:semiHidden="1" w:uiPriority="39" w:unhideWhenUsed="1"/>
+    <w:lsdException w:name="toc 6" w:semiHidden="1" w:uiPriority="39" w:unhideWhenUsed="1"/>
+    <w:lsdException w:name="toc 7" w:semiHidden="1" w:uiPriority="39" w:unhideWhenUsed="1"/>
+    <w:lsdException w:name="toc 8" w:semiHidden="1" w:uiPriority="39" w:unhideWhenUsed="1"/>
+    <w:lsdException w:name="toc 9" w:semiHidden="1" w:uiPriority="39" w:unhideWhenUsed="1"/>
+    <w:lsdException w:name="Normal Indent" w:semiHidden="1" w:unhideWhenUsed="1"/>
+    <w:lsdException w:name="footnote text" w:semiHidden="1" w:unhideWhenUsed="1"/>
+    <w:lsdException w:name="annotation text" w:semiHidden="1" w:unhideWhenUsed="1"/>
+    <w:lsdException w:name="header" w:semiHidden="1" w:unhideWhenUsed="1"/>
+    <w:lsdException w:name="footer" w:semiHidden="1" w:unhideWhenUsed="1"/>
+    <w:lsdException w:name="index heading" w:semiHidden="1" w:unhideWhenUsed="1"/>
+    <w:lsdException w:name="caption" w:semiHidden="1" w:uiPriority="35" w:unhideWhenUsed="1" w:qFormat="1"/>
+    <w:lsdException w:name="table of figures" w:semiHidden="1" w:unhideWhenUsed="1"/>
+    <w:lsdException w:name="envelope address" w:semiHidden="1" w:unhideWhenUsed="1"/>
+    <w:lsdException w:name="envelope return" w:semiHidden="1" w:unhideWhenUsed="1"/>
+    <w:lsdException w:name="footnote reference" w:semiHidden="1" w:unhideWhenUsed="1"/>
+    <w:lsdException w:name="annotation reference" w:semiHidden="1" w:unhideWhenUsed="1"/>
+    <w:lsdException w:name="line number" w:semiHidden="1" w:unhideWhenUsed="1"/>
+    <w:lsdException w:name="page number" w:semiHidden="1" w:unhideWhenUsed="1"/>
+    <w:lsdException w:name="endnote reference" w:semiHidden="1" w:unhideWhenUsed="1"/>
+    <w:lsdException w:name="endnote text" w:semiHidden="1" w:unhideWhenUsed="1"/>
+    <w:lsdException w:name="table of authorities" w:semiHidden="1" w:unhideWhenUsed="1"/>
+    <w:lsdException w:name="macro" w:semiHidden="1" w:unhideWhenUsed="1"/>
+    <w:lsdException w:name="toa heading" w:semiHidden="1" w:unhideWhenUsed="1"/>
+    <w:lsdException w:name="List" w:semiHidden="1" w:unhideWhenUsed="1"/>
+    <w:lsdException w:name="List Bullet" w:semiHidden="1" w:unhideWhenUsed="1"/>
+    <w:lsdException w:name="List Number" w:semiHidden="1" w:unhideWhenUsed="1"/>
+    <w:lsdException w:name="List 2" w:semiHidden="1" w:unhideWhenUsed="1"/>
+    <w:lsdException w:name="List 3" w:semiHidden="1" w:unhideWhenUsed="1"/>
+    <w:lsdException w:name="List 4" w:semiHidden="1" w:unhideWhenUsed="1"/>
+    <w:lsdException w:name="List 5" w:semiHidden="1" w:unhideWhenUsed="1"/>
+    <w:lsdException w:name="List Bullet 2" w:semiHidden="1" w:unhideWhenUsed="1"/>
+    <w:lsdException w:name="List Bullet 3" w:semiHidden="1" w:unhideWhenUsed="1"/>
+    <w:lsdException w:name="List Bullet 4" w:semiHidden="1" w:unhideWhenUsed="1"/>
+    <w:lsdException w:name="List Bullet 5" w:semiHidden="1" w:unhideWhenUsed="1"/>
+    <w:lsdException w:name="List Number 2" w:semiHidden="1" w:unhideWhenUsed="1"/>
+    <w:lsdException w:name="List Number 3" w:semiHidden="1" w:unhideWhenUsed="1"/>
+    <w:lsdException w:name="List Number 4" w:semiHidden="1" w:unhideWhenUsed="1"/>
+    <w:lsdException w:name="List Number 5" w:semiHidden="1" w:unhideWhenUsed="1"/>
+    <w:lsdException w:name="Title" w:uiPriority="10" w:qFormat="1"/>
+    <w:lsdException w:name="Closing" w:semiHidden="1" w:unhideWhenUsed="1"/>
+    <w:lsdException w:name="Signature" w:semiHidden="1" w:unhideWhenUsed="1"/>
+    <w:lsdException w:name="Default Paragraph Font" w:semiHidden="1" w:uiPriority="1" w:unhideWhenUsed="1"/>
+    <w:lsdException w:name="Body Text" w:semiHidden="1" w:unhideWhenUsed="1"/>
+    <w:lsdException w:name="Body Text Indent" w:semiHidden="1" w:unhideWhenUsed="1"/>
+    <w:lsdException w:name="List Continue" w:semiHidden="1" w:unhideWhenUsed="1"/>
+    <w:lsdException w:name="List Continue 2" w:semiHidden="1" w:unhideWhenUsed="1"/>
+    <w:lsdException w:name="List Continue 3" w:semiHidden="1" w:unhideWhenUsed="1"/>
+    <w:lsdException w:name="List Continue 4" w:semiHidden="1" w:unhideWhenUsed="1"/>
+    <w:lsdException w:name="List Continue 5" w:semiHidden="1" w:unhideWhenUsed="1"/>
+    <w:lsdException w:name="Message Header" w:semiHidden="1" w:unhideWhenUsed="1"/>
+    <w:lsdException w:name="Subtitle" w:uiPriority="11" w:qFormat="1"/>
+    <w:lsdException w:name="Salutation" w:semiHidden="1" w:unhideWhenUsed="1"/>
+    <w:lsdException w:name="Date" w:semiHidden="1" w:unhideWhenUsed="1"/>
+    <w:lsdException w:name="Body Text First Indent" w:semiHidden="1" w:unhideWhenUsed="1"/>
+    <w:lsdException w:name="Body Text First Indent 2" w:semiHidden="1" w:unhideWhenUsed="1"/>
+    <w:lsdException w:name="Note Heading" w:semiHidden="1" w:unhideWhenUsed="1"/>
+    <w:lsdException w:name="Body Text 2" w:semiHidden="1" w:unhideWhenUsed="1"/>
+    <w:lsdException w:name="Body Text 3" w:semiHidden="1" w:unhideWhenUsed="1"/>
+    <w:lsdException w:name="Body Text Indent 2" w:semiHidden="1" w:unhideWhenUsed="1"/>
+    <w:lsdException w:name="Body Text Indent 3" w:semiHidden="1" w:unhideWhenUsed="1"/>
+    <w:lsdException w:name="Block Text" w:semiHidden="1" w:unhideWhenUsed="1"/>
+    <w:lsdException w:name="Hyperlink" w:semiHidden="1" w:unhideWhenUsed="1"/>
+    <w:lsdException w:name="FollowedHyperlink" w:semiHidden="1" w:unhideWhenUsed="1"/>
+    <w:lsdException w:name="Strong" w:uiPriority="22" w:qFormat="1"/>
+    <w:lsdException w:name="Emphasis" w:uiPriority="20" w:qFormat="1"/>
+    <w:lsdException w:name="Document Map" w:semiHidden="1" w:unhideWhenUsed="1"/>
+    <w:lsdException w:name="Plain Text" w:semiHidden="1" w:unhideWhenUsed="1"/>
+    <w:lsdException w:name="E-mail Signature" w:semiHidden="1" w:unhideWhenUsed="1"/>
+    <w:lsdException w:name="HTML Top of Form" w:semiHidden="1" w:unhideWhenUsed="1"/>
+    <w:lsdException w:name="HTML Bottom of Form" w:semiHidden="1" w:unhideWhenUsed="1"/>
+    <w:lsdException w:name="Normal (Web)" w:semiHidden="1" w:unhideWhenUsed="1"/>
+    <w:lsdException w:name="HTML Acronym" w:semiHidden="1" w:unhideWhenUsed="1"/>
+    <w:lsdException w:name="HTML Address" w:semiHidden="1" w:unhideWhenUsed="1"/>
+    <w:lsdException w:name="HTML Cite" w:semiHidden="1" w:unhideWhenUsed="1"/>
+    <w:lsdException w:name="HTML Code" w:semiHidden="1" w:unhideWhenUsed="1"/>
+    <w:lsdException w:name="HTML Definition" w:semiHidden="1" w:unhideWhenUsed="1"/>
+    <w:lsdException w:name="HTML Keyboard" w:semiHidden="1" w:unhideWhenUsed="1"/>
+    <w:lsdException w:name="HTML Preformatted" w:semiHidden="1" w:unhideWhenUsed="1"/>
+    <w:lsdException w:name="HTML Sample" w:semiHidden="1" w:unhideWhenUsed="1"/>
+    <w:lsdException w:name="HTML Typewriter" w:semiHidden="1" w:unhideWhenUsed="1"/>
+    <w:lsdException w:name="HTML Variable" w:semiHidden="1" w:unhideWhenUsed="1"/>
+    <w:lsdException w:name="Normal Table" w:semiHidden="1" w:unhideWhenUsed="1"/>
+    <w:lsdException w:name="annotation subject" w:semiHidden="1" w:unhideWhenUsed="1"/>
+    <w:lsdException w:name="No List" w:semiHidden="1" w:unhideWhenUsed="1"/>
+    <w:lsdException w:name="Outline List 1" w:semiHidden="1" w:unhideWhenUsed="1"/>
+    <w:lsdException w:name="Outline List 2" w:semiHidden="1" w:unhideWhenUsed="1"/>
+    <w:lsdException w:name="Outline List 3" w:semiHidden="1" w:unhideWhenUsed="1"/>
+    <w:lsdException w:name="Table Simple 1" w:semiHidden="1" w:unhideWhenUsed="1"/>
+    <w:lsdException w:name="Table Simple 2" w:semiHidden="1" w:unhideWhenUsed="1"/>
+    <w:lsdException w:name="Table Simple 3" w:semiHidden="1" w:unhideWhenUsed="1"/>
+    <w:lsdException w:name="Table Classic 1" w:semiHidden="1" w:unhideWhenUsed="1"/>
+    <w:lsdException w:name="Table Classic 2" w:semiHidden="1" w:unhideWhenUsed="1"/>
+    <w:lsdException w:name="Table Classic 3" w:semiHidden="1" w:unhideWhenUsed="1"/>
+    <w:lsdException w:name="Table Classic 4" w:semiHidden="1" w:unhideWhenUsed="1"/>
+    <w:lsdException w:name="Table Colorful 1" w:semiHidden="1" w:unhideWhenUsed="1"/>
+    <w:lsdException w:name="Table Colorful 2" w:semiHidden="1" w:unhideWhenUsed="1"/>
+    <w:lsdException w:name="Table Colorful 3" w:semiHidden="1" w:unhideWhenUsed="1"/>
+    <w:lsdException w:name="Table Columns 1" w:semiHidden="1" w:unhideWhenUsed="1"/>
+    <w:lsdException w:name="Table Columns 2" w:semiHidden="1" w:unhideWhenUsed="1"/>
+    <w:lsdException w:name="Table Columns 3" w:semiHidden="1" w:unhideWhenUsed="1"/>
+    <w:lsdException w:name="Table Columns 4" w:semiHidden="1" w:unhideWhenUsed="1"/>
+    <w:lsdException w:name="Table Columns 5" w:semiHidden="1" w:unhideWhenUsed="1"/>
+    <w:lsdException w:name="Table Grid 1" w:semiHidden="1" w:unhideWhenUsed="1"/>
+    <w:lsdException w:name="Table Grid 2" w:semiHidden="1" w:unhideWhenUsed="1"/>
+    <w:lsdException w:name="Table Grid 3" w:semiHidden="1" w:unhideWhenUsed="1"/>
+    <w:lsdException w:name="Table Grid 4" w:semiHidden="1" w:unhideWhenUsed="1"/>
+    <w:lsdException w:name="Table Grid 5" w:semiHidden="1" w:unhideWhenUsed="1"/>
+    <w:lsdException w:name="Table Grid 6" w:semiHidden="1" w:unhideWhenUsed="1"/>
+    <w:lsdException w:name="Table Grid 7" w:semiHidden="1" w:unhideWhenUsed="1"/>
+    <w:lsdException w:name="Table Grid 8" w:semiHidden="1" w:unhideWhenUsed="1"/>
+    <w:lsdException w:name="Table List 1" w:semiHidden="1" w:unhideWhenUsed="1"/>
+    <w:lsdException w:name="Table List 2" w:semiHidden="1" w:unhideWhenUsed="1"/>
+    <w:lsdException w:name="Table List 3" w:semiHidden="1" w:unhideWhenUsed="1"/>
+    <w:lsdException w:name="Table List 4" w:semiHidden="1" w:unhideWhenUsed="1"/>
+    <w:lsdException w:name="Table List 5" w:semiHidden="1" w:unhideWhenUsed="1"/>
+    <w:lsdException w:name="Table List 6" w:semiHidden="1" w:unhideWhenUsed="1"/>
+    <w:lsdException w:name="Table List 7" w:semiHidden="1" w:unhideWhenUsed="1"/>
+    <w:lsdException w:name="Table List 8" w:semiHidden="1" w:unhideWhenUsed="1"/>
+    <w:lsdException w:name="Table 3D effects 1" w:semiHidden="1" w:unhideWhenUsed="1"/>
+    <w:lsdException w:name="Table 3D effects 2" w:semiHidden="1" w:unhideWhenUsed="1"/>
+    <w:lsdException w:name="Table 3D effects 3" w:semiHidden="1" w:unhideWhenUsed="1"/>
+    <w:lsdException w:name="Table Contemporary" w:semiHidden="1" w:unhideWhenUsed="1"/>
+    <w:lsdException w:name="Table Elegant" w:semiHidden="1" w:unhideWhenUsed="1"/>
+    <w:lsdException w:name="Table Professional" w:semiHidden="1" w:unhideWhenUsed="1"/>
+    <w:lsdException w:name="Table Subtle 1" w:semiHidden="1" w:unhideWhenUsed="1"/>
+    <w:lsdException w:name="Table Subtle 2" w:semiHidden="1" w:unhideWhenUsed="1"/>
+    <w:lsdException w:name="Table Web 1" w:semiHidden="1" w:unhideWhenUsed="1"/>
+    <w:lsdException w:name="Table Web 2" w:semiHidden="1" w:unhideWhenUsed="1"/>
+    <w:lsdException w:name="Table Web 3" w:semiHidden="1" w:unhideWhenUsed="1"/>
+    <w:lsdException w:name="Balloon Text" w:semiHidden="1" w:unhideWhenUsed="1"/>
+    <w:lsdException w:name="Table Grid" w:uiPriority="39"/>
+    <w:lsdException w:name="Table Theme" w:semiHidden="1" w:unhideWhenUsed="1"/>
+    <w:lsdException w:name="Placeholder Text" w:semiHidden="1"/>
+    <w:lsdException w:name="No Spacing" w:uiPriority="1" w:qFormat="1"/>
+    <w:lsdException w:name="Light Shading" w:uiPriority="60"/>
+    <w:lsdException w:name="Light List" w:uiPriority="61"/>
+    <w:lsdException w:name="Light Grid" w:uiPriority="62"/>
+    <w:lsdException w:name="Medium Shading 1" w:uiPriority="63"/>
+    <w:lsdException w:name="Medium Shading 2" w:uiPriority="64"/>
+    <w:lsdException w:name="Medium List 1" w:uiPriority="65"/>
+    <w:lsdException w:name="Medium List 2" w:uiPriority="66"/>
+    <w:lsdException w:name="Medium Grid 1" w:uiPriority="67"/>
+    <w:lsdException w:name="Medium Grid 2" w:uiPriority="68"/>
+    <w:lsdException w:name="Medium Grid 3" w:uiPriority="69"/>
+    <w:lsdException w:name="Dark List" w:uiPriority="70"/>
+    <w:lsdException w:name="Colorful Shading" w:uiPriority="71"/>
+    <w:lsdException w:name="Colorful List" w:uiPriority="72"/>
+    <w:lsdException w:name="Colorful Grid" w:uiPriority="73"/>
+    <w:lsdException w:name="Light Shading Accent 1" w:uiPriority="60"/>
+    <w:lsdException w:name="Light List Accent 1" w:uiPriority="61"/>
+    <w:lsdException w:name="Light Grid Accent 1" w:uiPriority="62"/>
+    <w:lsdException w:name="Medium Shading 1 Accent 1" w:uiPriority="63"/>
+    <w:lsdException w:name="Medium Shading 2 Accent 1" w:uiPriority="64"/>
+    <w:lsdException w:name="Medium List 1 Accent 1" w:uiPriority="65"/>
+    <w:lsdException w:name="Revision" w:semiHidden="1"/>
+    <w:lsdException w:name="List Paragraph" w:uiPriority="34" w:qFormat="1"/>
+    <w:lsdException w:name="Quote" w:uiPriority="29" w:qFormat="1"/>
+    <w:lsdException w:name="Intense Quote" w:uiPriority="30" w:qFormat="1"/>
+    <w:lsdException w:name="Medium List 2 Accent 1" w:uiPriority="66"/>
+    <w:lsdException w:name="Medium Grid 1 Accent 1" w:uiPriority="67"/>
+    <w:lsdException w:name="Medium Grid 2 Accent 1" w:uiPriority="68"/>
+    <w:lsdException w:name="Medium Grid 3 Accent 1" w:uiPriority="69"/>
+    <w:lsdException w:name="Dark List Accent 1" w:uiPriority="70"/>
+    <w:lsdException w:name="Colorful Shading Accent 1" w:uiPriority="71"/>
+    <w:lsdException w:name="Colorful List Accent 1" w:uiPriority="72"/>
+    <w:lsdException w:name="Colorful Grid Accent 1" w:uiPriority="73"/>
+    <w:lsdException w:name="Light Shading Accent 2" w:uiPriority="60"/>
+    <w:lsdException w:name="Light List Accent 2" w:uiPriority="61"/>
+    <w:lsdException w:name="Light Grid Accent 2" w:uiPriority="62"/>
+    <w:lsdException w:name="Medium Shading 1 Accent 2" w:uiPriority="63"/>
+    <w:lsdException w:name="Medium Shading 2 Accent 2" w:uiPriority="64"/>
+    <w:lsdException w:name="Medium List 1 Accent 2" w:uiPriority="65"/>
+    <w:lsdException w:name="Medium List 2 Accent 2" w:uiPriority="66"/>
+    <w:lsdException w:name="Medium Grid 1 Accent 2" w:uiPriority="67"/>
+    <w:lsdException w:name="Medium Grid 2 Accent 2" w:uiPriority="68"/>
+    <w:lsdException w:name="Medium Grid 3 Accent 2" w:uiPriority="69"/>
+    <w:lsdException w:name="Dark List Accent 2" w:uiPriority="70"/>
+    <w:lsdException w:name="Colorful Shading Accent 2" w:uiPriority="71"/>
+    <w:lsdException w:name="Colorful List Accent 2" w:uiPriority="72"/>
+    <w:lsdException w:name="Colorful Grid Accent 2" w:uiPriority="73"/>
+    <w:lsdException w:name="Light Shading Accent 3" w:uiPriority="60"/>
+    <w:lsdException w:name="Light List Accent 3" w:uiPriority="61"/>
+    <w:lsdException w:name="Light Grid Accent 3" w:uiPriority="62"/>
+    <w:lsdException w:name="Medium Shading 1 Accent 3" w:uiPriority="63"/>
+    <w:lsdException w:name="Medium Shading 2 Accent 3" w:uiPriority="64"/>
+    <w:lsdException w:name="Medium List 1 Accent 3" w:uiPriority="65"/>
+    <w:lsdException w:name="Medium List 2 Accent 3" w:uiPriority="66"/>
+    <w:lsdException w:name="Medium Grid 1 Accent 3" w:uiPriority="67"/>
+    <w:lsdException w:name="Medium Grid 2 Accent 3" w:uiPriority="68"/>
+    <w:lsdException w:name="Medium Grid 3 Accent 3" w:uiPriority="69"/>
+    <w:lsdException w:name="Dark List Accent 3" w:uiPriority="70"/>
+    <w:lsdException w:name="Colorful Shading Accent 3" w:uiPriority="71"/>
+    <w:lsdException w:name="Colorful List Accent 3" w:uiPriority="72"/>
+    <w:lsdException w:name="Colorful Grid Accent 3" w:uiPriority="73"/>
+    <w:lsdException w:name="Light Shading Accent 4" w:uiPriority="60"/>
+    <w:lsdException w:name="Light List Accent 4" w:uiPriority="61"/>
+    <w:lsdException w:name="Light Grid Accent 4" w:uiPriority="62"/>
+    <w:lsdException w:name="Medium Shading 1 Accent 4" w:uiPriority="63"/>
+    <w:lsdException w:name="Medium Shading 2 Accent 4" w:uiPriority="64"/>
+    <w:lsdException w:name="Medium List 1 Accent 4" w:uiPriority="65"/>
+    <w:lsdException w:name="Medium List 2 Accent 4" w:uiPriority="66"/>
+    <w:lsdException w:name="Medium Grid 1 Accent 4" w:uiPriority="67"/>
+    <w:lsdException w:name="Medium Grid 2 Accent 4" w:uiPriority="68"/>
+    <w:lsdException w:name="Medium Grid 3 Accent 4" w:uiPriority="69"/>
+    <w:lsdException w:name="Dark List Accent 4" w:uiPriority="70"/>
+    <w:lsdException w:name="Colorful Shading Accent 4" w:uiPriority="71"/>
+    <w:lsdException w:name="Colorful List Accent 4" w:uiPriority="72"/>
+    <w:lsdException w:name="Colorful Grid Accent 4" w:uiPriority="73"/>
+    <w:lsdException w:name="Light Shading Accent 5" w:uiPriority="60"/>
+    <w:lsdException w:name="Light List Accent 5" w:uiPriority="61"/>
+    <w:lsdException w:name="Light Grid Accent 5" w:uiPriority="62"/>
+    <w:lsdException w:name="Medium Shading 1 Accent 5" w:uiPriority="63"/>
+    <w:lsdException w:name="Medium Shading 2 Accent 5" w:uiPriority="64"/>
+    <w:lsdException w:name="Medium List 1 Accent 5" w:uiPriority="65"/>
+    <w:lsdException w:name="Medium List 2 Accent 5" w:uiPriority="66"/>
+    <w:lsdException w:name="Medium Grid 1 Accent 5" w:uiPriority="67"/>
+    <w:lsdException w:name="Medium Grid 2 Accent 5" w:uiPriority="68"/>
+    <w:lsdException w:name="Medium Grid 3 Accent 5" w:uiPriority="69"/>
+    <w:lsdException w:name="Dark List Accent 5" w:uiPriority="70"/>
+    <w:lsdException w:name="Colorful Shading Accent 5" w:uiPriority="71"/>
+    <w:lsdException w:name="Colorful List Accent 5" w:uiPriority="72"/>
+    <w:lsdException w:name="Colorful Grid Accent 5" w:uiPriority="73"/>
+    <w:lsdException w:name="Light Shading Accent 6" w:uiPriority="60"/>
+    <w:lsdException w:name="Light List Accent 6" w:uiPriority="61"/>
+    <w:lsdException w:name="Light Grid Accent 6" w:uiPriority="62"/>
+    <w:lsdException w:name="Medium Shading 1 Accent 6" w:uiPriority="63"/>
+    <w:lsdException w:name="Medium Shading 2 Accent 6" w:uiPriority="64"/>
+    <w:lsdException w:name="Medium List 1 Accent 6" w:uiPriority="65"/>
+    <w:lsdException w:name="Medium List 2 Accent 6" w:uiPriority="66"/>
+    <w:lsdException w:name="Medium Grid 1 Accent 6" w:uiPriority="67"/>
+    <w:lsdException w:name="Medium Grid 2 Accent 6" w:uiPriority="68"/>
+    <w:lsdException w:name="Medium Grid 3 Accent 6" w:uiPriority="69"/>
+    <w:lsdException w:name="Dark List Accent 6" w:uiPriority="70"/>
+    <w:lsdException w:name="Colorful Shading Accent 6" w:uiPriority="71"/>
+    <w:lsdException w:name="Colorful List Accent 6" w:uiPriority="72"/>
+    <w:lsdException w:name="Colorful Grid Accent 6" w:uiPriority="73"/>
+    <w:lsdException w:name="Subtle Emphasis" w:uiPriority="19" w:qFormat="1"/>
+    <w:lsdException w:name="Intense Emphasis" w:uiPriority="21" w:qFormat="1"/>
+    <w:lsdException w:name="Subtle Reference" w:uiPriority="31" w:qFormat="1"/>
+    <w:lsdException w:name="Intense Reference" w:uiPriority="32" w:qFormat="1"/>
+    <w:lsdException w:name="Book Title" w:uiPriority="33" w:qFormat="1"/>
+    <w:lsdException w:name="Bibliography" w:semiHidden="1" w:uiPriority="37" w:unhideWhenUsed="1"/>
+    <w:lsdException w:name="TOC Heading" w:semiHidden="1" w:uiPriority="39" w:unhideWhenUsed="1" w:qFormat="1"/>
+    <w:lsdException w:name="Plain Table 1" w:uiPriority="41"/>
+    <w:lsdException w:name="Plain Table 2" w:uiPriority="42"/>
+    <w:lsdException w:name="Plain Table 3" w:uiPriority="43"/>
+    <w:lsdException w:name="Plain Table 4" w:uiPriority="44"/>
+    <w:lsdException w:name="Plain Table 5" w:uiPriority="45"/>
+    <w:lsdException w:name="Grid Table Light" w:uiPriority="40"/>
+    <w:lsdException w:name="Grid Table 1 Light" w:uiPriority="46"/>
+    <w:lsdException w:name="Grid Table 2" w:uiPriority="47"/>
+    <w:lsdException w:name="Grid Table 3" w:uiPriority="48"/>
+    <w:lsdException w:name="Grid Table 4" w:uiPriority="49"/>
+    <w:lsdException w:name="Grid Table 5 Dark" w:uiPriority="50"/>
+    <w:lsdException w:name="Grid Table 6 Colorful" w:uiPriority="51"/>
+    <w:lsdException w:name="Grid Table 7 Colorful" w:uiPriority="52"/>
+    <w:lsdException w:name="Grid Table 1 Light Accent 1" w:uiPriority="46"/>
+    <w:lsdException w:name="Grid Table 2 Accent 1" w:uiPriority="47"/>
+    <w:lsdException w:name="Grid Table 3 Accent 1" w:uiPriority="48"/>
+    <w:lsdException w:name="Grid Table 4 Accent 1" w:uiPriority="49"/>
+    <w:lsdException w:name="Grid Table 5 Dark Accent 1" w:uiPriority="50"/>
+    <w:lsdException w:name="Grid Table 6 Colorful Accent 1" w:uiPriority="51"/>
+    <w:lsdException w:name="Grid Table 7 Colorful Accent 1" w:uiPriority="52"/>
+    <w:lsdException w:name="Grid Table 1 Light Accent 2" w:uiPriority="46"/>
+    <w:lsdException w:name="Grid Table 2 Accent 2" w:uiPriority="47"/>
+    <w:lsdException w:name="Grid Table 3 Accent 2" w:uiPriority="48"/>
+    <w:lsdException w:name="Grid Table 4 Accent 2" w:uiPriority="49"/>
+    <w:lsdException w:name="Grid Table 5 Dark Accent 2" w:uiPriority="50"/>
+    <w:lsdException w:name="Grid Table 6 Colorful Accent 2" w:uiPriority="51"/>
+    <w:lsdException w:name="Grid Table 7 Colorful Accent 2" w:uiPriority="52"/>
+    <w:lsdException w:name="Grid Table 1 Light Accent 3" w:uiPriority="46"/>
+    <w:lsdException w:name="Grid Table 2 Accent 3" w:uiPriority="47"/>
+    <w:lsdException w:name="Grid Table 3 Accent 3" w:uiPriority="48"/>
+    <w:lsdException w:name="Grid Table 4 Accent 3" w:uiPriority="49"/>
+    <w:lsdException w:name="Grid Table 5 Dark Accent 3" w:uiPriority="50"/>
+    <w:lsdException w:name="Grid Table 6 Colorful Accent 3" w:uiPriority="51"/>
+    <w:lsdException w:name="Grid Table 7 Colorful Accent 3" w:uiPriority="52"/>
+    <w:lsdException w:name="Grid Table 1 Light Accent 4" w:uiPriority="46"/>
+    <w:lsdException w:name="Grid Table 2 Accent 4" w:uiPriority="47"/>
+    <w:lsdException w:name="Grid Table 3 Accent 4" w:uiPriority="48"/>
+    <w:lsdException w:name="Grid Table 4 Accent 4" w:uiPriority="49"/>
+    <w:lsdException w:name="Grid Table 5 Dark Accent 4" w:uiPriority="50"/>
+    <w:lsdException w:name="Grid Table 6 Colorful Accent 4" w:uiPriority="51"/>
+    <w:lsdException w:name="Grid Table 7 Colorful Accent 4" w:uiPriority="52"/>
+    <w:lsdException w:name="Grid Table 1 Light Accent 5" w:uiPriority="46"/>
+    <w:lsdException w:name="Grid Table 2 Accent 5" w:uiPriority="47"/>
+    <w:lsdException w:name="Grid Table 3 Accent 5" w:uiPriority="48"/>
+    <w:lsdException w:name="Grid Table 4 Accent 5" w:uiPriority="49"/>
+    <w:lsdException w:name="Grid Table 5 Dark Accent 5" w:uiPriority="50"/>
+    <w:lsdException w:name="Grid Table 6 Colorful Accent 5" w:uiPriority="51"/>
+    <w:lsdException w:name="Grid Table 7 Colorful Accent 5" w:uiPriority="52"/>
+    <w:lsdException w:name="Grid Table 1 Light Accent 6" w:uiPriority="46"/>
+    <w:lsdException w:name="Grid Table 2 Accent 6" w:uiPriority="47"/>
+    <w:lsdException w:name="Grid Table 3 Accent 6" w:uiPriority="48"/>
+    <w:lsdException w:name="Grid Table 4 Accent 6" w:uiPriority="49"/>
+    <w:lsdException w:name="Grid Table 5 Dark Accent 6" w:uiPriority="50"/>
+    <w:lsdException w:name="Grid Table 6 Colorful Accent 6" w:uiPriority="51"/>
+    <w:lsdException w:name="Grid Table 7 Colorful Accent 6" w:uiPriority="52"/>
+    <w:lsdException w:name="List Table 1 Light" w:uiPriority="46"/>
+    <w:lsdException w:name="List Table 2" w:uiPriority="47"/>
+    <w:lsdException w:name="List Table 3" w:uiPriority="48"/>
+    <w:lsdException w:name="List Table 4" w:uiPriority="49"/>
+    <w:lsdException w:name="List Table 5 Dark" w:uiPriority="50"/>
+    <w:lsdException w:name="List Table 6 Colorful" w:uiPriority="51"/>
+    <w:lsdException w:name="List Table 7 Colorful" w:uiPriority="52"/>
+    <w:lsdException w:name="List Table 1 Light Accent 1" w:uiPriority="46"/>
+    <w:lsdException w:name="List Table 2 Accent 1" w:uiPriority="47"/>
+    <w:lsdException w:name="List Table 3 Accent 1" w:uiPriority="48"/>
+    <w:lsdException w:name="List Table 4 Accent 1" w:uiPriority="49"/>
+    <w:lsdException w:name="List Table 5 Dark Accent 1" w:uiPriority="50"/>
+    <w:lsdException w:name="List Table 6 Colorful Accent 1" w:uiPriority="51"/>
+    <w:lsdException w:name="List Table 7 Colorful Accent 1" w:uiPriority="52"/>
+    <w:lsdException w:name="List Table 1 Light Accent 2" w:uiPriority="46"/>
+    <w:lsdException w:name="List Table 2 Accent 2" w:uiPriority="47"/>
+    <w:lsdException w:name="List Table 3 Accent 2" w:uiPriority="48"/>
+    <w:lsdException w:name="List Table 4 Accent 2" w:uiPriority="49"/>
+    <w:lsdException w:name="List Table 5 Dark Accent 2" w:uiPriority="50"/>
+    <w:lsdException w:name="List Table 6 Colorful Accent 2" w:uiPriority="51"/>
+    <w:lsdException w:name="List Table 7 Colorful Accent 2" w:uiPriority="52"/>
+    <w:lsdException w:name="List Table 1 Light Accent 3" w:uiPriority="46"/>
+    <w:lsdException w:name="List Table 2 Accent 3" w:uiPriority="47"/>
+    <w:lsdException w:name="List Table 3 Accent 3" w:uiPriority="48"/>
+    <w:lsdException w:name="List Table 4 Accent 3" w:uiPriority="49"/>
+    <w:lsdException w:name="List Table 5 Dark Accent 3" w:uiPriority="50"/>
+    <w:lsdException w:name="List Table 6 Colorful Accent 3" w:uiPriority="51"/>
+    <w:lsdException w:name="List Table 7 Colorful Accent 3" w:uiPriority="52"/>
+    <w:lsdException w:name="List Table 1 Light Accent 4" w:uiPriority="46"/>
+    <w:lsdException w:name="List Table 2 Accent 4" w:uiPriority="47"/>
+    <w:lsdException w:name="List Table 3 Accent 4" w:uiPriority="48"/>
+    <w:lsdException w:name="List Table 4 Accent 4" w:uiPriority="49"/>
+    <w:lsdException w:name="List Table 5 Dark Accent 4" w:uiPriority="50"/>
+    <w:lsdException w:name="List Table 6 Colorful Accent 4" w:uiPriority="51"/>
+    <w:lsdException w:name="List Table 7 Colorful Accent 4" w:uiPriority="52"/>
+    <w:lsdException w:name="List Table 1 Light Accent 5" w:uiPriority="46"/>
+    <w:lsdException w:name="List Table 2 Accent 5" w:uiPriority="47"/>
+    <w:lsdException w:name="List Table 3 Accent 5" w:uiPriority="48"/>
+    <w:lsdException w:name="List Table 4 Accent 5" w:uiPriority="49"/>
+    <w:lsdException w:name="List Table 5 Dark Accent 5" w:uiPriority="50"/>
+    <w:lsdException w:name="List Table 6 Colorful Accent 5" w:uiPriority="51"/>
+    <w:lsdException w:name="List Table 7 Colorful Accent 5" w:uiPriority="52"/>
+    <w:lsdException w:name="List Table 1 Light Accent 6" w:uiPriority="46"/>
+    <w:lsdException w:name="List Table 2 Accent 6" w:uiPriority="47"/>
+    <w:lsdException w:name="List Table 3 Accent 6" w:uiPriority="48"/>
+    <w:lsdException w:name="List Table 4 Accent 6" w:uiPriority="49"/>
+    <w:lsdException w:name="List Table 5 Dark Accent 6" w:uiPriority="50"/>
+    <w:lsdException w:name="List Table 6 Colorful Accent 6" w:uiPriority="51"/>
+    <w:lsdException w:name="List Table 7 Colorful Accent 6" w:uiPriority="52"/>
   </w:latentStyles>
   <w:style w:type="paragraph" w:default="1" w:styleId="Normal">
     <w:name w:val="Normal"/>
@@ -2011,275 +2242,6 @@
   <w:style w:type="character" w:default="1" w:styleId="DefaultParagraphFont">
     <w:name w:val="Default Paragraph Font"/>
     <w:uiPriority w:val="1"/>
-    <w:semiHidden/>
-    <w:unhideWhenUsed/>
-  </w:style>
-  <w:style w:type="table" w:default="1" w:styleId="TableNormal">
-    <w:name w:val="Normal Table"/>
-    <w:uiPriority w:val="99"/>
-    <w:semiHidden/>
-    <w:unhideWhenUsed/>
-    <w:tblPr>
-      <w:tblInd w:w="0" w:type="dxa"/>
-      <w:tblCellMar>
-        <w:top w:w="0" w:type="dxa"/>
-        <w:left w:w="108" w:type="dxa"/>
-        <w:bottom w:w="0" w:type="dxa"/>
-        <w:right w:w="108" w:type="dxa"/>
-      </w:tblCellMar>
-    </w:tblPr>
-  </w:style>
-  <w:style w:type="numbering" w:default="1" w:styleId="NoList">
-    <w:name w:val="No List"/>
-    <w:uiPriority w:val="99"/>
-    <w:semiHidden/>
-    <w:unhideWhenUsed/>
-  </w:style>
-  <w:style w:type="character" w:styleId="Hyperlink">
-    <w:name w:val="Hyperlink"/>
-    <w:basedOn w:val="DefaultParagraphFont"/>
-    <w:uiPriority w:val="99"/>
-    <w:unhideWhenUsed/>
-    <w:rsid w:val="008543D0"/>
-    <w:rPr>
-      <w:color w:val="0563C1" w:themeColor="hyperlink"/>
-      <w:u w:val="single"/>
-    </w:rPr>
-  </w:style>
-  <w:style w:type="character" w:customStyle="1" w:styleId="UnresolvedMention">
-    <w:name w:val="Unresolved Mention"/>
-    <w:basedOn w:val="DefaultParagraphFont"/>
-    <w:uiPriority w:val="99"/>
-    <w:semiHidden/>
-    <w:unhideWhenUsed/>
-    <w:rsid w:val="008543D0"/>
-    <w:rPr>
-      <w:color w:val="605E5C"/>
-      <w:shd w:val="clear" w:color="auto" w:fill="E1DFDD"/>
-    </w:rPr>
-  </w:style>
-  <w:style w:type="paragraph" w:styleId="Header">
-    <w:name w:val="header"/>
-    <w:basedOn w:val="Normal"/>
-    <w:link w:val="HeaderChar"/>
-    <w:uiPriority w:val="99"/>
-    <w:unhideWhenUsed/>
-    <w:rsid w:val="008543D0"/>
-    <w:pPr>
-      <w:tabs>
-        <w:tab w:val="center" w:pos="4680"/>
-        <w:tab w:val="right" w:pos="9360"/>
-      </w:tabs>
-      <w:spacing w:after="0" w:line="240" w:lineRule="auto"/>
-    </w:pPr>
-  </w:style>
-  <w:style w:type="character" w:customStyle="1" w:styleId="HeaderChar">
-    <w:name w:val="Header Char"/>
-    <w:basedOn w:val="DefaultParagraphFont"/>
-    <w:link w:val="Header"/>
-    <w:uiPriority w:val="99"/>
-    <w:rsid w:val="008543D0"/>
-  </w:style>
-  <w:style w:type="paragraph" w:styleId="Footer">
-    <w:name w:val="footer"/>
-    <w:basedOn w:val="Normal"/>
-    <w:link w:val="FooterChar"/>
-    <w:uiPriority w:val="99"/>
-    <w:unhideWhenUsed/>
-    <w:rsid w:val="008543D0"/>
-    <w:pPr>
-      <w:tabs>
-        <w:tab w:val="center" w:pos="4680"/>
-        <w:tab w:val="right" w:pos="9360"/>
-      </w:tabs>
-      <w:spacing w:after="0" w:line="240" w:lineRule="auto"/>
-    </w:pPr>
-  </w:style>
-  <w:style w:type="character" w:customStyle="1" w:styleId="FooterChar">
-    <w:name w:val="Footer Char"/>
-    <w:basedOn w:val="DefaultParagraphFont"/>
-    <w:link w:val="Footer"/>
-    <w:uiPriority w:val="99"/>
-    <w:rsid w:val="008543D0"/>
-  </w:style>
-  <w:style w:type="paragraph" w:styleId="ListParagraph">
-    <w:name w:val="List Paragraph"/>
-    <w:basedOn w:val="Normal"/>
-    <w:uiPriority w:val="34"/>
-    <w:qFormat/>
-    <w:rsid w:val="008543D0"/>
-    <w:pPr>
-      <w:ind w:left="720"/>
-      <w:contextualSpacing/>
-    </w:pPr>
-  </w:style>
-</w:styles>
-</file>
-
-<file path=word/stylesWithEffects.xml><?xml version="1.0" encoding="utf-8"?>
-<w:styles xmlns:wpc="http://schemas.microsoft.com/office/word/2010/wordprocessingCanvas" xmlns:mc="http://schemas.openxmlformats.org/markup-compatibility/2006" xmlns:o="urn:schemas-microsoft-com:office:office" xmlns:r="http://schemas.openxmlformats.org/officeDocument/2006/relationships" xmlns:m="http://schemas.openxmlformats.org/officeDocument/2006/math" xmlns:v="urn:schemas-microsoft-com:vml" xmlns:wp14="http://schemas.microsoft.com/office/word/2010/wordprocessingDrawing" xmlns:wp="http://schemas.openxmlformats.org/drawingml/2006/wordprocessingDrawing" xmlns:w10="urn:schemas-microsoft-com:office:word" xmlns:w="http://schemas.openxmlformats.org/wordprocessingml/2006/main" xmlns:w14="http://schemas.microsoft.com/office/word/2010/wordml" xmlns:wpg="http://schemas.microsoft.com/office/word/2010/wordprocessingGroup" xmlns:wpi="http://schemas.microsoft.com/office/word/2010/wordprocessingInk" xmlns:wne="http://schemas.microsoft.com/office/word/2006/wordml" xmlns:wps="http://schemas.microsoft.com/office/word/2010/wordprocessingShape" mc:Ignorable="w14 wp14">
-  <w:docDefaults>
-    <w:rPrDefault>
-      <w:rPr>
-        <w:rFonts w:asciiTheme="minorHAnsi" w:eastAsiaTheme="minorHAnsi" w:hAnsiTheme="minorHAnsi" w:cstheme="minorBidi"/>
-        <w:sz w:val="22"/>
-        <w:szCs w:val="22"/>
-        <w:lang w:val="en-US" w:eastAsia="en-US" w:bidi="ar-SA"/>
-      </w:rPr>
-    </w:rPrDefault>
-    <w:pPrDefault>
-      <w:pPr>
-        <w:spacing w:after="160" w:line="259" w:lineRule="auto"/>
-      </w:pPr>
-    </w:pPrDefault>
-  </w:docDefaults>
-  <w:latentStyles w:defLockedState="0" w:defUIPriority="99" w:defSemiHidden="1" w:defUnhideWhenUsed="1" w:defQFormat="0" w:count="267">
-    <w:lsdException w:name="Normal" w:semiHidden="0" w:uiPriority="0" w:unhideWhenUsed="0" w:qFormat="1"/>
-    <w:lsdException w:name="heading 1" w:semiHidden="0" w:uiPriority="9" w:unhideWhenUsed="0" w:qFormat="1"/>
-    <w:lsdException w:name="heading 2" w:uiPriority="9" w:qFormat="1"/>
-    <w:lsdException w:name="heading 3" w:uiPriority="9" w:qFormat="1"/>
-    <w:lsdException w:name="heading 4" w:uiPriority="9" w:qFormat="1"/>
-    <w:lsdException w:name="heading 5" w:uiPriority="9" w:qFormat="1"/>
-    <w:lsdException w:name="heading 6" w:uiPriority="9" w:qFormat="1"/>
-    <w:lsdException w:name="heading 7" w:uiPriority="9" w:qFormat="1"/>
-    <w:lsdException w:name="heading 8" w:uiPriority="9" w:qFormat="1"/>
-    <w:lsdException w:name="heading 9" w:uiPriority="9" w:qFormat="1"/>
-    <w:lsdException w:name="toc 1" w:uiPriority="39"/>
-    <w:lsdException w:name="toc 2" w:uiPriority="39"/>
-    <w:lsdException w:name="toc 3" w:uiPriority="39"/>
-    <w:lsdException w:name="toc 4" w:uiPriority="39"/>
-    <w:lsdException w:name="toc 5" w:uiPriority="39"/>
-    <w:lsdException w:name="toc 6" w:uiPriority="39"/>
-    <w:lsdException w:name="toc 7" w:uiPriority="39"/>
-    <w:lsdException w:name="toc 8" w:uiPriority="39"/>
-    <w:lsdException w:name="toc 9" w:uiPriority="39"/>
-    <w:lsdException w:name="caption" w:uiPriority="35" w:qFormat="1"/>
-    <w:lsdException w:name="Title" w:semiHidden="0" w:uiPriority="10" w:unhideWhenUsed="0" w:qFormat="1"/>
-    <w:lsdException w:name="Default Paragraph Font" w:uiPriority="1"/>
-    <w:lsdException w:name="Subtitle" w:semiHidden="0" w:uiPriority="11" w:unhideWhenUsed="0" w:qFormat="1"/>
-    <w:lsdException w:name="Strong" w:semiHidden="0" w:uiPriority="22" w:unhideWhenUsed="0" w:qFormat="1"/>
-    <w:lsdException w:name="Emphasis" w:semiHidden="0" w:uiPriority="20" w:unhideWhenUsed="0" w:qFormat="1"/>
-    <w:lsdException w:name="Table Grid" w:semiHidden="0" w:uiPriority="39" w:unhideWhenUsed="0"/>
-    <w:lsdException w:name="Placeholder Text" w:unhideWhenUsed="0"/>
-    <w:lsdException w:name="No Spacing" w:semiHidden="0" w:uiPriority="1" w:unhideWhenUsed="0" w:qFormat="1"/>
-    <w:lsdException w:name="Light Shading" w:semiHidden="0" w:uiPriority="60" w:unhideWhenUsed="0"/>
-    <w:lsdException w:name="Light List" w:semiHidden="0" w:uiPriority="61" w:unhideWhenUsed="0"/>
-    <w:lsdException w:name="Light Grid" w:semiHidden="0" w:uiPriority="62" w:unhideWhenUsed="0"/>
-    <w:lsdException w:name="Medium Shading 1" w:semiHidden="0" w:uiPriority="63" w:unhideWhenUsed="0"/>
-    <w:lsdException w:name="Medium Shading 2" w:semiHidden="0" w:uiPriority="64" w:unhideWhenUsed="0"/>
-    <w:lsdException w:name="Medium List 1" w:semiHidden="0" w:uiPriority="65" w:unhideWhenUsed="0"/>
-    <w:lsdException w:name="Medium List 2" w:semiHidden="0" w:uiPriority="66" w:unhideWhenUsed="0"/>
-    <w:lsdException w:name="Medium Grid 1" w:semiHidden="0" w:uiPriority="67" w:unhideWhenUsed="0"/>
-    <w:lsdException w:name="Medium Grid 2" w:semiHidden="0" w:uiPriority="68" w:unhideWhenUsed="0"/>
-    <w:lsdException w:name="Medium Grid 3" w:semiHidden="0" w:uiPriority="69" w:unhideWhenUsed="0"/>
-    <w:lsdException w:name="Dark List" w:semiHidden="0" w:uiPriority="70" w:unhideWhenUsed="0"/>
-    <w:lsdException w:name="Colorful Shading" w:semiHidden="0" w:uiPriority="71" w:unhideWhenUsed="0"/>
-    <w:lsdException w:name="Colorful List" w:semiHidden="0" w:uiPriority="72" w:unhideWhenUsed="0"/>
-    <w:lsdException w:name="Colorful Grid" w:semiHidden="0" w:uiPriority="73" w:unhideWhenUsed="0"/>
-    <w:lsdException w:name="Light Shading Accent 1" w:semiHidden="0" w:uiPriority="60" w:unhideWhenUsed="0"/>
-    <w:lsdException w:name="Light List Accent 1" w:semiHidden="0" w:uiPriority="61" w:unhideWhenUsed="0"/>
-    <w:lsdException w:name="Light Grid Accent 1" w:semiHidden="0" w:uiPriority="62" w:unhideWhenUsed="0"/>
-    <w:lsdException w:name="Medium Shading 1 Accent 1" w:semiHidden="0" w:uiPriority="63" w:unhideWhenUsed="0"/>
-    <w:lsdException w:name="Medium Shading 2 Accent 1" w:semiHidden="0" w:uiPriority="64" w:unhideWhenUsed="0"/>
-    <w:lsdException w:name="Medium List 1 Accent 1" w:semiHidden="0" w:uiPriority="65" w:unhideWhenUsed="0"/>
-    <w:lsdException w:name="Revision" w:unhideWhenUsed="0"/>
-    <w:lsdException w:name="List Paragraph" w:semiHidden="0" w:uiPriority="34" w:unhideWhenUsed="0" w:qFormat="1"/>
-    <w:lsdException w:name="Quote" w:semiHidden="0" w:uiPriority="29" w:unhideWhenUsed="0" w:qFormat="1"/>
-    <w:lsdException w:name="Intense Quote" w:semiHidden="0" w:uiPriority="30" w:unhideWhenUsed="0" w:qFormat="1"/>
-    <w:lsdException w:name="Medium List 2 Accent 1" w:semiHidden="0" w:uiPriority="66" w:unhideWhenUsed="0"/>
-    <w:lsdException w:name="Medium Grid 1 Accent 1" w:semiHidden="0" w:uiPriority="67" w:unhideWhenUsed="0"/>
-    <w:lsdException w:name="Medium Grid 2 Accent 1" w:semiHidden="0" w:uiPriority="68" w:unhideWhenUsed="0"/>
-    <w:lsdException w:name="Medium Grid 3 Accent 1" w:semiHidden="0" w:uiPriority="69" w:unhideWhenUsed="0"/>
-    <w:lsdException w:name="Dark List Accent 1" w:semiHidden="0" w:uiPriority="70" w:unhideWhenUsed="0"/>
-    <w:lsdException w:name="Colorful Shading Accent 1" w:semiHidden="0" w:uiPriority="71" w:unhideWhenUsed="0"/>
-    <w:lsdException w:name="Colorful List Accent 1" w:semiHidden="0" w:uiPriority="72" w:unhideWhenUsed="0"/>
-    <w:lsdException w:name="Colorful Grid Accent 1" w:semiHidden="0" w:uiPriority="73" w:unhideWhenUsed="0"/>
-    <w:lsdException w:name="Light Shading Accent 2" w:semiHidden="0" w:uiPriority="60" w:unhideWhenUsed="0"/>
-    <w:lsdException w:name="Light List Accent 2" w:semiHidden="0" w:uiPriority="61" w:unhideWhenUsed="0"/>
-    <w:lsdException w:name="Light Grid Accent 2" w:semiHidden="0" w:uiPriority="62" w:unhideWhenUsed="0"/>
-    <w:lsdException w:name="Medium Shading 1 Accent 2" w:semiHidden="0" w:uiPriority="63" w:unhideWhenUsed="0"/>
-    <w:lsdException w:name="Medium Shading 2 Accent 2" w:semiHidden="0" w:uiPriority="64" w:unhideWhenUsed="0"/>
-    <w:lsdException w:name="Medium List 1 Accent 2" w:semiHidden="0" w:uiPriority="65" w:unhideWhenUsed="0"/>
-    <w:lsdException w:name="Medium List 2 Accent 2" w:semiHidden="0" w:uiPriority="66" w:unhideWhenUsed="0"/>
-    <w:lsdException w:name="Medium Grid 1 Accent 2" w:semiHidden="0" w:uiPriority="67" w:unhideWhenUsed="0"/>
-    <w:lsdException w:name="Medium Grid 2 Accent 2" w:semiHidden="0" w:uiPriority="68" w:unhideWhenUsed="0"/>
-    <w:lsdException w:name="Medium Grid 3 Accent 2" w:semiHidden="0" w:uiPriority="69" w:unhideWhenUsed="0"/>
-    <w:lsdException w:name="Dark List Accent 2" w:semiHidden="0" w:uiPriority="70" w:unhideWhenUsed="0"/>
-    <w:lsdException w:name="Colorful Shading Accent 2" w:semiHidden="0" w:uiPriority="71" w:unhideWhenUsed="0"/>
-    <w:lsdException w:name="Colorful List Accent 2" w:semiHidden="0" w:uiPriority="72" w:unhideWhenUsed="0"/>
-    <w:lsdException w:name="Colorful Grid Accent 2" w:semiHidden="0" w:uiPriority="73" w:unhideWhenUsed="0"/>
-    <w:lsdException w:name="Light Shading Accent 3" w:semiHidden="0" w:uiPriority="60" w:unhideWhenUsed="0"/>
-    <w:lsdException w:name="Light List Accent 3" w:semiHidden="0" w:uiPriority="61" w:unhideWhenUsed="0"/>
-    <w:lsdException w:name="Light Grid Accent 3" w:semiHidden="0" w:uiPriority="62" w:unhideWhenUsed="0"/>
-    <w:lsdException w:name="Medium Shading 1 Accent 3" w:semiHidden="0" w:uiPriority="63" w:unhideWhenUsed="0"/>
-    <w:lsdException w:name="Medium Shading 2 Accent 3" w:semiHidden="0" w:uiPriority="64" w:unhideWhenUsed="0"/>
-    <w:lsdException w:name="Medium List 1 Accent 3" w:semiHidden="0" w:uiPriority="65" w:unhideWhenUsed="0"/>
-    <w:lsdException w:name="Medium List 2 Accent 3" w:semiHidden="0" w:uiPriority="66" w:unhideWhenUsed="0"/>
-    <w:lsdException w:name="Medium Grid 1 Accent 3" w:semiHidden="0" w:uiPriority="67" w:unhideWhenUsed="0"/>
-    <w:lsdException w:name="Medium Grid 2 Accent 3" w:semiHidden="0" w:uiPriority="68" w:unhideWhenUsed="0"/>
-    <w:lsdException w:name="Medium Grid 3 Accent 3" w:semiHidden="0" w:uiPriority="69" w:unhideWhenUsed="0"/>
-    <w:lsdException w:name="Dark List Accent 3" w:semiHidden="0" w:uiPriority="70" w:unhideWhenUsed="0"/>
-    <w:lsdException w:name="Colorful Shading Accent 3" w:semiHidden="0" w:uiPriority="71" w:unhideWhenUsed="0"/>
-    <w:lsdException w:name="Colorful List Accent 3" w:semiHidden="0" w:uiPriority="72" w:unhideWhenUsed="0"/>
-    <w:lsdException w:name="Colorful Grid Accent 3" w:semiHidden="0" w:uiPriority="73" w:unhideWhenUsed="0"/>
-    <w:lsdException w:name="Light Shading Accent 4" w:semiHidden="0" w:uiPriority="60" w:unhideWhenUsed="0"/>
-    <w:lsdException w:name="Light List Accent 4" w:semiHidden="0" w:uiPriority="61" w:unhideWhenUsed="0"/>
-    <w:lsdException w:name="Light Grid Accent 4" w:semiHidden="0" w:uiPriority="62" w:unhideWhenUsed="0"/>
-    <w:lsdException w:name="Medium Shading 1 Accent 4" w:semiHidden="0" w:uiPriority="63" w:unhideWhenUsed="0"/>
-    <w:lsdException w:name="Medium Shading 2 Accent 4" w:semiHidden="0" w:uiPriority="64" w:unhideWhenUsed="0"/>
-    <w:lsdException w:name="Medium List 1 Accent 4" w:semiHidden="0" w:uiPriority="65" w:unhideWhenUsed="0"/>
-    <w:lsdException w:name="Medium List 2 Accent 4" w:semiHidden="0" w:uiPriority="66" w:unhideWhenUsed="0"/>
-    <w:lsdException w:name="Medium Grid 1 Accent 4" w:semiHidden="0" w:uiPriority="67" w:unhideWhenUsed="0"/>
-    <w:lsdException w:name="Medium Grid 2 Accent 4" w:semiHidden="0" w:uiPriority="68" w:unhideWhenUsed="0"/>
-    <w:lsdException w:name="Medium Grid 3 Accent 4" w:semiHidden="0" w:uiPriority="69" w:unhideWhenUsed="0"/>
-    <w:lsdException w:name="Dark List Accent 4" w:semiHidden="0" w:uiPriority="70" w:unhideWhenUsed="0"/>
-    <w:lsdException w:name="Colorful Shading Accent 4" w:semiHidden="0" w:uiPriority="71" w:unhideWhenUsed="0"/>
-    <w:lsdException w:name="Colorful List Accent 4" w:semiHidden="0" w:uiPriority="72" w:unhideWhenUsed="0"/>
-    <w:lsdException w:name="Colorful Grid Accent 4" w:semiHidden="0" w:uiPriority="73" w:unhideWhenUsed="0"/>
-    <w:lsdException w:name="Light Shading Accent 5" w:semiHidden="0" w:uiPriority="60" w:unhideWhenUsed="0"/>
-    <w:lsdException w:name="Light List Accent 5" w:semiHidden="0" w:uiPriority="61" w:unhideWhenUsed="0"/>
-    <w:lsdException w:name="Light Grid Accent 5" w:semiHidden="0" w:uiPriority="62" w:unhideWhenUsed="0"/>
-    <w:lsdException w:name="Medium Shading 1 Accent 5" w:semiHidden="0" w:uiPriority="63" w:unhideWhenUsed="0"/>
-    <w:lsdException w:name="Medium Shading 2 Accent 5" w:semiHidden="0" w:uiPriority="64" w:unhideWhenUsed="0"/>
-    <w:lsdException w:name="Medium List 1 Accent 5" w:semiHidden="0" w:uiPriority="65" w:unhideWhenUsed="0"/>
-    <w:lsdException w:name="Medium List 2 Accent 5" w:semiHidden="0" w:uiPriority="66" w:unhideWhenUsed="0"/>
-    <w:lsdException w:name="Medium Grid 1 Accent 5" w:semiHidden="0" w:uiPriority="67" w:unhideWhenUsed="0"/>
-    <w:lsdException w:name="Medium Grid 2 Accent 5" w:semiHidden="0" w:uiPriority="68" w:unhideWhenUsed="0"/>
-    <w:lsdException w:name="Medium Grid 3 Accent 5" w:semiHidden="0" w:uiPriority="69" w:unhideWhenUsed="0"/>
-    <w:lsdException w:name="Dark List Accent 5" w:semiHidden="0" w:uiPriority="70" w:unhideWhenUsed="0"/>
-    <w:lsdException w:name="Colorful Shading Accent 5" w:semiHidden="0" w:uiPriority="71" w:unhideWhenUsed="0"/>
-    <w:lsdException w:name="Colorful List Accent 5" w:semiHidden="0" w:uiPriority="72" w:unhideWhenUsed="0"/>
-    <w:lsdException w:name="Colorful Grid Accent 5" w:semiHidden="0" w:uiPriority="73" w:unhideWhenUsed="0"/>
-    <w:lsdException w:name="Light Shading Accent 6" w:semiHidden="0" w:uiPriority="60" w:unhideWhenUsed="0"/>
-    <w:lsdException w:name="Light List Accent 6" w:semiHidden="0" w:uiPriority="61" w:unhideWhenUsed="0"/>
-    <w:lsdException w:name="Light Grid Accent 6" w:semiHidden="0" w:uiPriority="62" w:unhideWhenUsed="0"/>
-    <w:lsdException w:name="Medium Shading 1 Accent 6" w:semiHidden="0" w:uiPriority="63" w:unhideWhenUsed="0"/>
-    <w:lsdException w:name="Medium Shading 2 Accent 6" w:semiHidden="0" w:uiPriority="64" w:unhideWhenUsed="0"/>
-    <w:lsdException w:name="Medium List 1 Accent 6" w:semiHidden="0" w:uiPriority="65" w:unhideWhenUsed="0"/>
-    <w:lsdException w:name="Medium List 2 Accent 6" w:semiHidden="0" w:uiPriority="66" w:unhideWhenUsed="0"/>
-    <w:lsdException w:name="Medium Grid 1 Accent 6" w:semiHidden="0" w:uiPriority="67" w:unhideWhenUsed="0"/>
-    <w:lsdException w:name="Medium Grid 2 Accent 6" w:semiHidden="0" w:uiPriority="68" w:unhideWhenUsed="0"/>
-    <w:lsdException w:name="Medium Grid 3 Accent 6" w:semiHidden="0" w:uiPriority="69" w:unhideWhenUsed="0"/>
-    <w:lsdException w:name="Dark List Accent 6" w:semiHidden="0" w:uiPriority="70" w:unhideWhenUsed="0"/>
-    <w:lsdException w:name="Colorful Shading Accent 6" w:semiHidden="0" w:uiPriority="71" w:unhideWhenUsed="0"/>
-    <w:lsdException w:name="Colorful List Accent 6" w:semiHidden="0" w:uiPriority="72" w:unhideWhenUsed="0"/>
-    <w:lsdException w:name="Colorful Grid Accent 6" w:semiHidden="0" w:uiPriority="73" w:unhideWhenUsed="0"/>
-    <w:lsdException w:name="Subtle Emphasis" w:semiHidden="0" w:uiPriority="19" w:unhideWhenUsed="0" w:qFormat="1"/>
-    <w:lsdException w:name="Intense Emphasis" w:semiHidden="0" w:uiPriority="21" w:unhideWhenUsed="0" w:qFormat="1"/>
-    <w:lsdException w:name="Subtle Reference" w:semiHidden="0" w:uiPriority="31" w:unhideWhenUsed="0" w:qFormat="1"/>
-    <w:lsdException w:name="Intense Reference" w:semiHidden="0" w:uiPriority="32" w:unhideWhenUsed="0" w:qFormat="1"/>
-    <w:lsdException w:name="Book Title" w:semiHidden="0" w:uiPriority="33" w:unhideWhenUsed="0" w:qFormat="1"/>
-    <w:lsdException w:name="Bibliography" w:uiPriority="37"/>
-    <w:lsdException w:name="TOC Heading" w:uiPriority="39" w:qFormat="1"/>
-  </w:latentStyles>
-  <w:style w:type="paragraph" w:default="1" w:styleId="Normal">
-    <w:name w:val="Normal"/>
-    <w:qFormat/>
-  </w:style>
-  <w:style w:type="character" w:default="1" w:styleId="DefaultParagraphFont">
-    <w:name w:val="Default Paragraph Font"/>
-    <w:uiPriority w:val="1"/>
-    <w:semiHidden/>
     <w:unhideWhenUsed/>
   </w:style>
   <w:style w:type="table" w:default="1" w:styleId="TableNormal">
@@ -2639,7 +2601,7 @@
   <a:extraClrSchemeLst/>
   <a:extLst>
     <a:ext uri="{05A4C25C-085E-4340-85A3-A5531E510DB2}">
-      <thm15:themeFamily xmlns:thm15="http://schemas.microsoft.com/office/thememl/2012/main" xmlns="" name="Office Theme" id="{62F939B6-93AF-4DB8-9C6B-D6C7DFDC589F}" vid="{4A3C46E8-61CC-4603-A589-7422A47A8E4A}"/>
+      <thm15:themeFamily xmlns:thm15="http://schemas.microsoft.com/office/thememl/2012/main" name="Office Theme" id="{62F939B6-93AF-4DB8-9C6B-D6C7DFDC589F}" vid="{4A3C46E8-61CC-4603-A589-7422A47A8E4A}"/>
     </a:ext>
   </a:extLst>
 </a:theme>
@@ -2650,7 +2612,7 @@
 </file>
 
 <file path=customXml/itemProps1.xml><?xml version="1.0" encoding="utf-8"?>
-<ds:datastoreItem xmlns:ds="http://schemas.openxmlformats.org/officeDocument/2006/customXml" ds:itemID="{605FDA25-65AC-46F5-9994-371A8C5FF754}">
+<ds:datastoreItem xmlns:ds="http://schemas.openxmlformats.org/officeDocument/2006/customXml" ds:itemID="{8E0564BE-D965-49ED-ACF2-78795B6B1AFB}">
   <ds:schemaRefs>
     <ds:schemaRef ds:uri="http://schemas.openxmlformats.org/officeDocument/2006/bibliography"/>
   </ds:schemaRefs>

</xml_diff>

<commit_message>
abstract and budgetary risk
</commit_message>
<xml_diff>
--- a/System Proposal.docx
+++ b/System Proposal.docx
@@ -1,6 +1,6 @@
 
 <file path=word/document.xml><?xml version="1.0" encoding="utf-8"?>
-<w:document xmlns:wpc="http://schemas.microsoft.com/office/word/2010/wordprocessingCanvas" xmlns:mc="http://schemas.openxmlformats.org/markup-compatibility/2006" xmlns:o="urn:schemas-microsoft-com:office:office" xmlns:r="http://schemas.openxmlformats.org/officeDocument/2006/relationships" xmlns:m="http://schemas.openxmlformats.org/officeDocument/2006/math" xmlns:v="urn:schemas-microsoft-com:vml" xmlns:wp14="http://schemas.microsoft.com/office/word/2010/wordprocessingDrawing" xmlns:wp="http://schemas.openxmlformats.org/drawingml/2006/wordprocessingDrawing" xmlns:w10="urn:schemas-microsoft-com:office:word" xmlns:w="http://schemas.openxmlformats.org/wordprocessingml/2006/main" xmlns:w14="http://schemas.microsoft.com/office/word/2010/wordml" xmlns:wpg="http://schemas.microsoft.com/office/word/2010/wordprocessingGroup" xmlns:wpi="http://schemas.microsoft.com/office/word/2010/wordprocessingInk" xmlns:wne="http://schemas.microsoft.com/office/word/2006/wordml" xmlns:wps="http://schemas.microsoft.com/office/word/2010/wordprocessingShape" mc:Ignorable="w14 wp14">
+<w:document xmlns:wpc="http://schemas.microsoft.com/office/word/2010/wordprocessingCanvas" xmlns:cx="http://schemas.microsoft.com/office/drawing/2014/chartex" xmlns:cx1="http://schemas.microsoft.com/office/drawing/2015/9/8/chartex" xmlns:mc="http://schemas.openxmlformats.org/markup-compatibility/2006" xmlns:o="urn:schemas-microsoft-com:office:office" xmlns:r="http://schemas.openxmlformats.org/officeDocument/2006/relationships" xmlns:m="http://schemas.openxmlformats.org/officeDocument/2006/math" xmlns:v="urn:schemas-microsoft-com:vml" xmlns:wp14="http://schemas.microsoft.com/office/word/2010/wordprocessingDrawing" xmlns:wp="http://schemas.openxmlformats.org/drawingml/2006/wordprocessingDrawing" xmlns:w10="urn:schemas-microsoft-com:office:word" xmlns:w="http://schemas.openxmlformats.org/wordprocessingml/2006/main" xmlns:w14="http://schemas.microsoft.com/office/word/2010/wordml" xmlns:w15="http://schemas.microsoft.com/office/word/2012/wordml" xmlns:w16se="http://schemas.microsoft.com/office/word/2015/wordml/symex" xmlns:wpg="http://schemas.microsoft.com/office/word/2010/wordprocessingGroup" xmlns:wpi="http://schemas.microsoft.com/office/word/2010/wordprocessingInk" xmlns:wne="http://schemas.microsoft.com/office/word/2006/wordml" xmlns:wps="http://schemas.microsoft.com/office/word/2010/wordprocessingShape" mc:Ignorable="w14 w15 w16se wp14">
   <w:body>
     <w:p>
       <w:pPr>
@@ -73,25 +73,41 @@
         <w:t>ABSTRACT</w:t>
       </w:r>
     </w:p>
+    <w:p/>
     <w:p>
       <w:pPr>
         <w:jc w:val="center"/>
       </w:pPr>
-    </w:p>
-    <w:p>
-      <w:pPr>
-        <w:jc w:val="center"/>
-      </w:pPr>
-    </w:p>
-    <w:p>
-      <w:pPr>
-        <w:jc w:val="center"/>
-      </w:pPr>
-    </w:p>
-    <w:p>
-      <w:pPr>
-        <w:jc w:val="right"/>
-      </w:pPr>
+      <w:r>
+        <w:t xml:space="preserve">An </w:t>
+      </w:r>
+      <w:r>
+        <w:t>alumni management system</w:t>
+      </w:r>
+      <w:r>
+        <w:t xml:space="preserve"> is a web-based platform to</w:t>
+      </w:r>
+      <w:r>
+        <w:t xml:space="preserve"> </w:t>
+      </w:r>
+      <w:r>
+        <w:t>empower</w:t>
+      </w:r>
+      <w:r>
+        <w:t xml:space="preserve"> associations to keep in contact with their alumni.</w:t>
+      </w:r>
+      <w:r>
+        <w:t xml:space="preserve"> </w:t>
+      </w:r>
+      <w:r>
+        <w:t xml:space="preserve">The system allows them to </w:t>
+      </w:r>
+      <w:r>
+        <w:t>control</w:t>
+      </w:r>
+      <w:r>
+        <w:t xml:space="preserve"> and manage the information of their alumni and produce a copy of their data.</w:t>
+      </w:r>
     </w:p>
     <w:p>
       <w:pPr>
@@ -358,297 +374,260 @@
           <w:i/>
           <w:iCs/>
         </w:rPr>
-        <w:t xml:space="preserve">*span of 6 months, </w:t>
-      </w:r>
-      <w:proofErr w:type="spellStart"/>
-      <w:r>
+        <w:t>*span of 6 months, pwede na din ilagay yung platform na gagamitin</w:t>
+      </w:r>
+    </w:p>
+    <w:p/>
+    <w:p/>
+    <w:p>
+      <w:pPr>
         <w:rPr>
           <w:i/>
           <w:iCs/>
         </w:rPr>
-        <w:t>pwede</w:t>
-      </w:r>
-      <w:proofErr w:type="spellEnd"/>
+      </w:pPr>
+      <w:r>
+        <w:t>Specific Objectives:</w:t>
+      </w:r>
+      <w:r>
+        <w:t xml:space="preserve"> </w:t>
+      </w:r>
       <w:r>
         <w:rPr>
           <w:i/>
           <w:iCs/>
         </w:rPr>
-        <w:t xml:space="preserve"> na din </w:t>
-      </w:r>
-      <w:proofErr w:type="spellStart"/>
-      <w:r>
+        <w:t>*discuss the input and out put process</w:t>
+      </w:r>
+    </w:p>
+    <w:p>
+      <w:r>
+        <w:t>1.</w:t>
+      </w:r>
+    </w:p>
+    <w:p>
+      <w:r>
+        <w:t>2.</w:t>
+      </w:r>
+    </w:p>
+    <w:p>
+      <w:r>
+        <w:t>3.</w:t>
+      </w:r>
+    </w:p>
+    <w:p>
+      <w:r>
+        <w:t>4.</w:t>
+      </w:r>
+    </w:p>
+    <w:p>
+      <w:r>
+        <w:t>5.</w:t>
+      </w:r>
+    </w:p>
+    <w:p/>
+    <w:p>
+      <w:pPr>
         <w:rPr>
           <w:i/>
           <w:iCs/>
         </w:rPr>
-        <w:t>ilagay</w:t>
-      </w:r>
-      <w:proofErr w:type="spellEnd"/>
+      </w:pPr>
+      <w:r>
+        <w:t>System Features:</w:t>
+      </w:r>
+      <w:r>
+        <w:t xml:space="preserve"> </w:t>
+      </w:r>
       <w:r>
         <w:rPr>
           <w:i/>
           <w:iCs/>
         </w:rPr>
-        <w:t xml:space="preserve"> yung platform na </w:t>
-      </w:r>
-      <w:proofErr w:type="spellStart"/>
-      <w:r>
+        <w:t>*technicalities</w:t>
+      </w:r>
+    </w:p>
+    <w:p>
+      <w:r>
+        <w:t>1.</w:t>
+      </w:r>
+    </w:p>
+    <w:p>
+      <w:r>
+        <w:t>2.</w:t>
+      </w:r>
+    </w:p>
+    <w:p>
+      <w:r>
+        <w:t>3.</w:t>
+      </w:r>
+    </w:p>
+    <w:p>
+      <w:r>
+        <w:t>4.</w:t>
+      </w:r>
+    </w:p>
+    <w:p>
+      <w:r>
+        <w:t>5.</w:t>
+      </w:r>
+    </w:p>
+    <w:p/>
+    <w:p/>
+    <w:p/>
+    <w:p/>
+    <w:p/>
+    <w:p/>
+    <w:p/>
+    <w:p/>
+    <w:p/>
+    <w:p/>
+    <w:p/>
+    <w:p>
+      <w:pPr>
         <w:rPr>
           <w:i/>
           <w:iCs/>
         </w:rPr>
-        <w:t>gagamitin</w:t>
-      </w:r>
-      <w:proofErr w:type="spellEnd"/>
-    </w:p>
-    <w:p/>
-    <w:p/>
-    <w:p>
-      <w:pPr>
+      </w:pPr>
+      <w:r>
+        <w:rPr>
+          <w:b/>
+          <w:bCs/>
+        </w:rPr>
+        <w:lastRenderedPageBreak/>
+        <w:t>2. Obstacles</w:t>
+      </w:r>
+      <w:r>
+        <w:rPr>
+          <w:b/>
+          <w:bCs/>
+        </w:rPr>
+        <w:t xml:space="preserve"> </w:t>
+      </w:r>
+      <w:r>
         <w:rPr>
           <w:i/>
           <w:iCs/>
         </w:rPr>
-      </w:pPr>
-      <w:r>
-        <w:t>Specific Objectives:</w:t>
-      </w:r>
-      <w:r>
-        <w:t xml:space="preserve"> </w:t>
-      </w:r>
-      <w:r>
+        <w:t>*aim of the project</w:t>
+      </w:r>
+    </w:p>
+    <w:p>
+      <w:pPr>
+        <w:ind w:firstLine="720"/>
+      </w:pPr>
+      <w:r>
+        <w:t xml:space="preserve">The project aims to replace the documents paper work used in storing the information of the college graduates and to have a proper system in checking the requirements needed of the alumni before signing their clearance. </w:t>
+      </w:r>
+      <w:r>
+        <w:t>These are the challenges that the initiative aims to overcome.</w:t>
+      </w:r>
+    </w:p>
+    <w:p/>
+    <w:p>
+      <w:pPr>
         <w:rPr>
           <w:i/>
           <w:iCs/>
         </w:rPr>
-        <w:t xml:space="preserve">*discuss the input and </w:t>
-      </w:r>
-      <w:proofErr w:type="spellStart"/>
+      </w:pPr>
+      <w:r>
+        <w:rPr>
+          <w:b/>
+          <w:bCs/>
+        </w:rPr>
+        <w:t>3. Technical Obstacles</w:t>
+      </w:r>
+      <w:r>
+        <w:rPr>
+          <w:b/>
+          <w:bCs/>
+        </w:rPr>
+        <w:t xml:space="preserve"> </w:t>
+      </w:r>
       <w:r>
         <w:rPr>
           <w:i/>
           <w:iCs/>
         </w:rPr>
-        <w:t>out put</w:t>
-      </w:r>
-      <w:proofErr w:type="spellEnd"/>
-      <w:r>
+        <w:t>*algorithm</w:t>
+      </w:r>
+    </w:p>
+    <w:p/>
+    <w:p/>
+    <w:p>
+      <w:pPr>
         <w:rPr>
           <w:i/>
           <w:iCs/>
         </w:rPr>
-        <w:t xml:space="preserve"> process</w:t>
-      </w:r>
-    </w:p>
-    <w:p>
-      <w:r>
-        <w:t>1.</w:t>
-      </w:r>
-    </w:p>
-    <w:p>
-      <w:r>
-        <w:t>2.</w:t>
-      </w:r>
-    </w:p>
-    <w:p>
-      <w:r>
-        <w:t>3.</w:t>
-      </w:r>
-    </w:p>
-    <w:p>
-      <w:r>
-        <w:t>4.</w:t>
-      </w:r>
-    </w:p>
-    <w:p>
-      <w:r>
-        <w:t>5.</w:t>
-      </w:r>
-    </w:p>
-    <w:p/>
-    <w:p>
-      <w:pPr>
+      </w:pPr>
+      <w:r>
+        <w:rPr>
+          <w:b/>
+          <w:bCs/>
+        </w:rPr>
+        <w:t>4</w:t>
+      </w:r>
+      <w:r>
+        <w:rPr>
+          <w:b/>
+          <w:bCs/>
+        </w:rPr>
+        <w:t>.</w:t>
+      </w:r>
+      <w:r>
+        <w:rPr>
+          <w:b/>
+          <w:bCs/>
+        </w:rPr>
+        <w:t xml:space="preserve"> Budgetary Risk</w:t>
+      </w:r>
+      <w:r>
+        <w:rPr>
+          <w:b/>
+          <w:bCs/>
+        </w:rPr>
+        <w:t xml:space="preserve"> </w:t>
+      </w:r>
+      <w:r>
         <w:rPr>
           <w:i/>
           <w:iCs/>
         </w:rPr>
-      </w:pPr>
-      <w:r>
-        <w:t>System Features:</w:t>
-      </w:r>
-      <w:r>
-        <w:t xml:space="preserve"> </w:t>
-      </w:r>
-      <w:r>
+        <w:t>*budgeting</w:t>
+      </w:r>
+    </w:p>
+    <w:p>
+      <w:pPr>
+        <w:ind w:firstLine="720"/>
+        <w:rPr>
+          <w:rFonts w:eastAsia="Times New Roman" w:cs="Arial"/>
+          <w:color w:val="000000" w:themeColor="text1"/>
+          <w:sz w:val="24"/>
+          <w:szCs w:val="24"/>
+        </w:rPr>
+      </w:pPr>
+      <w:r>
+        <w:rPr>
+          <w:rFonts w:eastAsia="Times New Roman" w:cs="Arial"/>
+          <w:color w:val="000000" w:themeColor="text1"/>
+          <w:sz w:val="24"/>
+          <w:szCs w:val="24"/>
+        </w:rPr>
+        <w:t>The majority of web-based on the market is a Software as a Service, pay for software on a compensation for every utilization premise instead of purchasing the software. This type of software is a custom fit software it will be based on university needs on an agreed price. Custom-designed software lasts longer and can be kept up and updated.</w:t>
+      </w:r>
+    </w:p>
+    <w:p>
+      <w:pPr>
         <w:rPr>
           <w:i/>
           <w:iCs/>
         </w:rPr>
-        <w:t>*technicalities</w:t>
-      </w:r>
-    </w:p>
-    <w:p>
-      <w:r>
-        <w:t>1.</w:t>
-      </w:r>
-    </w:p>
-    <w:p>
-      <w:r>
-        <w:t>2.</w:t>
-      </w:r>
-    </w:p>
-    <w:p>
-      <w:r>
-        <w:t>3.</w:t>
-      </w:r>
-    </w:p>
-    <w:p>
-      <w:r>
-        <w:t>4.</w:t>
-      </w:r>
-    </w:p>
-    <w:p>
-      <w:r>
-        <w:t>5.</w:t>
-      </w:r>
-    </w:p>
-    <w:p/>
-    <w:p/>
-    <w:p/>
-    <w:p/>
-    <w:p/>
-    <w:p/>
-    <w:p/>
-    <w:p/>
-    <w:p/>
-    <w:p/>
-    <w:p/>
-    <w:p>
-      <w:pPr>
-        <w:rPr>
-          <w:i/>
-          <w:iCs/>
-        </w:rPr>
-      </w:pPr>
-      <w:r>
-        <w:rPr>
-          <w:b/>
-          <w:bCs/>
-        </w:rPr>
-        <w:lastRenderedPageBreak/>
-        <w:t>2. Obstacles</w:t>
-      </w:r>
-      <w:r>
-        <w:rPr>
-          <w:b/>
-          <w:bCs/>
-        </w:rPr>
-        <w:t xml:space="preserve"> </w:t>
-      </w:r>
-      <w:r>
-        <w:rPr>
-          <w:i/>
-          <w:iCs/>
-        </w:rPr>
-        <w:t>*aim of the project</w:t>
-      </w:r>
-    </w:p>
-    <w:p>
-      <w:pPr>
-        <w:ind w:firstLine="720"/>
-      </w:pPr>
-      <w:r>
-        <w:t xml:space="preserve">The project aims to replace the documents paper work used in storing the information of the college graduates and to have a proper system in checking the requirements needed of the alumni before signing their clearance. </w:t>
-      </w:r>
-      <w:r>
-        <w:t>These are the challenges that the initiative aims to overcome.</w:t>
-      </w:r>
-    </w:p>
-    <w:p/>
-    <w:p>
-      <w:pPr>
-        <w:rPr>
-          <w:i/>
-          <w:iCs/>
-        </w:rPr>
-      </w:pPr>
-      <w:r>
-        <w:rPr>
-          <w:b/>
-          <w:bCs/>
-        </w:rPr>
-        <w:t>3. Technical Obstacles</w:t>
-      </w:r>
-      <w:r>
-        <w:rPr>
-          <w:b/>
-          <w:bCs/>
-        </w:rPr>
-        <w:t xml:space="preserve"> </w:t>
-      </w:r>
-      <w:r>
-        <w:rPr>
-          <w:i/>
-          <w:iCs/>
-        </w:rPr>
-        <w:t>*algorithm</w:t>
-      </w:r>
-    </w:p>
-    <w:p/>
-    <w:p/>
-    <w:p>
-      <w:pPr>
-        <w:rPr>
-          <w:i/>
-          <w:iCs/>
-        </w:rPr>
-      </w:pPr>
-      <w:r>
-        <w:rPr>
-          <w:b/>
-          <w:bCs/>
-        </w:rPr>
-        <w:t>4</w:t>
-      </w:r>
-      <w:r>
-        <w:rPr>
-          <w:b/>
-          <w:bCs/>
-        </w:rPr>
-        <w:t>.</w:t>
-      </w:r>
-      <w:r>
-        <w:rPr>
-          <w:b/>
-          <w:bCs/>
-        </w:rPr>
-        <w:t xml:space="preserve"> Budgetary Risk</w:t>
-      </w:r>
-      <w:r>
-        <w:rPr>
-          <w:b/>
-          <w:bCs/>
-        </w:rPr>
-        <w:t xml:space="preserve"> </w:t>
-      </w:r>
-      <w:r>
-        <w:rPr>
-          <w:i/>
-          <w:iCs/>
-        </w:rPr>
-        <w:t>*budgeting</w:t>
-      </w:r>
-    </w:p>
-    <w:p/>
-    <w:p/>
-    <w:p>
-      <w:pPr>
-        <w:rPr>
-          <w:i/>
-          <w:iCs/>
-        </w:rPr>
-      </w:pPr>
+      </w:pPr>
+      <w:bookmarkStart w:id="0" w:name="_GoBack"/>
+      <w:bookmarkEnd w:id="0"/>
       <w:r>
         <w:rPr>
           <w:b/>
@@ -1240,12 +1219,12 @@
     </w:p>
     <w:p>
       <w:r>
+        <w:lastRenderedPageBreak/>
         <w:t>b. Development</w:t>
       </w:r>
     </w:p>
     <w:p>
       <w:r>
-        <w:lastRenderedPageBreak/>
         <w:t>c. Testing</w:t>
       </w:r>
     </w:p>
@@ -1431,8 +1410,6 @@
       <w:r>
         <w:t>15 hours personal training will be provided from the environment familiarization up to actual usage and control.</w:t>
       </w:r>
-      <w:bookmarkStart w:id="0" w:name="_GoBack"/>
-      <w:bookmarkEnd w:id="0"/>
     </w:p>
     <w:p/>
     <w:p>
@@ -1945,6 +1922,7 @@
         <w:rPr>
           <w:bCs/>
         </w:rPr>
+        <w:lastRenderedPageBreak/>
         <w:t xml:space="preserve"> </w:t>
       </w:r>
     </w:p>
@@ -1958,7 +1936,6 @@
         <w:rPr>
           <w:bCs/>
         </w:rPr>
-        <w:lastRenderedPageBreak/>
         <w:t>In any case please feel free to call us to discuss the quote, requ</w:t>
       </w:r>
       <w:r>
@@ -2009,12 +1986,12 @@
       </w:pPr>
     </w:p>
     <w:sectPr>
-      <w:headerReference w:type="even" r:id="rId9"/>
-      <w:headerReference w:type="default" r:id="rId10"/>
-      <w:footerReference w:type="even" r:id="rId11"/>
-      <w:footerReference w:type="default" r:id="rId12"/>
-      <w:headerReference w:type="first" r:id="rId13"/>
-      <w:footerReference w:type="first" r:id="rId14"/>
+      <w:headerReference w:type="even" r:id="rId8"/>
+      <w:headerReference w:type="default" r:id="rId9"/>
+      <w:footerReference w:type="even" r:id="rId10"/>
+      <w:footerReference w:type="default" r:id="rId11"/>
+      <w:headerReference w:type="first" r:id="rId12"/>
+      <w:footerReference w:type="first" r:id="rId13"/>
       <w:pgSz w:w="12240" w:h="15840"/>
       <w:pgMar w:top="1440" w:right="1440" w:bottom="1440" w:left="1440" w:header="720" w:footer="720" w:gutter="0"/>
       <w:cols w:space="720"/>
@@ -2025,7 +2002,7 @@
 </file>
 
 <file path=word/endnotes.xml><?xml version="1.0" encoding="utf-8"?>
-<w:endnotes xmlns:wpc="http://schemas.microsoft.com/office/word/2010/wordprocessingCanvas" xmlns:mc="http://schemas.openxmlformats.org/markup-compatibility/2006" xmlns:o="urn:schemas-microsoft-com:office:office" xmlns:r="http://schemas.openxmlformats.org/officeDocument/2006/relationships" xmlns:m="http://schemas.openxmlformats.org/officeDocument/2006/math" xmlns:v="urn:schemas-microsoft-com:vml" xmlns:wp14="http://schemas.microsoft.com/office/word/2010/wordprocessingDrawing" xmlns:wp="http://schemas.openxmlformats.org/drawingml/2006/wordprocessingDrawing" xmlns:w10="urn:schemas-microsoft-com:office:word" xmlns:w="http://schemas.openxmlformats.org/wordprocessingml/2006/main" xmlns:w14="http://schemas.microsoft.com/office/word/2010/wordml" xmlns:wpg="http://schemas.microsoft.com/office/word/2010/wordprocessingGroup" xmlns:wpi="http://schemas.microsoft.com/office/word/2010/wordprocessingInk" xmlns:wne="http://schemas.microsoft.com/office/word/2006/wordml" xmlns:wps="http://schemas.microsoft.com/office/word/2010/wordprocessingShape" mc:Ignorable="w14 wp14">
+<w:endnotes xmlns:wpc="http://schemas.microsoft.com/office/word/2010/wordprocessingCanvas" xmlns:cx="http://schemas.microsoft.com/office/drawing/2014/chartex" xmlns:cx1="http://schemas.microsoft.com/office/drawing/2015/9/8/chartex" xmlns:mc="http://schemas.openxmlformats.org/markup-compatibility/2006" xmlns:o="urn:schemas-microsoft-com:office:office" xmlns:r="http://schemas.openxmlformats.org/officeDocument/2006/relationships" xmlns:m="http://schemas.openxmlformats.org/officeDocument/2006/math" xmlns:v="urn:schemas-microsoft-com:vml" xmlns:wp14="http://schemas.microsoft.com/office/word/2010/wordprocessingDrawing" xmlns:wp="http://schemas.openxmlformats.org/drawingml/2006/wordprocessingDrawing" xmlns:w10="urn:schemas-microsoft-com:office:word" xmlns:w="http://schemas.openxmlformats.org/wordprocessingml/2006/main" xmlns:w14="http://schemas.microsoft.com/office/word/2010/wordml" xmlns:w15="http://schemas.microsoft.com/office/word/2012/wordml" xmlns:w16se="http://schemas.microsoft.com/office/word/2015/wordml/symex" xmlns:wpg="http://schemas.microsoft.com/office/word/2010/wordprocessingGroup" xmlns:wpi="http://schemas.microsoft.com/office/word/2010/wordprocessingInk" xmlns:wne="http://schemas.microsoft.com/office/word/2006/wordml" xmlns:wps="http://schemas.microsoft.com/office/word/2010/wordprocessingShape" mc:Ignorable="w14 w15 w16se wp14">
   <w:endnote w:type="separator" w:id="-1">
     <w:p>
       <w:pPr>
@@ -2050,7 +2027,7 @@
 </file>
 
 <file path=word/footer1.xml><?xml version="1.0" encoding="utf-8"?>
-<w:ftr xmlns:wpc="http://schemas.microsoft.com/office/word/2010/wordprocessingCanvas" xmlns:mc="http://schemas.openxmlformats.org/markup-compatibility/2006" xmlns:o="urn:schemas-microsoft-com:office:office" xmlns:r="http://schemas.openxmlformats.org/officeDocument/2006/relationships" xmlns:m="http://schemas.openxmlformats.org/officeDocument/2006/math" xmlns:v="urn:schemas-microsoft-com:vml" xmlns:wp14="http://schemas.microsoft.com/office/word/2010/wordprocessingDrawing" xmlns:wp="http://schemas.openxmlformats.org/drawingml/2006/wordprocessingDrawing" xmlns:w10="urn:schemas-microsoft-com:office:word" xmlns:w="http://schemas.openxmlformats.org/wordprocessingml/2006/main" xmlns:w14="http://schemas.microsoft.com/office/word/2010/wordml" xmlns:wpg="http://schemas.microsoft.com/office/word/2010/wordprocessingGroup" xmlns:wpi="http://schemas.microsoft.com/office/word/2010/wordprocessingInk" xmlns:wne="http://schemas.microsoft.com/office/word/2006/wordml" xmlns:wps="http://schemas.microsoft.com/office/word/2010/wordprocessingShape" mc:Ignorable="w14 wp14">
+<w:ftr xmlns:wpc="http://schemas.microsoft.com/office/word/2010/wordprocessingCanvas" xmlns:cx="http://schemas.microsoft.com/office/drawing/2014/chartex" xmlns:cx1="http://schemas.microsoft.com/office/drawing/2015/9/8/chartex" xmlns:mc="http://schemas.openxmlformats.org/markup-compatibility/2006" xmlns:o="urn:schemas-microsoft-com:office:office" xmlns:r="http://schemas.openxmlformats.org/officeDocument/2006/relationships" xmlns:m="http://schemas.openxmlformats.org/officeDocument/2006/math" xmlns:v="urn:schemas-microsoft-com:vml" xmlns:wp14="http://schemas.microsoft.com/office/word/2010/wordprocessingDrawing" xmlns:wp="http://schemas.openxmlformats.org/drawingml/2006/wordprocessingDrawing" xmlns:w10="urn:schemas-microsoft-com:office:word" xmlns:w="http://schemas.openxmlformats.org/wordprocessingml/2006/main" xmlns:w14="http://schemas.microsoft.com/office/word/2010/wordml" xmlns:w15="http://schemas.microsoft.com/office/word/2012/wordml" xmlns:w16se="http://schemas.microsoft.com/office/word/2015/wordml/symex" xmlns:wpg="http://schemas.microsoft.com/office/word/2010/wordprocessingGroup" xmlns:wpi="http://schemas.microsoft.com/office/word/2010/wordprocessingInk" xmlns:wne="http://schemas.microsoft.com/office/word/2006/wordml" xmlns:wps="http://schemas.microsoft.com/office/word/2010/wordprocessingShape" mc:Ignorable="w14 w15 w16se wp14">
   <w:p>
     <w:pPr>
       <w:pStyle w:val="Footer"/>
@@ -2060,7 +2037,7 @@
 </file>
 
 <file path=word/footer2.xml><?xml version="1.0" encoding="utf-8"?>
-<w:ftr xmlns:wpc="http://schemas.microsoft.com/office/word/2010/wordprocessingCanvas" xmlns:mc="http://schemas.openxmlformats.org/markup-compatibility/2006" xmlns:o="urn:schemas-microsoft-com:office:office" xmlns:r="http://schemas.openxmlformats.org/officeDocument/2006/relationships" xmlns:m="http://schemas.openxmlformats.org/officeDocument/2006/math" xmlns:v="urn:schemas-microsoft-com:vml" xmlns:wp14="http://schemas.microsoft.com/office/word/2010/wordprocessingDrawing" xmlns:wp="http://schemas.openxmlformats.org/drawingml/2006/wordprocessingDrawing" xmlns:w10="urn:schemas-microsoft-com:office:word" xmlns:w="http://schemas.openxmlformats.org/wordprocessingml/2006/main" xmlns:w14="http://schemas.microsoft.com/office/word/2010/wordml" xmlns:wpg="http://schemas.microsoft.com/office/word/2010/wordprocessingGroup" xmlns:wpi="http://schemas.microsoft.com/office/word/2010/wordprocessingInk" xmlns:wne="http://schemas.microsoft.com/office/word/2006/wordml" xmlns:wps="http://schemas.microsoft.com/office/word/2010/wordprocessingShape" mc:Ignorable="w14 wp14">
+<w:ftr xmlns:wpc="http://schemas.microsoft.com/office/word/2010/wordprocessingCanvas" xmlns:cx="http://schemas.microsoft.com/office/drawing/2014/chartex" xmlns:cx1="http://schemas.microsoft.com/office/drawing/2015/9/8/chartex" xmlns:mc="http://schemas.openxmlformats.org/markup-compatibility/2006" xmlns:o="urn:schemas-microsoft-com:office:office" xmlns:r="http://schemas.openxmlformats.org/officeDocument/2006/relationships" xmlns:m="http://schemas.openxmlformats.org/officeDocument/2006/math" xmlns:v="urn:schemas-microsoft-com:vml" xmlns:wp14="http://schemas.microsoft.com/office/word/2010/wordprocessingDrawing" xmlns:wp="http://schemas.openxmlformats.org/drawingml/2006/wordprocessingDrawing" xmlns:w10="urn:schemas-microsoft-com:office:word" xmlns:w="http://schemas.openxmlformats.org/wordprocessingml/2006/main" xmlns:w14="http://schemas.microsoft.com/office/word/2010/wordml" xmlns:w15="http://schemas.microsoft.com/office/word/2012/wordml" xmlns:w16se="http://schemas.microsoft.com/office/word/2015/wordml/symex" xmlns:wpg="http://schemas.microsoft.com/office/word/2010/wordprocessingGroup" xmlns:wpi="http://schemas.microsoft.com/office/word/2010/wordprocessingInk" xmlns:wne="http://schemas.microsoft.com/office/word/2006/wordml" xmlns:wps="http://schemas.microsoft.com/office/word/2010/wordprocessingShape" mc:Ignorable="w14 w15 w16se wp14">
   <w:p>
     <w:pPr>
       <w:pStyle w:val="Footer"/>
@@ -2102,7 +2079,7 @@
           <w:rPr>
             <w:noProof/>
           </w:rPr>
-          <w:t>8</w:t>
+          <w:t>5</w:t>
         </w:r>
         <w:r>
           <w:rPr>
@@ -2122,7 +2099,7 @@
 </file>
 
 <file path=word/footer3.xml><?xml version="1.0" encoding="utf-8"?>
-<w:ftr xmlns:wpc="http://schemas.microsoft.com/office/word/2010/wordprocessingCanvas" xmlns:mc="http://schemas.openxmlformats.org/markup-compatibility/2006" xmlns:o="urn:schemas-microsoft-com:office:office" xmlns:r="http://schemas.openxmlformats.org/officeDocument/2006/relationships" xmlns:m="http://schemas.openxmlformats.org/officeDocument/2006/math" xmlns:v="urn:schemas-microsoft-com:vml" xmlns:wp14="http://schemas.microsoft.com/office/word/2010/wordprocessingDrawing" xmlns:wp="http://schemas.openxmlformats.org/drawingml/2006/wordprocessingDrawing" xmlns:w10="urn:schemas-microsoft-com:office:word" xmlns:w="http://schemas.openxmlformats.org/wordprocessingml/2006/main" xmlns:w14="http://schemas.microsoft.com/office/word/2010/wordml" xmlns:wpg="http://schemas.microsoft.com/office/word/2010/wordprocessingGroup" xmlns:wpi="http://schemas.microsoft.com/office/word/2010/wordprocessingInk" xmlns:wne="http://schemas.microsoft.com/office/word/2006/wordml" xmlns:wps="http://schemas.microsoft.com/office/word/2010/wordprocessingShape" mc:Ignorable="w14 wp14">
+<w:ftr xmlns:wpc="http://schemas.microsoft.com/office/word/2010/wordprocessingCanvas" xmlns:cx="http://schemas.microsoft.com/office/drawing/2014/chartex" xmlns:cx1="http://schemas.microsoft.com/office/drawing/2015/9/8/chartex" xmlns:mc="http://schemas.openxmlformats.org/markup-compatibility/2006" xmlns:o="urn:schemas-microsoft-com:office:office" xmlns:r="http://schemas.openxmlformats.org/officeDocument/2006/relationships" xmlns:m="http://schemas.openxmlformats.org/officeDocument/2006/math" xmlns:v="urn:schemas-microsoft-com:vml" xmlns:wp14="http://schemas.microsoft.com/office/word/2010/wordprocessingDrawing" xmlns:wp="http://schemas.openxmlformats.org/drawingml/2006/wordprocessingDrawing" xmlns:w10="urn:schemas-microsoft-com:office:word" xmlns:w="http://schemas.openxmlformats.org/wordprocessingml/2006/main" xmlns:w14="http://schemas.microsoft.com/office/word/2010/wordml" xmlns:w15="http://schemas.microsoft.com/office/word/2012/wordml" xmlns:w16se="http://schemas.microsoft.com/office/word/2015/wordml/symex" xmlns:wpg="http://schemas.microsoft.com/office/word/2010/wordprocessingGroup" xmlns:wpi="http://schemas.microsoft.com/office/word/2010/wordprocessingInk" xmlns:wne="http://schemas.microsoft.com/office/word/2006/wordml" xmlns:wps="http://schemas.microsoft.com/office/word/2010/wordprocessingShape" mc:Ignorable="w14 w15 w16se wp14">
   <w:p>
     <w:pPr>
       <w:pStyle w:val="Footer"/>
@@ -2132,7 +2109,7 @@
 </file>
 
 <file path=word/footnotes.xml><?xml version="1.0" encoding="utf-8"?>
-<w:footnotes xmlns:wpc="http://schemas.microsoft.com/office/word/2010/wordprocessingCanvas" xmlns:mc="http://schemas.openxmlformats.org/markup-compatibility/2006" xmlns:o="urn:schemas-microsoft-com:office:office" xmlns:r="http://schemas.openxmlformats.org/officeDocument/2006/relationships" xmlns:m="http://schemas.openxmlformats.org/officeDocument/2006/math" xmlns:v="urn:schemas-microsoft-com:vml" xmlns:wp14="http://schemas.microsoft.com/office/word/2010/wordprocessingDrawing" xmlns:wp="http://schemas.openxmlformats.org/drawingml/2006/wordprocessingDrawing" xmlns:w10="urn:schemas-microsoft-com:office:word" xmlns:w="http://schemas.openxmlformats.org/wordprocessingml/2006/main" xmlns:w14="http://schemas.microsoft.com/office/word/2010/wordml" xmlns:wpg="http://schemas.microsoft.com/office/word/2010/wordprocessingGroup" xmlns:wpi="http://schemas.microsoft.com/office/word/2010/wordprocessingInk" xmlns:wne="http://schemas.microsoft.com/office/word/2006/wordml" xmlns:wps="http://schemas.microsoft.com/office/word/2010/wordprocessingShape" mc:Ignorable="w14 wp14">
+<w:footnotes xmlns:wpc="http://schemas.microsoft.com/office/word/2010/wordprocessingCanvas" xmlns:cx="http://schemas.microsoft.com/office/drawing/2014/chartex" xmlns:cx1="http://schemas.microsoft.com/office/drawing/2015/9/8/chartex" xmlns:mc="http://schemas.openxmlformats.org/markup-compatibility/2006" xmlns:o="urn:schemas-microsoft-com:office:office" xmlns:r="http://schemas.openxmlformats.org/officeDocument/2006/relationships" xmlns:m="http://schemas.openxmlformats.org/officeDocument/2006/math" xmlns:v="urn:schemas-microsoft-com:vml" xmlns:wp14="http://schemas.microsoft.com/office/word/2010/wordprocessingDrawing" xmlns:wp="http://schemas.openxmlformats.org/drawingml/2006/wordprocessingDrawing" xmlns:w10="urn:schemas-microsoft-com:office:word" xmlns:w="http://schemas.openxmlformats.org/wordprocessingml/2006/main" xmlns:w14="http://schemas.microsoft.com/office/word/2010/wordml" xmlns:w15="http://schemas.microsoft.com/office/word/2012/wordml" xmlns:w16se="http://schemas.microsoft.com/office/word/2015/wordml/symex" xmlns:wpg="http://schemas.microsoft.com/office/word/2010/wordprocessingGroup" xmlns:wpi="http://schemas.microsoft.com/office/word/2010/wordprocessingInk" xmlns:wne="http://schemas.microsoft.com/office/word/2006/wordml" xmlns:wps="http://schemas.microsoft.com/office/word/2010/wordprocessingShape" mc:Ignorable="w14 w15 w16se wp14">
   <w:footnote w:type="separator" w:id="-1">
     <w:p>
       <w:pPr>
@@ -2157,7 +2134,7 @@
 </file>
 
 <file path=word/header1.xml><?xml version="1.0" encoding="utf-8"?>
-<w:hdr xmlns:wpc="http://schemas.microsoft.com/office/word/2010/wordprocessingCanvas" xmlns:mc="http://schemas.openxmlformats.org/markup-compatibility/2006" xmlns:o="urn:schemas-microsoft-com:office:office" xmlns:r="http://schemas.openxmlformats.org/officeDocument/2006/relationships" xmlns:m="http://schemas.openxmlformats.org/officeDocument/2006/math" xmlns:v="urn:schemas-microsoft-com:vml" xmlns:wp14="http://schemas.microsoft.com/office/word/2010/wordprocessingDrawing" xmlns:wp="http://schemas.openxmlformats.org/drawingml/2006/wordprocessingDrawing" xmlns:w10="urn:schemas-microsoft-com:office:word" xmlns:w="http://schemas.openxmlformats.org/wordprocessingml/2006/main" xmlns:w14="http://schemas.microsoft.com/office/word/2010/wordml" xmlns:wpg="http://schemas.microsoft.com/office/word/2010/wordprocessingGroup" xmlns:wpi="http://schemas.microsoft.com/office/word/2010/wordprocessingInk" xmlns:wne="http://schemas.microsoft.com/office/word/2006/wordml" xmlns:wps="http://schemas.microsoft.com/office/word/2010/wordprocessingShape" mc:Ignorable="w14 wp14">
+<w:hdr xmlns:wpc="http://schemas.microsoft.com/office/word/2010/wordprocessingCanvas" xmlns:cx="http://schemas.microsoft.com/office/drawing/2014/chartex" xmlns:cx1="http://schemas.microsoft.com/office/drawing/2015/9/8/chartex" xmlns:mc="http://schemas.openxmlformats.org/markup-compatibility/2006" xmlns:o="urn:schemas-microsoft-com:office:office" xmlns:r="http://schemas.openxmlformats.org/officeDocument/2006/relationships" xmlns:m="http://schemas.openxmlformats.org/officeDocument/2006/math" xmlns:v="urn:schemas-microsoft-com:vml" xmlns:wp14="http://schemas.microsoft.com/office/word/2010/wordprocessingDrawing" xmlns:wp="http://schemas.openxmlformats.org/drawingml/2006/wordprocessingDrawing" xmlns:w10="urn:schemas-microsoft-com:office:word" xmlns:w="http://schemas.openxmlformats.org/wordprocessingml/2006/main" xmlns:w14="http://schemas.microsoft.com/office/word/2010/wordml" xmlns:w15="http://schemas.microsoft.com/office/word/2012/wordml" xmlns:w16se="http://schemas.microsoft.com/office/word/2015/wordml/symex" xmlns:wpg="http://schemas.microsoft.com/office/word/2010/wordprocessingGroup" xmlns:wpi="http://schemas.microsoft.com/office/word/2010/wordprocessingInk" xmlns:wne="http://schemas.microsoft.com/office/word/2006/wordml" xmlns:wps="http://schemas.microsoft.com/office/word/2010/wordprocessingShape" mc:Ignorable="w14 w15 w16se wp14">
   <w:p>
     <w:pPr>
       <w:pStyle w:val="Header"/>
@@ -2203,7 +2180,7 @@
 </file>
 
 <file path=word/header2.xml><?xml version="1.0" encoding="utf-8"?>
-<w:hdr xmlns:wpc="http://schemas.microsoft.com/office/word/2010/wordprocessingCanvas" xmlns:mc="http://schemas.openxmlformats.org/markup-compatibility/2006" xmlns:o="urn:schemas-microsoft-com:office:office" xmlns:r="http://schemas.openxmlformats.org/officeDocument/2006/relationships" xmlns:m="http://schemas.openxmlformats.org/officeDocument/2006/math" xmlns:v="urn:schemas-microsoft-com:vml" xmlns:wp14="http://schemas.microsoft.com/office/word/2010/wordprocessingDrawing" xmlns:wp="http://schemas.openxmlformats.org/drawingml/2006/wordprocessingDrawing" xmlns:w10="urn:schemas-microsoft-com:office:word" xmlns:w="http://schemas.openxmlformats.org/wordprocessingml/2006/main" xmlns:w14="http://schemas.microsoft.com/office/word/2010/wordml" xmlns:wpg="http://schemas.microsoft.com/office/word/2010/wordprocessingGroup" xmlns:wpi="http://schemas.microsoft.com/office/word/2010/wordprocessingInk" xmlns:wne="http://schemas.microsoft.com/office/word/2006/wordml" xmlns:wps="http://schemas.microsoft.com/office/word/2010/wordprocessingShape" mc:Ignorable="w14 wp14">
+<w:hdr xmlns:wpc="http://schemas.microsoft.com/office/word/2010/wordprocessingCanvas" xmlns:cx="http://schemas.microsoft.com/office/drawing/2014/chartex" xmlns:cx1="http://schemas.microsoft.com/office/drawing/2015/9/8/chartex" xmlns:mc="http://schemas.openxmlformats.org/markup-compatibility/2006" xmlns:o="urn:schemas-microsoft-com:office:office" xmlns:r="http://schemas.openxmlformats.org/officeDocument/2006/relationships" xmlns:m="http://schemas.openxmlformats.org/officeDocument/2006/math" xmlns:v="urn:schemas-microsoft-com:vml" xmlns:wp14="http://schemas.microsoft.com/office/word/2010/wordprocessingDrawing" xmlns:wp="http://schemas.openxmlformats.org/drawingml/2006/wordprocessingDrawing" xmlns:w10="urn:schemas-microsoft-com:office:word" xmlns:w="http://schemas.openxmlformats.org/wordprocessingml/2006/main" xmlns:w14="http://schemas.microsoft.com/office/word/2010/wordml" xmlns:w15="http://schemas.microsoft.com/office/word/2012/wordml" xmlns:w16se="http://schemas.microsoft.com/office/word/2015/wordml/symex" xmlns:wpg="http://schemas.microsoft.com/office/word/2010/wordprocessingGroup" xmlns:wpi="http://schemas.microsoft.com/office/word/2010/wordprocessingInk" xmlns:wne="http://schemas.microsoft.com/office/word/2006/wordml" xmlns:wps="http://schemas.microsoft.com/office/word/2010/wordprocessingShape" mc:Ignorable="w14 w15 w16se wp14">
   <w:p>
     <w:pPr>
       <w:pStyle w:val="Header"/>
@@ -2249,7 +2226,7 @@
 </file>
 
 <file path=word/header3.xml><?xml version="1.0" encoding="utf-8"?>
-<w:hdr xmlns:wpc="http://schemas.microsoft.com/office/word/2010/wordprocessingCanvas" xmlns:mc="http://schemas.openxmlformats.org/markup-compatibility/2006" xmlns:o="urn:schemas-microsoft-com:office:office" xmlns:r="http://schemas.openxmlformats.org/officeDocument/2006/relationships" xmlns:m="http://schemas.openxmlformats.org/officeDocument/2006/math" xmlns:v="urn:schemas-microsoft-com:vml" xmlns:wp14="http://schemas.microsoft.com/office/word/2010/wordprocessingDrawing" xmlns:wp="http://schemas.openxmlformats.org/drawingml/2006/wordprocessingDrawing" xmlns:w10="urn:schemas-microsoft-com:office:word" xmlns:w="http://schemas.openxmlformats.org/wordprocessingml/2006/main" xmlns:w14="http://schemas.microsoft.com/office/word/2010/wordml" xmlns:wpg="http://schemas.microsoft.com/office/word/2010/wordprocessingGroup" xmlns:wpi="http://schemas.microsoft.com/office/word/2010/wordprocessingInk" xmlns:wne="http://schemas.microsoft.com/office/word/2006/wordml" xmlns:wps="http://schemas.microsoft.com/office/word/2010/wordprocessingShape" mc:Ignorable="w14 wp14">
+<w:hdr xmlns:wpc="http://schemas.microsoft.com/office/word/2010/wordprocessingCanvas" xmlns:cx="http://schemas.microsoft.com/office/drawing/2014/chartex" xmlns:cx1="http://schemas.microsoft.com/office/drawing/2015/9/8/chartex" xmlns:mc="http://schemas.openxmlformats.org/markup-compatibility/2006" xmlns:o="urn:schemas-microsoft-com:office:office" xmlns:r="http://schemas.openxmlformats.org/officeDocument/2006/relationships" xmlns:m="http://schemas.openxmlformats.org/officeDocument/2006/math" xmlns:v="urn:schemas-microsoft-com:vml" xmlns:wp14="http://schemas.microsoft.com/office/word/2010/wordprocessingDrawing" xmlns:wp="http://schemas.openxmlformats.org/drawingml/2006/wordprocessingDrawing" xmlns:w10="urn:schemas-microsoft-com:office:word" xmlns:w="http://schemas.openxmlformats.org/wordprocessingml/2006/main" xmlns:w14="http://schemas.microsoft.com/office/word/2010/wordml" xmlns:w15="http://schemas.microsoft.com/office/word/2012/wordml" xmlns:w16se="http://schemas.microsoft.com/office/word/2015/wordml/symex" xmlns:wpg="http://schemas.microsoft.com/office/word/2010/wordprocessingGroup" xmlns:wpi="http://schemas.microsoft.com/office/word/2010/wordprocessingInk" xmlns:wne="http://schemas.microsoft.com/office/word/2006/wordml" xmlns:wps="http://schemas.microsoft.com/office/word/2010/wordprocessingShape" mc:Ignorable="w14 w15 w16se wp14">
   <w:p>
     <w:pPr>
       <w:pStyle w:val="Header"/>
@@ -2295,8 +2272,8 @@
 </file>
 
 <file path=word/numbering.xml><?xml version="1.0" encoding="utf-8"?>
-<w:numbering xmlns:wpc="http://schemas.microsoft.com/office/word/2010/wordprocessingCanvas" xmlns:mc="http://schemas.openxmlformats.org/markup-compatibility/2006" xmlns:o="urn:schemas-microsoft-com:office:office" xmlns:r="http://schemas.openxmlformats.org/officeDocument/2006/relationships" xmlns:m="http://schemas.openxmlformats.org/officeDocument/2006/math" xmlns:v="urn:schemas-microsoft-com:vml" xmlns:wp14="http://schemas.microsoft.com/office/word/2010/wordprocessingDrawing" xmlns:wp="http://schemas.openxmlformats.org/drawingml/2006/wordprocessingDrawing" xmlns:w10="urn:schemas-microsoft-com:office:word" xmlns:w="http://schemas.openxmlformats.org/wordprocessingml/2006/main" xmlns:w14="http://schemas.microsoft.com/office/word/2010/wordml" xmlns:wpg="http://schemas.microsoft.com/office/word/2010/wordprocessingGroup" xmlns:wpi="http://schemas.microsoft.com/office/word/2010/wordprocessingInk" xmlns:wne="http://schemas.microsoft.com/office/word/2006/wordml" xmlns:wps="http://schemas.microsoft.com/office/word/2010/wordprocessingShape" mc:Ignorable="w14 wp14">
-  <w:abstractNum w:abstractNumId="0">
+<w:numbering xmlns:wpc="http://schemas.microsoft.com/office/word/2010/wordprocessingCanvas" xmlns:cx="http://schemas.microsoft.com/office/drawing/2014/chartex" xmlns:cx1="http://schemas.microsoft.com/office/drawing/2015/9/8/chartex" xmlns:mc="http://schemas.openxmlformats.org/markup-compatibility/2006" xmlns:o="urn:schemas-microsoft-com:office:office" xmlns:r="http://schemas.openxmlformats.org/officeDocument/2006/relationships" xmlns:m="http://schemas.openxmlformats.org/officeDocument/2006/math" xmlns:v="urn:schemas-microsoft-com:vml" xmlns:wp14="http://schemas.microsoft.com/office/word/2010/wordprocessingDrawing" xmlns:wp="http://schemas.openxmlformats.org/drawingml/2006/wordprocessingDrawing" xmlns:w10="urn:schemas-microsoft-com:office:word" xmlns:w="http://schemas.openxmlformats.org/wordprocessingml/2006/main" xmlns:w14="http://schemas.microsoft.com/office/word/2010/wordml" xmlns:w15="http://schemas.microsoft.com/office/word/2012/wordml" xmlns:w16se="http://schemas.microsoft.com/office/word/2015/wordml/symex" xmlns:wpg="http://schemas.microsoft.com/office/word/2010/wordprocessingGroup" xmlns:wpi="http://schemas.microsoft.com/office/word/2010/wordprocessingInk" xmlns:wne="http://schemas.microsoft.com/office/word/2006/wordml" xmlns:wps="http://schemas.microsoft.com/office/word/2010/wordprocessingShape" mc:Ignorable="w14 w15 w16se wp14">
+  <w:abstractNum w:abstractNumId="0" w15:restartNumberingAfterBreak="0">
     <w:nsid w:val="36D25538"/>
     <w:multiLevelType w:val="hybridMultilevel"/>
     <w:tmpl w:val="D0DC2050"/>
@@ -2392,7 +2369,7 @@
 </file>
 
 <file path=word/styles.xml><?xml version="1.0" encoding="utf-8"?>
-<w:styles xmlns:mc="http://schemas.openxmlformats.org/markup-compatibility/2006" xmlns:r="http://schemas.openxmlformats.org/officeDocument/2006/relationships" xmlns:w="http://schemas.openxmlformats.org/wordprocessingml/2006/main" xmlns:w14="http://schemas.microsoft.com/office/word/2010/wordml" mc:Ignorable="w14">
+<w:styles xmlns:mc="http://schemas.openxmlformats.org/markup-compatibility/2006" xmlns:r="http://schemas.openxmlformats.org/officeDocument/2006/relationships" xmlns:w="http://schemas.openxmlformats.org/wordprocessingml/2006/main" xmlns:w14="http://schemas.microsoft.com/office/word/2010/wordml" xmlns:w15="http://schemas.microsoft.com/office/word/2012/wordml" xmlns:w16se="http://schemas.microsoft.com/office/word/2015/wordml/symex" mc:Ignorable="w14 w15 w16se">
   <w:docDefaults>
     <w:rPrDefault>
       <w:rPr>
@@ -2408,144 +2385,378 @@
       </w:pPr>
     </w:pPrDefault>
   </w:docDefaults>
-  <w:latentStyles w:defLockedState="0" w:defUIPriority="99" w:defSemiHidden="1" w:defUnhideWhenUsed="1" w:defQFormat="0" w:count="267">
-    <w:lsdException w:name="Normal" w:semiHidden="0" w:uiPriority="0" w:unhideWhenUsed="0" w:qFormat="1"/>
-    <w:lsdException w:name="heading 1" w:semiHidden="0" w:uiPriority="9" w:unhideWhenUsed="0" w:qFormat="1"/>
-    <w:lsdException w:name="heading 2" w:uiPriority="9" w:qFormat="1"/>
-    <w:lsdException w:name="heading 3" w:uiPriority="9" w:qFormat="1"/>
-    <w:lsdException w:name="heading 4" w:uiPriority="9" w:qFormat="1"/>
-    <w:lsdException w:name="heading 5" w:uiPriority="9" w:qFormat="1"/>
-    <w:lsdException w:name="heading 6" w:uiPriority="9" w:qFormat="1"/>
-    <w:lsdException w:name="heading 7" w:uiPriority="9" w:qFormat="1"/>
-    <w:lsdException w:name="heading 8" w:uiPriority="9" w:qFormat="1"/>
-    <w:lsdException w:name="heading 9" w:uiPriority="9" w:qFormat="1"/>
-    <w:lsdException w:name="toc 1" w:uiPriority="39"/>
-    <w:lsdException w:name="toc 2" w:uiPriority="39"/>
-    <w:lsdException w:name="toc 3" w:uiPriority="39"/>
-    <w:lsdException w:name="toc 4" w:uiPriority="39"/>
-    <w:lsdException w:name="toc 5" w:uiPriority="39"/>
-    <w:lsdException w:name="toc 6" w:uiPriority="39"/>
-    <w:lsdException w:name="toc 7" w:uiPriority="39"/>
-    <w:lsdException w:name="toc 8" w:uiPriority="39"/>
-    <w:lsdException w:name="toc 9" w:uiPriority="39"/>
-    <w:lsdException w:name="caption" w:uiPriority="35" w:qFormat="1"/>
-    <w:lsdException w:name="Title" w:semiHidden="0" w:uiPriority="10" w:unhideWhenUsed="0" w:qFormat="1"/>
-    <w:lsdException w:name="Default Paragraph Font" w:uiPriority="1"/>
-    <w:lsdException w:name="Subtitle" w:semiHidden="0" w:uiPriority="11" w:unhideWhenUsed="0" w:qFormat="1"/>
-    <w:lsdException w:name="Strong" w:semiHidden="0" w:uiPriority="22" w:unhideWhenUsed="0" w:qFormat="1"/>
-    <w:lsdException w:name="Emphasis" w:semiHidden="0" w:uiPriority="20" w:unhideWhenUsed="0" w:qFormat="1"/>
-    <w:lsdException w:name="Table Grid" w:semiHidden="0" w:uiPriority="39" w:unhideWhenUsed="0"/>
-    <w:lsdException w:name="Placeholder Text" w:unhideWhenUsed="0"/>
-    <w:lsdException w:name="No Spacing" w:semiHidden="0" w:uiPriority="1" w:unhideWhenUsed="0" w:qFormat="1"/>
-    <w:lsdException w:name="Light Shading" w:semiHidden="0" w:uiPriority="60" w:unhideWhenUsed="0"/>
-    <w:lsdException w:name="Light List" w:semiHidden="0" w:uiPriority="61" w:unhideWhenUsed="0"/>
-    <w:lsdException w:name="Light Grid" w:semiHidden="0" w:uiPriority="62" w:unhideWhenUsed="0"/>
-    <w:lsdException w:name="Medium Shading 1" w:semiHidden="0" w:uiPriority="63" w:unhideWhenUsed="0"/>
-    <w:lsdException w:name="Medium Shading 2" w:semiHidden="0" w:uiPriority="64" w:unhideWhenUsed="0"/>
-    <w:lsdException w:name="Medium List 1" w:semiHidden="0" w:uiPriority="65" w:unhideWhenUsed="0"/>
-    <w:lsdException w:name="Medium List 2" w:semiHidden="0" w:uiPriority="66" w:unhideWhenUsed="0"/>
-    <w:lsdException w:name="Medium Grid 1" w:semiHidden="0" w:uiPriority="67" w:unhideWhenUsed="0"/>
-    <w:lsdException w:name="Medium Grid 2" w:semiHidden="0" w:uiPriority="68" w:unhideWhenUsed="0"/>
-    <w:lsdException w:name="Medium Grid 3" w:semiHidden="0" w:uiPriority="69" w:unhideWhenUsed="0"/>
-    <w:lsdException w:name="Dark List" w:semiHidden="0" w:uiPriority="70" w:unhideWhenUsed="0"/>
-    <w:lsdException w:name="Colorful Shading" w:semiHidden="0" w:uiPriority="71" w:unhideWhenUsed="0"/>
-    <w:lsdException w:name="Colorful List" w:semiHidden="0" w:uiPriority="72" w:unhideWhenUsed="0"/>
-    <w:lsdException w:name="Colorful Grid" w:semiHidden="0" w:uiPriority="73" w:unhideWhenUsed="0"/>
-    <w:lsdException w:name="Light Shading Accent 1" w:semiHidden="0" w:uiPriority="60" w:unhideWhenUsed="0"/>
-    <w:lsdException w:name="Light List Accent 1" w:semiHidden="0" w:uiPriority="61" w:unhideWhenUsed="0"/>
-    <w:lsdException w:name="Light Grid Accent 1" w:semiHidden="0" w:uiPriority="62" w:unhideWhenUsed="0"/>
-    <w:lsdException w:name="Medium Shading 1 Accent 1" w:semiHidden="0" w:uiPriority="63" w:unhideWhenUsed="0"/>
-    <w:lsdException w:name="Medium Shading 2 Accent 1" w:semiHidden="0" w:uiPriority="64" w:unhideWhenUsed="0"/>
-    <w:lsdException w:name="Medium List 1 Accent 1" w:semiHidden="0" w:uiPriority="65" w:unhideWhenUsed="0"/>
-    <w:lsdException w:name="Revision" w:unhideWhenUsed="0"/>
-    <w:lsdException w:name="List Paragraph" w:semiHidden="0" w:uiPriority="34" w:unhideWhenUsed="0" w:qFormat="1"/>
-    <w:lsdException w:name="Quote" w:semiHidden="0" w:uiPriority="29" w:unhideWhenUsed="0" w:qFormat="1"/>
-    <w:lsdException w:name="Intense Quote" w:semiHidden="0" w:uiPriority="30" w:unhideWhenUsed="0" w:qFormat="1"/>
-    <w:lsdException w:name="Medium List 2 Accent 1" w:semiHidden="0" w:uiPriority="66" w:unhideWhenUsed="0"/>
-    <w:lsdException w:name="Medium Grid 1 Accent 1" w:semiHidden="0" w:uiPriority="67" w:unhideWhenUsed="0"/>
-    <w:lsdException w:name="Medium Grid 2 Accent 1" w:semiHidden="0" w:uiPriority="68" w:unhideWhenUsed="0"/>
-    <w:lsdException w:name="Medium Grid 3 Accent 1" w:semiHidden="0" w:uiPriority="69" w:unhideWhenUsed="0"/>
-    <w:lsdException w:name="Dark List Accent 1" w:semiHidden="0" w:uiPriority="70" w:unhideWhenUsed="0"/>
-    <w:lsdException w:name="Colorful Shading Accent 1" w:semiHidden="0" w:uiPriority="71" w:unhideWhenUsed="0"/>
-    <w:lsdException w:name="Colorful List Accent 1" w:semiHidden="0" w:uiPriority="72" w:unhideWhenUsed="0"/>
-    <w:lsdException w:name="Colorful Grid Accent 1" w:semiHidden="0" w:uiPriority="73" w:unhideWhenUsed="0"/>
-    <w:lsdException w:name="Light Shading Accent 2" w:semiHidden="0" w:uiPriority="60" w:unhideWhenUsed="0"/>
-    <w:lsdException w:name="Light List Accent 2" w:semiHidden="0" w:uiPriority="61" w:unhideWhenUsed="0"/>
-    <w:lsdException w:name="Light Grid Accent 2" w:semiHidden="0" w:uiPriority="62" w:unhideWhenUsed="0"/>
-    <w:lsdException w:name="Medium Shading 1 Accent 2" w:semiHidden="0" w:uiPriority="63" w:unhideWhenUsed="0"/>
-    <w:lsdException w:name="Medium Shading 2 Accent 2" w:semiHidden="0" w:uiPriority="64" w:unhideWhenUsed="0"/>
-    <w:lsdException w:name="Medium List 1 Accent 2" w:semiHidden="0" w:uiPriority="65" w:unhideWhenUsed="0"/>
-    <w:lsdException w:name="Medium List 2 Accent 2" w:semiHidden="0" w:uiPriority="66" w:unhideWhenUsed="0"/>
-    <w:lsdException w:name="Medium Grid 1 Accent 2" w:semiHidden="0" w:uiPriority="67" w:unhideWhenUsed="0"/>
-    <w:lsdException w:name="Medium Grid 2 Accent 2" w:semiHidden="0" w:uiPriority="68" w:unhideWhenUsed="0"/>
-    <w:lsdException w:name="Medium Grid 3 Accent 2" w:semiHidden="0" w:uiPriority="69" w:unhideWhenUsed="0"/>
-    <w:lsdException w:name="Dark List Accent 2" w:semiHidden="0" w:uiPriority="70" w:unhideWhenUsed="0"/>
-    <w:lsdException w:name="Colorful Shading Accent 2" w:semiHidden="0" w:uiPriority="71" w:unhideWhenUsed="0"/>
-    <w:lsdException w:name="Colorful List Accent 2" w:semiHidden="0" w:uiPriority="72" w:unhideWhenUsed="0"/>
-    <w:lsdException w:name="Colorful Grid Accent 2" w:semiHidden="0" w:uiPriority="73" w:unhideWhenUsed="0"/>
-    <w:lsdException w:name="Light Shading Accent 3" w:semiHidden="0" w:uiPriority="60" w:unhideWhenUsed="0"/>
-    <w:lsdException w:name="Light List Accent 3" w:semiHidden="0" w:uiPriority="61" w:unhideWhenUsed="0"/>
-    <w:lsdException w:name="Light Grid Accent 3" w:semiHidden="0" w:uiPriority="62" w:unhideWhenUsed="0"/>
-    <w:lsdException w:name="Medium Shading 1 Accent 3" w:semiHidden="0" w:uiPriority="63" w:unhideWhenUsed="0"/>
-    <w:lsdException w:name="Medium Shading 2 Accent 3" w:semiHidden="0" w:uiPriority="64" w:unhideWhenUsed="0"/>
-    <w:lsdException w:name="Medium List 1 Accent 3" w:semiHidden="0" w:uiPriority="65" w:unhideWhenUsed="0"/>
-    <w:lsdException w:name="Medium List 2 Accent 3" w:semiHidden="0" w:uiPriority="66" w:unhideWhenUsed="0"/>
-    <w:lsdException w:name="Medium Grid 1 Accent 3" w:semiHidden="0" w:uiPriority="67" w:unhideWhenUsed="0"/>
-    <w:lsdException w:name="Medium Grid 2 Accent 3" w:semiHidden="0" w:uiPriority="68" w:unhideWhenUsed="0"/>
-    <w:lsdException w:name="Medium Grid 3 Accent 3" w:semiHidden="0" w:uiPriority="69" w:unhideWhenUsed="0"/>
-    <w:lsdException w:name="Dark List Accent 3" w:semiHidden="0" w:uiPriority="70" w:unhideWhenUsed="0"/>
-    <w:lsdException w:name="Colorful Shading Accent 3" w:semiHidden="0" w:uiPriority="71" w:unhideWhenUsed="0"/>
-    <w:lsdException w:name="Colorful List Accent 3" w:semiHidden="0" w:uiPriority="72" w:unhideWhenUsed="0"/>
-    <w:lsdException w:name="Colorful Grid Accent 3" w:semiHidden="0" w:uiPriority="73" w:unhideWhenUsed="0"/>
-    <w:lsdException w:name="Light Shading Accent 4" w:semiHidden="0" w:uiPriority="60" w:unhideWhenUsed="0"/>
-    <w:lsdException w:name="Light List Accent 4" w:semiHidden="0" w:uiPriority="61" w:unhideWhenUsed="0"/>
-    <w:lsdException w:name="Light Grid Accent 4" w:semiHidden="0" w:uiPriority="62" w:unhideWhenUsed="0"/>
-    <w:lsdException w:name="Medium Shading 1 Accent 4" w:semiHidden="0" w:uiPriority="63" w:unhideWhenUsed="0"/>
-    <w:lsdException w:name="Medium Shading 2 Accent 4" w:semiHidden="0" w:uiPriority="64" w:unhideWhenUsed="0"/>
-    <w:lsdException w:name="Medium List 1 Accent 4" w:semiHidden="0" w:uiPriority="65" w:unhideWhenUsed="0"/>
-    <w:lsdException w:name="Medium List 2 Accent 4" w:semiHidden="0" w:uiPriority="66" w:unhideWhenUsed="0"/>
-    <w:lsdException w:name="Medium Grid 1 Accent 4" w:semiHidden="0" w:uiPriority="67" w:unhideWhenUsed="0"/>
-    <w:lsdException w:name="Medium Grid 2 Accent 4" w:semiHidden="0" w:uiPriority="68" w:unhideWhenUsed="0"/>
-    <w:lsdException w:name="Medium Grid 3 Accent 4" w:semiHidden="0" w:uiPriority="69" w:unhideWhenUsed="0"/>
-    <w:lsdException w:name="Dark List Accent 4" w:semiHidden="0" w:uiPriority="70" w:unhideWhenUsed="0"/>
-    <w:lsdException w:name="Colorful Shading Accent 4" w:semiHidden="0" w:uiPriority="71" w:unhideWhenUsed="0"/>
-    <w:lsdException w:name="Colorful List Accent 4" w:semiHidden="0" w:uiPriority="72" w:unhideWhenUsed="0"/>
-    <w:lsdException w:name="Colorful Grid Accent 4" w:semiHidden="0" w:uiPriority="73" w:unhideWhenUsed="0"/>
-    <w:lsdException w:name="Light Shading Accent 5" w:semiHidden="0" w:uiPriority="60" w:unhideWhenUsed="0"/>
-    <w:lsdException w:name="Light List Accent 5" w:semiHidden="0" w:uiPriority="61" w:unhideWhenUsed="0"/>
-    <w:lsdException w:name="Light Grid Accent 5" w:semiHidden="0" w:uiPriority="62" w:unhideWhenUsed="0"/>
-    <w:lsdException w:name="Medium Shading 1 Accent 5" w:semiHidden="0" w:uiPriority="63" w:unhideWhenUsed="0"/>
-    <w:lsdException w:name="Medium Shading 2 Accent 5" w:semiHidden="0" w:uiPriority="64" w:unhideWhenUsed="0"/>
-    <w:lsdException w:name="Medium List 1 Accent 5" w:semiHidden="0" w:uiPriority="65" w:unhideWhenUsed="0"/>
-    <w:lsdException w:name="Medium List 2 Accent 5" w:semiHidden="0" w:uiPriority="66" w:unhideWhenUsed="0"/>
-    <w:lsdException w:name="Medium Grid 1 Accent 5" w:semiHidden="0" w:uiPriority="67" w:unhideWhenUsed="0"/>
-    <w:lsdException w:name="Medium Grid 2 Accent 5" w:semiHidden="0" w:uiPriority="68" w:unhideWhenUsed="0"/>
-    <w:lsdException w:name="Medium Grid 3 Accent 5" w:semiHidden="0" w:uiPriority="69" w:unhideWhenUsed="0"/>
-    <w:lsdException w:name="Dark List Accent 5" w:semiHidden="0" w:uiPriority="70" w:unhideWhenUsed="0"/>
-    <w:lsdException w:name="Colorful Shading Accent 5" w:semiHidden="0" w:uiPriority="71" w:unhideWhenUsed="0"/>
-    <w:lsdException w:name="Colorful List Accent 5" w:semiHidden="0" w:uiPriority="72" w:unhideWhenUsed="0"/>
-    <w:lsdException w:name="Colorful Grid Accent 5" w:semiHidden="0" w:uiPriority="73" w:unhideWhenUsed="0"/>
-    <w:lsdException w:name="Light Shading Accent 6" w:semiHidden="0" w:uiPriority="60" w:unhideWhenUsed="0"/>
-    <w:lsdException w:name="Light List Accent 6" w:semiHidden="0" w:uiPriority="61" w:unhideWhenUsed="0"/>
-    <w:lsdException w:name="Light Grid Accent 6" w:semiHidden="0" w:uiPriority="62" w:unhideWhenUsed="0"/>
-    <w:lsdException w:name="Medium Shading 1 Accent 6" w:semiHidden="0" w:uiPriority="63" w:unhideWhenUsed="0"/>
-    <w:lsdException w:name="Medium Shading 2 Accent 6" w:semiHidden="0" w:uiPriority="64" w:unhideWhenUsed="0"/>
-    <w:lsdException w:name="Medium List 1 Accent 6" w:semiHidden="0" w:uiPriority="65" w:unhideWhenUsed="0"/>
-    <w:lsdException w:name="Medium List 2 Accent 6" w:semiHidden="0" w:uiPriority="66" w:unhideWhenUsed="0"/>
-    <w:lsdException w:name="Medium Grid 1 Accent 6" w:semiHidden="0" w:uiPriority="67" w:unhideWhenUsed="0"/>
-    <w:lsdException w:name="Medium Grid 2 Accent 6" w:semiHidden="0" w:uiPriority="68" w:unhideWhenUsed="0"/>
-    <w:lsdException w:name="Medium Grid 3 Accent 6" w:semiHidden="0" w:uiPriority="69" w:unhideWhenUsed="0"/>
-    <w:lsdException w:name="Dark List Accent 6" w:semiHidden="0" w:uiPriority="70" w:unhideWhenUsed="0"/>
-    <w:lsdException w:name="Colorful Shading Accent 6" w:semiHidden="0" w:uiPriority="71" w:unhideWhenUsed="0"/>
-    <w:lsdException w:name="Colorful List Accent 6" w:semiHidden="0" w:uiPriority="72" w:unhideWhenUsed="0"/>
-    <w:lsdException w:name="Colorful Grid Accent 6" w:semiHidden="0" w:uiPriority="73" w:unhideWhenUsed="0"/>
-    <w:lsdException w:name="Subtle Emphasis" w:semiHidden="0" w:uiPriority="19" w:unhideWhenUsed="0" w:qFormat="1"/>
-    <w:lsdException w:name="Intense Emphasis" w:semiHidden="0" w:uiPriority="21" w:unhideWhenUsed="0" w:qFormat="1"/>
-    <w:lsdException w:name="Subtle Reference" w:semiHidden="0" w:uiPriority="31" w:unhideWhenUsed="0" w:qFormat="1"/>
-    <w:lsdException w:name="Intense Reference" w:semiHidden="0" w:uiPriority="32" w:unhideWhenUsed="0" w:qFormat="1"/>
-    <w:lsdException w:name="Book Title" w:semiHidden="0" w:uiPriority="33" w:unhideWhenUsed="0" w:qFormat="1"/>
-    <w:lsdException w:name="Bibliography" w:uiPriority="37"/>
-    <w:lsdException w:name="TOC Heading" w:uiPriority="39" w:qFormat="1"/>
+  <w:latentStyles w:defLockedState="0" w:defUIPriority="99" w:defSemiHidden="0" w:defUnhideWhenUsed="0" w:defQFormat="0" w:count="371">
+    <w:lsdException w:name="Normal" w:uiPriority="0" w:qFormat="1"/>
+    <w:lsdException w:name="heading 1" w:uiPriority="9" w:qFormat="1"/>
+    <w:lsdException w:name="heading 2" w:semiHidden="1" w:uiPriority="9" w:unhideWhenUsed="1" w:qFormat="1"/>
+    <w:lsdException w:name="heading 3" w:semiHidden="1" w:uiPriority="9" w:unhideWhenUsed="1" w:qFormat="1"/>
+    <w:lsdException w:name="heading 4" w:semiHidden="1" w:uiPriority="9" w:unhideWhenUsed="1" w:qFormat="1"/>
+    <w:lsdException w:name="heading 5" w:semiHidden="1" w:uiPriority="9" w:unhideWhenUsed="1" w:qFormat="1"/>
+    <w:lsdException w:name="heading 6" w:semiHidden="1" w:uiPriority="9" w:unhideWhenUsed="1" w:qFormat="1"/>
+    <w:lsdException w:name="heading 7" w:semiHidden="1" w:uiPriority="9" w:unhideWhenUsed="1" w:qFormat="1"/>
+    <w:lsdException w:name="heading 8" w:semiHidden="1" w:uiPriority="9" w:unhideWhenUsed="1" w:qFormat="1"/>
+    <w:lsdException w:name="heading 9" w:semiHidden="1" w:uiPriority="9" w:unhideWhenUsed="1" w:qFormat="1"/>
+    <w:lsdException w:name="index 1" w:semiHidden="1" w:unhideWhenUsed="1"/>
+    <w:lsdException w:name="index 2" w:semiHidden="1" w:unhideWhenUsed="1"/>
+    <w:lsdException w:name="index 3" w:semiHidden="1" w:unhideWhenUsed="1"/>
+    <w:lsdException w:name="index 4" w:semiHidden="1" w:unhideWhenUsed="1"/>
+    <w:lsdException w:name="index 5" w:semiHidden="1" w:unhideWhenUsed="1"/>
+    <w:lsdException w:name="index 6" w:semiHidden="1" w:unhideWhenUsed="1"/>
+    <w:lsdException w:name="index 7" w:semiHidden="1" w:unhideWhenUsed="1"/>
+    <w:lsdException w:name="index 8" w:semiHidden="1" w:unhideWhenUsed="1"/>
+    <w:lsdException w:name="index 9" w:semiHidden="1" w:unhideWhenUsed="1"/>
+    <w:lsdException w:name="toc 1" w:semiHidden="1" w:uiPriority="39" w:unhideWhenUsed="1"/>
+    <w:lsdException w:name="toc 2" w:semiHidden="1" w:uiPriority="39" w:unhideWhenUsed="1"/>
+    <w:lsdException w:name="toc 3" w:semiHidden="1" w:uiPriority="39" w:unhideWhenUsed="1"/>
+    <w:lsdException w:name="toc 4" w:semiHidden="1" w:uiPriority="39" w:unhideWhenUsed="1"/>
+    <w:lsdException w:name="toc 5" w:semiHidden="1" w:uiPriority="39" w:unhideWhenUsed="1"/>
+    <w:lsdException w:name="toc 6" w:semiHidden="1" w:uiPriority="39" w:unhideWhenUsed="1"/>
+    <w:lsdException w:name="toc 7" w:semiHidden="1" w:uiPriority="39" w:unhideWhenUsed="1"/>
+    <w:lsdException w:name="toc 8" w:semiHidden="1" w:uiPriority="39" w:unhideWhenUsed="1"/>
+    <w:lsdException w:name="toc 9" w:semiHidden="1" w:uiPriority="39" w:unhideWhenUsed="1"/>
+    <w:lsdException w:name="Normal Indent" w:semiHidden="1" w:unhideWhenUsed="1"/>
+    <w:lsdException w:name="footnote text" w:semiHidden="1" w:unhideWhenUsed="1"/>
+    <w:lsdException w:name="annotation text" w:semiHidden="1" w:unhideWhenUsed="1"/>
+    <w:lsdException w:name="header" w:semiHidden="1" w:unhideWhenUsed="1"/>
+    <w:lsdException w:name="footer" w:semiHidden="1" w:unhideWhenUsed="1"/>
+    <w:lsdException w:name="index heading" w:semiHidden="1" w:unhideWhenUsed="1"/>
+    <w:lsdException w:name="caption" w:semiHidden="1" w:uiPriority="35" w:unhideWhenUsed="1" w:qFormat="1"/>
+    <w:lsdException w:name="table of figures" w:semiHidden="1" w:unhideWhenUsed="1"/>
+    <w:lsdException w:name="envelope address" w:semiHidden="1" w:unhideWhenUsed="1"/>
+    <w:lsdException w:name="envelope return" w:semiHidden="1" w:unhideWhenUsed="1"/>
+    <w:lsdException w:name="footnote reference" w:semiHidden="1" w:unhideWhenUsed="1"/>
+    <w:lsdException w:name="annotation reference" w:semiHidden="1" w:unhideWhenUsed="1"/>
+    <w:lsdException w:name="line number" w:semiHidden="1" w:unhideWhenUsed="1"/>
+    <w:lsdException w:name="page number" w:semiHidden="1" w:unhideWhenUsed="1"/>
+    <w:lsdException w:name="endnote reference" w:semiHidden="1" w:unhideWhenUsed="1"/>
+    <w:lsdException w:name="endnote text" w:semiHidden="1" w:unhideWhenUsed="1"/>
+    <w:lsdException w:name="table of authorities" w:semiHidden="1" w:unhideWhenUsed="1"/>
+    <w:lsdException w:name="macro" w:semiHidden="1" w:unhideWhenUsed="1"/>
+    <w:lsdException w:name="toa heading" w:semiHidden="1" w:unhideWhenUsed="1"/>
+    <w:lsdException w:name="List" w:semiHidden="1" w:unhideWhenUsed="1"/>
+    <w:lsdException w:name="List Bullet" w:semiHidden="1" w:unhideWhenUsed="1"/>
+    <w:lsdException w:name="List Number" w:semiHidden="1" w:unhideWhenUsed="1"/>
+    <w:lsdException w:name="List 2" w:semiHidden="1" w:unhideWhenUsed="1"/>
+    <w:lsdException w:name="List 3" w:semiHidden="1" w:unhideWhenUsed="1"/>
+    <w:lsdException w:name="List 4" w:semiHidden="1" w:unhideWhenUsed="1"/>
+    <w:lsdException w:name="List 5" w:semiHidden="1" w:unhideWhenUsed="1"/>
+    <w:lsdException w:name="List Bullet 2" w:semiHidden="1" w:unhideWhenUsed="1"/>
+    <w:lsdException w:name="List Bullet 3" w:semiHidden="1" w:unhideWhenUsed="1"/>
+    <w:lsdException w:name="List Bullet 4" w:semiHidden="1" w:unhideWhenUsed="1"/>
+    <w:lsdException w:name="List Bullet 5" w:semiHidden="1" w:unhideWhenUsed="1"/>
+    <w:lsdException w:name="List Number 2" w:semiHidden="1" w:unhideWhenUsed="1"/>
+    <w:lsdException w:name="List Number 3" w:semiHidden="1" w:unhideWhenUsed="1"/>
+    <w:lsdException w:name="List Number 4" w:semiHidden="1" w:unhideWhenUsed="1"/>
+    <w:lsdException w:name="List Number 5" w:semiHidden="1" w:unhideWhenUsed="1"/>
+    <w:lsdException w:name="Title" w:uiPriority="10" w:qFormat="1"/>
+    <w:lsdException w:name="Closing" w:semiHidden="1" w:unhideWhenUsed="1"/>
+    <w:lsdException w:name="Signature" w:semiHidden="1" w:unhideWhenUsed="1"/>
+    <w:lsdException w:name="Default Paragraph Font" w:semiHidden="1" w:uiPriority="1" w:unhideWhenUsed="1"/>
+    <w:lsdException w:name="Body Text" w:semiHidden="1" w:unhideWhenUsed="1"/>
+    <w:lsdException w:name="Body Text Indent" w:semiHidden="1" w:unhideWhenUsed="1"/>
+    <w:lsdException w:name="List Continue" w:semiHidden="1" w:unhideWhenUsed="1"/>
+    <w:lsdException w:name="List Continue 2" w:semiHidden="1" w:unhideWhenUsed="1"/>
+    <w:lsdException w:name="List Continue 3" w:semiHidden="1" w:unhideWhenUsed="1"/>
+    <w:lsdException w:name="List Continue 4" w:semiHidden="1" w:unhideWhenUsed="1"/>
+    <w:lsdException w:name="List Continue 5" w:semiHidden="1" w:unhideWhenUsed="1"/>
+    <w:lsdException w:name="Message Header" w:semiHidden="1" w:unhideWhenUsed="1"/>
+    <w:lsdException w:name="Subtitle" w:uiPriority="11" w:qFormat="1"/>
+    <w:lsdException w:name="Salutation" w:semiHidden="1" w:unhideWhenUsed="1"/>
+    <w:lsdException w:name="Date" w:semiHidden="1" w:unhideWhenUsed="1"/>
+    <w:lsdException w:name="Body Text First Indent" w:semiHidden="1" w:unhideWhenUsed="1"/>
+    <w:lsdException w:name="Body Text First Indent 2" w:semiHidden="1" w:unhideWhenUsed="1"/>
+    <w:lsdException w:name="Note Heading" w:semiHidden="1" w:unhideWhenUsed="1"/>
+    <w:lsdException w:name="Body Text 2" w:semiHidden="1" w:unhideWhenUsed="1"/>
+    <w:lsdException w:name="Body Text 3" w:semiHidden="1" w:unhideWhenUsed="1"/>
+    <w:lsdException w:name="Body Text Indent 2" w:semiHidden="1" w:unhideWhenUsed="1"/>
+    <w:lsdException w:name="Body Text Indent 3" w:semiHidden="1" w:unhideWhenUsed="1"/>
+    <w:lsdException w:name="Block Text" w:semiHidden="1" w:unhideWhenUsed="1"/>
+    <w:lsdException w:name="Hyperlink" w:semiHidden="1" w:unhideWhenUsed="1"/>
+    <w:lsdException w:name="FollowedHyperlink" w:semiHidden="1" w:unhideWhenUsed="1"/>
+    <w:lsdException w:name="Strong" w:uiPriority="22" w:qFormat="1"/>
+    <w:lsdException w:name="Emphasis" w:uiPriority="20" w:qFormat="1"/>
+    <w:lsdException w:name="Document Map" w:semiHidden="1" w:unhideWhenUsed="1"/>
+    <w:lsdException w:name="Plain Text" w:semiHidden="1" w:unhideWhenUsed="1"/>
+    <w:lsdException w:name="E-mail Signature" w:semiHidden="1" w:unhideWhenUsed="1"/>
+    <w:lsdException w:name="HTML Top of Form" w:semiHidden="1" w:unhideWhenUsed="1"/>
+    <w:lsdException w:name="HTML Bottom of Form" w:semiHidden="1" w:unhideWhenUsed="1"/>
+    <w:lsdException w:name="Normal (Web)" w:semiHidden="1" w:unhideWhenUsed="1"/>
+    <w:lsdException w:name="HTML Acronym" w:semiHidden="1" w:unhideWhenUsed="1"/>
+    <w:lsdException w:name="HTML Address" w:semiHidden="1" w:unhideWhenUsed="1"/>
+    <w:lsdException w:name="HTML Cite" w:semiHidden="1" w:unhideWhenUsed="1"/>
+    <w:lsdException w:name="HTML Code" w:semiHidden="1" w:unhideWhenUsed="1"/>
+    <w:lsdException w:name="HTML Definition" w:semiHidden="1" w:unhideWhenUsed="1"/>
+    <w:lsdException w:name="HTML Keyboard" w:semiHidden="1" w:unhideWhenUsed="1"/>
+    <w:lsdException w:name="HTML Preformatted" w:semiHidden="1" w:unhideWhenUsed="1"/>
+    <w:lsdException w:name="HTML Sample" w:semiHidden="1" w:unhideWhenUsed="1"/>
+    <w:lsdException w:name="HTML Typewriter" w:semiHidden="1" w:unhideWhenUsed="1"/>
+    <w:lsdException w:name="HTML Variable" w:semiHidden="1" w:unhideWhenUsed="1"/>
+    <w:lsdException w:name="Normal Table" w:semiHidden="1" w:unhideWhenUsed="1"/>
+    <w:lsdException w:name="annotation subject" w:semiHidden="1" w:unhideWhenUsed="1"/>
+    <w:lsdException w:name="No List" w:semiHidden="1" w:unhideWhenUsed="1"/>
+    <w:lsdException w:name="Outline List 1" w:semiHidden="1" w:unhideWhenUsed="1"/>
+    <w:lsdException w:name="Outline List 2" w:semiHidden="1" w:unhideWhenUsed="1"/>
+    <w:lsdException w:name="Outline List 3" w:semiHidden="1" w:unhideWhenUsed="1"/>
+    <w:lsdException w:name="Table Simple 1" w:semiHidden="1" w:unhideWhenUsed="1"/>
+    <w:lsdException w:name="Table Simple 2" w:semiHidden="1" w:unhideWhenUsed="1"/>
+    <w:lsdException w:name="Table Simple 3" w:semiHidden="1" w:unhideWhenUsed="1"/>
+    <w:lsdException w:name="Table Classic 1" w:semiHidden="1" w:unhideWhenUsed="1"/>
+    <w:lsdException w:name="Table Classic 2" w:semiHidden="1" w:unhideWhenUsed="1"/>
+    <w:lsdException w:name="Table Classic 3" w:semiHidden="1" w:unhideWhenUsed="1"/>
+    <w:lsdException w:name="Table Classic 4" w:semiHidden="1" w:unhideWhenUsed="1"/>
+    <w:lsdException w:name="Table Colorful 1" w:semiHidden="1" w:unhideWhenUsed="1"/>
+    <w:lsdException w:name="Table Colorful 2" w:semiHidden="1" w:unhideWhenUsed="1"/>
+    <w:lsdException w:name="Table Colorful 3" w:semiHidden="1" w:unhideWhenUsed="1"/>
+    <w:lsdException w:name="Table Columns 1" w:semiHidden="1" w:unhideWhenUsed="1"/>
+    <w:lsdException w:name="Table Columns 2" w:semiHidden="1" w:unhideWhenUsed="1"/>
+    <w:lsdException w:name="Table Columns 3" w:semiHidden="1" w:unhideWhenUsed="1"/>
+    <w:lsdException w:name="Table Columns 4" w:semiHidden="1" w:unhideWhenUsed="1"/>
+    <w:lsdException w:name="Table Columns 5" w:semiHidden="1" w:unhideWhenUsed="1"/>
+    <w:lsdException w:name="Table Grid 1" w:semiHidden="1" w:unhideWhenUsed="1"/>
+    <w:lsdException w:name="Table Grid 2" w:semiHidden="1" w:unhideWhenUsed="1"/>
+    <w:lsdException w:name="Table Grid 3" w:semiHidden="1" w:unhideWhenUsed="1"/>
+    <w:lsdException w:name="Table Grid 4" w:semiHidden="1" w:unhideWhenUsed="1"/>
+    <w:lsdException w:name="Table Grid 5" w:semiHidden="1" w:unhideWhenUsed="1"/>
+    <w:lsdException w:name="Table Grid 6" w:semiHidden="1" w:unhideWhenUsed="1"/>
+    <w:lsdException w:name="Table Grid 7" w:semiHidden="1" w:unhideWhenUsed="1"/>
+    <w:lsdException w:name="Table Grid 8" w:semiHidden="1" w:unhideWhenUsed="1"/>
+    <w:lsdException w:name="Table List 1" w:semiHidden="1" w:unhideWhenUsed="1"/>
+    <w:lsdException w:name="Table List 2" w:semiHidden="1" w:unhideWhenUsed="1"/>
+    <w:lsdException w:name="Table List 3" w:semiHidden="1" w:unhideWhenUsed="1"/>
+    <w:lsdException w:name="Table List 4" w:semiHidden="1" w:unhideWhenUsed="1"/>
+    <w:lsdException w:name="Table List 5" w:semiHidden="1" w:unhideWhenUsed="1"/>
+    <w:lsdException w:name="Table List 6" w:semiHidden="1" w:unhideWhenUsed="1"/>
+    <w:lsdException w:name="Table List 7" w:semiHidden="1" w:unhideWhenUsed="1"/>
+    <w:lsdException w:name="Table List 8" w:semiHidden="1" w:unhideWhenUsed="1"/>
+    <w:lsdException w:name="Table 3D effects 1" w:semiHidden="1" w:unhideWhenUsed="1"/>
+    <w:lsdException w:name="Table 3D effects 2" w:semiHidden="1" w:unhideWhenUsed="1"/>
+    <w:lsdException w:name="Table 3D effects 3" w:semiHidden="1" w:unhideWhenUsed="1"/>
+    <w:lsdException w:name="Table Contemporary" w:semiHidden="1" w:unhideWhenUsed="1"/>
+    <w:lsdException w:name="Table Elegant" w:semiHidden="1" w:unhideWhenUsed="1"/>
+    <w:lsdException w:name="Table Professional" w:semiHidden="1" w:unhideWhenUsed="1"/>
+    <w:lsdException w:name="Table Subtle 1" w:semiHidden="1" w:unhideWhenUsed="1"/>
+    <w:lsdException w:name="Table Subtle 2" w:semiHidden="1" w:unhideWhenUsed="1"/>
+    <w:lsdException w:name="Table Web 1" w:semiHidden="1" w:unhideWhenUsed="1"/>
+    <w:lsdException w:name="Table Web 2" w:semiHidden="1" w:unhideWhenUsed="1"/>
+    <w:lsdException w:name="Table Web 3" w:semiHidden="1" w:unhideWhenUsed="1"/>
+    <w:lsdException w:name="Balloon Text" w:semiHidden="1" w:unhideWhenUsed="1"/>
+    <w:lsdException w:name="Table Grid" w:uiPriority="39"/>
+    <w:lsdException w:name="Table Theme" w:semiHidden="1" w:unhideWhenUsed="1"/>
+    <w:lsdException w:name="Placeholder Text" w:semiHidden="1"/>
+    <w:lsdException w:name="No Spacing" w:uiPriority="1" w:qFormat="1"/>
+    <w:lsdException w:name="Light Shading" w:uiPriority="60"/>
+    <w:lsdException w:name="Light List" w:uiPriority="61"/>
+    <w:lsdException w:name="Light Grid" w:uiPriority="62"/>
+    <w:lsdException w:name="Medium Shading 1" w:uiPriority="63"/>
+    <w:lsdException w:name="Medium Shading 2" w:uiPriority="64"/>
+    <w:lsdException w:name="Medium List 1" w:uiPriority="65"/>
+    <w:lsdException w:name="Medium List 2" w:uiPriority="66"/>
+    <w:lsdException w:name="Medium Grid 1" w:uiPriority="67"/>
+    <w:lsdException w:name="Medium Grid 2" w:uiPriority="68"/>
+    <w:lsdException w:name="Medium Grid 3" w:uiPriority="69"/>
+    <w:lsdException w:name="Dark List" w:uiPriority="70"/>
+    <w:lsdException w:name="Colorful Shading" w:uiPriority="71"/>
+    <w:lsdException w:name="Colorful List" w:uiPriority="72"/>
+    <w:lsdException w:name="Colorful Grid" w:uiPriority="73"/>
+    <w:lsdException w:name="Light Shading Accent 1" w:uiPriority="60"/>
+    <w:lsdException w:name="Light List Accent 1" w:uiPriority="61"/>
+    <w:lsdException w:name="Light Grid Accent 1" w:uiPriority="62"/>
+    <w:lsdException w:name="Medium Shading 1 Accent 1" w:uiPriority="63"/>
+    <w:lsdException w:name="Medium Shading 2 Accent 1" w:uiPriority="64"/>
+    <w:lsdException w:name="Medium List 1 Accent 1" w:uiPriority="65"/>
+    <w:lsdException w:name="Revision" w:semiHidden="1"/>
+    <w:lsdException w:name="List Paragraph" w:uiPriority="34" w:qFormat="1"/>
+    <w:lsdException w:name="Quote" w:uiPriority="29" w:qFormat="1"/>
+    <w:lsdException w:name="Intense Quote" w:uiPriority="30" w:qFormat="1"/>
+    <w:lsdException w:name="Medium List 2 Accent 1" w:uiPriority="66"/>
+    <w:lsdException w:name="Medium Grid 1 Accent 1" w:uiPriority="67"/>
+    <w:lsdException w:name="Medium Grid 2 Accent 1" w:uiPriority="68"/>
+    <w:lsdException w:name="Medium Grid 3 Accent 1" w:uiPriority="69"/>
+    <w:lsdException w:name="Dark List Accent 1" w:uiPriority="70"/>
+    <w:lsdException w:name="Colorful Shading Accent 1" w:uiPriority="71"/>
+    <w:lsdException w:name="Colorful List Accent 1" w:uiPriority="72"/>
+    <w:lsdException w:name="Colorful Grid Accent 1" w:uiPriority="73"/>
+    <w:lsdException w:name="Light Shading Accent 2" w:uiPriority="60"/>
+    <w:lsdException w:name="Light List Accent 2" w:uiPriority="61"/>
+    <w:lsdException w:name="Light Grid Accent 2" w:uiPriority="62"/>
+    <w:lsdException w:name="Medium Shading 1 Accent 2" w:uiPriority="63"/>
+    <w:lsdException w:name="Medium Shading 2 Accent 2" w:uiPriority="64"/>
+    <w:lsdException w:name="Medium List 1 Accent 2" w:uiPriority="65"/>
+    <w:lsdException w:name="Medium List 2 Accent 2" w:uiPriority="66"/>
+    <w:lsdException w:name="Medium Grid 1 Accent 2" w:uiPriority="67"/>
+    <w:lsdException w:name="Medium Grid 2 Accent 2" w:uiPriority="68"/>
+    <w:lsdException w:name="Medium Grid 3 Accent 2" w:uiPriority="69"/>
+    <w:lsdException w:name="Dark List Accent 2" w:uiPriority="70"/>
+    <w:lsdException w:name="Colorful Shading Accent 2" w:uiPriority="71"/>
+    <w:lsdException w:name="Colorful List Accent 2" w:uiPriority="72"/>
+    <w:lsdException w:name="Colorful Grid Accent 2" w:uiPriority="73"/>
+    <w:lsdException w:name="Light Shading Accent 3" w:uiPriority="60"/>
+    <w:lsdException w:name="Light List Accent 3" w:uiPriority="61"/>
+    <w:lsdException w:name="Light Grid Accent 3" w:uiPriority="62"/>
+    <w:lsdException w:name="Medium Shading 1 Accent 3" w:uiPriority="63"/>
+    <w:lsdException w:name="Medium Shading 2 Accent 3" w:uiPriority="64"/>
+    <w:lsdException w:name="Medium List 1 Accent 3" w:uiPriority="65"/>
+    <w:lsdException w:name="Medium List 2 Accent 3" w:uiPriority="66"/>
+    <w:lsdException w:name="Medium Grid 1 Accent 3" w:uiPriority="67"/>
+    <w:lsdException w:name="Medium Grid 2 Accent 3" w:uiPriority="68"/>
+    <w:lsdException w:name="Medium Grid 3 Accent 3" w:uiPriority="69"/>
+    <w:lsdException w:name="Dark List Accent 3" w:uiPriority="70"/>
+    <w:lsdException w:name="Colorful Shading Accent 3" w:uiPriority="71"/>
+    <w:lsdException w:name="Colorful List Accent 3" w:uiPriority="72"/>
+    <w:lsdException w:name="Colorful Grid Accent 3" w:uiPriority="73"/>
+    <w:lsdException w:name="Light Shading Accent 4" w:uiPriority="60"/>
+    <w:lsdException w:name="Light List Accent 4" w:uiPriority="61"/>
+    <w:lsdException w:name="Light Grid Accent 4" w:uiPriority="62"/>
+    <w:lsdException w:name="Medium Shading 1 Accent 4" w:uiPriority="63"/>
+    <w:lsdException w:name="Medium Shading 2 Accent 4" w:uiPriority="64"/>
+    <w:lsdException w:name="Medium List 1 Accent 4" w:uiPriority="65"/>
+    <w:lsdException w:name="Medium List 2 Accent 4" w:uiPriority="66"/>
+    <w:lsdException w:name="Medium Grid 1 Accent 4" w:uiPriority="67"/>
+    <w:lsdException w:name="Medium Grid 2 Accent 4" w:uiPriority="68"/>
+    <w:lsdException w:name="Medium Grid 3 Accent 4" w:uiPriority="69"/>
+    <w:lsdException w:name="Dark List Accent 4" w:uiPriority="70"/>
+    <w:lsdException w:name="Colorful Shading Accent 4" w:uiPriority="71"/>
+    <w:lsdException w:name="Colorful List Accent 4" w:uiPriority="72"/>
+    <w:lsdException w:name="Colorful Grid Accent 4" w:uiPriority="73"/>
+    <w:lsdException w:name="Light Shading Accent 5" w:uiPriority="60"/>
+    <w:lsdException w:name="Light List Accent 5" w:uiPriority="61"/>
+    <w:lsdException w:name="Light Grid Accent 5" w:uiPriority="62"/>
+    <w:lsdException w:name="Medium Shading 1 Accent 5" w:uiPriority="63"/>
+    <w:lsdException w:name="Medium Shading 2 Accent 5" w:uiPriority="64"/>
+    <w:lsdException w:name="Medium List 1 Accent 5" w:uiPriority="65"/>
+    <w:lsdException w:name="Medium List 2 Accent 5" w:uiPriority="66"/>
+    <w:lsdException w:name="Medium Grid 1 Accent 5" w:uiPriority="67"/>
+    <w:lsdException w:name="Medium Grid 2 Accent 5" w:uiPriority="68"/>
+    <w:lsdException w:name="Medium Grid 3 Accent 5" w:uiPriority="69"/>
+    <w:lsdException w:name="Dark List Accent 5" w:uiPriority="70"/>
+    <w:lsdException w:name="Colorful Shading Accent 5" w:uiPriority="71"/>
+    <w:lsdException w:name="Colorful List Accent 5" w:uiPriority="72"/>
+    <w:lsdException w:name="Colorful Grid Accent 5" w:uiPriority="73"/>
+    <w:lsdException w:name="Light Shading Accent 6" w:uiPriority="60"/>
+    <w:lsdException w:name="Light List Accent 6" w:uiPriority="61"/>
+    <w:lsdException w:name="Light Grid Accent 6" w:uiPriority="62"/>
+    <w:lsdException w:name="Medium Shading 1 Accent 6" w:uiPriority="63"/>
+    <w:lsdException w:name="Medium Shading 2 Accent 6" w:uiPriority="64"/>
+    <w:lsdException w:name="Medium List 1 Accent 6" w:uiPriority="65"/>
+    <w:lsdException w:name="Medium List 2 Accent 6" w:uiPriority="66"/>
+    <w:lsdException w:name="Medium Grid 1 Accent 6" w:uiPriority="67"/>
+    <w:lsdException w:name="Medium Grid 2 Accent 6" w:uiPriority="68"/>
+    <w:lsdException w:name="Medium Grid 3 Accent 6" w:uiPriority="69"/>
+    <w:lsdException w:name="Dark List Accent 6" w:uiPriority="70"/>
+    <w:lsdException w:name="Colorful Shading Accent 6" w:uiPriority="71"/>
+    <w:lsdException w:name="Colorful List Accent 6" w:uiPriority="72"/>
+    <w:lsdException w:name="Colorful Grid Accent 6" w:uiPriority="73"/>
+    <w:lsdException w:name="Subtle Emphasis" w:uiPriority="19" w:qFormat="1"/>
+    <w:lsdException w:name="Intense Emphasis" w:uiPriority="21" w:qFormat="1"/>
+    <w:lsdException w:name="Subtle Reference" w:uiPriority="31" w:qFormat="1"/>
+    <w:lsdException w:name="Intense Reference" w:uiPriority="32" w:qFormat="1"/>
+    <w:lsdException w:name="Book Title" w:uiPriority="33" w:qFormat="1"/>
+    <w:lsdException w:name="Bibliography" w:semiHidden="1" w:uiPriority="37" w:unhideWhenUsed="1"/>
+    <w:lsdException w:name="TOC Heading" w:semiHidden="1" w:uiPriority="39" w:unhideWhenUsed="1" w:qFormat="1"/>
+    <w:lsdException w:name="Plain Table 1" w:uiPriority="41"/>
+    <w:lsdException w:name="Plain Table 2" w:uiPriority="42"/>
+    <w:lsdException w:name="Plain Table 3" w:uiPriority="43"/>
+    <w:lsdException w:name="Plain Table 4" w:uiPriority="44"/>
+    <w:lsdException w:name="Plain Table 5" w:uiPriority="45"/>
+    <w:lsdException w:name="Grid Table Light" w:uiPriority="40"/>
+    <w:lsdException w:name="Grid Table 1 Light" w:uiPriority="46"/>
+    <w:lsdException w:name="Grid Table 2" w:uiPriority="47"/>
+    <w:lsdException w:name="Grid Table 3" w:uiPriority="48"/>
+    <w:lsdException w:name="Grid Table 4" w:uiPriority="49"/>
+    <w:lsdException w:name="Grid Table 5 Dark" w:uiPriority="50"/>
+    <w:lsdException w:name="Grid Table 6 Colorful" w:uiPriority="51"/>
+    <w:lsdException w:name="Grid Table 7 Colorful" w:uiPriority="52"/>
+    <w:lsdException w:name="Grid Table 1 Light Accent 1" w:uiPriority="46"/>
+    <w:lsdException w:name="Grid Table 2 Accent 1" w:uiPriority="47"/>
+    <w:lsdException w:name="Grid Table 3 Accent 1" w:uiPriority="48"/>
+    <w:lsdException w:name="Grid Table 4 Accent 1" w:uiPriority="49"/>
+    <w:lsdException w:name="Grid Table 5 Dark Accent 1" w:uiPriority="50"/>
+    <w:lsdException w:name="Grid Table 6 Colorful Accent 1" w:uiPriority="51"/>
+    <w:lsdException w:name="Grid Table 7 Colorful Accent 1" w:uiPriority="52"/>
+    <w:lsdException w:name="Grid Table 1 Light Accent 2" w:uiPriority="46"/>
+    <w:lsdException w:name="Grid Table 2 Accent 2" w:uiPriority="47"/>
+    <w:lsdException w:name="Grid Table 3 Accent 2" w:uiPriority="48"/>
+    <w:lsdException w:name="Grid Table 4 Accent 2" w:uiPriority="49"/>
+    <w:lsdException w:name="Grid Table 5 Dark Accent 2" w:uiPriority="50"/>
+    <w:lsdException w:name="Grid Table 6 Colorful Accent 2" w:uiPriority="51"/>
+    <w:lsdException w:name="Grid Table 7 Colorful Accent 2" w:uiPriority="52"/>
+    <w:lsdException w:name="Grid Table 1 Light Accent 3" w:uiPriority="46"/>
+    <w:lsdException w:name="Grid Table 2 Accent 3" w:uiPriority="47"/>
+    <w:lsdException w:name="Grid Table 3 Accent 3" w:uiPriority="48"/>
+    <w:lsdException w:name="Grid Table 4 Accent 3" w:uiPriority="49"/>
+    <w:lsdException w:name="Grid Table 5 Dark Accent 3" w:uiPriority="50"/>
+    <w:lsdException w:name="Grid Table 6 Colorful Accent 3" w:uiPriority="51"/>
+    <w:lsdException w:name="Grid Table 7 Colorful Accent 3" w:uiPriority="52"/>
+    <w:lsdException w:name="Grid Table 1 Light Accent 4" w:uiPriority="46"/>
+    <w:lsdException w:name="Grid Table 2 Accent 4" w:uiPriority="47"/>
+    <w:lsdException w:name="Grid Table 3 Accent 4" w:uiPriority="48"/>
+    <w:lsdException w:name="Grid Table 4 Accent 4" w:uiPriority="49"/>
+    <w:lsdException w:name="Grid Table 5 Dark Accent 4" w:uiPriority="50"/>
+    <w:lsdException w:name="Grid Table 6 Colorful Accent 4" w:uiPriority="51"/>
+    <w:lsdException w:name="Grid Table 7 Colorful Accent 4" w:uiPriority="52"/>
+    <w:lsdException w:name="Grid Table 1 Light Accent 5" w:uiPriority="46"/>
+    <w:lsdException w:name="Grid Table 2 Accent 5" w:uiPriority="47"/>
+    <w:lsdException w:name="Grid Table 3 Accent 5" w:uiPriority="48"/>
+    <w:lsdException w:name="Grid Table 4 Accent 5" w:uiPriority="49"/>
+    <w:lsdException w:name="Grid Table 5 Dark Accent 5" w:uiPriority="50"/>
+    <w:lsdException w:name="Grid Table 6 Colorful Accent 5" w:uiPriority="51"/>
+    <w:lsdException w:name="Grid Table 7 Colorful Accent 5" w:uiPriority="52"/>
+    <w:lsdException w:name="Grid Table 1 Light Accent 6" w:uiPriority="46"/>
+    <w:lsdException w:name="Grid Table 2 Accent 6" w:uiPriority="47"/>
+    <w:lsdException w:name="Grid Table 3 Accent 6" w:uiPriority="48"/>
+    <w:lsdException w:name="Grid Table 4 Accent 6" w:uiPriority="49"/>
+    <w:lsdException w:name="Grid Table 5 Dark Accent 6" w:uiPriority="50"/>
+    <w:lsdException w:name="Grid Table 6 Colorful Accent 6" w:uiPriority="51"/>
+    <w:lsdException w:name="Grid Table 7 Colorful Accent 6" w:uiPriority="52"/>
+    <w:lsdException w:name="List Table 1 Light" w:uiPriority="46"/>
+    <w:lsdException w:name="List Table 2" w:uiPriority="47"/>
+    <w:lsdException w:name="List Table 3" w:uiPriority="48"/>
+    <w:lsdException w:name="List Table 4" w:uiPriority="49"/>
+    <w:lsdException w:name="List Table 5 Dark" w:uiPriority="50"/>
+    <w:lsdException w:name="List Table 6 Colorful" w:uiPriority="51"/>
+    <w:lsdException w:name="List Table 7 Colorful" w:uiPriority="52"/>
+    <w:lsdException w:name="List Table 1 Light Accent 1" w:uiPriority="46"/>
+    <w:lsdException w:name="List Table 2 Accent 1" w:uiPriority="47"/>
+    <w:lsdException w:name="List Table 3 Accent 1" w:uiPriority="48"/>
+    <w:lsdException w:name="List Table 4 Accent 1" w:uiPriority="49"/>
+    <w:lsdException w:name="List Table 5 Dark Accent 1" w:uiPriority="50"/>
+    <w:lsdException w:name="List Table 6 Colorful Accent 1" w:uiPriority="51"/>
+    <w:lsdException w:name="List Table 7 Colorful Accent 1" w:uiPriority="52"/>
+    <w:lsdException w:name="List Table 1 Light Accent 2" w:uiPriority="46"/>
+    <w:lsdException w:name="List Table 2 Accent 2" w:uiPriority="47"/>
+    <w:lsdException w:name="List Table 3 Accent 2" w:uiPriority="48"/>
+    <w:lsdException w:name="List Table 4 Accent 2" w:uiPriority="49"/>
+    <w:lsdException w:name="List Table 5 Dark Accent 2" w:uiPriority="50"/>
+    <w:lsdException w:name="List Table 6 Colorful Accent 2" w:uiPriority="51"/>
+    <w:lsdException w:name="List Table 7 Colorful Accent 2" w:uiPriority="52"/>
+    <w:lsdException w:name="List Table 1 Light Accent 3" w:uiPriority="46"/>
+    <w:lsdException w:name="List Table 2 Accent 3" w:uiPriority="47"/>
+    <w:lsdException w:name="List Table 3 Accent 3" w:uiPriority="48"/>
+    <w:lsdException w:name="List Table 4 Accent 3" w:uiPriority="49"/>
+    <w:lsdException w:name="List Table 5 Dark Accent 3" w:uiPriority="50"/>
+    <w:lsdException w:name="List Table 6 Colorful Accent 3" w:uiPriority="51"/>
+    <w:lsdException w:name="List Table 7 Colorful Accent 3" w:uiPriority="52"/>
+    <w:lsdException w:name="List Table 1 Light Accent 4" w:uiPriority="46"/>
+    <w:lsdException w:name="List Table 2 Accent 4" w:uiPriority="47"/>
+    <w:lsdException w:name="List Table 3 Accent 4" w:uiPriority="48"/>
+    <w:lsdException w:name="List Table 4 Accent 4" w:uiPriority="49"/>
+    <w:lsdException w:name="List Table 5 Dark Accent 4" w:uiPriority="50"/>
+    <w:lsdException w:name="List Table 6 Colorful Accent 4" w:uiPriority="51"/>
+    <w:lsdException w:name="List Table 7 Colorful Accent 4" w:uiPriority="52"/>
+    <w:lsdException w:name="List Table 1 Light Accent 5" w:uiPriority="46"/>
+    <w:lsdException w:name="List Table 2 Accent 5" w:uiPriority="47"/>
+    <w:lsdException w:name="List Table 3 Accent 5" w:uiPriority="48"/>
+    <w:lsdException w:name="List Table 4 Accent 5" w:uiPriority="49"/>
+    <w:lsdException w:name="List Table 5 Dark Accent 5" w:uiPriority="50"/>
+    <w:lsdException w:name="List Table 6 Colorful Accent 5" w:uiPriority="51"/>
+    <w:lsdException w:name="List Table 7 Colorful Accent 5" w:uiPriority="52"/>
+    <w:lsdException w:name="List Table 1 Light Accent 6" w:uiPriority="46"/>
+    <w:lsdException w:name="List Table 2 Accent 6" w:uiPriority="47"/>
+    <w:lsdException w:name="List Table 3 Accent 6" w:uiPriority="48"/>
+    <w:lsdException w:name="List Table 4 Accent 6" w:uiPriority="49"/>
+    <w:lsdException w:name="List Table 5 Dark Accent 6" w:uiPriority="50"/>
+    <w:lsdException w:name="List Table 6 Colorful Accent 6" w:uiPriority="51"/>
+    <w:lsdException w:name="List Table 7 Colorful Accent 6" w:uiPriority="52"/>
   </w:latentStyles>
   <w:style w:type="paragraph" w:default="1" w:styleId="Normal">
     <w:name w:val="Normal"/>
@@ -2671,415 +2882,12 @@
     <w:tblPr>
       <w:tblStyleRowBandSize w:val="1"/>
       <w:tblStyleColBandSize w:val="1"/>
-      <w:tblInd w:w="0" w:type="dxa"/>
       <w:tblBorders>
         <w:top w:val="single" w:sz="8" w:space="0" w:color="000000" w:themeColor="text1"/>
         <w:left w:val="single" w:sz="8" w:space="0" w:color="000000" w:themeColor="text1"/>
         <w:bottom w:val="single" w:sz="8" w:space="0" w:color="000000" w:themeColor="text1"/>
         <w:right w:val="single" w:sz="8" w:space="0" w:color="000000" w:themeColor="text1"/>
       </w:tblBorders>
-      <w:tblCellMar>
-        <w:top w:w="0" w:type="dxa"/>
-        <w:left w:w="108" w:type="dxa"/>
-        <w:bottom w:w="0" w:type="dxa"/>
-        <w:right w:w="108" w:type="dxa"/>
-      </w:tblCellMar>
-    </w:tblPr>
-    <w:tblStylePr w:type="firstRow">
-      <w:rPr>
-        <w:sz w:val="24"/>
-        <w:szCs w:val="24"/>
-      </w:rPr>
-      <w:tblPr/>
-      <w:tcPr>
-        <w:tcBorders>
-          <w:top w:val="nil"/>
-          <w:left w:val="nil"/>
-          <w:bottom w:val="single" w:sz="24" w:space="0" w:color="000000" w:themeColor="text1"/>
-          <w:right w:val="nil"/>
-          <w:insideH w:val="nil"/>
-          <w:insideV w:val="nil"/>
-        </w:tcBorders>
-        <w:shd w:val="clear" w:color="auto" w:fill="FFFFFF" w:themeFill="background1"/>
-      </w:tcPr>
-    </w:tblStylePr>
-    <w:tblStylePr w:type="lastRow">
-      <w:tblPr/>
-      <w:tcPr>
-        <w:tcBorders>
-          <w:top w:val="single" w:sz="8" w:space="0" w:color="000000" w:themeColor="text1"/>
-          <w:left w:val="nil"/>
-          <w:bottom w:val="nil"/>
-          <w:right w:val="nil"/>
-          <w:insideH w:val="nil"/>
-          <w:insideV w:val="nil"/>
-        </w:tcBorders>
-        <w:shd w:val="clear" w:color="auto" w:fill="FFFFFF" w:themeFill="background1"/>
-      </w:tcPr>
-    </w:tblStylePr>
-    <w:tblStylePr w:type="firstCol">
-      <w:tblPr/>
-      <w:tcPr>
-        <w:tcBorders>
-          <w:top w:val="nil"/>
-          <w:left w:val="nil"/>
-          <w:bottom w:val="nil"/>
-          <w:right w:val="single" w:sz="8" w:space="0" w:color="000000" w:themeColor="text1"/>
-          <w:insideH w:val="nil"/>
-          <w:insideV w:val="nil"/>
-        </w:tcBorders>
-        <w:shd w:val="clear" w:color="auto" w:fill="FFFFFF" w:themeFill="background1"/>
-      </w:tcPr>
-    </w:tblStylePr>
-    <w:tblStylePr w:type="lastCol">
-      <w:tblPr/>
-      <w:tcPr>
-        <w:tcBorders>
-          <w:top w:val="nil"/>
-          <w:left w:val="single" w:sz="8" w:space="0" w:color="000000" w:themeColor="text1"/>
-          <w:bottom w:val="nil"/>
-          <w:right w:val="nil"/>
-          <w:insideH w:val="nil"/>
-          <w:insideV w:val="nil"/>
-        </w:tcBorders>
-        <w:shd w:val="clear" w:color="auto" w:fill="FFFFFF" w:themeFill="background1"/>
-      </w:tcPr>
-    </w:tblStylePr>
-    <w:tblStylePr w:type="band1Vert">
-      <w:tblPr/>
-      <w:tcPr>
-        <w:tcBorders>
-          <w:left w:val="nil"/>
-          <w:right w:val="nil"/>
-          <w:insideH w:val="nil"/>
-          <w:insideV w:val="nil"/>
-        </w:tcBorders>
-        <w:shd w:val="clear" w:color="auto" w:fill="C0C0C0" w:themeFill="text1" w:themeFillTint="3F"/>
-      </w:tcPr>
-    </w:tblStylePr>
-    <w:tblStylePr w:type="band1Horz">
-      <w:tblPr/>
-      <w:tcPr>
-        <w:tcBorders>
-          <w:top w:val="nil"/>
-          <w:bottom w:val="nil"/>
-          <w:insideH w:val="nil"/>
-          <w:insideV w:val="nil"/>
-        </w:tcBorders>
-        <w:shd w:val="clear" w:color="auto" w:fill="C0C0C0" w:themeFill="text1" w:themeFillTint="3F"/>
-      </w:tcPr>
-    </w:tblStylePr>
-    <w:tblStylePr w:type="nwCell">
-      <w:tblPr/>
-      <w:tcPr>
-        <w:shd w:val="clear" w:color="auto" w:fill="FFFFFF" w:themeFill="background1"/>
-      </w:tcPr>
-    </w:tblStylePr>
-    <w:tblStylePr w:type="swCell">
-      <w:tblPr/>
-      <w:tcPr>
-        <w:tcBorders>
-          <w:top w:val="nil"/>
-        </w:tcBorders>
-      </w:tcPr>
-    </w:tblStylePr>
-  </w:style>
-</w:styles>
-</file>
-
-<file path=word/stylesWithEffects.xml><?xml version="1.0" encoding="utf-8"?>
-<w:styles xmlns:wpc="http://schemas.microsoft.com/office/word/2010/wordprocessingCanvas" xmlns:mc="http://schemas.openxmlformats.org/markup-compatibility/2006" xmlns:o="urn:schemas-microsoft-com:office:office" xmlns:r="http://schemas.openxmlformats.org/officeDocument/2006/relationships" xmlns:m="http://schemas.openxmlformats.org/officeDocument/2006/math" xmlns:v="urn:schemas-microsoft-com:vml" xmlns:wp14="http://schemas.microsoft.com/office/word/2010/wordprocessingDrawing" xmlns:wp="http://schemas.openxmlformats.org/drawingml/2006/wordprocessingDrawing" xmlns:w10="urn:schemas-microsoft-com:office:word" xmlns:w="http://schemas.openxmlformats.org/wordprocessingml/2006/main" xmlns:w14="http://schemas.microsoft.com/office/word/2010/wordml" xmlns:wpg="http://schemas.microsoft.com/office/word/2010/wordprocessingGroup" xmlns:wpi="http://schemas.microsoft.com/office/word/2010/wordprocessingInk" xmlns:wne="http://schemas.microsoft.com/office/word/2006/wordml" xmlns:wps="http://schemas.microsoft.com/office/word/2010/wordprocessingShape" mc:Ignorable="w14 wp14">
-  <w:docDefaults>
-    <w:rPrDefault>
-      <w:rPr>
-        <w:rFonts w:asciiTheme="minorHAnsi" w:eastAsiaTheme="minorHAnsi" w:hAnsiTheme="minorHAnsi" w:cstheme="minorBidi"/>
-        <w:sz w:val="22"/>
-        <w:szCs w:val="22"/>
-        <w:lang w:val="en-US" w:eastAsia="en-US" w:bidi="ar-SA"/>
-      </w:rPr>
-    </w:rPrDefault>
-    <w:pPrDefault>
-      <w:pPr>
-        <w:spacing w:after="160" w:line="259" w:lineRule="auto"/>
-      </w:pPr>
-    </w:pPrDefault>
-  </w:docDefaults>
-  <w:latentStyles w:defLockedState="0" w:defUIPriority="99" w:defSemiHidden="1" w:defUnhideWhenUsed="1" w:defQFormat="0" w:count="267">
-    <w:lsdException w:name="Normal" w:semiHidden="0" w:uiPriority="0" w:unhideWhenUsed="0" w:qFormat="1"/>
-    <w:lsdException w:name="heading 1" w:semiHidden="0" w:uiPriority="9" w:unhideWhenUsed="0" w:qFormat="1"/>
-    <w:lsdException w:name="heading 2" w:uiPriority="9" w:qFormat="1"/>
-    <w:lsdException w:name="heading 3" w:uiPriority="9" w:qFormat="1"/>
-    <w:lsdException w:name="heading 4" w:uiPriority="9" w:qFormat="1"/>
-    <w:lsdException w:name="heading 5" w:uiPriority="9" w:qFormat="1"/>
-    <w:lsdException w:name="heading 6" w:uiPriority="9" w:qFormat="1"/>
-    <w:lsdException w:name="heading 7" w:uiPriority="9" w:qFormat="1"/>
-    <w:lsdException w:name="heading 8" w:uiPriority="9" w:qFormat="1"/>
-    <w:lsdException w:name="heading 9" w:uiPriority="9" w:qFormat="1"/>
-    <w:lsdException w:name="toc 1" w:uiPriority="39"/>
-    <w:lsdException w:name="toc 2" w:uiPriority="39"/>
-    <w:lsdException w:name="toc 3" w:uiPriority="39"/>
-    <w:lsdException w:name="toc 4" w:uiPriority="39"/>
-    <w:lsdException w:name="toc 5" w:uiPriority="39"/>
-    <w:lsdException w:name="toc 6" w:uiPriority="39"/>
-    <w:lsdException w:name="toc 7" w:uiPriority="39"/>
-    <w:lsdException w:name="toc 8" w:uiPriority="39"/>
-    <w:lsdException w:name="toc 9" w:uiPriority="39"/>
-    <w:lsdException w:name="caption" w:uiPriority="35" w:qFormat="1"/>
-    <w:lsdException w:name="Title" w:semiHidden="0" w:uiPriority="10" w:unhideWhenUsed="0" w:qFormat="1"/>
-    <w:lsdException w:name="Default Paragraph Font" w:uiPriority="1"/>
-    <w:lsdException w:name="Subtitle" w:semiHidden="0" w:uiPriority="11" w:unhideWhenUsed="0" w:qFormat="1"/>
-    <w:lsdException w:name="Strong" w:semiHidden="0" w:uiPriority="22" w:unhideWhenUsed="0" w:qFormat="1"/>
-    <w:lsdException w:name="Emphasis" w:semiHidden="0" w:uiPriority="20" w:unhideWhenUsed="0" w:qFormat="1"/>
-    <w:lsdException w:name="Table Grid" w:semiHidden="0" w:uiPriority="39" w:unhideWhenUsed="0"/>
-    <w:lsdException w:name="Placeholder Text" w:unhideWhenUsed="0"/>
-    <w:lsdException w:name="No Spacing" w:semiHidden="0" w:uiPriority="1" w:unhideWhenUsed="0" w:qFormat="1"/>
-    <w:lsdException w:name="Light Shading" w:semiHidden="0" w:uiPriority="60" w:unhideWhenUsed="0"/>
-    <w:lsdException w:name="Light List" w:semiHidden="0" w:uiPriority="61" w:unhideWhenUsed="0"/>
-    <w:lsdException w:name="Light Grid" w:semiHidden="0" w:uiPriority="62" w:unhideWhenUsed="0"/>
-    <w:lsdException w:name="Medium Shading 1" w:semiHidden="0" w:uiPriority="63" w:unhideWhenUsed="0"/>
-    <w:lsdException w:name="Medium Shading 2" w:semiHidden="0" w:uiPriority="64" w:unhideWhenUsed="0"/>
-    <w:lsdException w:name="Medium List 1" w:semiHidden="0" w:uiPriority="65" w:unhideWhenUsed="0"/>
-    <w:lsdException w:name="Medium List 2" w:semiHidden="0" w:uiPriority="66" w:unhideWhenUsed="0"/>
-    <w:lsdException w:name="Medium Grid 1" w:semiHidden="0" w:uiPriority="67" w:unhideWhenUsed="0"/>
-    <w:lsdException w:name="Medium Grid 2" w:semiHidden="0" w:uiPriority="68" w:unhideWhenUsed="0"/>
-    <w:lsdException w:name="Medium Grid 3" w:semiHidden="0" w:uiPriority="69" w:unhideWhenUsed="0"/>
-    <w:lsdException w:name="Dark List" w:semiHidden="0" w:uiPriority="70" w:unhideWhenUsed="0"/>
-    <w:lsdException w:name="Colorful Shading" w:semiHidden="0" w:uiPriority="71" w:unhideWhenUsed="0"/>
-    <w:lsdException w:name="Colorful List" w:semiHidden="0" w:uiPriority="72" w:unhideWhenUsed="0"/>
-    <w:lsdException w:name="Colorful Grid" w:semiHidden="0" w:uiPriority="73" w:unhideWhenUsed="0"/>
-    <w:lsdException w:name="Light Shading Accent 1" w:semiHidden="0" w:uiPriority="60" w:unhideWhenUsed="0"/>
-    <w:lsdException w:name="Light List Accent 1" w:semiHidden="0" w:uiPriority="61" w:unhideWhenUsed="0"/>
-    <w:lsdException w:name="Light Grid Accent 1" w:semiHidden="0" w:uiPriority="62" w:unhideWhenUsed="0"/>
-    <w:lsdException w:name="Medium Shading 1 Accent 1" w:semiHidden="0" w:uiPriority="63" w:unhideWhenUsed="0"/>
-    <w:lsdException w:name="Medium Shading 2 Accent 1" w:semiHidden="0" w:uiPriority="64" w:unhideWhenUsed="0"/>
-    <w:lsdException w:name="Medium List 1 Accent 1" w:semiHidden="0" w:uiPriority="65" w:unhideWhenUsed="0"/>
-    <w:lsdException w:name="Revision" w:unhideWhenUsed="0"/>
-    <w:lsdException w:name="List Paragraph" w:semiHidden="0" w:uiPriority="34" w:unhideWhenUsed="0" w:qFormat="1"/>
-    <w:lsdException w:name="Quote" w:semiHidden="0" w:uiPriority="29" w:unhideWhenUsed="0" w:qFormat="1"/>
-    <w:lsdException w:name="Intense Quote" w:semiHidden="0" w:uiPriority="30" w:unhideWhenUsed="0" w:qFormat="1"/>
-    <w:lsdException w:name="Medium List 2 Accent 1" w:semiHidden="0" w:uiPriority="66" w:unhideWhenUsed="0"/>
-    <w:lsdException w:name="Medium Grid 1 Accent 1" w:semiHidden="0" w:uiPriority="67" w:unhideWhenUsed="0"/>
-    <w:lsdException w:name="Medium Grid 2 Accent 1" w:semiHidden="0" w:uiPriority="68" w:unhideWhenUsed="0"/>
-    <w:lsdException w:name="Medium Grid 3 Accent 1" w:semiHidden="0" w:uiPriority="69" w:unhideWhenUsed="0"/>
-    <w:lsdException w:name="Dark List Accent 1" w:semiHidden="0" w:uiPriority="70" w:unhideWhenUsed="0"/>
-    <w:lsdException w:name="Colorful Shading Accent 1" w:semiHidden="0" w:uiPriority="71" w:unhideWhenUsed="0"/>
-    <w:lsdException w:name="Colorful List Accent 1" w:semiHidden="0" w:uiPriority="72" w:unhideWhenUsed="0"/>
-    <w:lsdException w:name="Colorful Grid Accent 1" w:semiHidden="0" w:uiPriority="73" w:unhideWhenUsed="0"/>
-    <w:lsdException w:name="Light Shading Accent 2" w:semiHidden="0" w:uiPriority="60" w:unhideWhenUsed="0"/>
-    <w:lsdException w:name="Light List Accent 2" w:semiHidden="0" w:uiPriority="61" w:unhideWhenUsed="0"/>
-    <w:lsdException w:name="Light Grid Accent 2" w:semiHidden="0" w:uiPriority="62" w:unhideWhenUsed="0"/>
-    <w:lsdException w:name="Medium Shading 1 Accent 2" w:semiHidden="0" w:uiPriority="63" w:unhideWhenUsed="0"/>
-    <w:lsdException w:name="Medium Shading 2 Accent 2" w:semiHidden="0" w:uiPriority="64" w:unhideWhenUsed="0"/>
-    <w:lsdException w:name="Medium List 1 Accent 2" w:semiHidden="0" w:uiPriority="65" w:unhideWhenUsed="0"/>
-    <w:lsdException w:name="Medium List 2 Accent 2" w:semiHidden="0" w:uiPriority="66" w:unhideWhenUsed="0"/>
-    <w:lsdException w:name="Medium Grid 1 Accent 2" w:semiHidden="0" w:uiPriority="67" w:unhideWhenUsed="0"/>
-    <w:lsdException w:name="Medium Grid 2 Accent 2" w:semiHidden="0" w:uiPriority="68" w:unhideWhenUsed="0"/>
-    <w:lsdException w:name="Medium Grid 3 Accent 2" w:semiHidden="0" w:uiPriority="69" w:unhideWhenUsed="0"/>
-    <w:lsdException w:name="Dark List Accent 2" w:semiHidden="0" w:uiPriority="70" w:unhideWhenUsed="0"/>
-    <w:lsdException w:name="Colorful Shading Accent 2" w:semiHidden="0" w:uiPriority="71" w:unhideWhenUsed="0"/>
-    <w:lsdException w:name="Colorful List Accent 2" w:semiHidden="0" w:uiPriority="72" w:unhideWhenUsed="0"/>
-    <w:lsdException w:name="Colorful Grid Accent 2" w:semiHidden="0" w:uiPriority="73" w:unhideWhenUsed="0"/>
-    <w:lsdException w:name="Light Shading Accent 3" w:semiHidden="0" w:uiPriority="60" w:unhideWhenUsed="0"/>
-    <w:lsdException w:name="Light List Accent 3" w:semiHidden="0" w:uiPriority="61" w:unhideWhenUsed="0"/>
-    <w:lsdException w:name="Light Grid Accent 3" w:semiHidden="0" w:uiPriority="62" w:unhideWhenUsed="0"/>
-    <w:lsdException w:name="Medium Shading 1 Accent 3" w:semiHidden="0" w:uiPriority="63" w:unhideWhenUsed="0"/>
-    <w:lsdException w:name="Medium Shading 2 Accent 3" w:semiHidden="0" w:uiPriority="64" w:unhideWhenUsed="0"/>
-    <w:lsdException w:name="Medium List 1 Accent 3" w:semiHidden="0" w:uiPriority="65" w:unhideWhenUsed="0"/>
-    <w:lsdException w:name="Medium List 2 Accent 3" w:semiHidden="0" w:uiPriority="66" w:unhideWhenUsed="0"/>
-    <w:lsdException w:name="Medium Grid 1 Accent 3" w:semiHidden="0" w:uiPriority="67" w:unhideWhenUsed="0"/>
-    <w:lsdException w:name="Medium Grid 2 Accent 3" w:semiHidden="0" w:uiPriority="68" w:unhideWhenUsed="0"/>
-    <w:lsdException w:name="Medium Grid 3 Accent 3" w:semiHidden="0" w:uiPriority="69" w:unhideWhenUsed="0"/>
-    <w:lsdException w:name="Dark List Accent 3" w:semiHidden="0" w:uiPriority="70" w:unhideWhenUsed="0"/>
-    <w:lsdException w:name="Colorful Shading Accent 3" w:semiHidden="0" w:uiPriority="71" w:unhideWhenUsed="0"/>
-    <w:lsdException w:name="Colorful List Accent 3" w:semiHidden="0" w:uiPriority="72" w:unhideWhenUsed="0"/>
-    <w:lsdException w:name="Colorful Grid Accent 3" w:semiHidden="0" w:uiPriority="73" w:unhideWhenUsed="0"/>
-    <w:lsdException w:name="Light Shading Accent 4" w:semiHidden="0" w:uiPriority="60" w:unhideWhenUsed="0"/>
-    <w:lsdException w:name="Light List Accent 4" w:semiHidden="0" w:uiPriority="61" w:unhideWhenUsed="0"/>
-    <w:lsdException w:name="Light Grid Accent 4" w:semiHidden="0" w:uiPriority="62" w:unhideWhenUsed="0"/>
-    <w:lsdException w:name="Medium Shading 1 Accent 4" w:semiHidden="0" w:uiPriority="63" w:unhideWhenUsed="0"/>
-    <w:lsdException w:name="Medium Shading 2 Accent 4" w:semiHidden="0" w:uiPriority="64" w:unhideWhenUsed="0"/>
-    <w:lsdException w:name="Medium List 1 Accent 4" w:semiHidden="0" w:uiPriority="65" w:unhideWhenUsed="0"/>
-    <w:lsdException w:name="Medium List 2 Accent 4" w:semiHidden="0" w:uiPriority="66" w:unhideWhenUsed="0"/>
-    <w:lsdException w:name="Medium Grid 1 Accent 4" w:semiHidden="0" w:uiPriority="67" w:unhideWhenUsed="0"/>
-    <w:lsdException w:name="Medium Grid 2 Accent 4" w:semiHidden="0" w:uiPriority="68" w:unhideWhenUsed="0"/>
-    <w:lsdException w:name="Medium Grid 3 Accent 4" w:semiHidden="0" w:uiPriority="69" w:unhideWhenUsed="0"/>
-    <w:lsdException w:name="Dark List Accent 4" w:semiHidden="0" w:uiPriority="70" w:unhideWhenUsed="0"/>
-    <w:lsdException w:name="Colorful Shading Accent 4" w:semiHidden="0" w:uiPriority="71" w:unhideWhenUsed="0"/>
-    <w:lsdException w:name="Colorful List Accent 4" w:semiHidden="0" w:uiPriority="72" w:unhideWhenUsed="0"/>
-    <w:lsdException w:name="Colorful Grid Accent 4" w:semiHidden="0" w:uiPriority="73" w:unhideWhenUsed="0"/>
-    <w:lsdException w:name="Light Shading Accent 5" w:semiHidden="0" w:uiPriority="60" w:unhideWhenUsed="0"/>
-    <w:lsdException w:name="Light List Accent 5" w:semiHidden="0" w:uiPriority="61" w:unhideWhenUsed="0"/>
-    <w:lsdException w:name="Light Grid Accent 5" w:semiHidden="0" w:uiPriority="62" w:unhideWhenUsed="0"/>
-    <w:lsdException w:name="Medium Shading 1 Accent 5" w:semiHidden="0" w:uiPriority="63" w:unhideWhenUsed="0"/>
-    <w:lsdException w:name="Medium Shading 2 Accent 5" w:semiHidden="0" w:uiPriority="64" w:unhideWhenUsed="0"/>
-    <w:lsdException w:name="Medium List 1 Accent 5" w:semiHidden="0" w:uiPriority="65" w:unhideWhenUsed="0"/>
-    <w:lsdException w:name="Medium List 2 Accent 5" w:semiHidden="0" w:uiPriority="66" w:unhideWhenUsed="0"/>
-    <w:lsdException w:name="Medium Grid 1 Accent 5" w:semiHidden="0" w:uiPriority="67" w:unhideWhenUsed="0"/>
-    <w:lsdException w:name="Medium Grid 2 Accent 5" w:semiHidden="0" w:uiPriority="68" w:unhideWhenUsed="0"/>
-    <w:lsdException w:name="Medium Grid 3 Accent 5" w:semiHidden="0" w:uiPriority="69" w:unhideWhenUsed="0"/>
-    <w:lsdException w:name="Dark List Accent 5" w:semiHidden="0" w:uiPriority="70" w:unhideWhenUsed="0"/>
-    <w:lsdException w:name="Colorful Shading Accent 5" w:semiHidden="0" w:uiPriority="71" w:unhideWhenUsed="0"/>
-    <w:lsdException w:name="Colorful List Accent 5" w:semiHidden="0" w:uiPriority="72" w:unhideWhenUsed="0"/>
-    <w:lsdException w:name="Colorful Grid Accent 5" w:semiHidden="0" w:uiPriority="73" w:unhideWhenUsed="0"/>
-    <w:lsdException w:name="Light Shading Accent 6" w:semiHidden="0" w:uiPriority="60" w:unhideWhenUsed="0"/>
-    <w:lsdException w:name="Light List Accent 6" w:semiHidden="0" w:uiPriority="61" w:unhideWhenUsed="0"/>
-    <w:lsdException w:name="Light Grid Accent 6" w:semiHidden="0" w:uiPriority="62" w:unhideWhenUsed="0"/>
-    <w:lsdException w:name="Medium Shading 1 Accent 6" w:semiHidden="0" w:uiPriority="63" w:unhideWhenUsed="0"/>
-    <w:lsdException w:name="Medium Shading 2 Accent 6" w:semiHidden="0" w:uiPriority="64" w:unhideWhenUsed="0"/>
-    <w:lsdException w:name="Medium List 1 Accent 6" w:semiHidden="0" w:uiPriority="65" w:unhideWhenUsed="0"/>
-    <w:lsdException w:name="Medium List 2 Accent 6" w:semiHidden="0" w:uiPriority="66" w:unhideWhenUsed="0"/>
-    <w:lsdException w:name="Medium Grid 1 Accent 6" w:semiHidden="0" w:uiPriority="67" w:unhideWhenUsed="0"/>
-    <w:lsdException w:name="Medium Grid 2 Accent 6" w:semiHidden="0" w:uiPriority="68" w:unhideWhenUsed="0"/>
-    <w:lsdException w:name="Medium Grid 3 Accent 6" w:semiHidden="0" w:uiPriority="69" w:unhideWhenUsed="0"/>
-    <w:lsdException w:name="Dark List Accent 6" w:semiHidden="0" w:uiPriority="70" w:unhideWhenUsed="0"/>
-    <w:lsdException w:name="Colorful Shading Accent 6" w:semiHidden="0" w:uiPriority="71" w:unhideWhenUsed="0"/>
-    <w:lsdException w:name="Colorful List Accent 6" w:semiHidden="0" w:uiPriority="72" w:unhideWhenUsed="0"/>
-    <w:lsdException w:name="Colorful Grid Accent 6" w:semiHidden="0" w:uiPriority="73" w:unhideWhenUsed="0"/>
-    <w:lsdException w:name="Subtle Emphasis" w:semiHidden="0" w:uiPriority="19" w:unhideWhenUsed="0" w:qFormat="1"/>
-    <w:lsdException w:name="Intense Emphasis" w:semiHidden="0" w:uiPriority="21" w:unhideWhenUsed="0" w:qFormat="1"/>
-    <w:lsdException w:name="Subtle Reference" w:semiHidden="0" w:uiPriority="31" w:unhideWhenUsed="0" w:qFormat="1"/>
-    <w:lsdException w:name="Intense Reference" w:semiHidden="0" w:uiPriority="32" w:unhideWhenUsed="0" w:qFormat="1"/>
-    <w:lsdException w:name="Book Title" w:semiHidden="0" w:uiPriority="33" w:unhideWhenUsed="0" w:qFormat="1"/>
-    <w:lsdException w:name="Bibliography" w:uiPriority="37"/>
-    <w:lsdException w:name="TOC Heading" w:uiPriority="39" w:qFormat="1"/>
-  </w:latentStyles>
-  <w:style w:type="paragraph" w:default="1" w:styleId="Normal">
-    <w:name w:val="Normal"/>
-    <w:qFormat/>
-  </w:style>
-  <w:style w:type="character" w:default="1" w:styleId="DefaultParagraphFont">
-    <w:name w:val="Default Paragraph Font"/>
-    <w:uiPriority w:val="1"/>
-    <w:semiHidden/>
-    <w:unhideWhenUsed/>
-  </w:style>
-  <w:style w:type="table" w:default="1" w:styleId="TableNormal">
-    <w:name w:val="Normal Table"/>
-    <w:uiPriority w:val="99"/>
-    <w:semiHidden/>
-    <w:unhideWhenUsed/>
-    <w:tblPr>
-      <w:tblInd w:w="0" w:type="dxa"/>
-      <w:tblCellMar>
-        <w:top w:w="0" w:type="dxa"/>
-        <w:left w:w="108" w:type="dxa"/>
-        <w:bottom w:w="0" w:type="dxa"/>
-        <w:right w:w="108" w:type="dxa"/>
-      </w:tblCellMar>
-    </w:tblPr>
-  </w:style>
-  <w:style w:type="numbering" w:default="1" w:styleId="NoList">
-    <w:name w:val="No List"/>
-    <w:uiPriority w:val="99"/>
-    <w:semiHidden/>
-    <w:unhideWhenUsed/>
-  </w:style>
-  <w:style w:type="character" w:styleId="Hyperlink">
-    <w:name w:val="Hyperlink"/>
-    <w:basedOn w:val="DefaultParagraphFont"/>
-    <w:uiPriority w:val="99"/>
-    <w:unhideWhenUsed/>
-    <w:rsid w:val="008543D0"/>
-    <w:rPr>
-      <w:color w:val="0563C1" w:themeColor="hyperlink"/>
-      <w:u w:val="single"/>
-    </w:rPr>
-  </w:style>
-  <w:style w:type="character" w:customStyle="1" w:styleId="UnresolvedMention">
-    <w:name w:val="Unresolved Mention"/>
-    <w:basedOn w:val="DefaultParagraphFont"/>
-    <w:uiPriority w:val="99"/>
-    <w:semiHidden/>
-    <w:unhideWhenUsed/>
-    <w:rsid w:val="008543D0"/>
-    <w:rPr>
-      <w:color w:val="605E5C"/>
-      <w:shd w:val="clear" w:color="auto" w:fill="E1DFDD"/>
-    </w:rPr>
-  </w:style>
-  <w:style w:type="paragraph" w:styleId="Header">
-    <w:name w:val="header"/>
-    <w:basedOn w:val="Normal"/>
-    <w:link w:val="HeaderChar"/>
-    <w:uiPriority w:val="99"/>
-    <w:unhideWhenUsed/>
-    <w:rsid w:val="008543D0"/>
-    <w:pPr>
-      <w:tabs>
-        <w:tab w:val="center" w:pos="4680"/>
-        <w:tab w:val="right" w:pos="9360"/>
-      </w:tabs>
-      <w:spacing w:after="0" w:line="240" w:lineRule="auto"/>
-    </w:pPr>
-  </w:style>
-  <w:style w:type="character" w:customStyle="1" w:styleId="HeaderChar">
-    <w:name w:val="Header Char"/>
-    <w:basedOn w:val="DefaultParagraphFont"/>
-    <w:link w:val="Header"/>
-    <w:uiPriority w:val="99"/>
-    <w:rsid w:val="008543D0"/>
-  </w:style>
-  <w:style w:type="paragraph" w:styleId="Footer">
-    <w:name w:val="footer"/>
-    <w:basedOn w:val="Normal"/>
-    <w:link w:val="FooterChar"/>
-    <w:uiPriority w:val="99"/>
-    <w:unhideWhenUsed/>
-    <w:rsid w:val="008543D0"/>
-    <w:pPr>
-      <w:tabs>
-        <w:tab w:val="center" w:pos="4680"/>
-        <w:tab w:val="right" w:pos="9360"/>
-      </w:tabs>
-      <w:spacing w:after="0" w:line="240" w:lineRule="auto"/>
-    </w:pPr>
-  </w:style>
-  <w:style w:type="character" w:customStyle="1" w:styleId="FooterChar">
-    <w:name w:val="Footer Char"/>
-    <w:basedOn w:val="DefaultParagraphFont"/>
-    <w:link w:val="Footer"/>
-    <w:uiPriority w:val="99"/>
-    <w:rsid w:val="008543D0"/>
-  </w:style>
-  <w:style w:type="paragraph" w:styleId="ListParagraph">
-    <w:name w:val="List Paragraph"/>
-    <w:basedOn w:val="Normal"/>
-    <w:uiPriority w:val="34"/>
-    <w:qFormat/>
-    <w:rsid w:val="008543D0"/>
-    <w:pPr>
-      <w:ind w:left="720"/>
-      <w:contextualSpacing/>
-    </w:pPr>
-  </w:style>
-  <w:style w:type="table" w:styleId="MediumList2">
-    <w:name w:val="Medium List 2"/>
-    <w:basedOn w:val="TableNormal"/>
-    <w:uiPriority w:val="66"/>
-    <w:rsid w:val="008B69AA"/>
-    <w:pPr>
-      <w:spacing w:after="0" w:line="240" w:lineRule="auto"/>
-    </w:pPr>
-    <w:rPr>
-      <w:rFonts w:asciiTheme="majorHAnsi" w:eastAsiaTheme="majorEastAsia" w:hAnsiTheme="majorHAnsi" w:cstheme="majorBidi"/>
-      <w:color w:val="000000" w:themeColor="text1"/>
-    </w:rPr>
-    <w:tblPr>
-      <w:tblStyleRowBandSize w:val="1"/>
-      <w:tblStyleColBandSize w:val="1"/>
-      <w:tblInd w:w="0" w:type="dxa"/>
-      <w:tblBorders>
-        <w:top w:val="single" w:sz="8" w:space="0" w:color="000000" w:themeColor="text1"/>
-        <w:left w:val="single" w:sz="8" w:space="0" w:color="000000" w:themeColor="text1"/>
-        <w:bottom w:val="single" w:sz="8" w:space="0" w:color="000000" w:themeColor="text1"/>
-        <w:right w:val="single" w:sz="8" w:space="0" w:color="000000" w:themeColor="text1"/>
-      </w:tblBorders>
-      <w:tblCellMar>
-        <w:top w:w="0" w:type="dxa"/>
-        <w:left w:w="108" w:type="dxa"/>
-        <w:bottom w:w="0" w:type="dxa"/>
-        <w:right w:w="108" w:type="dxa"/>
-      </w:tblCellMar>
     </w:tblPr>
     <w:tblStylePr w:type="firstRow">
       <w:rPr>
@@ -3438,7 +3246,7 @@
   <a:extraClrSchemeLst/>
   <a:extLst>
     <a:ext uri="{05A4C25C-085E-4340-85A3-A5531E510DB2}">
-      <thm15:themeFamily xmlns="" xmlns:thm15="http://schemas.microsoft.com/office/thememl/2012/main" name="Office Theme" id="{62F939B6-93AF-4DB8-9C6B-D6C7DFDC589F}" vid="{4A3C46E8-61CC-4603-A589-7422A47A8E4A}"/>
+      <thm15:themeFamily xmlns:thm15="http://schemas.microsoft.com/office/thememl/2012/main" name="Office Theme" id="{62F939B6-93AF-4DB8-9C6B-D6C7DFDC589F}" vid="{4A3C46E8-61CC-4603-A589-7422A47A8E4A}"/>
     </a:ext>
   </a:extLst>
 </a:theme>
@@ -3449,7 +3257,7 @@
 </file>
 
 <file path=customXml/itemProps1.xml><?xml version="1.0" encoding="utf-8"?>
-<ds:datastoreItem xmlns:ds="http://schemas.openxmlformats.org/officeDocument/2006/customXml" ds:itemID="{C5BBBBEA-5FE5-4CED-92C3-3A5B83BE2E60}">
+<ds:datastoreItem xmlns:ds="http://schemas.openxmlformats.org/officeDocument/2006/customXml" ds:itemID="{0EA4BBDB-653E-4B82-82C4-4056C63938B1}">
   <ds:schemaRefs>
     <ds:schemaRef ds:uri="http://schemas.openxmlformats.org/officeDocument/2006/bibliography"/>
   </ds:schemaRefs>

</xml_diff>

<commit_message>
1. Project Overview Add: General Objectives, Specific Objectives, and System Features.
</commit_message>
<xml_diff>
--- a/System Proposal.docx
+++ b/System Proposal.docx
@@ -1,6 +1,6 @@
 
 <file path=word/document.xml><?xml version="1.0" encoding="utf-8"?>
-<w:document xmlns:wpc="http://schemas.microsoft.com/office/word/2010/wordprocessingCanvas" xmlns:mc="http://schemas.openxmlformats.org/markup-compatibility/2006" xmlns:o="urn:schemas-microsoft-com:office:office" xmlns:r="http://schemas.openxmlformats.org/officeDocument/2006/relationships" xmlns:m="http://schemas.openxmlformats.org/officeDocument/2006/math" xmlns:v="urn:schemas-microsoft-com:vml" xmlns:wp14="http://schemas.microsoft.com/office/word/2010/wordprocessingDrawing" xmlns:wp="http://schemas.openxmlformats.org/drawingml/2006/wordprocessingDrawing" xmlns:w10="urn:schemas-microsoft-com:office:word" xmlns:w="http://schemas.openxmlformats.org/wordprocessingml/2006/main" xmlns:w14="http://schemas.microsoft.com/office/word/2010/wordml" xmlns:wpg="http://schemas.microsoft.com/office/word/2010/wordprocessingGroup" xmlns:wpi="http://schemas.microsoft.com/office/word/2010/wordprocessingInk" xmlns:wne="http://schemas.microsoft.com/office/word/2006/wordml" xmlns:wps="http://schemas.microsoft.com/office/word/2010/wordprocessingShape" mc:Ignorable="w14 wp14">
+<w:document xmlns:wpc="http://schemas.microsoft.com/office/word/2010/wordprocessingCanvas" xmlns:mc="http://schemas.openxmlformats.org/markup-compatibility/2006" xmlns:o="urn:schemas-microsoft-com:office:office" xmlns:r="http://schemas.openxmlformats.org/officeDocument/2006/relationships" xmlns:m="http://schemas.openxmlformats.org/officeDocument/2006/math" xmlns:v="urn:schemas-microsoft-com:vml" xmlns:wp14="http://schemas.microsoft.com/office/word/2010/wordprocessingDrawing" xmlns:wp="http://schemas.openxmlformats.org/drawingml/2006/wordprocessingDrawing" xmlns:w10="urn:schemas-microsoft-com:office:word" xmlns:w="http://schemas.openxmlformats.org/wordprocessingml/2006/main" xmlns:w14="http://schemas.microsoft.com/office/word/2010/wordml" xmlns:w15="http://schemas.microsoft.com/office/word/2012/wordml" xmlns:wpg="http://schemas.microsoft.com/office/word/2010/wordprocessingGroup" xmlns:wpi="http://schemas.microsoft.com/office/word/2010/wordprocessingInk" xmlns:wne="http://schemas.microsoft.com/office/word/2006/wordml" xmlns:wps="http://schemas.microsoft.com/office/word/2010/wordprocessingShape" mc:Ignorable="w14 w15 wp14">
   <w:body>
     <w:p>
       <w:pPr>
@@ -294,17 +294,9 @@
     </w:p>
     <w:p>
       <w:r>
-        <w:t>An alumnus/alumna is “a person who has attended or has graduated from a particular school, college, or university” (Cambridge University Press, 2017). Strong alumni relations can be of enormous value to a university. Alumni may assist the university from which they have graduated, resulting in non-monetary or monetary support. Therefore, they form an interesting and important group (</w:t>
-      </w:r>
-      <w:proofErr w:type="spellStart"/>
-      <w:r>
-        <w:t>Iskhakova</w:t>
-      </w:r>
-      <w:proofErr w:type="spellEnd"/>
-      <w:r>
-        <w:t xml:space="preserve"> et al. </w:t>
-      </w:r>
-      <w:hyperlink r:id="rId9" w:anchor="ref-CR25" w:tooltip="Iskhakova, L., Hoffmann, S., &amp; Hilbert, A. (2017). Alumni loyalty: Systematic literature review. Journal of Nonprofit and Public-Sector Marketing,&#10;                           29(3), 274–316. &#10;                    https://doi.org/10.1080/10495142.2017.1326352&#10;   " w:history="1">
+        <w:t>An alumnus/alumna is “a person who has attended or has graduated from a particular school, college, or university” (Cambridge University Press, 2017). Strong alumni relations can be of enormous value to a university. Alumni may assist the university from which they have graduated, resulting in non-monetary or monetary support. Therefore, they form an interesting and important group (Iskhakova et al. </w:t>
+      </w:r>
+      <w:hyperlink r:id="rId8" w:anchor="ref-CR25" w:tooltip="Iskhakova, L., Hoffmann, S., &amp; Hilbert, A. (2017). Alumni loyalty: Systematic literature review. Journal of Nonprofit and Public-Sector Marketing,&#10;                           29(3), 274–316. &#10;                    https://doi.org/10.1080/10495142.2017.1326352&#10;   " w:history="1">
         <w:r>
           <w:rPr>
             <w:rStyle w:val="Hyperlink"/>
@@ -316,7 +308,7 @@
       <w:r>
         <w:t>). Their involvement can contribute to current students’ higher educational experience, such as by their reflection on current curricula and future job opportunities (Ebert et al. </w:t>
       </w:r>
-      <w:hyperlink r:id="rId10" w:anchor="ref-CR12" w:tooltip="Ebert, K., Axelsson, L., &amp; Harbor, J. (2015). Opportunities and challenges for building alumni networks in Sweden: A case study of Stockholm University. Journal of Higher Education Policy and Management,&#10;                           37(2), 252–262. &#10;            " w:history="1">
+      <w:hyperlink r:id="rId9" w:anchor="ref-CR12" w:tooltip="Ebert, K., Axelsson, L., &amp; Harbor, J. (2015). Opportunities and challenges for building alumni networks in Sweden: A case study of Stockholm University. Journal of Higher Education Policy and Management,&#10;                           37(2), 252–262. &#10;            " w:history="1">
         <w:r>
           <w:rPr>
             <w:rStyle w:val="Hyperlink"/>
@@ -326,17 +318,9 @@
         </w:r>
       </w:hyperlink>
       <w:r>
-        <w:t xml:space="preserve">; Moore and </w:t>
-      </w:r>
-      <w:proofErr w:type="spellStart"/>
-      <w:r>
-        <w:t>Kuol</w:t>
-      </w:r>
-      <w:proofErr w:type="spellEnd"/>
-      <w:r>
-        <w:t> </w:t>
-      </w:r>
-      <w:hyperlink r:id="rId11" w:anchor="ref-CR33" w:tooltip="Moore, S., &amp; Kuol, N. (2007). Retrospective insights on teaching: Exploring teaching excellence through the eyes of the alumni. Journal of Further and Higher Education,&#10;                           31(2), 133–143. &#10;                    https://doi.org/10.1080/030" w:history="1">
+        <w:t>; Moore and Kuol </w:t>
+      </w:r>
+      <w:hyperlink r:id="rId10" w:anchor="ref-CR33" w:tooltip="Moore, S., &amp; Kuol, N. (2007). Retrospective insights on teaching: Exploring teaching excellence through the eyes of the alumni. Journal of Further and Higher Education,&#10;                           31(2), 133–143. &#10;                    https://doi.org/10.1080/030" w:history="1">
         <w:r>
           <w:rPr>
             <w:rStyle w:val="Hyperlink"/>
@@ -346,17 +330,9 @@
         </w:r>
       </w:hyperlink>
       <w:r>
-        <w:t>). In addition, “engaging with higher education institutions in designing and delivering curriculum not only allows businesses to influence the education of the future workforce but to engage with prospective future employees throughout their educational experience” (</w:t>
-      </w:r>
-      <w:proofErr w:type="spellStart"/>
-      <w:r>
-        <w:t>Plewa</w:t>
-      </w:r>
-      <w:proofErr w:type="spellEnd"/>
-      <w:r>
-        <w:t xml:space="preserve"> et al. </w:t>
-      </w:r>
-      <w:hyperlink r:id="rId12" w:anchor="ref-CR40" w:tooltip="Plewa, C., Galán-Muros, V., &amp; Davey, T. (2015). Engaging business in curriculum design and delivery: A higher education institution perspective. Higher Education,&#10;                           70(1), 35–53. &#10;                    https://doi.org/10.1007/s10734-014-" w:history="1">
+        <w:t>). In addition, “engaging with higher education institutions in designing and delivering curriculum not only allows businesses to influence the education of the future workforce but to engage with prospective future employees throughout their educational experience” (Plewa et al. </w:t>
+      </w:r>
+      <w:hyperlink r:id="rId11" w:anchor="ref-CR40" w:tooltip="Plewa, C., Galán-Muros, V., &amp; Davey, T. (2015). Engaging business in curriculum design and delivery: A higher education institution perspective. Higher Education,&#10;                           70(1), 35–53. &#10;                    https://doi.org/10.1007/s10734-014-" w:history="1">
         <w:r>
           <w:rPr>
             <w:rStyle w:val="Hyperlink"/>
@@ -368,7 +344,7 @@
       <w:r>
         <w:t>, p. 36). Other examples of alumni support are, for instance, financial sponsorship, offering internships, giving guest lectures, and participation in advisory boards (Ebert et al. </w:t>
       </w:r>
-      <w:hyperlink r:id="rId13" w:anchor="ref-CR12" w:tooltip="Ebert, K., Axelsson, L., &amp; Harbor, J. (2015). Opportunities and challenges for building alumni networks in Sweden: A case study of Stockholm University. Journal of Higher Education Policy and Management,&#10;                           37(2), 252–262. &#10;            " w:history="1">
+      <w:hyperlink r:id="rId12" w:anchor="ref-CR12" w:tooltip="Ebert, K., Axelsson, L., &amp; Harbor, J. (2015). Opportunities and challenges for building alumni networks in Sweden: A case study of Stockholm University. Journal of Higher Education Policy and Management,&#10;                           37(2), 252–262. &#10;            " w:history="1">
         <w:r>
           <w:rPr>
             <w:rStyle w:val="Hyperlink"/>
@@ -378,17 +354,9 @@
         </w:r>
       </w:hyperlink>
       <w:r>
-        <w:t xml:space="preserve">; Moore and </w:t>
-      </w:r>
-      <w:proofErr w:type="spellStart"/>
-      <w:r>
-        <w:t>Kuol</w:t>
-      </w:r>
-      <w:proofErr w:type="spellEnd"/>
-      <w:r>
-        <w:t> </w:t>
-      </w:r>
-      <w:hyperlink r:id="rId14" w:anchor="ref-CR33" w:tooltip="Moore, S., &amp; Kuol, N. (2007). Retrospective insights on teaching: Exploring teaching excellence through the eyes of the alumni. Journal of Further and Higher Education,&#10;                           31(2), 133–143. &#10;                    https://doi.org/10.1080/030" w:history="1">
+        <w:t>; Moore and Kuol </w:t>
+      </w:r>
+      <w:hyperlink r:id="rId13" w:anchor="ref-CR33" w:tooltip="Moore, S., &amp; Kuol, N. (2007). Retrospective insights on teaching: Exploring teaching excellence through the eyes of the alumni. Journal of Further and Higher Education,&#10;                           31(2), 133–143. &#10;                    https://doi.org/10.1080/030" w:history="1">
         <w:r>
           <w:rPr>
             <w:rStyle w:val="Hyperlink"/>
@@ -402,29 +370,8 @@
       </w:r>
     </w:p>
     <w:p>
-      <w:proofErr w:type="gramStart"/>
-      <w:r>
-        <w:t>In University of Caloocan City (UCC), Computer Studies Department (CSD) under of College of Liberal Arts and Sciences (CLAS).</w:t>
-      </w:r>
-      <w:proofErr w:type="gramEnd"/>
-      <w:r>
-        <w:t xml:space="preserve"> Some alumnus are offering there service and effort to </w:t>
-      </w:r>
-      <w:proofErr w:type="spellStart"/>
-      <w:r>
-        <w:t>tach</w:t>
-      </w:r>
-      <w:proofErr w:type="spellEnd"/>
-      <w:r>
-        <w:t xml:space="preserve"> the new batch of students on their program. </w:t>
-      </w:r>
-      <w:proofErr w:type="gramStart"/>
-      <w:r>
-        <w:t>Not only in computer Studies Department, but also on other departments too.</w:t>
-      </w:r>
-      <w:proofErr w:type="gramEnd"/>
-      <w:r>
-        <w:t xml:space="preserve"> Since University of Caloocan City in 1971, known as Caloocan City Community College up to present there is huge numbers of graduated in this University.</w:t>
+      <w:r>
+        <w:t>In University of Caloocan City (UCC), Computer Studies Department (CSD) under of College of Liberal Arts and Sciences (CLAS). Some alumnus are offering there service and effort to tach the new batch of students on their program. Not only in computer Studies Department, but also on other departments too. Since University of Caloocan City in 1971, known as Caloocan City Community College up to present there is huge numbers of graduated in this University.</w:t>
       </w:r>
     </w:p>
     <w:p>
@@ -457,17 +404,102 @@
     <w:p/>
     <w:p/>
     <w:p/>
-    <w:p/>
-    <w:p/>
-    <w:p/>
-    <w:p/>
-    <w:p>
-      <w:r>
-        <w:rPr>
-          <w:b/>
-          <w:bCs/>
-        </w:rPr>
+    <w:p>
+      <w:r>
+        <w:rPr>
+          <w:b/>
+          <w:bCs/>
+        </w:rPr>
+        <w:lastRenderedPageBreak/>
         <w:t xml:space="preserve">1. Project Overview </w:t>
+      </w:r>
+    </w:p>
+    <w:p>
+      <w:pPr>
+        <w:rPr>
+          <w:iCs/>
+        </w:rPr>
+      </w:pPr>
+      <w:r>
+        <w:t xml:space="preserve">General Objective: </w:t>
+      </w:r>
+    </w:p>
+    <w:p>
+      <w:pPr>
+        <w:jc w:val="both"/>
+        <w:rPr>
+          <w:iCs/>
+        </w:rPr>
+      </w:pPr>
+      <w:r>
+        <w:rPr>
+          <w:iCs/>
+        </w:rPr>
+        <w:tab/>
+        <w:t>A Browser/Web Based alumni management system where user can fully check the records of alumni all its options and produce soft and hardcopies of the information filtered or sorted by authorized users only in the span of 6 months.</w:t>
+      </w:r>
+    </w:p>
+    <w:p>
+      <w:pPr>
+        <w:rPr>
+          <w:iCs/>
+        </w:rPr>
+      </w:pPr>
+    </w:p>
+    <w:p>
+      <w:pPr>
+        <w:rPr>
+          <w:iCs/>
+        </w:rPr>
+      </w:pPr>
+      <w:r>
+        <w:t>Specific Objectives:</w:t>
+      </w:r>
+      <w:r>
+        <w:t xml:space="preserve"> </w:t>
+      </w:r>
+    </w:p>
+    <w:p>
+      <w:r>
+        <w:t>1.</w:t>
+      </w:r>
+      <w:r>
+        <w:t xml:space="preserve"> Create database system to keep all the files of the alumni.</w:t>
+      </w:r>
+    </w:p>
+    <w:p>
+      <w:r>
+        <w:t>2.</w:t>
+      </w:r>
+      <w:r>
+        <w:t xml:space="preserve"> Accommodate and provide information sheet and registration for alumni.</w:t>
+      </w:r>
+    </w:p>
+    <w:p>
+      <w:r>
+        <w:t>3.</w:t>
+      </w:r>
+      <w:r>
+        <w:t xml:space="preserve"> Provide security to alumni users in terms of malign issues.</w:t>
+      </w:r>
+    </w:p>
+    <w:p>
+      <w:r>
+        <w:t>4.</w:t>
+      </w:r>
+      <w:r>
+        <w:t xml:space="preserve"> Provide accurate and relevant records of alumni that can be easily accessed</w:t>
+      </w:r>
+      <w:r>
+        <w:t>.</w:t>
+      </w:r>
+    </w:p>
+    <w:p>
+      <w:r>
+        <w:t>5.</w:t>
+      </w:r>
+      <w:r>
+        <w:t xml:space="preserve"> Provide information board for all alumni.</w:t>
       </w:r>
     </w:p>
     <w:p/>
@@ -479,205 +511,182 @@
         </w:rPr>
       </w:pPr>
       <w:r>
-        <w:t xml:space="preserve">General Objective: </w:t>
-      </w:r>
-      <w:r>
+        <w:t>System Features:</w:t>
+      </w:r>
+      <w:r>
+        <w:t xml:space="preserve"> </w:t>
+      </w:r>
+    </w:p>
+    <w:p>
+      <w:pPr>
+        <w:jc w:val="both"/>
+      </w:pPr>
+      <w:r>
+        <w:t>1.</w:t>
+      </w:r>
+      <w:r>
+        <w:t xml:space="preserve"> </w:t>
+      </w:r>
+      <w:r>
+        <w:rPr>
+          <w:b/>
+        </w:rPr>
+        <w:t xml:space="preserve">Job Boards and Online Forums. </w:t>
+      </w:r>
+      <w:r>
+        <w:t>Alumni can use these online forums to post opportunities or request help from other alumni in the same domain and build their professional networks, including through integrations with social media platforms.</w:t>
+      </w:r>
+    </w:p>
+    <w:p>
+      <w:pPr>
+        <w:jc w:val="both"/>
+      </w:pPr>
+      <w:r>
+        <w:t>2.</w:t>
+      </w:r>
+      <w:r>
+        <w:t xml:space="preserve"> </w:t>
+      </w:r>
+      <w:r>
+        <w:rPr>
+          <w:b/>
+        </w:rPr>
+        <w:t xml:space="preserve">Event Management. </w:t>
+      </w:r>
+      <w:r>
+        <w:t>Alumni events are key to a successful alumni engagement plan. An effective event planning process can go a long way towards building a powerful alumni community.</w:t>
+      </w:r>
+    </w:p>
+    <w:p>
+      <w:pPr>
+        <w:jc w:val="both"/>
+      </w:pPr>
+      <w:r>
+        <w:t>3.</w:t>
+      </w:r>
+      <w:r>
+        <w:t xml:space="preserve"> </w:t>
+      </w:r>
+      <w:r>
+        <w:rPr>
+          <w:b/>
+        </w:rPr>
+        <w:t>Fundraising Management.</w:t>
+      </w:r>
+      <w:r>
+        <w:rPr>
+          <w:b/>
+        </w:rPr>
+        <w:t xml:space="preserve"> </w:t>
+      </w:r>
+      <w:r>
+        <w:t>Beyond spending cash, fundraisers help build stronger bonds between powerful and important stakeholders and your institution, not to mention successful fundraisers boost confidence throughout the establishment</w:t>
+      </w:r>
+      <w:r>
+        <w:rPr>
+          <w:b/>
+        </w:rPr>
+        <w:t>.</w:t>
+      </w:r>
+    </w:p>
+    <w:p>
+      <w:pPr>
+        <w:jc w:val="both"/>
+      </w:pPr>
+      <w:r>
+        <w:t>4.</w:t>
+      </w:r>
+      <w:r>
+        <w:t xml:space="preserve"> </w:t>
+      </w:r>
+      <w:r>
+        <w:rPr>
+          <w:b/>
+        </w:rPr>
+        <w:t>Analytics &amp; Engagement Scoring.</w:t>
+      </w:r>
+      <w:r>
+        <w:rPr>
+          <w:b/>
+        </w:rPr>
+        <w:t xml:space="preserve"> </w:t>
+      </w:r>
+      <w:r>
+        <w:t>Allow you to track your alumni’s activity on the platform such as their clicks, likes, shares, comments.</w:t>
+      </w:r>
+    </w:p>
+    <w:p>
+      <w:pPr>
+        <w:jc w:val="both"/>
+      </w:pPr>
+      <w:r>
+        <w:t>5.</w:t>
+      </w:r>
+      <w:r>
+        <w:t xml:space="preserve"> </w:t>
+      </w:r>
+      <w:r>
+        <w:rPr>
+          <w:b/>
+        </w:rPr>
+        <w:t>Alumni Data Management.</w:t>
+      </w:r>
+      <w:r>
+        <w:rPr>
+          <w:b/>
+        </w:rPr>
+        <w:t xml:space="preserve"> </w:t>
+      </w:r>
+      <w:r>
+        <w:rPr>
+          <w:rFonts w:cstheme="minorHAnsi"/>
+          <w:shd w:val="clear" w:color="auto" w:fill="FFFFFF"/>
+        </w:rPr>
+        <w:t>Help managers assemble key data about alumni, such as contact information, career history, membership status, and donation patterns.</w:t>
+      </w:r>
+    </w:p>
+    <w:p/>
+    <w:p/>
+    <w:p/>
+    <w:p/>
+    <w:p/>
+    <w:p>
+      <w:pPr>
+        <w:rPr>
+          <w:b/>
+          <w:bCs/>
+        </w:rPr>
+      </w:pPr>
+    </w:p>
+    <w:p>
+      <w:pPr>
         <w:rPr>
           <w:i/>
           <w:iCs/>
         </w:rPr>
-        <w:t xml:space="preserve">*span of 6 months, </w:t>
-      </w:r>
-      <w:proofErr w:type="spellStart"/>
+      </w:pPr>
+      <w:bookmarkStart w:id="0" w:name="_GoBack"/>
+      <w:bookmarkEnd w:id="0"/>
+      <w:r>
+        <w:rPr>
+          <w:b/>
+          <w:bCs/>
+        </w:rPr>
+        <w:lastRenderedPageBreak/>
+        <w:t>2. Obstacles</w:t>
+      </w:r>
+      <w:r>
+        <w:rPr>
+          <w:b/>
+          <w:bCs/>
+        </w:rPr>
+        <w:t xml:space="preserve"> </w:t>
+      </w:r>
       <w:r>
         <w:rPr>
           <w:i/>
           <w:iCs/>
         </w:rPr>
-        <w:t>pwede</w:t>
-      </w:r>
-      <w:proofErr w:type="spellEnd"/>
-      <w:r>
-        <w:rPr>
-          <w:i/>
-          <w:iCs/>
-        </w:rPr>
-        <w:t xml:space="preserve"> na din </w:t>
-      </w:r>
-      <w:proofErr w:type="spellStart"/>
-      <w:r>
-        <w:rPr>
-          <w:i/>
-          <w:iCs/>
-        </w:rPr>
-        <w:t>ilagay</w:t>
-      </w:r>
-      <w:proofErr w:type="spellEnd"/>
-      <w:r>
-        <w:rPr>
-          <w:i/>
-          <w:iCs/>
-        </w:rPr>
-        <w:t xml:space="preserve"> yung platform na </w:t>
-      </w:r>
-      <w:proofErr w:type="spellStart"/>
-      <w:r>
-        <w:rPr>
-          <w:i/>
-          <w:iCs/>
-        </w:rPr>
-        <w:t>gagamitin</w:t>
-      </w:r>
-      <w:proofErr w:type="spellEnd"/>
-    </w:p>
-    <w:p/>
-    <w:p/>
-    <w:p>
-      <w:pPr>
-        <w:rPr>
-          <w:i/>
-          <w:iCs/>
-        </w:rPr>
-      </w:pPr>
-      <w:r>
-        <w:t>Specific Objectives:</w:t>
-      </w:r>
-      <w:r>
-        <w:t xml:space="preserve"> </w:t>
-      </w:r>
-      <w:r>
-        <w:rPr>
-          <w:i/>
-          <w:iCs/>
-        </w:rPr>
-        <w:t xml:space="preserve">*discuss the input and </w:t>
-      </w:r>
-      <w:proofErr w:type="spellStart"/>
-      <w:r>
-        <w:rPr>
-          <w:i/>
-          <w:iCs/>
-        </w:rPr>
-        <w:t>out put</w:t>
-      </w:r>
-      <w:proofErr w:type="spellEnd"/>
-      <w:r>
-        <w:rPr>
-          <w:i/>
-          <w:iCs/>
-        </w:rPr>
-        <w:t xml:space="preserve"> process</w:t>
-      </w:r>
-    </w:p>
-    <w:p>
-      <w:r>
-        <w:t>1.</w:t>
-      </w:r>
-    </w:p>
-    <w:p>
-      <w:r>
-        <w:t>2.</w:t>
-      </w:r>
-    </w:p>
-    <w:p>
-      <w:r>
-        <w:t>3.</w:t>
-      </w:r>
-    </w:p>
-    <w:p>
-      <w:r>
-        <w:t>4.</w:t>
-      </w:r>
-    </w:p>
-    <w:p>
-      <w:r>
-        <w:t>5.</w:t>
-      </w:r>
-    </w:p>
-    <w:p/>
-    <w:p>
-      <w:pPr>
-        <w:rPr>
-          <w:i/>
-          <w:iCs/>
-        </w:rPr>
-      </w:pPr>
-      <w:r>
-        <w:t>System Features:</w:t>
-      </w:r>
-      <w:r>
-        <w:t xml:space="preserve"> </w:t>
-      </w:r>
-      <w:r>
-        <w:rPr>
-          <w:i/>
-          <w:iCs/>
-        </w:rPr>
-        <w:t>*technicalities</w:t>
-      </w:r>
-    </w:p>
-    <w:p>
-      <w:r>
-        <w:t>1.</w:t>
-      </w:r>
-    </w:p>
-    <w:p>
-      <w:r>
-        <w:t>2.</w:t>
-      </w:r>
-    </w:p>
-    <w:p>
-      <w:r>
-        <w:t>3.</w:t>
-      </w:r>
-    </w:p>
-    <w:p>
-      <w:r>
-        <w:t>4.</w:t>
-      </w:r>
-    </w:p>
-    <w:p>
-      <w:r>
-        <w:t>5.</w:t>
-      </w:r>
-    </w:p>
-    <w:p/>
-    <w:p/>
-    <w:p/>
-    <w:p/>
-    <w:p/>
-    <w:p/>
-    <w:p/>
-    <w:p/>
-    <w:p/>
-    <w:p/>
-    <w:p/>
-    <w:p>
-      <w:pPr>
-        <w:rPr>
-          <w:i/>
-          <w:iCs/>
-        </w:rPr>
-      </w:pPr>
-      <w:r>
-        <w:rPr>
-          <w:b/>
-          <w:bCs/>
-        </w:rPr>
-        <w:t>2. Obstacles</w:t>
-      </w:r>
-      <w:r>
-        <w:rPr>
-          <w:b/>
-          <w:bCs/>
-        </w:rPr>
-        <w:t xml:space="preserve"> </w:t>
-      </w:r>
-      <w:r>
-        <w:rPr>
-          <w:i/>
-          <w:iCs/>
-        </w:rPr>
         <w:t>*aim of the project</w:t>
       </w:r>
     </w:p>
@@ -692,9 +701,7 @@
         <w:t>These are the challenges that the initiative aims to overcome.</w:t>
       </w:r>
     </w:p>
-    <w:p>
-      <w:bookmarkStart w:id="0" w:name="_GoBack"/>
-    </w:p>
+    <w:p/>
     <w:p>
       <w:pPr>
         <w:rPr>
@@ -1374,6 +1381,7 @@
     </w:p>
     <w:p>
       <w:r>
+        <w:lastRenderedPageBreak/>
         <w:t>c. Testing</w:t>
       </w:r>
     </w:p>
@@ -1438,15 +1446,7 @@
           <w:i/>
           <w:iCs/>
         </w:rPr>
-        <w:t xml:space="preserve">*beta and </w:t>
-      </w:r>
-      <w:bookmarkEnd w:id="0"/>
-      <w:r>
-        <w:rPr>
-          <w:i/>
-          <w:iCs/>
-        </w:rPr>
-        <w:t>final testing</w:t>
+        <w:t>*beta and final testing</w:t>
       </w:r>
       <w:r>
         <w:rPr>
@@ -1617,7 +1617,6 @@
           <w:b/>
           <w:bCs/>
         </w:rPr>
-        <w:lastRenderedPageBreak/>
         <w:t>1</w:t>
       </w:r>
       <w:r>
@@ -1658,6 +1657,7 @@
     </w:p>
     <w:p>
       <w:r>
+        <w:lastRenderedPageBreak/>
         <w:tab/>
       </w:r>
       <w:r>
@@ -2091,6 +2091,7 @@
         <w:rPr>
           <w:bCs/>
         </w:rPr>
+        <w:lastRenderedPageBreak/>
         <w:t>If you would like to proceed with our proposal then you can s</w:t>
       </w:r>
       <w:r>
@@ -2179,12 +2180,12 @@
       </w:pPr>
     </w:p>
     <w:sectPr>
-      <w:headerReference w:type="even" r:id="rId15"/>
-      <w:headerReference w:type="default" r:id="rId16"/>
-      <w:footerReference w:type="even" r:id="rId17"/>
-      <w:footerReference w:type="default" r:id="rId18"/>
-      <w:headerReference w:type="first" r:id="rId19"/>
-      <w:footerReference w:type="first" r:id="rId20"/>
+      <w:headerReference w:type="even" r:id="rId14"/>
+      <w:headerReference w:type="default" r:id="rId15"/>
+      <w:footerReference w:type="even" r:id="rId16"/>
+      <w:footerReference w:type="default" r:id="rId17"/>
+      <w:headerReference w:type="first" r:id="rId18"/>
+      <w:footerReference w:type="first" r:id="rId19"/>
       <w:pgSz w:w="12240" w:h="15840"/>
       <w:pgMar w:top="1440" w:right="1440" w:bottom="1440" w:left="1440" w:header="720" w:footer="720" w:gutter="0"/>
       <w:cols w:space="720"/>
@@ -2195,7 +2196,7 @@
 </file>
 
 <file path=word/endnotes.xml><?xml version="1.0" encoding="utf-8"?>
-<w:endnotes xmlns:wpc="http://schemas.microsoft.com/office/word/2010/wordprocessingCanvas" xmlns:mc="http://schemas.openxmlformats.org/markup-compatibility/2006" xmlns:o="urn:schemas-microsoft-com:office:office" xmlns:r="http://schemas.openxmlformats.org/officeDocument/2006/relationships" xmlns:m="http://schemas.openxmlformats.org/officeDocument/2006/math" xmlns:v="urn:schemas-microsoft-com:vml" xmlns:wp14="http://schemas.microsoft.com/office/word/2010/wordprocessingDrawing" xmlns:wp="http://schemas.openxmlformats.org/drawingml/2006/wordprocessingDrawing" xmlns:w10="urn:schemas-microsoft-com:office:word" xmlns:w="http://schemas.openxmlformats.org/wordprocessingml/2006/main" xmlns:w14="http://schemas.microsoft.com/office/word/2010/wordml" xmlns:wpg="http://schemas.microsoft.com/office/word/2010/wordprocessingGroup" xmlns:wpi="http://schemas.microsoft.com/office/word/2010/wordprocessingInk" xmlns:wne="http://schemas.microsoft.com/office/word/2006/wordml" xmlns:wps="http://schemas.microsoft.com/office/word/2010/wordprocessingShape" mc:Ignorable="w14 wp14">
+<w:endnotes xmlns:wpc="http://schemas.microsoft.com/office/word/2010/wordprocessingCanvas" xmlns:mc="http://schemas.openxmlformats.org/markup-compatibility/2006" xmlns:o="urn:schemas-microsoft-com:office:office" xmlns:r="http://schemas.openxmlformats.org/officeDocument/2006/relationships" xmlns:m="http://schemas.openxmlformats.org/officeDocument/2006/math" xmlns:v="urn:schemas-microsoft-com:vml" xmlns:wp14="http://schemas.microsoft.com/office/word/2010/wordprocessingDrawing" xmlns:wp="http://schemas.openxmlformats.org/drawingml/2006/wordprocessingDrawing" xmlns:w10="urn:schemas-microsoft-com:office:word" xmlns:w="http://schemas.openxmlformats.org/wordprocessingml/2006/main" xmlns:w14="http://schemas.microsoft.com/office/word/2010/wordml" xmlns:w15="http://schemas.microsoft.com/office/word/2012/wordml" xmlns:wpg="http://schemas.microsoft.com/office/word/2010/wordprocessingGroup" xmlns:wpi="http://schemas.microsoft.com/office/word/2010/wordprocessingInk" xmlns:wne="http://schemas.microsoft.com/office/word/2006/wordml" xmlns:wps="http://schemas.microsoft.com/office/word/2010/wordprocessingShape" mc:Ignorable="w14 w15 wp14">
   <w:endnote w:type="separator" w:id="-1">
     <w:p>
       <w:pPr>
@@ -2220,7 +2221,7 @@
 </file>
 
 <file path=word/footer1.xml><?xml version="1.0" encoding="utf-8"?>
-<w:ftr xmlns:wpc="http://schemas.microsoft.com/office/word/2010/wordprocessingCanvas" xmlns:mc="http://schemas.openxmlformats.org/markup-compatibility/2006" xmlns:o="urn:schemas-microsoft-com:office:office" xmlns:r="http://schemas.openxmlformats.org/officeDocument/2006/relationships" xmlns:m="http://schemas.openxmlformats.org/officeDocument/2006/math" xmlns:v="urn:schemas-microsoft-com:vml" xmlns:wp14="http://schemas.microsoft.com/office/word/2010/wordprocessingDrawing" xmlns:wp="http://schemas.openxmlformats.org/drawingml/2006/wordprocessingDrawing" xmlns:w10="urn:schemas-microsoft-com:office:word" xmlns:w="http://schemas.openxmlformats.org/wordprocessingml/2006/main" xmlns:w14="http://schemas.microsoft.com/office/word/2010/wordml" xmlns:wpg="http://schemas.microsoft.com/office/word/2010/wordprocessingGroup" xmlns:wpi="http://schemas.microsoft.com/office/word/2010/wordprocessingInk" xmlns:wne="http://schemas.microsoft.com/office/word/2006/wordml" xmlns:wps="http://schemas.microsoft.com/office/word/2010/wordprocessingShape" mc:Ignorable="w14 wp14">
+<w:ftr xmlns:wpc="http://schemas.microsoft.com/office/word/2010/wordprocessingCanvas" xmlns:mc="http://schemas.openxmlformats.org/markup-compatibility/2006" xmlns:o="urn:schemas-microsoft-com:office:office" xmlns:r="http://schemas.openxmlformats.org/officeDocument/2006/relationships" xmlns:m="http://schemas.openxmlformats.org/officeDocument/2006/math" xmlns:v="urn:schemas-microsoft-com:vml" xmlns:wp14="http://schemas.microsoft.com/office/word/2010/wordprocessingDrawing" xmlns:wp="http://schemas.openxmlformats.org/drawingml/2006/wordprocessingDrawing" xmlns:w10="urn:schemas-microsoft-com:office:word" xmlns:w="http://schemas.openxmlformats.org/wordprocessingml/2006/main" xmlns:w14="http://schemas.microsoft.com/office/word/2010/wordml" xmlns:w15="http://schemas.microsoft.com/office/word/2012/wordml" xmlns:wpg="http://schemas.microsoft.com/office/word/2010/wordprocessingGroup" xmlns:wpi="http://schemas.microsoft.com/office/word/2010/wordprocessingInk" xmlns:wne="http://schemas.microsoft.com/office/word/2006/wordml" xmlns:wps="http://schemas.microsoft.com/office/word/2010/wordprocessingShape" mc:Ignorable="w14 w15 wp14">
   <w:p>
     <w:pPr>
       <w:pStyle w:val="Footer"/>
@@ -2230,7 +2231,7 @@
 </file>
 
 <file path=word/footer2.xml><?xml version="1.0" encoding="utf-8"?>
-<w:ftr xmlns:wpc="http://schemas.microsoft.com/office/word/2010/wordprocessingCanvas" xmlns:mc="http://schemas.openxmlformats.org/markup-compatibility/2006" xmlns:o="urn:schemas-microsoft-com:office:office" xmlns:r="http://schemas.openxmlformats.org/officeDocument/2006/relationships" xmlns:m="http://schemas.openxmlformats.org/officeDocument/2006/math" xmlns:v="urn:schemas-microsoft-com:vml" xmlns:wp14="http://schemas.microsoft.com/office/word/2010/wordprocessingDrawing" xmlns:wp="http://schemas.openxmlformats.org/drawingml/2006/wordprocessingDrawing" xmlns:w10="urn:schemas-microsoft-com:office:word" xmlns:w="http://schemas.openxmlformats.org/wordprocessingml/2006/main" xmlns:w14="http://schemas.microsoft.com/office/word/2010/wordml" xmlns:wpg="http://schemas.microsoft.com/office/word/2010/wordprocessingGroup" xmlns:wpi="http://schemas.microsoft.com/office/word/2010/wordprocessingInk" xmlns:wne="http://schemas.microsoft.com/office/word/2006/wordml" xmlns:wps="http://schemas.microsoft.com/office/word/2010/wordprocessingShape" mc:Ignorable="w14 wp14">
+<w:ftr xmlns:wpc="http://schemas.microsoft.com/office/word/2010/wordprocessingCanvas" xmlns:mc="http://schemas.openxmlformats.org/markup-compatibility/2006" xmlns:o="urn:schemas-microsoft-com:office:office" xmlns:r="http://schemas.openxmlformats.org/officeDocument/2006/relationships" xmlns:m="http://schemas.openxmlformats.org/officeDocument/2006/math" xmlns:v="urn:schemas-microsoft-com:vml" xmlns:wp14="http://schemas.microsoft.com/office/word/2010/wordprocessingDrawing" xmlns:wp="http://schemas.openxmlformats.org/drawingml/2006/wordprocessingDrawing" xmlns:w10="urn:schemas-microsoft-com:office:word" xmlns:w="http://schemas.openxmlformats.org/wordprocessingml/2006/main" xmlns:w14="http://schemas.microsoft.com/office/word/2010/wordml" xmlns:w15="http://schemas.microsoft.com/office/word/2012/wordml" xmlns:wpg="http://schemas.microsoft.com/office/word/2010/wordprocessingGroup" xmlns:wpi="http://schemas.microsoft.com/office/word/2010/wordprocessingInk" xmlns:wne="http://schemas.microsoft.com/office/word/2006/wordml" xmlns:wps="http://schemas.microsoft.com/office/word/2010/wordprocessingShape" mc:Ignorable="w14 w15 wp14">
   <w:p>
     <w:pPr>
       <w:pStyle w:val="Footer"/>
@@ -2272,7 +2273,7 @@
           <w:rPr>
             <w:noProof/>
           </w:rPr>
-          <w:t>6</w:t>
+          <w:t>5</w:t>
         </w:r>
         <w:r>
           <w:rPr>
@@ -2292,7 +2293,7 @@
 </file>
 
 <file path=word/footer3.xml><?xml version="1.0" encoding="utf-8"?>
-<w:ftr xmlns:wpc="http://schemas.microsoft.com/office/word/2010/wordprocessingCanvas" xmlns:mc="http://schemas.openxmlformats.org/markup-compatibility/2006" xmlns:o="urn:schemas-microsoft-com:office:office" xmlns:r="http://schemas.openxmlformats.org/officeDocument/2006/relationships" xmlns:m="http://schemas.openxmlformats.org/officeDocument/2006/math" xmlns:v="urn:schemas-microsoft-com:vml" xmlns:wp14="http://schemas.microsoft.com/office/word/2010/wordprocessingDrawing" xmlns:wp="http://schemas.openxmlformats.org/drawingml/2006/wordprocessingDrawing" xmlns:w10="urn:schemas-microsoft-com:office:word" xmlns:w="http://schemas.openxmlformats.org/wordprocessingml/2006/main" xmlns:w14="http://schemas.microsoft.com/office/word/2010/wordml" xmlns:wpg="http://schemas.microsoft.com/office/word/2010/wordprocessingGroup" xmlns:wpi="http://schemas.microsoft.com/office/word/2010/wordprocessingInk" xmlns:wne="http://schemas.microsoft.com/office/word/2006/wordml" xmlns:wps="http://schemas.microsoft.com/office/word/2010/wordprocessingShape" mc:Ignorable="w14 wp14">
+<w:ftr xmlns:wpc="http://schemas.microsoft.com/office/word/2010/wordprocessingCanvas" xmlns:mc="http://schemas.openxmlformats.org/markup-compatibility/2006" xmlns:o="urn:schemas-microsoft-com:office:office" xmlns:r="http://schemas.openxmlformats.org/officeDocument/2006/relationships" xmlns:m="http://schemas.openxmlformats.org/officeDocument/2006/math" xmlns:v="urn:schemas-microsoft-com:vml" xmlns:wp14="http://schemas.microsoft.com/office/word/2010/wordprocessingDrawing" xmlns:wp="http://schemas.openxmlformats.org/drawingml/2006/wordprocessingDrawing" xmlns:w10="urn:schemas-microsoft-com:office:word" xmlns:w="http://schemas.openxmlformats.org/wordprocessingml/2006/main" xmlns:w14="http://schemas.microsoft.com/office/word/2010/wordml" xmlns:w15="http://schemas.microsoft.com/office/word/2012/wordml" xmlns:wpg="http://schemas.microsoft.com/office/word/2010/wordprocessingGroup" xmlns:wpi="http://schemas.microsoft.com/office/word/2010/wordprocessingInk" xmlns:wne="http://schemas.microsoft.com/office/word/2006/wordml" xmlns:wps="http://schemas.microsoft.com/office/word/2010/wordprocessingShape" mc:Ignorable="w14 w15 wp14">
   <w:p>
     <w:pPr>
       <w:pStyle w:val="Footer"/>
@@ -2302,7 +2303,7 @@
 </file>
 
 <file path=word/footnotes.xml><?xml version="1.0" encoding="utf-8"?>
-<w:footnotes xmlns:wpc="http://schemas.microsoft.com/office/word/2010/wordprocessingCanvas" xmlns:mc="http://schemas.openxmlformats.org/markup-compatibility/2006" xmlns:o="urn:schemas-microsoft-com:office:office" xmlns:r="http://schemas.openxmlformats.org/officeDocument/2006/relationships" xmlns:m="http://schemas.openxmlformats.org/officeDocument/2006/math" xmlns:v="urn:schemas-microsoft-com:vml" xmlns:wp14="http://schemas.microsoft.com/office/word/2010/wordprocessingDrawing" xmlns:wp="http://schemas.openxmlformats.org/drawingml/2006/wordprocessingDrawing" xmlns:w10="urn:schemas-microsoft-com:office:word" xmlns:w="http://schemas.openxmlformats.org/wordprocessingml/2006/main" xmlns:w14="http://schemas.microsoft.com/office/word/2010/wordml" xmlns:wpg="http://schemas.microsoft.com/office/word/2010/wordprocessingGroup" xmlns:wpi="http://schemas.microsoft.com/office/word/2010/wordprocessingInk" xmlns:wne="http://schemas.microsoft.com/office/word/2006/wordml" xmlns:wps="http://schemas.microsoft.com/office/word/2010/wordprocessingShape" mc:Ignorable="w14 wp14">
+<w:footnotes xmlns:wpc="http://schemas.microsoft.com/office/word/2010/wordprocessingCanvas" xmlns:mc="http://schemas.openxmlformats.org/markup-compatibility/2006" xmlns:o="urn:schemas-microsoft-com:office:office" xmlns:r="http://schemas.openxmlformats.org/officeDocument/2006/relationships" xmlns:m="http://schemas.openxmlformats.org/officeDocument/2006/math" xmlns:v="urn:schemas-microsoft-com:vml" xmlns:wp14="http://schemas.microsoft.com/office/word/2010/wordprocessingDrawing" xmlns:wp="http://schemas.openxmlformats.org/drawingml/2006/wordprocessingDrawing" xmlns:w10="urn:schemas-microsoft-com:office:word" xmlns:w="http://schemas.openxmlformats.org/wordprocessingml/2006/main" xmlns:w14="http://schemas.microsoft.com/office/word/2010/wordml" xmlns:w15="http://schemas.microsoft.com/office/word/2012/wordml" xmlns:wpg="http://schemas.microsoft.com/office/word/2010/wordprocessingGroup" xmlns:wpi="http://schemas.microsoft.com/office/word/2010/wordprocessingInk" xmlns:wne="http://schemas.microsoft.com/office/word/2006/wordml" xmlns:wps="http://schemas.microsoft.com/office/word/2010/wordprocessingShape" mc:Ignorable="w14 w15 wp14">
   <w:footnote w:type="separator" w:id="-1">
     <w:p>
       <w:pPr>
@@ -2327,7 +2328,7 @@
 </file>
 
 <file path=word/header1.xml><?xml version="1.0" encoding="utf-8"?>
-<w:hdr xmlns:wpc="http://schemas.microsoft.com/office/word/2010/wordprocessingCanvas" xmlns:mc="http://schemas.openxmlformats.org/markup-compatibility/2006" xmlns:o="urn:schemas-microsoft-com:office:office" xmlns:r="http://schemas.openxmlformats.org/officeDocument/2006/relationships" xmlns:m="http://schemas.openxmlformats.org/officeDocument/2006/math" xmlns:v="urn:schemas-microsoft-com:vml" xmlns:wp14="http://schemas.microsoft.com/office/word/2010/wordprocessingDrawing" xmlns:wp="http://schemas.openxmlformats.org/drawingml/2006/wordprocessingDrawing" xmlns:w10="urn:schemas-microsoft-com:office:word" xmlns:w="http://schemas.openxmlformats.org/wordprocessingml/2006/main" xmlns:w14="http://schemas.microsoft.com/office/word/2010/wordml" xmlns:wpg="http://schemas.microsoft.com/office/word/2010/wordprocessingGroup" xmlns:wpi="http://schemas.microsoft.com/office/word/2010/wordprocessingInk" xmlns:wne="http://schemas.microsoft.com/office/word/2006/wordml" xmlns:wps="http://schemas.microsoft.com/office/word/2010/wordprocessingShape" mc:Ignorable="w14 wp14">
+<w:hdr xmlns:wpc="http://schemas.microsoft.com/office/word/2010/wordprocessingCanvas" xmlns:mc="http://schemas.openxmlformats.org/markup-compatibility/2006" xmlns:o="urn:schemas-microsoft-com:office:office" xmlns:r="http://schemas.openxmlformats.org/officeDocument/2006/relationships" xmlns:m="http://schemas.openxmlformats.org/officeDocument/2006/math" xmlns:v="urn:schemas-microsoft-com:vml" xmlns:wp14="http://schemas.microsoft.com/office/word/2010/wordprocessingDrawing" xmlns:wp="http://schemas.openxmlformats.org/drawingml/2006/wordprocessingDrawing" xmlns:w10="urn:schemas-microsoft-com:office:word" xmlns:w="http://schemas.openxmlformats.org/wordprocessingml/2006/main" xmlns:w14="http://schemas.microsoft.com/office/word/2010/wordml" xmlns:w15="http://schemas.microsoft.com/office/word/2012/wordml" xmlns:wpg="http://schemas.microsoft.com/office/word/2010/wordprocessingGroup" xmlns:wpi="http://schemas.microsoft.com/office/word/2010/wordprocessingInk" xmlns:wne="http://schemas.microsoft.com/office/word/2006/wordml" xmlns:wps="http://schemas.microsoft.com/office/word/2010/wordprocessingShape" mc:Ignorable="w14 w15 wp14">
   <w:p>
     <w:pPr>
       <w:pStyle w:val="Header"/>
@@ -2373,7 +2374,7 @@
 </file>
 
 <file path=word/header2.xml><?xml version="1.0" encoding="utf-8"?>
-<w:hdr xmlns:wpc="http://schemas.microsoft.com/office/word/2010/wordprocessingCanvas" xmlns:mc="http://schemas.openxmlformats.org/markup-compatibility/2006" xmlns:o="urn:schemas-microsoft-com:office:office" xmlns:r="http://schemas.openxmlformats.org/officeDocument/2006/relationships" xmlns:m="http://schemas.openxmlformats.org/officeDocument/2006/math" xmlns:v="urn:schemas-microsoft-com:vml" xmlns:wp14="http://schemas.microsoft.com/office/word/2010/wordprocessingDrawing" xmlns:wp="http://schemas.openxmlformats.org/drawingml/2006/wordprocessingDrawing" xmlns:w10="urn:schemas-microsoft-com:office:word" xmlns:w="http://schemas.openxmlformats.org/wordprocessingml/2006/main" xmlns:w14="http://schemas.microsoft.com/office/word/2010/wordml" xmlns:wpg="http://schemas.microsoft.com/office/word/2010/wordprocessingGroup" xmlns:wpi="http://schemas.microsoft.com/office/word/2010/wordprocessingInk" xmlns:wne="http://schemas.microsoft.com/office/word/2006/wordml" xmlns:wps="http://schemas.microsoft.com/office/word/2010/wordprocessingShape" mc:Ignorable="w14 wp14">
+<w:hdr xmlns:wpc="http://schemas.microsoft.com/office/word/2010/wordprocessingCanvas" xmlns:mc="http://schemas.openxmlformats.org/markup-compatibility/2006" xmlns:o="urn:schemas-microsoft-com:office:office" xmlns:r="http://schemas.openxmlformats.org/officeDocument/2006/relationships" xmlns:m="http://schemas.openxmlformats.org/officeDocument/2006/math" xmlns:v="urn:schemas-microsoft-com:vml" xmlns:wp14="http://schemas.microsoft.com/office/word/2010/wordprocessingDrawing" xmlns:wp="http://schemas.openxmlformats.org/drawingml/2006/wordprocessingDrawing" xmlns:w10="urn:schemas-microsoft-com:office:word" xmlns:w="http://schemas.openxmlformats.org/wordprocessingml/2006/main" xmlns:w14="http://schemas.microsoft.com/office/word/2010/wordml" xmlns:w15="http://schemas.microsoft.com/office/word/2012/wordml" xmlns:wpg="http://schemas.microsoft.com/office/word/2010/wordprocessingGroup" xmlns:wpi="http://schemas.microsoft.com/office/word/2010/wordprocessingInk" xmlns:wne="http://schemas.microsoft.com/office/word/2006/wordml" xmlns:wps="http://schemas.microsoft.com/office/word/2010/wordprocessingShape" mc:Ignorable="w14 w15 wp14">
   <w:p>
     <w:pPr>
       <w:pStyle w:val="Header"/>
@@ -2419,7 +2420,7 @@
 </file>
 
 <file path=word/header3.xml><?xml version="1.0" encoding="utf-8"?>
-<w:hdr xmlns:wpc="http://schemas.microsoft.com/office/word/2010/wordprocessingCanvas" xmlns:mc="http://schemas.openxmlformats.org/markup-compatibility/2006" xmlns:o="urn:schemas-microsoft-com:office:office" xmlns:r="http://schemas.openxmlformats.org/officeDocument/2006/relationships" xmlns:m="http://schemas.openxmlformats.org/officeDocument/2006/math" xmlns:v="urn:schemas-microsoft-com:vml" xmlns:wp14="http://schemas.microsoft.com/office/word/2010/wordprocessingDrawing" xmlns:wp="http://schemas.openxmlformats.org/drawingml/2006/wordprocessingDrawing" xmlns:w10="urn:schemas-microsoft-com:office:word" xmlns:w="http://schemas.openxmlformats.org/wordprocessingml/2006/main" xmlns:w14="http://schemas.microsoft.com/office/word/2010/wordml" xmlns:wpg="http://schemas.microsoft.com/office/word/2010/wordprocessingGroup" xmlns:wpi="http://schemas.microsoft.com/office/word/2010/wordprocessingInk" xmlns:wne="http://schemas.microsoft.com/office/word/2006/wordml" xmlns:wps="http://schemas.microsoft.com/office/word/2010/wordprocessingShape" mc:Ignorable="w14 wp14">
+<w:hdr xmlns:wpc="http://schemas.microsoft.com/office/word/2010/wordprocessingCanvas" xmlns:mc="http://schemas.openxmlformats.org/markup-compatibility/2006" xmlns:o="urn:schemas-microsoft-com:office:office" xmlns:r="http://schemas.openxmlformats.org/officeDocument/2006/relationships" xmlns:m="http://schemas.openxmlformats.org/officeDocument/2006/math" xmlns:v="urn:schemas-microsoft-com:vml" xmlns:wp14="http://schemas.microsoft.com/office/word/2010/wordprocessingDrawing" xmlns:wp="http://schemas.openxmlformats.org/drawingml/2006/wordprocessingDrawing" xmlns:w10="urn:schemas-microsoft-com:office:word" xmlns:w="http://schemas.openxmlformats.org/wordprocessingml/2006/main" xmlns:w14="http://schemas.microsoft.com/office/word/2010/wordml" xmlns:w15="http://schemas.microsoft.com/office/word/2012/wordml" xmlns:wpg="http://schemas.microsoft.com/office/word/2010/wordprocessingGroup" xmlns:wpi="http://schemas.microsoft.com/office/word/2010/wordprocessingInk" xmlns:wne="http://schemas.microsoft.com/office/word/2006/wordml" xmlns:wps="http://schemas.microsoft.com/office/word/2010/wordprocessingShape" mc:Ignorable="w14 w15 wp14">
   <w:p>
     <w:pPr>
       <w:pStyle w:val="Header"/>
@@ -2465,7 +2466,7 @@
 </file>
 
 <file path=word/numbering.xml><?xml version="1.0" encoding="utf-8"?>
-<w:numbering xmlns:wpc="http://schemas.microsoft.com/office/word/2010/wordprocessingCanvas" xmlns:mc="http://schemas.openxmlformats.org/markup-compatibility/2006" xmlns:o="urn:schemas-microsoft-com:office:office" xmlns:r="http://schemas.openxmlformats.org/officeDocument/2006/relationships" xmlns:m="http://schemas.openxmlformats.org/officeDocument/2006/math" xmlns:v="urn:schemas-microsoft-com:vml" xmlns:wp14="http://schemas.microsoft.com/office/word/2010/wordprocessingDrawing" xmlns:wp="http://schemas.openxmlformats.org/drawingml/2006/wordprocessingDrawing" xmlns:w10="urn:schemas-microsoft-com:office:word" xmlns:w="http://schemas.openxmlformats.org/wordprocessingml/2006/main" xmlns:w14="http://schemas.microsoft.com/office/word/2010/wordml" xmlns:wpg="http://schemas.microsoft.com/office/word/2010/wordprocessingGroup" xmlns:wpi="http://schemas.microsoft.com/office/word/2010/wordprocessingInk" xmlns:wne="http://schemas.microsoft.com/office/word/2006/wordml" xmlns:wps="http://schemas.microsoft.com/office/word/2010/wordprocessingShape" mc:Ignorable="w14 wp14">
+<w:numbering xmlns:wpc="http://schemas.microsoft.com/office/word/2010/wordprocessingCanvas" xmlns:mc="http://schemas.openxmlformats.org/markup-compatibility/2006" xmlns:o="urn:schemas-microsoft-com:office:office" xmlns:r="http://schemas.openxmlformats.org/officeDocument/2006/relationships" xmlns:m="http://schemas.openxmlformats.org/officeDocument/2006/math" xmlns:v="urn:schemas-microsoft-com:vml" xmlns:wp14="http://schemas.microsoft.com/office/word/2010/wordprocessingDrawing" xmlns:wp="http://schemas.openxmlformats.org/drawingml/2006/wordprocessingDrawing" xmlns:w10="urn:schemas-microsoft-com:office:word" xmlns:w="http://schemas.openxmlformats.org/wordprocessingml/2006/main" xmlns:w14="http://schemas.microsoft.com/office/word/2010/wordml" xmlns:w15="http://schemas.microsoft.com/office/word/2012/wordml" xmlns:wpg="http://schemas.microsoft.com/office/word/2010/wordprocessingGroup" xmlns:wpi="http://schemas.microsoft.com/office/word/2010/wordprocessingInk" xmlns:wne="http://schemas.microsoft.com/office/word/2006/wordml" xmlns:wps="http://schemas.microsoft.com/office/word/2010/wordprocessingShape" mc:Ignorable="w14 w15 wp14">
   <w:abstractNum w:abstractNumId="0">
     <w:nsid w:val="36D25538"/>
     <w:multiLevelType w:val="hybridMultilevel"/>
@@ -2562,7 +2563,7 @@
 </file>
 
 <file path=word/styles.xml><?xml version="1.0" encoding="utf-8"?>
-<w:styles xmlns:mc="http://schemas.openxmlformats.org/markup-compatibility/2006" xmlns:r="http://schemas.openxmlformats.org/officeDocument/2006/relationships" xmlns:w="http://schemas.openxmlformats.org/wordprocessingml/2006/main" xmlns:w14="http://schemas.microsoft.com/office/word/2010/wordml" mc:Ignorable="w14">
+<w:styles xmlns:mc="http://schemas.openxmlformats.org/markup-compatibility/2006" xmlns:r="http://schemas.openxmlformats.org/officeDocument/2006/relationships" xmlns:w="http://schemas.openxmlformats.org/wordprocessingml/2006/main" xmlns:w14="http://schemas.microsoft.com/office/word/2010/wordml" xmlns:w15="http://schemas.microsoft.com/office/word/2012/wordml" mc:Ignorable="w14 w15">
   <w:docDefaults>
     <w:rPrDefault>
       <w:rPr>
@@ -2578,540 +2579,378 @@
       </w:pPr>
     </w:pPrDefault>
   </w:docDefaults>
-  <w:latentStyles w:defLockedState="0" w:defUIPriority="99" w:defSemiHidden="1" w:defUnhideWhenUsed="1" w:defQFormat="0" w:count="267">
-    <w:lsdException w:name="Normal" w:semiHidden="0" w:uiPriority="0" w:unhideWhenUsed="0" w:qFormat="1"/>
-    <w:lsdException w:name="heading 1" w:semiHidden="0" w:uiPriority="9" w:unhideWhenUsed="0" w:qFormat="1"/>
-    <w:lsdException w:name="heading 2" w:uiPriority="9" w:qFormat="1"/>
-    <w:lsdException w:name="heading 3" w:uiPriority="9" w:qFormat="1"/>
-    <w:lsdException w:name="heading 4" w:uiPriority="9" w:qFormat="1"/>
-    <w:lsdException w:name="heading 5" w:uiPriority="9" w:qFormat="1"/>
-    <w:lsdException w:name="heading 6" w:uiPriority="9" w:qFormat="1"/>
-    <w:lsdException w:name="heading 7" w:uiPriority="9" w:qFormat="1"/>
-    <w:lsdException w:name="heading 8" w:uiPriority="9" w:qFormat="1"/>
-    <w:lsdException w:name="heading 9" w:uiPriority="9" w:qFormat="1"/>
-    <w:lsdException w:name="toc 1" w:uiPriority="39"/>
-    <w:lsdException w:name="toc 2" w:uiPriority="39"/>
-    <w:lsdException w:name="toc 3" w:uiPriority="39"/>
-    <w:lsdException w:name="toc 4" w:uiPriority="39"/>
-    <w:lsdException w:name="toc 5" w:uiPriority="39"/>
-    <w:lsdException w:name="toc 6" w:uiPriority="39"/>
-    <w:lsdException w:name="toc 7" w:uiPriority="39"/>
-    <w:lsdException w:name="toc 8" w:uiPriority="39"/>
-    <w:lsdException w:name="toc 9" w:uiPriority="39"/>
-    <w:lsdException w:name="caption" w:uiPriority="35" w:qFormat="1"/>
-    <w:lsdException w:name="Title" w:semiHidden="0" w:uiPriority="10" w:unhideWhenUsed="0" w:qFormat="1"/>
-    <w:lsdException w:name="Default Paragraph Font" w:uiPriority="1"/>
-    <w:lsdException w:name="Subtitle" w:semiHidden="0" w:uiPriority="11" w:unhideWhenUsed="0" w:qFormat="1"/>
-    <w:lsdException w:name="Strong" w:semiHidden="0" w:uiPriority="22" w:unhideWhenUsed="0" w:qFormat="1"/>
-    <w:lsdException w:name="Emphasis" w:semiHidden="0" w:uiPriority="20" w:unhideWhenUsed="0" w:qFormat="1"/>
-    <w:lsdException w:name="Table Grid" w:semiHidden="0" w:uiPriority="39" w:unhideWhenUsed="0"/>
-    <w:lsdException w:name="Placeholder Text" w:unhideWhenUsed="0"/>
-    <w:lsdException w:name="No Spacing" w:semiHidden="0" w:uiPriority="1" w:unhideWhenUsed="0" w:qFormat="1"/>
-    <w:lsdException w:name="Light Shading" w:semiHidden="0" w:uiPriority="60" w:unhideWhenUsed="0"/>
-    <w:lsdException w:name="Light List" w:semiHidden="0" w:uiPriority="61" w:unhideWhenUsed="0"/>
-    <w:lsdException w:name="Light Grid" w:semiHidden="0" w:uiPriority="62" w:unhideWhenUsed="0"/>
-    <w:lsdException w:name="Medium Shading 1" w:semiHidden="0" w:uiPriority="63" w:unhideWhenUsed="0"/>
-    <w:lsdException w:name="Medium Shading 2" w:semiHidden="0" w:uiPriority="64" w:unhideWhenUsed="0"/>
-    <w:lsdException w:name="Medium List 1" w:semiHidden="0" w:uiPriority="65" w:unhideWhenUsed="0"/>
-    <w:lsdException w:name="Medium List 2" w:semiHidden="0" w:uiPriority="66" w:unhideWhenUsed="0"/>
-    <w:lsdException w:name="Medium Grid 1" w:semiHidden="0" w:uiPriority="67" w:unhideWhenUsed="0"/>
-    <w:lsdException w:name="Medium Grid 2" w:semiHidden="0" w:uiPriority="68" w:unhideWhenUsed="0"/>
-    <w:lsdException w:name="Medium Grid 3" w:semiHidden="0" w:uiPriority="69" w:unhideWhenUsed="0"/>
-    <w:lsdException w:name="Dark List" w:semiHidden="0" w:uiPriority="70" w:unhideWhenUsed="0"/>
-    <w:lsdException w:name="Colorful Shading" w:semiHidden="0" w:uiPriority="71" w:unhideWhenUsed="0"/>
-    <w:lsdException w:name="Colorful List" w:semiHidden="0" w:uiPriority="72" w:unhideWhenUsed="0"/>
-    <w:lsdException w:name="Colorful Grid" w:semiHidden="0" w:uiPriority="73" w:unhideWhenUsed="0"/>
-    <w:lsdException w:name="Light Shading Accent 1" w:semiHidden="0" w:uiPriority="60" w:unhideWhenUsed="0"/>
-    <w:lsdException w:name="Light List Accent 1" w:semiHidden="0" w:uiPriority="61" w:unhideWhenUsed="0"/>
-    <w:lsdException w:name="Light Grid Accent 1" w:semiHidden="0" w:uiPriority="62" w:unhideWhenUsed="0"/>
-    <w:lsdException w:name="Medium Shading 1 Accent 1" w:semiHidden="0" w:uiPriority="63" w:unhideWhenUsed="0"/>
-    <w:lsdException w:name="Medium Shading 2 Accent 1" w:semiHidden="0" w:uiPriority="64" w:unhideWhenUsed="0"/>
-    <w:lsdException w:name="Medium List 1 Accent 1" w:semiHidden="0" w:uiPriority="65" w:unhideWhenUsed="0"/>
-    <w:lsdException w:name="Revision" w:unhideWhenUsed="0"/>
-    <w:lsdException w:name="List Paragraph" w:semiHidden="0" w:uiPriority="34" w:unhideWhenUsed="0" w:qFormat="1"/>
-    <w:lsdException w:name="Quote" w:semiHidden="0" w:uiPriority="29" w:unhideWhenUsed="0" w:qFormat="1"/>
-    <w:lsdException w:name="Intense Quote" w:semiHidden="0" w:uiPriority="30" w:unhideWhenUsed="0" w:qFormat="1"/>
-    <w:lsdException w:name="Medium List 2 Accent 1" w:semiHidden="0" w:uiPriority="66" w:unhideWhenUsed="0"/>
-    <w:lsdException w:name="Medium Grid 1 Accent 1" w:semiHidden="0" w:uiPriority="67" w:unhideWhenUsed="0"/>
-    <w:lsdException w:name="Medium Grid 2 Accent 1" w:semiHidden="0" w:uiPriority="68" w:unhideWhenUsed="0"/>
-    <w:lsdException w:name="Medium Grid 3 Accent 1" w:semiHidden="0" w:uiPriority="69" w:unhideWhenUsed="0"/>
-    <w:lsdException w:name="Dark List Accent 1" w:semiHidden="0" w:uiPriority="70" w:unhideWhenUsed="0"/>
-    <w:lsdException w:name="Colorful Shading Accent 1" w:semiHidden="0" w:uiPriority="71" w:unhideWhenUsed="0"/>
-    <w:lsdException w:name="Colorful List Accent 1" w:semiHidden="0" w:uiPriority="72" w:unhideWhenUsed="0"/>
-    <w:lsdException w:name="Colorful Grid Accent 1" w:semiHidden="0" w:uiPriority="73" w:unhideWhenUsed="0"/>
-    <w:lsdException w:name="Light Shading Accent 2" w:semiHidden="0" w:uiPriority="60" w:unhideWhenUsed="0"/>
-    <w:lsdException w:name="Light List Accent 2" w:semiHidden="0" w:uiPriority="61" w:unhideWhenUsed="0"/>
-    <w:lsdException w:name="Light Grid Accent 2" w:semiHidden="0" w:uiPriority="62" w:unhideWhenUsed="0"/>
-    <w:lsdException w:name="Medium Shading 1 Accent 2" w:semiHidden="0" w:uiPriority="63" w:unhideWhenUsed="0"/>
-    <w:lsdException w:name="Medium Shading 2 Accent 2" w:semiHidden="0" w:uiPriority="64" w:unhideWhenUsed="0"/>
-    <w:lsdException w:name="Medium List 1 Accent 2" w:semiHidden="0" w:uiPriority="65" w:unhideWhenUsed="0"/>
-    <w:lsdException w:name="Medium List 2 Accent 2" w:semiHidden="0" w:uiPriority="66" w:unhideWhenUsed="0"/>
-    <w:lsdException w:name="Medium Grid 1 Accent 2" w:semiHidden="0" w:uiPriority="67" w:unhideWhenUsed="0"/>
-    <w:lsdException w:name="Medium Grid 2 Accent 2" w:semiHidden="0" w:uiPriority="68" w:unhideWhenUsed="0"/>
-    <w:lsdException w:name="Medium Grid 3 Accent 2" w:semiHidden="0" w:uiPriority="69" w:unhideWhenUsed="0"/>
-    <w:lsdException w:name="Dark List Accent 2" w:semiHidden="0" w:uiPriority="70" w:unhideWhenUsed="0"/>
-    <w:lsdException w:name="Colorful Shading Accent 2" w:semiHidden="0" w:uiPriority="71" w:unhideWhenUsed="0"/>
-    <w:lsdException w:name="Colorful List Accent 2" w:semiHidden="0" w:uiPriority="72" w:unhideWhenUsed="0"/>
-    <w:lsdException w:name="Colorful Grid Accent 2" w:semiHidden="0" w:uiPriority="73" w:unhideWhenUsed="0"/>
-    <w:lsdException w:name="Light Shading Accent 3" w:semiHidden="0" w:uiPriority="60" w:unhideWhenUsed="0"/>
-    <w:lsdException w:name="Light List Accent 3" w:semiHidden="0" w:uiPriority="61" w:unhideWhenUsed="0"/>
-    <w:lsdException w:name="Light Grid Accent 3" w:semiHidden="0" w:uiPriority="62" w:unhideWhenUsed="0"/>
-    <w:lsdException w:name="Medium Shading 1 Accent 3" w:semiHidden="0" w:uiPriority="63" w:unhideWhenUsed="0"/>
-    <w:lsdException w:name="Medium Shading 2 Accent 3" w:semiHidden="0" w:uiPriority="64" w:unhideWhenUsed="0"/>
-    <w:lsdException w:name="Medium List 1 Accent 3" w:semiHidden="0" w:uiPriority="65" w:unhideWhenUsed="0"/>
-    <w:lsdException w:name="Medium List 2 Accent 3" w:semiHidden="0" w:uiPriority="66" w:unhideWhenUsed="0"/>
-    <w:lsdException w:name="Medium Grid 1 Accent 3" w:semiHidden="0" w:uiPriority="67" w:unhideWhenUsed="0"/>
-    <w:lsdException w:name="Medium Grid 2 Accent 3" w:semiHidden="0" w:uiPriority="68" w:unhideWhenUsed="0"/>
-    <w:lsdException w:name="Medium Grid 3 Accent 3" w:semiHidden="0" w:uiPriority="69" w:unhideWhenUsed="0"/>
-    <w:lsdException w:name="Dark List Accent 3" w:semiHidden="0" w:uiPriority="70" w:unhideWhenUsed="0"/>
-    <w:lsdException w:name="Colorful Shading Accent 3" w:semiHidden="0" w:uiPriority="71" w:unhideWhenUsed="0"/>
-    <w:lsdException w:name="Colorful List Accent 3" w:semiHidden="0" w:uiPriority="72" w:unhideWhenUsed="0"/>
-    <w:lsdException w:name="Colorful Grid Accent 3" w:semiHidden="0" w:uiPriority="73" w:unhideWhenUsed="0"/>
-    <w:lsdException w:name="Light Shading Accent 4" w:semiHidden="0" w:uiPriority="60" w:unhideWhenUsed="0"/>
-    <w:lsdException w:name="Light List Accent 4" w:semiHidden="0" w:uiPriority="61" w:unhideWhenUsed="0"/>
-    <w:lsdException w:name="Light Grid Accent 4" w:semiHidden="0" w:uiPriority="62" w:unhideWhenUsed="0"/>
-    <w:lsdException w:name="Medium Shading 1 Accent 4" w:semiHidden="0" w:uiPriority="63" w:unhideWhenUsed="0"/>
-    <w:lsdException w:name="Medium Shading 2 Accent 4" w:semiHidden="0" w:uiPriority="64" w:unhideWhenUsed="0"/>
-    <w:lsdException w:name="Medium List 1 Accent 4" w:semiHidden="0" w:uiPriority="65" w:unhideWhenUsed="0"/>
-    <w:lsdException w:name="Medium List 2 Accent 4" w:semiHidden="0" w:uiPriority="66" w:unhideWhenUsed="0"/>
-    <w:lsdException w:name="Medium Grid 1 Accent 4" w:semiHidden="0" w:uiPriority="67" w:unhideWhenUsed="0"/>
-    <w:lsdException w:name="Medium Grid 2 Accent 4" w:semiHidden="0" w:uiPriority="68" w:unhideWhenUsed="0"/>
-    <w:lsdException w:name="Medium Grid 3 Accent 4" w:semiHidden="0" w:uiPriority="69" w:unhideWhenUsed="0"/>
-    <w:lsdException w:name="Dark List Accent 4" w:semiHidden="0" w:uiPriority="70" w:unhideWhenUsed="0"/>
-    <w:lsdException w:name="Colorful Shading Accent 4" w:semiHidden="0" w:uiPriority="71" w:unhideWhenUsed="0"/>
-    <w:lsdException w:name="Colorful List Accent 4" w:semiHidden="0" w:uiPriority="72" w:unhideWhenUsed="0"/>
-    <w:lsdException w:name="Colorful Grid Accent 4" w:semiHidden="0" w:uiPriority="73" w:unhideWhenUsed="0"/>
-    <w:lsdException w:name="Light Shading Accent 5" w:semiHidden="0" w:uiPriority="60" w:unhideWhenUsed="0"/>
-    <w:lsdException w:name="Light List Accent 5" w:semiHidden="0" w:uiPriority="61" w:unhideWhenUsed="0"/>
-    <w:lsdException w:name="Light Grid Accent 5" w:semiHidden="0" w:uiPriority="62" w:unhideWhenUsed="0"/>
-    <w:lsdException w:name="Medium Shading 1 Accent 5" w:semiHidden="0" w:uiPriority="63" w:unhideWhenUsed="0"/>
-    <w:lsdException w:name="Medium Shading 2 Accent 5" w:semiHidden="0" w:uiPriority="64" w:unhideWhenUsed="0"/>
-    <w:lsdException w:name="Medium List 1 Accent 5" w:semiHidden="0" w:uiPriority="65" w:unhideWhenUsed="0"/>
-    <w:lsdException w:name="Medium List 2 Accent 5" w:semiHidden="0" w:uiPriority="66" w:unhideWhenUsed="0"/>
-    <w:lsdException w:name="Medium Grid 1 Accent 5" w:semiHidden="0" w:uiPriority="67" w:unhideWhenUsed="0"/>
-    <w:lsdException w:name="Medium Grid 2 Accent 5" w:semiHidden="0" w:uiPriority="68" w:unhideWhenUsed="0"/>
-    <w:lsdException w:name="Medium Grid 3 Accent 5" w:semiHidden="0" w:uiPriority="69" w:unhideWhenUsed="0"/>
-    <w:lsdException w:name="Dark List Accent 5" w:semiHidden="0" w:uiPriority="70" w:unhideWhenUsed="0"/>
-    <w:lsdException w:name="Colorful Shading Accent 5" w:semiHidden="0" w:uiPriority="71" w:unhideWhenUsed="0"/>
-    <w:lsdException w:name="Colorful List Accent 5" w:semiHidden="0" w:uiPriority="72" w:unhideWhenUsed="0"/>
-    <w:lsdException w:name="Colorful Grid Accent 5" w:semiHidden="0" w:uiPriority="73" w:unhideWhenUsed="0"/>
-    <w:lsdException w:name="Light Shading Accent 6" w:semiHidden="0" w:uiPriority="60" w:unhideWhenUsed="0"/>
-    <w:lsdException w:name="Light List Accent 6" w:semiHidden="0" w:uiPriority="61" w:unhideWhenUsed="0"/>
-    <w:lsdException w:name="Light Grid Accent 6" w:semiHidden="0" w:uiPriority="62" w:unhideWhenUsed="0"/>
-    <w:lsdException w:name="Medium Shading 1 Accent 6" w:semiHidden="0" w:uiPriority="63" w:unhideWhenUsed="0"/>
-    <w:lsdException w:name="Medium Shading 2 Accent 6" w:semiHidden="0" w:uiPriority="64" w:unhideWhenUsed="0"/>
-    <w:lsdException w:name="Medium List 1 Accent 6" w:semiHidden="0" w:uiPriority="65" w:unhideWhenUsed="0"/>
-    <w:lsdException w:name="Medium List 2 Accent 6" w:semiHidden="0" w:uiPriority="66" w:unhideWhenUsed="0"/>
-    <w:lsdException w:name="Medium Grid 1 Accent 6" w:semiHidden="0" w:uiPriority="67" w:unhideWhenUsed="0"/>
-    <w:lsdException w:name="Medium Grid 2 Accent 6" w:semiHidden="0" w:uiPriority="68" w:unhideWhenUsed="0"/>
-    <w:lsdException w:name="Medium Grid 3 Accent 6" w:semiHidden="0" w:uiPriority="69" w:unhideWhenUsed="0"/>
-    <w:lsdException w:name="Dark List Accent 6" w:semiHidden="0" w:uiPriority="70" w:unhideWhenUsed="0"/>
-    <w:lsdException w:name="Colorful Shading Accent 6" w:semiHidden="0" w:uiPriority="71" w:unhideWhenUsed="0"/>
-    <w:lsdException w:name="Colorful List Accent 6" w:semiHidden="0" w:uiPriority="72" w:unhideWhenUsed="0"/>
-    <w:lsdException w:name="Colorful Grid Accent 6" w:semiHidden="0" w:uiPriority="73" w:unhideWhenUsed="0"/>
-    <w:lsdException w:name="Subtle Emphasis" w:semiHidden="0" w:uiPriority="19" w:unhideWhenUsed="0" w:qFormat="1"/>
-    <w:lsdException w:name="Intense Emphasis" w:semiHidden="0" w:uiPriority="21" w:unhideWhenUsed="0" w:qFormat="1"/>
-    <w:lsdException w:name="Subtle Reference" w:semiHidden="0" w:uiPriority="31" w:unhideWhenUsed="0" w:qFormat="1"/>
-    <w:lsdException w:name="Intense Reference" w:semiHidden="0" w:uiPriority="32" w:unhideWhenUsed="0" w:qFormat="1"/>
-    <w:lsdException w:name="Book Title" w:semiHidden="0" w:uiPriority="33" w:unhideWhenUsed="0" w:qFormat="1"/>
-    <w:lsdException w:name="Bibliography" w:uiPriority="37"/>
-    <w:lsdException w:name="TOC Heading" w:uiPriority="39" w:qFormat="1"/>
-  </w:latentStyles>
-  <w:style w:type="paragraph" w:default="1" w:styleId="Normal">
-    <w:name w:val="Normal"/>
-    <w:qFormat/>
-  </w:style>
-  <w:style w:type="character" w:default="1" w:styleId="DefaultParagraphFont">
-    <w:name w:val="Default Paragraph Font"/>
-    <w:uiPriority w:val="1"/>
-    <w:semiHidden/>
-    <w:unhideWhenUsed/>
-  </w:style>
-  <w:style w:type="table" w:default="1" w:styleId="TableNormal">
-    <w:name w:val="Normal Table"/>
-    <w:uiPriority w:val="99"/>
-    <w:semiHidden/>
-    <w:unhideWhenUsed/>
-    <w:tblPr>
-      <w:tblInd w:w="0" w:type="dxa"/>
-      <w:tblCellMar>
-        <w:top w:w="0" w:type="dxa"/>
-        <w:left w:w="108" w:type="dxa"/>
-        <w:bottom w:w="0" w:type="dxa"/>
-        <w:right w:w="108" w:type="dxa"/>
-      </w:tblCellMar>
-    </w:tblPr>
-  </w:style>
-  <w:style w:type="numbering" w:default="1" w:styleId="NoList">
-    <w:name w:val="No List"/>
-    <w:uiPriority w:val="99"/>
-    <w:semiHidden/>
-    <w:unhideWhenUsed/>
-  </w:style>
-  <w:style w:type="character" w:styleId="Hyperlink">
-    <w:name w:val="Hyperlink"/>
-    <w:basedOn w:val="DefaultParagraphFont"/>
-    <w:uiPriority w:val="99"/>
-    <w:unhideWhenUsed/>
-    <w:rsid w:val="008543D0"/>
-    <w:rPr>
-      <w:color w:val="0563C1" w:themeColor="hyperlink"/>
-      <w:u w:val="single"/>
-    </w:rPr>
-  </w:style>
-  <w:style w:type="character" w:customStyle="1" w:styleId="UnresolvedMention">
-    <w:name w:val="Unresolved Mention"/>
-    <w:basedOn w:val="DefaultParagraphFont"/>
-    <w:uiPriority w:val="99"/>
-    <w:semiHidden/>
-    <w:unhideWhenUsed/>
-    <w:rsid w:val="008543D0"/>
-    <w:rPr>
-      <w:color w:val="605E5C"/>
-      <w:shd w:val="clear" w:color="auto" w:fill="E1DFDD"/>
-    </w:rPr>
-  </w:style>
-  <w:style w:type="paragraph" w:styleId="Header">
-    <w:name w:val="header"/>
-    <w:basedOn w:val="Normal"/>
-    <w:link w:val="HeaderChar"/>
-    <w:uiPriority w:val="99"/>
-    <w:unhideWhenUsed/>
-    <w:rsid w:val="008543D0"/>
-    <w:pPr>
-      <w:tabs>
-        <w:tab w:val="center" w:pos="4680"/>
-        <w:tab w:val="right" w:pos="9360"/>
-      </w:tabs>
-      <w:spacing w:after="0" w:line="240" w:lineRule="auto"/>
-    </w:pPr>
-  </w:style>
-  <w:style w:type="character" w:customStyle="1" w:styleId="HeaderChar">
-    <w:name w:val="Header Char"/>
-    <w:basedOn w:val="DefaultParagraphFont"/>
-    <w:link w:val="Header"/>
-    <w:uiPriority w:val="99"/>
-    <w:rsid w:val="008543D0"/>
-  </w:style>
-  <w:style w:type="paragraph" w:styleId="Footer">
-    <w:name w:val="footer"/>
-    <w:basedOn w:val="Normal"/>
-    <w:link w:val="FooterChar"/>
-    <w:uiPriority w:val="99"/>
-    <w:unhideWhenUsed/>
-    <w:rsid w:val="008543D0"/>
-    <w:pPr>
-      <w:tabs>
-        <w:tab w:val="center" w:pos="4680"/>
-        <w:tab w:val="right" w:pos="9360"/>
-      </w:tabs>
-      <w:spacing w:after="0" w:line="240" w:lineRule="auto"/>
-    </w:pPr>
-  </w:style>
-  <w:style w:type="character" w:customStyle="1" w:styleId="FooterChar">
-    <w:name w:val="Footer Char"/>
-    <w:basedOn w:val="DefaultParagraphFont"/>
-    <w:link w:val="Footer"/>
-    <w:uiPriority w:val="99"/>
-    <w:rsid w:val="008543D0"/>
-  </w:style>
-  <w:style w:type="paragraph" w:styleId="ListParagraph">
-    <w:name w:val="List Paragraph"/>
-    <w:basedOn w:val="Normal"/>
-    <w:uiPriority w:val="34"/>
-    <w:qFormat/>
-    <w:rsid w:val="008543D0"/>
-    <w:pPr>
-      <w:ind w:left="720"/>
-      <w:contextualSpacing/>
-    </w:pPr>
-  </w:style>
-  <w:style w:type="table" w:styleId="MediumList2">
-    <w:name w:val="Medium List 2"/>
-    <w:basedOn w:val="TableNormal"/>
-    <w:uiPriority w:val="66"/>
-    <w:rsid w:val="008B69AA"/>
-    <w:pPr>
-      <w:spacing w:after="0" w:line="240" w:lineRule="auto"/>
-    </w:pPr>
-    <w:rPr>
-      <w:rFonts w:asciiTheme="majorHAnsi" w:eastAsiaTheme="majorEastAsia" w:hAnsiTheme="majorHAnsi" w:cstheme="majorBidi"/>
-      <w:color w:val="000000" w:themeColor="text1"/>
-    </w:rPr>
-    <w:tblPr>
-      <w:tblStyleRowBandSize w:val="1"/>
-      <w:tblStyleColBandSize w:val="1"/>
-      <w:tblInd w:w="0" w:type="dxa"/>
-      <w:tblBorders>
-        <w:top w:val="single" w:sz="8" w:space="0" w:color="000000" w:themeColor="text1"/>
-        <w:left w:val="single" w:sz="8" w:space="0" w:color="000000" w:themeColor="text1"/>
-        <w:bottom w:val="single" w:sz="8" w:space="0" w:color="000000" w:themeColor="text1"/>
-        <w:right w:val="single" w:sz="8" w:space="0" w:color="000000" w:themeColor="text1"/>
-      </w:tblBorders>
-      <w:tblCellMar>
-        <w:top w:w="0" w:type="dxa"/>
-        <w:left w:w="108" w:type="dxa"/>
-        <w:bottom w:w="0" w:type="dxa"/>
-        <w:right w:w="108" w:type="dxa"/>
-      </w:tblCellMar>
-    </w:tblPr>
-    <w:tblStylePr w:type="firstRow">
-      <w:rPr>
-        <w:sz w:val="24"/>
-        <w:szCs w:val="24"/>
-      </w:rPr>
-      <w:tblPr/>
-      <w:tcPr>
-        <w:tcBorders>
-          <w:top w:val="nil"/>
-          <w:left w:val="nil"/>
-          <w:bottom w:val="single" w:sz="24" w:space="0" w:color="000000" w:themeColor="text1"/>
-          <w:right w:val="nil"/>
-          <w:insideH w:val="nil"/>
-          <w:insideV w:val="nil"/>
-        </w:tcBorders>
-        <w:shd w:val="clear" w:color="auto" w:fill="FFFFFF" w:themeFill="background1"/>
-      </w:tcPr>
-    </w:tblStylePr>
-    <w:tblStylePr w:type="lastRow">
-      <w:tblPr/>
-      <w:tcPr>
-        <w:tcBorders>
-          <w:top w:val="single" w:sz="8" w:space="0" w:color="000000" w:themeColor="text1"/>
-          <w:left w:val="nil"/>
-          <w:bottom w:val="nil"/>
-          <w:right w:val="nil"/>
-          <w:insideH w:val="nil"/>
-          <w:insideV w:val="nil"/>
-        </w:tcBorders>
-        <w:shd w:val="clear" w:color="auto" w:fill="FFFFFF" w:themeFill="background1"/>
-      </w:tcPr>
-    </w:tblStylePr>
-    <w:tblStylePr w:type="firstCol">
-      <w:tblPr/>
-      <w:tcPr>
-        <w:tcBorders>
-          <w:top w:val="nil"/>
-          <w:left w:val="nil"/>
-          <w:bottom w:val="nil"/>
-          <w:right w:val="single" w:sz="8" w:space="0" w:color="000000" w:themeColor="text1"/>
-          <w:insideH w:val="nil"/>
-          <w:insideV w:val="nil"/>
-        </w:tcBorders>
-        <w:shd w:val="clear" w:color="auto" w:fill="FFFFFF" w:themeFill="background1"/>
-      </w:tcPr>
-    </w:tblStylePr>
-    <w:tblStylePr w:type="lastCol">
-      <w:tblPr/>
-      <w:tcPr>
-        <w:tcBorders>
-          <w:top w:val="nil"/>
-          <w:left w:val="single" w:sz="8" w:space="0" w:color="000000" w:themeColor="text1"/>
-          <w:bottom w:val="nil"/>
-          <w:right w:val="nil"/>
-          <w:insideH w:val="nil"/>
-          <w:insideV w:val="nil"/>
-        </w:tcBorders>
-        <w:shd w:val="clear" w:color="auto" w:fill="FFFFFF" w:themeFill="background1"/>
-      </w:tcPr>
-    </w:tblStylePr>
-    <w:tblStylePr w:type="band1Vert">
-      <w:tblPr/>
-      <w:tcPr>
-        <w:tcBorders>
-          <w:left w:val="nil"/>
-          <w:right w:val="nil"/>
-          <w:insideH w:val="nil"/>
-          <w:insideV w:val="nil"/>
-        </w:tcBorders>
-        <w:shd w:val="clear" w:color="auto" w:fill="C0C0C0" w:themeFill="text1" w:themeFillTint="3F"/>
-      </w:tcPr>
-    </w:tblStylePr>
-    <w:tblStylePr w:type="band1Horz">
-      <w:tblPr/>
-      <w:tcPr>
-        <w:tcBorders>
-          <w:top w:val="nil"/>
-          <w:bottom w:val="nil"/>
-          <w:insideH w:val="nil"/>
-          <w:insideV w:val="nil"/>
-        </w:tcBorders>
-        <w:shd w:val="clear" w:color="auto" w:fill="C0C0C0" w:themeFill="text1" w:themeFillTint="3F"/>
-      </w:tcPr>
-    </w:tblStylePr>
-    <w:tblStylePr w:type="nwCell">
-      <w:tblPr/>
-      <w:tcPr>
-        <w:shd w:val="clear" w:color="auto" w:fill="FFFFFF" w:themeFill="background1"/>
-      </w:tcPr>
-    </w:tblStylePr>
-    <w:tblStylePr w:type="swCell">
-      <w:tblPr/>
-      <w:tcPr>
-        <w:tcBorders>
-          <w:top w:val="nil"/>
-        </w:tcBorders>
-      </w:tcPr>
-    </w:tblStylePr>
-  </w:style>
-</w:styles>
-</file>
-
-<file path=word/stylesWithEffects.xml><?xml version="1.0" encoding="utf-8"?>
-<w:styles xmlns:wpc="http://schemas.microsoft.com/office/word/2010/wordprocessingCanvas" xmlns:mc="http://schemas.openxmlformats.org/markup-compatibility/2006" xmlns:o="urn:schemas-microsoft-com:office:office" xmlns:r="http://schemas.openxmlformats.org/officeDocument/2006/relationships" xmlns:m="http://schemas.openxmlformats.org/officeDocument/2006/math" xmlns:v="urn:schemas-microsoft-com:vml" xmlns:wp14="http://schemas.microsoft.com/office/word/2010/wordprocessingDrawing" xmlns:wp="http://schemas.openxmlformats.org/drawingml/2006/wordprocessingDrawing" xmlns:w10="urn:schemas-microsoft-com:office:word" xmlns:w="http://schemas.openxmlformats.org/wordprocessingml/2006/main" xmlns:w14="http://schemas.microsoft.com/office/word/2010/wordml" xmlns:wpg="http://schemas.microsoft.com/office/word/2010/wordprocessingGroup" xmlns:wpi="http://schemas.microsoft.com/office/word/2010/wordprocessingInk" xmlns:wne="http://schemas.microsoft.com/office/word/2006/wordml" xmlns:wps="http://schemas.microsoft.com/office/word/2010/wordprocessingShape" mc:Ignorable="w14 wp14">
-  <w:docDefaults>
-    <w:rPrDefault>
-      <w:rPr>
-        <w:rFonts w:asciiTheme="minorHAnsi" w:eastAsiaTheme="minorHAnsi" w:hAnsiTheme="minorHAnsi" w:cstheme="minorBidi"/>
-        <w:sz w:val="22"/>
-        <w:szCs w:val="22"/>
-        <w:lang w:val="en-US" w:eastAsia="en-US" w:bidi="ar-SA"/>
-      </w:rPr>
-    </w:rPrDefault>
-    <w:pPrDefault>
-      <w:pPr>
-        <w:spacing w:after="160" w:line="259" w:lineRule="auto"/>
-      </w:pPr>
-    </w:pPrDefault>
-  </w:docDefaults>
-  <w:latentStyles w:defLockedState="0" w:defUIPriority="99" w:defSemiHidden="1" w:defUnhideWhenUsed="1" w:defQFormat="0" w:count="267">
-    <w:lsdException w:name="Normal" w:semiHidden="0" w:uiPriority="0" w:unhideWhenUsed="0" w:qFormat="1"/>
-    <w:lsdException w:name="heading 1" w:semiHidden="0" w:uiPriority="9" w:unhideWhenUsed="0" w:qFormat="1"/>
-    <w:lsdException w:name="heading 2" w:uiPriority="9" w:qFormat="1"/>
-    <w:lsdException w:name="heading 3" w:uiPriority="9" w:qFormat="1"/>
-    <w:lsdException w:name="heading 4" w:uiPriority="9" w:qFormat="1"/>
-    <w:lsdException w:name="heading 5" w:uiPriority="9" w:qFormat="1"/>
-    <w:lsdException w:name="heading 6" w:uiPriority="9" w:qFormat="1"/>
-    <w:lsdException w:name="heading 7" w:uiPriority="9" w:qFormat="1"/>
-    <w:lsdException w:name="heading 8" w:uiPriority="9" w:qFormat="1"/>
-    <w:lsdException w:name="heading 9" w:uiPriority="9" w:qFormat="1"/>
-    <w:lsdException w:name="toc 1" w:uiPriority="39"/>
-    <w:lsdException w:name="toc 2" w:uiPriority="39"/>
-    <w:lsdException w:name="toc 3" w:uiPriority="39"/>
-    <w:lsdException w:name="toc 4" w:uiPriority="39"/>
-    <w:lsdException w:name="toc 5" w:uiPriority="39"/>
-    <w:lsdException w:name="toc 6" w:uiPriority="39"/>
-    <w:lsdException w:name="toc 7" w:uiPriority="39"/>
-    <w:lsdException w:name="toc 8" w:uiPriority="39"/>
-    <w:lsdException w:name="toc 9" w:uiPriority="39"/>
-    <w:lsdException w:name="caption" w:uiPriority="35" w:qFormat="1"/>
-    <w:lsdException w:name="Title" w:semiHidden="0" w:uiPriority="10" w:unhideWhenUsed="0" w:qFormat="1"/>
-    <w:lsdException w:name="Default Paragraph Font" w:uiPriority="1"/>
-    <w:lsdException w:name="Subtitle" w:semiHidden="0" w:uiPriority="11" w:unhideWhenUsed="0" w:qFormat="1"/>
-    <w:lsdException w:name="Strong" w:semiHidden="0" w:uiPriority="22" w:unhideWhenUsed="0" w:qFormat="1"/>
-    <w:lsdException w:name="Emphasis" w:semiHidden="0" w:uiPriority="20" w:unhideWhenUsed="0" w:qFormat="1"/>
-    <w:lsdException w:name="Table Grid" w:semiHidden="0" w:uiPriority="39" w:unhideWhenUsed="0"/>
-    <w:lsdException w:name="Placeholder Text" w:unhideWhenUsed="0"/>
-    <w:lsdException w:name="No Spacing" w:semiHidden="0" w:uiPriority="1" w:unhideWhenUsed="0" w:qFormat="1"/>
-    <w:lsdException w:name="Light Shading" w:semiHidden="0" w:uiPriority="60" w:unhideWhenUsed="0"/>
-    <w:lsdException w:name="Light List" w:semiHidden="0" w:uiPriority="61" w:unhideWhenUsed="0"/>
-    <w:lsdException w:name="Light Grid" w:semiHidden="0" w:uiPriority="62" w:unhideWhenUsed="0"/>
-    <w:lsdException w:name="Medium Shading 1" w:semiHidden="0" w:uiPriority="63" w:unhideWhenUsed="0"/>
-    <w:lsdException w:name="Medium Shading 2" w:semiHidden="0" w:uiPriority="64" w:unhideWhenUsed="0"/>
-    <w:lsdException w:name="Medium List 1" w:semiHidden="0" w:uiPriority="65" w:unhideWhenUsed="0"/>
-    <w:lsdException w:name="Medium List 2" w:semiHidden="0" w:uiPriority="66" w:unhideWhenUsed="0"/>
-    <w:lsdException w:name="Medium Grid 1" w:semiHidden="0" w:uiPriority="67" w:unhideWhenUsed="0"/>
-    <w:lsdException w:name="Medium Grid 2" w:semiHidden="0" w:uiPriority="68" w:unhideWhenUsed="0"/>
-    <w:lsdException w:name="Medium Grid 3" w:semiHidden="0" w:uiPriority="69" w:unhideWhenUsed="0"/>
-    <w:lsdException w:name="Dark List" w:semiHidden="0" w:uiPriority="70" w:unhideWhenUsed="0"/>
-    <w:lsdException w:name="Colorful Shading" w:semiHidden="0" w:uiPriority="71" w:unhideWhenUsed="0"/>
-    <w:lsdException w:name="Colorful List" w:semiHidden="0" w:uiPriority="72" w:unhideWhenUsed="0"/>
-    <w:lsdException w:name="Colorful Grid" w:semiHidden="0" w:uiPriority="73" w:unhideWhenUsed="0"/>
-    <w:lsdException w:name="Light Shading Accent 1" w:semiHidden="0" w:uiPriority="60" w:unhideWhenUsed="0"/>
-    <w:lsdException w:name="Light List Accent 1" w:semiHidden="0" w:uiPriority="61" w:unhideWhenUsed="0"/>
-    <w:lsdException w:name="Light Grid Accent 1" w:semiHidden="0" w:uiPriority="62" w:unhideWhenUsed="0"/>
-    <w:lsdException w:name="Medium Shading 1 Accent 1" w:semiHidden="0" w:uiPriority="63" w:unhideWhenUsed="0"/>
-    <w:lsdException w:name="Medium Shading 2 Accent 1" w:semiHidden="0" w:uiPriority="64" w:unhideWhenUsed="0"/>
-    <w:lsdException w:name="Medium List 1 Accent 1" w:semiHidden="0" w:uiPriority="65" w:unhideWhenUsed="0"/>
-    <w:lsdException w:name="Revision" w:unhideWhenUsed="0"/>
-    <w:lsdException w:name="List Paragraph" w:semiHidden="0" w:uiPriority="34" w:unhideWhenUsed="0" w:qFormat="1"/>
-    <w:lsdException w:name="Quote" w:semiHidden="0" w:uiPriority="29" w:unhideWhenUsed="0" w:qFormat="1"/>
-    <w:lsdException w:name="Intense Quote" w:semiHidden="0" w:uiPriority="30" w:unhideWhenUsed="0" w:qFormat="1"/>
-    <w:lsdException w:name="Medium List 2 Accent 1" w:semiHidden="0" w:uiPriority="66" w:unhideWhenUsed="0"/>
-    <w:lsdException w:name="Medium Grid 1 Accent 1" w:semiHidden="0" w:uiPriority="67" w:unhideWhenUsed="0"/>
-    <w:lsdException w:name="Medium Grid 2 Accent 1" w:semiHidden="0" w:uiPriority="68" w:unhideWhenUsed="0"/>
-    <w:lsdException w:name="Medium Grid 3 Accent 1" w:semiHidden="0" w:uiPriority="69" w:unhideWhenUsed="0"/>
-    <w:lsdException w:name="Dark List Accent 1" w:semiHidden="0" w:uiPriority="70" w:unhideWhenUsed="0"/>
-    <w:lsdException w:name="Colorful Shading Accent 1" w:semiHidden="0" w:uiPriority="71" w:unhideWhenUsed="0"/>
-    <w:lsdException w:name="Colorful List Accent 1" w:semiHidden="0" w:uiPriority="72" w:unhideWhenUsed="0"/>
-    <w:lsdException w:name="Colorful Grid Accent 1" w:semiHidden="0" w:uiPriority="73" w:unhideWhenUsed="0"/>
-    <w:lsdException w:name="Light Shading Accent 2" w:semiHidden="0" w:uiPriority="60" w:unhideWhenUsed="0"/>
-    <w:lsdException w:name="Light List Accent 2" w:semiHidden="0" w:uiPriority="61" w:unhideWhenUsed="0"/>
-    <w:lsdException w:name="Light Grid Accent 2" w:semiHidden="0" w:uiPriority="62" w:unhideWhenUsed="0"/>
-    <w:lsdException w:name="Medium Shading 1 Accent 2" w:semiHidden="0" w:uiPriority="63" w:unhideWhenUsed="0"/>
-    <w:lsdException w:name="Medium Shading 2 Accent 2" w:semiHidden="0" w:uiPriority="64" w:unhideWhenUsed="0"/>
-    <w:lsdException w:name="Medium List 1 Accent 2" w:semiHidden="0" w:uiPriority="65" w:unhideWhenUsed="0"/>
-    <w:lsdException w:name="Medium List 2 Accent 2" w:semiHidden="0" w:uiPriority="66" w:unhideWhenUsed="0"/>
-    <w:lsdException w:name="Medium Grid 1 Accent 2" w:semiHidden="0" w:uiPriority="67" w:unhideWhenUsed="0"/>
-    <w:lsdException w:name="Medium Grid 2 Accent 2" w:semiHidden="0" w:uiPriority="68" w:unhideWhenUsed="0"/>
-    <w:lsdException w:name="Medium Grid 3 Accent 2" w:semiHidden="0" w:uiPriority="69" w:unhideWhenUsed="0"/>
-    <w:lsdException w:name="Dark List Accent 2" w:semiHidden="0" w:uiPriority="70" w:unhideWhenUsed="0"/>
-    <w:lsdException w:name="Colorful Shading Accent 2" w:semiHidden="0" w:uiPriority="71" w:unhideWhenUsed="0"/>
-    <w:lsdException w:name="Colorful List Accent 2" w:semiHidden="0" w:uiPriority="72" w:unhideWhenUsed="0"/>
-    <w:lsdException w:name="Colorful Grid Accent 2" w:semiHidden="0" w:uiPriority="73" w:unhideWhenUsed="0"/>
-    <w:lsdException w:name="Light Shading Accent 3" w:semiHidden="0" w:uiPriority="60" w:unhideWhenUsed="0"/>
-    <w:lsdException w:name="Light List Accent 3" w:semiHidden="0" w:uiPriority="61" w:unhideWhenUsed="0"/>
-    <w:lsdException w:name="Light Grid Accent 3" w:semiHidden="0" w:uiPriority="62" w:unhideWhenUsed="0"/>
-    <w:lsdException w:name="Medium Shading 1 Accent 3" w:semiHidden="0" w:uiPriority="63" w:unhideWhenUsed="0"/>
-    <w:lsdException w:name="Medium Shading 2 Accent 3" w:semiHidden="0" w:uiPriority="64" w:unhideWhenUsed="0"/>
-    <w:lsdException w:name="Medium List 1 Accent 3" w:semiHidden="0" w:uiPriority="65" w:unhideWhenUsed="0"/>
-    <w:lsdException w:name="Medium List 2 Accent 3" w:semiHidden="0" w:uiPriority="66" w:unhideWhenUsed="0"/>
-    <w:lsdException w:name="Medium Grid 1 Accent 3" w:semiHidden="0" w:uiPriority="67" w:unhideWhenUsed="0"/>
-    <w:lsdException w:name="Medium Grid 2 Accent 3" w:semiHidden="0" w:uiPriority="68" w:unhideWhenUsed="0"/>
-    <w:lsdException w:name="Medium Grid 3 Accent 3" w:semiHidden="0" w:uiPriority="69" w:unhideWhenUsed="0"/>
-    <w:lsdException w:name="Dark List Accent 3" w:semiHidden="0" w:uiPriority="70" w:unhideWhenUsed="0"/>
-    <w:lsdException w:name="Colorful Shading Accent 3" w:semiHidden="0" w:uiPriority="71" w:unhideWhenUsed="0"/>
-    <w:lsdException w:name="Colorful List Accent 3" w:semiHidden="0" w:uiPriority="72" w:unhideWhenUsed="0"/>
-    <w:lsdException w:name="Colorful Grid Accent 3" w:semiHidden="0" w:uiPriority="73" w:unhideWhenUsed="0"/>
-    <w:lsdException w:name="Light Shading Accent 4" w:semiHidden="0" w:uiPriority="60" w:unhideWhenUsed="0"/>
-    <w:lsdException w:name="Light List Accent 4" w:semiHidden="0" w:uiPriority="61" w:unhideWhenUsed="0"/>
-    <w:lsdException w:name="Light Grid Accent 4" w:semiHidden="0" w:uiPriority="62" w:unhideWhenUsed="0"/>
-    <w:lsdException w:name="Medium Shading 1 Accent 4" w:semiHidden="0" w:uiPriority="63" w:unhideWhenUsed="0"/>
-    <w:lsdException w:name="Medium Shading 2 Accent 4" w:semiHidden="0" w:uiPriority="64" w:unhideWhenUsed="0"/>
-    <w:lsdException w:name="Medium List 1 Accent 4" w:semiHidden="0" w:uiPriority="65" w:unhideWhenUsed="0"/>
-    <w:lsdException w:name="Medium List 2 Accent 4" w:semiHidden="0" w:uiPriority="66" w:unhideWhenUsed="0"/>
-    <w:lsdException w:name="Medium Grid 1 Accent 4" w:semiHidden="0" w:uiPriority="67" w:unhideWhenUsed="0"/>
-    <w:lsdException w:name="Medium Grid 2 Accent 4" w:semiHidden="0" w:uiPriority="68" w:unhideWhenUsed="0"/>
-    <w:lsdException w:name="Medium Grid 3 Accent 4" w:semiHidden="0" w:uiPriority="69" w:unhideWhenUsed="0"/>
-    <w:lsdException w:name="Dark List Accent 4" w:semiHidden="0" w:uiPriority="70" w:unhideWhenUsed="0"/>
-    <w:lsdException w:name="Colorful Shading Accent 4" w:semiHidden="0" w:uiPriority="71" w:unhideWhenUsed="0"/>
-    <w:lsdException w:name="Colorful List Accent 4" w:semiHidden="0" w:uiPriority="72" w:unhideWhenUsed="0"/>
-    <w:lsdException w:name="Colorful Grid Accent 4" w:semiHidden="0" w:uiPriority="73" w:unhideWhenUsed="0"/>
-    <w:lsdException w:name="Light Shading Accent 5" w:semiHidden="0" w:uiPriority="60" w:unhideWhenUsed="0"/>
-    <w:lsdException w:name="Light List Accent 5" w:semiHidden="0" w:uiPriority="61" w:unhideWhenUsed="0"/>
-    <w:lsdException w:name="Light Grid Accent 5" w:semiHidden="0" w:uiPriority="62" w:unhideWhenUsed="0"/>
-    <w:lsdException w:name="Medium Shading 1 Accent 5" w:semiHidden="0" w:uiPriority="63" w:unhideWhenUsed="0"/>
-    <w:lsdException w:name="Medium Shading 2 Accent 5" w:semiHidden="0" w:uiPriority="64" w:unhideWhenUsed="0"/>
-    <w:lsdException w:name="Medium List 1 Accent 5" w:semiHidden="0" w:uiPriority="65" w:unhideWhenUsed="0"/>
-    <w:lsdException w:name="Medium List 2 Accent 5" w:semiHidden="0" w:uiPriority="66" w:unhideWhenUsed="0"/>
-    <w:lsdException w:name="Medium Grid 1 Accent 5" w:semiHidden="0" w:uiPriority="67" w:unhideWhenUsed="0"/>
-    <w:lsdException w:name="Medium Grid 2 Accent 5" w:semiHidden="0" w:uiPriority="68" w:unhideWhenUsed="0"/>
-    <w:lsdException w:name="Medium Grid 3 Accent 5" w:semiHidden="0" w:uiPriority="69" w:unhideWhenUsed="0"/>
-    <w:lsdException w:name="Dark List Accent 5" w:semiHidden="0" w:uiPriority="70" w:unhideWhenUsed="0"/>
-    <w:lsdException w:name="Colorful Shading Accent 5" w:semiHidden="0" w:uiPriority="71" w:unhideWhenUsed="0"/>
-    <w:lsdException w:name="Colorful List Accent 5" w:semiHidden="0" w:uiPriority="72" w:unhideWhenUsed="0"/>
-    <w:lsdException w:name="Colorful Grid Accent 5" w:semiHidden="0" w:uiPriority="73" w:unhideWhenUsed="0"/>
-    <w:lsdException w:name="Light Shading Accent 6" w:semiHidden="0" w:uiPriority="60" w:unhideWhenUsed="0"/>
-    <w:lsdException w:name="Light List Accent 6" w:semiHidden="0" w:uiPriority="61" w:unhideWhenUsed="0"/>
-    <w:lsdException w:name="Light Grid Accent 6" w:semiHidden="0" w:uiPriority="62" w:unhideWhenUsed="0"/>
-    <w:lsdException w:name="Medium Shading 1 Accent 6" w:semiHidden="0" w:uiPriority="63" w:unhideWhenUsed="0"/>
-    <w:lsdException w:name="Medium Shading 2 Accent 6" w:semiHidden="0" w:uiPriority="64" w:unhideWhenUsed="0"/>
-    <w:lsdException w:name="Medium List 1 Accent 6" w:semiHidden="0" w:uiPriority="65" w:unhideWhenUsed="0"/>
-    <w:lsdException w:name="Medium List 2 Accent 6" w:semiHidden="0" w:uiPriority="66" w:unhideWhenUsed="0"/>
-    <w:lsdException w:name="Medium Grid 1 Accent 6" w:semiHidden="0" w:uiPriority="67" w:unhideWhenUsed="0"/>
-    <w:lsdException w:name="Medium Grid 2 Accent 6" w:semiHidden="0" w:uiPriority="68" w:unhideWhenUsed="0"/>
-    <w:lsdException w:name="Medium Grid 3 Accent 6" w:semiHidden="0" w:uiPriority="69" w:unhideWhenUsed="0"/>
-    <w:lsdException w:name="Dark List Accent 6" w:semiHidden="0" w:uiPriority="70" w:unhideWhenUsed="0"/>
-    <w:lsdException w:name="Colorful Shading Accent 6" w:semiHidden="0" w:uiPriority="71" w:unhideWhenUsed="0"/>
-    <w:lsdException w:name="Colorful List Accent 6" w:semiHidden="0" w:uiPriority="72" w:unhideWhenUsed="0"/>
-    <w:lsdException w:name="Colorful Grid Accent 6" w:semiHidden="0" w:uiPriority="73" w:unhideWhenUsed="0"/>
-    <w:lsdException w:name="Subtle Emphasis" w:semiHidden="0" w:uiPriority="19" w:unhideWhenUsed="0" w:qFormat="1"/>
-    <w:lsdException w:name="Intense Emphasis" w:semiHidden="0" w:uiPriority="21" w:unhideWhenUsed="0" w:qFormat="1"/>
-    <w:lsdException w:name="Subtle Reference" w:semiHidden="0" w:uiPriority="31" w:unhideWhenUsed="0" w:qFormat="1"/>
-    <w:lsdException w:name="Intense Reference" w:semiHidden="0" w:uiPriority="32" w:unhideWhenUsed="0" w:qFormat="1"/>
-    <w:lsdException w:name="Book Title" w:semiHidden="0" w:uiPriority="33" w:unhideWhenUsed="0" w:qFormat="1"/>
-    <w:lsdException w:name="Bibliography" w:uiPriority="37"/>
-    <w:lsdException w:name="TOC Heading" w:uiPriority="39" w:qFormat="1"/>
+  <w:latentStyles w:defLockedState="0" w:defUIPriority="99" w:defSemiHidden="0" w:defUnhideWhenUsed="0" w:defQFormat="0" w:count="371">
+    <w:lsdException w:name="Normal" w:uiPriority="0" w:qFormat="1"/>
+    <w:lsdException w:name="heading 1" w:uiPriority="9" w:qFormat="1"/>
+    <w:lsdException w:name="heading 2" w:semiHidden="1" w:uiPriority="9" w:unhideWhenUsed="1" w:qFormat="1"/>
+    <w:lsdException w:name="heading 3" w:semiHidden="1" w:uiPriority="9" w:unhideWhenUsed="1" w:qFormat="1"/>
+    <w:lsdException w:name="heading 4" w:semiHidden="1" w:uiPriority="9" w:unhideWhenUsed="1" w:qFormat="1"/>
+    <w:lsdException w:name="heading 5" w:semiHidden="1" w:uiPriority="9" w:unhideWhenUsed="1" w:qFormat="1"/>
+    <w:lsdException w:name="heading 6" w:semiHidden="1" w:uiPriority="9" w:unhideWhenUsed="1" w:qFormat="1"/>
+    <w:lsdException w:name="heading 7" w:semiHidden="1" w:uiPriority="9" w:unhideWhenUsed="1" w:qFormat="1"/>
+    <w:lsdException w:name="heading 8" w:semiHidden="1" w:uiPriority="9" w:unhideWhenUsed="1" w:qFormat="1"/>
+    <w:lsdException w:name="heading 9" w:semiHidden="1" w:uiPriority="9" w:unhideWhenUsed="1" w:qFormat="1"/>
+    <w:lsdException w:name="index 1" w:semiHidden="1" w:unhideWhenUsed="1"/>
+    <w:lsdException w:name="index 2" w:semiHidden="1" w:unhideWhenUsed="1"/>
+    <w:lsdException w:name="index 3" w:semiHidden="1" w:unhideWhenUsed="1"/>
+    <w:lsdException w:name="index 4" w:semiHidden="1" w:unhideWhenUsed="1"/>
+    <w:lsdException w:name="index 5" w:semiHidden="1" w:unhideWhenUsed="1"/>
+    <w:lsdException w:name="index 6" w:semiHidden="1" w:unhideWhenUsed="1"/>
+    <w:lsdException w:name="index 7" w:semiHidden="1" w:unhideWhenUsed="1"/>
+    <w:lsdException w:name="index 8" w:semiHidden="1" w:unhideWhenUsed="1"/>
+    <w:lsdException w:name="index 9" w:semiHidden="1" w:unhideWhenUsed="1"/>
+    <w:lsdException w:name="toc 1" w:semiHidden="1" w:uiPriority="39" w:unhideWhenUsed="1"/>
+    <w:lsdException w:name="toc 2" w:semiHidden="1" w:uiPriority="39" w:unhideWhenUsed="1"/>
+    <w:lsdException w:name="toc 3" w:semiHidden="1" w:uiPriority="39" w:unhideWhenUsed="1"/>
+    <w:lsdException w:name="toc 4" w:semiHidden="1" w:uiPriority="39" w:unhideWhenUsed="1"/>
+    <w:lsdException w:name="toc 5" w:semiHidden="1" w:uiPriority="39" w:unhideWhenUsed="1"/>
+    <w:lsdException w:name="toc 6" w:semiHidden="1" w:uiPriority="39" w:unhideWhenUsed="1"/>
+    <w:lsdException w:name="toc 7" w:semiHidden="1" w:uiPriority="39" w:unhideWhenUsed="1"/>
+    <w:lsdException w:name="toc 8" w:semiHidden="1" w:uiPriority="39" w:unhideWhenUsed="1"/>
+    <w:lsdException w:name="toc 9" w:semiHidden="1" w:uiPriority="39" w:unhideWhenUsed="1"/>
+    <w:lsdException w:name="Normal Indent" w:semiHidden="1" w:unhideWhenUsed="1"/>
+    <w:lsdException w:name="footnote text" w:semiHidden="1" w:unhideWhenUsed="1"/>
+    <w:lsdException w:name="annotation text" w:semiHidden="1" w:unhideWhenUsed="1"/>
+    <w:lsdException w:name="header" w:semiHidden="1" w:unhideWhenUsed="1"/>
+    <w:lsdException w:name="footer" w:semiHidden="1" w:unhideWhenUsed="1"/>
+    <w:lsdException w:name="index heading" w:semiHidden="1" w:unhideWhenUsed="1"/>
+    <w:lsdException w:name="caption" w:semiHidden="1" w:uiPriority="35" w:unhideWhenUsed="1" w:qFormat="1"/>
+    <w:lsdException w:name="table of figures" w:semiHidden="1" w:unhideWhenUsed="1"/>
+    <w:lsdException w:name="envelope address" w:semiHidden="1" w:unhideWhenUsed="1"/>
+    <w:lsdException w:name="envelope return" w:semiHidden="1" w:unhideWhenUsed="1"/>
+    <w:lsdException w:name="footnote reference" w:semiHidden="1" w:unhideWhenUsed="1"/>
+    <w:lsdException w:name="annotation reference" w:semiHidden="1" w:unhideWhenUsed="1"/>
+    <w:lsdException w:name="line number" w:semiHidden="1" w:unhideWhenUsed="1"/>
+    <w:lsdException w:name="page number" w:semiHidden="1" w:unhideWhenUsed="1"/>
+    <w:lsdException w:name="endnote reference" w:semiHidden="1" w:unhideWhenUsed="1"/>
+    <w:lsdException w:name="endnote text" w:semiHidden="1" w:unhideWhenUsed="1"/>
+    <w:lsdException w:name="table of authorities" w:semiHidden="1" w:unhideWhenUsed="1"/>
+    <w:lsdException w:name="macro" w:semiHidden="1" w:unhideWhenUsed="1"/>
+    <w:lsdException w:name="toa heading" w:semiHidden="1" w:unhideWhenUsed="1"/>
+    <w:lsdException w:name="List" w:semiHidden="1" w:unhideWhenUsed="1"/>
+    <w:lsdException w:name="List Bullet" w:semiHidden="1" w:unhideWhenUsed="1"/>
+    <w:lsdException w:name="List Number" w:semiHidden="1" w:unhideWhenUsed="1"/>
+    <w:lsdException w:name="List 2" w:semiHidden="1" w:unhideWhenUsed="1"/>
+    <w:lsdException w:name="List 3" w:semiHidden="1" w:unhideWhenUsed="1"/>
+    <w:lsdException w:name="List 4" w:semiHidden="1" w:unhideWhenUsed="1"/>
+    <w:lsdException w:name="List 5" w:semiHidden="1" w:unhideWhenUsed="1"/>
+    <w:lsdException w:name="List Bullet 2" w:semiHidden="1" w:unhideWhenUsed="1"/>
+    <w:lsdException w:name="List Bullet 3" w:semiHidden="1" w:unhideWhenUsed="1"/>
+    <w:lsdException w:name="List Bullet 4" w:semiHidden="1" w:unhideWhenUsed="1"/>
+    <w:lsdException w:name="List Bullet 5" w:semiHidden="1" w:unhideWhenUsed="1"/>
+    <w:lsdException w:name="List Number 2" w:semiHidden="1" w:unhideWhenUsed="1"/>
+    <w:lsdException w:name="List Number 3" w:semiHidden="1" w:unhideWhenUsed="1"/>
+    <w:lsdException w:name="List Number 4" w:semiHidden="1" w:unhideWhenUsed="1"/>
+    <w:lsdException w:name="List Number 5" w:semiHidden="1" w:unhideWhenUsed="1"/>
+    <w:lsdException w:name="Title" w:uiPriority="10" w:qFormat="1"/>
+    <w:lsdException w:name="Closing" w:semiHidden="1" w:unhideWhenUsed="1"/>
+    <w:lsdException w:name="Signature" w:semiHidden="1" w:unhideWhenUsed="1"/>
+    <w:lsdException w:name="Default Paragraph Font" w:semiHidden="1" w:uiPriority="1" w:unhideWhenUsed="1"/>
+    <w:lsdException w:name="Body Text" w:semiHidden="1" w:unhideWhenUsed="1"/>
+    <w:lsdException w:name="Body Text Indent" w:semiHidden="1" w:unhideWhenUsed="1"/>
+    <w:lsdException w:name="List Continue" w:semiHidden="1" w:unhideWhenUsed="1"/>
+    <w:lsdException w:name="List Continue 2" w:semiHidden="1" w:unhideWhenUsed="1"/>
+    <w:lsdException w:name="List Continue 3" w:semiHidden="1" w:unhideWhenUsed="1"/>
+    <w:lsdException w:name="List Continue 4" w:semiHidden="1" w:unhideWhenUsed="1"/>
+    <w:lsdException w:name="List Continue 5" w:semiHidden="1" w:unhideWhenUsed="1"/>
+    <w:lsdException w:name="Message Header" w:semiHidden="1" w:unhideWhenUsed="1"/>
+    <w:lsdException w:name="Subtitle" w:uiPriority="11" w:qFormat="1"/>
+    <w:lsdException w:name="Salutation" w:semiHidden="1" w:unhideWhenUsed="1"/>
+    <w:lsdException w:name="Date" w:semiHidden="1" w:unhideWhenUsed="1"/>
+    <w:lsdException w:name="Body Text First Indent" w:semiHidden="1" w:unhideWhenUsed="1"/>
+    <w:lsdException w:name="Body Text First Indent 2" w:semiHidden="1" w:unhideWhenUsed="1"/>
+    <w:lsdException w:name="Note Heading" w:semiHidden="1" w:unhideWhenUsed="1"/>
+    <w:lsdException w:name="Body Text 2" w:semiHidden="1" w:unhideWhenUsed="1"/>
+    <w:lsdException w:name="Body Text 3" w:semiHidden="1" w:unhideWhenUsed="1"/>
+    <w:lsdException w:name="Body Text Indent 2" w:semiHidden="1" w:unhideWhenUsed="1"/>
+    <w:lsdException w:name="Body Text Indent 3" w:semiHidden="1" w:unhideWhenUsed="1"/>
+    <w:lsdException w:name="Block Text" w:semiHidden="1" w:unhideWhenUsed="1"/>
+    <w:lsdException w:name="Hyperlink" w:semiHidden="1" w:unhideWhenUsed="1"/>
+    <w:lsdException w:name="FollowedHyperlink" w:semiHidden="1" w:unhideWhenUsed="1"/>
+    <w:lsdException w:name="Strong" w:uiPriority="22" w:qFormat="1"/>
+    <w:lsdException w:name="Emphasis" w:uiPriority="20" w:qFormat="1"/>
+    <w:lsdException w:name="Document Map" w:semiHidden="1" w:unhideWhenUsed="1"/>
+    <w:lsdException w:name="Plain Text" w:semiHidden="1" w:unhideWhenUsed="1"/>
+    <w:lsdException w:name="E-mail Signature" w:semiHidden="1" w:unhideWhenUsed="1"/>
+    <w:lsdException w:name="HTML Top of Form" w:semiHidden="1" w:unhideWhenUsed="1"/>
+    <w:lsdException w:name="HTML Bottom of Form" w:semiHidden="1" w:unhideWhenUsed="1"/>
+    <w:lsdException w:name="Normal (Web)" w:semiHidden="1" w:unhideWhenUsed="1"/>
+    <w:lsdException w:name="HTML Acronym" w:semiHidden="1" w:unhideWhenUsed="1"/>
+    <w:lsdException w:name="HTML Address" w:semiHidden="1" w:unhideWhenUsed="1"/>
+    <w:lsdException w:name="HTML Cite" w:semiHidden="1" w:unhideWhenUsed="1"/>
+    <w:lsdException w:name="HTML Code" w:semiHidden="1" w:unhideWhenUsed="1"/>
+    <w:lsdException w:name="HTML Definition" w:semiHidden="1" w:unhideWhenUsed="1"/>
+    <w:lsdException w:name="HTML Keyboard" w:semiHidden="1" w:unhideWhenUsed="1"/>
+    <w:lsdException w:name="HTML Preformatted" w:semiHidden="1" w:unhideWhenUsed="1"/>
+    <w:lsdException w:name="HTML Sample" w:semiHidden="1" w:unhideWhenUsed="1"/>
+    <w:lsdException w:name="HTML Typewriter" w:semiHidden="1" w:unhideWhenUsed="1"/>
+    <w:lsdException w:name="HTML Variable" w:semiHidden="1" w:unhideWhenUsed="1"/>
+    <w:lsdException w:name="Normal Table" w:semiHidden="1" w:unhideWhenUsed="1"/>
+    <w:lsdException w:name="annotation subject" w:semiHidden="1" w:unhideWhenUsed="1"/>
+    <w:lsdException w:name="No List" w:semiHidden="1" w:unhideWhenUsed="1"/>
+    <w:lsdException w:name="Outline List 1" w:semiHidden="1" w:unhideWhenUsed="1"/>
+    <w:lsdException w:name="Outline List 2" w:semiHidden="1" w:unhideWhenUsed="1"/>
+    <w:lsdException w:name="Outline List 3" w:semiHidden="1" w:unhideWhenUsed="1"/>
+    <w:lsdException w:name="Table Simple 1" w:semiHidden="1" w:unhideWhenUsed="1"/>
+    <w:lsdException w:name="Table Simple 2" w:semiHidden="1" w:unhideWhenUsed="1"/>
+    <w:lsdException w:name="Table Simple 3" w:semiHidden="1" w:unhideWhenUsed="1"/>
+    <w:lsdException w:name="Table Classic 1" w:semiHidden="1" w:unhideWhenUsed="1"/>
+    <w:lsdException w:name="Table Classic 2" w:semiHidden="1" w:unhideWhenUsed="1"/>
+    <w:lsdException w:name="Table Classic 3" w:semiHidden="1" w:unhideWhenUsed="1"/>
+    <w:lsdException w:name="Table Classic 4" w:semiHidden="1" w:unhideWhenUsed="1"/>
+    <w:lsdException w:name="Table Colorful 1" w:semiHidden="1" w:unhideWhenUsed="1"/>
+    <w:lsdException w:name="Table Colorful 2" w:semiHidden="1" w:unhideWhenUsed="1"/>
+    <w:lsdException w:name="Table Colorful 3" w:semiHidden="1" w:unhideWhenUsed="1"/>
+    <w:lsdException w:name="Table Columns 1" w:semiHidden="1" w:unhideWhenUsed="1"/>
+    <w:lsdException w:name="Table Columns 2" w:semiHidden="1" w:unhideWhenUsed="1"/>
+    <w:lsdException w:name="Table Columns 3" w:semiHidden="1" w:unhideWhenUsed="1"/>
+    <w:lsdException w:name="Table Columns 4" w:semiHidden="1" w:unhideWhenUsed="1"/>
+    <w:lsdException w:name="Table Columns 5" w:semiHidden="1" w:unhideWhenUsed="1"/>
+    <w:lsdException w:name="Table Grid 1" w:semiHidden="1" w:unhideWhenUsed="1"/>
+    <w:lsdException w:name="Table Grid 2" w:semiHidden="1" w:unhideWhenUsed="1"/>
+    <w:lsdException w:name="Table Grid 3" w:semiHidden="1" w:unhideWhenUsed="1"/>
+    <w:lsdException w:name="Table Grid 4" w:semiHidden="1" w:unhideWhenUsed="1"/>
+    <w:lsdException w:name="Table Grid 5" w:semiHidden="1" w:unhideWhenUsed="1"/>
+    <w:lsdException w:name="Table Grid 6" w:semiHidden="1" w:unhideWhenUsed="1"/>
+    <w:lsdException w:name="Table Grid 7" w:semiHidden="1" w:unhideWhenUsed="1"/>
+    <w:lsdException w:name="Table Grid 8" w:semiHidden="1" w:unhideWhenUsed="1"/>
+    <w:lsdException w:name="Table List 1" w:semiHidden="1" w:unhideWhenUsed="1"/>
+    <w:lsdException w:name="Table List 2" w:semiHidden="1" w:unhideWhenUsed="1"/>
+    <w:lsdException w:name="Table List 3" w:semiHidden="1" w:unhideWhenUsed="1"/>
+    <w:lsdException w:name="Table List 4" w:semiHidden="1" w:unhideWhenUsed="1"/>
+    <w:lsdException w:name="Table List 5" w:semiHidden="1" w:unhideWhenUsed="1"/>
+    <w:lsdException w:name="Table List 6" w:semiHidden="1" w:unhideWhenUsed="1"/>
+    <w:lsdException w:name="Table List 7" w:semiHidden="1" w:unhideWhenUsed="1"/>
+    <w:lsdException w:name="Table List 8" w:semiHidden="1" w:unhideWhenUsed="1"/>
+    <w:lsdException w:name="Table 3D effects 1" w:semiHidden="1" w:unhideWhenUsed="1"/>
+    <w:lsdException w:name="Table 3D effects 2" w:semiHidden="1" w:unhideWhenUsed="1"/>
+    <w:lsdException w:name="Table 3D effects 3" w:semiHidden="1" w:unhideWhenUsed="1"/>
+    <w:lsdException w:name="Table Contemporary" w:semiHidden="1" w:unhideWhenUsed="1"/>
+    <w:lsdException w:name="Table Elegant" w:semiHidden="1" w:unhideWhenUsed="1"/>
+    <w:lsdException w:name="Table Professional" w:semiHidden="1" w:unhideWhenUsed="1"/>
+    <w:lsdException w:name="Table Subtle 1" w:semiHidden="1" w:unhideWhenUsed="1"/>
+    <w:lsdException w:name="Table Subtle 2" w:semiHidden="1" w:unhideWhenUsed="1"/>
+    <w:lsdException w:name="Table Web 1" w:semiHidden="1" w:unhideWhenUsed="1"/>
+    <w:lsdException w:name="Table Web 2" w:semiHidden="1" w:unhideWhenUsed="1"/>
+    <w:lsdException w:name="Table Web 3" w:semiHidden="1" w:unhideWhenUsed="1"/>
+    <w:lsdException w:name="Balloon Text" w:semiHidden="1" w:unhideWhenUsed="1"/>
+    <w:lsdException w:name="Table Grid" w:uiPriority="39"/>
+    <w:lsdException w:name="Table Theme" w:semiHidden="1" w:unhideWhenUsed="1"/>
+    <w:lsdException w:name="Placeholder Text" w:semiHidden="1"/>
+    <w:lsdException w:name="No Spacing" w:uiPriority="1" w:qFormat="1"/>
+    <w:lsdException w:name="Light Shading" w:uiPriority="60"/>
+    <w:lsdException w:name="Light List" w:uiPriority="61"/>
+    <w:lsdException w:name="Light Grid" w:uiPriority="62"/>
+    <w:lsdException w:name="Medium Shading 1" w:uiPriority="63"/>
+    <w:lsdException w:name="Medium Shading 2" w:uiPriority="64"/>
+    <w:lsdException w:name="Medium List 1" w:uiPriority="65"/>
+    <w:lsdException w:name="Medium List 2" w:uiPriority="66"/>
+    <w:lsdException w:name="Medium Grid 1" w:uiPriority="67"/>
+    <w:lsdException w:name="Medium Grid 2" w:uiPriority="68"/>
+    <w:lsdException w:name="Medium Grid 3" w:uiPriority="69"/>
+    <w:lsdException w:name="Dark List" w:uiPriority="70"/>
+    <w:lsdException w:name="Colorful Shading" w:uiPriority="71"/>
+    <w:lsdException w:name="Colorful List" w:uiPriority="72"/>
+    <w:lsdException w:name="Colorful Grid" w:uiPriority="73"/>
+    <w:lsdException w:name="Light Shading Accent 1" w:uiPriority="60"/>
+    <w:lsdException w:name="Light List Accent 1" w:uiPriority="61"/>
+    <w:lsdException w:name="Light Grid Accent 1" w:uiPriority="62"/>
+    <w:lsdException w:name="Medium Shading 1 Accent 1" w:uiPriority="63"/>
+    <w:lsdException w:name="Medium Shading 2 Accent 1" w:uiPriority="64"/>
+    <w:lsdException w:name="Medium List 1 Accent 1" w:uiPriority="65"/>
+    <w:lsdException w:name="Revision" w:semiHidden="1"/>
+    <w:lsdException w:name="List Paragraph" w:uiPriority="34" w:qFormat="1"/>
+    <w:lsdException w:name="Quote" w:uiPriority="29" w:qFormat="1"/>
+    <w:lsdException w:name="Intense Quote" w:uiPriority="30" w:qFormat="1"/>
+    <w:lsdException w:name="Medium List 2 Accent 1" w:uiPriority="66"/>
+    <w:lsdException w:name="Medium Grid 1 Accent 1" w:uiPriority="67"/>
+    <w:lsdException w:name="Medium Grid 2 Accent 1" w:uiPriority="68"/>
+    <w:lsdException w:name="Medium Grid 3 Accent 1" w:uiPriority="69"/>
+    <w:lsdException w:name="Dark List Accent 1" w:uiPriority="70"/>
+    <w:lsdException w:name="Colorful Shading Accent 1" w:uiPriority="71"/>
+    <w:lsdException w:name="Colorful List Accent 1" w:uiPriority="72"/>
+    <w:lsdException w:name="Colorful Grid Accent 1" w:uiPriority="73"/>
+    <w:lsdException w:name="Light Shading Accent 2" w:uiPriority="60"/>
+    <w:lsdException w:name="Light List Accent 2" w:uiPriority="61"/>
+    <w:lsdException w:name="Light Grid Accent 2" w:uiPriority="62"/>
+    <w:lsdException w:name="Medium Shading 1 Accent 2" w:uiPriority="63"/>
+    <w:lsdException w:name="Medium Shading 2 Accent 2" w:uiPriority="64"/>
+    <w:lsdException w:name="Medium List 1 Accent 2" w:uiPriority="65"/>
+    <w:lsdException w:name="Medium List 2 Accent 2" w:uiPriority="66"/>
+    <w:lsdException w:name="Medium Grid 1 Accent 2" w:uiPriority="67"/>
+    <w:lsdException w:name="Medium Grid 2 Accent 2" w:uiPriority="68"/>
+    <w:lsdException w:name="Medium Grid 3 Accent 2" w:uiPriority="69"/>
+    <w:lsdException w:name="Dark List Accent 2" w:uiPriority="70"/>
+    <w:lsdException w:name="Colorful Shading Accent 2" w:uiPriority="71"/>
+    <w:lsdException w:name="Colorful List Accent 2" w:uiPriority="72"/>
+    <w:lsdException w:name="Colorful Grid Accent 2" w:uiPriority="73"/>
+    <w:lsdException w:name="Light Shading Accent 3" w:uiPriority="60"/>
+    <w:lsdException w:name="Light List Accent 3" w:uiPriority="61"/>
+    <w:lsdException w:name="Light Grid Accent 3" w:uiPriority="62"/>
+    <w:lsdException w:name="Medium Shading 1 Accent 3" w:uiPriority="63"/>
+    <w:lsdException w:name="Medium Shading 2 Accent 3" w:uiPriority="64"/>
+    <w:lsdException w:name="Medium List 1 Accent 3" w:uiPriority="65"/>
+    <w:lsdException w:name="Medium List 2 Accent 3" w:uiPriority="66"/>
+    <w:lsdException w:name="Medium Grid 1 Accent 3" w:uiPriority="67"/>
+    <w:lsdException w:name="Medium Grid 2 Accent 3" w:uiPriority="68"/>
+    <w:lsdException w:name="Medium Grid 3 Accent 3" w:uiPriority="69"/>
+    <w:lsdException w:name="Dark List Accent 3" w:uiPriority="70"/>
+    <w:lsdException w:name="Colorful Shading Accent 3" w:uiPriority="71"/>
+    <w:lsdException w:name="Colorful List Accent 3" w:uiPriority="72"/>
+    <w:lsdException w:name="Colorful Grid Accent 3" w:uiPriority="73"/>
+    <w:lsdException w:name="Light Shading Accent 4" w:uiPriority="60"/>
+    <w:lsdException w:name="Light List Accent 4" w:uiPriority="61"/>
+    <w:lsdException w:name="Light Grid Accent 4" w:uiPriority="62"/>
+    <w:lsdException w:name="Medium Shading 1 Accent 4" w:uiPriority="63"/>
+    <w:lsdException w:name="Medium Shading 2 Accent 4" w:uiPriority="64"/>
+    <w:lsdException w:name="Medium List 1 Accent 4" w:uiPriority="65"/>
+    <w:lsdException w:name="Medium List 2 Accent 4" w:uiPriority="66"/>
+    <w:lsdException w:name="Medium Grid 1 Accent 4" w:uiPriority="67"/>
+    <w:lsdException w:name="Medium Grid 2 Accent 4" w:uiPriority="68"/>
+    <w:lsdException w:name="Medium Grid 3 Accent 4" w:uiPriority="69"/>
+    <w:lsdException w:name="Dark List Accent 4" w:uiPriority="70"/>
+    <w:lsdException w:name="Colorful Shading Accent 4" w:uiPriority="71"/>
+    <w:lsdException w:name="Colorful List Accent 4" w:uiPriority="72"/>
+    <w:lsdException w:name="Colorful Grid Accent 4" w:uiPriority="73"/>
+    <w:lsdException w:name="Light Shading Accent 5" w:uiPriority="60"/>
+    <w:lsdException w:name="Light List Accent 5" w:uiPriority="61"/>
+    <w:lsdException w:name="Light Grid Accent 5" w:uiPriority="62"/>
+    <w:lsdException w:name="Medium Shading 1 Accent 5" w:uiPriority="63"/>
+    <w:lsdException w:name="Medium Shading 2 Accent 5" w:uiPriority="64"/>
+    <w:lsdException w:name="Medium List 1 Accent 5" w:uiPriority="65"/>
+    <w:lsdException w:name="Medium List 2 Accent 5" w:uiPriority="66"/>
+    <w:lsdException w:name="Medium Grid 1 Accent 5" w:uiPriority="67"/>
+    <w:lsdException w:name="Medium Grid 2 Accent 5" w:uiPriority="68"/>
+    <w:lsdException w:name="Medium Grid 3 Accent 5" w:uiPriority="69"/>
+    <w:lsdException w:name="Dark List Accent 5" w:uiPriority="70"/>
+    <w:lsdException w:name="Colorful Shading Accent 5" w:uiPriority="71"/>
+    <w:lsdException w:name="Colorful List Accent 5" w:uiPriority="72"/>
+    <w:lsdException w:name="Colorful Grid Accent 5" w:uiPriority="73"/>
+    <w:lsdException w:name="Light Shading Accent 6" w:uiPriority="60"/>
+    <w:lsdException w:name="Light List Accent 6" w:uiPriority="61"/>
+    <w:lsdException w:name="Light Grid Accent 6" w:uiPriority="62"/>
+    <w:lsdException w:name="Medium Shading 1 Accent 6" w:uiPriority="63"/>
+    <w:lsdException w:name="Medium Shading 2 Accent 6" w:uiPriority="64"/>
+    <w:lsdException w:name="Medium List 1 Accent 6" w:uiPriority="65"/>
+    <w:lsdException w:name="Medium List 2 Accent 6" w:uiPriority="66"/>
+    <w:lsdException w:name="Medium Grid 1 Accent 6" w:uiPriority="67"/>
+    <w:lsdException w:name="Medium Grid 2 Accent 6" w:uiPriority="68"/>
+    <w:lsdException w:name="Medium Grid 3 Accent 6" w:uiPriority="69"/>
+    <w:lsdException w:name="Dark List Accent 6" w:uiPriority="70"/>
+    <w:lsdException w:name="Colorful Shading Accent 6" w:uiPriority="71"/>
+    <w:lsdException w:name="Colorful List Accent 6" w:uiPriority="72"/>
+    <w:lsdException w:name="Colorful Grid Accent 6" w:uiPriority="73"/>
+    <w:lsdException w:name="Subtle Emphasis" w:uiPriority="19" w:qFormat="1"/>
+    <w:lsdException w:name="Intense Emphasis" w:uiPriority="21" w:qFormat="1"/>
+    <w:lsdException w:name="Subtle Reference" w:uiPriority="31" w:qFormat="1"/>
+    <w:lsdException w:name="Intense Reference" w:uiPriority="32" w:qFormat="1"/>
+    <w:lsdException w:name="Book Title" w:uiPriority="33" w:qFormat="1"/>
+    <w:lsdException w:name="Bibliography" w:semiHidden="1" w:uiPriority="37" w:unhideWhenUsed="1"/>
+    <w:lsdException w:name="TOC Heading" w:semiHidden="1" w:uiPriority="39" w:unhideWhenUsed="1" w:qFormat="1"/>
+    <w:lsdException w:name="Plain Table 1" w:uiPriority="41"/>
+    <w:lsdException w:name="Plain Table 2" w:uiPriority="42"/>
+    <w:lsdException w:name="Plain Table 3" w:uiPriority="43"/>
+    <w:lsdException w:name="Plain Table 4" w:uiPriority="44"/>
+    <w:lsdException w:name="Plain Table 5" w:uiPriority="45"/>
+    <w:lsdException w:name="Grid Table Light" w:uiPriority="40"/>
+    <w:lsdException w:name="Grid Table 1 Light" w:uiPriority="46"/>
+    <w:lsdException w:name="Grid Table 2" w:uiPriority="47"/>
+    <w:lsdException w:name="Grid Table 3" w:uiPriority="48"/>
+    <w:lsdException w:name="Grid Table 4" w:uiPriority="49"/>
+    <w:lsdException w:name="Grid Table 5 Dark" w:uiPriority="50"/>
+    <w:lsdException w:name="Grid Table 6 Colorful" w:uiPriority="51"/>
+    <w:lsdException w:name="Grid Table 7 Colorful" w:uiPriority="52"/>
+    <w:lsdException w:name="Grid Table 1 Light Accent 1" w:uiPriority="46"/>
+    <w:lsdException w:name="Grid Table 2 Accent 1" w:uiPriority="47"/>
+    <w:lsdException w:name="Grid Table 3 Accent 1" w:uiPriority="48"/>
+    <w:lsdException w:name="Grid Table 4 Accent 1" w:uiPriority="49"/>
+    <w:lsdException w:name="Grid Table 5 Dark Accent 1" w:uiPriority="50"/>
+    <w:lsdException w:name="Grid Table 6 Colorful Accent 1" w:uiPriority="51"/>
+    <w:lsdException w:name="Grid Table 7 Colorful Accent 1" w:uiPriority="52"/>
+    <w:lsdException w:name="Grid Table 1 Light Accent 2" w:uiPriority="46"/>
+    <w:lsdException w:name="Grid Table 2 Accent 2" w:uiPriority="47"/>
+    <w:lsdException w:name="Grid Table 3 Accent 2" w:uiPriority="48"/>
+    <w:lsdException w:name="Grid Table 4 Accent 2" w:uiPriority="49"/>
+    <w:lsdException w:name="Grid Table 5 Dark Accent 2" w:uiPriority="50"/>
+    <w:lsdException w:name="Grid Table 6 Colorful Accent 2" w:uiPriority="51"/>
+    <w:lsdException w:name="Grid Table 7 Colorful Accent 2" w:uiPriority="52"/>
+    <w:lsdException w:name="Grid Table 1 Light Accent 3" w:uiPriority="46"/>
+    <w:lsdException w:name="Grid Table 2 Accent 3" w:uiPriority="47"/>
+    <w:lsdException w:name="Grid Table 3 Accent 3" w:uiPriority="48"/>
+    <w:lsdException w:name="Grid Table 4 Accent 3" w:uiPriority="49"/>
+    <w:lsdException w:name="Grid Table 5 Dark Accent 3" w:uiPriority="50"/>
+    <w:lsdException w:name="Grid Table 6 Colorful Accent 3" w:uiPriority="51"/>
+    <w:lsdException w:name="Grid Table 7 Colorful Accent 3" w:uiPriority="52"/>
+    <w:lsdException w:name="Grid Table 1 Light Accent 4" w:uiPriority="46"/>
+    <w:lsdException w:name="Grid Table 2 Accent 4" w:uiPriority="47"/>
+    <w:lsdException w:name="Grid Table 3 Accent 4" w:uiPriority="48"/>
+    <w:lsdException w:name="Grid Table 4 Accent 4" w:uiPriority="49"/>
+    <w:lsdException w:name="Grid Table 5 Dark Accent 4" w:uiPriority="50"/>
+    <w:lsdException w:name="Grid Table 6 Colorful Accent 4" w:uiPriority="51"/>
+    <w:lsdException w:name="Grid Table 7 Colorful Accent 4" w:uiPriority="52"/>
+    <w:lsdException w:name="Grid Table 1 Light Accent 5" w:uiPriority="46"/>
+    <w:lsdException w:name="Grid Table 2 Accent 5" w:uiPriority="47"/>
+    <w:lsdException w:name="Grid Table 3 Accent 5" w:uiPriority="48"/>
+    <w:lsdException w:name="Grid Table 4 Accent 5" w:uiPriority="49"/>
+    <w:lsdException w:name="Grid Table 5 Dark Accent 5" w:uiPriority="50"/>
+    <w:lsdException w:name="Grid Table 6 Colorful Accent 5" w:uiPriority="51"/>
+    <w:lsdException w:name="Grid Table 7 Colorful Accent 5" w:uiPriority="52"/>
+    <w:lsdException w:name="Grid Table 1 Light Accent 6" w:uiPriority="46"/>
+    <w:lsdException w:name="Grid Table 2 Accent 6" w:uiPriority="47"/>
+    <w:lsdException w:name="Grid Table 3 Accent 6" w:uiPriority="48"/>
+    <w:lsdException w:name="Grid Table 4 Accent 6" w:uiPriority="49"/>
+    <w:lsdException w:name="Grid Table 5 Dark Accent 6" w:uiPriority="50"/>
+    <w:lsdException w:name="Grid Table 6 Colorful Accent 6" w:uiPriority="51"/>
+    <w:lsdException w:name="Grid Table 7 Colorful Accent 6" w:uiPriority="52"/>
+    <w:lsdException w:name="List Table 1 Light" w:uiPriority="46"/>
+    <w:lsdException w:name="List Table 2" w:uiPriority="47"/>
+    <w:lsdException w:name="List Table 3" w:uiPriority="48"/>
+    <w:lsdException w:name="List Table 4" w:uiPriority="49"/>
+    <w:lsdException w:name="List Table 5 Dark" w:uiPriority="50"/>
+    <w:lsdException w:name="List Table 6 Colorful" w:uiPriority="51"/>
+    <w:lsdException w:name="List Table 7 Colorful" w:uiPriority="52"/>
+    <w:lsdException w:name="List Table 1 Light Accent 1" w:uiPriority="46"/>
+    <w:lsdException w:name="List Table 2 Accent 1" w:uiPriority="47"/>
+    <w:lsdException w:name="List Table 3 Accent 1" w:uiPriority="48"/>
+    <w:lsdException w:name="List Table 4 Accent 1" w:uiPriority="49"/>
+    <w:lsdException w:name="List Table 5 Dark Accent 1" w:uiPriority="50"/>
+    <w:lsdException w:name="List Table 6 Colorful Accent 1" w:uiPriority="51"/>
+    <w:lsdException w:name="List Table 7 Colorful Accent 1" w:uiPriority="52"/>
+    <w:lsdException w:name="List Table 1 Light Accent 2" w:uiPriority="46"/>
+    <w:lsdException w:name="List Table 2 Accent 2" w:uiPriority="47"/>
+    <w:lsdException w:name="List Table 3 Accent 2" w:uiPriority="48"/>
+    <w:lsdException w:name="List Table 4 Accent 2" w:uiPriority="49"/>
+    <w:lsdException w:name="List Table 5 Dark Accent 2" w:uiPriority="50"/>
+    <w:lsdException w:name="List Table 6 Colorful Accent 2" w:uiPriority="51"/>
+    <w:lsdException w:name="List Table 7 Colorful Accent 2" w:uiPriority="52"/>
+    <w:lsdException w:name="List Table 1 Light Accent 3" w:uiPriority="46"/>
+    <w:lsdException w:name="List Table 2 Accent 3" w:uiPriority="47"/>
+    <w:lsdException w:name="List Table 3 Accent 3" w:uiPriority="48"/>
+    <w:lsdException w:name="List Table 4 Accent 3" w:uiPriority="49"/>
+    <w:lsdException w:name="List Table 5 Dark Accent 3" w:uiPriority="50"/>
+    <w:lsdException w:name="List Table 6 Colorful Accent 3" w:uiPriority="51"/>
+    <w:lsdException w:name="List Table 7 Colorful Accent 3" w:uiPriority="52"/>
+    <w:lsdException w:name="List Table 1 Light Accent 4" w:uiPriority="46"/>
+    <w:lsdException w:name="List Table 2 Accent 4" w:uiPriority="47"/>
+    <w:lsdException w:name="List Table 3 Accent 4" w:uiPriority="48"/>
+    <w:lsdException w:name="List Table 4 Accent 4" w:uiPriority="49"/>
+    <w:lsdException w:name="List Table 5 Dark Accent 4" w:uiPriority="50"/>
+    <w:lsdException w:name="List Table 6 Colorful Accent 4" w:uiPriority="51"/>
+    <w:lsdException w:name="List Table 7 Colorful Accent 4" w:uiPriority="52"/>
+    <w:lsdException w:name="List Table 1 Light Accent 5" w:uiPriority="46"/>
+    <w:lsdException w:name="List Table 2 Accent 5" w:uiPriority="47"/>
+    <w:lsdException w:name="List Table 3 Accent 5" w:uiPriority="48"/>
+    <w:lsdException w:name="List Table 4 Accent 5" w:uiPriority="49"/>
+    <w:lsdException w:name="List Table 5 Dark Accent 5" w:uiPriority="50"/>
+    <w:lsdException w:name="List Table 6 Colorful Accent 5" w:uiPriority="51"/>
+    <w:lsdException w:name="List Table 7 Colorful Accent 5" w:uiPriority="52"/>
+    <w:lsdException w:name="List Table 1 Light Accent 6" w:uiPriority="46"/>
+    <w:lsdException w:name="List Table 2 Accent 6" w:uiPriority="47"/>
+    <w:lsdException w:name="List Table 3 Accent 6" w:uiPriority="48"/>
+    <w:lsdException w:name="List Table 4 Accent 6" w:uiPriority="49"/>
+    <w:lsdException w:name="List Table 5 Dark Accent 6" w:uiPriority="50"/>
+    <w:lsdException w:name="List Table 6 Colorful Accent 6" w:uiPriority="51"/>
+    <w:lsdException w:name="List Table 7 Colorful Accent 6" w:uiPriority="52"/>
   </w:latentStyles>
   <w:style w:type="paragraph" w:default="1" w:styleId="Normal">
     <w:name w:val="Normal"/>
@@ -3608,7 +3447,7 @@
   <a:extraClrSchemeLst/>
   <a:extLst>
     <a:ext uri="{05A4C25C-085E-4340-85A3-A5531E510DB2}">
-      <thm15:themeFamily xmlns="" xmlns:thm15="http://schemas.microsoft.com/office/thememl/2012/main" name="Office Theme" id="{62F939B6-93AF-4DB8-9C6B-D6C7DFDC589F}" vid="{4A3C46E8-61CC-4603-A589-7422A47A8E4A}"/>
+      <thm15:themeFamily xmlns:thm15="http://schemas.microsoft.com/office/thememl/2012/main" name="Office Theme" id="{62F939B6-93AF-4DB8-9C6B-D6C7DFDC589F}" vid="{4A3C46E8-61CC-4603-A589-7422A47A8E4A}"/>
     </a:ext>
   </a:extLst>
 </a:theme>
@@ -3619,7 +3458,7 @@
 </file>
 
 <file path=customXml/itemProps1.xml><?xml version="1.0" encoding="utf-8"?>
-<ds:datastoreItem xmlns:ds="http://schemas.openxmlformats.org/officeDocument/2006/customXml" ds:itemID="{4E97B8C6-2C22-40BE-8805-1A42FEFDA785}">
+<ds:datastoreItem xmlns:ds="http://schemas.openxmlformats.org/officeDocument/2006/customXml" ds:itemID="{BBF85D4A-0F20-42A3-AC21-426E9957B921}">
   <ds:schemaRefs>
     <ds:schemaRef ds:uri="http://schemas.openxmlformats.org/officeDocument/2006/bibliography"/>
   </ds:schemaRefs>

</xml_diff>

<commit_message>
Set the hours in Milestone and Reporting
</commit_message>
<xml_diff>
--- a/System Proposal.docx
+++ b/System Proposal.docx
@@ -1,6 +1,6 @@
 
 <file path=word/document.xml><?xml version="1.0" encoding="utf-8"?>
-<w:document xmlns:wpc="http://schemas.microsoft.com/office/word/2010/wordprocessingCanvas" xmlns:cx="http://schemas.microsoft.com/office/drawing/2014/chartex" xmlns:cx1="http://schemas.microsoft.com/office/drawing/2015/9/8/chartex" xmlns:cx2="http://schemas.microsoft.com/office/drawing/2015/10/21/chartex" xmlns:cx3="http://schemas.microsoft.com/office/drawing/2016/5/9/chartex" xmlns:cx4="http://schemas.microsoft.com/office/drawing/2016/5/10/chartex" xmlns:cx5="http://schemas.microsoft.com/office/drawing/2016/5/11/chartex" xmlns:cx6="http://schemas.microsoft.com/office/drawing/2016/5/12/chartex" xmlns:cx7="http://schemas.microsoft.com/office/drawing/2016/5/13/chartex" xmlns:cx8="http://schemas.microsoft.com/office/drawing/2016/5/14/chartex" xmlns:mc="http://schemas.openxmlformats.org/markup-compatibility/2006" xmlns:aink="http://schemas.microsoft.com/office/drawing/2016/ink" xmlns:am3d="http://schemas.microsoft.com/office/drawing/2017/model3d" xmlns:o="urn:schemas-microsoft-com:office:office" xmlns:r="http://schemas.openxmlformats.org/officeDocument/2006/relationships" xmlns:m="http://schemas.openxmlformats.org/officeDocument/2006/math" xmlns:v="urn:schemas-microsoft-com:vml" xmlns:wp14="http://schemas.microsoft.com/office/word/2010/wordprocessingDrawing" xmlns:wp="http://schemas.openxmlformats.org/drawingml/2006/wordprocessingDrawing" xmlns:w10="urn:schemas-microsoft-com:office:word" xmlns:w="http://schemas.openxmlformats.org/wordprocessingml/2006/main" xmlns:w14="http://schemas.microsoft.com/office/word/2010/wordml" xmlns:w15="http://schemas.microsoft.com/office/word/2012/wordml" xmlns:w16cex="http://schemas.microsoft.com/office/word/2018/wordml/cex" xmlns:w16cid="http://schemas.microsoft.com/office/word/2016/wordml/cid" xmlns:w16="http://schemas.microsoft.com/office/word/2018/wordml" xmlns:w16sdtdh="http://schemas.microsoft.com/office/word/2020/wordml/sdtdatahash" xmlns:w16se="http://schemas.microsoft.com/office/word/2015/wordml/symex" xmlns:wpg="http://schemas.microsoft.com/office/word/2010/wordprocessingGroup" xmlns:wpi="http://schemas.microsoft.com/office/word/2010/wordprocessingInk" xmlns:wne="http://schemas.microsoft.com/office/word/2006/wordml" xmlns:wps="http://schemas.microsoft.com/office/word/2010/wordprocessingShape" mc:Ignorable="w14 w15 w16se w16cid w16 w16cex w16sdtdh wp14">
+<w:document xmlns:wpc="http://schemas.microsoft.com/office/word/2010/wordprocessingCanvas" xmlns:mc="http://schemas.openxmlformats.org/markup-compatibility/2006" xmlns:o="urn:schemas-microsoft-com:office:office" xmlns:r="http://schemas.openxmlformats.org/officeDocument/2006/relationships" xmlns:m="http://schemas.openxmlformats.org/officeDocument/2006/math" xmlns:v="urn:schemas-microsoft-com:vml" xmlns:wp14="http://schemas.microsoft.com/office/word/2010/wordprocessingDrawing" xmlns:wp="http://schemas.openxmlformats.org/drawingml/2006/wordprocessingDrawing" xmlns:w10="urn:schemas-microsoft-com:office:word" xmlns:w="http://schemas.openxmlformats.org/wordprocessingml/2006/main" xmlns:w14="http://schemas.microsoft.com/office/word/2010/wordml" xmlns:w15="http://schemas.microsoft.com/office/word/2012/wordml" xmlns:wpg="http://schemas.microsoft.com/office/word/2010/wordprocessingGroup" xmlns:wpi="http://schemas.microsoft.com/office/word/2010/wordprocessingInk" xmlns:wne="http://schemas.microsoft.com/office/word/2006/wordml" xmlns:wps="http://schemas.microsoft.com/office/word/2010/wordprocessingShape" mc:Ignorable="w14 w15 wp14">
   <w:body>
     <w:p>
       <w:pPr>
@@ -15,160 +15,317 @@
           <w:i/>
           <w:iCs/>
         </w:rPr>
-        <w:t>*</w:t>
-      </w:r>
-      <w:proofErr w:type="gramStart"/>
+        <w:t>*this is a draft less design *don’t forget to remove the notes</w:t>
+      </w:r>
+    </w:p>
+    <w:p>
+      <w:pPr>
+        <w:jc w:val="center"/>
+      </w:pPr>
+    </w:p>
+    <w:p/>
+    <w:p>
+      <w:pPr>
+        <w:rPr>
+          <w:sz w:val="72"/>
+          <w:szCs w:val="72"/>
+        </w:rPr>
+      </w:pPr>
+    </w:p>
+    <w:p>
+      <w:pPr>
+        <w:jc w:val="center"/>
+        <w:rPr>
+          <w:b/>
+          <w:bCs/>
+          <w:sz w:val="72"/>
+          <w:szCs w:val="72"/>
+        </w:rPr>
+      </w:pPr>
+      <w:r>
+        <w:rPr>
+          <w:b/>
+          <w:bCs/>
+          <w:sz w:val="72"/>
+          <w:szCs w:val="72"/>
+        </w:rPr>
+        <w:t>ALUMNI MANAGEMENT SYSTEM</w:t>
+      </w:r>
+    </w:p>
+    <w:p>
+      <w:pPr>
+        <w:jc w:val="center"/>
+      </w:pPr>
+    </w:p>
+    <w:p>
+      <w:pPr>
+        <w:jc w:val="center"/>
+        <w:rPr>
+          <w:b/>
+          <w:bCs/>
+        </w:rPr>
+      </w:pPr>
+      <w:r>
+        <w:rPr>
+          <w:b/>
+          <w:bCs/>
+        </w:rPr>
+        <w:t>ABSTRACT</w:t>
+      </w:r>
+    </w:p>
+    <w:p>
+      <w:pPr>
+        <w:jc w:val="center"/>
+      </w:pPr>
+    </w:p>
+    <w:p>
+      <w:pPr>
+        <w:jc w:val="center"/>
+      </w:pPr>
+    </w:p>
+    <w:p>
+      <w:pPr>
+        <w:jc w:val="center"/>
+      </w:pPr>
+    </w:p>
+    <w:p>
+      <w:pPr>
+        <w:jc w:val="right"/>
+      </w:pPr>
+    </w:p>
+    <w:p>
+      <w:pPr>
+        <w:jc w:val="right"/>
+      </w:pPr>
+    </w:p>
+    <w:p>
+      <w:pPr>
+        <w:jc w:val="right"/>
+      </w:pPr>
+    </w:p>
+    <w:p>
+      <w:pPr>
+        <w:jc w:val="right"/>
+      </w:pPr>
+    </w:p>
+    <w:p>
+      <w:pPr>
+        <w:jc w:val="right"/>
+      </w:pPr>
+    </w:p>
+    <w:p>
+      <w:pPr>
+        <w:jc w:val="right"/>
+      </w:pPr>
+    </w:p>
+    <w:p>
+      <w:pPr>
+        <w:jc w:val="right"/>
+      </w:pPr>
+    </w:p>
+    <w:p>
+      <w:pPr>
+        <w:jc w:val="right"/>
+      </w:pPr>
+      <w:r>
+        <w:t xml:space="preserve">John Lenard </w:t>
+      </w:r>
+      <w:proofErr w:type="spellStart"/>
+      <w:r>
+        <w:t>Mangay-Ayam</w:t>
+      </w:r>
+      <w:proofErr w:type="spellEnd"/>
+      <w:r>
+        <w:br/>
+      </w:r>
+      <w:r>
+        <w:rPr>
+          <w:b/>
+          <w:bCs/>
+        </w:rPr>
+        <w:t>Project Development Leader</w:t>
+      </w:r>
+      <w:r>
+        <w:br/>
+        <w:t>lnardmangay-ayam@example.com</w:t>
+      </w:r>
+      <w:r>
+        <w:br/>
+      </w:r>
+    </w:p>
+    <w:p>
+      <w:r>
+        <w:br w:type="page"/>
+      </w:r>
+    </w:p>
+    <w:p>
+      <w:pPr>
+        <w:rPr>
+          <w:b/>
+          <w:bCs/>
+        </w:rPr>
+      </w:pPr>
+      <w:r>
+        <w:rPr>
+          <w:b/>
+          <w:bCs/>
+        </w:rPr>
+        <w:lastRenderedPageBreak/>
+        <w:t>Table of Contents</w:t>
+      </w:r>
+    </w:p>
+    <w:p/>
+    <w:p>
+      <w:r>
+        <w:t>1. Project Overview</w:t>
+      </w:r>
+    </w:p>
+    <w:p>
+      <w:r>
+        <w:t>2. Obstacle</w:t>
+      </w:r>
+    </w:p>
+    <w:p>
+      <w:r>
+        <w:t>3. Technical Obstacles</w:t>
+      </w:r>
+    </w:p>
+    <w:p>
+      <w:r>
+        <w:t>4. Budgetary Risk</w:t>
+      </w:r>
+    </w:p>
+    <w:p>
+      <w:r>
+        <w:t>5. Technology Requirement</w:t>
+      </w:r>
+    </w:p>
+    <w:p>
+      <w:r>
+        <w:t>6. Milestone and Reporting</w:t>
+      </w:r>
+    </w:p>
+    <w:p>
+      <w:r>
+        <w:t>7. Deployment</w:t>
+      </w:r>
+    </w:p>
+    <w:p>
+      <w:r>
+        <w:t>8. Testing</w:t>
+      </w:r>
+    </w:p>
+    <w:p>
+      <w:r>
+        <w:t>9. Documentation</w:t>
+      </w:r>
+    </w:p>
+    <w:p>
+      <w:r>
+        <w:t>10. Warranty</w:t>
+      </w:r>
+    </w:p>
+    <w:p>
+      <w:r>
+        <w:t>11. Support</w:t>
+      </w:r>
+    </w:p>
+    <w:p>
+      <w:r>
+        <w:t>1</w:t>
+      </w:r>
+      <w:r>
+        <w:t>2</w:t>
+      </w:r>
+      <w:r>
+        <w:t xml:space="preserve">. Training </w:t>
+      </w:r>
+    </w:p>
+    <w:p>
+      <w:r>
+        <w:t>1</w:t>
+      </w:r>
+      <w:r>
+        <w:t>3</w:t>
+      </w:r>
+      <w:r>
+        <w:t>. Pricing</w:t>
+      </w:r>
+    </w:p>
+    <w:p>
+      <w:r>
+        <w:t>1</w:t>
+      </w:r>
+      <w:r>
+        <w:t>4</w:t>
+      </w:r>
+      <w:r>
+        <w:t>. Payment Terms</w:t>
+      </w:r>
+    </w:p>
+    <w:p>
+      <w:r>
+        <w:t>1</w:t>
+      </w:r>
+      <w:r>
+        <w:t>5</w:t>
+      </w:r>
+      <w:r>
+        <w:t>. Contact Us</w:t>
+      </w:r>
+      <w:r>
+        <w:br w:type="page"/>
+      </w:r>
+    </w:p>
+    <w:p>
+      <w:r>
+        <w:rPr>
+          <w:b/>
+          <w:bCs/>
+        </w:rPr>
+        <w:lastRenderedPageBreak/>
+        <w:t>Executive Summary</w:t>
+      </w:r>
+      <w:r>
+        <w:t xml:space="preserve"> </w:t>
+      </w:r>
       <w:r>
         <w:rPr>
           <w:i/>
           <w:iCs/>
         </w:rPr>
-        <w:t>this</w:t>
-      </w:r>
-      <w:proofErr w:type="gramEnd"/>
+        <w:t>*publish research studies APA referencing*</w:t>
+      </w:r>
+    </w:p>
+    <w:p/>
+    <w:p/>
+    <w:p/>
+    <w:p/>
+    <w:p/>
+    <w:p/>
+    <w:p/>
+    <w:p>
+      <w:r>
+        <w:t xml:space="preserve">AS ACCEPTED BY Jean Carla </w:t>
+      </w:r>
       <w:r>
         <w:rPr>
           <w:i/>
           <w:iCs/>
         </w:rPr>
-        <w:t xml:space="preserve"> is a draft less design *don’t forget to remove the notes</w:t>
-      </w:r>
-    </w:p>
-    <w:p>
-      <w:pPr>
-        <w:jc w:val="center"/>
-      </w:pPr>
-    </w:p>
-    <w:p/>
-    <w:p>
-      <w:pPr>
-        <w:rPr>
-          <w:sz w:val="72"/>
-          <w:szCs w:val="72"/>
-        </w:rPr>
-      </w:pPr>
-    </w:p>
-    <w:p>
-      <w:pPr>
-        <w:jc w:val="center"/>
-        <w:rPr>
-          <w:b/>
-          <w:bCs/>
-          <w:sz w:val="72"/>
-          <w:szCs w:val="72"/>
-        </w:rPr>
-      </w:pPr>
-      <w:r>
-        <w:rPr>
-          <w:b/>
-          <w:bCs/>
-          <w:sz w:val="72"/>
-          <w:szCs w:val="72"/>
-        </w:rPr>
-        <w:t>ALUMNI MANAGEMENT SYSTEM</w:t>
-      </w:r>
-    </w:p>
-    <w:p>
-      <w:pPr>
-        <w:jc w:val="center"/>
-      </w:pPr>
-    </w:p>
-    <w:p>
-      <w:pPr>
-        <w:jc w:val="center"/>
-        <w:rPr>
-          <w:b/>
-          <w:bCs/>
-        </w:rPr>
-      </w:pPr>
-      <w:r>
-        <w:rPr>
-          <w:b/>
-          <w:bCs/>
-        </w:rPr>
-        <w:t>ABSTRACT</w:t>
-      </w:r>
-    </w:p>
-    <w:p>
-      <w:pPr>
-        <w:jc w:val="center"/>
-      </w:pPr>
-    </w:p>
-    <w:p>
-      <w:pPr>
-        <w:jc w:val="center"/>
-      </w:pPr>
-    </w:p>
-    <w:p>
-      <w:pPr>
-        <w:jc w:val="center"/>
-      </w:pPr>
-    </w:p>
-    <w:p>
-      <w:pPr>
-        <w:jc w:val="right"/>
-      </w:pPr>
-    </w:p>
-    <w:p>
-      <w:pPr>
-        <w:jc w:val="right"/>
-      </w:pPr>
-    </w:p>
-    <w:p>
-      <w:pPr>
-        <w:jc w:val="right"/>
-      </w:pPr>
-    </w:p>
-    <w:p>
-      <w:pPr>
-        <w:jc w:val="right"/>
-      </w:pPr>
-    </w:p>
-    <w:p>
-      <w:pPr>
-        <w:jc w:val="right"/>
-      </w:pPr>
-    </w:p>
-    <w:p>
-      <w:pPr>
-        <w:jc w:val="right"/>
-      </w:pPr>
-    </w:p>
-    <w:p>
-      <w:pPr>
-        <w:jc w:val="right"/>
-      </w:pPr>
-    </w:p>
-    <w:p>
-      <w:pPr>
-        <w:jc w:val="right"/>
-      </w:pPr>
-      <w:r>
-        <w:t xml:space="preserve">John Lenard </w:t>
-      </w:r>
-      <w:proofErr w:type="spellStart"/>
-      <w:r>
-        <w:t>Mangay-Ayam</w:t>
-      </w:r>
-      <w:proofErr w:type="spellEnd"/>
-      <w:r>
-        <w:br/>
-      </w:r>
-      <w:r>
-        <w:rPr>
-          <w:b/>
-          <w:bCs/>
-        </w:rPr>
-        <w:t>Project Development Leader</w:t>
-      </w:r>
-      <w:r>
-        <w:br/>
-        <w:t>lnardmangay-ayam@example.com</w:t>
-      </w:r>
-      <w:r>
-        <w:br/>
-      </w:r>
-    </w:p>
+        <w:t>*follow up for the surname of the client and her contact information*</w:t>
+      </w:r>
+    </w:p>
+    <w:p/>
+    <w:p/>
+    <w:p/>
+    <w:p/>
+    <w:p/>
+    <w:p/>
+    <w:p/>
+    <w:p/>
+    <w:p/>
+    <w:p/>
     <w:p>
       <w:r>
         <w:br w:type="page"/>
@@ -187,214 +344,42 @@
           <w:bCs/>
         </w:rPr>
         <w:lastRenderedPageBreak/>
-        <w:t>Table of Contents</w:t>
-      </w:r>
-    </w:p>
-    <w:p/>
-    <w:p>
-      <w:r>
-        <w:t>1. Project Overview</w:t>
-      </w:r>
-    </w:p>
-    <w:p>
-      <w:r>
-        <w:t>2. Obstacle</w:t>
-      </w:r>
-    </w:p>
-    <w:p>
-      <w:r>
-        <w:t>3. T</w:t>
-      </w:r>
-      <w:r>
-        <w:t>e</w:t>
-      </w:r>
-      <w:r>
-        <w:t>chnical Obstacles</w:t>
-      </w:r>
-    </w:p>
-    <w:p>
-      <w:r>
-        <w:t>4. Budgetary Risk</w:t>
-      </w:r>
-    </w:p>
-    <w:p>
-      <w:r>
-        <w:t>5. Technology Requirement</w:t>
-      </w:r>
-    </w:p>
-    <w:p>
-      <w:r>
-        <w:t>6. Milestone and Reporting</w:t>
-      </w:r>
-    </w:p>
-    <w:p>
-      <w:r>
-        <w:t>7. Deployment</w:t>
-      </w:r>
-    </w:p>
-    <w:p>
-      <w:r>
-        <w:t>8. Testing</w:t>
-      </w:r>
-    </w:p>
-    <w:p>
-      <w:r>
-        <w:t>9. Documentation</w:t>
-      </w:r>
-    </w:p>
-    <w:p>
-      <w:r>
-        <w:t>10. Warranty</w:t>
-      </w:r>
-    </w:p>
-    <w:p>
-      <w:r>
-        <w:t>11. Support</w:t>
-      </w:r>
-    </w:p>
-    <w:p>
-      <w:r>
-        <w:t>1</w:t>
-      </w:r>
-      <w:r>
-        <w:t>2</w:t>
-      </w:r>
-      <w:r>
-        <w:t xml:space="preserve">. Training </w:t>
-      </w:r>
-    </w:p>
-    <w:p>
-      <w:r>
-        <w:t>1</w:t>
-      </w:r>
-      <w:r>
-        <w:t>3</w:t>
-      </w:r>
-      <w:r>
-        <w:t>. Pricing</w:t>
-      </w:r>
-    </w:p>
-    <w:p>
-      <w:r>
-        <w:t>1</w:t>
-      </w:r>
-      <w:r>
-        <w:t>4</w:t>
-      </w:r>
-      <w:r>
-        <w:t>.</w:t>
-      </w:r>
-      <w:r>
-        <w:t xml:space="preserve"> </w:t>
-      </w:r>
-      <w:r>
-        <w:t>Payment Terms</w:t>
-      </w:r>
-    </w:p>
-    <w:p>
-      <w:r>
-        <w:t>1</w:t>
-      </w:r>
-      <w:r>
-        <w:t>5</w:t>
-      </w:r>
-      <w:r>
-        <w:t>.</w:t>
-      </w:r>
-      <w:r>
-        <w:t xml:space="preserve"> Contact Us</w:t>
-      </w:r>
-      <w:r>
-        <w:br w:type="page"/>
-      </w:r>
-    </w:p>
-    <w:p>
-      <w:r>
-        <w:rPr>
-          <w:b/>
-          <w:bCs/>
-        </w:rPr>
-        <w:lastRenderedPageBreak/>
-        <w:t>Executive Summary</w:t>
-      </w:r>
-      <w:r>
-        <w:t xml:space="preserve"> </w:t>
-      </w:r>
-      <w:r>
+        <w:t xml:space="preserve">1. Project Overview </w:t>
+      </w:r>
+    </w:p>
+    <w:p/>
+    <w:p>
+      <w:pPr>
         <w:rPr>
           <w:i/>
           <w:iCs/>
         </w:rPr>
-        <w:t>*publish research studies APA referencing*</w:t>
-      </w:r>
-    </w:p>
-    <w:p/>
-    <w:p/>
-    <w:p/>
-    <w:p/>
-    <w:p/>
-    <w:p/>
-    <w:p/>
-    <w:p>
-      <w:r>
-        <w:t xml:space="preserve">AS ACCEPTED BY Jean Carla </w:t>
+      </w:pPr>
+      <w:r>
+        <w:t xml:space="preserve">General Objective: </w:t>
       </w:r>
       <w:r>
         <w:rPr>
           <w:i/>
           <w:iCs/>
         </w:rPr>
-        <w:t>*follow up for the surname of the client and her contact information*</w:t>
-      </w:r>
-    </w:p>
-    <w:p/>
-    <w:p/>
-    <w:p/>
-    <w:p/>
-    <w:p/>
-    <w:p/>
-    <w:p/>
-    <w:p/>
-    <w:p/>
-    <w:p/>
-    <w:p>
-      <w:r>
-        <w:br w:type="page"/>
-      </w:r>
-    </w:p>
-    <w:p>
-      <w:pPr>
-        <w:rPr>
-          <w:b/>
-          <w:bCs/>
-        </w:rPr>
-      </w:pPr>
-      <w:r>
-        <w:rPr>
-          <w:b/>
-          <w:bCs/>
-        </w:rPr>
-        <w:lastRenderedPageBreak/>
-        <w:t xml:space="preserve">1. Project Overview </w:t>
-      </w:r>
-    </w:p>
-    <w:p/>
-    <w:p>
-      <w:pPr>
+        <w:t xml:space="preserve">*span of 6 months, </w:t>
+      </w:r>
+      <w:proofErr w:type="spellStart"/>
+      <w:r>
         <w:rPr>
           <w:i/>
           <w:iCs/>
         </w:rPr>
-      </w:pPr>
-      <w:r>
-        <w:t xml:space="preserve">General Objective: </w:t>
-      </w:r>
+        <w:t>pwede</w:t>
+      </w:r>
+      <w:proofErr w:type="spellEnd"/>
       <w:r>
         <w:rPr>
           <w:i/>
           <w:iCs/>
         </w:rPr>
-        <w:t xml:space="preserve">*span of 6 months, </w:t>
+        <w:t xml:space="preserve"> </w:t>
       </w:r>
       <w:proofErr w:type="spellStart"/>
       <w:r>
@@ -402,7 +387,7 @@
           <w:i/>
           <w:iCs/>
         </w:rPr>
-        <w:t>pwede</w:t>
+        <w:t>na</w:t>
       </w:r>
       <w:proofErr w:type="spellEnd"/>
       <w:r>
@@ -410,7 +395,7 @@
           <w:i/>
           <w:iCs/>
         </w:rPr>
-        <w:t xml:space="preserve"> </w:t>
+        <w:t xml:space="preserve"> din </w:t>
       </w:r>
       <w:proofErr w:type="spellStart"/>
       <w:r>
@@ -418,7 +403,7 @@
           <w:i/>
           <w:iCs/>
         </w:rPr>
-        <w:t>na</w:t>
+        <w:t>ilagay</w:t>
       </w:r>
       <w:proofErr w:type="spellEnd"/>
       <w:r>
@@ -426,7 +411,7 @@
           <w:i/>
           <w:iCs/>
         </w:rPr>
-        <w:t xml:space="preserve"> din </w:t>
+        <w:t xml:space="preserve"> </w:t>
       </w:r>
       <w:proofErr w:type="spellStart"/>
       <w:r>
@@ -434,7 +419,7 @@
           <w:i/>
           <w:iCs/>
         </w:rPr>
-        <w:t>ilagay</w:t>
+        <w:t>yung</w:t>
       </w:r>
       <w:proofErr w:type="spellEnd"/>
       <w:r>
@@ -442,7 +427,7 @@
           <w:i/>
           <w:iCs/>
         </w:rPr>
-        <w:t xml:space="preserve"> </w:t>
+        <w:t xml:space="preserve"> platform </w:t>
       </w:r>
       <w:proofErr w:type="spellStart"/>
       <w:r>
@@ -450,7 +435,7 @@
           <w:i/>
           <w:iCs/>
         </w:rPr>
-        <w:t>yung</w:t>
+        <w:t>na</w:t>
       </w:r>
       <w:proofErr w:type="spellEnd"/>
       <w:r>
@@ -458,7 +443,7 @@
           <w:i/>
           <w:iCs/>
         </w:rPr>
-        <w:t xml:space="preserve"> platform </w:t>
+        <w:t xml:space="preserve"> </w:t>
       </w:r>
       <w:proofErr w:type="spellStart"/>
       <w:r>
@@ -466,63 +451,94 @@
           <w:i/>
           <w:iCs/>
         </w:rPr>
-        <w:t>na</w:t>
+        <w:t>gagamitin</w:t>
       </w:r>
       <w:proofErr w:type="spellEnd"/>
-      <w:r>
+    </w:p>
+    <w:p/>
+    <w:p/>
+    <w:p>
+      <w:pPr>
         <w:rPr>
           <w:i/>
           <w:iCs/>
         </w:rPr>
+      </w:pPr>
+      <w:r>
+        <w:t>Specific Objectives:</w:t>
+      </w:r>
+      <w:r>
         <w:t xml:space="preserve"> </w:t>
       </w:r>
-      <w:proofErr w:type="spellStart"/>
       <w:r>
         <w:rPr>
           <w:i/>
           <w:iCs/>
         </w:rPr>
-        <w:t>gagamitin</w:t>
-      </w:r>
-      <w:proofErr w:type="spellEnd"/>
-    </w:p>
-    <w:p/>
-    <w:p/>
-    <w:p>
-      <w:pPr>
+        <w:t xml:space="preserve">*discuss the input and </w:t>
+      </w:r>
+      <w:proofErr w:type="spellStart"/>
+      <w:r>
         <w:rPr>
           <w:i/>
           <w:iCs/>
         </w:rPr>
-      </w:pPr>
-      <w:r>
-        <w:t>Specific Objectives:</w:t>
-      </w:r>
-      <w:r>
-        <w:t xml:space="preserve"> </w:t>
-      </w:r>
+        <w:t>out put</w:t>
+      </w:r>
+      <w:proofErr w:type="spellEnd"/>
       <w:r>
         <w:rPr>
           <w:i/>
           <w:iCs/>
         </w:rPr>
-        <w:t xml:space="preserve">*discuss the input and </w:t>
-      </w:r>
-      <w:proofErr w:type="spellStart"/>
-      <w:r>
+        <w:t xml:space="preserve"> process</w:t>
+      </w:r>
+    </w:p>
+    <w:p>
+      <w:r>
+        <w:t>1.</w:t>
+      </w:r>
+    </w:p>
+    <w:p>
+      <w:r>
+        <w:t>2.</w:t>
+      </w:r>
+    </w:p>
+    <w:p>
+      <w:r>
+        <w:t>3.</w:t>
+      </w:r>
+    </w:p>
+    <w:p>
+      <w:r>
+        <w:t>4.</w:t>
+      </w:r>
+    </w:p>
+    <w:p>
+      <w:r>
+        <w:t>5.</w:t>
+      </w:r>
+    </w:p>
+    <w:p/>
+    <w:p>
+      <w:pPr>
         <w:rPr>
           <w:i/>
           <w:iCs/>
         </w:rPr>
-        <w:t>out put</w:t>
-      </w:r>
-      <w:proofErr w:type="spellEnd"/>
+      </w:pPr>
+      <w:r>
+        <w:t>System Features:</w:t>
+      </w:r>
+      <w:r>
+        <w:t xml:space="preserve"> </w:t>
+      </w:r>
       <w:r>
         <w:rPr>
           <w:i/>
           <w:iCs/>
         </w:rPr>
-        <w:t xml:space="preserve"> process</w:t>
+        <w:t>*technicalities</w:t>
       </w:r>
     </w:p>
     <w:p>
@@ -550,6 +566,16 @@
         <w:t>5.</w:t>
       </w:r>
     </w:p>
+    <w:p/>
+    <w:p/>
+    <w:p/>
+    <w:p/>
+    <w:p/>
+    <w:p/>
+    <w:p/>
+    <w:p/>
+    <w:p/>
+    <w:p/>
     <w:p/>
     <w:p>
       <w:pPr>
@@ -559,9 +585,18 @@
         </w:rPr>
       </w:pPr>
       <w:r>
-        <w:t>System Features:</w:t>
-      </w:r>
-      <w:r>
+        <w:rPr>
+          <w:b/>
+          <w:bCs/>
+        </w:rPr>
+        <w:lastRenderedPageBreak/>
+        <w:t>2. Obstacles</w:t>
+      </w:r>
+      <w:r>
+        <w:rPr>
+          <w:b/>
+          <w:bCs/>
+        </w:rPr>
         <w:t xml:space="preserve"> </w:t>
       </w:r>
       <w:r>
@@ -569,43 +604,9 @@
           <w:i/>
           <w:iCs/>
         </w:rPr>
-        <w:t>*technicalities</w:t>
-      </w:r>
-    </w:p>
-    <w:p>
-      <w:r>
-        <w:t>1.</w:t>
-      </w:r>
-    </w:p>
-    <w:p>
-      <w:r>
-        <w:t>2.</w:t>
-      </w:r>
-    </w:p>
-    <w:p>
-      <w:r>
-        <w:t>3.</w:t>
-      </w:r>
-    </w:p>
-    <w:p>
-      <w:r>
-        <w:t>4.</w:t>
-      </w:r>
-    </w:p>
-    <w:p>
-      <w:r>
-        <w:t>5.</w:t>
-      </w:r>
-    </w:p>
-    <w:p/>
-    <w:p/>
-    <w:p/>
-    <w:p/>
-    <w:p/>
-    <w:p/>
-    <w:p/>
-    <w:p/>
-    <w:p/>
+        <w:t>*aim of the project</w:t>
+      </w:r>
+    </w:p>
     <w:p/>
     <w:p/>
     <w:p>
@@ -620,8 +621,7 @@
           <w:b/>
           <w:bCs/>
         </w:rPr>
-        <w:lastRenderedPageBreak/>
-        <w:t>2. Obstacles</w:t>
+        <w:t>3. Technical Obstacles</w:t>
       </w:r>
       <w:r>
         <w:rPr>
@@ -635,7 +635,7 @@
           <w:i/>
           <w:iCs/>
         </w:rPr>
-        <w:t>*aim of the project</w:t>
+        <w:t>*algorithm</w:t>
       </w:r>
     </w:p>
     <w:p/>
@@ -652,7 +652,21 @@
           <w:b/>
           <w:bCs/>
         </w:rPr>
-        <w:t>3. Technical Obstacles</w:t>
+        <w:t>4</w:t>
+      </w:r>
+      <w:r>
+        <w:rPr>
+          <w:b/>
+          <w:bCs/>
+        </w:rPr>
+        <w:t>.</w:t>
+      </w:r>
+      <w:r>
+        <w:rPr>
+          <w:b/>
+          <w:bCs/>
+        </w:rPr>
+        <w:t xml:space="preserve"> Budgetary Risk</w:t>
       </w:r>
       <w:r>
         <w:rPr>
@@ -666,7 +680,7 @@
           <w:i/>
           <w:iCs/>
         </w:rPr>
-        <w:t>*algorithm</w:t>
+        <w:t>*budgeting</w:t>
       </w:r>
     </w:p>
     <w:p/>
@@ -683,21 +697,7 @@
           <w:b/>
           <w:bCs/>
         </w:rPr>
-        <w:t>4</w:t>
-      </w:r>
-      <w:r>
-        <w:rPr>
-          <w:b/>
-          <w:bCs/>
-        </w:rPr>
-        <w:t>.</w:t>
-      </w:r>
-      <w:r>
-        <w:rPr>
-          <w:b/>
-          <w:bCs/>
-        </w:rPr>
-        <w:t xml:space="preserve"> Budgetary Risk</w:t>
+        <w:t>5. Technology Requirement</w:t>
       </w:r>
       <w:r>
         <w:rPr>
@@ -711,38 +711,23 @@
           <w:i/>
           <w:iCs/>
         </w:rPr>
-        <w:t>*budgeting</w:t>
-      </w:r>
-    </w:p>
-    <w:p/>
-    <w:p/>
-    <w:p>
-      <w:pPr>
+        <w:t xml:space="preserve">*software and hardware </w:t>
+      </w:r>
+      <w:proofErr w:type="spellStart"/>
+      <w:r>
         <w:rPr>
           <w:i/>
           <w:iCs/>
         </w:rPr>
-      </w:pPr>
-      <w:r>
-        <w:rPr>
-          <w:b/>
-          <w:bCs/>
-        </w:rPr>
-        <w:t>5. Technology Requirement</w:t>
-      </w:r>
-      <w:r>
-        <w:rPr>
-          <w:b/>
-          <w:bCs/>
-        </w:rPr>
-        <w:t xml:space="preserve"> </w:t>
-      </w:r>
+        <w:t>na</w:t>
+      </w:r>
+      <w:proofErr w:type="spellEnd"/>
       <w:r>
         <w:rPr>
           <w:i/>
           <w:iCs/>
         </w:rPr>
-        <w:t xml:space="preserve">*software and hardware </w:t>
+        <w:t xml:space="preserve"> </w:t>
       </w:r>
       <w:proofErr w:type="spellStart"/>
       <w:r>
@@ -750,7 +735,7 @@
           <w:i/>
           <w:iCs/>
         </w:rPr>
-        <w:t>na</w:t>
+        <w:t>naka</w:t>
       </w:r>
       <w:proofErr w:type="spellEnd"/>
       <w:r>
@@ -758,25 +743,2004 @@
           <w:i/>
           <w:iCs/>
         </w:rPr>
-        <w:t xml:space="preserve"> </w:t>
-      </w:r>
-      <w:proofErr w:type="spellStart"/>
-      <w:r>
+        <w:t xml:space="preserve"> table form</w:t>
+      </w:r>
+    </w:p>
+    <w:p/>
+    <w:p>
+      <w:pPr>
         <w:rPr>
           <w:i/>
           <w:iCs/>
         </w:rPr>
-        <w:t>naka</w:t>
-      </w:r>
-      <w:proofErr w:type="spellEnd"/>
+      </w:pPr>
+      <w:r>
+        <w:rPr>
+          <w:b/>
+          <w:bCs/>
+        </w:rPr>
+        <w:t>6. Milestone and Reporting</w:t>
+      </w:r>
+      <w:r>
+        <w:rPr>
+          <w:b/>
+          <w:bCs/>
+        </w:rPr>
+        <w:t xml:space="preserve"> </w:t>
+      </w:r>
       <w:r>
         <w:rPr>
           <w:i/>
           <w:iCs/>
         </w:rPr>
-        <w:t xml:space="preserve"> table form</w:t>
-      </w:r>
-    </w:p>
+        <w:t>*hours will be divided into 6 months</w:t>
+      </w:r>
+    </w:p>
+    <w:p>
+      <w:r>
+        <w:t>a. Analysis</w:t>
+      </w:r>
+    </w:p>
+    <w:p>
+      <w:r>
+        <w:t>b. Development</w:t>
+      </w:r>
+    </w:p>
+    <w:p>
+      <w:r>
+        <w:t>c. Testing</w:t>
+      </w:r>
+    </w:p>
+    <w:p>
+      <w:r>
+        <w:t>d. Deployment</w:t>
+      </w:r>
+    </w:p>
+    <w:p>
+      <w:r>
+        <w:t>e. Training</w:t>
+      </w:r>
+    </w:p>
+    <w:p>
+      <w:pPr>
+        <w:spacing w:line="360" w:lineRule="atLeast"/>
+        <w:rPr>
+          <w:rFonts w:eastAsia="Times New Roman" w:cs="Arial"/>
+          <w:color w:val="000000" w:themeColor="text1"/>
+          <w:sz w:val="24"/>
+          <w:szCs w:val="24"/>
+        </w:rPr>
+      </w:pPr>
+    </w:p>
+    <w:tbl>
+      <w:tblPr>
+        <w:tblW w:w="9622" w:type="dxa"/>
+        <w:tblCellMar>
+          <w:top w:w="15" w:type="dxa"/>
+          <w:left w:w="15" w:type="dxa"/>
+          <w:bottom w:w="15" w:type="dxa"/>
+          <w:right w:w="15" w:type="dxa"/>
+        </w:tblCellMar>
+        <w:tblLook w:val="04A0" w:firstRow="1" w:lastRow="0" w:firstColumn="1" w:lastColumn="0" w:noHBand="0" w:noVBand="1"/>
+      </w:tblPr>
+      <w:tblGrid>
+        <w:gridCol w:w="1615"/>
+        <w:gridCol w:w="2842"/>
+        <w:gridCol w:w="1835"/>
+        <w:gridCol w:w="1170"/>
+        <w:gridCol w:w="2160"/>
+      </w:tblGrid>
+      <w:tr>
+        <w:trPr>
+          <w:tblHeader/>
+        </w:trPr>
+        <w:tc>
+          <w:tcPr>
+            <w:tcW w:w="1615" w:type="dxa"/>
+            <w:tcBorders>
+              <w:top w:val="single" w:sz="6" w:space="0" w:color="E5E5E5"/>
+              <w:left w:val="single" w:sz="6" w:space="0" w:color="CCCCCC"/>
+              <w:bottom w:val="single" w:sz="6" w:space="0" w:color="E5E5E5"/>
+              <w:right w:val="single" w:sz="6" w:space="0" w:color="E5E5E5"/>
+            </w:tcBorders>
+            <w:shd w:val="clear" w:color="auto" w:fill="CCCCCC"/>
+            <w:tcMar>
+              <w:top w:w="120" w:type="dxa"/>
+              <w:left w:w="120" w:type="dxa"/>
+              <w:bottom w:w="120" w:type="dxa"/>
+              <w:right w:w="120" w:type="dxa"/>
+            </w:tcMar>
+            <w:vAlign w:val="bottom"/>
+            <w:hideMark/>
+          </w:tcPr>
+          <w:p>
+            <w:pPr>
+              <w:spacing w:before="100" w:beforeAutospacing="1" w:after="100" w:afterAutospacing="1" w:line="270" w:lineRule="atLeast"/>
+              <w:ind w:left="300"/>
+              <w:jc w:val="center"/>
+              <w:rPr>
+                <w:rFonts w:eastAsia="Times New Roman" w:cs="Times New Roman"/>
+                <w:b/>
+                <w:bCs/>
+                <w:color w:val="000000" w:themeColor="text1"/>
+                <w:sz w:val="24"/>
+                <w:szCs w:val="24"/>
+              </w:rPr>
+            </w:pPr>
+            <w:r>
+              <w:rPr>
+                <w:rFonts w:eastAsia="Times New Roman" w:cs="Times New Roman"/>
+                <w:b/>
+                <w:bCs/>
+                <w:color w:val="000000" w:themeColor="text1"/>
+                <w:sz w:val="24"/>
+                <w:szCs w:val="24"/>
+              </w:rPr>
+              <w:t>Milestone</w:t>
+            </w:r>
+          </w:p>
+        </w:tc>
+        <w:tc>
+          <w:tcPr>
+            <w:tcW w:w="2842" w:type="dxa"/>
+            <w:tcBorders>
+              <w:top w:val="single" w:sz="6" w:space="0" w:color="E5E5E5"/>
+              <w:left w:val="single" w:sz="6" w:space="0" w:color="E5E5E5"/>
+              <w:bottom w:val="single" w:sz="6" w:space="0" w:color="E5E5E5"/>
+              <w:right w:val="single" w:sz="6" w:space="0" w:color="E5E5E5"/>
+            </w:tcBorders>
+            <w:shd w:val="clear" w:color="auto" w:fill="CCCCCC"/>
+            <w:tcMar>
+              <w:top w:w="120" w:type="dxa"/>
+              <w:left w:w="120" w:type="dxa"/>
+              <w:bottom w:w="120" w:type="dxa"/>
+              <w:right w:w="120" w:type="dxa"/>
+            </w:tcMar>
+            <w:vAlign w:val="bottom"/>
+            <w:hideMark/>
+          </w:tcPr>
+          <w:p>
+            <w:pPr>
+              <w:spacing w:before="100" w:beforeAutospacing="1" w:after="100" w:afterAutospacing="1" w:line="270" w:lineRule="atLeast"/>
+              <w:jc w:val="center"/>
+              <w:rPr>
+                <w:rFonts w:eastAsia="Times New Roman" w:cs="Times New Roman"/>
+                <w:b/>
+                <w:bCs/>
+                <w:color w:val="000000" w:themeColor="text1"/>
+                <w:sz w:val="24"/>
+                <w:szCs w:val="24"/>
+              </w:rPr>
+            </w:pPr>
+            <w:r>
+              <w:rPr>
+                <w:rFonts w:eastAsia="Times New Roman" w:cs="Times New Roman"/>
+                <w:b/>
+                <w:bCs/>
+                <w:color w:val="000000" w:themeColor="text1"/>
+                <w:sz w:val="24"/>
+                <w:szCs w:val="24"/>
+              </w:rPr>
+              <w:t>Tasks</w:t>
+            </w:r>
+          </w:p>
+        </w:tc>
+        <w:tc>
+          <w:tcPr>
+            <w:tcW w:w="1835" w:type="dxa"/>
+            <w:tcBorders>
+              <w:top w:val="single" w:sz="6" w:space="0" w:color="E5E5E5"/>
+              <w:left w:val="single" w:sz="6" w:space="0" w:color="E5E5E5"/>
+              <w:bottom w:val="single" w:sz="6" w:space="0" w:color="E5E5E5"/>
+              <w:right w:val="single" w:sz="6" w:space="0" w:color="E5E5E5"/>
+            </w:tcBorders>
+            <w:shd w:val="clear" w:color="auto" w:fill="CCCCCC"/>
+            <w:tcMar>
+              <w:top w:w="120" w:type="dxa"/>
+              <w:left w:w="120" w:type="dxa"/>
+              <w:bottom w:w="120" w:type="dxa"/>
+              <w:right w:w="120" w:type="dxa"/>
+            </w:tcMar>
+            <w:vAlign w:val="bottom"/>
+            <w:hideMark/>
+          </w:tcPr>
+          <w:p>
+            <w:pPr>
+              <w:spacing w:before="100" w:beforeAutospacing="1" w:after="100" w:afterAutospacing="1" w:line="270" w:lineRule="atLeast"/>
+              <w:jc w:val="center"/>
+              <w:rPr>
+                <w:rFonts w:eastAsia="Times New Roman" w:cs="Times New Roman"/>
+                <w:b/>
+                <w:bCs/>
+                <w:color w:val="000000" w:themeColor="text1"/>
+                <w:sz w:val="24"/>
+                <w:szCs w:val="24"/>
+              </w:rPr>
+            </w:pPr>
+            <w:r>
+              <w:rPr>
+                <w:rFonts w:eastAsia="Times New Roman" w:cs="Times New Roman"/>
+                <w:b/>
+                <w:bCs/>
+                <w:color w:val="000000" w:themeColor="text1"/>
+                <w:sz w:val="24"/>
+                <w:szCs w:val="24"/>
+              </w:rPr>
+              <w:t>Reporting</w:t>
+            </w:r>
+          </w:p>
+        </w:tc>
+        <w:tc>
+          <w:tcPr>
+            <w:tcW w:w="1170" w:type="dxa"/>
+            <w:tcBorders>
+              <w:top w:val="single" w:sz="6" w:space="0" w:color="E5E5E5"/>
+              <w:left w:val="single" w:sz="6" w:space="0" w:color="E5E5E5"/>
+              <w:bottom w:val="single" w:sz="6" w:space="0" w:color="E5E5E5"/>
+              <w:right w:val="single" w:sz="6" w:space="0" w:color="E5E5E5"/>
+            </w:tcBorders>
+            <w:shd w:val="clear" w:color="auto" w:fill="CCCCCC"/>
+            <w:tcMar>
+              <w:top w:w="120" w:type="dxa"/>
+              <w:left w:w="120" w:type="dxa"/>
+              <w:bottom w:w="120" w:type="dxa"/>
+              <w:right w:w="120" w:type="dxa"/>
+            </w:tcMar>
+            <w:vAlign w:val="bottom"/>
+            <w:hideMark/>
+          </w:tcPr>
+          <w:p>
+            <w:pPr>
+              <w:spacing w:before="100" w:beforeAutospacing="1" w:after="100" w:afterAutospacing="1" w:line="270" w:lineRule="atLeast"/>
+              <w:jc w:val="center"/>
+              <w:rPr>
+                <w:rFonts w:eastAsia="Times New Roman" w:cs="Times New Roman"/>
+                <w:b/>
+                <w:bCs/>
+                <w:color w:val="000000" w:themeColor="text1"/>
+                <w:sz w:val="24"/>
+                <w:szCs w:val="24"/>
+              </w:rPr>
+            </w:pPr>
+            <w:r>
+              <w:rPr>
+                <w:rFonts w:eastAsia="Times New Roman" w:cs="Times New Roman"/>
+                <w:b/>
+                <w:bCs/>
+                <w:color w:val="000000" w:themeColor="text1"/>
+                <w:sz w:val="24"/>
+                <w:szCs w:val="24"/>
+              </w:rPr>
+              <w:t>Hours</w:t>
+            </w:r>
+          </w:p>
+        </w:tc>
+        <w:tc>
+          <w:tcPr>
+            <w:tcW w:w="2160" w:type="dxa"/>
+            <w:tcBorders>
+              <w:top w:val="single" w:sz="6" w:space="0" w:color="E5E5E5"/>
+              <w:left w:val="single" w:sz="6" w:space="0" w:color="E5E5E5"/>
+              <w:bottom w:val="single" w:sz="6" w:space="0" w:color="E5E5E5"/>
+              <w:right w:val="single" w:sz="6" w:space="0" w:color="CCCCCC"/>
+            </w:tcBorders>
+            <w:shd w:val="clear" w:color="auto" w:fill="CCCCCC"/>
+            <w:tcMar>
+              <w:top w:w="120" w:type="dxa"/>
+              <w:left w:w="120" w:type="dxa"/>
+              <w:bottom w:w="120" w:type="dxa"/>
+              <w:right w:w="120" w:type="dxa"/>
+            </w:tcMar>
+            <w:vAlign w:val="bottom"/>
+            <w:hideMark/>
+          </w:tcPr>
+          <w:p>
+            <w:pPr>
+              <w:spacing w:before="100" w:beforeAutospacing="1" w:after="100" w:afterAutospacing="1" w:line="270" w:lineRule="atLeast"/>
+              <w:jc w:val="center"/>
+              <w:rPr>
+                <w:rFonts w:eastAsia="Times New Roman" w:cs="Times New Roman"/>
+                <w:b/>
+                <w:bCs/>
+                <w:color w:val="000000" w:themeColor="text1"/>
+                <w:sz w:val="24"/>
+                <w:szCs w:val="24"/>
+              </w:rPr>
+            </w:pPr>
+            <w:r>
+              <w:rPr>
+                <w:rFonts w:eastAsia="Times New Roman" w:cs="Times New Roman"/>
+                <w:b/>
+                <w:bCs/>
+                <w:color w:val="000000" w:themeColor="text1"/>
+                <w:sz w:val="24"/>
+                <w:szCs w:val="24"/>
+              </w:rPr>
+              <w:t>Date</w:t>
+            </w:r>
+          </w:p>
+        </w:tc>
+      </w:tr>
+      <w:tr>
+        <w:tc>
+          <w:tcPr>
+            <w:tcW w:w="1615" w:type="dxa"/>
+            <w:tcBorders>
+              <w:top w:val="single" w:sz="6" w:space="0" w:color="E5E5E5"/>
+              <w:left w:val="single" w:sz="6" w:space="0" w:color="E5E5E5"/>
+              <w:bottom w:val="single" w:sz="6" w:space="0" w:color="E5E5E5"/>
+              <w:right w:val="single" w:sz="6" w:space="0" w:color="E5E5E5"/>
+            </w:tcBorders>
+            <w:tcMar>
+              <w:top w:w="120" w:type="dxa"/>
+              <w:left w:w="120" w:type="dxa"/>
+              <w:bottom w:w="120" w:type="dxa"/>
+              <w:right w:w="120" w:type="dxa"/>
+            </w:tcMar>
+            <w:hideMark/>
+          </w:tcPr>
+          <w:p>
+            <w:pPr>
+              <w:spacing w:after="0" w:line="270" w:lineRule="atLeast"/>
+              <w:rPr>
+                <w:rFonts w:eastAsia="Times New Roman" w:cs="Times New Roman"/>
+                <w:color w:val="000000" w:themeColor="text1"/>
+                <w:sz w:val="24"/>
+                <w:szCs w:val="24"/>
+              </w:rPr>
+            </w:pPr>
+            <w:r>
+              <w:rPr>
+                <w:rFonts w:eastAsia="Times New Roman" w:cs="Times New Roman"/>
+                <w:color w:val="000000" w:themeColor="text1"/>
+                <w:sz w:val="24"/>
+                <w:szCs w:val="24"/>
+              </w:rPr>
+              <w:t> </w:t>
+            </w:r>
+            <w:r>
+              <w:rPr>
+                <w:rFonts w:eastAsia="Times New Roman" w:cs="Times New Roman"/>
+                <w:color w:val="000000" w:themeColor="text1"/>
+                <w:sz w:val="24"/>
+                <w:szCs w:val="24"/>
+              </w:rPr>
+              <w:t>Analysis</w:t>
+            </w:r>
+          </w:p>
+        </w:tc>
+        <w:tc>
+          <w:tcPr>
+            <w:tcW w:w="2842" w:type="dxa"/>
+            <w:tcBorders>
+              <w:top w:val="single" w:sz="6" w:space="0" w:color="E5E5E5"/>
+              <w:left w:val="single" w:sz="6" w:space="0" w:color="E5E5E5"/>
+              <w:bottom w:val="single" w:sz="6" w:space="0" w:color="E5E5E5"/>
+              <w:right w:val="single" w:sz="6" w:space="0" w:color="E5E5E5"/>
+            </w:tcBorders>
+            <w:tcMar>
+              <w:top w:w="120" w:type="dxa"/>
+              <w:left w:w="120" w:type="dxa"/>
+              <w:bottom w:w="120" w:type="dxa"/>
+              <w:right w:w="120" w:type="dxa"/>
+            </w:tcMar>
+            <w:hideMark/>
+          </w:tcPr>
+          <w:p>
+            <w:pPr>
+              <w:pStyle w:val="NoSpacing"/>
+              <w:numPr>
+                <w:ilvl w:val="0"/>
+                <w:numId w:val="2"/>
+              </w:numPr>
+              <w:ind w:left="394"/>
+              <w:rPr>
+                <w:rFonts w:eastAsia="Times New Roman"/>
+              </w:rPr>
+            </w:pPr>
+            <w:r>
+              <w:rPr>
+                <w:rFonts w:eastAsia="Times New Roman"/>
+              </w:rPr>
+              <w:t>Gather information to learn problem domain</w:t>
+            </w:r>
+          </w:p>
+          <w:p>
+            <w:pPr>
+              <w:pStyle w:val="NoSpacing"/>
+              <w:numPr>
+                <w:ilvl w:val="0"/>
+                <w:numId w:val="2"/>
+              </w:numPr>
+              <w:ind w:left="394"/>
+              <w:rPr>
+                <w:rFonts w:eastAsia="Times New Roman"/>
+              </w:rPr>
+            </w:pPr>
+            <w:r>
+              <w:rPr>
+                <w:rFonts w:eastAsia="Times New Roman"/>
+              </w:rPr>
+              <w:t>Define system requirements</w:t>
+            </w:r>
+          </w:p>
+          <w:p>
+            <w:pPr>
+              <w:pStyle w:val="NoSpacing"/>
+              <w:numPr>
+                <w:ilvl w:val="0"/>
+                <w:numId w:val="2"/>
+              </w:numPr>
+              <w:ind w:left="394"/>
+              <w:rPr>
+                <w:rFonts w:eastAsia="Times New Roman"/>
+              </w:rPr>
+            </w:pPr>
+            <w:r>
+              <w:rPr>
+                <w:rFonts w:eastAsia="Times New Roman"/>
+              </w:rPr>
+              <w:t>Build prototypes for discovery of requirements</w:t>
+            </w:r>
+          </w:p>
+          <w:p>
+            <w:pPr>
+              <w:pStyle w:val="NoSpacing"/>
+              <w:numPr>
+                <w:ilvl w:val="0"/>
+                <w:numId w:val="2"/>
+              </w:numPr>
+              <w:ind w:left="394"/>
+              <w:rPr>
+                <w:rFonts w:eastAsia="Times New Roman"/>
+              </w:rPr>
+            </w:pPr>
+            <w:r>
+              <w:rPr>
+                <w:rFonts w:eastAsia="Times New Roman"/>
+              </w:rPr>
+              <w:t>Prioritize requirements</w:t>
+            </w:r>
+          </w:p>
+          <w:p>
+            <w:pPr>
+              <w:pStyle w:val="NoSpacing"/>
+              <w:numPr>
+                <w:ilvl w:val="0"/>
+                <w:numId w:val="2"/>
+              </w:numPr>
+              <w:ind w:left="394"/>
+              <w:rPr>
+                <w:rFonts w:eastAsia="Times New Roman"/>
+              </w:rPr>
+            </w:pPr>
+            <w:r>
+              <w:rPr>
+                <w:rFonts w:eastAsia="Times New Roman"/>
+              </w:rPr>
+              <w:t>Generate and evaluate alternatives</w:t>
+            </w:r>
+          </w:p>
+          <w:p>
+            <w:pPr>
+              <w:pStyle w:val="NoSpacing"/>
+              <w:numPr>
+                <w:ilvl w:val="0"/>
+                <w:numId w:val="2"/>
+              </w:numPr>
+              <w:ind w:left="394"/>
+              <w:rPr>
+                <w:rFonts w:eastAsia="Times New Roman"/>
+              </w:rPr>
+            </w:pPr>
+            <w:r>
+              <w:rPr>
+                <w:rFonts w:eastAsia="Times New Roman"/>
+              </w:rPr>
+              <w:t>Review recommendations with management</w:t>
+            </w:r>
+          </w:p>
+          <w:p>
+            <w:pPr>
+              <w:spacing w:after="0" w:line="270" w:lineRule="atLeast"/>
+              <w:rPr>
+                <w:rFonts w:eastAsia="Times New Roman" w:cs="Times New Roman"/>
+                <w:color w:val="000000" w:themeColor="text1"/>
+                <w:sz w:val="24"/>
+                <w:szCs w:val="24"/>
+              </w:rPr>
+            </w:pPr>
+          </w:p>
+        </w:tc>
+        <w:tc>
+          <w:tcPr>
+            <w:tcW w:w="1835" w:type="dxa"/>
+            <w:tcBorders>
+              <w:top w:val="single" w:sz="6" w:space="0" w:color="E5E5E5"/>
+              <w:left w:val="single" w:sz="6" w:space="0" w:color="E5E5E5"/>
+              <w:bottom w:val="single" w:sz="6" w:space="0" w:color="E5E5E5"/>
+              <w:right w:val="single" w:sz="6" w:space="0" w:color="E5E5E5"/>
+            </w:tcBorders>
+            <w:tcMar>
+              <w:top w:w="120" w:type="dxa"/>
+              <w:left w:w="120" w:type="dxa"/>
+              <w:bottom w:w="120" w:type="dxa"/>
+              <w:right w:w="120" w:type="dxa"/>
+            </w:tcMar>
+            <w:hideMark/>
+          </w:tcPr>
+          <w:p>
+            <w:pPr>
+              <w:spacing w:after="0" w:line="270" w:lineRule="atLeast"/>
+              <w:rPr>
+                <w:rFonts w:eastAsia="Times New Roman" w:cs="Times New Roman"/>
+                <w:i/>
+                <w:color w:val="000000" w:themeColor="text1"/>
+                <w:sz w:val="24"/>
+                <w:szCs w:val="24"/>
+              </w:rPr>
+            </w:pPr>
+            <w:r>
+              <w:rPr>
+                <w:rFonts w:eastAsia="Times New Roman" w:cs="Times New Roman"/>
+                <w:i/>
+                <w:color w:val="000000" w:themeColor="text1"/>
+                <w:sz w:val="24"/>
+                <w:szCs w:val="24"/>
+              </w:rPr>
+              <w:t> To-be-agreed upon</w:t>
+            </w:r>
+          </w:p>
+        </w:tc>
+        <w:tc>
+          <w:tcPr>
+            <w:tcW w:w="1170" w:type="dxa"/>
+            <w:tcBorders>
+              <w:top w:val="single" w:sz="6" w:space="0" w:color="E5E5E5"/>
+              <w:left w:val="single" w:sz="6" w:space="0" w:color="E5E5E5"/>
+              <w:bottom w:val="single" w:sz="6" w:space="0" w:color="E5E5E5"/>
+              <w:right w:val="single" w:sz="6" w:space="0" w:color="E5E5E5"/>
+            </w:tcBorders>
+            <w:tcMar>
+              <w:top w:w="120" w:type="dxa"/>
+              <w:left w:w="120" w:type="dxa"/>
+              <w:bottom w:w="120" w:type="dxa"/>
+              <w:right w:w="120" w:type="dxa"/>
+            </w:tcMar>
+            <w:hideMark/>
+          </w:tcPr>
+          <w:p>
+            <w:pPr>
+              <w:spacing w:after="0" w:line="270" w:lineRule="atLeast"/>
+              <w:rPr>
+                <w:rFonts w:eastAsia="Times New Roman" w:cs="Times New Roman"/>
+                <w:color w:val="000000" w:themeColor="text1"/>
+                <w:sz w:val="24"/>
+                <w:szCs w:val="24"/>
+              </w:rPr>
+            </w:pPr>
+            <w:r>
+              <w:rPr>
+                <w:rFonts w:eastAsia="Times New Roman" w:cs="Times New Roman"/>
+                <w:color w:val="000000" w:themeColor="text1"/>
+                <w:sz w:val="24"/>
+                <w:szCs w:val="24"/>
+              </w:rPr>
+              <w:t>324</w:t>
+            </w:r>
+            <w:r>
+              <w:rPr>
+                <w:rFonts w:eastAsia="Times New Roman" w:cs="Times New Roman"/>
+                <w:color w:val="000000" w:themeColor="text1"/>
+                <w:sz w:val="24"/>
+                <w:szCs w:val="24"/>
+              </w:rPr>
+              <w:t xml:space="preserve"> hours</w:t>
+            </w:r>
+          </w:p>
+        </w:tc>
+        <w:tc>
+          <w:tcPr>
+            <w:tcW w:w="2160" w:type="dxa"/>
+            <w:tcBorders>
+              <w:top w:val="single" w:sz="6" w:space="0" w:color="E5E5E5"/>
+              <w:left w:val="single" w:sz="6" w:space="0" w:color="E5E5E5"/>
+              <w:bottom w:val="single" w:sz="6" w:space="0" w:color="E5E5E5"/>
+              <w:right w:val="single" w:sz="6" w:space="0" w:color="E5E5E5"/>
+            </w:tcBorders>
+            <w:tcMar>
+              <w:top w:w="120" w:type="dxa"/>
+              <w:left w:w="120" w:type="dxa"/>
+              <w:bottom w:w="120" w:type="dxa"/>
+              <w:right w:w="120" w:type="dxa"/>
+            </w:tcMar>
+            <w:hideMark/>
+          </w:tcPr>
+          <w:p>
+            <w:pPr>
+              <w:spacing w:after="0" w:line="270" w:lineRule="atLeast"/>
+              <w:rPr>
+                <w:rFonts w:eastAsia="Times New Roman" w:cs="Times New Roman"/>
+                <w:i/>
+                <w:color w:val="000000" w:themeColor="text1"/>
+                <w:sz w:val="24"/>
+                <w:szCs w:val="24"/>
+              </w:rPr>
+            </w:pPr>
+            <w:r>
+              <w:rPr>
+                <w:rFonts w:eastAsia="Times New Roman" w:cs="Times New Roman"/>
+                <w:i/>
+                <w:color w:val="000000" w:themeColor="text1"/>
+                <w:sz w:val="24"/>
+                <w:szCs w:val="24"/>
+              </w:rPr>
+              <w:t> To-be-agreed upon</w:t>
+            </w:r>
+          </w:p>
+        </w:tc>
+      </w:tr>
+      <w:tr>
+        <w:tc>
+          <w:tcPr>
+            <w:tcW w:w="1615" w:type="dxa"/>
+            <w:tcBorders>
+              <w:top w:val="single" w:sz="6" w:space="0" w:color="E5E5E5"/>
+              <w:left w:val="single" w:sz="6" w:space="0" w:color="E5E5E5"/>
+              <w:bottom w:val="single" w:sz="6" w:space="0" w:color="E5E5E5"/>
+              <w:right w:val="single" w:sz="6" w:space="0" w:color="E5E5E5"/>
+            </w:tcBorders>
+            <w:tcMar>
+              <w:top w:w="120" w:type="dxa"/>
+              <w:left w:w="120" w:type="dxa"/>
+              <w:bottom w:w="120" w:type="dxa"/>
+              <w:right w:w="120" w:type="dxa"/>
+            </w:tcMar>
+            <w:hideMark/>
+          </w:tcPr>
+          <w:p>
+            <w:pPr>
+              <w:spacing w:after="0" w:line="360" w:lineRule="atLeast"/>
+              <w:rPr>
+                <w:rFonts w:eastAsia="Times New Roman" w:cs="Arial"/>
+                <w:color w:val="000000" w:themeColor="text1"/>
+                <w:sz w:val="24"/>
+                <w:szCs w:val="24"/>
+              </w:rPr>
+            </w:pPr>
+            <w:r>
+              <w:rPr>
+                <w:rFonts w:eastAsia="Times New Roman" w:cs="Times New Roman"/>
+                <w:color w:val="000000" w:themeColor="text1"/>
+                <w:sz w:val="24"/>
+                <w:szCs w:val="24"/>
+              </w:rPr>
+              <w:lastRenderedPageBreak/>
+              <w:t> </w:t>
+            </w:r>
+            <w:r>
+              <w:rPr>
+                <w:rFonts w:eastAsia="Times New Roman" w:cs="Arial"/>
+                <w:color w:val="000000" w:themeColor="text1"/>
+                <w:sz w:val="24"/>
+                <w:szCs w:val="24"/>
+              </w:rPr>
+              <w:t>Development</w:t>
+            </w:r>
+          </w:p>
+          <w:p>
+            <w:pPr>
+              <w:spacing w:after="0" w:line="270" w:lineRule="atLeast"/>
+              <w:rPr>
+                <w:rFonts w:eastAsia="Times New Roman" w:cs="Times New Roman"/>
+                <w:color w:val="000000" w:themeColor="text1"/>
+                <w:sz w:val="24"/>
+                <w:szCs w:val="24"/>
+              </w:rPr>
+            </w:pPr>
+          </w:p>
+        </w:tc>
+        <w:tc>
+          <w:tcPr>
+            <w:tcW w:w="2842" w:type="dxa"/>
+            <w:tcBorders>
+              <w:top w:val="single" w:sz="6" w:space="0" w:color="E5E5E5"/>
+              <w:left w:val="single" w:sz="6" w:space="0" w:color="E5E5E5"/>
+              <w:bottom w:val="single" w:sz="6" w:space="0" w:color="E5E5E5"/>
+              <w:right w:val="single" w:sz="6" w:space="0" w:color="E5E5E5"/>
+            </w:tcBorders>
+            <w:tcMar>
+              <w:top w:w="120" w:type="dxa"/>
+              <w:left w:w="120" w:type="dxa"/>
+              <w:bottom w:w="120" w:type="dxa"/>
+              <w:right w:w="120" w:type="dxa"/>
+            </w:tcMar>
+            <w:hideMark/>
+          </w:tcPr>
+          <w:p>
+            <w:pPr>
+              <w:pStyle w:val="NoSpacing"/>
+              <w:numPr>
+                <w:ilvl w:val="0"/>
+                <w:numId w:val="2"/>
+              </w:numPr>
+              <w:ind w:left="394"/>
+              <w:rPr>
+                <w:rFonts w:eastAsia="Times New Roman"/>
+              </w:rPr>
+            </w:pPr>
+            <w:r>
+              <w:rPr>
+                <w:rFonts w:eastAsia="Times New Roman"/>
+              </w:rPr>
+              <w:t> Design and integrate the network</w:t>
+            </w:r>
+          </w:p>
+          <w:p>
+            <w:pPr>
+              <w:pStyle w:val="NoSpacing"/>
+              <w:numPr>
+                <w:ilvl w:val="0"/>
+                <w:numId w:val="2"/>
+              </w:numPr>
+              <w:ind w:left="394"/>
+              <w:rPr>
+                <w:rFonts w:eastAsia="Times New Roman"/>
+              </w:rPr>
+            </w:pPr>
+            <w:r>
+              <w:rPr>
+                <w:rFonts w:eastAsia="Times New Roman"/>
+              </w:rPr>
+              <w:t>Design the application architecture</w:t>
+            </w:r>
+          </w:p>
+          <w:p>
+            <w:pPr>
+              <w:pStyle w:val="NoSpacing"/>
+              <w:numPr>
+                <w:ilvl w:val="0"/>
+                <w:numId w:val="2"/>
+              </w:numPr>
+              <w:ind w:left="394"/>
+              <w:rPr>
+                <w:rFonts w:eastAsia="Times New Roman"/>
+              </w:rPr>
+            </w:pPr>
+            <w:r>
+              <w:rPr>
+                <w:rFonts w:eastAsia="Times New Roman"/>
+              </w:rPr>
+              <w:t>Design the user interfaces</w:t>
+            </w:r>
+          </w:p>
+          <w:p>
+            <w:pPr>
+              <w:pStyle w:val="NoSpacing"/>
+              <w:numPr>
+                <w:ilvl w:val="0"/>
+                <w:numId w:val="2"/>
+              </w:numPr>
+              <w:ind w:left="394"/>
+              <w:rPr>
+                <w:rFonts w:eastAsia="Times New Roman"/>
+              </w:rPr>
+            </w:pPr>
+            <w:r>
+              <w:rPr>
+                <w:rFonts w:eastAsia="Times New Roman"/>
+              </w:rPr>
+              <w:t>Design the system interfaces</w:t>
+            </w:r>
+          </w:p>
+          <w:p>
+            <w:pPr>
+              <w:pStyle w:val="NoSpacing"/>
+              <w:numPr>
+                <w:ilvl w:val="0"/>
+                <w:numId w:val="2"/>
+              </w:numPr>
+              <w:ind w:left="394"/>
+              <w:rPr>
+                <w:rFonts w:eastAsia="Times New Roman"/>
+              </w:rPr>
+            </w:pPr>
+            <w:r>
+              <w:rPr>
+                <w:rFonts w:eastAsia="Times New Roman"/>
+              </w:rPr>
+              <w:t>Design and integrate the database</w:t>
+            </w:r>
+          </w:p>
+          <w:p>
+            <w:pPr>
+              <w:pStyle w:val="NoSpacing"/>
+              <w:numPr>
+                <w:ilvl w:val="0"/>
+                <w:numId w:val="2"/>
+              </w:numPr>
+              <w:ind w:left="394"/>
+              <w:rPr>
+                <w:rFonts w:eastAsia="Times New Roman"/>
+              </w:rPr>
+            </w:pPr>
+            <w:r>
+              <w:rPr>
+                <w:rFonts w:eastAsia="Times New Roman"/>
+              </w:rPr>
+              <w:t>Prototype for design details</w:t>
+            </w:r>
+          </w:p>
+          <w:p>
+            <w:pPr>
+              <w:pStyle w:val="NoSpacing"/>
+              <w:numPr>
+                <w:ilvl w:val="0"/>
+                <w:numId w:val="2"/>
+              </w:numPr>
+              <w:ind w:left="394"/>
+              <w:rPr>
+                <w:rFonts w:eastAsia="Times New Roman"/>
+              </w:rPr>
+            </w:pPr>
+            <w:r>
+              <w:rPr>
+                <w:rFonts w:eastAsia="Times New Roman"/>
+              </w:rPr>
+              <w:t>Design and integrate system controls</w:t>
+            </w:r>
+          </w:p>
+          <w:p>
+            <w:pPr>
+              <w:pStyle w:val="NoSpacing"/>
+              <w:numPr>
+                <w:ilvl w:val="0"/>
+                <w:numId w:val="2"/>
+              </w:numPr>
+              <w:ind w:left="394"/>
+              <w:rPr>
+                <w:rFonts w:eastAsia="Times New Roman"/>
+              </w:rPr>
+            </w:pPr>
+            <w:r>
+              <w:rPr>
+                <w:rFonts w:eastAsia="Times New Roman"/>
+              </w:rPr>
+              <w:t>Construct software components</w:t>
+            </w:r>
+          </w:p>
+          <w:p>
+            <w:pPr>
+              <w:pStyle w:val="NoSpacing"/>
+              <w:ind w:left="394"/>
+              <w:rPr>
+                <w:rFonts w:eastAsia="Times New Roman"/>
+              </w:rPr>
+            </w:pPr>
+          </w:p>
+        </w:tc>
+        <w:tc>
+          <w:tcPr>
+            <w:tcW w:w="1835" w:type="dxa"/>
+            <w:tcBorders>
+              <w:top w:val="single" w:sz="6" w:space="0" w:color="E5E5E5"/>
+              <w:left w:val="single" w:sz="6" w:space="0" w:color="E5E5E5"/>
+              <w:bottom w:val="single" w:sz="6" w:space="0" w:color="E5E5E5"/>
+              <w:right w:val="single" w:sz="6" w:space="0" w:color="E5E5E5"/>
+            </w:tcBorders>
+            <w:tcMar>
+              <w:top w:w="120" w:type="dxa"/>
+              <w:left w:w="120" w:type="dxa"/>
+              <w:bottom w:w="120" w:type="dxa"/>
+              <w:right w:w="120" w:type="dxa"/>
+            </w:tcMar>
+            <w:hideMark/>
+          </w:tcPr>
+          <w:p>
+            <w:pPr>
+              <w:spacing w:after="0" w:line="270" w:lineRule="atLeast"/>
+              <w:rPr>
+                <w:rFonts w:eastAsia="Times New Roman" w:cs="Times New Roman"/>
+                <w:color w:val="000000" w:themeColor="text1"/>
+                <w:sz w:val="24"/>
+                <w:szCs w:val="24"/>
+              </w:rPr>
+            </w:pPr>
+            <w:r>
+              <w:rPr>
+                <w:rFonts w:eastAsia="Times New Roman" w:cs="Times New Roman"/>
+                <w:color w:val="000000" w:themeColor="text1"/>
+                <w:sz w:val="24"/>
+                <w:szCs w:val="24"/>
+              </w:rPr>
+              <w:t> </w:t>
+            </w:r>
+          </w:p>
+        </w:tc>
+        <w:tc>
+          <w:tcPr>
+            <w:tcW w:w="1170" w:type="dxa"/>
+            <w:tcBorders>
+              <w:top w:val="single" w:sz="6" w:space="0" w:color="E5E5E5"/>
+              <w:left w:val="single" w:sz="6" w:space="0" w:color="E5E5E5"/>
+              <w:bottom w:val="single" w:sz="6" w:space="0" w:color="E5E5E5"/>
+              <w:right w:val="single" w:sz="6" w:space="0" w:color="E5E5E5"/>
+            </w:tcBorders>
+            <w:tcMar>
+              <w:top w:w="120" w:type="dxa"/>
+              <w:left w:w="120" w:type="dxa"/>
+              <w:bottom w:w="120" w:type="dxa"/>
+              <w:right w:w="120" w:type="dxa"/>
+            </w:tcMar>
+            <w:hideMark/>
+          </w:tcPr>
+          <w:p>
+            <w:pPr>
+              <w:spacing w:after="0" w:line="270" w:lineRule="atLeast"/>
+              <w:rPr>
+                <w:rFonts w:eastAsia="Times New Roman" w:cs="Times New Roman"/>
+                <w:color w:val="000000" w:themeColor="text1"/>
+                <w:sz w:val="24"/>
+                <w:szCs w:val="24"/>
+              </w:rPr>
+            </w:pPr>
+            <w:r>
+              <w:rPr>
+                <w:rFonts w:eastAsia="Times New Roman" w:cs="Times New Roman"/>
+                <w:color w:val="000000" w:themeColor="text1"/>
+                <w:sz w:val="24"/>
+                <w:szCs w:val="24"/>
+              </w:rPr>
+              <w:t>842</w:t>
+            </w:r>
+            <w:r>
+              <w:rPr>
+                <w:rFonts w:eastAsia="Times New Roman" w:cs="Times New Roman"/>
+                <w:color w:val="000000" w:themeColor="text1"/>
+                <w:sz w:val="24"/>
+                <w:szCs w:val="24"/>
+              </w:rPr>
+              <w:t xml:space="preserve"> hours</w:t>
+            </w:r>
+          </w:p>
+        </w:tc>
+        <w:tc>
+          <w:tcPr>
+            <w:tcW w:w="2160" w:type="dxa"/>
+            <w:tcBorders>
+              <w:top w:val="single" w:sz="6" w:space="0" w:color="E5E5E5"/>
+              <w:left w:val="single" w:sz="6" w:space="0" w:color="E5E5E5"/>
+              <w:bottom w:val="single" w:sz="6" w:space="0" w:color="E5E5E5"/>
+              <w:right w:val="single" w:sz="6" w:space="0" w:color="E5E5E5"/>
+            </w:tcBorders>
+            <w:tcMar>
+              <w:top w:w="120" w:type="dxa"/>
+              <w:left w:w="120" w:type="dxa"/>
+              <w:bottom w:w="120" w:type="dxa"/>
+              <w:right w:w="120" w:type="dxa"/>
+            </w:tcMar>
+            <w:hideMark/>
+          </w:tcPr>
+          <w:p>
+            <w:pPr>
+              <w:spacing w:after="0" w:line="270" w:lineRule="atLeast"/>
+              <w:rPr>
+                <w:rFonts w:eastAsia="Times New Roman" w:cs="Times New Roman"/>
+                <w:color w:val="000000" w:themeColor="text1"/>
+                <w:sz w:val="24"/>
+                <w:szCs w:val="24"/>
+              </w:rPr>
+            </w:pPr>
+            <w:r>
+              <w:rPr>
+                <w:rFonts w:eastAsia="Times New Roman" w:cs="Times New Roman"/>
+                <w:color w:val="000000" w:themeColor="text1"/>
+                <w:sz w:val="24"/>
+                <w:szCs w:val="24"/>
+              </w:rPr>
+              <w:t> </w:t>
+            </w:r>
+          </w:p>
+        </w:tc>
+      </w:tr>
+      <w:tr>
+        <w:tc>
+          <w:tcPr>
+            <w:tcW w:w="1615" w:type="dxa"/>
+            <w:tcBorders>
+              <w:top w:val="single" w:sz="6" w:space="0" w:color="E5E5E5"/>
+              <w:left w:val="single" w:sz="6" w:space="0" w:color="E5E5E5"/>
+              <w:bottom w:val="single" w:sz="6" w:space="0" w:color="E5E5E5"/>
+              <w:right w:val="single" w:sz="6" w:space="0" w:color="E5E5E5"/>
+            </w:tcBorders>
+            <w:tcMar>
+              <w:top w:w="120" w:type="dxa"/>
+              <w:left w:w="120" w:type="dxa"/>
+              <w:bottom w:w="120" w:type="dxa"/>
+              <w:right w:w="120" w:type="dxa"/>
+            </w:tcMar>
+            <w:hideMark/>
+          </w:tcPr>
+          <w:p>
+            <w:pPr>
+              <w:spacing w:after="0" w:line="270" w:lineRule="atLeast"/>
+              <w:rPr>
+                <w:rFonts w:eastAsia="Times New Roman" w:cs="Times New Roman"/>
+                <w:color w:val="000000" w:themeColor="text1"/>
+                <w:sz w:val="24"/>
+                <w:szCs w:val="24"/>
+              </w:rPr>
+            </w:pPr>
+            <w:r>
+              <w:rPr>
+                <w:rFonts w:eastAsia="Times New Roman" w:cs="Times New Roman"/>
+                <w:color w:val="000000" w:themeColor="text1"/>
+                <w:sz w:val="24"/>
+                <w:szCs w:val="24"/>
+              </w:rPr>
+              <w:t> </w:t>
+            </w:r>
+            <w:r>
+              <w:rPr>
+                <w:rFonts w:eastAsia="Times New Roman" w:cs="Times New Roman"/>
+                <w:color w:val="000000" w:themeColor="text1"/>
+                <w:sz w:val="24"/>
+                <w:szCs w:val="24"/>
+              </w:rPr>
+              <w:t>Testing</w:t>
+            </w:r>
+          </w:p>
+        </w:tc>
+        <w:tc>
+          <w:tcPr>
+            <w:tcW w:w="2842" w:type="dxa"/>
+            <w:tcBorders>
+              <w:top w:val="single" w:sz="6" w:space="0" w:color="E5E5E5"/>
+              <w:left w:val="single" w:sz="6" w:space="0" w:color="E5E5E5"/>
+              <w:bottom w:val="single" w:sz="6" w:space="0" w:color="E5E5E5"/>
+              <w:right w:val="single" w:sz="6" w:space="0" w:color="E5E5E5"/>
+            </w:tcBorders>
+            <w:tcMar>
+              <w:top w:w="120" w:type="dxa"/>
+              <w:left w:w="120" w:type="dxa"/>
+              <w:bottom w:w="120" w:type="dxa"/>
+              <w:right w:w="120" w:type="dxa"/>
+            </w:tcMar>
+            <w:hideMark/>
+          </w:tcPr>
+          <w:p>
+            <w:pPr>
+              <w:pStyle w:val="NoSpacing"/>
+              <w:numPr>
+                <w:ilvl w:val="0"/>
+                <w:numId w:val="2"/>
+              </w:numPr>
+              <w:ind w:left="394"/>
+              <w:rPr>
+                <w:rFonts w:eastAsia="Times New Roman"/>
+              </w:rPr>
+            </w:pPr>
+            <w:r>
+              <w:rPr>
+                <w:rFonts w:eastAsia="Times New Roman"/>
+              </w:rPr>
+              <w:t>Verify and test</w:t>
+            </w:r>
+            <w:r>
+              <w:rPr>
+                <w:rFonts w:eastAsia="Times New Roman"/>
+              </w:rPr>
+              <w:t xml:space="preserve"> </w:t>
+            </w:r>
+          </w:p>
+          <w:p>
+            <w:pPr>
+              <w:pStyle w:val="NoSpacing"/>
+              <w:numPr>
+                <w:ilvl w:val="0"/>
+                <w:numId w:val="2"/>
+              </w:numPr>
+              <w:ind w:left="394"/>
+              <w:rPr>
+                <w:rFonts w:eastAsia="Times New Roman"/>
+              </w:rPr>
+            </w:pPr>
+            <w:r>
+              <w:rPr>
+                <w:rFonts w:eastAsia="Times New Roman"/>
+              </w:rPr>
+              <w:t>Load limited data</w:t>
+            </w:r>
+            <w:r>
+              <w:rPr>
+                <w:rFonts w:eastAsia="Times New Roman"/>
+              </w:rPr>
+              <w:t xml:space="preserve"> for sampling</w:t>
+            </w:r>
+          </w:p>
+        </w:tc>
+        <w:tc>
+          <w:tcPr>
+            <w:tcW w:w="1835" w:type="dxa"/>
+            <w:tcBorders>
+              <w:top w:val="single" w:sz="6" w:space="0" w:color="E5E5E5"/>
+              <w:left w:val="single" w:sz="6" w:space="0" w:color="E5E5E5"/>
+              <w:bottom w:val="single" w:sz="6" w:space="0" w:color="E5E5E5"/>
+              <w:right w:val="single" w:sz="6" w:space="0" w:color="E5E5E5"/>
+            </w:tcBorders>
+            <w:tcMar>
+              <w:top w:w="120" w:type="dxa"/>
+              <w:left w:w="120" w:type="dxa"/>
+              <w:bottom w:w="120" w:type="dxa"/>
+              <w:right w:w="120" w:type="dxa"/>
+            </w:tcMar>
+            <w:hideMark/>
+          </w:tcPr>
+          <w:p>
+            <w:pPr>
+              <w:spacing w:after="0" w:line="270" w:lineRule="atLeast"/>
+              <w:rPr>
+                <w:rFonts w:eastAsia="Times New Roman" w:cs="Times New Roman"/>
+                <w:color w:val="000000" w:themeColor="text1"/>
+                <w:sz w:val="24"/>
+                <w:szCs w:val="24"/>
+              </w:rPr>
+            </w:pPr>
+            <w:r>
+              <w:rPr>
+                <w:rFonts w:eastAsia="Times New Roman" w:cs="Times New Roman"/>
+                <w:color w:val="000000" w:themeColor="text1"/>
+                <w:sz w:val="24"/>
+                <w:szCs w:val="24"/>
+              </w:rPr>
+              <w:t> </w:t>
+            </w:r>
+          </w:p>
+        </w:tc>
+        <w:tc>
+          <w:tcPr>
+            <w:tcW w:w="1170" w:type="dxa"/>
+            <w:tcBorders>
+              <w:top w:val="single" w:sz="6" w:space="0" w:color="E5E5E5"/>
+              <w:left w:val="single" w:sz="6" w:space="0" w:color="E5E5E5"/>
+              <w:bottom w:val="single" w:sz="6" w:space="0" w:color="E5E5E5"/>
+              <w:right w:val="single" w:sz="6" w:space="0" w:color="E5E5E5"/>
+            </w:tcBorders>
+            <w:tcMar>
+              <w:top w:w="120" w:type="dxa"/>
+              <w:left w:w="120" w:type="dxa"/>
+              <w:bottom w:w="120" w:type="dxa"/>
+              <w:right w:w="120" w:type="dxa"/>
+            </w:tcMar>
+            <w:hideMark/>
+          </w:tcPr>
+          <w:p>
+            <w:pPr>
+              <w:spacing w:after="0" w:line="270" w:lineRule="atLeast"/>
+              <w:rPr>
+                <w:rFonts w:eastAsia="Times New Roman" w:cs="Times New Roman"/>
+                <w:color w:val="000000" w:themeColor="text1"/>
+                <w:sz w:val="24"/>
+                <w:szCs w:val="24"/>
+              </w:rPr>
+            </w:pPr>
+            <w:r>
+              <w:rPr>
+                <w:rFonts w:eastAsia="Times New Roman" w:cs="Times New Roman"/>
+                <w:color w:val="000000" w:themeColor="text1"/>
+                <w:sz w:val="24"/>
+                <w:szCs w:val="24"/>
+              </w:rPr>
+              <w:t>324</w:t>
+            </w:r>
+            <w:r>
+              <w:rPr>
+                <w:rFonts w:eastAsia="Times New Roman" w:cs="Times New Roman"/>
+                <w:color w:val="000000" w:themeColor="text1"/>
+                <w:sz w:val="24"/>
+                <w:szCs w:val="24"/>
+              </w:rPr>
+              <w:t xml:space="preserve"> hours</w:t>
+            </w:r>
+          </w:p>
+        </w:tc>
+        <w:tc>
+          <w:tcPr>
+            <w:tcW w:w="2160" w:type="dxa"/>
+            <w:tcBorders>
+              <w:top w:val="single" w:sz="6" w:space="0" w:color="E5E5E5"/>
+              <w:left w:val="single" w:sz="6" w:space="0" w:color="E5E5E5"/>
+              <w:bottom w:val="single" w:sz="6" w:space="0" w:color="E5E5E5"/>
+              <w:right w:val="single" w:sz="6" w:space="0" w:color="E5E5E5"/>
+            </w:tcBorders>
+            <w:tcMar>
+              <w:top w:w="120" w:type="dxa"/>
+              <w:left w:w="120" w:type="dxa"/>
+              <w:bottom w:w="120" w:type="dxa"/>
+              <w:right w:w="120" w:type="dxa"/>
+            </w:tcMar>
+            <w:hideMark/>
+          </w:tcPr>
+          <w:p>
+            <w:pPr>
+              <w:spacing w:after="0" w:line="270" w:lineRule="atLeast"/>
+              <w:rPr>
+                <w:rFonts w:eastAsia="Times New Roman" w:cs="Times New Roman"/>
+                <w:color w:val="000000" w:themeColor="text1"/>
+                <w:sz w:val="24"/>
+                <w:szCs w:val="24"/>
+              </w:rPr>
+            </w:pPr>
+            <w:r>
+              <w:rPr>
+                <w:rFonts w:eastAsia="Times New Roman" w:cs="Times New Roman"/>
+                <w:color w:val="000000" w:themeColor="text1"/>
+                <w:sz w:val="24"/>
+                <w:szCs w:val="24"/>
+              </w:rPr>
+              <w:t> </w:t>
+            </w:r>
+          </w:p>
+        </w:tc>
+      </w:tr>
+      <w:tr>
+        <w:tc>
+          <w:tcPr>
+            <w:tcW w:w="1615" w:type="dxa"/>
+            <w:tcBorders>
+              <w:top w:val="single" w:sz="6" w:space="0" w:color="E5E5E5"/>
+              <w:left w:val="single" w:sz="6" w:space="0" w:color="E5E5E5"/>
+              <w:bottom w:val="single" w:sz="6" w:space="0" w:color="E5E5E5"/>
+              <w:right w:val="single" w:sz="6" w:space="0" w:color="E5E5E5"/>
+            </w:tcBorders>
+            <w:tcMar>
+              <w:top w:w="120" w:type="dxa"/>
+              <w:left w:w="120" w:type="dxa"/>
+              <w:bottom w:w="120" w:type="dxa"/>
+              <w:right w:w="120" w:type="dxa"/>
+            </w:tcMar>
+            <w:hideMark/>
+          </w:tcPr>
+          <w:p>
+            <w:pPr>
+              <w:spacing w:after="0" w:line="270" w:lineRule="atLeast"/>
+              <w:rPr>
+                <w:rFonts w:eastAsia="Times New Roman" w:cs="Times New Roman"/>
+                <w:color w:val="000000" w:themeColor="text1"/>
+                <w:sz w:val="24"/>
+                <w:szCs w:val="24"/>
+              </w:rPr>
+            </w:pPr>
+            <w:r>
+              <w:rPr>
+                <w:rFonts w:eastAsia="Times New Roman" w:cs="Times New Roman"/>
+                <w:color w:val="000000" w:themeColor="text1"/>
+                <w:sz w:val="24"/>
+                <w:szCs w:val="24"/>
+              </w:rPr>
+              <w:t> </w:t>
+            </w:r>
+            <w:r>
+              <w:rPr>
+                <w:rFonts w:eastAsia="Times New Roman" w:cs="Times New Roman"/>
+                <w:color w:val="000000" w:themeColor="text1"/>
+                <w:sz w:val="24"/>
+                <w:szCs w:val="24"/>
+              </w:rPr>
+              <w:t>Deployment</w:t>
+            </w:r>
+          </w:p>
+        </w:tc>
+        <w:tc>
+          <w:tcPr>
+            <w:tcW w:w="2842" w:type="dxa"/>
+            <w:tcBorders>
+              <w:top w:val="single" w:sz="6" w:space="0" w:color="E5E5E5"/>
+              <w:left w:val="single" w:sz="6" w:space="0" w:color="E5E5E5"/>
+              <w:bottom w:val="single" w:sz="6" w:space="0" w:color="E5E5E5"/>
+              <w:right w:val="single" w:sz="6" w:space="0" w:color="E5E5E5"/>
+            </w:tcBorders>
+            <w:tcMar>
+              <w:top w:w="120" w:type="dxa"/>
+              <w:left w:w="120" w:type="dxa"/>
+              <w:bottom w:w="120" w:type="dxa"/>
+              <w:right w:w="120" w:type="dxa"/>
+            </w:tcMar>
+            <w:hideMark/>
+          </w:tcPr>
+          <w:p>
+            <w:pPr>
+              <w:pStyle w:val="NoSpacing"/>
+              <w:numPr>
+                <w:ilvl w:val="0"/>
+                <w:numId w:val="2"/>
+              </w:numPr>
+              <w:ind w:left="394"/>
+              <w:rPr>
+                <w:rFonts w:eastAsia="Times New Roman"/>
+              </w:rPr>
+            </w:pPr>
+            <w:r>
+              <w:rPr>
+                <w:rFonts w:eastAsia="Times New Roman"/>
+              </w:rPr>
+              <w:t>Convert data</w:t>
+            </w:r>
+          </w:p>
+          <w:p>
+            <w:pPr>
+              <w:pStyle w:val="NoSpacing"/>
+              <w:numPr>
+                <w:ilvl w:val="0"/>
+                <w:numId w:val="2"/>
+              </w:numPr>
+              <w:ind w:left="394"/>
+              <w:rPr>
+                <w:rFonts w:eastAsia="Times New Roman"/>
+              </w:rPr>
+            </w:pPr>
+            <w:r>
+              <w:rPr>
+                <w:rFonts w:eastAsia="Times New Roman"/>
+              </w:rPr>
+              <w:t>Train use</w:t>
+            </w:r>
+            <w:r>
+              <w:rPr>
+                <w:rFonts w:eastAsia="Times New Roman"/>
+              </w:rPr>
+              <w:t>rs and document the system</w:t>
+            </w:r>
+          </w:p>
+          <w:p>
+            <w:pPr>
+              <w:pStyle w:val="NoSpacing"/>
+              <w:numPr>
+                <w:ilvl w:val="0"/>
+                <w:numId w:val="2"/>
+              </w:numPr>
+              <w:ind w:left="394"/>
+              <w:rPr>
+                <w:rFonts w:eastAsia="Times New Roman"/>
+              </w:rPr>
+            </w:pPr>
+            <w:r>
+              <w:rPr>
+                <w:rFonts w:eastAsia="Times New Roman"/>
+              </w:rPr>
+              <w:t>Install the system</w:t>
+            </w:r>
+          </w:p>
+          <w:p>
+            <w:pPr>
+              <w:pStyle w:val="NoSpacing"/>
+              <w:numPr>
+                <w:ilvl w:val="0"/>
+                <w:numId w:val="2"/>
+              </w:numPr>
+              <w:ind w:left="394"/>
+              <w:rPr>
+                <w:rFonts w:eastAsia="Times New Roman"/>
+              </w:rPr>
+            </w:pPr>
+            <w:r>
+              <w:rPr>
+                <w:rFonts w:eastAsia="Times New Roman"/>
+              </w:rPr>
+              <w:t>Maintain system</w:t>
+            </w:r>
+          </w:p>
+          <w:p>
+            <w:pPr>
+              <w:pStyle w:val="NoSpacing"/>
+              <w:numPr>
+                <w:ilvl w:val="0"/>
+                <w:numId w:val="2"/>
+              </w:numPr>
+              <w:ind w:left="394"/>
+              <w:rPr>
+                <w:rFonts w:eastAsia="Times New Roman"/>
+              </w:rPr>
+            </w:pPr>
+            <w:r>
+              <w:rPr>
+                <w:rFonts w:eastAsia="Times New Roman"/>
+              </w:rPr>
+              <w:t>Small patches, repairs, and updates</w:t>
+            </w:r>
+          </w:p>
+          <w:p>
+            <w:pPr>
+              <w:pStyle w:val="NoSpacing"/>
+              <w:numPr>
+                <w:ilvl w:val="0"/>
+                <w:numId w:val="2"/>
+              </w:numPr>
+              <w:ind w:left="394"/>
+              <w:rPr>
+                <w:rFonts w:eastAsia="Times New Roman"/>
+              </w:rPr>
+            </w:pPr>
+            <w:r>
+              <w:rPr>
+                <w:rFonts w:eastAsia="Times New Roman"/>
+              </w:rPr>
+              <w:t>Enhance system</w:t>
+            </w:r>
+          </w:p>
+          <w:p>
+            <w:pPr>
+              <w:pStyle w:val="NoSpacing"/>
+              <w:numPr>
+                <w:ilvl w:val="0"/>
+                <w:numId w:val="2"/>
+              </w:numPr>
+              <w:ind w:left="394"/>
+              <w:rPr>
+                <w:rFonts w:eastAsia="Times New Roman"/>
+              </w:rPr>
+            </w:pPr>
+            <w:r>
+              <w:rPr>
+                <w:rFonts w:eastAsia="Times New Roman"/>
+              </w:rPr>
+              <w:t>Small upgrades or enhancements to expand system capabilities</w:t>
+            </w:r>
+          </w:p>
+          <w:p>
+            <w:pPr>
+              <w:pStyle w:val="NoSpacing"/>
+              <w:numPr>
+                <w:ilvl w:val="0"/>
+                <w:numId w:val="2"/>
+              </w:numPr>
+              <w:ind w:left="394"/>
+              <w:rPr>
+                <w:rFonts w:eastAsia="Times New Roman"/>
+              </w:rPr>
+            </w:pPr>
+            <w:r>
+              <w:rPr>
+                <w:rFonts w:eastAsia="Times New Roman"/>
+              </w:rPr>
+              <w:t>Larger enhancements may require separate development project</w:t>
+            </w:r>
+          </w:p>
+        </w:tc>
+        <w:tc>
+          <w:tcPr>
+            <w:tcW w:w="1835" w:type="dxa"/>
+            <w:tcBorders>
+              <w:top w:val="single" w:sz="6" w:space="0" w:color="E5E5E5"/>
+              <w:left w:val="single" w:sz="6" w:space="0" w:color="E5E5E5"/>
+              <w:bottom w:val="single" w:sz="6" w:space="0" w:color="E5E5E5"/>
+              <w:right w:val="single" w:sz="6" w:space="0" w:color="E5E5E5"/>
+            </w:tcBorders>
+            <w:tcMar>
+              <w:top w:w="120" w:type="dxa"/>
+              <w:left w:w="120" w:type="dxa"/>
+              <w:bottom w:w="120" w:type="dxa"/>
+              <w:right w:w="120" w:type="dxa"/>
+            </w:tcMar>
+            <w:hideMark/>
+          </w:tcPr>
+          <w:p>
+            <w:pPr>
+              <w:spacing w:after="0" w:line="270" w:lineRule="atLeast"/>
+              <w:rPr>
+                <w:rFonts w:eastAsia="Times New Roman" w:cs="Times New Roman"/>
+                <w:color w:val="000000" w:themeColor="text1"/>
+                <w:sz w:val="24"/>
+                <w:szCs w:val="24"/>
+              </w:rPr>
+            </w:pPr>
+            <w:r>
+              <w:rPr>
+                <w:rFonts w:eastAsia="Times New Roman" w:cs="Times New Roman"/>
+                <w:color w:val="000000" w:themeColor="text1"/>
+                <w:sz w:val="24"/>
+                <w:szCs w:val="24"/>
+              </w:rPr>
+              <w:t> </w:t>
+            </w:r>
+          </w:p>
+        </w:tc>
+        <w:tc>
+          <w:tcPr>
+            <w:tcW w:w="1170" w:type="dxa"/>
+            <w:tcBorders>
+              <w:top w:val="single" w:sz="6" w:space="0" w:color="E5E5E5"/>
+              <w:left w:val="single" w:sz="6" w:space="0" w:color="E5E5E5"/>
+              <w:bottom w:val="single" w:sz="6" w:space="0" w:color="E5E5E5"/>
+              <w:right w:val="single" w:sz="6" w:space="0" w:color="E5E5E5"/>
+            </w:tcBorders>
+            <w:tcMar>
+              <w:top w:w="120" w:type="dxa"/>
+              <w:left w:w="120" w:type="dxa"/>
+              <w:bottom w:w="120" w:type="dxa"/>
+              <w:right w:w="120" w:type="dxa"/>
+            </w:tcMar>
+            <w:hideMark/>
+          </w:tcPr>
+          <w:p>
+            <w:pPr>
+              <w:spacing w:after="0" w:line="270" w:lineRule="atLeast"/>
+              <w:rPr>
+                <w:rFonts w:eastAsia="Times New Roman" w:cs="Times New Roman"/>
+                <w:color w:val="000000" w:themeColor="text1"/>
+                <w:sz w:val="24"/>
+                <w:szCs w:val="24"/>
+              </w:rPr>
+            </w:pPr>
+            <w:r>
+              <w:rPr>
+                <w:rFonts w:eastAsia="Times New Roman" w:cs="Times New Roman"/>
+                <w:color w:val="000000" w:themeColor="text1"/>
+                <w:sz w:val="24"/>
+                <w:szCs w:val="24"/>
+              </w:rPr>
+              <w:t>497</w:t>
+            </w:r>
+            <w:r>
+              <w:rPr>
+                <w:rFonts w:eastAsia="Times New Roman" w:cs="Times New Roman"/>
+                <w:color w:val="000000" w:themeColor="text1"/>
+                <w:sz w:val="24"/>
+                <w:szCs w:val="24"/>
+              </w:rPr>
+              <w:t xml:space="preserve"> hours</w:t>
+            </w:r>
+          </w:p>
+        </w:tc>
+        <w:tc>
+          <w:tcPr>
+            <w:tcW w:w="2160" w:type="dxa"/>
+            <w:tcBorders>
+              <w:top w:val="single" w:sz="6" w:space="0" w:color="E5E5E5"/>
+              <w:left w:val="single" w:sz="6" w:space="0" w:color="E5E5E5"/>
+              <w:bottom w:val="single" w:sz="6" w:space="0" w:color="E5E5E5"/>
+              <w:right w:val="single" w:sz="6" w:space="0" w:color="E5E5E5"/>
+            </w:tcBorders>
+            <w:tcMar>
+              <w:top w:w="120" w:type="dxa"/>
+              <w:left w:w="120" w:type="dxa"/>
+              <w:bottom w:w="120" w:type="dxa"/>
+              <w:right w:w="120" w:type="dxa"/>
+            </w:tcMar>
+            <w:hideMark/>
+          </w:tcPr>
+          <w:p>
+            <w:pPr>
+              <w:spacing w:after="0" w:line="270" w:lineRule="atLeast"/>
+              <w:rPr>
+                <w:rFonts w:eastAsia="Times New Roman" w:cs="Times New Roman"/>
+                <w:color w:val="000000" w:themeColor="text1"/>
+                <w:sz w:val="24"/>
+                <w:szCs w:val="24"/>
+              </w:rPr>
+            </w:pPr>
+            <w:r>
+              <w:rPr>
+                <w:rFonts w:eastAsia="Times New Roman" w:cs="Times New Roman"/>
+                <w:color w:val="000000" w:themeColor="text1"/>
+                <w:sz w:val="24"/>
+                <w:szCs w:val="24"/>
+              </w:rPr>
+              <w:t> </w:t>
+            </w:r>
+          </w:p>
+        </w:tc>
+      </w:tr>
+      <w:tr>
+        <w:tc>
+          <w:tcPr>
+            <w:tcW w:w="1615" w:type="dxa"/>
+            <w:tcBorders>
+              <w:top w:val="single" w:sz="6" w:space="0" w:color="E5E5E5"/>
+              <w:left w:val="single" w:sz="6" w:space="0" w:color="E5E5E5"/>
+              <w:bottom w:val="single" w:sz="6" w:space="0" w:color="E5E5E5"/>
+              <w:right w:val="single" w:sz="6" w:space="0" w:color="E5E5E5"/>
+            </w:tcBorders>
+            <w:tcMar>
+              <w:top w:w="120" w:type="dxa"/>
+              <w:left w:w="120" w:type="dxa"/>
+              <w:bottom w:w="120" w:type="dxa"/>
+              <w:right w:w="120" w:type="dxa"/>
+            </w:tcMar>
+            <w:hideMark/>
+          </w:tcPr>
+          <w:p>
+            <w:pPr>
+              <w:spacing w:after="0" w:line="270" w:lineRule="atLeast"/>
+              <w:rPr>
+                <w:rFonts w:eastAsia="Times New Roman" w:cs="Times New Roman"/>
+                <w:color w:val="000000" w:themeColor="text1"/>
+                <w:sz w:val="24"/>
+                <w:szCs w:val="24"/>
+              </w:rPr>
+            </w:pPr>
+            <w:r>
+              <w:rPr>
+                <w:rFonts w:eastAsia="Times New Roman" w:cs="Times New Roman"/>
+                <w:color w:val="000000" w:themeColor="text1"/>
+                <w:sz w:val="24"/>
+                <w:szCs w:val="24"/>
+              </w:rPr>
+              <w:t> </w:t>
+            </w:r>
+            <w:r>
+              <w:rPr>
+                <w:rFonts w:eastAsia="Times New Roman" w:cs="Times New Roman"/>
+                <w:color w:val="000000" w:themeColor="text1"/>
+                <w:sz w:val="24"/>
+                <w:szCs w:val="24"/>
+              </w:rPr>
+              <w:t>Training</w:t>
+            </w:r>
+          </w:p>
+        </w:tc>
+        <w:tc>
+          <w:tcPr>
+            <w:tcW w:w="2842" w:type="dxa"/>
+            <w:tcBorders>
+              <w:top w:val="single" w:sz="6" w:space="0" w:color="E5E5E5"/>
+              <w:left w:val="single" w:sz="6" w:space="0" w:color="E5E5E5"/>
+              <w:bottom w:val="single" w:sz="6" w:space="0" w:color="E5E5E5"/>
+              <w:right w:val="single" w:sz="6" w:space="0" w:color="E5E5E5"/>
+            </w:tcBorders>
+            <w:tcMar>
+              <w:top w:w="120" w:type="dxa"/>
+              <w:left w:w="120" w:type="dxa"/>
+              <w:bottom w:w="120" w:type="dxa"/>
+              <w:right w:w="120" w:type="dxa"/>
+            </w:tcMar>
+            <w:hideMark/>
+          </w:tcPr>
+          <w:p>
+            <w:pPr>
+              <w:pStyle w:val="ListParagraph"/>
+              <w:numPr>
+                <w:ilvl w:val="0"/>
+                <w:numId w:val="3"/>
+              </w:numPr>
+              <w:spacing w:after="0" w:line="270" w:lineRule="atLeast"/>
+              <w:ind w:left="415"/>
+              <w:rPr>
+                <w:rFonts w:eastAsia="Times New Roman" w:cs="Times New Roman"/>
+                <w:color w:val="000000" w:themeColor="text1"/>
+              </w:rPr>
+            </w:pPr>
+            <w:r>
+              <w:rPr>
+                <w:rFonts w:eastAsia="Times New Roman" w:cs="Times New Roman"/>
+                <w:color w:val="000000" w:themeColor="text1"/>
+              </w:rPr>
+              <w:t>Personal training of users</w:t>
+            </w:r>
+          </w:p>
+          <w:p>
+            <w:pPr>
+              <w:pStyle w:val="ListParagraph"/>
+              <w:numPr>
+                <w:ilvl w:val="0"/>
+                <w:numId w:val="3"/>
+              </w:numPr>
+              <w:spacing w:after="0" w:line="270" w:lineRule="atLeast"/>
+              <w:ind w:left="415"/>
+              <w:rPr>
+                <w:rFonts w:eastAsia="Times New Roman" w:cs="Times New Roman"/>
+                <w:color w:val="000000" w:themeColor="text1"/>
+              </w:rPr>
+            </w:pPr>
+            <w:r>
+              <w:rPr>
+                <w:rFonts w:eastAsia="Times New Roman" w:cs="Times New Roman"/>
+                <w:color w:val="000000" w:themeColor="text1"/>
+              </w:rPr>
+              <w:t xml:space="preserve">Support </w:t>
+            </w:r>
+          </w:p>
+        </w:tc>
+        <w:tc>
+          <w:tcPr>
+            <w:tcW w:w="1835" w:type="dxa"/>
+            <w:tcBorders>
+              <w:top w:val="single" w:sz="6" w:space="0" w:color="E5E5E5"/>
+              <w:left w:val="single" w:sz="6" w:space="0" w:color="E5E5E5"/>
+              <w:bottom w:val="single" w:sz="6" w:space="0" w:color="E5E5E5"/>
+              <w:right w:val="single" w:sz="6" w:space="0" w:color="E5E5E5"/>
+            </w:tcBorders>
+            <w:tcMar>
+              <w:top w:w="120" w:type="dxa"/>
+              <w:left w:w="120" w:type="dxa"/>
+              <w:bottom w:w="120" w:type="dxa"/>
+              <w:right w:w="120" w:type="dxa"/>
+            </w:tcMar>
+            <w:hideMark/>
+          </w:tcPr>
+          <w:p>
+            <w:pPr>
+              <w:spacing w:after="0" w:line="270" w:lineRule="atLeast"/>
+              <w:rPr>
+                <w:rFonts w:eastAsia="Times New Roman" w:cs="Times New Roman"/>
+                <w:color w:val="000000" w:themeColor="text1"/>
+                <w:sz w:val="24"/>
+                <w:szCs w:val="24"/>
+              </w:rPr>
+            </w:pPr>
+            <w:r>
+              <w:rPr>
+                <w:rFonts w:eastAsia="Times New Roman" w:cs="Times New Roman"/>
+                <w:color w:val="000000" w:themeColor="text1"/>
+                <w:sz w:val="24"/>
+                <w:szCs w:val="24"/>
+              </w:rPr>
+              <w:t> </w:t>
+            </w:r>
+          </w:p>
+        </w:tc>
+        <w:tc>
+          <w:tcPr>
+            <w:tcW w:w="1170" w:type="dxa"/>
+            <w:tcBorders>
+              <w:top w:val="single" w:sz="6" w:space="0" w:color="E5E5E5"/>
+              <w:left w:val="single" w:sz="6" w:space="0" w:color="E5E5E5"/>
+              <w:bottom w:val="single" w:sz="6" w:space="0" w:color="E5E5E5"/>
+              <w:right w:val="single" w:sz="6" w:space="0" w:color="E5E5E5"/>
+            </w:tcBorders>
+            <w:tcMar>
+              <w:top w:w="120" w:type="dxa"/>
+              <w:left w:w="120" w:type="dxa"/>
+              <w:bottom w:w="120" w:type="dxa"/>
+              <w:right w:w="120" w:type="dxa"/>
+            </w:tcMar>
+            <w:hideMark/>
+          </w:tcPr>
+          <w:p>
+            <w:pPr>
+              <w:spacing w:after="0" w:line="270" w:lineRule="atLeast"/>
+              <w:rPr>
+                <w:rFonts w:eastAsia="Times New Roman" w:cs="Times New Roman"/>
+                <w:color w:val="000000" w:themeColor="text1"/>
+                <w:sz w:val="24"/>
+                <w:szCs w:val="24"/>
+              </w:rPr>
+            </w:pPr>
+            <w:r>
+              <w:rPr>
+                <w:rFonts w:eastAsia="Times New Roman" w:cs="Times New Roman"/>
+                <w:color w:val="000000" w:themeColor="text1"/>
+                <w:sz w:val="24"/>
+                <w:szCs w:val="24"/>
+              </w:rPr>
+              <w:t> </w:t>
+            </w:r>
+            <w:r>
+              <w:rPr>
+                <w:rFonts w:eastAsia="Times New Roman" w:cs="Times New Roman"/>
+                <w:color w:val="000000" w:themeColor="text1"/>
+                <w:sz w:val="24"/>
+                <w:szCs w:val="24"/>
+              </w:rPr>
+              <w:t>173</w:t>
+            </w:r>
+            <w:r>
+              <w:rPr>
+                <w:rFonts w:eastAsia="Times New Roman" w:cs="Times New Roman"/>
+                <w:color w:val="000000" w:themeColor="text1"/>
+                <w:sz w:val="24"/>
+                <w:szCs w:val="24"/>
+              </w:rPr>
+              <w:t xml:space="preserve"> hours</w:t>
+            </w:r>
+          </w:p>
+        </w:tc>
+        <w:tc>
+          <w:tcPr>
+            <w:tcW w:w="2160" w:type="dxa"/>
+            <w:tcBorders>
+              <w:top w:val="single" w:sz="6" w:space="0" w:color="E5E5E5"/>
+              <w:left w:val="single" w:sz="6" w:space="0" w:color="E5E5E5"/>
+              <w:bottom w:val="single" w:sz="6" w:space="0" w:color="E5E5E5"/>
+              <w:right w:val="single" w:sz="6" w:space="0" w:color="E5E5E5"/>
+            </w:tcBorders>
+            <w:tcMar>
+              <w:top w:w="120" w:type="dxa"/>
+              <w:left w:w="120" w:type="dxa"/>
+              <w:bottom w:w="120" w:type="dxa"/>
+              <w:right w:w="120" w:type="dxa"/>
+            </w:tcMar>
+            <w:hideMark/>
+          </w:tcPr>
+          <w:p>
+            <w:pPr>
+              <w:spacing w:after="0" w:line="270" w:lineRule="atLeast"/>
+              <w:rPr>
+                <w:rFonts w:eastAsia="Times New Roman" w:cs="Times New Roman"/>
+                <w:color w:val="000000" w:themeColor="text1"/>
+                <w:sz w:val="24"/>
+                <w:szCs w:val="24"/>
+              </w:rPr>
+            </w:pPr>
+            <w:r>
+              <w:rPr>
+                <w:rFonts w:eastAsia="Times New Roman" w:cs="Times New Roman"/>
+                <w:color w:val="000000" w:themeColor="text1"/>
+                <w:sz w:val="24"/>
+                <w:szCs w:val="24"/>
+              </w:rPr>
+              <w:t> </w:t>
+            </w:r>
+          </w:p>
+        </w:tc>
+      </w:tr>
+      <w:tr>
+        <w:tc>
+          <w:tcPr>
+            <w:tcW w:w="1615" w:type="dxa"/>
+            <w:tcBorders>
+              <w:top w:val="single" w:sz="6" w:space="0" w:color="E5E5E5"/>
+              <w:left w:val="single" w:sz="6" w:space="0" w:color="E5E5E5"/>
+              <w:bottom w:val="single" w:sz="6" w:space="0" w:color="E5E5E5"/>
+              <w:right w:val="single" w:sz="6" w:space="0" w:color="E5E5E5"/>
+            </w:tcBorders>
+            <w:tcMar>
+              <w:top w:w="120" w:type="dxa"/>
+              <w:left w:w="120" w:type="dxa"/>
+              <w:bottom w:w="120" w:type="dxa"/>
+              <w:right w:w="120" w:type="dxa"/>
+            </w:tcMar>
+          </w:tcPr>
+          <w:p>
+            <w:pPr>
+              <w:spacing w:after="0" w:line="270" w:lineRule="atLeast"/>
+              <w:rPr>
+                <w:rFonts w:eastAsia="Times New Roman" w:cs="Times New Roman"/>
+                <w:color w:val="000000" w:themeColor="text1"/>
+                <w:sz w:val="24"/>
+                <w:szCs w:val="24"/>
+              </w:rPr>
+            </w:pPr>
+          </w:p>
+        </w:tc>
+        <w:tc>
+          <w:tcPr>
+            <w:tcW w:w="2842" w:type="dxa"/>
+            <w:tcBorders>
+              <w:top w:val="single" w:sz="6" w:space="0" w:color="E5E5E5"/>
+              <w:left w:val="single" w:sz="6" w:space="0" w:color="E5E5E5"/>
+              <w:bottom w:val="single" w:sz="6" w:space="0" w:color="E5E5E5"/>
+              <w:right w:val="single" w:sz="6" w:space="0" w:color="E5E5E5"/>
+            </w:tcBorders>
+            <w:tcMar>
+              <w:top w:w="120" w:type="dxa"/>
+              <w:left w:w="120" w:type="dxa"/>
+              <w:bottom w:w="120" w:type="dxa"/>
+              <w:right w:w="120" w:type="dxa"/>
+            </w:tcMar>
+          </w:tcPr>
+          <w:p>
+            <w:pPr>
+              <w:pStyle w:val="ListParagraph"/>
+              <w:numPr>
+                <w:ilvl w:val="0"/>
+                <w:numId w:val="3"/>
+              </w:numPr>
+              <w:spacing w:after="0" w:line="270" w:lineRule="atLeast"/>
+              <w:ind w:left="415"/>
+              <w:rPr>
+                <w:rFonts w:eastAsia="Times New Roman" w:cs="Times New Roman"/>
+                <w:color w:val="000000" w:themeColor="text1"/>
+              </w:rPr>
+            </w:pPr>
+          </w:p>
+        </w:tc>
+        <w:tc>
+          <w:tcPr>
+            <w:tcW w:w="1835" w:type="dxa"/>
+            <w:tcBorders>
+              <w:top w:val="single" w:sz="6" w:space="0" w:color="E5E5E5"/>
+              <w:left w:val="single" w:sz="6" w:space="0" w:color="E5E5E5"/>
+              <w:bottom w:val="single" w:sz="6" w:space="0" w:color="E5E5E5"/>
+              <w:right w:val="single" w:sz="6" w:space="0" w:color="E5E5E5"/>
+            </w:tcBorders>
+            <w:tcMar>
+              <w:top w:w="120" w:type="dxa"/>
+              <w:left w:w="120" w:type="dxa"/>
+              <w:bottom w:w="120" w:type="dxa"/>
+              <w:right w:w="120" w:type="dxa"/>
+            </w:tcMar>
+          </w:tcPr>
+          <w:p>
+            <w:pPr>
+              <w:spacing w:after="0" w:line="270" w:lineRule="atLeast"/>
+              <w:rPr>
+                <w:rFonts w:eastAsia="Times New Roman" w:cs="Times New Roman"/>
+                <w:color w:val="000000" w:themeColor="text1"/>
+                <w:sz w:val="24"/>
+                <w:szCs w:val="24"/>
+              </w:rPr>
+            </w:pPr>
+          </w:p>
+        </w:tc>
+        <w:tc>
+          <w:tcPr>
+            <w:tcW w:w="1170" w:type="dxa"/>
+            <w:tcBorders>
+              <w:top w:val="single" w:sz="6" w:space="0" w:color="E5E5E5"/>
+              <w:left w:val="single" w:sz="6" w:space="0" w:color="E5E5E5"/>
+              <w:bottom w:val="single" w:sz="6" w:space="0" w:color="E5E5E5"/>
+              <w:right w:val="single" w:sz="6" w:space="0" w:color="E5E5E5"/>
+            </w:tcBorders>
+            <w:tcMar>
+              <w:top w:w="120" w:type="dxa"/>
+              <w:left w:w="120" w:type="dxa"/>
+              <w:bottom w:w="120" w:type="dxa"/>
+              <w:right w:w="120" w:type="dxa"/>
+            </w:tcMar>
+          </w:tcPr>
+          <w:p>
+            <w:pPr>
+              <w:spacing w:after="0" w:line="270" w:lineRule="atLeast"/>
+              <w:rPr>
+                <w:rFonts w:eastAsia="Times New Roman" w:cs="Times New Roman"/>
+                <w:color w:val="000000" w:themeColor="text1"/>
+                <w:sz w:val="24"/>
+                <w:szCs w:val="24"/>
+              </w:rPr>
+            </w:pPr>
+            <w:r>
+              <w:rPr>
+                <w:rFonts w:eastAsia="Times New Roman" w:cs="Times New Roman"/>
+                <w:color w:val="000000" w:themeColor="text1"/>
+                <w:sz w:val="24"/>
+                <w:szCs w:val="24"/>
+              </w:rPr>
+              <w:t>2160</w:t>
+            </w:r>
+            <w:bookmarkStart w:id="0" w:name="_GoBack"/>
+            <w:bookmarkEnd w:id="0"/>
+            <w:r>
+              <w:rPr>
+                <w:rFonts w:eastAsia="Times New Roman" w:cs="Times New Roman"/>
+                <w:color w:val="000000" w:themeColor="text1"/>
+                <w:sz w:val="24"/>
+                <w:szCs w:val="24"/>
+              </w:rPr>
+              <w:t xml:space="preserve"> hours</w:t>
+            </w:r>
+          </w:p>
+        </w:tc>
+        <w:tc>
+          <w:tcPr>
+            <w:tcW w:w="2160" w:type="dxa"/>
+            <w:tcBorders>
+              <w:top w:val="single" w:sz="6" w:space="0" w:color="E5E5E5"/>
+              <w:left w:val="single" w:sz="6" w:space="0" w:color="E5E5E5"/>
+              <w:bottom w:val="single" w:sz="6" w:space="0" w:color="E5E5E5"/>
+              <w:right w:val="single" w:sz="6" w:space="0" w:color="E5E5E5"/>
+            </w:tcBorders>
+            <w:tcMar>
+              <w:top w:w="120" w:type="dxa"/>
+              <w:left w:w="120" w:type="dxa"/>
+              <w:bottom w:w="120" w:type="dxa"/>
+              <w:right w:w="120" w:type="dxa"/>
+            </w:tcMar>
+          </w:tcPr>
+          <w:p>
+            <w:pPr>
+              <w:spacing w:after="0" w:line="270" w:lineRule="atLeast"/>
+              <w:rPr>
+                <w:rFonts w:eastAsia="Times New Roman" w:cs="Times New Roman"/>
+                <w:color w:val="000000" w:themeColor="text1"/>
+                <w:sz w:val="24"/>
+                <w:szCs w:val="24"/>
+              </w:rPr>
+            </w:pPr>
+          </w:p>
+        </w:tc>
+      </w:tr>
+    </w:tbl>
     <w:p/>
     <w:p>
       <w:pPr>
@@ -790,7 +2754,8 @@
           <w:b/>
           <w:bCs/>
         </w:rPr>
-        <w:t>6. Milestone and Reporting</w:t>
+        <w:lastRenderedPageBreak/>
+        <w:t>7. Deployment</w:t>
       </w:r>
       <w:r>
         <w:rPr>
@@ -804,34 +2769,10 @@
           <w:i/>
           <w:iCs/>
         </w:rPr>
-        <w:t>*hours will be divided into 6 months</w:t>
-      </w:r>
-    </w:p>
-    <w:p>
-      <w:r>
-        <w:t>a. Analysis</w:t>
-      </w:r>
-    </w:p>
-    <w:p>
-      <w:r>
-        <w:t>b. Development</w:t>
-      </w:r>
-    </w:p>
-    <w:p>
-      <w:r>
-        <w:t>c. Testing</w:t>
-      </w:r>
-    </w:p>
-    <w:p>
-      <w:r>
-        <w:t>d. Deployment</w:t>
-      </w:r>
-    </w:p>
-    <w:p>
-      <w:r>
-        <w:t>e. Training</w:t>
-      </w:r>
-    </w:p>
+        <w:t>*MIS and Network Base</w:t>
+      </w:r>
+    </w:p>
+    <w:p/>
     <w:p/>
     <w:p>
       <w:pPr>
@@ -845,44 +2786,13 @@
           <w:b/>
           <w:bCs/>
         </w:rPr>
-        <w:t>7. Deployment</w:t>
-      </w:r>
-      <w:r>
-        <w:rPr>
-          <w:b/>
-          <w:bCs/>
-        </w:rPr>
-        <w:t xml:space="preserve"> </w:t>
+        <w:t xml:space="preserve">8. Testing </w:t>
       </w:r>
       <w:r>
         <w:rPr>
           <w:i/>
           <w:iCs/>
         </w:rPr>
-        <w:t>*MIS and Network Base</w:t>
-      </w:r>
-    </w:p>
-    <w:p/>
-    <w:p/>
-    <w:p>
-      <w:pPr>
-        <w:rPr>
-          <w:i/>
-          <w:iCs/>
-        </w:rPr>
-      </w:pPr>
-      <w:r>
-        <w:rPr>
-          <w:b/>
-          <w:bCs/>
-        </w:rPr>
-        <w:t xml:space="preserve">8. Testing </w:t>
-      </w:r>
-      <w:r>
-        <w:rPr>
-          <w:i/>
-          <w:iCs/>
-        </w:rPr>
         <w:t>*beta and final testing</w:t>
       </w:r>
     </w:p>
@@ -954,7 +2864,6 @@
           <w:b/>
           <w:bCs/>
         </w:rPr>
-        <w:lastRenderedPageBreak/>
         <w:t>11. Support</w:t>
       </w:r>
     </w:p>
@@ -1087,7 +2996,7 @@
 </file>
 
 <file path=word/endnotes.xml><?xml version="1.0" encoding="utf-8"?>
-<w:endnotes xmlns:wpc="http://schemas.microsoft.com/office/word/2010/wordprocessingCanvas" xmlns:cx="http://schemas.microsoft.com/office/drawing/2014/chartex" xmlns:cx1="http://schemas.microsoft.com/office/drawing/2015/9/8/chartex" xmlns:cx2="http://schemas.microsoft.com/office/drawing/2015/10/21/chartex" xmlns:cx3="http://schemas.microsoft.com/office/drawing/2016/5/9/chartex" xmlns:cx4="http://schemas.microsoft.com/office/drawing/2016/5/10/chartex" xmlns:cx5="http://schemas.microsoft.com/office/drawing/2016/5/11/chartex" xmlns:cx6="http://schemas.microsoft.com/office/drawing/2016/5/12/chartex" xmlns:cx7="http://schemas.microsoft.com/office/drawing/2016/5/13/chartex" xmlns:cx8="http://schemas.microsoft.com/office/drawing/2016/5/14/chartex" xmlns:mc="http://schemas.openxmlformats.org/markup-compatibility/2006" xmlns:aink="http://schemas.microsoft.com/office/drawing/2016/ink" xmlns:am3d="http://schemas.microsoft.com/office/drawing/2017/model3d" xmlns:o="urn:schemas-microsoft-com:office:office" xmlns:r="http://schemas.openxmlformats.org/officeDocument/2006/relationships" xmlns:m="http://schemas.openxmlformats.org/officeDocument/2006/math" xmlns:v="urn:schemas-microsoft-com:vml" xmlns:wp14="http://schemas.microsoft.com/office/word/2010/wordprocessingDrawing" xmlns:wp="http://schemas.openxmlformats.org/drawingml/2006/wordprocessingDrawing" xmlns:w10="urn:schemas-microsoft-com:office:word" xmlns:w="http://schemas.openxmlformats.org/wordprocessingml/2006/main" xmlns:w14="http://schemas.microsoft.com/office/word/2010/wordml" xmlns:w15="http://schemas.microsoft.com/office/word/2012/wordml" xmlns:w16cex="http://schemas.microsoft.com/office/word/2018/wordml/cex" xmlns:w16cid="http://schemas.microsoft.com/office/word/2016/wordml/cid" xmlns:w16="http://schemas.microsoft.com/office/word/2018/wordml" xmlns:w16sdtdh="http://schemas.microsoft.com/office/word/2020/wordml/sdtdatahash" xmlns:w16se="http://schemas.microsoft.com/office/word/2015/wordml/symex" xmlns:wpg="http://schemas.microsoft.com/office/word/2010/wordprocessingGroup" xmlns:wpi="http://schemas.microsoft.com/office/word/2010/wordprocessingInk" xmlns:wne="http://schemas.microsoft.com/office/word/2006/wordml" xmlns:wps="http://schemas.microsoft.com/office/word/2010/wordprocessingShape" mc:Ignorable="w14 w15 w16se w16cid w16 w16cex w16sdtdh wp14">
+<w:endnotes xmlns:wpc="http://schemas.microsoft.com/office/word/2010/wordprocessingCanvas" xmlns:mc="http://schemas.openxmlformats.org/markup-compatibility/2006" xmlns:o="urn:schemas-microsoft-com:office:office" xmlns:r="http://schemas.openxmlformats.org/officeDocument/2006/relationships" xmlns:m="http://schemas.openxmlformats.org/officeDocument/2006/math" xmlns:v="urn:schemas-microsoft-com:vml" xmlns:wp14="http://schemas.microsoft.com/office/word/2010/wordprocessingDrawing" xmlns:wp="http://schemas.openxmlformats.org/drawingml/2006/wordprocessingDrawing" xmlns:w10="urn:schemas-microsoft-com:office:word" xmlns:w="http://schemas.openxmlformats.org/wordprocessingml/2006/main" xmlns:w14="http://schemas.microsoft.com/office/word/2010/wordml" xmlns:w15="http://schemas.microsoft.com/office/word/2012/wordml" xmlns:wpg="http://schemas.microsoft.com/office/word/2010/wordprocessingGroup" xmlns:wpi="http://schemas.microsoft.com/office/word/2010/wordprocessingInk" xmlns:wne="http://schemas.microsoft.com/office/word/2006/wordml" xmlns:wps="http://schemas.microsoft.com/office/word/2010/wordprocessingShape" mc:Ignorable="w14 w15 wp14">
   <w:endnote w:type="separator" w:id="-1">
     <w:p>
       <w:pPr>
@@ -1112,7 +3021,7 @@
 </file>
 
 <file path=word/footer1.xml><?xml version="1.0" encoding="utf-8"?>
-<w:ftr xmlns:wpc="http://schemas.microsoft.com/office/word/2010/wordprocessingCanvas" xmlns:cx="http://schemas.microsoft.com/office/drawing/2014/chartex" xmlns:cx1="http://schemas.microsoft.com/office/drawing/2015/9/8/chartex" xmlns:cx2="http://schemas.microsoft.com/office/drawing/2015/10/21/chartex" xmlns:cx3="http://schemas.microsoft.com/office/drawing/2016/5/9/chartex" xmlns:cx4="http://schemas.microsoft.com/office/drawing/2016/5/10/chartex" xmlns:cx5="http://schemas.microsoft.com/office/drawing/2016/5/11/chartex" xmlns:cx6="http://schemas.microsoft.com/office/drawing/2016/5/12/chartex" xmlns:cx7="http://schemas.microsoft.com/office/drawing/2016/5/13/chartex" xmlns:cx8="http://schemas.microsoft.com/office/drawing/2016/5/14/chartex" xmlns:mc="http://schemas.openxmlformats.org/markup-compatibility/2006" xmlns:aink="http://schemas.microsoft.com/office/drawing/2016/ink" xmlns:am3d="http://schemas.microsoft.com/office/drawing/2017/model3d" xmlns:o="urn:schemas-microsoft-com:office:office" xmlns:r="http://schemas.openxmlformats.org/officeDocument/2006/relationships" xmlns:m="http://schemas.openxmlformats.org/officeDocument/2006/math" xmlns:v="urn:schemas-microsoft-com:vml" xmlns:wp14="http://schemas.microsoft.com/office/word/2010/wordprocessingDrawing" xmlns:wp="http://schemas.openxmlformats.org/drawingml/2006/wordprocessingDrawing" xmlns:w10="urn:schemas-microsoft-com:office:word" xmlns:w="http://schemas.openxmlformats.org/wordprocessingml/2006/main" xmlns:w14="http://schemas.microsoft.com/office/word/2010/wordml" xmlns:w15="http://schemas.microsoft.com/office/word/2012/wordml" xmlns:w16cex="http://schemas.microsoft.com/office/word/2018/wordml/cex" xmlns:w16cid="http://schemas.microsoft.com/office/word/2016/wordml/cid" xmlns:w16="http://schemas.microsoft.com/office/word/2018/wordml" xmlns:w16sdtdh="http://schemas.microsoft.com/office/word/2020/wordml/sdtdatahash" xmlns:w16se="http://schemas.microsoft.com/office/word/2015/wordml/symex" xmlns:wpg="http://schemas.microsoft.com/office/word/2010/wordprocessingGroup" xmlns:wpi="http://schemas.microsoft.com/office/word/2010/wordprocessingInk" xmlns:wne="http://schemas.microsoft.com/office/word/2006/wordml" xmlns:wps="http://schemas.microsoft.com/office/word/2010/wordprocessingShape" mc:Ignorable="w14 w15 w16se w16cid w16 w16cex w16sdtdh wp14">
+<w:ftr xmlns:wpc="http://schemas.microsoft.com/office/word/2010/wordprocessingCanvas" xmlns:mc="http://schemas.openxmlformats.org/markup-compatibility/2006" xmlns:o="urn:schemas-microsoft-com:office:office" xmlns:r="http://schemas.openxmlformats.org/officeDocument/2006/relationships" xmlns:m="http://schemas.openxmlformats.org/officeDocument/2006/math" xmlns:v="urn:schemas-microsoft-com:vml" xmlns:wp14="http://schemas.microsoft.com/office/word/2010/wordprocessingDrawing" xmlns:wp="http://schemas.openxmlformats.org/drawingml/2006/wordprocessingDrawing" xmlns:w10="urn:schemas-microsoft-com:office:word" xmlns:w="http://schemas.openxmlformats.org/wordprocessingml/2006/main" xmlns:w14="http://schemas.microsoft.com/office/word/2010/wordml" xmlns:w15="http://schemas.microsoft.com/office/word/2012/wordml" xmlns:wpg="http://schemas.microsoft.com/office/word/2010/wordprocessingGroup" xmlns:wpi="http://schemas.microsoft.com/office/word/2010/wordprocessingInk" xmlns:wne="http://schemas.microsoft.com/office/word/2006/wordml" xmlns:wps="http://schemas.microsoft.com/office/word/2010/wordprocessingShape" mc:Ignorable="w14 w15 wp14">
   <w:p>
     <w:pPr>
       <w:pStyle w:val="Footer"/>
@@ -1122,7 +3031,7 @@
 </file>
 
 <file path=word/footer2.xml><?xml version="1.0" encoding="utf-8"?>
-<w:ftr xmlns:wpc="http://schemas.microsoft.com/office/word/2010/wordprocessingCanvas" xmlns:cx="http://schemas.microsoft.com/office/drawing/2014/chartex" xmlns:cx1="http://schemas.microsoft.com/office/drawing/2015/9/8/chartex" xmlns:cx2="http://schemas.microsoft.com/office/drawing/2015/10/21/chartex" xmlns:cx3="http://schemas.microsoft.com/office/drawing/2016/5/9/chartex" xmlns:cx4="http://schemas.microsoft.com/office/drawing/2016/5/10/chartex" xmlns:cx5="http://schemas.microsoft.com/office/drawing/2016/5/11/chartex" xmlns:cx6="http://schemas.microsoft.com/office/drawing/2016/5/12/chartex" xmlns:cx7="http://schemas.microsoft.com/office/drawing/2016/5/13/chartex" xmlns:cx8="http://schemas.microsoft.com/office/drawing/2016/5/14/chartex" xmlns:mc="http://schemas.openxmlformats.org/markup-compatibility/2006" xmlns:aink="http://schemas.microsoft.com/office/drawing/2016/ink" xmlns:am3d="http://schemas.microsoft.com/office/drawing/2017/model3d" xmlns:o="urn:schemas-microsoft-com:office:office" xmlns:r="http://schemas.openxmlformats.org/officeDocument/2006/relationships" xmlns:m="http://schemas.openxmlformats.org/officeDocument/2006/math" xmlns:v="urn:schemas-microsoft-com:vml" xmlns:wp14="http://schemas.microsoft.com/office/word/2010/wordprocessingDrawing" xmlns:wp="http://schemas.openxmlformats.org/drawingml/2006/wordprocessingDrawing" xmlns:w10="urn:schemas-microsoft-com:office:word" xmlns:w="http://schemas.openxmlformats.org/wordprocessingml/2006/main" xmlns:w14="http://schemas.microsoft.com/office/word/2010/wordml" xmlns:w15="http://schemas.microsoft.com/office/word/2012/wordml" xmlns:w16cex="http://schemas.microsoft.com/office/word/2018/wordml/cex" xmlns:w16cid="http://schemas.microsoft.com/office/word/2016/wordml/cid" xmlns:w16="http://schemas.microsoft.com/office/word/2018/wordml" xmlns:w16sdtdh="http://schemas.microsoft.com/office/word/2020/wordml/sdtdatahash" xmlns:w16se="http://schemas.microsoft.com/office/word/2015/wordml/symex" xmlns:wpg="http://schemas.microsoft.com/office/word/2010/wordprocessingGroup" xmlns:wpi="http://schemas.microsoft.com/office/word/2010/wordprocessingInk" xmlns:wne="http://schemas.microsoft.com/office/word/2006/wordml" xmlns:wps="http://schemas.microsoft.com/office/word/2010/wordprocessingShape" mc:Ignorable="w14 w15 w16se w16cid w16 w16cex w16sdtdh wp14">
+<w:ftr xmlns:wpc="http://schemas.microsoft.com/office/word/2010/wordprocessingCanvas" xmlns:mc="http://schemas.openxmlformats.org/markup-compatibility/2006" xmlns:o="urn:schemas-microsoft-com:office:office" xmlns:r="http://schemas.openxmlformats.org/officeDocument/2006/relationships" xmlns:m="http://schemas.openxmlformats.org/officeDocument/2006/math" xmlns:v="urn:schemas-microsoft-com:vml" xmlns:wp14="http://schemas.microsoft.com/office/word/2010/wordprocessingDrawing" xmlns:wp="http://schemas.openxmlformats.org/drawingml/2006/wordprocessingDrawing" xmlns:w10="urn:schemas-microsoft-com:office:word" xmlns:w="http://schemas.openxmlformats.org/wordprocessingml/2006/main" xmlns:w14="http://schemas.microsoft.com/office/word/2010/wordml" xmlns:w15="http://schemas.microsoft.com/office/word/2012/wordml" xmlns:wpg="http://schemas.microsoft.com/office/word/2010/wordprocessingGroup" xmlns:wpi="http://schemas.microsoft.com/office/word/2010/wordprocessingInk" xmlns:wne="http://schemas.microsoft.com/office/word/2006/wordml" xmlns:wps="http://schemas.microsoft.com/office/word/2010/wordprocessingShape" mc:Ignorable="w14 w15 wp14">
   <w:p>
     <w:pPr>
       <w:pStyle w:val="Footer"/>
@@ -1164,7 +3073,7 @@
           <w:rPr>
             <w:noProof/>
           </w:rPr>
-          <w:t>2</w:t>
+          <w:t>7</w:t>
         </w:r>
         <w:r>
           <w:rPr>
@@ -1184,7 +3093,7 @@
 </file>
 
 <file path=word/footer3.xml><?xml version="1.0" encoding="utf-8"?>
-<w:ftr xmlns:wpc="http://schemas.microsoft.com/office/word/2010/wordprocessingCanvas" xmlns:cx="http://schemas.microsoft.com/office/drawing/2014/chartex" xmlns:cx1="http://schemas.microsoft.com/office/drawing/2015/9/8/chartex" xmlns:cx2="http://schemas.microsoft.com/office/drawing/2015/10/21/chartex" xmlns:cx3="http://schemas.microsoft.com/office/drawing/2016/5/9/chartex" xmlns:cx4="http://schemas.microsoft.com/office/drawing/2016/5/10/chartex" xmlns:cx5="http://schemas.microsoft.com/office/drawing/2016/5/11/chartex" xmlns:cx6="http://schemas.microsoft.com/office/drawing/2016/5/12/chartex" xmlns:cx7="http://schemas.microsoft.com/office/drawing/2016/5/13/chartex" xmlns:cx8="http://schemas.microsoft.com/office/drawing/2016/5/14/chartex" xmlns:mc="http://schemas.openxmlformats.org/markup-compatibility/2006" xmlns:aink="http://schemas.microsoft.com/office/drawing/2016/ink" xmlns:am3d="http://schemas.microsoft.com/office/drawing/2017/model3d" xmlns:o="urn:schemas-microsoft-com:office:office" xmlns:r="http://schemas.openxmlformats.org/officeDocument/2006/relationships" xmlns:m="http://schemas.openxmlformats.org/officeDocument/2006/math" xmlns:v="urn:schemas-microsoft-com:vml" xmlns:wp14="http://schemas.microsoft.com/office/word/2010/wordprocessingDrawing" xmlns:wp="http://schemas.openxmlformats.org/drawingml/2006/wordprocessingDrawing" xmlns:w10="urn:schemas-microsoft-com:office:word" xmlns:w="http://schemas.openxmlformats.org/wordprocessingml/2006/main" xmlns:w14="http://schemas.microsoft.com/office/word/2010/wordml" xmlns:w15="http://schemas.microsoft.com/office/word/2012/wordml" xmlns:w16cex="http://schemas.microsoft.com/office/word/2018/wordml/cex" xmlns:w16cid="http://schemas.microsoft.com/office/word/2016/wordml/cid" xmlns:w16="http://schemas.microsoft.com/office/word/2018/wordml" xmlns:w16sdtdh="http://schemas.microsoft.com/office/word/2020/wordml/sdtdatahash" xmlns:w16se="http://schemas.microsoft.com/office/word/2015/wordml/symex" xmlns:wpg="http://schemas.microsoft.com/office/word/2010/wordprocessingGroup" xmlns:wpi="http://schemas.microsoft.com/office/word/2010/wordprocessingInk" xmlns:wne="http://schemas.microsoft.com/office/word/2006/wordml" xmlns:wps="http://schemas.microsoft.com/office/word/2010/wordprocessingShape" mc:Ignorable="w14 w15 w16se w16cid w16 w16cex w16sdtdh wp14">
+<w:ftr xmlns:wpc="http://schemas.microsoft.com/office/word/2010/wordprocessingCanvas" xmlns:mc="http://schemas.openxmlformats.org/markup-compatibility/2006" xmlns:o="urn:schemas-microsoft-com:office:office" xmlns:r="http://schemas.openxmlformats.org/officeDocument/2006/relationships" xmlns:m="http://schemas.openxmlformats.org/officeDocument/2006/math" xmlns:v="urn:schemas-microsoft-com:vml" xmlns:wp14="http://schemas.microsoft.com/office/word/2010/wordprocessingDrawing" xmlns:wp="http://schemas.openxmlformats.org/drawingml/2006/wordprocessingDrawing" xmlns:w10="urn:schemas-microsoft-com:office:word" xmlns:w="http://schemas.openxmlformats.org/wordprocessingml/2006/main" xmlns:w14="http://schemas.microsoft.com/office/word/2010/wordml" xmlns:w15="http://schemas.microsoft.com/office/word/2012/wordml" xmlns:wpg="http://schemas.microsoft.com/office/word/2010/wordprocessingGroup" xmlns:wpi="http://schemas.microsoft.com/office/word/2010/wordprocessingInk" xmlns:wne="http://schemas.microsoft.com/office/word/2006/wordml" xmlns:wps="http://schemas.microsoft.com/office/word/2010/wordprocessingShape" mc:Ignorable="w14 w15 wp14">
   <w:p>
     <w:pPr>
       <w:pStyle w:val="Footer"/>
@@ -1194,7 +3103,7 @@
 </file>
 
 <file path=word/footnotes.xml><?xml version="1.0" encoding="utf-8"?>
-<w:footnotes xmlns:wpc="http://schemas.microsoft.com/office/word/2010/wordprocessingCanvas" xmlns:cx="http://schemas.microsoft.com/office/drawing/2014/chartex" xmlns:cx1="http://schemas.microsoft.com/office/drawing/2015/9/8/chartex" xmlns:cx2="http://schemas.microsoft.com/office/drawing/2015/10/21/chartex" xmlns:cx3="http://schemas.microsoft.com/office/drawing/2016/5/9/chartex" xmlns:cx4="http://schemas.microsoft.com/office/drawing/2016/5/10/chartex" xmlns:cx5="http://schemas.microsoft.com/office/drawing/2016/5/11/chartex" xmlns:cx6="http://schemas.microsoft.com/office/drawing/2016/5/12/chartex" xmlns:cx7="http://schemas.microsoft.com/office/drawing/2016/5/13/chartex" xmlns:cx8="http://schemas.microsoft.com/office/drawing/2016/5/14/chartex" xmlns:mc="http://schemas.openxmlformats.org/markup-compatibility/2006" xmlns:aink="http://schemas.microsoft.com/office/drawing/2016/ink" xmlns:am3d="http://schemas.microsoft.com/office/drawing/2017/model3d" xmlns:o="urn:schemas-microsoft-com:office:office" xmlns:r="http://schemas.openxmlformats.org/officeDocument/2006/relationships" xmlns:m="http://schemas.openxmlformats.org/officeDocument/2006/math" xmlns:v="urn:schemas-microsoft-com:vml" xmlns:wp14="http://schemas.microsoft.com/office/word/2010/wordprocessingDrawing" xmlns:wp="http://schemas.openxmlformats.org/drawingml/2006/wordprocessingDrawing" xmlns:w10="urn:schemas-microsoft-com:office:word" xmlns:w="http://schemas.openxmlformats.org/wordprocessingml/2006/main" xmlns:w14="http://schemas.microsoft.com/office/word/2010/wordml" xmlns:w15="http://schemas.microsoft.com/office/word/2012/wordml" xmlns:w16cex="http://schemas.microsoft.com/office/word/2018/wordml/cex" xmlns:w16cid="http://schemas.microsoft.com/office/word/2016/wordml/cid" xmlns:w16="http://schemas.microsoft.com/office/word/2018/wordml" xmlns:w16sdtdh="http://schemas.microsoft.com/office/word/2020/wordml/sdtdatahash" xmlns:w16se="http://schemas.microsoft.com/office/word/2015/wordml/symex" xmlns:wpg="http://schemas.microsoft.com/office/word/2010/wordprocessingGroup" xmlns:wpi="http://schemas.microsoft.com/office/word/2010/wordprocessingInk" xmlns:wne="http://schemas.microsoft.com/office/word/2006/wordml" xmlns:wps="http://schemas.microsoft.com/office/word/2010/wordprocessingShape" mc:Ignorable="w14 w15 w16se w16cid w16 w16cex w16sdtdh wp14">
+<w:footnotes xmlns:wpc="http://schemas.microsoft.com/office/word/2010/wordprocessingCanvas" xmlns:mc="http://schemas.openxmlformats.org/markup-compatibility/2006" xmlns:o="urn:schemas-microsoft-com:office:office" xmlns:r="http://schemas.openxmlformats.org/officeDocument/2006/relationships" xmlns:m="http://schemas.openxmlformats.org/officeDocument/2006/math" xmlns:v="urn:schemas-microsoft-com:vml" xmlns:wp14="http://schemas.microsoft.com/office/word/2010/wordprocessingDrawing" xmlns:wp="http://schemas.openxmlformats.org/drawingml/2006/wordprocessingDrawing" xmlns:w10="urn:schemas-microsoft-com:office:word" xmlns:w="http://schemas.openxmlformats.org/wordprocessingml/2006/main" xmlns:w14="http://schemas.microsoft.com/office/word/2010/wordml" xmlns:w15="http://schemas.microsoft.com/office/word/2012/wordml" xmlns:wpg="http://schemas.microsoft.com/office/word/2010/wordprocessingGroup" xmlns:wpi="http://schemas.microsoft.com/office/word/2010/wordprocessingInk" xmlns:wne="http://schemas.microsoft.com/office/word/2006/wordml" xmlns:wps="http://schemas.microsoft.com/office/word/2010/wordprocessingShape" mc:Ignorable="w14 w15 wp14">
   <w:footnote w:type="separator" w:id="-1">
     <w:p>
       <w:pPr>
@@ -1219,7 +3128,7 @@
 </file>
 
 <file path=word/header1.xml><?xml version="1.0" encoding="utf-8"?>
-<w:hdr xmlns:wpc="http://schemas.microsoft.com/office/word/2010/wordprocessingCanvas" xmlns:cx="http://schemas.microsoft.com/office/drawing/2014/chartex" xmlns:cx1="http://schemas.microsoft.com/office/drawing/2015/9/8/chartex" xmlns:cx2="http://schemas.microsoft.com/office/drawing/2015/10/21/chartex" xmlns:cx3="http://schemas.microsoft.com/office/drawing/2016/5/9/chartex" xmlns:cx4="http://schemas.microsoft.com/office/drawing/2016/5/10/chartex" xmlns:cx5="http://schemas.microsoft.com/office/drawing/2016/5/11/chartex" xmlns:cx6="http://schemas.microsoft.com/office/drawing/2016/5/12/chartex" xmlns:cx7="http://schemas.microsoft.com/office/drawing/2016/5/13/chartex" xmlns:cx8="http://schemas.microsoft.com/office/drawing/2016/5/14/chartex" xmlns:mc="http://schemas.openxmlformats.org/markup-compatibility/2006" xmlns:aink="http://schemas.microsoft.com/office/drawing/2016/ink" xmlns:am3d="http://schemas.microsoft.com/office/drawing/2017/model3d" xmlns:o="urn:schemas-microsoft-com:office:office" xmlns:r="http://schemas.openxmlformats.org/officeDocument/2006/relationships" xmlns:m="http://schemas.openxmlformats.org/officeDocument/2006/math" xmlns:v="urn:schemas-microsoft-com:vml" xmlns:wp14="http://schemas.microsoft.com/office/word/2010/wordprocessingDrawing" xmlns:wp="http://schemas.openxmlformats.org/drawingml/2006/wordprocessingDrawing" xmlns:w10="urn:schemas-microsoft-com:office:word" xmlns:w="http://schemas.openxmlformats.org/wordprocessingml/2006/main" xmlns:w14="http://schemas.microsoft.com/office/word/2010/wordml" xmlns:w15="http://schemas.microsoft.com/office/word/2012/wordml" xmlns:w16cex="http://schemas.microsoft.com/office/word/2018/wordml/cex" xmlns:w16cid="http://schemas.microsoft.com/office/word/2016/wordml/cid" xmlns:w16="http://schemas.microsoft.com/office/word/2018/wordml" xmlns:w16sdtdh="http://schemas.microsoft.com/office/word/2020/wordml/sdtdatahash" xmlns:w16se="http://schemas.microsoft.com/office/word/2015/wordml/symex" xmlns:wpg="http://schemas.microsoft.com/office/word/2010/wordprocessingGroup" xmlns:wpi="http://schemas.microsoft.com/office/word/2010/wordprocessingInk" xmlns:wne="http://schemas.microsoft.com/office/word/2006/wordml" xmlns:wps="http://schemas.microsoft.com/office/word/2010/wordprocessingShape" mc:Ignorable="w14 w15 w16se w16cid w16 w16cex w16sdtdh wp14">
+<w:hdr xmlns:wpc="http://schemas.microsoft.com/office/word/2010/wordprocessingCanvas" xmlns:mc="http://schemas.openxmlformats.org/markup-compatibility/2006" xmlns:o="urn:schemas-microsoft-com:office:office" xmlns:r="http://schemas.openxmlformats.org/officeDocument/2006/relationships" xmlns:m="http://schemas.openxmlformats.org/officeDocument/2006/math" xmlns:v="urn:schemas-microsoft-com:vml" xmlns:wp14="http://schemas.microsoft.com/office/word/2010/wordprocessingDrawing" xmlns:wp="http://schemas.openxmlformats.org/drawingml/2006/wordprocessingDrawing" xmlns:w10="urn:schemas-microsoft-com:office:word" xmlns:w="http://schemas.openxmlformats.org/wordprocessingml/2006/main" xmlns:w14="http://schemas.microsoft.com/office/word/2010/wordml" xmlns:w15="http://schemas.microsoft.com/office/word/2012/wordml" xmlns:wpg="http://schemas.microsoft.com/office/word/2010/wordprocessingGroup" xmlns:wpi="http://schemas.microsoft.com/office/word/2010/wordprocessingInk" xmlns:wne="http://schemas.microsoft.com/office/word/2006/wordml" xmlns:wps="http://schemas.microsoft.com/office/word/2010/wordprocessingShape" mc:Ignorable="w14 w15 wp14">
   <w:p>
     <w:pPr>
       <w:pStyle w:val="Header"/>
@@ -1253,9 +3162,10 @@
           </v:handles>
           <o:lock v:ext="edit" text="t" shapetype="t"/>
         </v:shapetype>
-        <v:shape id="PowerPlusWaterMarkObject76955969" o:spid="_x0000_s1026" type="#_x0000_t136" style="position:absolute;margin-left:0;margin-top:0;width:494.9pt;height:164.95pt;rotation:315;z-index:-251655168;mso-position-horizontal:center;mso-position-horizontal-relative:margin;mso-position-vertical:center;mso-position-vertical-relative:margin" o:allowincell="f" fillcolor="silver" stroked="f">
+        <v:shape id="PowerPlusWaterMarkObject76955969" o:spid="_x0000_s2050" type="#_x0000_t136" style="position:absolute;margin-left:0;margin-top:0;width:494.9pt;height:164.95pt;rotation:315;z-index:-251655168;mso-position-horizontal:center;mso-position-horizontal-relative:margin;mso-position-vertical:center;mso-position-vertical-relative:margin" o:allowincell="f" fillcolor="silver" stroked="f">
           <v:fill opacity=".5"/>
           <v:textpath style="font-family:&quot;Calibri&quot;;font-size:1pt" string="DRAFT ONLY"/>
+          <w10:wrap anchorx="margin" anchory="margin"/>
         </v:shape>
       </w:pict>
     </w:r>
@@ -1264,7 +3174,7 @@
 </file>
 
 <file path=word/header2.xml><?xml version="1.0" encoding="utf-8"?>
-<w:hdr xmlns:wpc="http://schemas.microsoft.com/office/word/2010/wordprocessingCanvas" xmlns:cx="http://schemas.microsoft.com/office/drawing/2014/chartex" xmlns:cx1="http://schemas.microsoft.com/office/drawing/2015/9/8/chartex" xmlns:cx2="http://schemas.microsoft.com/office/drawing/2015/10/21/chartex" xmlns:cx3="http://schemas.microsoft.com/office/drawing/2016/5/9/chartex" xmlns:cx4="http://schemas.microsoft.com/office/drawing/2016/5/10/chartex" xmlns:cx5="http://schemas.microsoft.com/office/drawing/2016/5/11/chartex" xmlns:cx6="http://schemas.microsoft.com/office/drawing/2016/5/12/chartex" xmlns:cx7="http://schemas.microsoft.com/office/drawing/2016/5/13/chartex" xmlns:cx8="http://schemas.microsoft.com/office/drawing/2016/5/14/chartex" xmlns:mc="http://schemas.openxmlformats.org/markup-compatibility/2006" xmlns:aink="http://schemas.microsoft.com/office/drawing/2016/ink" xmlns:am3d="http://schemas.microsoft.com/office/drawing/2017/model3d" xmlns:o="urn:schemas-microsoft-com:office:office" xmlns:r="http://schemas.openxmlformats.org/officeDocument/2006/relationships" xmlns:m="http://schemas.openxmlformats.org/officeDocument/2006/math" xmlns:v="urn:schemas-microsoft-com:vml" xmlns:wp14="http://schemas.microsoft.com/office/word/2010/wordprocessingDrawing" xmlns:wp="http://schemas.openxmlformats.org/drawingml/2006/wordprocessingDrawing" xmlns:w10="urn:schemas-microsoft-com:office:word" xmlns:w="http://schemas.openxmlformats.org/wordprocessingml/2006/main" xmlns:w14="http://schemas.microsoft.com/office/word/2010/wordml" xmlns:w15="http://schemas.microsoft.com/office/word/2012/wordml" xmlns:w16cex="http://schemas.microsoft.com/office/word/2018/wordml/cex" xmlns:w16cid="http://schemas.microsoft.com/office/word/2016/wordml/cid" xmlns:w16="http://schemas.microsoft.com/office/word/2018/wordml" xmlns:w16sdtdh="http://schemas.microsoft.com/office/word/2020/wordml/sdtdatahash" xmlns:w16se="http://schemas.microsoft.com/office/word/2015/wordml/symex" xmlns:wpg="http://schemas.microsoft.com/office/word/2010/wordprocessingGroup" xmlns:wpi="http://schemas.microsoft.com/office/word/2010/wordprocessingInk" xmlns:wne="http://schemas.microsoft.com/office/word/2006/wordml" xmlns:wps="http://schemas.microsoft.com/office/word/2010/wordprocessingShape" mc:Ignorable="w14 w15 w16se w16cid w16 w16cex w16sdtdh wp14">
+<w:hdr xmlns:wpc="http://schemas.microsoft.com/office/word/2010/wordprocessingCanvas" xmlns:mc="http://schemas.openxmlformats.org/markup-compatibility/2006" xmlns:o="urn:schemas-microsoft-com:office:office" xmlns:r="http://schemas.openxmlformats.org/officeDocument/2006/relationships" xmlns:m="http://schemas.openxmlformats.org/officeDocument/2006/math" xmlns:v="urn:schemas-microsoft-com:vml" xmlns:wp14="http://schemas.microsoft.com/office/word/2010/wordprocessingDrawing" xmlns:wp="http://schemas.openxmlformats.org/drawingml/2006/wordprocessingDrawing" xmlns:w10="urn:schemas-microsoft-com:office:word" xmlns:w="http://schemas.openxmlformats.org/wordprocessingml/2006/main" xmlns:w14="http://schemas.microsoft.com/office/word/2010/wordml" xmlns:w15="http://schemas.microsoft.com/office/word/2012/wordml" xmlns:wpg="http://schemas.microsoft.com/office/word/2010/wordprocessingGroup" xmlns:wpi="http://schemas.microsoft.com/office/word/2010/wordprocessingInk" xmlns:wne="http://schemas.microsoft.com/office/word/2006/wordml" xmlns:wps="http://schemas.microsoft.com/office/word/2010/wordprocessingShape" mc:Ignorable="w14 w15 wp14">
   <w:p>
     <w:pPr>
       <w:pStyle w:val="Header"/>
@@ -1298,9 +3208,10 @@
           </v:handles>
           <o:lock v:ext="edit" text="t" shapetype="t"/>
         </v:shapetype>
-        <v:shape id="PowerPlusWaterMarkObject76955970" o:spid="_x0000_s1027" type="#_x0000_t136" style="position:absolute;margin-left:0;margin-top:0;width:494.9pt;height:164.95pt;rotation:315;z-index:-251653120;mso-position-horizontal:center;mso-position-horizontal-relative:margin;mso-position-vertical:center;mso-position-vertical-relative:margin" o:allowincell="f" fillcolor="silver" stroked="f">
+        <v:shape id="PowerPlusWaterMarkObject76955970" o:spid="_x0000_s2051" type="#_x0000_t136" style="position:absolute;margin-left:0;margin-top:0;width:494.9pt;height:164.95pt;rotation:315;z-index:-251653120;mso-position-horizontal:center;mso-position-horizontal-relative:margin;mso-position-vertical:center;mso-position-vertical-relative:margin" o:allowincell="f" fillcolor="silver" stroked="f">
           <v:fill opacity=".5"/>
           <v:textpath style="font-family:&quot;Calibri&quot;;font-size:1pt" string="DRAFT ONLY"/>
+          <w10:wrap anchorx="margin" anchory="margin"/>
         </v:shape>
       </w:pict>
     </w:r>
@@ -1309,7 +3220,7 @@
 </file>
 
 <file path=word/header3.xml><?xml version="1.0" encoding="utf-8"?>
-<w:hdr xmlns:wpc="http://schemas.microsoft.com/office/word/2010/wordprocessingCanvas" xmlns:cx="http://schemas.microsoft.com/office/drawing/2014/chartex" xmlns:cx1="http://schemas.microsoft.com/office/drawing/2015/9/8/chartex" xmlns:cx2="http://schemas.microsoft.com/office/drawing/2015/10/21/chartex" xmlns:cx3="http://schemas.microsoft.com/office/drawing/2016/5/9/chartex" xmlns:cx4="http://schemas.microsoft.com/office/drawing/2016/5/10/chartex" xmlns:cx5="http://schemas.microsoft.com/office/drawing/2016/5/11/chartex" xmlns:cx6="http://schemas.microsoft.com/office/drawing/2016/5/12/chartex" xmlns:cx7="http://schemas.microsoft.com/office/drawing/2016/5/13/chartex" xmlns:cx8="http://schemas.microsoft.com/office/drawing/2016/5/14/chartex" xmlns:mc="http://schemas.openxmlformats.org/markup-compatibility/2006" xmlns:aink="http://schemas.microsoft.com/office/drawing/2016/ink" xmlns:am3d="http://schemas.microsoft.com/office/drawing/2017/model3d" xmlns:o="urn:schemas-microsoft-com:office:office" xmlns:r="http://schemas.openxmlformats.org/officeDocument/2006/relationships" xmlns:m="http://schemas.openxmlformats.org/officeDocument/2006/math" xmlns:v="urn:schemas-microsoft-com:vml" xmlns:wp14="http://schemas.microsoft.com/office/word/2010/wordprocessingDrawing" xmlns:wp="http://schemas.openxmlformats.org/drawingml/2006/wordprocessingDrawing" xmlns:w10="urn:schemas-microsoft-com:office:word" xmlns:w="http://schemas.openxmlformats.org/wordprocessingml/2006/main" xmlns:w14="http://schemas.microsoft.com/office/word/2010/wordml" xmlns:w15="http://schemas.microsoft.com/office/word/2012/wordml" xmlns:w16cex="http://schemas.microsoft.com/office/word/2018/wordml/cex" xmlns:w16cid="http://schemas.microsoft.com/office/word/2016/wordml/cid" xmlns:w16="http://schemas.microsoft.com/office/word/2018/wordml" xmlns:w16sdtdh="http://schemas.microsoft.com/office/word/2020/wordml/sdtdatahash" xmlns:w16se="http://schemas.microsoft.com/office/word/2015/wordml/symex" xmlns:wpg="http://schemas.microsoft.com/office/word/2010/wordprocessingGroup" xmlns:wpi="http://schemas.microsoft.com/office/word/2010/wordprocessingInk" xmlns:wne="http://schemas.microsoft.com/office/word/2006/wordml" xmlns:wps="http://schemas.microsoft.com/office/word/2010/wordprocessingShape" mc:Ignorable="w14 w15 w16se w16cid w16 w16cex w16sdtdh wp14">
+<w:hdr xmlns:wpc="http://schemas.microsoft.com/office/word/2010/wordprocessingCanvas" xmlns:mc="http://schemas.openxmlformats.org/markup-compatibility/2006" xmlns:o="urn:schemas-microsoft-com:office:office" xmlns:r="http://schemas.openxmlformats.org/officeDocument/2006/relationships" xmlns:m="http://schemas.openxmlformats.org/officeDocument/2006/math" xmlns:v="urn:schemas-microsoft-com:vml" xmlns:wp14="http://schemas.microsoft.com/office/word/2010/wordprocessingDrawing" xmlns:wp="http://schemas.openxmlformats.org/drawingml/2006/wordprocessingDrawing" xmlns:w10="urn:schemas-microsoft-com:office:word" xmlns:w="http://schemas.openxmlformats.org/wordprocessingml/2006/main" xmlns:w14="http://schemas.microsoft.com/office/word/2010/wordml" xmlns:w15="http://schemas.microsoft.com/office/word/2012/wordml" xmlns:wpg="http://schemas.microsoft.com/office/word/2010/wordprocessingGroup" xmlns:wpi="http://schemas.microsoft.com/office/word/2010/wordprocessingInk" xmlns:wne="http://schemas.microsoft.com/office/word/2006/wordml" xmlns:wps="http://schemas.microsoft.com/office/word/2010/wordprocessingShape" mc:Ignorable="w14 w15 wp14">
   <w:p>
     <w:pPr>
       <w:pStyle w:val="Header"/>
@@ -1343,9 +3254,10 @@
           </v:handles>
           <o:lock v:ext="edit" text="t" shapetype="t"/>
         </v:shapetype>
-        <v:shape id="PowerPlusWaterMarkObject76955968" o:spid="_x0000_s1025" type="#_x0000_t136" style="position:absolute;margin-left:0;margin-top:0;width:494.9pt;height:164.95pt;rotation:315;z-index:-251657216;mso-position-horizontal:center;mso-position-horizontal-relative:margin;mso-position-vertical:center;mso-position-vertical-relative:margin" o:allowincell="f" fillcolor="silver" stroked="f">
+        <v:shape id="PowerPlusWaterMarkObject76955968" o:spid="_x0000_s2049" type="#_x0000_t136" style="position:absolute;margin-left:0;margin-top:0;width:494.9pt;height:164.95pt;rotation:315;z-index:-251657216;mso-position-horizontal:center;mso-position-horizontal-relative:margin;mso-position-vertical:center;mso-position-vertical-relative:margin" o:allowincell="f" fillcolor="silver" stroked="f">
           <v:fill opacity=".5"/>
           <v:textpath style="font-family:&quot;Calibri&quot;;font-size:1pt" string="DRAFT ONLY"/>
+          <w10:wrap anchorx="margin" anchory="margin"/>
         </v:shape>
       </w:pict>
     </w:r>
@@ -1354,8 +3266,121 @@
 </file>
 
 <file path=word/numbering.xml><?xml version="1.0" encoding="utf-8"?>
-<w:numbering xmlns:wpc="http://schemas.microsoft.com/office/word/2010/wordprocessingCanvas" xmlns:cx="http://schemas.microsoft.com/office/drawing/2014/chartex" xmlns:cx1="http://schemas.microsoft.com/office/drawing/2015/9/8/chartex" xmlns:cx2="http://schemas.microsoft.com/office/drawing/2015/10/21/chartex" xmlns:cx3="http://schemas.microsoft.com/office/drawing/2016/5/9/chartex" xmlns:cx4="http://schemas.microsoft.com/office/drawing/2016/5/10/chartex" xmlns:cx5="http://schemas.microsoft.com/office/drawing/2016/5/11/chartex" xmlns:cx6="http://schemas.microsoft.com/office/drawing/2016/5/12/chartex" xmlns:cx7="http://schemas.microsoft.com/office/drawing/2016/5/13/chartex" xmlns:cx8="http://schemas.microsoft.com/office/drawing/2016/5/14/chartex" xmlns:mc="http://schemas.openxmlformats.org/markup-compatibility/2006" xmlns:aink="http://schemas.microsoft.com/office/drawing/2016/ink" xmlns:am3d="http://schemas.microsoft.com/office/drawing/2017/model3d" xmlns:o="urn:schemas-microsoft-com:office:office" xmlns:r="http://schemas.openxmlformats.org/officeDocument/2006/relationships" xmlns:m="http://schemas.openxmlformats.org/officeDocument/2006/math" xmlns:v="urn:schemas-microsoft-com:vml" xmlns:wp14="http://schemas.microsoft.com/office/word/2010/wordprocessingDrawing" xmlns:wp="http://schemas.openxmlformats.org/drawingml/2006/wordprocessingDrawing" xmlns:w10="urn:schemas-microsoft-com:office:word" xmlns:w="http://schemas.openxmlformats.org/wordprocessingml/2006/main" xmlns:w14="http://schemas.microsoft.com/office/word/2010/wordml" xmlns:w15="http://schemas.microsoft.com/office/word/2012/wordml" xmlns:w16cex="http://schemas.microsoft.com/office/word/2018/wordml/cex" xmlns:w16cid="http://schemas.microsoft.com/office/word/2016/wordml/cid" xmlns:w16="http://schemas.microsoft.com/office/word/2018/wordml" xmlns:w16sdtdh="http://schemas.microsoft.com/office/word/2020/wordml/sdtdatahash" xmlns:w16se="http://schemas.microsoft.com/office/word/2015/wordml/symex" xmlns:wpg="http://schemas.microsoft.com/office/word/2010/wordprocessingGroup" xmlns:wpi="http://schemas.microsoft.com/office/word/2010/wordprocessingInk" xmlns:wne="http://schemas.microsoft.com/office/word/2006/wordml" xmlns:wps="http://schemas.microsoft.com/office/word/2010/wordprocessingShape" mc:Ignorable="w14 w15 w16se w16cid w16 w16cex w16sdtdh wp14">
+<w:numbering xmlns:wpc="http://schemas.microsoft.com/office/word/2010/wordprocessingCanvas" xmlns:mc="http://schemas.openxmlformats.org/markup-compatibility/2006" xmlns:o="urn:schemas-microsoft-com:office:office" xmlns:r="http://schemas.openxmlformats.org/officeDocument/2006/relationships" xmlns:m="http://schemas.openxmlformats.org/officeDocument/2006/math" xmlns:v="urn:schemas-microsoft-com:vml" xmlns:wp14="http://schemas.microsoft.com/office/word/2010/wordprocessingDrawing" xmlns:wp="http://schemas.openxmlformats.org/drawingml/2006/wordprocessingDrawing" xmlns:w10="urn:schemas-microsoft-com:office:word" xmlns:w="http://schemas.openxmlformats.org/wordprocessingml/2006/main" xmlns:w14="http://schemas.microsoft.com/office/word/2010/wordml" xmlns:w15="http://schemas.microsoft.com/office/word/2012/wordml" xmlns:wpg="http://schemas.microsoft.com/office/word/2010/wordprocessingGroup" xmlns:wpi="http://schemas.microsoft.com/office/word/2010/wordprocessingInk" xmlns:wne="http://schemas.microsoft.com/office/word/2006/wordml" xmlns:wps="http://schemas.microsoft.com/office/word/2010/wordprocessingShape" mc:Ignorable="w14 w15 wp14">
   <w:abstractNum w:abstractNumId="0" w15:restartNumberingAfterBreak="0">
+    <w:nsid w:val="31956BDE"/>
+    <w:multiLevelType w:val="hybridMultilevel"/>
+    <w:tmpl w:val="C1DA5DF8"/>
+    <w:lvl w:ilvl="0" w:tplc="04090005">
+      <w:start w:val="1"/>
+      <w:numFmt w:val="bullet"/>
+      <w:lvlText w:val=""/>
+      <w:lvlJc w:val="left"/>
+      <w:pPr>
+        <w:ind w:left="720" w:hanging="360"/>
+      </w:pPr>
+      <w:rPr>
+        <w:rFonts w:ascii="Wingdings" w:hAnsi="Wingdings" w:hint="default"/>
+      </w:rPr>
+    </w:lvl>
+    <w:lvl w:ilvl="1" w:tplc="04090003" w:tentative="1">
+      <w:start w:val="1"/>
+      <w:numFmt w:val="bullet"/>
+      <w:lvlText w:val="o"/>
+      <w:lvlJc w:val="left"/>
+      <w:pPr>
+        <w:ind w:left="1440" w:hanging="360"/>
+      </w:pPr>
+      <w:rPr>
+        <w:rFonts w:ascii="Courier New" w:hAnsi="Courier New" w:cs="Courier New" w:hint="default"/>
+      </w:rPr>
+    </w:lvl>
+    <w:lvl w:ilvl="2" w:tplc="04090005" w:tentative="1">
+      <w:start w:val="1"/>
+      <w:numFmt w:val="bullet"/>
+      <w:lvlText w:val=""/>
+      <w:lvlJc w:val="left"/>
+      <w:pPr>
+        <w:ind w:left="2160" w:hanging="360"/>
+      </w:pPr>
+      <w:rPr>
+        <w:rFonts w:ascii="Wingdings" w:hAnsi="Wingdings" w:hint="default"/>
+      </w:rPr>
+    </w:lvl>
+    <w:lvl w:ilvl="3" w:tplc="04090001" w:tentative="1">
+      <w:start w:val="1"/>
+      <w:numFmt w:val="bullet"/>
+      <w:lvlText w:val=""/>
+      <w:lvlJc w:val="left"/>
+      <w:pPr>
+        <w:ind w:left="2880" w:hanging="360"/>
+      </w:pPr>
+      <w:rPr>
+        <w:rFonts w:ascii="Symbol" w:hAnsi="Symbol" w:hint="default"/>
+      </w:rPr>
+    </w:lvl>
+    <w:lvl w:ilvl="4" w:tplc="04090003" w:tentative="1">
+      <w:start w:val="1"/>
+      <w:numFmt w:val="bullet"/>
+      <w:lvlText w:val="o"/>
+      <w:lvlJc w:val="left"/>
+      <w:pPr>
+        <w:ind w:left="3600" w:hanging="360"/>
+      </w:pPr>
+      <w:rPr>
+        <w:rFonts w:ascii="Courier New" w:hAnsi="Courier New" w:cs="Courier New" w:hint="default"/>
+      </w:rPr>
+    </w:lvl>
+    <w:lvl w:ilvl="5" w:tplc="04090005" w:tentative="1">
+      <w:start w:val="1"/>
+      <w:numFmt w:val="bullet"/>
+      <w:lvlText w:val=""/>
+      <w:lvlJc w:val="left"/>
+      <w:pPr>
+        <w:ind w:left="4320" w:hanging="360"/>
+      </w:pPr>
+      <w:rPr>
+        <w:rFonts w:ascii="Wingdings" w:hAnsi="Wingdings" w:hint="default"/>
+      </w:rPr>
+    </w:lvl>
+    <w:lvl w:ilvl="6" w:tplc="04090001" w:tentative="1">
+      <w:start w:val="1"/>
+      <w:numFmt w:val="bullet"/>
+      <w:lvlText w:val=""/>
+      <w:lvlJc w:val="left"/>
+      <w:pPr>
+        <w:ind w:left="5040" w:hanging="360"/>
+      </w:pPr>
+      <w:rPr>
+        <w:rFonts w:ascii="Symbol" w:hAnsi="Symbol" w:hint="default"/>
+      </w:rPr>
+    </w:lvl>
+    <w:lvl w:ilvl="7" w:tplc="04090003" w:tentative="1">
+      <w:start w:val="1"/>
+      <w:numFmt w:val="bullet"/>
+      <w:lvlText w:val="o"/>
+      <w:lvlJc w:val="left"/>
+      <w:pPr>
+        <w:ind w:left="5760" w:hanging="360"/>
+      </w:pPr>
+      <w:rPr>
+        <w:rFonts w:ascii="Courier New" w:hAnsi="Courier New" w:cs="Courier New" w:hint="default"/>
+      </w:rPr>
+    </w:lvl>
+    <w:lvl w:ilvl="8" w:tplc="04090005" w:tentative="1">
+      <w:start w:val="1"/>
+      <w:numFmt w:val="bullet"/>
+      <w:lvlText w:val=""/>
+      <w:lvlJc w:val="left"/>
+      <w:pPr>
+        <w:ind w:left="6480" w:hanging="360"/>
+      </w:pPr>
+      <w:rPr>
+        <w:rFonts w:ascii="Wingdings" w:hAnsi="Wingdings" w:hint="default"/>
+      </w:rPr>
+    </w:lvl>
+  </w:abstractNum>
+  <w:abstractNum w:abstractNumId="1" w15:restartNumberingAfterBreak="0">
     <w:nsid w:val="36D25538"/>
     <w:multiLevelType w:val="hybridMultilevel"/>
     <w:tmpl w:val="D0DC2050"/>
@@ -1444,14 +3469,133 @@
       </w:pPr>
     </w:lvl>
   </w:abstractNum>
+  <w:abstractNum w:abstractNumId="2" w15:restartNumberingAfterBreak="0">
+    <w:nsid w:val="515203AE"/>
+    <w:multiLevelType w:val="hybridMultilevel"/>
+    <w:tmpl w:val="B340155C"/>
+    <w:lvl w:ilvl="0" w:tplc="04090005">
+      <w:start w:val="1"/>
+      <w:numFmt w:val="bullet"/>
+      <w:lvlText w:val=""/>
+      <w:lvlJc w:val="left"/>
+      <w:pPr>
+        <w:ind w:left="775" w:hanging="360"/>
+      </w:pPr>
+      <w:rPr>
+        <w:rFonts w:ascii="Wingdings" w:hAnsi="Wingdings" w:hint="default"/>
+      </w:rPr>
+    </w:lvl>
+    <w:lvl w:ilvl="1" w:tplc="04090003" w:tentative="1">
+      <w:start w:val="1"/>
+      <w:numFmt w:val="bullet"/>
+      <w:lvlText w:val="o"/>
+      <w:lvlJc w:val="left"/>
+      <w:pPr>
+        <w:ind w:left="1495" w:hanging="360"/>
+      </w:pPr>
+      <w:rPr>
+        <w:rFonts w:ascii="Courier New" w:hAnsi="Courier New" w:cs="Courier New" w:hint="default"/>
+      </w:rPr>
+    </w:lvl>
+    <w:lvl w:ilvl="2" w:tplc="04090005" w:tentative="1">
+      <w:start w:val="1"/>
+      <w:numFmt w:val="bullet"/>
+      <w:lvlText w:val=""/>
+      <w:lvlJc w:val="left"/>
+      <w:pPr>
+        <w:ind w:left="2215" w:hanging="360"/>
+      </w:pPr>
+      <w:rPr>
+        <w:rFonts w:ascii="Wingdings" w:hAnsi="Wingdings" w:hint="default"/>
+      </w:rPr>
+    </w:lvl>
+    <w:lvl w:ilvl="3" w:tplc="04090001" w:tentative="1">
+      <w:start w:val="1"/>
+      <w:numFmt w:val="bullet"/>
+      <w:lvlText w:val=""/>
+      <w:lvlJc w:val="left"/>
+      <w:pPr>
+        <w:ind w:left="2935" w:hanging="360"/>
+      </w:pPr>
+      <w:rPr>
+        <w:rFonts w:ascii="Symbol" w:hAnsi="Symbol" w:hint="default"/>
+      </w:rPr>
+    </w:lvl>
+    <w:lvl w:ilvl="4" w:tplc="04090003" w:tentative="1">
+      <w:start w:val="1"/>
+      <w:numFmt w:val="bullet"/>
+      <w:lvlText w:val="o"/>
+      <w:lvlJc w:val="left"/>
+      <w:pPr>
+        <w:ind w:left="3655" w:hanging="360"/>
+      </w:pPr>
+      <w:rPr>
+        <w:rFonts w:ascii="Courier New" w:hAnsi="Courier New" w:cs="Courier New" w:hint="default"/>
+      </w:rPr>
+    </w:lvl>
+    <w:lvl w:ilvl="5" w:tplc="04090005" w:tentative="1">
+      <w:start w:val="1"/>
+      <w:numFmt w:val="bullet"/>
+      <w:lvlText w:val=""/>
+      <w:lvlJc w:val="left"/>
+      <w:pPr>
+        <w:ind w:left="4375" w:hanging="360"/>
+      </w:pPr>
+      <w:rPr>
+        <w:rFonts w:ascii="Wingdings" w:hAnsi="Wingdings" w:hint="default"/>
+      </w:rPr>
+    </w:lvl>
+    <w:lvl w:ilvl="6" w:tplc="04090001" w:tentative="1">
+      <w:start w:val="1"/>
+      <w:numFmt w:val="bullet"/>
+      <w:lvlText w:val=""/>
+      <w:lvlJc w:val="left"/>
+      <w:pPr>
+        <w:ind w:left="5095" w:hanging="360"/>
+      </w:pPr>
+      <w:rPr>
+        <w:rFonts w:ascii="Symbol" w:hAnsi="Symbol" w:hint="default"/>
+      </w:rPr>
+    </w:lvl>
+    <w:lvl w:ilvl="7" w:tplc="04090003" w:tentative="1">
+      <w:start w:val="1"/>
+      <w:numFmt w:val="bullet"/>
+      <w:lvlText w:val="o"/>
+      <w:lvlJc w:val="left"/>
+      <w:pPr>
+        <w:ind w:left="5815" w:hanging="360"/>
+      </w:pPr>
+      <w:rPr>
+        <w:rFonts w:ascii="Courier New" w:hAnsi="Courier New" w:cs="Courier New" w:hint="default"/>
+      </w:rPr>
+    </w:lvl>
+    <w:lvl w:ilvl="8" w:tplc="04090005" w:tentative="1">
+      <w:start w:val="1"/>
+      <w:numFmt w:val="bullet"/>
+      <w:lvlText w:val=""/>
+      <w:lvlJc w:val="left"/>
+      <w:pPr>
+        <w:ind w:left="6535" w:hanging="360"/>
+      </w:pPr>
+      <w:rPr>
+        <w:rFonts w:ascii="Wingdings" w:hAnsi="Wingdings" w:hint="default"/>
+      </w:rPr>
+    </w:lvl>
+  </w:abstractNum>
   <w:num w:numId="1">
+    <w:abstractNumId w:val="1"/>
+  </w:num>
+  <w:num w:numId="2">
     <w:abstractNumId w:val="0"/>
+  </w:num>
+  <w:num w:numId="3">
+    <w:abstractNumId w:val="2"/>
   </w:num>
 </w:numbering>
 </file>
 
 <file path=word/styles.xml><?xml version="1.0" encoding="utf-8"?>
-<w:styles xmlns:mc="http://schemas.openxmlformats.org/markup-compatibility/2006" xmlns:r="http://schemas.openxmlformats.org/officeDocument/2006/relationships" xmlns:w="http://schemas.openxmlformats.org/wordprocessingml/2006/main" xmlns:w14="http://schemas.microsoft.com/office/word/2010/wordml" xmlns:w15="http://schemas.microsoft.com/office/word/2012/wordml" xmlns:w16cex="http://schemas.microsoft.com/office/word/2018/wordml/cex" xmlns:w16cid="http://schemas.microsoft.com/office/word/2016/wordml/cid" xmlns:w16="http://schemas.microsoft.com/office/word/2018/wordml" xmlns:w16sdtdh="http://schemas.microsoft.com/office/word/2020/wordml/sdtdatahash" xmlns:w16se="http://schemas.microsoft.com/office/word/2015/wordml/symex" mc:Ignorable="w14 w15 w16se w16cid w16 w16cex w16sdtdh">
+<w:styles xmlns:mc="http://schemas.openxmlformats.org/markup-compatibility/2006" xmlns:r="http://schemas.openxmlformats.org/officeDocument/2006/relationships" xmlns:w="http://schemas.openxmlformats.org/wordprocessingml/2006/main" xmlns:w14="http://schemas.microsoft.com/office/word/2010/wordml" xmlns:w15="http://schemas.microsoft.com/office/word/2012/wordml" mc:Ignorable="w14 w15">
   <w:docDefaults>
     <w:rPrDefault>
       <w:rPr>
@@ -1467,7 +3611,7 @@
       </w:pPr>
     </w:pPrDefault>
   </w:docDefaults>
-  <w:latentStyles w:defLockedState="0" w:defUIPriority="99" w:defSemiHidden="0" w:defUnhideWhenUsed="0" w:defQFormat="0" w:count="376">
+  <w:latentStyles w:defLockedState="0" w:defUIPriority="99" w:defSemiHidden="0" w:defUnhideWhenUsed="0" w:defQFormat="0" w:count="371">
     <w:lsdException w:name="Normal" w:uiPriority="0" w:qFormat="1"/>
     <w:lsdException w:name="heading 1" w:uiPriority="9" w:qFormat="1"/>
     <w:lsdException w:name="heading 2" w:semiHidden="1" w:uiPriority="9" w:unhideWhenUsed="1" w:qFormat="1"/>
@@ -1839,11 +3983,6 @@
     <w:lsdException w:name="List Table 5 Dark Accent 6" w:uiPriority="50"/>
     <w:lsdException w:name="List Table 6 Colorful Accent 6" w:uiPriority="51"/>
     <w:lsdException w:name="List Table 7 Colorful Accent 6" w:uiPriority="52"/>
-    <w:lsdException w:name="Mention" w:semiHidden="1" w:unhideWhenUsed="1"/>
-    <w:lsdException w:name="Smart Hyperlink" w:semiHidden="1" w:unhideWhenUsed="1"/>
-    <w:lsdException w:name="Hashtag" w:semiHidden="1" w:unhideWhenUsed="1"/>
-    <w:lsdException w:name="Unresolved Mention" w:semiHidden="1" w:unhideWhenUsed="1"/>
-    <w:lsdException w:name="Smart Link" w:semiHidden="1" w:unhideWhenUsed="1"/>
   </w:latentStyles>
   <w:style w:type="paragraph" w:default="1" w:styleId="Normal">
     <w:name w:val="Normal"/>
@@ -1887,7 +4026,7 @@
       <w:u w:val="single"/>
     </w:rPr>
   </w:style>
-  <w:style w:type="character" w:styleId="UnresolvedMention">
+  <w:style w:type="character" w:customStyle="1" w:styleId="UnresolvedMention">
     <w:name w:val="Unresolved Mention"/>
     <w:basedOn w:val="DefaultParagraphFont"/>
     <w:uiPriority w:val="99"/>
@@ -1953,6 +4092,29 @@
       <w:ind w:left="720"/>
       <w:contextualSpacing/>
     </w:pPr>
+  </w:style>
+  <w:style w:type="paragraph" w:styleId="NoSpacing">
+    <w:name w:val="No Spacing"/>
+    <w:link w:val="NoSpacingChar"/>
+    <w:uiPriority w:val="1"/>
+    <w:qFormat/>
+    <w:rsid w:val="00755EEC"/>
+    <w:pPr>
+      <w:spacing w:after="0" w:line="240" w:lineRule="auto"/>
+    </w:pPr>
+    <w:rPr>
+      <w:rFonts w:eastAsiaTheme="minorEastAsia"/>
+    </w:rPr>
+  </w:style>
+  <w:style w:type="character" w:customStyle="1" w:styleId="NoSpacingChar">
+    <w:name w:val="No Spacing Char"/>
+    <w:basedOn w:val="DefaultParagraphFont"/>
+    <w:link w:val="NoSpacing"/>
+    <w:uiPriority w:val="1"/>
+    <w:rsid w:val="00755EEC"/>
+    <w:rPr>
+      <w:rFonts w:eastAsiaTheme="minorEastAsia"/>
+    </w:rPr>
   </w:style>
 </w:styles>
 </file>
@@ -2223,7 +4385,7 @@
 </file>
 
 <file path=customXml/itemProps1.xml><?xml version="1.0" encoding="utf-8"?>
-<ds:datastoreItem xmlns:ds="http://schemas.openxmlformats.org/officeDocument/2006/customXml" ds:itemID="{0E256484-C45A-4598-B612-9F81CF10D8EC}">
+<ds:datastoreItem xmlns:ds="http://schemas.openxmlformats.org/officeDocument/2006/customXml" ds:itemID="{106C0A4A-BA4F-4E94-996A-79300CECB14D}">
   <ds:schemaRefs>
     <ds:schemaRef ds:uri="http://schemas.openxmlformats.org/officeDocument/2006/bibliography"/>
   </ds:schemaRefs>

</xml_diff>

<commit_message>
Write the Support Section
</commit_message>
<xml_diff>
--- a/System Proposal.docx
+++ b/System Proposal.docx
@@ -1324,8 +1324,6 @@
         </w:rPr>
         <w:t>6. Milestone and Reporting</w:t>
       </w:r>
-      <w:bookmarkStart w:id="0" w:name="_GoBack"/>
-      <w:bookmarkEnd w:id="0"/>
     </w:p>
     <w:tbl>
       <w:tblPr>
@@ -3399,8 +3397,18 @@
         <w:t>11. Support</w:t>
       </w:r>
     </w:p>
-    <w:p/>
-    <w:p/>
+    <w:p>
+      <w:pPr>
+        <w:ind w:firstLine="720"/>
+      </w:pPr>
+      <w:r>
+        <w:t>Project is inclusive of 2 months support and oversees on the first full implementation.</w:t>
+      </w:r>
+    </w:p>
+    <w:p>
+      <w:bookmarkStart w:id="0" w:name="_GoBack"/>
+      <w:bookmarkEnd w:id="0"/>
+    </w:p>
     <w:p>
       <w:pPr>
         <w:rPr>
@@ -4107,7 +4115,7 @@
           <w:rPr>
             <w:noProof/>
           </w:rPr>
-          <w:t>7</w:t>
+          <w:t>9</w:t>
         </w:r>
         <w:r>
           <w:rPr>
@@ -5721,7 +5729,7 @@
   <a:extraClrSchemeLst/>
   <a:extLst>
     <a:ext uri="{05A4C25C-085E-4340-85A3-A5531E510DB2}">
-      <thm15:themeFamily xmlns="" xmlns:thm15="http://schemas.microsoft.com/office/thememl/2012/main" name="Office Theme" id="{62F939B6-93AF-4DB8-9C6B-D6C7DFDC589F}" vid="{4A3C46E8-61CC-4603-A589-7422A47A8E4A}"/>
+      <thm15:themeFamily xmlns:thm15="http://schemas.microsoft.com/office/thememl/2012/main" xmlns="" name="Office Theme" id="{62F939B6-93AF-4DB8-9C6B-D6C7DFDC589F}" vid="{4A3C46E8-61CC-4603-A589-7422A47A8E4A}"/>
     </a:ext>
   </a:extLst>
 </a:theme>
@@ -5732,7 +5740,7 @@
 </file>
 
 <file path=customXml/itemProps1.xml><?xml version="1.0" encoding="utf-8"?>
-<ds:datastoreItem xmlns:ds="http://schemas.openxmlformats.org/officeDocument/2006/customXml" ds:itemID="{465ACD79-5F06-4F5C-BEB6-52CFC838E095}">
+<ds:datastoreItem xmlns:ds="http://schemas.openxmlformats.org/officeDocument/2006/customXml" ds:itemID="{31625E3D-680E-4E5F-A030-015F110CE8E1}">
   <ds:schemaRefs>
     <ds:schemaRef ds:uri="http://schemas.openxmlformats.org/officeDocument/2006/bibliography"/>
   </ds:schemaRefs>

</xml_diff>

<commit_message>
Write the Deployment Section
</commit_message>
<xml_diff>
--- a/System Proposal.docx
+++ b/System Proposal.docx
@@ -3249,15 +3249,15 @@
         </w:rPr>
         <w:t xml:space="preserve"> </w:t>
       </w:r>
-      <w:r>
-        <w:rPr>
-          <w:i/>
-          <w:iCs/>
-        </w:rPr>
-        <w:t>*MIS and Network Base</w:t>
-      </w:r>
-    </w:p>
-    <w:p/>
+    </w:p>
+    <w:p>
+      <w:r>
+        <w:tab/>
+        <w:t>The software will be deployed over the internet using a third-party web hosting in order for it to be used anywhere using web browser.</w:t>
+      </w:r>
+      <w:bookmarkStart w:id="0" w:name="_GoBack"/>
+      <w:bookmarkEnd w:id="0"/>
+    </w:p>
     <w:p/>
     <w:p>
       <w:pPr>
@@ -3405,10 +3405,7 @@
         <w:t>Project is inclusive of 2 months support and oversees on the first full implementation.</w:t>
       </w:r>
     </w:p>
-    <w:p>
-      <w:bookmarkStart w:id="0" w:name="_GoBack"/>
-      <w:bookmarkEnd w:id="0"/>
-    </w:p>
+    <w:p/>
     <w:p>
       <w:pPr>
         <w:rPr>
@@ -3479,7 +3476,6 @@
     <w:p/>
     <w:p>
       <w:r>
-        <w:lastRenderedPageBreak/>
         <w:t>Our fee for seeing the project through from start to comple</w:t>
       </w:r>
       <w:r>
@@ -3888,6 +3884,7 @@
         <w:rPr>
           <w:bCs/>
         </w:rPr>
+        <w:lastRenderedPageBreak/>
         <w:t>By Email</w:t>
       </w:r>
     </w:p>
@@ -3901,7 +3898,6 @@
         <w:rPr>
           <w:bCs/>
         </w:rPr>
-        <w:lastRenderedPageBreak/>
         <w:t>lenard.mangayayam</w:t>
       </w:r>
       <w:r>
@@ -4115,7 +4111,7 @@
           <w:rPr>
             <w:noProof/>
           </w:rPr>
-          <w:t>9</w:t>
+          <w:t>7</w:t>
         </w:r>
         <w:r>
           <w:rPr>
@@ -5729,7 +5725,7 @@
   <a:extraClrSchemeLst/>
   <a:extLst>
     <a:ext uri="{05A4C25C-085E-4340-85A3-A5531E510DB2}">
-      <thm15:themeFamily xmlns:thm15="http://schemas.microsoft.com/office/thememl/2012/main" xmlns="" name="Office Theme" id="{62F939B6-93AF-4DB8-9C6B-D6C7DFDC589F}" vid="{4A3C46E8-61CC-4603-A589-7422A47A8E4A}"/>
+      <thm15:themeFamily xmlns="" xmlns:thm15="http://schemas.microsoft.com/office/thememl/2012/main" name="Office Theme" id="{62F939B6-93AF-4DB8-9C6B-D6C7DFDC589F}" vid="{4A3C46E8-61CC-4603-A589-7422A47A8E4A}"/>
     </a:ext>
   </a:extLst>
 </a:theme>
@@ -5740,7 +5736,7 @@
 </file>
 
 <file path=customXml/itemProps1.xml><?xml version="1.0" encoding="utf-8"?>
-<ds:datastoreItem xmlns:ds="http://schemas.openxmlformats.org/officeDocument/2006/customXml" ds:itemID="{31625E3D-680E-4E5F-A030-015F110CE8E1}">
+<ds:datastoreItem xmlns:ds="http://schemas.openxmlformats.org/officeDocument/2006/customXml" ds:itemID="{E52DAF92-D470-4C6A-AC39-C5A5D911A91F}">
   <ds:schemaRefs>
     <ds:schemaRef ds:uri="http://schemas.openxmlformats.org/officeDocument/2006/bibliography"/>
   </ds:schemaRefs>

</xml_diff>

<commit_message>
Add Updated Presentation and Revised Proposal
</commit_message>
<xml_diff>
--- a/System Proposal.docx
+++ b/System Proposal.docx
@@ -1,6 +1,6 @@
 
 <file path=word/document.xml><?xml version="1.0" encoding="utf-8"?>
-<w:document xmlns:wpc="http://schemas.microsoft.com/office/word/2010/wordprocessingCanvas" xmlns:mc="http://schemas.openxmlformats.org/markup-compatibility/2006" xmlns:o="urn:schemas-microsoft-com:office:office" xmlns:r="http://schemas.openxmlformats.org/officeDocument/2006/relationships" xmlns:m="http://schemas.openxmlformats.org/officeDocument/2006/math" xmlns:v="urn:schemas-microsoft-com:vml" xmlns:wp14="http://schemas.microsoft.com/office/word/2010/wordprocessingDrawing" xmlns:wp="http://schemas.openxmlformats.org/drawingml/2006/wordprocessingDrawing" xmlns:w10="urn:schemas-microsoft-com:office:word" xmlns:w="http://schemas.openxmlformats.org/wordprocessingml/2006/main" xmlns:w14="http://schemas.microsoft.com/office/word/2010/wordml" xmlns:wpg="http://schemas.microsoft.com/office/word/2010/wordprocessingGroup" xmlns:wpi="http://schemas.microsoft.com/office/word/2010/wordprocessingInk" xmlns:wne="http://schemas.microsoft.com/office/word/2006/wordml" xmlns:wps="http://schemas.microsoft.com/office/word/2010/wordprocessingShape" mc:Ignorable="w14 wp14">
+<w:document xmlns:wpc="http://schemas.microsoft.com/office/word/2010/wordprocessingCanvas" xmlns:cx="http://schemas.microsoft.com/office/drawing/2014/chartex" xmlns:cx1="http://schemas.microsoft.com/office/drawing/2015/9/8/chartex" xmlns:mc="http://schemas.openxmlformats.org/markup-compatibility/2006" xmlns:o="urn:schemas-microsoft-com:office:office" xmlns:r="http://schemas.openxmlformats.org/officeDocument/2006/relationships" xmlns:m="http://schemas.openxmlformats.org/officeDocument/2006/math" xmlns:v="urn:schemas-microsoft-com:vml" xmlns:wp14="http://schemas.microsoft.com/office/word/2010/wordprocessingDrawing" xmlns:wp="http://schemas.openxmlformats.org/drawingml/2006/wordprocessingDrawing" xmlns:w10="urn:schemas-microsoft-com:office:word" xmlns:w="http://schemas.openxmlformats.org/wordprocessingml/2006/main" xmlns:w14="http://schemas.microsoft.com/office/word/2010/wordml" xmlns:w15="http://schemas.microsoft.com/office/word/2012/wordml" xmlns:w16se="http://schemas.microsoft.com/office/word/2015/wordml/symex" xmlns:wpg="http://schemas.microsoft.com/office/word/2010/wordprocessingGroup" xmlns:wpi="http://schemas.microsoft.com/office/word/2010/wordprocessingInk" xmlns:wne="http://schemas.microsoft.com/office/word/2006/wordml" xmlns:wps="http://schemas.microsoft.com/office/word/2010/wordprocessingShape" mc:Ignorable="w14 w15 w16se wp14">
   <w:body>
     <w:p>
       <w:pPr>
@@ -652,23 +652,9 @@
         <w:rPr>
           <w:sz w:val="24"/>
         </w:rPr>
-        <w:t>An alumnus/alumna is “a person who has attended or has graduated from a particular school, college, or university” (Cambridge University Press, 2017). Strong alumni relations can be of enormous value to a university. Alumni may assist the university from which they have graduated, resulting in non-monetary or monetary support. Therefore, they form an interesting and important group (</w:t>
-      </w:r>
-      <w:proofErr w:type="spellStart"/>
-      <w:r>
-        <w:rPr>
-          <w:sz w:val="24"/>
-        </w:rPr>
-        <w:t>Iskhakova</w:t>
-      </w:r>
-      <w:proofErr w:type="spellEnd"/>
-      <w:r>
-        <w:rPr>
-          <w:sz w:val="24"/>
-        </w:rPr>
-        <w:t xml:space="preserve"> et al. </w:t>
-      </w:r>
-      <w:hyperlink r:id="rId9" w:anchor="ref-CR25" w:tooltip="Iskhakova, L., Hoffmann, S., &amp; Hilbert, A. (2017). Alumni loyalty: Systematic literature review. Journal of Nonprofit and Public-Sector Marketing,&#10;                           29(3), 274–316. &#10;                    https://doi.org/10.1080/10495142.2017.1326352&#10;   " w:history="1">
+        <w:t>An alumnus/alumna is “a person who has attended or has graduated from a particular school, college, or university” (Cambridge University Press, 2017). Strong alumni relations can be of enormous value to a university. Alumni may assist the university from which they have graduated, resulting in non-monetary or monetary support. Therefore, they form an interesting and important group (Iskhakova et al. </w:t>
+      </w:r>
+      <w:hyperlink r:id="rId8" w:anchor="ref-CR25" w:tooltip="Iskhakova, L., Hoffmann, S., &amp; Hilbert, A. (2017). Alumni loyalty: Systematic literature review. Journal of Nonprofit and Public-Sector Marketing,&#10;                           29(3), 274–316. &#10;                    https://doi.org/10.1080/10495142.2017.1326352&#10;   " w:history="1">
         <w:r>
           <w:rPr>
             <w:rStyle w:val="Hyperlink"/>
@@ -684,7 +670,7 @@
         </w:rPr>
         <w:t>). Their involvement can contribute to current students’ higher educational experience, such as by their reflection on current curricula and future job opportunities (Ebert et al. </w:t>
       </w:r>
-      <w:hyperlink r:id="rId10" w:anchor="ref-CR12" w:tooltip="Ebert, K., Axelsson, L., &amp; Harbor, J. (2015). Opportunities and challenges for building alumni networks in Sweden: A case study of Stockholm University. Journal of Higher Education Policy and Management,&#10;                           37(2), 252–262. &#10;            " w:history="1">
+      <w:hyperlink r:id="rId9" w:anchor="ref-CR12" w:tooltip="Ebert, K., Axelsson, L., &amp; Harbor, J. (2015). Opportunities and challenges for building alumni networks in Sweden: A case study of Stockholm University. Journal of Higher Education Policy and Management,&#10;                           37(2), 252–262. &#10;            " w:history="1">
         <w:r>
           <w:rPr>
             <w:rStyle w:val="Hyperlink"/>
@@ -698,23 +684,9 @@
         <w:rPr>
           <w:sz w:val="24"/>
         </w:rPr>
-        <w:t xml:space="preserve">; Moore and </w:t>
-      </w:r>
-      <w:proofErr w:type="spellStart"/>
-      <w:r>
-        <w:rPr>
-          <w:sz w:val="24"/>
-        </w:rPr>
-        <w:t>Kuol</w:t>
-      </w:r>
-      <w:proofErr w:type="spellEnd"/>
-      <w:r>
-        <w:rPr>
-          <w:sz w:val="24"/>
-        </w:rPr>
-        <w:t> </w:t>
-      </w:r>
-      <w:hyperlink r:id="rId11" w:anchor="ref-CR33" w:tooltip="Moore, S., &amp; Kuol, N. (2007). Retrospective insights on teaching: Exploring teaching excellence through the eyes of the alumni. Journal of Further and Higher Education,&#10;                           31(2), 133–143. &#10;                    https://doi.org/10.1080/030" w:history="1">
+        <w:t>; Moore and Kuol </w:t>
+      </w:r>
+      <w:hyperlink r:id="rId10" w:anchor="ref-CR33" w:tooltip="Moore, S., &amp; Kuol, N. (2007). Retrospective insights on teaching: Exploring teaching excellence through the eyes of the alumni. Journal of Further and Higher Education,&#10;                           31(2), 133–143. &#10;                    https://doi.org/10.1080/030" w:history="1">
         <w:r>
           <w:rPr>
             <w:rStyle w:val="Hyperlink"/>
@@ -728,23 +700,9 @@
         <w:rPr>
           <w:sz w:val="24"/>
         </w:rPr>
-        <w:t>). In addition, “engaging with higher education institutions in designing and delivering curriculum not only allows businesses to influence the education of the future workforce but to engage with prospective future employees throughout their educational experience” (</w:t>
-      </w:r>
-      <w:proofErr w:type="spellStart"/>
-      <w:r>
-        <w:rPr>
-          <w:sz w:val="24"/>
-        </w:rPr>
-        <w:t>Plewa</w:t>
-      </w:r>
-      <w:proofErr w:type="spellEnd"/>
-      <w:r>
-        <w:rPr>
-          <w:sz w:val="24"/>
-        </w:rPr>
-        <w:t xml:space="preserve"> et al. </w:t>
-      </w:r>
-      <w:hyperlink r:id="rId12" w:anchor="ref-CR40" w:tooltip="Plewa, C., Galán-Muros, V., &amp; Davey, T. (2015). Engaging business in curriculum design and delivery: A higher education institution perspective. Higher Education,&#10;                           70(1), 35–53. &#10;                    https://doi.org/10.1007/s10734-014-" w:history="1">
+        <w:t>). In addition, “engaging with higher education institutions in designing and delivering curriculum not only allows businesses to influence the education of the future workforce but to engage with prospective future employees throughout their educational experience” (Plewa et al. </w:t>
+      </w:r>
+      <w:hyperlink r:id="rId11" w:anchor="ref-CR40" w:tooltip="Plewa, C., Galán-Muros, V., &amp; Davey, T. (2015). Engaging business in curriculum design and delivery: A higher education institution perspective. Higher Education,&#10;                           70(1), 35–53. &#10;                    https://doi.org/10.1007/s10734-014-" w:history="1">
         <w:r>
           <w:rPr>
             <w:rStyle w:val="Hyperlink"/>
@@ -760,7 +718,7 @@
         </w:rPr>
         <w:t>, p. 36). Other examples of alumni support are, for instance, financial sponsorship, offering internships, giving guest lectures, and participation in advisory boards (Ebert et al. </w:t>
       </w:r>
-      <w:hyperlink r:id="rId13" w:anchor="ref-CR12" w:tooltip="Ebert, K., Axelsson, L., &amp; Harbor, J. (2015). Opportunities and challenges for building alumni networks in Sweden: A case study of Stockholm University. Journal of Higher Education Policy and Management,&#10;                           37(2), 252–262. &#10;            " w:history="1">
+      <w:hyperlink r:id="rId12" w:anchor="ref-CR12" w:tooltip="Ebert, K., Axelsson, L., &amp; Harbor, J. (2015). Opportunities and challenges for building alumni networks in Sweden: A case study of Stockholm University. Journal of Higher Education Policy and Management,&#10;                           37(2), 252–262. &#10;            " w:history="1">
         <w:r>
           <w:rPr>
             <w:rStyle w:val="Hyperlink"/>
@@ -774,23 +732,9 @@
         <w:rPr>
           <w:sz w:val="24"/>
         </w:rPr>
-        <w:t xml:space="preserve">; Moore and </w:t>
-      </w:r>
-      <w:proofErr w:type="spellStart"/>
-      <w:r>
-        <w:rPr>
-          <w:sz w:val="24"/>
-        </w:rPr>
-        <w:t>Kuol</w:t>
-      </w:r>
-      <w:proofErr w:type="spellEnd"/>
-      <w:r>
-        <w:rPr>
-          <w:sz w:val="24"/>
-        </w:rPr>
-        <w:t> </w:t>
-      </w:r>
-      <w:hyperlink r:id="rId14" w:anchor="ref-CR33" w:tooltip="Moore, S., &amp; Kuol, N. (2007). Retrospective insights on teaching: Exploring teaching excellence through the eyes of the alumni. Journal of Further and Higher Education,&#10;                           31(2), 133–143. &#10;                    https://doi.org/10.1080/030" w:history="1">
+        <w:t>; Moore and Kuol </w:t>
+      </w:r>
+      <w:hyperlink r:id="rId13" w:anchor="ref-CR33" w:tooltip="Moore, S., &amp; Kuol, N. (2007). Retrospective insights on teaching: Exploring teaching excellence through the eyes of the alumni. Journal of Further and Higher Education,&#10;                           31(2), 133–143. &#10;                    https://doi.org/10.1080/030" w:history="1">
         <w:r>
           <w:rPr>
             <w:rStyle w:val="Hyperlink"/>
@@ -969,16 +913,14 @@
           <w:sz w:val="24"/>
         </w:rPr>
         <w:tab/>
-        <w:t>A Browser/Web Based alumni management system where user can fully check the records of alumni all its options and produce soft and hardcopies of the information filtered or sorted by authorized users only in the span of 6 months.</w:t>
-      </w:r>
-    </w:p>
-    <w:p>
-      <w:pPr>
+      </w:r>
+      <w:r>
         <w:rPr>
           <w:iCs/>
           <w:sz w:val="24"/>
         </w:rPr>
-      </w:pPr>
+        <w:t>The goal of this project is to create a software that offers Computer Studies Department (CSD) a means to stay in touch with their alumni. It streamlines tasks such as managing contacts, planning events, and connecting with members via social media, emails, etc., to help build strong alumni relationships.</w:t>
+      </w:r>
     </w:p>
     <w:p>
       <w:pPr>
@@ -999,18 +941,17 @@
         <w:pStyle w:val="ListParagraph"/>
         <w:numPr>
           <w:ilvl w:val="0"/>
-          <w:numId w:val="8"/>
+          <w:numId w:val="16"/>
         </w:numPr>
-        <w:spacing w:line="360" w:lineRule="auto"/>
-        <w:rPr>
-          <w:sz w:val="24"/>
-        </w:rPr>
-      </w:pPr>
-      <w:r>
-        <w:rPr>
-          <w:sz w:val="24"/>
-        </w:rPr>
-        <w:t>Create database system to keep all the files of the alumni.</w:t>
+        <w:rPr>
+          <w:sz w:val="24"/>
+        </w:rPr>
+      </w:pPr>
+      <w:r>
+        <w:rPr>
+          <w:sz w:val="24"/>
+        </w:rPr>
+        <w:t>To Improved Communication</w:t>
       </w:r>
     </w:p>
     <w:p>
@@ -1018,37 +959,49 @@
         <w:pStyle w:val="ListParagraph"/>
         <w:numPr>
           <w:ilvl w:val="0"/>
-          <w:numId w:val="8"/>
+          <w:numId w:val="18"/>
         </w:numPr>
-        <w:spacing w:line="360" w:lineRule="auto"/>
-        <w:rPr>
-          <w:sz w:val="24"/>
-        </w:rPr>
-      </w:pPr>
-      <w:r>
-        <w:rPr>
-          <w:sz w:val="24"/>
-        </w:rPr>
-        <w:t>Accommodate and provide information sheet and registration for alumni.</w:t>
-      </w:r>
+        <w:rPr>
+          <w:sz w:val="24"/>
+        </w:rPr>
+      </w:pPr>
+      <w:r>
+        <w:rPr>
+          <w:sz w:val="24"/>
+        </w:rPr>
+        <w:t>Alumni management software offers capabilities such as email communication, event and social</w:t>
+      </w:r>
+      <w:r>
+        <w:rPr>
+          <w:sz w:val="24"/>
+        </w:rPr>
+        <w:t xml:space="preserve"> media updates, job posts, and group discussions on a single platform.</w:t>
+      </w:r>
+    </w:p>
+    <w:p>
+      <w:pPr>
+        <w:pStyle w:val="ListParagraph"/>
+        <w:rPr>
+          <w:sz w:val="24"/>
+        </w:rPr>
+      </w:pPr>
     </w:p>
     <w:p>
       <w:pPr>
         <w:pStyle w:val="ListParagraph"/>
         <w:numPr>
           <w:ilvl w:val="0"/>
-          <w:numId w:val="8"/>
+          <w:numId w:val="16"/>
         </w:numPr>
-        <w:spacing w:line="360" w:lineRule="auto"/>
-        <w:rPr>
-          <w:sz w:val="24"/>
-        </w:rPr>
-      </w:pPr>
-      <w:r>
-        <w:rPr>
-          <w:sz w:val="24"/>
-        </w:rPr>
-        <w:t>Provide security to alumni users in terms of malign issues.</w:t>
+        <w:rPr>
+          <w:sz w:val="24"/>
+        </w:rPr>
+      </w:pPr>
+      <w:r>
+        <w:rPr>
+          <w:sz w:val="24"/>
+        </w:rPr>
+        <w:t>To Provide Better Credibility</w:t>
       </w:r>
     </w:p>
     <w:p>
@@ -1056,59 +1009,49 @@
         <w:pStyle w:val="ListParagraph"/>
         <w:numPr>
           <w:ilvl w:val="0"/>
-          <w:numId w:val="8"/>
+          <w:numId w:val="18"/>
         </w:numPr>
-        <w:spacing w:line="360" w:lineRule="auto"/>
-        <w:rPr>
-          <w:sz w:val="24"/>
-        </w:rPr>
-      </w:pPr>
-      <w:r>
-        <w:rPr>
-          <w:sz w:val="24"/>
-        </w:rPr>
-        <w:t>Provide accurate and relevant records of alumni that can be easily accessed.</w:t>
-      </w:r>
+        <w:rPr>
+          <w:sz w:val="24"/>
+        </w:rPr>
+      </w:pPr>
+      <w:r>
+        <w:rPr>
+          <w:sz w:val="24"/>
+        </w:rPr>
+        <w:t xml:space="preserve">With alumni management software, you can create and maintain a database of your alumni, including details of their academic </w:t>
+      </w:r>
+      <w:r>
+        <w:rPr>
+          <w:sz w:val="24"/>
+        </w:rPr>
+        <w:t>profiles, the companies they’re associated with, and the positions they hold.</w:t>
+      </w:r>
+    </w:p>
+    <w:p>
+      <w:pPr>
+        <w:pStyle w:val="ListParagraph"/>
+        <w:rPr>
+          <w:sz w:val="24"/>
+        </w:rPr>
+      </w:pPr>
     </w:p>
     <w:p>
       <w:pPr>
         <w:pStyle w:val="ListParagraph"/>
         <w:numPr>
           <w:ilvl w:val="0"/>
-          <w:numId w:val="8"/>
+          <w:numId w:val="16"/>
         </w:numPr>
-        <w:spacing w:line="360" w:lineRule="auto"/>
-        <w:rPr>
-          <w:sz w:val="24"/>
-        </w:rPr>
-      </w:pPr>
-      <w:r>
-        <w:rPr>
-          <w:sz w:val="24"/>
-        </w:rPr>
-        <w:t>Provide information board for all alumni.</w:t>
-      </w:r>
-    </w:p>
-    <w:p>
-      <w:pPr>
-        <w:rPr>
-          <w:sz w:val="24"/>
-        </w:rPr>
-      </w:pPr>
-    </w:p>
-    <w:p>
-      <w:pPr>
-        <w:rPr>
-          <w:i/>
-          <w:iCs/>
-          <w:sz w:val="24"/>
-        </w:rPr>
-      </w:pPr>
-      <w:r>
-        <w:rPr>
-          <w:sz w:val="24"/>
-        </w:rPr>
-        <w:t xml:space="preserve">System Features: </w:t>
+        <w:rPr>
+          <w:sz w:val="24"/>
+        </w:rPr>
+      </w:pPr>
+      <w:r>
+        <w:rPr>
+          <w:sz w:val="24"/>
+        </w:rPr>
+        <w:t>To Provide Secured and Reliable Platform</w:t>
       </w:r>
     </w:p>
     <w:p>
@@ -1116,26 +1059,48 @@
         <w:pStyle w:val="ListParagraph"/>
         <w:numPr>
           <w:ilvl w:val="0"/>
-          <w:numId w:val="10"/>
+          <w:numId w:val="18"/>
         </w:numPr>
-        <w:spacing w:line="360" w:lineRule="auto"/>
-        <w:jc w:val="both"/>
-        <w:rPr>
-          <w:sz w:val="24"/>
-        </w:rPr>
-      </w:pPr>
-      <w:r>
+        <w:rPr>
+          <w:sz w:val="24"/>
+        </w:rPr>
+      </w:pPr>
+      <w:r>
+        <w:rPr>
+          <w:sz w:val="24"/>
+        </w:rPr>
+        <w:t>A verification will be required in order to prevent malicious user to register using a dummy account.</w:t>
+      </w:r>
+    </w:p>
+    <w:p>
+      <w:pPr>
+        <w:pStyle w:val="ListParagraph"/>
+        <w:rPr>
+          <w:sz w:val="24"/>
+        </w:rPr>
+      </w:pPr>
+    </w:p>
+    <w:p>
+      <w:pPr>
+        <w:pStyle w:val="ListParagraph"/>
+        <w:ind w:left="0"/>
+        <w:rPr>
+          <w:sz w:val="24"/>
+        </w:rPr>
+      </w:pPr>
+    </w:p>
+    <w:p>
+      <w:pPr>
         <w:rPr>
           <w:b/>
           <w:sz w:val="24"/>
         </w:rPr>
-        <w:t xml:space="preserve">Job Boards and Online Forums. </w:t>
-      </w:r>
-      <w:r>
-        <w:rPr>
-          <w:sz w:val="24"/>
-        </w:rPr>
-        <w:t>Alumni can use these online forums to post opportunities or request help from other alumni in the same domain and build their professional networks, including through integrations with social media platforms.</w:t>
+      </w:pPr>
+      <w:r>
+        <w:rPr>
+          <w:sz w:val="24"/>
+        </w:rPr>
+        <w:t xml:space="preserve">System Features: </w:t>
       </w:r>
     </w:p>
     <w:p>
@@ -1143,40 +1108,12 @@
         <w:pStyle w:val="ListParagraph"/>
         <w:numPr>
           <w:ilvl w:val="0"/>
-          <w:numId w:val="10"/>
+          <w:numId w:val="22"/>
         </w:numPr>
-        <w:spacing w:line="360" w:lineRule="auto"/>
-        <w:jc w:val="both"/>
-        <w:rPr>
-          <w:sz w:val="24"/>
-        </w:rPr>
-      </w:pPr>
-      <w:r>
-        <w:rPr>
-          <w:b/>
-          <w:sz w:val="24"/>
-        </w:rPr>
-        <w:t xml:space="preserve">Event Management. </w:t>
-      </w:r>
-      <w:r>
-        <w:rPr>
-          <w:sz w:val="24"/>
-        </w:rPr>
-        <w:t xml:space="preserve">Alumni events are </w:t>
-      </w:r>
-      <w:proofErr w:type="gramStart"/>
-      <w:r>
-        <w:rPr>
-          <w:sz w:val="24"/>
-        </w:rPr>
-        <w:t>key</w:t>
-      </w:r>
-      <w:proofErr w:type="gramEnd"/>
-      <w:r>
-        <w:rPr>
-          <w:sz w:val="24"/>
-        </w:rPr>
-        <w:t xml:space="preserve"> to a successful alumni engagement plan. An effective event planning process can go a long way towards building a powerful alumni community.</w:t>
+        <w:spacing w:line="480" w:lineRule="auto"/>
+      </w:pPr>
+      <w:r>
+        <w:t>Event Management</w:t>
       </w:r>
     </w:p>
     <w:p>
@@ -1184,28 +1121,12 @@
         <w:pStyle w:val="ListParagraph"/>
         <w:numPr>
           <w:ilvl w:val="0"/>
-          <w:numId w:val="10"/>
+          <w:numId w:val="22"/>
         </w:numPr>
-        <w:spacing w:line="360" w:lineRule="auto"/>
-        <w:jc w:val="both"/>
-        <w:rPr>
-          <w:sz w:val="24"/>
-        </w:rPr>
-      </w:pPr>
-      <w:r>
-        <w:rPr>
-          <w:b/>
-          <w:sz w:val="24"/>
-        </w:rPr>
-        <w:t xml:space="preserve">Alumni Data Management. </w:t>
-      </w:r>
-      <w:r>
-        <w:rPr>
-          <w:rFonts w:cstheme="minorHAnsi"/>
-          <w:sz w:val="24"/>
-          <w:shd w:val="clear" w:color="auto" w:fill="FFFFFF"/>
-        </w:rPr>
-        <w:t>Help managers assemble key data about alumni, such as contact information, career history, membership status, and donation patterns.</w:t>
+        <w:spacing w:line="480" w:lineRule="auto"/>
+      </w:pPr>
+      <w:r>
+        <w:t>Jobs Board</w:t>
       </w:r>
     </w:p>
     <w:p>
@@ -1213,25 +1134,12 @@
         <w:pStyle w:val="ListParagraph"/>
         <w:numPr>
           <w:ilvl w:val="0"/>
-          <w:numId w:val="10"/>
+          <w:numId w:val="22"/>
         </w:numPr>
-        <w:spacing w:line="360" w:lineRule="auto"/>
-        <w:rPr>
-          <w:sz w:val="24"/>
-        </w:rPr>
-      </w:pPr>
-      <w:r>
-        <w:rPr>
-          <w:b/>
-          <w:sz w:val="24"/>
-        </w:rPr>
-        <w:t xml:space="preserve">Requesting for T-shirt and Id. </w:t>
-      </w:r>
-      <w:r>
-        <w:rPr>
-          <w:sz w:val="24"/>
-        </w:rPr>
-        <w:t>Alumni can request for their Alumni T-shirt and ID.</w:t>
+        <w:spacing w:line="480" w:lineRule="auto"/>
+      </w:pPr>
+      <w:r>
+        <w:t>Discussion/Forums</w:t>
       </w:r>
     </w:p>
     <w:p>
@@ -1239,39 +1147,39 @@
         <w:pStyle w:val="ListParagraph"/>
         <w:numPr>
           <w:ilvl w:val="0"/>
-          <w:numId w:val="10"/>
+          <w:numId w:val="22"/>
         </w:numPr>
-        <w:spacing w:line="360" w:lineRule="auto"/>
-      </w:pPr>
-      <w:r>
-        <w:rPr>
-          <w:b/>
-          <w:sz w:val="24"/>
-        </w:rPr>
-        <w:t xml:space="preserve">Checking Alumni Clearance. </w:t>
-      </w:r>
-      <w:r>
-        <w:rPr>
-          <w:sz w:val="24"/>
-        </w:rPr>
-        <w:t xml:space="preserve">The Admin can check if the </w:t>
-      </w:r>
-      <w:proofErr w:type="gramStart"/>
-      <w:r>
-        <w:rPr>
-          <w:sz w:val="24"/>
-        </w:rPr>
-        <w:t>alumni still has</w:t>
-      </w:r>
-      <w:proofErr w:type="gramEnd"/>
-      <w:r>
-        <w:rPr>
-          <w:sz w:val="24"/>
-        </w:rPr>
-        <w:t xml:space="preserve"> account receivable.</w:t>
-      </w:r>
-    </w:p>
-    <w:p>
+        <w:spacing w:line="480" w:lineRule="auto"/>
+      </w:pPr>
+      <w:r>
+        <w:t>Member Accounts</w:t>
+      </w:r>
+    </w:p>
+    <w:p>
+      <w:pPr>
+        <w:pStyle w:val="ListParagraph"/>
+        <w:numPr>
+          <w:ilvl w:val="0"/>
+          <w:numId w:val="22"/>
+        </w:numPr>
+        <w:spacing w:line="480" w:lineRule="auto"/>
+      </w:pPr>
+      <w:r>
+        <w:t>Chat Support</w:t>
+      </w:r>
+    </w:p>
+    <w:p>
+      <w:pPr>
+        <w:pStyle w:val="ListParagraph"/>
+        <w:numPr>
+          <w:ilvl w:val="0"/>
+          <w:numId w:val="22"/>
+        </w:numPr>
+        <w:spacing w:line="480" w:lineRule="auto"/>
+      </w:pPr>
+      <w:r>
+        <w:t>Requesting for Items such as ID and T-Shirt</w:t>
+      </w:r>
       <w:r>
         <w:br w:type="page"/>
       </w:r>
@@ -1307,21 +1215,7 @@
         <w:rPr>
           <w:sz w:val="24"/>
         </w:rPr>
-        <w:t xml:space="preserve">The project aims to replace the paper work used in storing the information of the college graduates and to have a proper system for checking the requirements needed by the alumni before signing their clearance. </w:t>
-      </w:r>
-      <w:proofErr w:type="gramStart"/>
-      <w:r>
-        <w:rPr>
-          <w:sz w:val="24"/>
-        </w:rPr>
-        <w:t>Also, to have a way to communicate with the alumni of the University of Caloocan City (UCC).</w:t>
-      </w:r>
-      <w:proofErr w:type="gramEnd"/>
-      <w:r>
-        <w:rPr>
-          <w:sz w:val="24"/>
-        </w:rPr>
-        <w:t xml:space="preserve"> These are the challenges that the initiative aims to overcome.</w:t>
+        <w:t>The project aims to replace the paper work used in storing the information of the college graduates and to have a proper system for checking the requirements needed by the alumni before signing their clearance. Also, to have a way to communicate with the alumni of the University of Caloocan City (UCC). These are the challenges that the initiative aims to overcome.</w:t>
       </w:r>
     </w:p>
     <w:p>
@@ -1404,17 +1298,35 @@
     <w:p>
       <w:pPr>
         <w:rPr>
-          <w:i/>
-          <w:iCs/>
-          <w:sz w:val="24"/>
-        </w:rPr>
-      </w:pPr>
-      <w:r>
-        <w:rPr>
           <w:b/>
           <w:bCs/>
           <w:sz w:val="28"/>
         </w:rPr>
+      </w:pPr>
+      <w:r>
+        <w:rPr>
+          <w:b/>
+          <w:bCs/>
+          <w:sz w:val="28"/>
+        </w:rPr>
+        <w:br w:type="page"/>
+      </w:r>
+    </w:p>
+    <w:p>
+      <w:pPr>
+        <w:rPr>
+          <w:i/>
+          <w:iCs/>
+          <w:sz w:val="24"/>
+        </w:rPr>
+      </w:pPr>
+      <w:r>
+        <w:rPr>
+          <w:b/>
+          <w:bCs/>
+          <w:sz w:val="28"/>
+        </w:rPr>
+        <w:lastRenderedPageBreak/>
         <w:t>5. Technology Requirement</w:t>
       </w:r>
     </w:p>
@@ -1425,9 +1337,9 @@
         <w:tblLook w:val="04A0" w:firstRow="1" w:lastRow="0" w:firstColumn="1" w:lastColumn="0" w:noHBand="0" w:noVBand="1"/>
       </w:tblPr>
       <w:tblGrid>
-        <w:gridCol w:w="3192"/>
-        <w:gridCol w:w="3192"/>
-        <w:gridCol w:w="3192"/>
+        <w:gridCol w:w="2252"/>
+        <w:gridCol w:w="3436"/>
+        <w:gridCol w:w="3780"/>
       </w:tblGrid>
       <w:tr>
         <w:trPr>
@@ -1436,7 +1348,7 @@
         <w:tc>
           <w:tcPr>
             <w:cnfStyle w:val="001000000100" w:firstRow="0" w:lastRow="0" w:firstColumn="1" w:lastColumn="0" w:oddVBand="0" w:evenVBand="0" w:oddHBand="0" w:evenHBand="0" w:firstRowFirstColumn="1" w:firstRowLastColumn="0" w:lastRowFirstColumn="0" w:lastRowLastColumn="0"/>
-            <w:tcW w:w="3192" w:type="dxa"/>
+            <w:tcW w:w="2252" w:type="dxa"/>
           </w:tcPr>
           <w:p>
             <w:pPr>
@@ -1465,7 +1377,7 @@
         </w:tc>
         <w:tc>
           <w:tcPr>
-            <w:tcW w:w="3192" w:type="dxa"/>
+            <w:tcW w:w="3436" w:type="dxa"/>
           </w:tcPr>
           <w:p>
             <w:pPr>
@@ -1479,7 +1391,7 @@
         </w:tc>
         <w:tc>
           <w:tcPr>
-            <w:tcW w:w="3192" w:type="dxa"/>
+            <w:tcW w:w="3780" w:type="dxa"/>
           </w:tcPr>
           <w:p>
             <w:pPr>
@@ -1499,7 +1411,7 @@
         <w:tc>
           <w:tcPr>
             <w:cnfStyle w:val="001000000000" w:firstRow="0" w:lastRow="0" w:firstColumn="1" w:lastColumn="0" w:oddVBand="0" w:evenVBand="0" w:oddHBand="0" w:evenHBand="0" w:firstRowFirstColumn="0" w:firstRowLastColumn="0" w:lastRowFirstColumn="0" w:lastRowLastColumn="0"/>
-            <w:tcW w:w="3192" w:type="dxa"/>
+            <w:tcW w:w="2252" w:type="dxa"/>
           </w:tcPr>
           <w:p>
             <w:pPr>
@@ -1512,7 +1424,7 @@
         </w:tc>
         <w:tc>
           <w:tcPr>
-            <w:tcW w:w="3192" w:type="dxa"/>
+            <w:tcW w:w="3436" w:type="dxa"/>
           </w:tcPr>
           <w:p>
             <w:pPr>
@@ -1551,7 +1463,7 @@
         </w:tc>
         <w:tc>
           <w:tcPr>
-            <w:tcW w:w="3192" w:type="dxa"/>
+            <w:tcW w:w="3780" w:type="dxa"/>
           </w:tcPr>
           <w:p>
             <w:pPr>
@@ -1584,7 +1496,7 @@
         <w:tc>
           <w:tcPr>
             <w:cnfStyle w:val="001000000000" w:firstRow="0" w:lastRow="0" w:firstColumn="1" w:lastColumn="0" w:oddVBand="0" w:evenVBand="0" w:oddHBand="0" w:evenHBand="0" w:firstRowFirstColumn="0" w:firstRowLastColumn="0" w:lastRowFirstColumn="0" w:lastRowLastColumn="0"/>
-            <w:tcW w:w="3192" w:type="dxa"/>
+            <w:tcW w:w="2252" w:type="dxa"/>
           </w:tcPr>
           <w:p>
             <w:pPr>
@@ -1604,13 +1516,13 @@
               <w:rPr>
                 <w:iCs/>
               </w:rPr>
-              <w:t>Monitor</w:t>
+              <w:t>Processor</w:t>
             </w:r>
           </w:p>
         </w:tc>
         <w:tc>
           <w:tcPr>
-            <w:tcW w:w="3192" w:type="dxa"/>
+            <w:tcW w:w="3436" w:type="dxa"/>
           </w:tcPr>
           <w:p>
             <w:pPr>
@@ -1630,11 +1542,14 @@
               </w:rPr>
             </w:pPr>
             <w:r>
+              <w:t>Pentium 4 or newer processor that supports SSE2</w:t>
+            </w:r>
+            <w:r>
               <w:rPr>
                 <w:i/>
                 <w:iCs/>
               </w:rPr>
-              <w:t>No minimum specs required</w:t>
+              <w:t xml:space="preserve"> </w:t>
             </w:r>
           </w:p>
           <w:p>
@@ -1649,7 +1564,7 @@
         </w:tc>
         <w:tc>
           <w:tcPr>
-            <w:tcW w:w="3192" w:type="dxa"/>
+            <w:tcW w:w="3780" w:type="dxa"/>
           </w:tcPr>
           <w:p>
             <w:pPr>
@@ -1669,11 +1584,14 @@
               </w:rPr>
             </w:pPr>
             <w:r>
+              <w:t>Pentium 4 or newer processor that supports SSE2</w:t>
+            </w:r>
+            <w:r>
               <w:rPr>
                 <w:i/>
                 <w:iCs/>
               </w:rPr>
-              <w:t>No minimum specs required</w:t>
+              <w:t xml:space="preserve"> </w:t>
             </w:r>
           </w:p>
           <w:p>
@@ -1694,7 +1612,7 @@
         <w:tc>
           <w:tcPr>
             <w:cnfStyle w:val="001000000000" w:firstRow="0" w:lastRow="0" w:firstColumn="1" w:lastColumn="0" w:oddVBand="0" w:evenVBand="0" w:oddHBand="0" w:evenHBand="0" w:firstRowFirstColumn="0" w:firstRowLastColumn="0" w:lastRowFirstColumn="0" w:lastRowLastColumn="0"/>
-            <w:tcW w:w="3192" w:type="dxa"/>
+            <w:tcW w:w="2252" w:type="dxa"/>
           </w:tcPr>
           <w:p>
             <w:pPr>
@@ -1728,70 +1646,195 @@
         </w:tc>
         <w:tc>
           <w:tcPr>
-            <w:tcW w:w="3192" w:type="dxa"/>
+            <w:tcW w:w="3436" w:type="dxa"/>
           </w:tcPr>
           <w:p>
             <w:pPr>
+              <w:numPr>
+                <w:ilvl w:val="0"/>
+                <w:numId w:val="24"/>
+              </w:numPr>
+              <w:spacing w:before="100" w:beforeAutospacing="1" w:after="100" w:afterAutospacing="1"/>
               <w:cnfStyle w:val="000000100000" w:firstRow="0" w:lastRow="0" w:firstColumn="0" w:lastColumn="0" w:oddVBand="0" w:evenVBand="0" w:oddHBand="1" w:evenHBand="0" w:firstRowFirstColumn="0" w:firstRowLastColumn="0" w:lastRowFirstColumn="0" w:lastRowLastColumn="0"/>
               <w:rPr>
-                <w:i/>
-                <w:iCs/>
-              </w:rPr>
-            </w:pPr>
-          </w:p>
-          <w:p>
-            <w:pPr>
+                <w:rFonts w:eastAsia="Times New Roman" w:cs="Times New Roman"/>
+                <w:sz w:val="24"/>
+                <w:szCs w:val="24"/>
+              </w:rPr>
+            </w:pPr>
+            <w:r>
+              <w:rPr>
+                <w:rFonts w:eastAsia="Times New Roman" w:cs="Times New Roman"/>
+                <w:sz w:val="24"/>
+                <w:szCs w:val="24"/>
+              </w:rPr>
+              <w:t>Windows 7</w:t>
+            </w:r>
+          </w:p>
+          <w:p>
+            <w:pPr>
+              <w:numPr>
+                <w:ilvl w:val="0"/>
+                <w:numId w:val="24"/>
+              </w:numPr>
+              <w:spacing w:before="100" w:beforeAutospacing="1" w:after="100" w:afterAutospacing="1"/>
               <w:cnfStyle w:val="000000100000" w:firstRow="0" w:lastRow="0" w:firstColumn="0" w:lastColumn="0" w:oddVBand="0" w:evenVBand="0" w:oddHBand="1" w:evenHBand="0" w:firstRowFirstColumn="0" w:firstRowLastColumn="0" w:lastRowFirstColumn="0" w:lastRowLastColumn="0"/>
               <w:rPr>
-                <w:i/>
-                <w:iCs/>
+                <w:rFonts w:eastAsia="Times New Roman" w:cs="Times New Roman"/>
+                <w:sz w:val="24"/>
+                <w:szCs w:val="24"/>
               </w:rPr>
             </w:pPr>
             <w:r>
               <w:rPr>
-                <w:i/>
-                <w:iCs/>
-              </w:rPr>
-              <w:t>Any(Windows/Mac/Linux)</w:t>
+                <w:rFonts w:eastAsia="Times New Roman" w:cs="Times New Roman"/>
+                <w:sz w:val="24"/>
+                <w:szCs w:val="24"/>
+              </w:rPr>
+              <w:t>Windows 8</w:t>
             </w:r>
           </w:p>
           <w:p>
             <w:pPr>
+              <w:numPr>
+                <w:ilvl w:val="0"/>
+                <w:numId w:val="24"/>
+              </w:numPr>
+              <w:spacing w:before="100" w:beforeAutospacing="1" w:after="100" w:afterAutospacing="1"/>
               <w:cnfStyle w:val="000000100000" w:firstRow="0" w:lastRow="0" w:firstColumn="0" w:lastColumn="0" w:oddVBand="0" w:evenVBand="0" w:oddHBand="1" w:evenHBand="0" w:firstRowFirstColumn="0" w:firstRowLastColumn="0" w:lastRowFirstColumn="0" w:lastRowLastColumn="0"/>
               <w:rPr>
-                <w:i/>
-                <w:iCs/>
-              </w:rPr>
-            </w:pPr>
+                <w:rFonts w:eastAsia="Times New Roman" w:cs="Times New Roman"/>
+                <w:sz w:val="24"/>
+                <w:szCs w:val="24"/>
+              </w:rPr>
+            </w:pPr>
+            <w:r>
+              <w:rPr>
+                <w:rFonts w:eastAsia="Times New Roman" w:cs="Times New Roman"/>
+                <w:sz w:val="24"/>
+                <w:szCs w:val="24"/>
+              </w:rPr>
+              <w:t>Windows 10</w:t>
+            </w:r>
+          </w:p>
+          <w:p>
+            <w:pPr>
+              <w:numPr>
+                <w:ilvl w:val="0"/>
+                <w:numId w:val="24"/>
+              </w:numPr>
+              <w:spacing w:before="100" w:beforeAutospacing="1" w:after="100" w:afterAutospacing="1"/>
+              <w:cnfStyle w:val="000000100000" w:firstRow="0" w:lastRow="0" w:firstColumn="0" w:lastColumn="0" w:oddVBand="0" w:evenVBand="0" w:oddHBand="1" w:evenHBand="0" w:firstRowFirstColumn="0" w:firstRowLastColumn="0" w:lastRowFirstColumn="0" w:lastRowLastColumn="0"/>
+              <w:rPr>
+                <w:rFonts w:eastAsia="Times New Roman" w:cs="Times New Roman"/>
+                <w:sz w:val="24"/>
+                <w:szCs w:val="24"/>
+              </w:rPr>
+            </w:pPr>
+            <w:r>
+              <w:rPr>
+                <w:rFonts w:eastAsia="Times New Roman" w:cs="Times New Roman"/>
+                <w:sz w:val="24"/>
+                <w:szCs w:val="24"/>
+              </w:rPr>
+              <w:t>Windows 11</w:t>
+            </w:r>
           </w:p>
         </w:tc>
         <w:tc>
           <w:tcPr>
-            <w:tcW w:w="3192" w:type="dxa"/>
+            <w:tcW w:w="3780" w:type="dxa"/>
           </w:tcPr>
           <w:p>
             <w:pPr>
+              <w:numPr>
+                <w:ilvl w:val="0"/>
+                <w:numId w:val="24"/>
+              </w:numPr>
+              <w:spacing w:before="100" w:beforeAutospacing="1" w:after="100" w:afterAutospacing="1"/>
               <w:cnfStyle w:val="000000100000" w:firstRow="0" w:lastRow="0" w:firstColumn="0" w:lastColumn="0" w:oddVBand="0" w:evenVBand="0" w:oddHBand="1" w:evenHBand="0" w:firstRowFirstColumn="0" w:firstRowLastColumn="0" w:lastRowFirstColumn="0" w:lastRowLastColumn="0"/>
               <w:rPr>
-                <w:i/>
-                <w:iCs/>
-              </w:rPr>
-            </w:pPr>
-          </w:p>
-          <w:p>
-            <w:pPr>
+                <w:rFonts w:eastAsia="Times New Roman" w:cs="Times New Roman"/>
+                <w:sz w:val="24"/>
+                <w:szCs w:val="24"/>
+              </w:rPr>
+            </w:pPr>
+            <w:r>
+              <w:rPr>
+                <w:rFonts w:eastAsia="Times New Roman" w:cs="Times New Roman"/>
+                <w:sz w:val="24"/>
+                <w:szCs w:val="24"/>
+              </w:rPr>
+              <w:t>Windows 7</w:t>
+            </w:r>
+          </w:p>
+          <w:p>
+            <w:pPr>
+              <w:numPr>
+                <w:ilvl w:val="0"/>
+                <w:numId w:val="24"/>
+              </w:numPr>
+              <w:spacing w:before="100" w:beforeAutospacing="1" w:after="100" w:afterAutospacing="1"/>
               <w:cnfStyle w:val="000000100000" w:firstRow="0" w:lastRow="0" w:firstColumn="0" w:lastColumn="0" w:oddVBand="0" w:evenVBand="0" w:oddHBand="1" w:evenHBand="0" w:firstRowFirstColumn="0" w:firstRowLastColumn="0" w:lastRowFirstColumn="0" w:lastRowLastColumn="0"/>
               <w:rPr>
-                <w:i/>
-                <w:iCs/>
+                <w:rFonts w:eastAsia="Times New Roman" w:cs="Times New Roman"/>
+                <w:sz w:val="24"/>
+                <w:szCs w:val="24"/>
               </w:rPr>
             </w:pPr>
             <w:r>
               <w:rPr>
-                <w:i/>
-                <w:iCs/>
-              </w:rPr>
-              <w:t>Any(Windows/Mac/Linux)</w:t>
+                <w:rFonts w:eastAsia="Times New Roman" w:cs="Times New Roman"/>
+                <w:sz w:val="24"/>
+                <w:szCs w:val="24"/>
+              </w:rPr>
+              <w:t>Windows 8</w:t>
+            </w:r>
+          </w:p>
+          <w:p>
+            <w:pPr>
+              <w:numPr>
+                <w:ilvl w:val="0"/>
+                <w:numId w:val="24"/>
+              </w:numPr>
+              <w:spacing w:before="100" w:beforeAutospacing="1" w:after="100" w:afterAutospacing="1"/>
+              <w:cnfStyle w:val="000000100000" w:firstRow="0" w:lastRow="0" w:firstColumn="0" w:lastColumn="0" w:oddVBand="0" w:evenVBand="0" w:oddHBand="1" w:evenHBand="0" w:firstRowFirstColumn="0" w:firstRowLastColumn="0" w:lastRowFirstColumn="0" w:lastRowLastColumn="0"/>
+              <w:rPr>
+                <w:rFonts w:eastAsia="Times New Roman" w:cs="Times New Roman"/>
+                <w:sz w:val="24"/>
+                <w:szCs w:val="24"/>
+              </w:rPr>
+            </w:pPr>
+            <w:r>
+              <w:rPr>
+                <w:rFonts w:eastAsia="Times New Roman" w:cs="Times New Roman"/>
+                <w:sz w:val="24"/>
+                <w:szCs w:val="24"/>
+              </w:rPr>
+              <w:t>Windows 10</w:t>
+            </w:r>
+          </w:p>
+          <w:p>
+            <w:pPr>
+              <w:numPr>
+                <w:ilvl w:val="0"/>
+                <w:numId w:val="24"/>
+              </w:numPr>
+              <w:spacing w:before="100" w:beforeAutospacing="1" w:after="100" w:afterAutospacing="1"/>
+              <w:cnfStyle w:val="000000100000" w:firstRow="0" w:lastRow="0" w:firstColumn="0" w:lastColumn="0" w:oddVBand="0" w:evenVBand="0" w:oddHBand="1" w:evenHBand="0" w:firstRowFirstColumn="0" w:firstRowLastColumn="0" w:lastRowFirstColumn="0" w:lastRowLastColumn="0"/>
+              <w:rPr>
+                <w:rFonts w:eastAsia="Times New Roman" w:cs="Times New Roman"/>
+                <w:sz w:val="24"/>
+                <w:szCs w:val="24"/>
+              </w:rPr>
+            </w:pPr>
+            <w:r>
+              <w:rPr>
+                <w:rFonts w:eastAsia="Times New Roman" w:cs="Times New Roman"/>
+                <w:sz w:val="24"/>
+                <w:szCs w:val="24"/>
+              </w:rPr>
+              <w:t>Windows 11</w:t>
             </w:r>
           </w:p>
           <w:p>
@@ -1809,7 +1852,7 @@
         <w:tc>
           <w:tcPr>
             <w:cnfStyle w:val="001000000000" w:firstRow="0" w:lastRow="0" w:firstColumn="1" w:lastColumn="0" w:oddVBand="0" w:evenVBand="0" w:oddHBand="0" w:evenHBand="0" w:firstRowFirstColumn="0" w:firstRowLastColumn="0" w:lastRowFirstColumn="0" w:lastRowLastColumn="0"/>
-            <w:tcW w:w="3192" w:type="dxa"/>
+            <w:tcW w:w="2252" w:type="dxa"/>
           </w:tcPr>
           <w:p>
             <w:pPr>
@@ -1836,7 +1879,7 @@
         </w:tc>
         <w:tc>
           <w:tcPr>
-            <w:tcW w:w="3192" w:type="dxa"/>
+            <w:tcW w:w="3436" w:type="dxa"/>
           </w:tcPr>
           <w:p>
             <w:pPr>
@@ -1849,6 +1892,11 @@
           </w:p>
           <w:p>
             <w:pPr>
+              <w:pStyle w:val="ListParagraph"/>
+              <w:numPr>
+                <w:ilvl w:val="0"/>
+                <w:numId w:val="24"/>
+              </w:numPr>
               <w:cnfStyle w:val="000000000000" w:firstRow="0" w:lastRow="0" w:firstColumn="0" w:lastColumn="0" w:oddVBand="0" w:evenVBand="0" w:oddHBand="0" w:evenHBand="0" w:firstRowFirstColumn="0" w:firstRowLastColumn="0" w:lastRowFirstColumn="0" w:lastRowLastColumn="0"/>
               <w:rPr>
                 <w:i/>
@@ -1856,11 +1904,24 @@
               </w:rPr>
             </w:pPr>
             <w:r>
+              <w:t>512MB of RAM</w:t>
+            </w:r>
+          </w:p>
+          <w:p>
+            <w:pPr>
+              <w:pStyle w:val="ListParagraph"/>
+              <w:numPr>
+                <w:ilvl w:val="0"/>
+                <w:numId w:val="24"/>
+              </w:numPr>
+              <w:cnfStyle w:val="000000000000" w:firstRow="0" w:lastRow="0" w:firstColumn="0" w:lastColumn="0" w:oddVBand="0" w:evenVBand="0" w:oddHBand="0" w:evenHBand="0" w:firstRowFirstColumn="0" w:firstRowLastColumn="0" w:lastRowFirstColumn="0" w:lastRowLastColumn="0"/>
               <w:rPr>
                 <w:i/>
                 <w:iCs/>
               </w:rPr>
-              <w:t>2gb (minimum)</w:t>
+            </w:pPr>
+            <w:r>
+              <w:t>2GB of RAM for the 64-bit version</w:t>
             </w:r>
           </w:p>
           <w:p>
@@ -1874,7 +1935,7 @@
         </w:tc>
         <w:tc>
           <w:tcPr>
-            <w:tcW w:w="3192" w:type="dxa"/>
+            <w:tcW w:w="3780" w:type="dxa"/>
           </w:tcPr>
           <w:p>
             <w:pPr>
@@ -1887,6 +1948,11 @@
           </w:p>
           <w:p>
             <w:pPr>
+              <w:pStyle w:val="ListParagraph"/>
+              <w:numPr>
+                <w:ilvl w:val="0"/>
+                <w:numId w:val="24"/>
+              </w:numPr>
               <w:cnfStyle w:val="000000000000" w:firstRow="0" w:lastRow="0" w:firstColumn="0" w:lastColumn="0" w:oddVBand="0" w:evenVBand="0" w:oddHBand="0" w:evenHBand="0" w:firstRowFirstColumn="0" w:firstRowLastColumn="0" w:lastRowFirstColumn="0" w:lastRowLastColumn="0"/>
               <w:rPr>
                 <w:i/>
@@ -1894,20 +1960,134 @@
               </w:rPr>
             </w:pPr>
             <w:r>
+              <w:t>512MB of RAM</w:t>
+            </w:r>
+          </w:p>
+          <w:p>
+            <w:pPr>
+              <w:pStyle w:val="ListParagraph"/>
+              <w:numPr>
+                <w:ilvl w:val="0"/>
+                <w:numId w:val="24"/>
+              </w:numPr>
+              <w:cnfStyle w:val="000000000000" w:firstRow="0" w:lastRow="0" w:firstColumn="0" w:lastColumn="0" w:oddVBand="0" w:evenVBand="0" w:oddHBand="0" w:evenHBand="0" w:firstRowFirstColumn="0" w:firstRowLastColumn="0" w:lastRowFirstColumn="0" w:lastRowLastColumn="0"/>
               <w:rPr>
                 <w:i/>
                 <w:iCs/>
               </w:rPr>
-              <w:t>2gb (minimum)</w:t>
+            </w:pPr>
+            <w:r>
+              <w:t>2GB of RAM for the 64-bit version</w:t>
             </w:r>
           </w:p>
-          <w:p>
-            <w:pPr>
-              <w:cnfStyle w:val="000000000000" w:firstRow="0" w:lastRow="0" w:firstColumn="0" w:lastColumn="0" w:oddVBand="0" w:evenVBand="0" w:oddHBand="0" w:evenHBand="0" w:firstRowFirstColumn="0" w:firstRowLastColumn="0" w:lastRowFirstColumn="0" w:lastRowLastColumn="0"/>
+        </w:tc>
+      </w:tr>
+      <w:tr>
+        <w:trPr>
+          <w:cnfStyle w:val="000000100000" w:firstRow="0" w:lastRow="0" w:firstColumn="0" w:lastColumn="0" w:oddVBand="0" w:evenVBand="0" w:oddHBand="1" w:evenHBand="0" w:firstRowFirstColumn="0" w:firstRowLastColumn="0" w:lastRowFirstColumn="0" w:lastRowLastColumn="0"/>
+        </w:trPr>
+        <w:tc>
+          <w:tcPr>
+            <w:cnfStyle w:val="001000000000" w:firstRow="0" w:lastRow="0" w:firstColumn="1" w:lastColumn="0" w:oddVBand="0" w:evenVBand="0" w:oddHBand="0" w:evenHBand="0" w:firstRowFirstColumn="0" w:firstRowLastColumn="0" w:lastRowFirstColumn="0" w:lastRowLastColumn="0"/>
+            <w:tcW w:w="2252" w:type="dxa"/>
+          </w:tcPr>
+          <w:p>
+            <w:pPr>
               <w:rPr>
                 <w:i/>
                 <w:iCs/>
               </w:rPr>
+            </w:pPr>
+          </w:p>
+          <w:p>
+            <w:pPr>
+              <w:rPr>
+                <w:i/>
+                <w:iCs/>
+              </w:rPr>
+            </w:pPr>
+            <w:r>
+              <w:rPr>
+                <w:i/>
+                <w:iCs/>
+              </w:rPr>
+              <w:t>Disk / Storage</w:t>
+            </w:r>
+          </w:p>
+          <w:p>
+            <w:pPr>
+              <w:rPr>
+                <w:i/>
+                <w:iCs/>
+              </w:rPr>
+            </w:pPr>
+          </w:p>
+        </w:tc>
+        <w:tc>
+          <w:tcPr>
+            <w:tcW w:w="3436" w:type="dxa"/>
+          </w:tcPr>
+          <w:p>
+            <w:pPr>
+              <w:cnfStyle w:val="000000100000" w:firstRow="0" w:lastRow="0" w:firstColumn="0" w:lastColumn="0" w:oddVBand="0" w:evenVBand="0" w:oddHBand="1" w:evenHBand="0" w:firstRowFirstColumn="0" w:firstRowLastColumn="0" w:lastRowFirstColumn="0" w:lastRowLastColumn="0"/>
+              <w:rPr>
+                <w:i/>
+                <w:iCs/>
+              </w:rPr>
+            </w:pPr>
+          </w:p>
+          <w:p>
+            <w:pPr>
+              <w:cnfStyle w:val="000000100000" w:firstRow="0" w:lastRow="0" w:firstColumn="0" w:lastColumn="0" w:oddVBand="0" w:evenVBand="0" w:oddHBand="1" w:evenHBand="0" w:firstRowFirstColumn="0" w:firstRowLastColumn="0" w:lastRowFirstColumn="0" w:lastRowLastColumn="0"/>
+            </w:pPr>
+            <w:r>
+              <w:t>200MB of hard drive space</w:t>
+            </w:r>
+          </w:p>
+          <w:p>
+            <w:pPr>
+              <w:cnfStyle w:val="000000100000" w:firstRow="0" w:lastRow="0" w:firstColumn="0" w:lastColumn="0" w:oddVBand="0" w:evenVBand="0" w:oddHBand="1" w:evenHBand="0" w:firstRowFirstColumn="0" w:firstRowLastColumn="0" w:lastRowFirstColumn="0" w:lastRowLastColumn="0"/>
+              <w:rPr>
+                <w:i/>
+                <w:iCs/>
+              </w:rPr>
+            </w:pPr>
+          </w:p>
+        </w:tc>
+        <w:tc>
+          <w:tcPr>
+            <w:tcW w:w="3780" w:type="dxa"/>
+          </w:tcPr>
+          <w:p>
+            <w:pPr>
+              <w:cnfStyle w:val="000000100000" w:firstRow="0" w:lastRow="0" w:firstColumn="0" w:lastColumn="0" w:oddVBand="0" w:evenVBand="0" w:oddHBand="1" w:evenHBand="0" w:firstRowFirstColumn="0" w:firstRowLastColumn="0" w:lastRowFirstColumn="0" w:lastRowLastColumn="0"/>
+              <w:rPr>
+                <w:i/>
+                <w:iCs/>
+              </w:rPr>
+            </w:pPr>
+          </w:p>
+          <w:p>
+            <w:pPr>
+              <w:cnfStyle w:val="000000100000" w:firstRow="0" w:lastRow="0" w:firstColumn="0" w:lastColumn="0" w:oddVBand="0" w:evenVBand="0" w:oddHBand="1" w:evenHBand="0" w:firstRowFirstColumn="0" w:firstRowLastColumn="0" w:lastRowFirstColumn="0" w:lastRowLastColumn="0"/>
+            </w:pPr>
+            <w:r>
+              <w:t>200MB of hard drive space</w:t>
+            </w:r>
+          </w:p>
+          <w:p>
+            <w:pPr>
+              <w:cnfStyle w:val="000000100000" w:firstRow="0" w:lastRow="0" w:firstColumn="0" w:lastColumn="0" w:oddVBand="0" w:evenVBand="0" w:oddHBand="1" w:evenHBand="0" w:firstRowFirstColumn="0" w:firstRowLastColumn="0" w:lastRowFirstColumn="0" w:lastRowLastColumn="0"/>
+              <w:rPr>
+                <w:i/>
+                <w:iCs/>
+              </w:rPr>
+            </w:pPr>
+          </w:p>
+          <w:p>
+            <w:pPr>
+              <w:jc w:val="center"/>
+              <w:cnfStyle w:val="000000100000" w:firstRow="0" w:lastRow="0" w:firstColumn="0" w:lastColumn="0" w:oddVBand="0" w:evenVBand="0" w:oddHBand="1" w:evenHBand="0" w:firstRowFirstColumn="0" w:firstRowLastColumn="0" w:lastRowFirstColumn="0" w:lastRowLastColumn="0"/>
             </w:pPr>
           </w:p>
         </w:tc>
@@ -1926,45 +2106,10 @@
         <w:rPr>
           <w:b/>
           <w:bCs/>
-        </w:rPr>
-      </w:pPr>
-      <w:r>
-        <w:rPr>
-          <w:b/>
-          <w:bCs/>
-        </w:rPr>
-        <w:t xml:space="preserve"> Software Requirement</w:t>
-      </w:r>
-    </w:p>
-    <w:p>
-      <w:pPr>
-        <w:ind w:firstLine="720"/>
-        <w:rPr>
-          <w:bCs/>
-        </w:rPr>
-      </w:pPr>
-      <w:r>
-        <w:rPr>
-          <w:bCs/>
-        </w:rPr>
-        <w:t>- Any Operating System with a browser</w:t>
-      </w:r>
-    </w:p>
-    <w:p>
-      <w:pPr>
-        <w:ind w:firstLine="720"/>
-        <w:rPr>
-          <w:bCs/>
-        </w:rPr>
-      </w:pPr>
-      <w:r>
-        <w:rPr>
-          <w:bCs/>
-        </w:rPr>
-        <w:t>- Firefox / Google Chrome / Microsoft Edge</w:t>
-      </w:r>
-    </w:p>
-    <w:p/>
+          <w:sz w:val="28"/>
+        </w:rPr>
+      </w:pPr>
+    </w:p>
     <w:p>
       <w:pPr>
         <w:rPr>
@@ -2406,7 +2551,14 @@
               <w:rPr>
                 <w:rFonts w:eastAsia="Times New Roman"/>
               </w:rPr>
-              <w:t>Review recommendations with management</w:t>
+              <w:t xml:space="preserve">Review </w:t>
+            </w:r>
+            <w:r>
+              <w:rPr>
+                <w:rFonts w:eastAsia="Times New Roman"/>
+              </w:rPr>
+              <w:lastRenderedPageBreak/>
+              <w:t>recommendations with management</w:t>
             </w:r>
           </w:p>
           <w:p>
@@ -2457,6 +2609,7 @@
                 <w:sz w:val="24"/>
                 <w:szCs w:val="24"/>
               </w:rPr>
+              <w:lastRenderedPageBreak/>
               <w:t> To-be-agreed upon</w:t>
             </w:r>
           </w:p>
@@ -3268,7 +3421,6 @@
               <w:rPr>
                 <w:rFonts w:eastAsia="Times New Roman"/>
               </w:rPr>
-              <w:lastRenderedPageBreak/>
               <w:t>Maintain system</w:t>
             </w:r>
           </w:p>
@@ -3383,7 +3535,6 @@
                 <w:sz w:val="24"/>
                 <w:szCs w:val="24"/>
               </w:rPr>
-              <w:lastRenderedPageBreak/>
               <w:t> </w:t>
             </w:r>
           </w:p>
@@ -3500,7 +3651,6 @@
                 <w:sz w:val="24"/>
                 <w:szCs w:val="24"/>
               </w:rPr>
-              <w:lastRenderedPageBreak/>
               <w:t> </w:t>
             </w:r>
             <w:r>
@@ -4111,7 +4261,17 @@
           <w:sz w:val="24"/>
           <w:szCs w:val="24"/>
         </w:rPr>
-        <w:t>Project is inclusive of 2 years warranty. Identified functions will be maintained for the time being.</w:t>
+        <w:t>Project is inclusive of 1 year</w:t>
+      </w:r>
+      <w:bookmarkStart w:id="0" w:name="_GoBack"/>
+      <w:bookmarkEnd w:id="0"/>
+      <w:r>
+        <w:rPr>
+          <w:rFonts w:ascii="Calibri" w:eastAsia="Arial" w:hAnsi="Calibri" w:cs="Arial"/>
+          <w:sz w:val="24"/>
+          <w:szCs w:val="24"/>
+        </w:rPr>
+        <w:t xml:space="preserve"> warranty. Identified functions will be maintained for the time being.</w:t>
       </w:r>
     </w:p>
     <w:p>
@@ -4165,6 +4325,7 @@
           <w:bCs/>
           <w:sz w:val="28"/>
         </w:rPr>
+        <w:lastRenderedPageBreak/>
         <w:t>1</w:t>
       </w:r>
       <w:r>
@@ -4424,7 +4585,6 @@
           <w:szCs w:val="24"/>
         </w:rPr>
       </w:pPr>
-      <w:proofErr w:type="gramStart"/>
       <w:r>
         <w:rPr>
           <w:rFonts w:eastAsia="Times New Roman" w:cs="Arial"/>
@@ -4434,7 +4594,6 @@
         </w:rPr>
         <w:t>Paid at completion of Milestone 1.</w:t>
       </w:r>
-      <w:proofErr w:type="gramEnd"/>
     </w:p>
     <w:p>
       <w:pPr>
@@ -4503,7 +4662,6 @@
           <w:sz w:val="24"/>
           <w:szCs w:val="24"/>
         </w:rPr>
-        <w:lastRenderedPageBreak/>
         <w:t> </w:t>
       </w:r>
     </w:p>
@@ -4613,8 +4771,6 @@
     </w:p>
     <w:p>
       <w:pPr>
-        <w:spacing w:before="161" w:line="240" w:lineRule="auto"/>
-        <w:outlineLvl w:val="1"/>
         <w:rPr>
           <w:rFonts w:eastAsia="Times New Roman" w:cs="Arial"/>
           <w:b/>
@@ -4631,9 +4787,13 @@
           <w:sz w:val="28"/>
           <w:szCs w:val="24"/>
         </w:rPr>
-        <w:t>1</w:t>
-      </w:r>
-      <w:r>
+        <w:br w:type="page"/>
+      </w:r>
+    </w:p>
+    <w:p>
+      <w:pPr>
+        <w:spacing w:before="161" w:line="240" w:lineRule="auto"/>
+        <w:outlineLvl w:val="1"/>
         <w:rPr>
           <w:rFonts w:eastAsia="Times New Roman" w:cs="Arial"/>
           <w:b/>
@@ -4641,8 +4801,7 @@
           <w:sz w:val="28"/>
           <w:szCs w:val="24"/>
         </w:rPr>
-        <w:t>5</w:t>
-      </w:r>
+      </w:pPr>
       <w:r>
         <w:rPr>
           <w:rFonts w:eastAsia="Times New Roman" w:cs="Arial"/>
@@ -4651,6 +4810,27 @@
           <w:sz w:val="28"/>
           <w:szCs w:val="24"/>
         </w:rPr>
+        <w:lastRenderedPageBreak/>
+        <w:t>1</w:t>
+      </w:r>
+      <w:r>
+        <w:rPr>
+          <w:rFonts w:eastAsia="Times New Roman" w:cs="Arial"/>
+          <w:b/>
+          <w:color w:val="000000" w:themeColor="text1"/>
+          <w:sz w:val="28"/>
+          <w:szCs w:val="24"/>
+        </w:rPr>
+        <w:t>5</w:t>
+      </w:r>
+      <w:r>
+        <w:rPr>
+          <w:rFonts w:eastAsia="Times New Roman" w:cs="Arial"/>
+          <w:b/>
+          <w:color w:val="000000" w:themeColor="text1"/>
+          <w:sz w:val="28"/>
+          <w:szCs w:val="24"/>
+        </w:rPr>
         <w:t>. Contact Us</w:t>
       </w:r>
     </w:p>
@@ -4945,8 +5125,6 @@
         </w:rPr>
         <w:t>We look forward to hearing from you soon!</w:t>
       </w:r>
-      <w:bookmarkStart w:id="0" w:name="_GoBack"/>
-      <w:bookmarkEnd w:id="0"/>
     </w:p>
     <w:p>
       <w:pPr>
@@ -4957,12 +5135,12 @@
       </w:pPr>
     </w:p>
     <w:sectPr>
-      <w:headerReference w:type="even" r:id="rId15"/>
-      <w:headerReference w:type="default" r:id="rId16"/>
-      <w:footerReference w:type="even" r:id="rId17"/>
-      <w:footerReference w:type="default" r:id="rId18"/>
-      <w:headerReference w:type="first" r:id="rId19"/>
-      <w:footerReference w:type="first" r:id="rId20"/>
+      <w:headerReference w:type="even" r:id="rId14"/>
+      <w:headerReference w:type="default" r:id="rId15"/>
+      <w:footerReference w:type="even" r:id="rId16"/>
+      <w:footerReference w:type="default" r:id="rId17"/>
+      <w:headerReference w:type="first" r:id="rId18"/>
+      <w:footerReference w:type="first" r:id="rId19"/>
       <w:pgSz w:w="12240" w:h="15840"/>
       <w:pgMar w:top="1440" w:right="1440" w:bottom="1440" w:left="1440" w:header="720" w:footer="720" w:gutter="0"/>
       <w:cols w:space="720"/>
@@ -4973,7 +5151,7 @@
 </file>
 
 <file path=word/endnotes.xml><?xml version="1.0" encoding="utf-8"?>
-<w:endnotes xmlns:wpc="http://schemas.microsoft.com/office/word/2010/wordprocessingCanvas" xmlns:mc="http://schemas.openxmlformats.org/markup-compatibility/2006" xmlns:o="urn:schemas-microsoft-com:office:office" xmlns:r="http://schemas.openxmlformats.org/officeDocument/2006/relationships" xmlns:m="http://schemas.openxmlformats.org/officeDocument/2006/math" xmlns:v="urn:schemas-microsoft-com:vml" xmlns:wp14="http://schemas.microsoft.com/office/word/2010/wordprocessingDrawing" xmlns:wp="http://schemas.openxmlformats.org/drawingml/2006/wordprocessingDrawing" xmlns:w10="urn:schemas-microsoft-com:office:word" xmlns:w="http://schemas.openxmlformats.org/wordprocessingml/2006/main" xmlns:w14="http://schemas.microsoft.com/office/word/2010/wordml" xmlns:wpg="http://schemas.microsoft.com/office/word/2010/wordprocessingGroup" xmlns:wpi="http://schemas.microsoft.com/office/word/2010/wordprocessingInk" xmlns:wne="http://schemas.microsoft.com/office/word/2006/wordml" xmlns:wps="http://schemas.microsoft.com/office/word/2010/wordprocessingShape" mc:Ignorable="w14 wp14">
+<w:endnotes xmlns:wpc="http://schemas.microsoft.com/office/word/2010/wordprocessingCanvas" xmlns:cx="http://schemas.microsoft.com/office/drawing/2014/chartex" xmlns:cx1="http://schemas.microsoft.com/office/drawing/2015/9/8/chartex" xmlns:mc="http://schemas.openxmlformats.org/markup-compatibility/2006" xmlns:o="urn:schemas-microsoft-com:office:office" xmlns:r="http://schemas.openxmlformats.org/officeDocument/2006/relationships" xmlns:m="http://schemas.openxmlformats.org/officeDocument/2006/math" xmlns:v="urn:schemas-microsoft-com:vml" xmlns:wp14="http://schemas.microsoft.com/office/word/2010/wordprocessingDrawing" xmlns:wp="http://schemas.openxmlformats.org/drawingml/2006/wordprocessingDrawing" xmlns:w10="urn:schemas-microsoft-com:office:word" xmlns:w="http://schemas.openxmlformats.org/wordprocessingml/2006/main" xmlns:w14="http://schemas.microsoft.com/office/word/2010/wordml" xmlns:w15="http://schemas.microsoft.com/office/word/2012/wordml" xmlns:w16se="http://schemas.microsoft.com/office/word/2015/wordml/symex" xmlns:wpg="http://schemas.microsoft.com/office/word/2010/wordprocessingGroup" xmlns:wpi="http://schemas.microsoft.com/office/word/2010/wordprocessingInk" xmlns:wne="http://schemas.microsoft.com/office/word/2006/wordml" xmlns:wps="http://schemas.microsoft.com/office/word/2010/wordprocessingShape" mc:Ignorable="w14 w15 w16se wp14">
   <w:endnote w:type="separator" w:id="-1">
     <w:p>
       <w:pPr>
@@ -4998,7 +5176,7 @@
 </file>
 
 <file path=word/footer1.xml><?xml version="1.0" encoding="utf-8"?>
-<w:ftr xmlns:wpc="http://schemas.microsoft.com/office/word/2010/wordprocessingCanvas" xmlns:mc="http://schemas.openxmlformats.org/markup-compatibility/2006" xmlns:o="urn:schemas-microsoft-com:office:office" xmlns:r="http://schemas.openxmlformats.org/officeDocument/2006/relationships" xmlns:m="http://schemas.openxmlformats.org/officeDocument/2006/math" xmlns:v="urn:schemas-microsoft-com:vml" xmlns:wp14="http://schemas.microsoft.com/office/word/2010/wordprocessingDrawing" xmlns:wp="http://schemas.openxmlformats.org/drawingml/2006/wordprocessingDrawing" xmlns:w10="urn:schemas-microsoft-com:office:word" xmlns:w="http://schemas.openxmlformats.org/wordprocessingml/2006/main" xmlns:w14="http://schemas.microsoft.com/office/word/2010/wordml" xmlns:wpg="http://schemas.microsoft.com/office/word/2010/wordprocessingGroup" xmlns:wpi="http://schemas.microsoft.com/office/word/2010/wordprocessingInk" xmlns:wne="http://schemas.microsoft.com/office/word/2006/wordml" xmlns:wps="http://schemas.microsoft.com/office/word/2010/wordprocessingShape" mc:Ignorable="w14 wp14">
+<w:ftr xmlns:wpc="http://schemas.microsoft.com/office/word/2010/wordprocessingCanvas" xmlns:cx="http://schemas.microsoft.com/office/drawing/2014/chartex" xmlns:cx1="http://schemas.microsoft.com/office/drawing/2015/9/8/chartex" xmlns:mc="http://schemas.openxmlformats.org/markup-compatibility/2006" xmlns:o="urn:schemas-microsoft-com:office:office" xmlns:r="http://schemas.openxmlformats.org/officeDocument/2006/relationships" xmlns:m="http://schemas.openxmlformats.org/officeDocument/2006/math" xmlns:v="urn:schemas-microsoft-com:vml" xmlns:wp14="http://schemas.microsoft.com/office/word/2010/wordprocessingDrawing" xmlns:wp="http://schemas.openxmlformats.org/drawingml/2006/wordprocessingDrawing" xmlns:w10="urn:schemas-microsoft-com:office:word" xmlns:w="http://schemas.openxmlformats.org/wordprocessingml/2006/main" xmlns:w14="http://schemas.microsoft.com/office/word/2010/wordml" xmlns:w15="http://schemas.microsoft.com/office/word/2012/wordml" xmlns:w16se="http://schemas.microsoft.com/office/word/2015/wordml/symex" xmlns:wpg="http://schemas.microsoft.com/office/word/2010/wordprocessingGroup" xmlns:wpi="http://schemas.microsoft.com/office/word/2010/wordprocessingInk" xmlns:wne="http://schemas.microsoft.com/office/word/2006/wordml" xmlns:wps="http://schemas.microsoft.com/office/word/2010/wordprocessingShape" mc:Ignorable="w14 w15 w16se wp14">
   <w:p>
     <w:pPr>
       <w:pStyle w:val="Footer"/>
@@ -5008,7 +5186,7 @@
 </file>
 
 <file path=word/footer2.xml><?xml version="1.0" encoding="utf-8"?>
-<w:ftr xmlns:wpc="http://schemas.microsoft.com/office/word/2010/wordprocessingCanvas" xmlns:mc="http://schemas.openxmlformats.org/markup-compatibility/2006" xmlns:o="urn:schemas-microsoft-com:office:office" xmlns:r="http://schemas.openxmlformats.org/officeDocument/2006/relationships" xmlns:m="http://schemas.openxmlformats.org/officeDocument/2006/math" xmlns:v="urn:schemas-microsoft-com:vml" xmlns:wp14="http://schemas.microsoft.com/office/word/2010/wordprocessingDrawing" xmlns:wp="http://schemas.openxmlformats.org/drawingml/2006/wordprocessingDrawing" xmlns:w10="urn:schemas-microsoft-com:office:word" xmlns:w="http://schemas.openxmlformats.org/wordprocessingml/2006/main" xmlns:w14="http://schemas.microsoft.com/office/word/2010/wordml" xmlns:wpg="http://schemas.microsoft.com/office/word/2010/wordprocessingGroup" xmlns:wpi="http://schemas.microsoft.com/office/word/2010/wordprocessingInk" xmlns:wne="http://schemas.microsoft.com/office/word/2006/wordml" xmlns:wps="http://schemas.microsoft.com/office/word/2010/wordprocessingShape" mc:Ignorable="w14 wp14">
+<w:ftr xmlns:wpc="http://schemas.microsoft.com/office/word/2010/wordprocessingCanvas" xmlns:cx="http://schemas.microsoft.com/office/drawing/2014/chartex" xmlns:cx1="http://schemas.microsoft.com/office/drawing/2015/9/8/chartex" xmlns:mc="http://schemas.openxmlformats.org/markup-compatibility/2006" xmlns:o="urn:schemas-microsoft-com:office:office" xmlns:r="http://schemas.openxmlformats.org/officeDocument/2006/relationships" xmlns:m="http://schemas.openxmlformats.org/officeDocument/2006/math" xmlns:v="urn:schemas-microsoft-com:vml" xmlns:wp14="http://schemas.microsoft.com/office/word/2010/wordprocessingDrawing" xmlns:wp="http://schemas.openxmlformats.org/drawingml/2006/wordprocessingDrawing" xmlns:w10="urn:schemas-microsoft-com:office:word" xmlns:w="http://schemas.openxmlformats.org/wordprocessingml/2006/main" xmlns:w14="http://schemas.microsoft.com/office/word/2010/wordml" xmlns:w15="http://schemas.microsoft.com/office/word/2012/wordml" xmlns:w16se="http://schemas.microsoft.com/office/word/2015/wordml/symex" xmlns:wpg="http://schemas.microsoft.com/office/word/2010/wordprocessingGroup" xmlns:wpi="http://schemas.microsoft.com/office/word/2010/wordprocessingInk" xmlns:wne="http://schemas.microsoft.com/office/word/2006/wordml" xmlns:wps="http://schemas.microsoft.com/office/word/2010/wordprocessingShape" mc:Ignorable="w14 w15 w16se wp14">
   <w:p>
     <w:pPr>
       <w:pStyle w:val="Footer"/>
@@ -5070,7 +5248,7 @@
 </file>
 
 <file path=word/footer3.xml><?xml version="1.0" encoding="utf-8"?>
-<w:ftr xmlns:wpc="http://schemas.microsoft.com/office/word/2010/wordprocessingCanvas" xmlns:mc="http://schemas.openxmlformats.org/markup-compatibility/2006" xmlns:o="urn:schemas-microsoft-com:office:office" xmlns:r="http://schemas.openxmlformats.org/officeDocument/2006/relationships" xmlns:m="http://schemas.openxmlformats.org/officeDocument/2006/math" xmlns:v="urn:schemas-microsoft-com:vml" xmlns:wp14="http://schemas.microsoft.com/office/word/2010/wordprocessingDrawing" xmlns:wp="http://schemas.openxmlformats.org/drawingml/2006/wordprocessingDrawing" xmlns:w10="urn:schemas-microsoft-com:office:word" xmlns:w="http://schemas.openxmlformats.org/wordprocessingml/2006/main" xmlns:w14="http://schemas.microsoft.com/office/word/2010/wordml" xmlns:wpg="http://schemas.microsoft.com/office/word/2010/wordprocessingGroup" xmlns:wpi="http://schemas.microsoft.com/office/word/2010/wordprocessingInk" xmlns:wne="http://schemas.microsoft.com/office/word/2006/wordml" xmlns:wps="http://schemas.microsoft.com/office/word/2010/wordprocessingShape" mc:Ignorable="w14 wp14">
+<w:ftr xmlns:wpc="http://schemas.microsoft.com/office/word/2010/wordprocessingCanvas" xmlns:cx="http://schemas.microsoft.com/office/drawing/2014/chartex" xmlns:cx1="http://schemas.microsoft.com/office/drawing/2015/9/8/chartex" xmlns:mc="http://schemas.openxmlformats.org/markup-compatibility/2006" xmlns:o="urn:schemas-microsoft-com:office:office" xmlns:r="http://schemas.openxmlformats.org/officeDocument/2006/relationships" xmlns:m="http://schemas.openxmlformats.org/officeDocument/2006/math" xmlns:v="urn:schemas-microsoft-com:vml" xmlns:wp14="http://schemas.microsoft.com/office/word/2010/wordprocessingDrawing" xmlns:wp="http://schemas.openxmlformats.org/drawingml/2006/wordprocessingDrawing" xmlns:w10="urn:schemas-microsoft-com:office:word" xmlns:w="http://schemas.openxmlformats.org/wordprocessingml/2006/main" xmlns:w14="http://schemas.microsoft.com/office/word/2010/wordml" xmlns:w15="http://schemas.microsoft.com/office/word/2012/wordml" xmlns:w16se="http://schemas.microsoft.com/office/word/2015/wordml/symex" xmlns:wpg="http://schemas.microsoft.com/office/word/2010/wordprocessingGroup" xmlns:wpi="http://schemas.microsoft.com/office/word/2010/wordprocessingInk" xmlns:wne="http://schemas.microsoft.com/office/word/2006/wordml" xmlns:wps="http://schemas.microsoft.com/office/word/2010/wordprocessingShape" mc:Ignorable="w14 w15 w16se wp14">
   <w:p>
     <w:pPr>
       <w:pStyle w:val="Footer"/>
@@ -5080,7 +5258,7 @@
 </file>
 
 <file path=word/footnotes.xml><?xml version="1.0" encoding="utf-8"?>
-<w:footnotes xmlns:wpc="http://schemas.microsoft.com/office/word/2010/wordprocessingCanvas" xmlns:mc="http://schemas.openxmlformats.org/markup-compatibility/2006" xmlns:o="urn:schemas-microsoft-com:office:office" xmlns:r="http://schemas.openxmlformats.org/officeDocument/2006/relationships" xmlns:m="http://schemas.openxmlformats.org/officeDocument/2006/math" xmlns:v="urn:schemas-microsoft-com:vml" xmlns:wp14="http://schemas.microsoft.com/office/word/2010/wordprocessingDrawing" xmlns:wp="http://schemas.openxmlformats.org/drawingml/2006/wordprocessingDrawing" xmlns:w10="urn:schemas-microsoft-com:office:word" xmlns:w="http://schemas.openxmlformats.org/wordprocessingml/2006/main" xmlns:w14="http://schemas.microsoft.com/office/word/2010/wordml" xmlns:wpg="http://schemas.microsoft.com/office/word/2010/wordprocessingGroup" xmlns:wpi="http://schemas.microsoft.com/office/word/2010/wordprocessingInk" xmlns:wne="http://schemas.microsoft.com/office/word/2006/wordml" xmlns:wps="http://schemas.microsoft.com/office/word/2010/wordprocessingShape" mc:Ignorable="w14 wp14">
+<w:footnotes xmlns:wpc="http://schemas.microsoft.com/office/word/2010/wordprocessingCanvas" xmlns:cx="http://schemas.microsoft.com/office/drawing/2014/chartex" xmlns:cx1="http://schemas.microsoft.com/office/drawing/2015/9/8/chartex" xmlns:mc="http://schemas.openxmlformats.org/markup-compatibility/2006" xmlns:o="urn:schemas-microsoft-com:office:office" xmlns:r="http://schemas.openxmlformats.org/officeDocument/2006/relationships" xmlns:m="http://schemas.openxmlformats.org/officeDocument/2006/math" xmlns:v="urn:schemas-microsoft-com:vml" xmlns:wp14="http://schemas.microsoft.com/office/word/2010/wordprocessingDrawing" xmlns:wp="http://schemas.openxmlformats.org/drawingml/2006/wordprocessingDrawing" xmlns:w10="urn:schemas-microsoft-com:office:word" xmlns:w="http://schemas.openxmlformats.org/wordprocessingml/2006/main" xmlns:w14="http://schemas.microsoft.com/office/word/2010/wordml" xmlns:w15="http://schemas.microsoft.com/office/word/2012/wordml" xmlns:w16se="http://schemas.microsoft.com/office/word/2015/wordml/symex" xmlns:wpg="http://schemas.microsoft.com/office/word/2010/wordprocessingGroup" xmlns:wpi="http://schemas.microsoft.com/office/word/2010/wordprocessingInk" xmlns:wne="http://schemas.microsoft.com/office/word/2006/wordml" xmlns:wps="http://schemas.microsoft.com/office/word/2010/wordprocessingShape" mc:Ignorable="w14 w15 w16se wp14">
   <w:footnote w:type="separator" w:id="-1">
     <w:p>
       <w:pPr>
@@ -5105,7 +5283,7 @@
 </file>
 
 <file path=word/header1.xml><?xml version="1.0" encoding="utf-8"?>
-<w:hdr xmlns:wpc="http://schemas.microsoft.com/office/word/2010/wordprocessingCanvas" xmlns:mc="http://schemas.openxmlformats.org/markup-compatibility/2006" xmlns:o="urn:schemas-microsoft-com:office:office" xmlns:r="http://schemas.openxmlformats.org/officeDocument/2006/relationships" xmlns:m="http://schemas.openxmlformats.org/officeDocument/2006/math" xmlns:v="urn:schemas-microsoft-com:vml" xmlns:wp14="http://schemas.microsoft.com/office/word/2010/wordprocessingDrawing" xmlns:wp="http://schemas.openxmlformats.org/drawingml/2006/wordprocessingDrawing" xmlns:w10="urn:schemas-microsoft-com:office:word" xmlns:w="http://schemas.openxmlformats.org/wordprocessingml/2006/main" xmlns:w14="http://schemas.microsoft.com/office/word/2010/wordml" xmlns:wpg="http://schemas.microsoft.com/office/word/2010/wordprocessingGroup" xmlns:wpi="http://schemas.microsoft.com/office/word/2010/wordprocessingInk" xmlns:wne="http://schemas.microsoft.com/office/word/2006/wordml" xmlns:wps="http://schemas.microsoft.com/office/word/2010/wordprocessingShape" mc:Ignorable="w14 wp14">
+<w:hdr xmlns:wpc="http://schemas.microsoft.com/office/word/2010/wordprocessingCanvas" xmlns:cx="http://schemas.microsoft.com/office/drawing/2014/chartex" xmlns:cx1="http://schemas.microsoft.com/office/drawing/2015/9/8/chartex" xmlns:mc="http://schemas.openxmlformats.org/markup-compatibility/2006" xmlns:o="urn:schemas-microsoft-com:office:office" xmlns:r="http://schemas.openxmlformats.org/officeDocument/2006/relationships" xmlns:m="http://schemas.openxmlformats.org/officeDocument/2006/math" xmlns:v="urn:schemas-microsoft-com:vml" xmlns:wp14="http://schemas.microsoft.com/office/word/2010/wordprocessingDrawing" xmlns:wp="http://schemas.openxmlformats.org/drawingml/2006/wordprocessingDrawing" xmlns:w10="urn:schemas-microsoft-com:office:word" xmlns:w="http://schemas.openxmlformats.org/wordprocessingml/2006/main" xmlns:w14="http://schemas.microsoft.com/office/word/2010/wordml" xmlns:w15="http://schemas.microsoft.com/office/word/2012/wordml" xmlns:w16se="http://schemas.microsoft.com/office/word/2015/wordml/symex" xmlns:wpg="http://schemas.microsoft.com/office/word/2010/wordprocessingGroup" xmlns:wpi="http://schemas.microsoft.com/office/word/2010/wordprocessingInk" xmlns:wne="http://schemas.microsoft.com/office/word/2006/wordml" xmlns:wps="http://schemas.microsoft.com/office/word/2010/wordprocessingShape" mc:Ignorable="w14 w15 w16se wp14">
   <w:p>
     <w:pPr>
       <w:pStyle w:val="Header"/>
@@ -5115,7 +5293,7 @@
 </file>
 
 <file path=word/header2.xml><?xml version="1.0" encoding="utf-8"?>
-<w:hdr xmlns:wpc="http://schemas.microsoft.com/office/word/2010/wordprocessingCanvas" xmlns:mc="http://schemas.openxmlformats.org/markup-compatibility/2006" xmlns:o="urn:schemas-microsoft-com:office:office" xmlns:r="http://schemas.openxmlformats.org/officeDocument/2006/relationships" xmlns:m="http://schemas.openxmlformats.org/officeDocument/2006/math" xmlns:v="urn:schemas-microsoft-com:vml" xmlns:wp14="http://schemas.microsoft.com/office/word/2010/wordprocessingDrawing" xmlns:wp="http://schemas.openxmlformats.org/drawingml/2006/wordprocessingDrawing" xmlns:w10="urn:schemas-microsoft-com:office:word" xmlns:w="http://schemas.openxmlformats.org/wordprocessingml/2006/main" xmlns:w14="http://schemas.microsoft.com/office/word/2010/wordml" xmlns:wpg="http://schemas.microsoft.com/office/word/2010/wordprocessingGroup" xmlns:wpi="http://schemas.microsoft.com/office/word/2010/wordprocessingInk" xmlns:wne="http://schemas.microsoft.com/office/word/2006/wordml" xmlns:wps="http://schemas.microsoft.com/office/word/2010/wordprocessingShape" mc:Ignorable="w14 wp14">
+<w:hdr xmlns:wpc="http://schemas.microsoft.com/office/word/2010/wordprocessingCanvas" xmlns:cx="http://schemas.microsoft.com/office/drawing/2014/chartex" xmlns:cx1="http://schemas.microsoft.com/office/drawing/2015/9/8/chartex" xmlns:mc="http://schemas.openxmlformats.org/markup-compatibility/2006" xmlns:o="urn:schemas-microsoft-com:office:office" xmlns:r="http://schemas.openxmlformats.org/officeDocument/2006/relationships" xmlns:m="http://schemas.openxmlformats.org/officeDocument/2006/math" xmlns:v="urn:schemas-microsoft-com:vml" xmlns:wp14="http://schemas.microsoft.com/office/word/2010/wordprocessingDrawing" xmlns:wp="http://schemas.openxmlformats.org/drawingml/2006/wordprocessingDrawing" xmlns:w10="urn:schemas-microsoft-com:office:word" xmlns:w="http://schemas.openxmlformats.org/wordprocessingml/2006/main" xmlns:w14="http://schemas.microsoft.com/office/word/2010/wordml" xmlns:w15="http://schemas.microsoft.com/office/word/2012/wordml" xmlns:w16se="http://schemas.microsoft.com/office/word/2015/wordml/symex" xmlns:wpg="http://schemas.microsoft.com/office/word/2010/wordprocessingGroup" xmlns:wpi="http://schemas.microsoft.com/office/word/2010/wordprocessingInk" xmlns:wne="http://schemas.microsoft.com/office/word/2006/wordml" xmlns:wps="http://schemas.microsoft.com/office/word/2010/wordprocessingShape" mc:Ignorable="w14 w15 w16se wp14">
   <w:p>
     <w:pPr>
       <w:pStyle w:val="Header"/>
@@ -5125,7 +5303,7 @@
 </file>
 
 <file path=word/header3.xml><?xml version="1.0" encoding="utf-8"?>
-<w:hdr xmlns:wpc="http://schemas.microsoft.com/office/word/2010/wordprocessingCanvas" xmlns:mc="http://schemas.openxmlformats.org/markup-compatibility/2006" xmlns:o="urn:schemas-microsoft-com:office:office" xmlns:r="http://schemas.openxmlformats.org/officeDocument/2006/relationships" xmlns:m="http://schemas.openxmlformats.org/officeDocument/2006/math" xmlns:v="urn:schemas-microsoft-com:vml" xmlns:wp14="http://schemas.microsoft.com/office/word/2010/wordprocessingDrawing" xmlns:wp="http://schemas.openxmlformats.org/drawingml/2006/wordprocessingDrawing" xmlns:w10="urn:schemas-microsoft-com:office:word" xmlns:w="http://schemas.openxmlformats.org/wordprocessingml/2006/main" xmlns:w14="http://schemas.microsoft.com/office/word/2010/wordml" xmlns:wpg="http://schemas.microsoft.com/office/word/2010/wordprocessingGroup" xmlns:wpi="http://schemas.microsoft.com/office/word/2010/wordprocessingInk" xmlns:wne="http://schemas.microsoft.com/office/word/2006/wordml" xmlns:wps="http://schemas.microsoft.com/office/word/2010/wordprocessingShape" mc:Ignorable="w14 wp14">
+<w:hdr xmlns:wpc="http://schemas.microsoft.com/office/word/2010/wordprocessingCanvas" xmlns:cx="http://schemas.microsoft.com/office/drawing/2014/chartex" xmlns:cx1="http://schemas.microsoft.com/office/drawing/2015/9/8/chartex" xmlns:mc="http://schemas.openxmlformats.org/markup-compatibility/2006" xmlns:o="urn:schemas-microsoft-com:office:office" xmlns:r="http://schemas.openxmlformats.org/officeDocument/2006/relationships" xmlns:m="http://schemas.openxmlformats.org/officeDocument/2006/math" xmlns:v="urn:schemas-microsoft-com:vml" xmlns:wp14="http://schemas.microsoft.com/office/word/2010/wordprocessingDrawing" xmlns:wp="http://schemas.openxmlformats.org/drawingml/2006/wordprocessingDrawing" xmlns:w10="urn:schemas-microsoft-com:office:word" xmlns:w="http://schemas.openxmlformats.org/wordprocessingml/2006/main" xmlns:w14="http://schemas.microsoft.com/office/word/2010/wordml" xmlns:w15="http://schemas.microsoft.com/office/word/2012/wordml" xmlns:w16se="http://schemas.microsoft.com/office/word/2015/wordml/symex" xmlns:wpg="http://schemas.microsoft.com/office/word/2010/wordprocessingGroup" xmlns:wpi="http://schemas.microsoft.com/office/word/2010/wordprocessingInk" xmlns:wne="http://schemas.microsoft.com/office/word/2006/wordml" xmlns:wps="http://schemas.microsoft.com/office/word/2010/wordprocessingShape" mc:Ignorable="w14 w15 w16se wp14">
   <w:p>
     <w:pPr>
       <w:pStyle w:val="Header"/>
@@ -5135,8 +5313,428 @@
 </file>
 
 <file path=word/numbering.xml><?xml version="1.0" encoding="utf-8"?>
-<w:numbering xmlns:wpc="http://schemas.microsoft.com/office/word/2010/wordprocessingCanvas" xmlns:mc="http://schemas.openxmlformats.org/markup-compatibility/2006" xmlns:o="urn:schemas-microsoft-com:office:office" xmlns:r="http://schemas.openxmlformats.org/officeDocument/2006/relationships" xmlns:m="http://schemas.openxmlformats.org/officeDocument/2006/math" xmlns:v="urn:schemas-microsoft-com:vml" xmlns:wp14="http://schemas.microsoft.com/office/word/2010/wordprocessingDrawing" xmlns:wp="http://schemas.openxmlformats.org/drawingml/2006/wordprocessingDrawing" xmlns:w10="urn:schemas-microsoft-com:office:word" xmlns:w="http://schemas.openxmlformats.org/wordprocessingml/2006/main" xmlns:w14="http://schemas.microsoft.com/office/word/2010/wordml" xmlns:wpg="http://schemas.microsoft.com/office/word/2010/wordprocessingGroup" xmlns:wpi="http://schemas.microsoft.com/office/word/2010/wordprocessingInk" xmlns:wne="http://schemas.microsoft.com/office/word/2006/wordml" xmlns:wps="http://schemas.microsoft.com/office/word/2010/wordprocessingShape" mc:Ignorable="w14 wp14">
-  <w:abstractNum w:abstractNumId="0">
+<w:numbering xmlns:wpc="http://schemas.microsoft.com/office/word/2010/wordprocessingCanvas" xmlns:cx="http://schemas.microsoft.com/office/drawing/2014/chartex" xmlns:cx1="http://schemas.microsoft.com/office/drawing/2015/9/8/chartex" xmlns:mc="http://schemas.openxmlformats.org/markup-compatibility/2006" xmlns:o="urn:schemas-microsoft-com:office:office" xmlns:r="http://schemas.openxmlformats.org/officeDocument/2006/relationships" xmlns:m="http://schemas.openxmlformats.org/officeDocument/2006/math" xmlns:v="urn:schemas-microsoft-com:vml" xmlns:wp14="http://schemas.microsoft.com/office/word/2010/wordprocessingDrawing" xmlns:wp="http://schemas.openxmlformats.org/drawingml/2006/wordprocessingDrawing" xmlns:w10="urn:schemas-microsoft-com:office:word" xmlns:w="http://schemas.openxmlformats.org/wordprocessingml/2006/main" xmlns:w14="http://schemas.microsoft.com/office/word/2010/wordml" xmlns:w15="http://schemas.microsoft.com/office/word/2012/wordml" xmlns:w16se="http://schemas.microsoft.com/office/word/2015/wordml/symex" xmlns:wpg="http://schemas.microsoft.com/office/word/2010/wordprocessingGroup" xmlns:wpi="http://schemas.microsoft.com/office/word/2010/wordprocessingInk" xmlns:wne="http://schemas.microsoft.com/office/word/2006/wordml" xmlns:wps="http://schemas.microsoft.com/office/word/2010/wordprocessingShape" mc:Ignorable="w14 w15 w16se wp14">
+  <w:abstractNum w:abstractNumId="0" w15:restartNumberingAfterBreak="0">
+    <w:nsid w:val="00A26C95"/>
+    <w:multiLevelType w:val="hybridMultilevel"/>
+    <w:tmpl w:val="B6069774"/>
+    <w:lvl w:ilvl="0" w:tplc="0409000F">
+      <w:start w:val="1"/>
+      <w:numFmt w:val="decimal"/>
+      <w:lvlText w:val="%1."/>
+      <w:lvlJc w:val="left"/>
+      <w:pPr>
+        <w:tabs>
+          <w:tab w:val="num" w:pos="720"/>
+        </w:tabs>
+        <w:ind w:left="720" w:hanging="360"/>
+      </w:pPr>
+      <w:rPr>
+        <w:rFonts w:hint="default"/>
+      </w:rPr>
+    </w:lvl>
+    <w:lvl w:ilvl="1" w:tplc="57CEEB9A" w:tentative="1">
+      <w:start w:val="1"/>
+      <w:numFmt w:val="bullet"/>
+      <w:lvlText w:val="•"/>
+      <w:lvlJc w:val="left"/>
+      <w:pPr>
+        <w:tabs>
+          <w:tab w:val="num" w:pos="1440"/>
+        </w:tabs>
+        <w:ind w:left="1440" w:hanging="360"/>
+      </w:pPr>
+      <w:rPr>
+        <w:rFonts w:ascii="Times New Roman" w:hAnsi="Times New Roman" w:hint="default"/>
+      </w:rPr>
+    </w:lvl>
+    <w:lvl w:ilvl="2" w:tplc="33280D1E" w:tentative="1">
+      <w:start w:val="1"/>
+      <w:numFmt w:val="bullet"/>
+      <w:lvlText w:val="•"/>
+      <w:lvlJc w:val="left"/>
+      <w:pPr>
+        <w:tabs>
+          <w:tab w:val="num" w:pos="2160"/>
+        </w:tabs>
+        <w:ind w:left="2160" w:hanging="360"/>
+      </w:pPr>
+      <w:rPr>
+        <w:rFonts w:ascii="Times New Roman" w:hAnsi="Times New Roman" w:hint="default"/>
+      </w:rPr>
+    </w:lvl>
+    <w:lvl w:ilvl="3" w:tplc="A85094E8" w:tentative="1">
+      <w:start w:val="1"/>
+      <w:numFmt w:val="bullet"/>
+      <w:lvlText w:val="•"/>
+      <w:lvlJc w:val="left"/>
+      <w:pPr>
+        <w:tabs>
+          <w:tab w:val="num" w:pos="2880"/>
+        </w:tabs>
+        <w:ind w:left="2880" w:hanging="360"/>
+      </w:pPr>
+      <w:rPr>
+        <w:rFonts w:ascii="Times New Roman" w:hAnsi="Times New Roman" w:hint="default"/>
+      </w:rPr>
+    </w:lvl>
+    <w:lvl w:ilvl="4" w:tplc="2904D786" w:tentative="1">
+      <w:start w:val="1"/>
+      <w:numFmt w:val="bullet"/>
+      <w:lvlText w:val="•"/>
+      <w:lvlJc w:val="left"/>
+      <w:pPr>
+        <w:tabs>
+          <w:tab w:val="num" w:pos="3600"/>
+        </w:tabs>
+        <w:ind w:left="3600" w:hanging="360"/>
+      </w:pPr>
+      <w:rPr>
+        <w:rFonts w:ascii="Times New Roman" w:hAnsi="Times New Roman" w:hint="default"/>
+      </w:rPr>
+    </w:lvl>
+    <w:lvl w:ilvl="5" w:tplc="B97A33EC" w:tentative="1">
+      <w:start w:val="1"/>
+      <w:numFmt w:val="bullet"/>
+      <w:lvlText w:val="•"/>
+      <w:lvlJc w:val="left"/>
+      <w:pPr>
+        <w:tabs>
+          <w:tab w:val="num" w:pos="4320"/>
+        </w:tabs>
+        <w:ind w:left="4320" w:hanging="360"/>
+      </w:pPr>
+      <w:rPr>
+        <w:rFonts w:ascii="Times New Roman" w:hAnsi="Times New Roman" w:hint="default"/>
+      </w:rPr>
+    </w:lvl>
+    <w:lvl w:ilvl="6" w:tplc="2EC6E43A" w:tentative="1">
+      <w:start w:val="1"/>
+      <w:numFmt w:val="bullet"/>
+      <w:lvlText w:val="•"/>
+      <w:lvlJc w:val="left"/>
+      <w:pPr>
+        <w:tabs>
+          <w:tab w:val="num" w:pos="5040"/>
+        </w:tabs>
+        <w:ind w:left="5040" w:hanging="360"/>
+      </w:pPr>
+      <w:rPr>
+        <w:rFonts w:ascii="Times New Roman" w:hAnsi="Times New Roman" w:hint="default"/>
+      </w:rPr>
+    </w:lvl>
+    <w:lvl w:ilvl="7" w:tplc="440268DE" w:tentative="1">
+      <w:start w:val="1"/>
+      <w:numFmt w:val="bullet"/>
+      <w:lvlText w:val="•"/>
+      <w:lvlJc w:val="left"/>
+      <w:pPr>
+        <w:tabs>
+          <w:tab w:val="num" w:pos="5760"/>
+        </w:tabs>
+        <w:ind w:left="5760" w:hanging="360"/>
+      </w:pPr>
+      <w:rPr>
+        <w:rFonts w:ascii="Times New Roman" w:hAnsi="Times New Roman" w:hint="default"/>
+      </w:rPr>
+    </w:lvl>
+    <w:lvl w:ilvl="8" w:tplc="939EADBE" w:tentative="1">
+      <w:start w:val="1"/>
+      <w:numFmt w:val="bullet"/>
+      <w:lvlText w:val="•"/>
+      <w:lvlJc w:val="left"/>
+      <w:pPr>
+        <w:tabs>
+          <w:tab w:val="num" w:pos="6480"/>
+        </w:tabs>
+        <w:ind w:left="6480" w:hanging="360"/>
+      </w:pPr>
+      <w:rPr>
+        <w:rFonts w:ascii="Times New Roman" w:hAnsi="Times New Roman" w:hint="default"/>
+      </w:rPr>
+    </w:lvl>
+  </w:abstractNum>
+  <w:abstractNum w:abstractNumId="1" w15:restartNumberingAfterBreak="0">
+    <w:nsid w:val="024F526D"/>
+    <w:multiLevelType w:val="hybridMultilevel"/>
+    <w:tmpl w:val="B61CFF1C"/>
+    <w:lvl w:ilvl="0" w:tplc="8FF06046">
+      <w:start w:val="1"/>
+      <w:numFmt w:val="bullet"/>
+      <w:lvlText w:val="-"/>
+      <w:lvlJc w:val="left"/>
+      <w:pPr>
+        <w:tabs>
+          <w:tab w:val="num" w:pos="720"/>
+        </w:tabs>
+        <w:ind w:left="720" w:hanging="360"/>
+      </w:pPr>
+      <w:rPr>
+        <w:rFonts w:ascii="Calibri" w:eastAsiaTheme="minorHAnsi" w:hAnsi="Calibri" w:cstheme="minorBidi" w:hint="default"/>
+      </w:rPr>
+    </w:lvl>
+    <w:lvl w:ilvl="1" w:tplc="57CEEB9A" w:tentative="1">
+      <w:start w:val="1"/>
+      <w:numFmt w:val="bullet"/>
+      <w:lvlText w:val="•"/>
+      <w:lvlJc w:val="left"/>
+      <w:pPr>
+        <w:tabs>
+          <w:tab w:val="num" w:pos="1440"/>
+        </w:tabs>
+        <w:ind w:left="1440" w:hanging="360"/>
+      </w:pPr>
+      <w:rPr>
+        <w:rFonts w:ascii="Times New Roman" w:hAnsi="Times New Roman" w:hint="default"/>
+      </w:rPr>
+    </w:lvl>
+    <w:lvl w:ilvl="2" w:tplc="33280D1E" w:tentative="1">
+      <w:start w:val="1"/>
+      <w:numFmt w:val="bullet"/>
+      <w:lvlText w:val="•"/>
+      <w:lvlJc w:val="left"/>
+      <w:pPr>
+        <w:tabs>
+          <w:tab w:val="num" w:pos="2160"/>
+        </w:tabs>
+        <w:ind w:left="2160" w:hanging="360"/>
+      </w:pPr>
+      <w:rPr>
+        <w:rFonts w:ascii="Times New Roman" w:hAnsi="Times New Roman" w:hint="default"/>
+      </w:rPr>
+    </w:lvl>
+    <w:lvl w:ilvl="3" w:tplc="A85094E8" w:tentative="1">
+      <w:start w:val="1"/>
+      <w:numFmt w:val="bullet"/>
+      <w:lvlText w:val="•"/>
+      <w:lvlJc w:val="left"/>
+      <w:pPr>
+        <w:tabs>
+          <w:tab w:val="num" w:pos="2880"/>
+        </w:tabs>
+        <w:ind w:left="2880" w:hanging="360"/>
+      </w:pPr>
+      <w:rPr>
+        <w:rFonts w:ascii="Times New Roman" w:hAnsi="Times New Roman" w:hint="default"/>
+      </w:rPr>
+    </w:lvl>
+    <w:lvl w:ilvl="4" w:tplc="2904D786" w:tentative="1">
+      <w:start w:val="1"/>
+      <w:numFmt w:val="bullet"/>
+      <w:lvlText w:val="•"/>
+      <w:lvlJc w:val="left"/>
+      <w:pPr>
+        <w:tabs>
+          <w:tab w:val="num" w:pos="3600"/>
+        </w:tabs>
+        <w:ind w:left="3600" w:hanging="360"/>
+      </w:pPr>
+      <w:rPr>
+        <w:rFonts w:ascii="Times New Roman" w:hAnsi="Times New Roman" w:hint="default"/>
+      </w:rPr>
+    </w:lvl>
+    <w:lvl w:ilvl="5" w:tplc="B97A33EC" w:tentative="1">
+      <w:start w:val="1"/>
+      <w:numFmt w:val="bullet"/>
+      <w:lvlText w:val="•"/>
+      <w:lvlJc w:val="left"/>
+      <w:pPr>
+        <w:tabs>
+          <w:tab w:val="num" w:pos="4320"/>
+        </w:tabs>
+        <w:ind w:left="4320" w:hanging="360"/>
+      </w:pPr>
+      <w:rPr>
+        <w:rFonts w:ascii="Times New Roman" w:hAnsi="Times New Roman" w:hint="default"/>
+      </w:rPr>
+    </w:lvl>
+    <w:lvl w:ilvl="6" w:tplc="2EC6E43A" w:tentative="1">
+      <w:start w:val="1"/>
+      <w:numFmt w:val="bullet"/>
+      <w:lvlText w:val="•"/>
+      <w:lvlJc w:val="left"/>
+      <w:pPr>
+        <w:tabs>
+          <w:tab w:val="num" w:pos="5040"/>
+        </w:tabs>
+        <w:ind w:left="5040" w:hanging="360"/>
+      </w:pPr>
+      <w:rPr>
+        <w:rFonts w:ascii="Times New Roman" w:hAnsi="Times New Roman" w:hint="default"/>
+      </w:rPr>
+    </w:lvl>
+    <w:lvl w:ilvl="7" w:tplc="440268DE" w:tentative="1">
+      <w:start w:val="1"/>
+      <w:numFmt w:val="bullet"/>
+      <w:lvlText w:val="•"/>
+      <w:lvlJc w:val="left"/>
+      <w:pPr>
+        <w:tabs>
+          <w:tab w:val="num" w:pos="5760"/>
+        </w:tabs>
+        <w:ind w:left="5760" w:hanging="360"/>
+      </w:pPr>
+      <w:rPr>
+        <w:rFonts w:ascii="Times New Roman" w:hAnsi="Times New Roman" w:hint="default"/>
+      </w:rPr>
+    </w:lvl>
+    <w:lvl w:ilvl="8" w:tplc="939EADBE" w:tentative="1">
+      <w:start w:val="1"/>
+      <w:numFmt w:val="bullet"/>
+      <w:lvlText w:val="•"/>
+      <w:lvlJc w:val="left"/>
+      <w:pPr>
+        <w:tabs>
+          <w:tab w:val="num" w:pos="6480"/>
+        </w:tabs>
+        <w:ind w:left="6480" w:hanging="360"/>
+      </w:pPr>
+      <w:rPr>
+        <w:rFonts w:ascii="Times New Roman" w:hAnsi="Times New Roman" w:hint="default"/>
+      </w:rPr>
+    </w:lvl>
+  </w:abstractNum>
+  <w:abstractNum w:abstractNumId="2" w15:restartNumberingAfterBreak="0">
+    <w:nsid w:val="068B3D13"/>
+    <w:multiLevelType w:val="hybridMultilevel"/>
+    <w:tmpl w:val="861A0DDE"/>
+    <w:lvl w:ilvl="0" w:tplc="5F5E2000">
+      <w:start w:val="1"/>
+      <w:numFmt w:val="bullet"/>
+      <w:lvlText w:val="•"/>
+      <w:lvlJc w:val="left"/>
+      <w:pPr>
+        <w:tabs>
+          <w:tab w:val="num" w:pos="720"/>
+        </w:tabs>
+        <w:ind w:left="720" w:hanging="360"/>
+      </w:pPr>
+      <w:rPr>
+        <w:rFonts w:ascii="Times New Roman" w:hAnsi="Times New Roman" w:hint="default"/>
+      </w:rPr>
+    </w:lvl>
+    <w:lvl w:ilvl="1" w:tplc="F7CE66D6" w:tentative="1">
+      <w:start w:val="1"/>
+      <w:numFmt w:val="bullet"/>
+      <w:lvlText w:val="•"/>
+      <w:lvlJc w:val="left"/>
+      <w:pPr>
+        <w:tabs>
+          <w:tab w:val="num" w:pos="1440"/>
+        </w:tabs>
+        <w:ind w:left="1440" w:hanging="360"/>
+      </w:pPr>
+      <w:rPr>
+        <w:rFonts w:ascii="Times New Roman" w:hAnsi="Times New Roman" w:hint="default"/>
+      </w:rPr>
+    </w:lvl>
+    <w:lvl w:ilvl="2" w:tplc="9AD8E37E" w:tentative="1">
+      <w:start w:val="1"/>
+      <w:numFmt w:val="bullet"/>
+      <w:lvlText w:val="•"/>
+      <w:lvlJc w:val="left"/>
+      <w:pPr>
+        <w:tabs>
+          <w:tab w:val="num" w:pos="2160"/>
+        </w:tabs>
+        <w:ind w:left="2160" w:hanging="360"/>
+      </w:pPr>
+      <w:rPr>
+        <w:rFonts w:ascii="Times New Roman" w:hAnsi="Times New Roman" w:hint="default"/>
+      </w:rPr>
+    </w:lvl>
+    <w:lvl w:ilvl="3" w:tplc="179292B4" w:tentative="1">
+      <w:start w:val="1"/>
+      <w:numFmt w:val="bullet"/>
+      <w:lvlText w:val="•"/>
+      <w:lvlJc w:val="left"/>
+      <w:pPr>
+        <w:tabs>
+          <w:tab w:val="num" w:pos="2880"/>
+        </w:tabs>
+        <w:ind w:left="2880" w:hanging="360"/>
+      </w:pPr>
+      <w:rPr>
+        <w:rFonts w:ascii="Times New Roman" w:hAnsi="Times New Roman" w:hint="default"/>
+      </w:rPr>
+    </w:lvl>
+    <w:lvl w:ilvl="4" w:tplc="90FCA568" w:tentative="1">
+      <w:start w:val="1"/>
+      <w:numFmt w:val="bullet"/>
+      <w:lvlText w:val="•"/>
+      <w:lvlJc w:val="left"/>
+      <w:pPr>
+        <w:tabs>
+          <w:tab w:val="num" w:pos="3600"/>
+        </w:tabs>
+        <w:ind w:left="3600" w:hanging="360"/>
+      </w:pPr>
+      <w:rPr>
+        <w:rFonts w:ascii="Times New Roman" w:hAnsi="Times New Roman" w:hint="default"/>
+      </w:rPr>
+    </w:lvl>
+    <w:lvl w:ilvl="5" w:tplc="1CF09D56" w:tentative="1">
+      <w:start w:val="1"/>
+      <w:numFmt w:val="bullet"/>
+      <w:lvlText w:val="•"/>
+      <w:lvlJc w:val="left"/>
+      <w:pPr>
+        <w:tabs>
+          <w:tab w:val="num" w:pos="4320"/>
+        </w:tabs>
+        <w:ind w:left="4320" w:hanging="360"/>
+      </w:pPr>
+      <w:rPr>
+        <w:rFonts w:ascii="Times New Roman" w:hAnsi="Times New Roman" w:hint="default"/>
+      </w:rPr>
+    </w:lvl>
+    <w:lvl w:ilvl="6" w:tplc="6324CAA2" w:tentative="1">
+      <w:start w:val="1"/>
+      <w:numFmt w:val="bullet"/>
+      <w:lvlText w:val="•"/>
+      <w:lvlJc w:val="left"/>
+      <w:pPr>
+        <w:tabs>
+          <w:tab w:val="num" w:pos="5040"/>
+        </w:tabs>
+        <w:ind w:left="5040" w:hanging="360"/>
+      </w:pPr>
+      <w:rPr>
+        <w:rFonts w:ascii="Times New Roman" w:hAnsi="Times New Roman" w:hint="default"/>
+      </w:rPr>
+    </w:lvl>
+    <w:lvl w:ilvl="7" w:tplc="56D6B5B2" w:tentative="1">
+      <w:start w:val="1"/>
+      <w:numFmt w:val="bullet"/>
+      <w:lvlText w:val="•"/>
+      <w:lvlJc w:val="left"/>
+      <w:pPr>
+        <w:tabs>
+          <w:tab w:val="num" w:pos="5760"/>
+        </w:tabs>
+        <w:ind w:left="5760" w:hanging="360"/>
+      </w:pPr>
+      <w:rPr>
+        <w:rFonts w:ascii="Times New Roman" w:hAnsi="Times New Roman" w:hint="default"/>
+      </w:rPr>
+    </w:lvl>
+    <w:lvl w:ilvl="8" w:tplc="17DA7824" w:tentative="1">
+      <w:start w:val="1"/>
+      <w:numFmt w:val="bullet"/>
+      <w:lvlText w:val="•"/>
+      <w:lvlJc w:val="left"/>
+      <w:pPr>
+        <w:tabs>
+          <w:tab w:val="num" w:pos="6480"/>
+        </w:tabs>
+        <w:ind w:left="6480" w:hanging="360"/>
+      </w:pPr>
+      <w:rPr>
+        <w:rFonts w:ascii="Times New Roman" w:hAnsi="Times New Roman" w:hint="default"/>
+      </w:rPr>
+    </w:lvl>
+  </w:abstractNum>
+  <w:abstractNum w:abstractNumId="3" w15:restartNumberingAfterBreak="0">
     <w:nsid w:val="24C67BA4"/>
     <w:multiLevelType w:val="hybridMultilevel"/>
     <w:tmpl w:val="4EA45942"/>
@@ -5222,7 +5820,287 @@
       </w:pPr>
     </w:lvl>
   </w:abstractNum>
-  <w:abstractNum w:abstractNumId="1">
+  <w:abstractNum w:abstractNumId="4" w15:restartNumberingAfterBreak="0">
+    <w:nsid w:val="2A856DDF"/>
+    <w:multiLevelType w:val="hybridMultilevel"/>
+    <w:tmpl w:val="6F603A82"/>
+    <w:lvl w:ilvl="0" w:tplc="0409000F">
+      <w:start w:val="1"/>
+      <w:numFmt w:val="decimal"/>
+      <w:lvlText w:val="%1."/>
+      <w:lvlJc w:val="left"/>
+      <w:pPr>
+        <w:tabs>
+          <w:tab w:val="num" w:pos="720"/>
+        </w:tabs>
+        <w:ind w:left="720" w:hanging="360"/>
+      </w:pPr>
+      <w:rPr>
+        <w:rFonts w:hint="default"/>
+      </w:rPr>
+    </w:lvl>
+    <w:lvl w:ilvl="1" w:tplc="57CEEB9A" w:tentative="1">
+      <w:start w:val="1"/>
+      <w:numFmt w:val="bullet"/>
+      <w:lvlText w:val="•"/>
+      <w:lvlJc w:val="left"/>
+      <w:pPr>
+        <w:tabs>
+          <w:tab w:val="num" w:pos="1440"/>
+        </w:tabs>
+        <w:ind w:left="1440" w:hanging="360"/>
+      </w:pPr>
+      <w:rPr>
+        <w:rFonts w:ascii="Times New Roman" w:hAnsi="Times New Roman" w:hint="default"/>
+      </w:rPr>
+    </w:lvl>
+    <w:lvl w:ilvl="2" w:tplc="33280D1E" w:tentative="1">
+      <w:start w:val="1"/>
+      <w:numFmt w:val="bullet"/>
+      <w:lvlText w:val="•"/>
+      <w:lvlJc w:val="left"/>
+      <w:pPr>
+        <w:tabs>
+          <w:tab w:val="num" w:pos="2160"/>
+        </w:tabs>
+        <w:ind w:left="2160" w:hanging="360"/>
+      </w:pPr>
+      <w:rPr>
+        <w:rFonts w:ascii="Times New Roman" w:hAnsi="Times New Roman" w:hint="default"/>
+      </w:rPr>
+    </w:lvl>
+    <w:lvl w:ilvl="3" w:tplc="A85094E8" w:tentative="1">
+      <w:start w:val="1"/>
+      <w:numFmt w:val="bullet"/>
+      <w:lvlText w:val="•"/>
+      <w:lvlJc w:val="left"/>
+      <w:pPr>
+        <w:tabs>
+          <w:tab w:val="num" w:pos="2880"/>
+        </w:tabs>
+        <w:ind w:left="2880" w:hanging="360"/>
+      </w:pPr>
+      <w:rPr>
+        <w:rFonts w:ascii="Times New Roman" w:hAnsi="Times New Roman" w:hint="default"/>
+      </w:rPr>
+    </w:lvl>
+    <w:lvl w:ilvl="4" w:tplc="2904D786" w:tentative="1">
+      <w:start w:val="1"/>
+      <w:numFmt w:val="bullet"/>
+      <w:lvlText w:val="•"/>
+      <w:lvlJc w:val="left"/>
+      <w:pPr>
+        <w:tabs>
+          <w:tab w:val="num" w:pos="3600"/>
+        </w:tabs>
+        <w:ind w:left="3600" w:hanging="360"/>
+      </w:pPr>
+      <w:rPr>
+        <w:rFonts w:ascii="Times New Roman" w:hAnsi="Times New Roman" w:hint="default"/>
+      </w:rPr>
+    </w:lvl>
+    <w:lvl w:ilvl="5" w:tplc="B97A33EC" w:tentative="1">
+      <w:start w:val="1"/>
+      <w:numFmt w:val="bullet"/>
+      <w:lvlText w:val="•"/>
+      <w:lvlJc w:val="left"/>
+      <w:pPr>
+        <w:tabs>
+          <w:tab w:val="num" w:pos="4320"/>
+        </w:tabs>
+        <w:ind w:left="4320" w:hanging="360"/>
+      </w:pPr>
+      <w:rPr>
+        <w:rFonts w:ascii="Times New Roman" w:hAnsi="Times New Roman" w:hint="default"/>
+      </w:rPr>
+    </w:lvl>
+    <w:lvl w:ilvl="6" w:tplc="2EC6E43A" w:tentative="1">
+      <w:start w:val="1"/>
+      <w:numFmt w:val="bullet"/>
+      <w:lvlText w:val="•"/>
+      <w:lvlJc w:val="left"/>
+      <w:pPr>
+        <w:tabs>
+          <w:tab w:val="num" w:pos="5040"/>
+        </w:tabs>
+        <w:ind w:left="5040" w:hanging="360"/>
+      </w:pPr>
+      <w:rPr>
+        <w:rFonts w:ascii="Times New Roman" w:hAnsi="Times New Roman" w:hint="default"/>
+      </w:rPr>
+    </w:lvl>
+    <w:lvl w:ilvl="7" w:tplc="440268DE" w:tentative="1">
+      <w:start w:val="1"/>
+      <w:numFmt w:val="bullet"/>
+      <w:lvlText w:val="•"/>
+      <w:lvlJc w:val="left"/>
+      <w:pPr>
+        <w:tabs>
+          <w:tab w:val="num" w:pos="5760"/>
+        </w:tabs>
+        <w:ind w:left="5760" w:hanging="360"/>
+      </w:pPr>
+      <w:rPr>
+        <w:rFonts w:ascii="Times New Roman" w:hAnsi="Times New Roman" w:hint="default"/>
+      </w:rPr>
+    </w:lvl>
+    <w:lvl w:ilvl="8" w:tplc="939EADBE" w:tentative="1">
+      <w:start w:val="1"/>
+      <w:numFmt w:val="bullet"/>
+      <w:lvlText w:val="•"/>
+      <w:lvlJc w:val="left"/>
+      <w:pPr>
+        <w:tabs>
+          <w:tab w:val="num" w:pos="6480"/>
+        </w:tabs>
+        <w:ind w:left="6480" w:hanging="360"/>
+      </w:pPr>
+      <w:rPr>
+        <w:rFonts w:ascii="Times New Roman" w:hAnsi="Times New Roman" w:hint="default"/>
+      </w:rPr>
+    </w:lvl>
+  </w:abstractNum>
+  <w:abstractNum w:abstractNumId="5" w15:restartNumberingAfterBreak="0">
+    <w:nsid w:val="2D2D4460"/>
+    <w:multiLevelType w:val="hybridMultilevel"/>
+    <w:tmpl w:val="D31C9208"/>
+    <w:lvl w:ilvl="0" w:tplc="E7C4E9FC">
+      <w:start w:val="1"/>
+      <w:numFmt w:val="bullet"/>
+      <w:lvlText w:val="•"/>
+      <w:lvlJc w:val="left"/>
+      <w:pPr>
+        <w:tabs>
+          <w:tab w:val="num" w:pos="720"/>
+        </w:tabs>
+        <w:ind w:left="720" w:hanging="360"/>
+      </w:pPr>
+      <w:rPr>
+        <w:rFonts w:ascii="Times New Roman" w:hAnsi="Times New Roman" w:hint="default"/>
+      </w:rPr>
+    </w:lvl>
+    <w:lvl w:ilvl="1" w:tplc="23CA4230" w:tentative="1">
+      <w:start w:val="1"/>
+      <w:numFmt w:val="bullet"/>
+      <w:lvlText w:val="•"/>
+      <w:lvlJc w:val="left"/>
+      <w:pPr>
+        <w:tabs>
+          <w:tab w:val="num" w:pos="1440"/>
+        </w:tabs>
+        <w:ind w:left="1440" w:hanging="360"/>
+      </w:pPr>
+      <w:rPr>
+        <w:rFonts w:ascii="Times New Roman" w:hAnsi="Times New Roman" w:hint="default"/>
+      </w:rPr>
+    </w:lvl>
+    <w:lvl w:ilvl="2" w:tplc="A2900FC6" w:tentative="1">
+      <w:start w:val="1"/>
+      <w:numFmt w:val="bullet"/>
+      <w:lvlText w:val="•"/>
+      <w:lvlJc w:val="left"/>
+      <w:pPr>
+        <w:tabs>
+          <w:tab w:val="num" w:pos="2160"/>
+        </w:tabs>
+        <w:ind w:left="2160" w:hanging="360"/>
+      </w:pPr>
+      <w:rPr>
+        <w:rFonts w:ascii="Times New Roman" w:hAnsi="Times New Roman" w:hint="default"/>
+      </w:rPr>
+    </w:lvl>
+    <w:lvl w:ilvl="3" w:tplc="974A611C" w:tentative="1">
+      <w:start w:val="1"/>
+      <w:numFmt w:val="bullet"/>
+      <w:lvlText w:val="•"/>
+      <w:lvlJc w:val="left"/>
+      <w:pPr>
+        <w:tabs>
+          <w:tab w:val="num" w:pos="2880"/>
+        </w:tabs>
+        <w:ind w:left="2880" w:hanging="360"/>
+      </w:pPr>
+      <w:rPr>
+        <w:rFonts w:ascii="Times New Roman" w:hAnsi="Times New Roman" w:hint="default"/>
+      </w:rPr>
+    </w:lvl>
+    <w:lvl w:ilvl="4" w:tplc="F4C83A0E" w:tentative="1">
+      <w:start w:val="1"/>
+      <w:numFmt w:val="bullet"/>
+      <w:lvlText w:val="•"/>
+      <w:lvlJc w:val="left"/>
+      <w:pPr>
+        <w:tabs>
+          <w:tab w:val="num" w:pos="3600"/>
+        </w:tabs>
+        <w:ind w:left="3600" w:hanging="360"/>
+      </w:pPr>
+      <w:rPr>
+        <w:rFonts w:ascii="Times New Roman" w:hAnsi="Times New Roman" w:hint="default"/>
+      </w:rPr>
+    </w:lvl>
+    <w:lvl w:ilvl="5" w:tplc="8474FC38" w:tentative="1">
+      <w:start w:val="1"/>
+      <w:numFmt w:val="bullet"/>
+      <w:lvlText w:val="•"/>
+      <w:lvlJc w:val="left"/>
+      <w:pPr>
+        <w:tabs>
+          <w:tab w:val="num" w:pos="4320"/>
+        </w:tabs>
+        <w:ind w:left="4320" w:hanging="360"/>
+      </w:pPr>
+      <w:rPr>
+        <w:rFonts w:ascii="Times New Roman" w:hAnsi="Times New Roman" w:hint="default"/>
+      </w:rPr>
+    </w:lvl>
+    <w:lvl w:ilvl="6" w:tplc="8294D56E" w:tentative="1">
+      <w:start w:val="1"/>
+      <w:numFmt w:val="bullet"/>
+      <w:lvlText w:val="•"/>
+      <w:lvlJc w:val="left"/>
+      <w:pPr>
+        <w:tabs>
+          <w:tab w:val="num" w:pos="5040"/>
+        </w:tabs>
+        <w:ind w:left="5040" w:hanging="360"/>
+      </w:pPr>
+      <w:rPr>
+        <w:rFonts w:ascii="Times New Roman" w:hAnsi="Times New Roman" w:hint="default"/>
+      </w:rPr>
+    </w:lvl>
+    <w:lvl w:ilvl="7" w:tplc="9582175A" w:tentative="1">
+      <w:start w:val="1"/>
+      <w:numFmt w:val="bullet"/>
+      <w:lvlText w:val="•"/>
+      <w:lvlJc w:val="left"/>
+      <w:pPr>
+        <w:tabs>
+          <w:tab w:val="num" w:pos="5760"/>
+        </w:tabs>
+        <w:ind w:left="5760" w:hanging="360"/>
+      </w:pPr>
+      <w:rPr>
+        <w:rFonts w:ascii="Times New Roman" w:hAnsi="Times New Roman" w:hint="default"/>
+      </w:rPr>
+    </w:lvl>
+    <w:lvl w:ilvl="8" w:tplc="2050E876" w:tentative="1">
+      <w:start w:val="1"/>
+      <w:numFmt w:val="bullet"/>
+      <w:lvlText w:val="•"/>
+      <w:lvlJc w:val="left"/>
+      <w:pPr>
+        <w:tabs>
+          <w:tab w:val="num" w:pos="6480"/>
+        </w:tabs>
+        <w:ind w:left="6480" w:hanging="360"/>
+      </w:pPr>
+      <w:rPr>
+        <w:rFonts w:ascii="Times New Roman" w:hAnsi="Times New Roman" w:hint="default"/>
+      </w:rPr>
+    </w:lvl>
+  </w:abstractNum>
+  <w:abstractNum w:abstractNumId="6" w15:restartNumberingAfterBreak="0">
     <w:nsid w:val="31956BDE"/>
     <w:multiLevelType w:val="hybridMultilevel"/>
     <w:tmpl w:val="C1DA5DF8"/>
@@ -5335,7 +6213,7 @@
       </w:rPr>
     </w:lvl>
   </w:abstractNum>
-  <w:abstractNum w:abstractNumId="2">
+  <w:abstractNum w:abstractNumId="7" w15:restartNumberingAfterBreak="0">
     <w:nsid w:val="36D25538"/>
     <w:multiLevelType w:val="hybridMultilevel"/>
     <w:tmpl w:val="D0DC2050"/>
@@ -5424,7 +6302,7 @@
       </w:pPr>
     </w:lvl>
   </w:abstractNum>
-  <w:abstractNum w:abstractNumId="3">
+  <w:abstractNum w:abstractNumId="8" w15:restartNumberingAfterBreak="0">
     <w:nsid w:val="37AB6588"/>
     <w:multiLevelType w:val="hybridMultilevel"/>
     <w:tmpl w:val="5A1A14B8"/>
@@ -5513,7 +6391,147 @@
       </w:pPr>
     </w:lvl>
   </w:abstractNum>
-  <w:abstractNum w:abstractNumId="4">
+  <w:abstractNum w:abstractNumId="9" w15:restartNumberingAfterBreak="0">
+    <w:nsid w:val="39E66BE8"/>
+    <w:multiLevelType w:val="hybridMultilevel"/>
+    <w:tmpl w:val="E0D4AFE0"/>
+    <w:lvl w:ilvl="0" w:tplc="AE7E92EA">
+      <w:start w:val="1"/>
+      <w:numFmt w:val="bullet"/>
+      <w:lvlText w:val="•"/>
+      <w:lvlJc w:val="left"/>
+      <w:pPr>
+        <w:tabs>
+          <w:tab w:val="num" w:pos="720"/>
+        </w:tabs>
+        <w:ind w:left="720" w:hanging="360"/>
+      </w:pPr>
+      <w:rPr>
+        <w:rFonts w:ascii="Times New Roman" w:hAnsi="Times New Roman" w:hint="default"/>
+      </w:rPr>
+    </w:lvl>
+    <w:lvl w:ilvl="1" w:tplc="874629D6" w:tentative="1">
+      <w:start w:val="1"/>
+      <w:numFmt w:val="bullet"/>
+      <w:lvlText w:val="•"/>
+      <w:lvlJc w:val="left"/>
+      <w:pPr>
+        <w:tabs>
+          <w:tab w:val="num" w:pos="1440"/>
+        </w:tabs>
+        <w:ind w:left="1440" w:hanging="360"/>
+      </w:pPr>
+      <w:rPr>
+        <w:rFonts w:ascii="Times New Roman" w:hAnsi="Times New Roman" w:hint="default"/>
+      </w:rPr>
+    </w:lvl>
+    <w:lvl w:ilvl="2" w:tplc="5CAC84AE" w:tentative="1">
+      <w:start w:val="1"/>
+      <w:numFmt w:val="bullet"/>
+      <w:lvlText w:val="•"/>
+      <w:lvlJc w:val="left"/>
+      <w:pPr>
+        <w:tabs>
+          <w:tab w:val="num" w:pos="2160"/>
+        </w:tabs>
+        <w:ind w:left="2160" w:hanging="360"/>
+      </w:pPr>
+      <w:rPr>
+        <w:rFonts w:ascii="Times New Roman" w:hAnsi="Times New Roman" w:hint="default"/>
+      </w:rPr>
+    </w:lvl>
+    <w:lvl w:ilvl="3" w:tplc="853AA6B4" w:tentative="1">
+      <w:start w:val="1"/>
+      <w:numFmt w:val="bullet"/>
+      <w:lvlText w:val="•"/>
+      <w:lvlJc w:val="left"/>
+      <w:pPr>
+        <w:tabs>
+          <w:tab w:val="num" w:pos="2880"/>
+        </w:tabs>
+        <w:ind w:left="2880" w:hanging="360"/>
+      </w:pPr>
+      <w:rPr>
+        <w:rFonts w:ascii="Times New Roman" w:hAnsi="Times New Roman" w:hint="default"/>
+      </w:rPr>
+    </w:lvl>
+    <w:lvl w:ilvl="4" w:tplc="F76C88EA" w:tentative="1">
+      <w:start w:val="1"/>
+      <w:numFmt w:val="bullet"/>
+      <w:lvlText w:val="•"/>
+      <w:lvlJc w:val="left"/>
+      <w:pPr>
+        <w:tabs>
+          <w:tab w:val="num" w:pos="3600"/>
+        </w:tabs>
+        <w:ind w:left="3600" w:hanging="360"/>
+      </w:pPr>
+      <w:rPr>
+        <w:rFonts w:ascii="Times New Roman" w:hAnsi="Times New Roman" w:hint="default"/>
+      </w:rPr>
+    </w:lvl>
+    <w:lvl w:ilvl="5" w:tplc="E1143A8E" w:tentative="1">
+      <w:start w:val="1"/>
+      <w:numFmt w:val="bullet"/>
+      <w:lvlText w:val="•"/>
+      <w:lvlJc w:val="left"/>
+      <w:pPr>
+        <w:tabs>
+          <w:tab w:val="num" w:pos="4320"/>
+        </w:tabs>
+        <w:ind w:left="4320" w:hanging="360"/>
+      </w:pPr>
+      <w:rPr>
+        <w:rFonts w:ascii="Times New Roman" w:hAnsi="Times New Roman" w:hint="default"/>
+      </w:rPr>
+    </w:lvl>
+    <w:lvl w:ilvl="6" w:tplc="DE261634" w:tentative="1">
+      <w:start w:val="1"/>
+      <w:numFmt w:val="bullet"/>
+      <w:lvlText w:val="•"/>
+      <w:lvlJc w:val="left"/>
+      <w:pPr>
+        <w:tabs>
+          <w:tab w:val="num" w:pos="5040"/>
+        </w:tabs>
+        <w:ind w:left="5040" w:hanging="360"/>
+      </w:pPr>
+      <w:rPr>
+        <w:rFonts w:ascii="Times New Roman" w:hAnsi="Times New Roman" w:hint="default"/>
+      </w:rPr>
+    </w:lvl>
+    <w:lvl w:ilvl="7" w:tplc="1BD2C08E" w:tentative="1">
+      <w:start w:val="1"/>
+      <w:numFmt w:val="bullet"/>
+      <w:lvlText w:val="•"/>
+      <w:lvlJc w:val="left"/>
+      <w:pPr>
+        <w:tabs>
+          <w:tab w:val="num" w:pos="5760"/>
+        </w:tabs>
+        <w:ind w:left="5760" w:hanging="360"/>
+      </w:pPr>
+      <w:rPr>
+        <w:rFonts w:ascii="Times New Roman" w:hAnsi="Times New Roman" w:hint="default"/>
+      </w:rPr>
+    </w:lvl>
+    <w:lvl w:ilvl="8" w:tplc="BE80DA7A" w:tentative="1">
+      <w:start w:val="1"/>
+      <w:numFmt w:val="bullet"/>
+      <w:lvlText w:val="•"/>
+      <w:lvlJc w:val="left"/>
+      <w:pPr>
+        <w:tabs>
+          <w:tab w:val="num" w:pos="6480"/>
+        </w:tabs>
+        <w:ind w:left="6480" w:hanging="360"/>
+      </w:pPr>
+      <w:rPr>
+        <w:rFonts w:ascii="Times New Roman" w:hAnsi="Times New Roman" w:hint="default"/>
+      </w:rPr>
+    </w:lvl>
+  </w:abstractNum>
+  <w:abstractNum w:abstractNumId="10" w15:restartNumberingAfterBreak="0">
     <w:nsid w:val="4AAF605B"/>
     <w:multiLevelType w:val="hybridMultilevel"/>
     <w:tmpl w:val="B88EC95C"/>
@@ -5626,7 +6644,7 @@
       </w:rPr>
     </w:lvl>
   </w:abstractNum>
-  <w:abstractNum w:abstractNumId="5">
+  <w:abstractNum w:abstractNumId="11" w15:restartNumberingAfterBreak="0">
     <w:nsid w:val="4D027E5F"/>
     <w:multiLevelType w:val="hybridMultilevel"/>
     <w:tmpl w:val="ADCABF56"/>
@@ -5712,7 +6730,7 @@
       </w:pPr>
     </w:lvl>
   </w:abstractNum>
-  <w:abstractNum w:abstractNumId="6">
+  <w:abstractNum w:abstractNumId="12" w15:restartNumberingAfterBreak="0">
     <w:nsid w:val="515203AE"/>
     <w:multiLevelType w:val="hybridMultilevel"/>
     <w:tmpl w:val="B340155C"/>
@@ -5825,7 +6843,96 @@
       </w:rPr>
     </w:lvl>
   </w:abstractNum>
-  <w:abstractNum w:abstractNumId="7">
+  <w:abstractNum w:abstractNumId="13" w15:restartNumberingAfterBreak="0">
+    <w:nsid w:val="524E509D"/>
+    <w:multiLevelType w:val="hybridMultilevel"/>
+    <w:tmpl w:val="972ABF1C"/>
+    <w:lvl w:ilvl="0" w:tplc="0409000F">
+      <w:start w:val="1"/>
+      <w:numFmt w:val="decimal"/>
+      <w:lvlText w:val="%1."/>
+      <w:lvlJc w:val="left"/>
+      <w:pPr>
+        <w:ind w:left="360" w:hanging="360"/>
+      </w:pPr>
+      <w:rPr>
+        <w:rFonts w:hint="default"/>
+      </w:rPr>
+    </w:lvl>
+    <w:lvl w:ilvl="1" w:tplc="04090019" w:tentative="1">
+      <w:start w:val="1"/>
+      <w:numFmt w:val="lowerLetter"/>
+      <w:lvlText w:val="%2."/>
+      <w:lvlJc w:val="left"/>
+      <w:pPr>
+        <w:ind w:left="1080" w:hanging="360"/>
+      </w:pPr>
+    </w:lvl>
+    <w:lvl w:ilvl="2" w:tplc="0409001B" w:tentative="1">
+      <w:start w:val="1"/>
+      <w:numFmt w:val="lowerRoman"/>
+      <w:lvlText w:val="%3."/>
+      <w:lvlJc w:val="right"/>
+      <w:pPr>
+        <w:ind w:left="1800" w:hanging="180"/>
+      </w:pPr>
+    </w:lvl>
+    <w:lvl w:ilvl="3" w:tplc="0409000F" w:tentative="1">
+      <w:start w:val="1"/>
+      <w:numFmt w:val="decimal"/>
+      <w:lvlText w:val="%4."/>
+      <w:lvlJc w:val="left"/>
+      <w:pPr>
+        <w:ind w:left="2520" w:hanging="360"/>
+      </w:pPr>
+    </w:lvl>
+    <w:lvl w:ilvl="4" w:tplc="04090019" w:tentative="1">
+      <w:start w:val="1"/>
+      <w:numFmt w:val="lowerLetter"/>
+      <w:lvlText w:val="%5."/>
+      <w:lvlJc w:val="left"/>
+      <w:pPr>
+        <w:ind w:left="3240" w:hanging="360"/>
+      </w:pPr>
+    </w:lvl>
+    <w:lvl w:ilvl="5" w:tplc="0409001B" w:tentative="1">
+      <w:start w:val="1"/>
+      <w:numFmt w:val="lowerRoman"/>
+      <w:lvlText w:val="%6."/>
+      <w:lvlJc w:val="right"/>
+      <w:pPr>
+        <w:ind w:left="3960" w:hanging="180"/>
+      </w:pPr>
+    </w:lvl>
+    <w:lvl w:ilvl="6" w:tplc="0409000F" w:tentative="1">
+      <w:start w:val="1"/>
+      <w:numFmt w:val="decimal"/>
+      <w:lvlText w:val="%7."/>
+      <w:lvlJc w:val="left"/>
+      <w:pPr>
+        <w:ind w:left="4680" w:hanging="360"/>
+      </w:pPr>
+    </w:lvl>
+    <w:lvl w:ilvl="7" w:tplc="04090019" w:tentative="1">
+      <w:start w:val="1"/>
+      <w:numFmt w:val="lowerLetter"/>
+      <w:lvlText w:val="%8."/>
+      <w:lvlJc w:val="left"/>
+      <w:pPr>
+        <w:ind w:left="5400" w:hanging="360"/>
+      </w:pPr>
+    </w:lvl>
+    <w:lvl w:ilvl="8" w:tplc="0409001B" w:tentative="1">
+      <w:start w:val="1"/>
+      <w:numFmt w:val="lowerRoman"/>
+      <w:lvlText w:val="%9."/>
+      <w:lvlJc w:val="right"/>
+      <w:pPr>
+        <w:ind w:left="6120" w:hanging="180"/>
+      </w:pPr>
+    </w:lvl>
+  </w:abstractNum>
+  <w:abstractNum w:abstractNumId="14" w15:restartNumberingAfterBreak="0">
     <w:nsid w:val="55CB15C9"/>
     <w:multiLevelType w:val="hybridMultilevel"/>
     <w:tmpl w:val="EF52D40C"/>
@@ -5911,7 +7018,156 @@
       </w:pPr>
     </w:lvl>
   </w:abstractNum>
-  <w:abstractNum w:abstractNumId="8">
+  <w:abstractNum w:abstractNumId="15" w15:restartNumberingAfterBreak="0">
+    <w:nsid w:val="56F951E2"/>
+    <w:multiLevelType w:val="multilevel"/>
+    <w:tmpl w:val="2EDAC7E2"/>
+    <w:lvl w:ilvl="0">
+      <w:start w:val="1"/>
+      <w:numFmt w:val="bullet"/>
+      <w:lvlText w:val=""/>
+      <w:lvlJc w:val="left"/>
+      <w:pPr>
+        <w:tabs>
+          <w:tab w:val="num" w:pos="720"/>
+        </w:tabs>
+        <w:ind w:left="720" w:hanging="360"/>
+      </w:pPr>
+      <w:rPr>
+        <w:rFonts w:ascii="Symbol" w:hAnsi="Symbol" w:hint="default"/>
+        <w:sz w:val="20"/>
+      </w:rPr>
+    </w:lvl>
+    <w:lvl w:ilvl="1" w:tentative="1">
+      <w:start w:val="1"/>
+      <w:numFmt w:val="bullet"/>
+      <w:lvlText w:val="o"/>
+      <w:lvlJc w:val="left"/>
+      <w:pPr>
+        <w:tabs>
+          <w:tab w:val="num" w:pos="1440"/>
+        </w:tabs>
+        <w:ind w:left="1440" w:hanging="360"/>
+      </w:pPr>
+      <w:rPr>
+        <w:rFonts w:ascii="Courier New" w:hAnsi="Courier New" w:hint="default"/>
+        <w:sz w:val="20"/>
+      </w:rPr>
+    </w:lvl>
+    <w:lvl w:ilvl="2" w:tentative="1">
+      <w:start w:val="1"/>
+      <w:numFmt w:val="bullet"/>
+      <w:lvlText w:val=""/>
+      <w:lvlJc w:val="left"/>
+      <w:pPr>
+        <w:tabs>
+          <w:tab w:val="num" w:pos="2160"/>
+        </w:tabs>
+        <w:ind w:left="2160" w:hanging="360"/>
+      </w:pPr>
+      <w:rPr>
+        <w:rFonts w:ascii="Wingdings" w:hAnsi="Wingdings" w:hint="default"/>
+        <w:sz w:val="20"/>
+      </w:rPr>
+    </w:lvl>
+    <w:lvl w:ilvl="3" w:tentative="1">
+      <w:start w:val="1"/>
+      <w:numFmt w:val="bullet"/>
+      <w:lvlText w:val=""/>
+      <w:lvlJc w:val="left"/>
+      <w:pPr>
+        <w:tabs>
+          <w:tab w:val="num" w:pos="2880"/>
+        </w:tabs>
+        <w:ind w:left="2880" w:hanging="360"/>
+      </w:pPr>
+      <w:rPr>
+        <w:rFonts w:ascii="Wingdings" w:hAnsi="Wingdings" w:hint="default"/>
+        <w:sz w:val="20"/>
+      </w:rPr>
+    </w:lvl>
+    <w:lvl w:ilvl="4" w:tentative="1">
+      <w:start w:val="1"/>
+      <w:numFmt w:val="bullet"/>
+      <w:lvlText w:val=""/>
+      <w:lvlJc w:val="left"/>
+      <w:pPr>
+        <w:tabs>
+          <w:tab w:val="num" w:pos="3600"/>
+        </w:tabs>
+        <w:ind w:left="3600" w:hanging="360"/>
+      </w:pPr>
+      <w:rPr>
+        <w:rFonts w:ascii="Wingdings" w:hAnsi="Wingdings" w:hint="default"/>
+        <w:sz w:val="20"/>
+      </w:rPr>
+    </w:lvl>
+    <w:lvl w:ilvl="5" w:tentative="1">
+      <w:start w:val="1"/>
+      <w:numFmt w:val="bullet"/>
+      <w:lvlText w:val=""/>
+      <w:lvlJc w:val="left"/>
+      <w:pPr>
+        <w:tabs>
+          <w:tab w:val="num" w:pos="4320"/>
+        </w:tabs>
+        <w:ind w:left="4320" w:hanging="360"/>
+      </w:pPr>
+      <w:rPr>
+        <w:rFonts w:ascii="Wingdings" w:hAnsi="Wingdings" w:hint="default"/>
+        <w:sz w:val="20"/>
+      </w:rPr>
+    </w:lvl>
+    <w:lvl w:ilvl="6" w:tentative="1">
+      <w:start w:val="1"/>
+      <w:numFmt w:val="bullet"/>
+      <w:lvlText w:val=""/>
+      <w:lvlJc w:val="left"/>
+      <w:pPr>
+        <w:tabs>
+          <w:tab w:val="num" w:pos="5040"/>
+        </w:tabs>
+        <w:ind w:left="5040" w:hanging="360"/>
+      </w:pPr>
+      <w:rPr>
+        <w:rFonts w:ascii="Wingdings" w:hAnsi="Wingdings" w:hint="default"/>
+        <w:sz w:val="20"/>
+      </w:rPr>
+    </w:lvl>
+    <w:lvl w:ilvl="7" w:tentative="1">
+      <w:start w:val="1"/>
+      <w:numFmt w:val="bullet"/>
+      <w:lvlText w:val=""/>
+      <w:lvlJc w:val="left"/>
+      <w:pPr>
+        <w:tabs>
+          <w:tab w:val="num" w:pos="5760"/>
+        </w:tabs>
+        <w:ind w:left="5760" w:hanging="360"/>
+      </w:pPr>
+      <w:rPr>
+        <w:rFonts w:ascii="Wingdings" w:hAnsi="Wingdings" w:hint="default"/>
+        <w:sz w:val="20"/>
+      </w:rPr>
+    </w:lvl>
+    <w:lvl w:ilvl="8" w:tentative="1">
+      <w:start w:val="1"/>
+      <w:numFmt w:val="bullet"/>
+      <w:lvlText w:val=""/>
+      <w:lvlJc w:val="left"/>
+      <w:pPr>
+        <w:tabs>
+          <w:tab w:val="num" w:pos="6480"/>
+        </w:tabs>
+        <w:ind w:left="6480" w:hanging="360"/>
+      </w:pPr>
+      <w:rPr>
+        <w:rFonts w:ascii="Wingdings" w:hAnsi="Wingdings" w:hint="default"/>
+        <w:sz w:val="20"/>
+      </w:rPr>
+    </w:lvl>
+  </w:abstractNum>
+  <w:abstractNum w:abstractNumId="16" w15:restartNumberingAfterBreak="0">
     <w:nsid w:val="588C4D8A"/>
     <w:multiLevelType w:val="hybridMultilevel"/>
     <w:tmpl w:val="2CBCA482"/>
@@ -6000,7 +7256,7 @@
       </w:pPr>
     </w:lvl>
   </w:abstractNum>
-  <w:abstractNum w:abstractNumId="9">
+  <w:abstractNum w:abstractNumId="17" w15:restartNumberingAfterBreak="0">
     <w:nsid w:val="59460F4C"/>
     <w:multiLevelType w:val="hybridMultilevel"/>
     <w:tmpl w:val="16925D1E"/>
@@ -6113,7 +7369,147 @@
       </w:rPr>
     </w:lvl>
   </w:abstractNum>
-  <w:abstractNum w:abstractNumId="10">
+  <w:abstractNum w:abstractNumId="18" w15:restartNumberingAfterBreak="0">
+    <w:nsid w:val="5C834CF2"/>
+    <w:multiLevelType w:val="hybridMultilevel"/>
+    <w:tmpl w:val="28FE0336"/>
+    <w:lvl w:ilvl="0" w:tplc="6A0001F4">
+      <w:start w:val="1"/>
+      <w:numFmt w:val="bullet"/>
+      <w:lvlText w:val="•"/>
+      <w:lvlJc w:val="left"/>
+      <w:pPr>
+        <w:tabs>
+          <w:tab w:val="num" w:pos="720"/>
+        </w:tabs>
+        <w:ind w:left="720" w:hanging="360"/>
+      </w:pPr>
+      <w:rPr>
+        <w:rFonts w:ascii="Times New Roman" w:hAnsi="Times New Roman" w:hint="default"/>
+      </w:rPr>
+    </w:lvl>
+    <w:lvl w:ilvl="1" w:tplc="57CEEB9A" w:tentative="1">
+      <w:start w:val="1"/>
+      <w:numFmt w:val="bullet"/>
+      <w:lvlText w:val="•"/>
+      <w:lvlJc w:val="left"/>
+      <w:pPr>
+        <w:tabs>
+          <w:tab w:val="num" w:pos="1440"/>
+        </w:tabs>
+        <w:ind w:left="1440" w:hanging="360"/>
+      </w:pPr>
+      <w:rPr>
+        <w:rFonts w:ascii="Times New Roman" w:hAnsi="Times New Roman" w:hint="default"/>
+      </w:rPr>
+    </w:lvl>
+    <w:lvl w:ilvl="2" w:tplc="33280D1E" w:tentative="1">
+      <w:start w:val="1"/>
+      <w:numFmt w:val="bullet"/>
+      <w:lvlText w:val="•"/>
+      <w:lvlJc w:val="left"/>
+      <w:pPr>
+        <w:tabs>
+          <w:tab w:val="num" w:pos="2160"/>
+        </w:tabs>
+        <w:ind w:left="2160" w:hanging="360"/>
+      </w:pPr>
+      <w:rPr>
+        <w:rFonts w:ascii="Times New Roman" w:hAnsi="Times New Roman" w:hint="default"/>
+      </w:rPr>
+    </w:lvl>
+    <w:lvl w:ilvl="3" w:tplc="A85094E8" w:tentative="1">
+      <w:start w:val="1"/>
+      <w:numFmt w:val="bullet"/>
+      <w:lvlText w:val="•"/>
+      <w:lvlJc w:val="left"/>
+      <w:pPr>
+        <w:tabs>
+          <w:tab w:val="num" w:pos="2880"/>
+        </w:tabs>
+        <w:ind w:left="2880" w:hanging="360"/>
+      </w:pPr>
+      <w:rPr>
+        <w:rFonts w:ascii="Times New Roman" w:hAnsi="Times New Roman" w:hint="default"/>
+      </w:rPr>
+    </w:lvl>
+    <w:lvl w:ilvl="4" w:tplc="2904D786" w:tentative="1">
+      <w:start w:val="1"/>
+      <w:numFmt w:val="bullet"/>
+      <w:lvlText w:val="•"/>
+      <w:lvlJc w:val="left"/>
+      <w:pPr>
+        <w:tabs>
+          <w:tab w:val="num" w:pos="3600"/>
+        </w:tabs>
+        <w:ind w:left="3600" w:hanging="360"/>
+      </w:pPr>
+      <w:rPr>
+        <w:rFonts w:ascii="Times New Roman" w:hAnsi="Times New Roman" w:hint="default"/>
+      </w:rPr>
+    </w:lvl>
+    <w:lvl w:ilvl="5" w:tplc="B97A33EC" w:tentative="1">
+      <w:start w:val="1"/>
+      <w:numFmt w:val="bullet"/>
+      <w:lvlText w:val="•"/>
+      <w:lvlJc w:val="left"/>
+      <w:pPr>
+        <w:tabs>
+          <w:tab w:val="num" w:pos="4320"/>
+        </w:tabs>
+        <w:ind w:left="4320" w:hanging="360"/>
+      </w:pPr>
+      <w:rPr>
+        <w:rFonts w:ascii="Times New Roman" w:hAnsi="Times New Roman" w:hint="default"/>
+      </w:rPr>
+    </w:lvl>
+    <w:lvl w:ilvl="6" w:tplc="2EC6E43A" w:tentative="1">
+      <w:start w:val="1"/>
+      <w:numFmt w:val="bullet"/>
+      <w:lvlText w:val="•"/>
+      <w:lvlJc w:val="left"/>
+      <w:pPr>
+        <w:tabs>
+          <w:tab w:val="num" w:pos="5040"/>
+        </w:tabs>
+        <w:ind w:left="5040" w:hanging="360"/>
+      </w:pPr>
+      <w:rPr>
+        <w:rFonts w:ascii="Times New Roman" w:hAnsi="Times New Roman" w:hint="default"/>
+      </w:rPr>
+    </w:lvl>
+    <w:lvl w:ilvl="7" w:tplc="440268DE" w:tentative="1">
+      <w:start w:val="1"/>
+      <w:numFmt w:val="bullet"/>
+      <w:lvlText w:val="•"/>
+      <w:lvlJc w:val="left"/>
+      <w:pPr>
+        <w:tabs>
+          <w:tab w:val="num" w:pos="5760"/>
+        </w:tabs>
+        <w:ind w:left="5760" w:hanging="360"/>
+      </w:pPr>
+      <w:rPr>
+        <w:rFonts w:ascii="Times New Roman" w:hAnsi="Times New Roman" w:hint="default"/>
+      </w:rPr>
+    </w:lvl>
+    <w:lvl w:ilvl="8" w:tplc="939EADBE" w:tentative="1">
+      <w:start w:val="1"/>
+      <w:numFmt w:val="bullet"/>
+      <w:lvlText w:val="•"/>
+      <w:lvlJc w:val="left"/>
+      <w:pPr>
+        <w:tabs>
+          <w:tab w:val="num" w:pos="6480"/>
+        </w:tabs>
+        <w:ind w:left="6480" w:hanging="360"/>
+      </w:pPr>
+      <w:rPr>
+        <w:rFonts w:ascii="Times New Roman" w:hAnsi="Times New Roman" w:hint="default"/>
+      </w:rPr>
+    </w:lvl>
+  </w:abstractNum>
+  <w:abstractNum w:abstractNumId="19" w15:restartNumberingAfterBreak="0">
     <w:nsid w:val="5F0E78F0"/>
     <w:multiLevelType w:val="hybridMultilevel"/>
     <w:tmpl w:val="63FE626C"/>
@@ -6202,7 +7598,120 @@
       </w:pPr>
     </w:lvl>
   </w:abstractNum>
-  <w:abstractNum w:abstractNumId="11">
+  <w:abstractNum w:abstractNumId="20" w15:restartNumberingAfterBreak="0">
+    <w:nsid w:val="5F2441D5"/>
+    <w:multiLevelType w:val="hybridMultilevel"/>
+    <w:tmpl w:val="B5C4AEFA"/>
+    <w:lvl w:ilvl="0" w:tplc="8FF06046">
+      <w:start w:val="1"/>
+      <w:numFmt w:val="bullet"/>
+      <w:lvlText w:val="-"/>
+      <w:lvlJc w:val="left"/>
+      <w:pPr>
+        <w:ind w:left="1080" w:hanging="360"/>
+      </w:pPr>
+      <w:rPr>
+        <w:rFonts w:ascii="Calibri" w:eastAsiaTheme="minorHAnsi" w:hAnsi="Calibri" w:cstheme="minorBidi" w:hint="default"/>
+      </w:rPr>
+    </w:lvl>
+    <w:lvl w:ilvl="1" w:tplc="04090003" w:tentative="1">
+      <w:start w:val="1"/>
+      <w:numFmt w:val="bullet"/>
+      <w:lvlText w:val="o"/>
+      <w:lvlJc w:val="left"/>
+      <w:pPr>
+        <w:ind w:left="1800" w:hanging="360"/>
+      </w:pPr>
+      <w:rPr>
+        <w:rFonts w:ascii="Courier New" w:hAnsi="Courier New" w:cs="Courier New" w:hint="default"/>
+      </w:rPr>
+    </w:lvl>
+    <w:lvl w:ilvl="2" w:tplc="04090005" w:tentative="1">
+      <w:start w:val="1"/>
+      <w:numFmt w:val="bullet"/>
+      <w:lvlText w:val=""/>
+      <w:lvlJc w:val="left"/>
+      <w:pPr>
+        <w:ind w:left="2520" w:hanging="360"/>
+      </w:pPr>
+      <w:rPr>
+        <w:rFonts w:ascii="Wingdings" w:hAnsi="Wingdings" w:hint="default"/>
+      </w:rPr>
+    </w:lvl>
+    <w:lvl w:ilvl="3" w:tplc="04090001" w:tentative="1">
+      <w:start w:val="1"/>
+      <w:numFmt w:val="bullet"/>
+      <w:lvlText w:val=""/>
+      <w:lvlJc w:val="left"/>
+      <w:pPr>
+        <w:ind w:left="3240" w:hanging="360"/>
+      </w:pPr>
+      <w:rPr>
+        <w:rFonts w:ascii="Symbol" w:hAnsi="Symbol" w:hint="default"/>
+      </w:rPr>
+    </w:lvl>
+    <w:lvl w:ilvl="4" w:tplc="04090003" w:tentative="1">
+      <w:start w:val="1"/>
+      <w:numFmt w:val="bullet"/>
+      <w:lvlText w:val="o"/>
+      <w:lvlJc w:val="left"/>
+      <w:pPr>
+        <w:ind w:left="3960" w:hanging="360"/>
+      </w:pPr>
+      <w:rPr>
+        <w:rFonts w:ascii="Courier New" w:hAnsi="Courier New" w:cs="Courier New" w:hint="default"/>
+      </w:rPr>
+    </w:lvl>
+    <w:lvl w:ilvl="5" w:tplc="04090005" w:tentative="1">
+      <w:start w:val="1"/>
+      <w:numFmt w:val="bullet"/>
+      <w:lvlText w:val=""/>
+      <w:lvlJc w:val="left"/>
+      <w:pPr>
+        <w:ind w:left="4680" w:hanging="360"/>
+      </w:pPr>
+      <w:rPr>
+        <w:rFonts w:ascii="Wingdings" w:hAnsi="Wingdings" w:hint="default"/>
+      </w:rPr>
+    </w:lvl>
+    <w:lvl w:ilvl="6" w:tplc="04090001" w:tentative="1">
+      <w:start w:val="1"/>
+      <w:numFmt w:val="bullet"/>
+      <w:lvlText w:val=""/>
+      <w:lvlJc w:val="left"/>
+      <w:pPr>
+        <w:ind w:left="5400" w:hanging="360"/>
+      </w:pPr>
+      <w:rPr>
+        <w:rFonts w:ascii="Symbol" w:hAnsi="Symbol" w:hint="default"/>
+      </w:rPr>
+    </w:lvl>
+    <w:lvl w:ilvl="7" w:tplc="04090003" w:tentative="1">
+      <w:start w:val="1"/>
+      <w:numFmt w:val="bullet"/>
+      <w:lvlText w:val="o"/>
+      <w:lvlJc w:val="left"/>
+      <w:pPr>
+        <w:ind w:left="6120" w:hanging="360"/>
+      </w:pPr>
+      <w:rPr>
+        <w:rFonts w:ascii="Courier New" w:hAnsi="Courier New" w:cs="Courier New" w:hint="default"/>
+      </w:rPr>
+    </w:lvl>
+    <w:lvl w:ilvl="8" w:tplc="04090005" w:tentative="1">
+      <w:start w:val="1"/>
+      <w:numFmt w:val="bullet"/>
+      <w:lvlText w:val=""/>
+      <w:lvlJc w:val="left"/>
+      <w:pPr>
+        <w:ind w:left="6840" w:hanging="360"/>
+      </w:pPr>
+      <w:rPr>
+        <w:rFonts w:ascii="Wingdings" w:hAnsi="Wingdings" w:hint="default"/>
+      </w:rPr>
+    </w:lvl>
+  </w:abstractNum>
+  <w:abstractNum w:abstractNumId="21" w15:restartNumberingAfterBreak="0">
     <w:nsid w:val="602C34F8"/>
     <w:multiLevelType w:val="hybridMultilevel"/>
     <w:tmpl w:val="A894BC50"/>
@@ -6315,47 +7824,372 @@
       </w:rPr>
     </w:lvl>
   </w:abstractNum>
+  <w:abstractNum w:abstractNumId="22" w15:restartNumberingAfterBreak="0">
+    <w:nsid w:val="61105B6A"/>
+    <w:multiLevelType w:val="multilevel"/>
+    <w:tmpl w:val="8A6E13AA"/>
+    <w:lvl w:ilvl="0">
+      <w:start w:val="1"/>
+      <w:numFmt w:val="bullet"/>
+      <w:lvlText w:val="-"/>
+      <w:lvlJc w:val="left"/>
+      <w:pPr>
+        <w:tabs>
+          <w:tab w:val="num" w:pos="360"/>
+        </w:tabs>
+        <w:ind w:left="360" w:hanging="360"/>
+      </w:pPr>
+      <w:rPr>
+        <w:rFonts w:ascii="Calibri" w:eastAsiaTheme="minorHAnsi" w:hAnsi="Calibri" w:cstheme="minorBidi" w:hint="default"/>
+        <w:sz w:val="20"/>
+      </w:rPr>
+    </w:lvl>
+    <w:lvl w:ilvl="1" w:tentative="1">
+      <w:start w:val="1"/>
+      <w:numFmt w:val="bullet"/>
+      <w:lvlText w:val="o"/>
+      <w:lvlJc w:val="left"/>
+      <w:pPr>
+        <w:tabs>
+          <w:tab w:val="num" w:pos="1080"/>
+        </w:tabs>
+        <w:ind w:left="1080" w:hanging="360"/>
+      </w:pPr>
+      <w:rPr>
+        <w:rFonts w:ascii="Courier New" w:hAnsi="Courier New" w:hint="default"/>
+        <w:sz w:val="20"/>
+      </w:rPr>
+    </w:lvl>
+    <w:lvl w:ilvl="2" w:tentative="1">
+      <w:start w:val="1"/>
+      <w:numFmt w:val="bullet"/>
+      <w:lvlText w:val=""/>
+      <w:lvlJc w:val="left"/>
+      <w:pPr>
+        <w:tabs>
+          <w:tab w:val="num" w:pos="1800"/>
+        </w:tabs>
+        <w:ind w:left="1800" w:hanging="360"/>
+      </w:pPr>
+      <w:rPr>
+        <w:rFonts w:ascii="Wingdings" w:hAnsi="Wingdings" w:hint="default"/>
+        <w:sz w:val="20"/>
+      </w:rPr>
+    </w:lvl>
+    <w:lvl w:ilvl="3" w:tentative="1">
+      <w:start w:val="1"/>
+      <w:numFmt w:val="bullet"/>
+      <w:lvlText w:val=""/>
+      <w:lvlJc w:val="left"/>
+      <w:pPr>
+        <w:tabs>
+          <w:tab w:val="num" w:pos="2520"/>
+        </w:tabs>
+        <w:ind w:left="2520" w:hanging="360"/>
+      </w:pPr>
+      <w:rPr>
+        <w:rFonts w:ascii="Wingdings" w:hAnsi="Wingdings" w:hint="default"/>
+        <w:sz w:val="20"/>
+      </w:rPr>
+    </w:lvl>
+    <w:lvl w:ilvl="4" w:tentative="1">
+      <w:start w:val="1"/>
+      <w:numFmt w:val="bullet"/>
+      <w:lvlText w:val=""/>
+      <w:lvlJc w:val="left"/>
+      <w:pPr>
+        <w:tabs>
+          <w:tab w:val="num" w:pos="3240"/>
+        </w:tabs>
+        <w:ind w:left="3240" w:hanging="360"/>
+      </w:pPr>
+      <w:rPr>
+        <w:rFonts w:ascii="Wingdings" w:hAnsi="Wingdings" w:hint="default"/>
+        <w:sz w:val="20"/>
+      </w:rPr>
+    </w:lvl>
+    <w:lvl w:ilvl="5" w:tentative="1">
+      <w:start w:val="1"/>
+      <w:numFmt w:val="bullet"/>
+      <w:lvlText w:val=""/>
+      <w:lvlJc w:val="left"/>
+      <w:pPr>
+        <w:tabs>
+          <w:tab w:val="num" w:pos="3960"/>
+        </w:tabs>
+        <w:ind w:left="3960" w:hanging="360"/>
+      </w:pPr>
+      <w:rPr>
+        <w:rFonts w:ascii="Wingdings" w:hAnsi="Wingdings" w:hint="default"/>
+        <w:sz w:val="20"/>
+      </w:rPr>
+    </w:lvl>
+    <w:lvl w:ilvl="6" w:tentative="1">
+      <w:start w:val="1"/>
+      <w:numFmt w:val="bullet"/>
+      <w:lvlText w:val=""/>
+      <w:lvlJc w:val="left"/>
+      <w:pPr>
+        <w:tabs>
+          <w:tab w:val="num" w:pos="4680"/>
+        </w:tabs>
+        <w:ind w:left="4680" w:hanging="360"/>
+      </w:pPr>
+      <w:rPr>
+        <w:rFonts w:ascii="Wingdings" w:hAnsi="Wingdings" w:hint="default"/>
+        <w:sz w:val="20"/>
+      </w:rPr>
+    </w:lvl>
+    <w:lvl w:ilvl="7" w:tentative="1">
+      <w:start w:val="1"/>
+      <w:numFmt w:val="bullet"/>
+      <w:lvlText w:val=""/>
+      <w:lvlJc w:val="left"/>
+      <w:pPr>
+        <w:tabs>
+          <w:tab w:val="num" w:pos="5400"/>
+        </w:tabs>
+        <w:ind w:left="5400" w:hanging="360"/>
+      </w:pPr>
+      <w:rPr>
+        <w:rFonts w:ascii="Wingdings" w:hAnsi="Wingdings" w:hint="default"/>
+        <w:sz w:val="20"/>
+      </w:rPr>
+    </w:lvl>
+    <w:lvl w:ilvl="8" w:tentative="1">
+      <w:start w:val="1"/>
+      <w:numFmt w:val="bullet"/>
+      <w:lvlText w:val=""/>
+      <w:lvlJc w:val="left"/>
+      <w:pPr>
+        <w:tabs>
+          <w:tab w:val="num" w:pos="6120"/>
+        </w:tabs>
+        <w:ind w:left="6120" w:hanging="360"/>
+      </w:pPr>
+      <w:rPr>
+        <w:rFonts w:ascii="Wingdings" w:hAnsi="Wingdings" w:hint="default"/>
+        <w:sz w:val="20"/>
+      </w:rPr>
+    </w:lvl>
+  </w:abstractNum>
+  <w:abstractNum w:abstractNumId="23" w15:restartNumberingAfterBreak="0">
+    <w:nsid w:val="616060D1"/>
+    <w:multiLevelType w:val="hybridMultilevel"/>
+    <w:tmpl w:val="EDD46D34"/>
+    <w:lvl w:ilvl="0" w:tplc="EC4E1E12">
+      <w:start w:val="1"/>
+      <w:numFmt w:val="bullet"/>
+      <w:lvlText w:val="•"/>
+      <w:lvlJc w:val="left"/>
+      <w:pPr>
+        <w:tabs>
+          <w:tab w:val="num" w:pos="720"/>
+        </w:tabs>
+        <w:ind w:left="720" w:hanging="360"/>
+      </w:pPr>
+      <w:rPr>
+        <w:rFonts w:ascii="Times New Roman" w:hAnsi="Times New Roman" w:hint="default"/>
+      </w:rPr>
+    </w:lvl>
+    <w:lvl w:ilvl="1" w:tplc="E16EDD84" w:tentative="1">
+      <w:start w:val="1"/>
+      <w:numFmt w:val="bullet"/>
+      <w:lvlText w:val="•"/>
+      <w:lvlJc w:val="left"/>
+      <w:pPr>
+        <w:tabs>
+          <w:tab w:val="num" w:pos="1440"/>
+        </w:tabs>
+        <w:ind w:left="1440" w:hanging="360"/>
+      </w:pPr>
+      <w:rPr>
+        <w:rFonts w:ascii="Times New Roman" w:hAnsi="Times New Roman" w:hint="default"/>
+      </w:rPr>
+    </w:lvl>
+    <w:lvl w:ilvl="2" w:tplc="9C283CDC" w:tentative="1">
+      <w:start w:val="1"/>
+      <w:numFmt w:val="bullet"/>
+      <w:lvlText w:val="•"/>
+      <w:lvlJc w:val="left"/>
+      <w:pPr>
+        <w:tabs>
+          <w:tab w:val="num" w:pos="2160"/>
+        </w:tabs>
+        <w:ind w:left="2160" w:hanging="360"/>
+      </w:pPr>
+      <w:rPr>
+        <w:rFonts w:ascii="Times New Roman" w:hAnsi="Times New Roman" w:hint="default"/>
+      </w:rPr>
+    </w:lvl>
+    <w:lvl w:ilvl="3" w:tplc="3534878E" w:tentative="1">
+      <w:start w:val="1"/>
+      <w:numFmt w:val="bullet"/>
+      <w:lvlText w:val="•"/>
+      <w:lvlJc w:val="left"/>
+      <w:pPr>
+        <w:tabs>
+          <w:tab w:val="num" w:pos="2880"/>
+        </w:tabs>
+        <w:ind w:left="2880" w:hanging="360"/>
+      </w:pPr>
+      <w:rPr>
+        <w:rFonts w:ascii="Times New Roman" w:hAnsi="Times New Roman" w:hint="default"/>
+      </w:rPr>
+    </w:lvl>
+    <w:lvl w:ilvl="4" w:tplc="E93AD36C" w:tentative="1">
+      <w:start w:val="1"/>
+      <w:numFmt w:val="bullet"/>
+      <w:lvlText w:val="•"/>
+      <w:lvlJc w:val="left"/>
+      <w:pPr>
+        <w:tabs>
+          <w:tab w:val="num" w:pos="3600"/>
+        </w:tabs>
+        <w:ind w:left="3600" w:hanging="360"/>
+      </w:pPr>
+      <w:rPr>
+        <w:rFonts w:ascii="Times New Roman" w:hAnsi="Times New Roman" w:hint="default"/>
+      </w:rPr>
+    </w:lvl>
+    <w:lvl w:ilvl="5" w:tplc="6D1076E2" w:tentative="1">
+      <w:start w:val="1"/>
+      <w:numFmt w:val="bullet"/>
+      <w:lvlText w:val="•"/>
+      <w:lvlJc w:val="left"/>
+      <w:pPr>
+        <w:tabs>
+          <w:tab w:val="num" w:pos="4320"/>
+        </w:tabs>
+        <w:ind w:left="4320" w:hanging="360"/>
+      </w:pPr>
+      <w:rPr>
+        <w:rFonts w:ascii="Times New Roman" w:hAnsi="Times New Roman" w:hint="default"/>
+      </w:rPr>
+    </w:lvl>
+    <w:lvl w:ilvl="6" w:tplc="1EC27600" w:tentative="1">
+      <w:start w:val="1"/>
+      <w:numFmt w:val="bullet"/>
+      <w:lvlText w:val="•"/>
+      <w:lvlJc w:val="left"/>
+      <w:pPr>
+        <w:tabs>
+          <w:tab w:val="num" w:pos="5040"/>
+        </w:tabs>
+        <w:ind w:left="5040" w:hanging="360"/>
+      </w:pPr>
+      <w:rPr>
+        <w:rFonts w:ascii="Times New Roman" w:hAnsi="Times New Roman" w:hint="default"/>
+      </w:rPr>
+    </w:lvl>
+    <w:lvl w:ilvl="7" w:tplc="7FE011EE" w:tentative="1">
+      <w:start w:val="1"/>
+      <w:numFmt w:val="bullet"/>
+      <w:lvlText w:val="•"/>
+      <w:lvlJc w:val="left"/>
+      <w:pPr>
+        <w:tabs>
+          <w:tab w:val="num" w:pos="5760"/>
+        </w:tabs>
+        <w:ind w:left="5760" w:hanging="360"/>
+      </w:pPr>
+      <w:rPr>
+        <w:rFonts w:ascii="Times New Roman" w:hAnsi="Times New Roman" w:hint="default"/>
+      </w:rPr>
+    </w:lvl>
+    <w:lvl w:ilvl="8" w:tplc="16C4A6D2" w:tentative="1">
+      <w:start w:val="1"/>
+      <w:numFmt w:val="bullet"/>
+      <w:lvlText w:val="•"/>
+      <w:lvlJc w:val="left"/>
+      <w:pPr>
+        <w:tabs>
+          <w:tab w:val="num" w:pos="6480"/>
+        </w:tabs>
+        <w:ind w:left="6480" w:hanging="360"/>
+      </w:pPr>
+      <w:rPr>
+        <w:rFonts w:ascii="Times New Roman" w:hAnsi="Times New Roman" w:hint="default"/>
+      </w:rPr>
+    </w:lvl>
+  </w:abstractNum>
   <w:num w:numId="1">
+    <w:abstractNumId w:val="7"/>
+  </w:num>
+  <w:num w:numId="2">
+    <w:abstractNumId w:val="6"/>
+  </w:num>
+  <w:num w:numId="3">
+    <w:abstractNumId w:val="12"/>
+  </w:num>
+  <w:num w:numId="4">
+    <w:abstractNumId w:val="21"/>
+  </w:num>
+  <w:num w:numId="5">
+    <w:abstractNumId w:val="14"/>
+  </w:num>
+  <w:num w:numId="6">
+    <w:abstractNumId w:val="19"/>
+  </w:num>
+  <w:num w:numId="7">
+    <w:abstractNumId w:val="11"/>
+  </w:num>
+  <w:num w:numId="8">
+    <w:abstractNumId w:val="16"/>
+  </w:num>
+  <w:num w:numId="9">
+    <w:abstractNumId w:val="3"/>
+  </w:num>
+  <w:num w:numId="10">
+    <w:abstractNumId w:val="8"/>
+  </w:num>
+  <w:num w:numId="11">
+    <w:abstractNumId w:val="10"/>
+  </w:num>
+  <w:num w:numId="12">
+    <w:abstractNumId w:val="17"/>
+  </w:num>
+  <w:num w:numId="13">
+    <w:abstractNumId w:val="13"/>
+  </w:num>
+  <w:num w:numId="14">
+    <w:abstractNumId w:val="18"/>
+  </w:num>
+  <w:num w:numId="15">
+    <w:abstractNumId w:val="5"/>
+  </w:num>
+  <w:num w:numId="16">
+    <w:abstractNumId w:val="4"/>
+  </w:num>
+  <w:num w:numId="17">
+    <w:abstractNumId w:val="23"/>
+  </w:num>
+  <w:num w:numId="18">
+    <w:abstractNumId w:val="20"/>
+  </w:num>
+  <w:num w:numId="19">
     <w:abstractNumId w:val="2"/>
   </w:num>
-  <w:num w:numId="2">
+  <w:num w:numId="20">
+    <w:abstractNumId w:val="9"/>
+  </w:num>
+  <w:num w:numId="21">
     <w:abstractNumId w:val="1"/>
   </w:num>
-  <w:num w:numId="3">
-    <w:abstractNumId w:val="6"/>
-  </w:num>
-  <w:num w:numId="4">
-    <w:abstractNumId w:val="11"/>
-  </w:num>
-  <w:num w:numId="5">
-    <w:abstractNumId w:val="7"/>
-  </w:num>
-  <w:num w:numId="6">
-    <w:abstractNumId w:val="10"/>
-  </w:num>
-  <w:num w:numId="7">
-    <w:abstractNumId w:val="5"/>
-  </w:num>
-  <w:num w:numId="8">
-    <w:abstractNumId w:val="8"/>
-  </w:num>
-  <w:num w:numId="9">
+  <w:num w:numId="22">
     <w:abstractNumId w:val="0"/>
   </w:num>
-  <w:num w:numId="10">
-    <w:abstractNumId w:val="3"/>
+  <w:num w:numId="23">
+    <w:abstractNumId w:val="15"/>
   </w:num>
-  <w:num w:numId="11">
-    <w:abstractNumId w:val="4"/>
-  </w:num>
-  <w:num w:numId="12">
-    <w:abstractNumId w:val="9"/>
+  <w:num w:numId="24">
+    <w:abstractNumId w:val="22"/>
   </w:num>
 </w:numbering>
 </file>
 
 <file path=word/styles.xml><?xml version="1.0" encoding="utf-8"?>
-<w:styles xmlns:mc="http://schemas.openxmlformats.org/markup-compatibility/2006" xmlns:r="http://schemas.openxmlformats.org/officeDocument/2006/relationships" xmlns:w="http://schemas.openxmlformats.org/wordprocessingml/2006/main" xmlns:w14="http://schemas.microsoft.com/office/word/2010/wordml" mc:Ignorable="w14">
+<w:styles xmlns:mc="http://schemas.openxmlformats.org/markup-compatibility/2006" xmlns:r="http://schemas.openxmlformats.org/officeDocument/2006/relationships" xmlns:w="http://schemas.openxmlformats.org/wordprocessingml/2006/main" xmlns:w14="http://schemas.microsoft.com/office/word/2010/wordml" xmlns:w15="http://schemas.microsoft.com/office/word/2012/wordml" xmlns:w16se="http://schemas.microsoft.com/office/word/2015/wordml/symex" mc:Ignorable="w14 w15 w16se">
   <w:docDefaults>
     <w:rPrDefault>
       <w:rPr>
@@ -6371,144 +8205,378 @@
       </w:pPr>
     </w:pPrDefault>
   </w:docDefaults>
-  <w:latentStyles w:defLockedState="0" w:defUIPriority="99" w:defSemiHidden="1" w:defUnhideWhenUsed="1" w:defQFormat="0" w:count="267">
-    <w:lsdException w:name="Normal" w:semiHidden="0" w:uiPriority="0" w:unhideWhenUsed="0" w:qFormat="1"/>
-    <w:lsdException w:name="heading 1" w:semiHidden="0" w:uiPriority="9" w:unhideWhenUsed="0" w:qFormat="1"/>
-    <w:lsdException w:name="heading 2" w:uiPriority="9" w:qFormat="1"/>
-    <w:lsdException w:name="heading 3" w:uiPriority="9" w:qFormat="1"/>
-    <w:lsdException w:name="heading 4" w:uiPriority="9" w:qFormat="1"/>
-    <w:lsdException w:name="heading 5" w:uiPriority="9" w:qFormat="1"/>
-    <w:lsdException w:name="heading 6" w:uiPriority="9" w:qFormat="1"/>
-    <w:lsdException w:name="heading 7" w:uiPriority="9" w:qFormat="1"/>
-    <w:lsdException w:name="heading 8" w:uiPriority="9" w:qFormat="1"/>
-    <w:lsdException w:name="heading 9" w:uiPriority="9" w:qFormat="1"/>
-    <w:lsdException w:name="toc 1" w:uiPriority="39"/>
-    <w:lsdException w:name="toc 2" w:uiPriority="39"/>
-    <w:lsdException w:name="toc 3" w:uiPriority="39"/>
-    <w:lsdException w:name="toc 4" w:uiPriority="39"/>
-    <w:lsdException w:name="toc 5" w:uiPriority="39"/>
-    <w:lsdException w:name="toc 6" w:uiPriority="39"/>
-    <w:lsdException w:name="toc 7" w:uiPriority="39"/>
-    <w:lsdException w:name="toc 8" w:uiPriority="39"/>
-    <w:lsdException w:name="toc 9" w:uiPriority="39"/>
-    <w:lsdException w:name="caption" w:uiPriority="35" w:qFormat="1"/>
-    <w:lsdException w:name="Title" w:semiHidden="0" w:uiPriority="10" w:unhideWhenUsed="0" w:qFormat="1"/>
-    <w:lsdException w:name="Default Paragraph Font" w:uiPriority="1"/>
-    <w:lsdException w:name="Subtitle" w:semiHidden="0" w:uiPriority="11" w:unhideWhenUsed="0" w:qFormat="1"/>
-    <w:lsdException w:name="Strong" w:semiHidden="0" w:uiPriority="22" w:unhideWhenUsed="0" w:qFormat="1"/>
-    <w:lsdException w:name="Emphasis" w:semiHidden="0" w:uiPriority="20" w:unhideWhenUsed="0" w:qFormat="1"/>
-    <w:lsdException w:name="Table Grid" w:semiHidden="0" w:uiPriority="39" w:unhideWhenUsed="0"/>
-    <w:lsdException w:name="Placeholder Text" w:unhideWhenUsed="0"/>
-    <w:lsdException w:name="No Spacing" w:semiHidden="0" w:uiPriority="1" w:unhideWhenUsed="0" w:qFormat="1"/>
-    <w:lsdException w:name="Light Shading" w:semiHidden="0" w:uiPriority="60" w:unhideWhenUsed="0"/>
-    <w:lsdException w:name="Light List" w:semiHidden="0" w:uiPriority="61" w:unhideWhenUsed="0"/>
-    <w:lsdException w:name="Light Grid" w:semiHidden="0" w:uiPriority="62" w:unhideWhenUsed="0"/>
-    <w:lsdException w:name="Medium Shading 1" w:semiHidden="0" w:uiPriority="63" w:unhideWhenUsed="0"/>
-    <w:lsdException w:name="Medium Shading 2" w:semiHidden="0" w:uiPriority="64" w:unhideWhenUsed="0"/>
-    <w:lsdException w:name="Medium List 1" w:semiHidden="0" w:uiPriority="65" w:unhideWhenUsed="0"/>
-    <w:lsdException w:name="Medium List 2" w:semiHidden="0" w:uiPriority="66" w:unhideWhenUsed="0"/>
-    <w:lsdException w:name="Medium Grid 1" w:semiHidden="0" w:uiPriority="67" w:unhideWhenUsed="0"/>
-    <w:lsdException w:name="Medium Grid 2" w:semiHidden="0" w:uiPriority="68" w:unhideWhenUsed="0"/>
-    <w:lsdException w:name="Medium Grid 3" w:semiHidden="0" w:uiPriority="69" w:unhideWhenUsed="0"/>
-    <w:lsdException w:name="Dark List" w:semiHidden="0" w:uiPriority="70" w:unhideWhenUsed="0"/>
-    <w:lsdException w:name="Colorful Shading" w:semiHidden="0" w:uiPriority="71" w:unhideWhenUsed="0"/>
-    <w:lsdException w:name="Colorful List" w:semiHidden="0" w:uiPriority="72" w:unhideWhenUsed="0"/>
-    <w:lsdException w:name="Colorful Grid" w:semiHidden="0" w:uiPriority="73" w:unhideWhenUsed="0"/>
-    <w:lsdException w:name="Light Shading Accent 1" w:semiHidden="0" w:uiPriority="60" w:unhideWhenUsed="0"/>
-    <w:lsdException w:name="Light List Accent 1" w:semiHidden="0" w:uiPriority="61" w:unhideWhenUsed="0"/>
-    <w:lsdException w:name="Light Grid Accent 1" w:semiHidden="0" w:uiPriority="62" w:unhideWhenUsed="0"/>
-    <w:lsdException w:name="Medium Shading 1 Accent 1" w:semiHidden="0" w:uiPriority="63" w:unhideWhenUsed="0"/>
-    <w:lsdException w:name="Medium Shading 2 Accent 1" w:semiHidden="0" w:uiPriority="64" w:unhideWhenUsed="0"/>
-    <w:lsdException w:name="Medium List 1 Accent 1" w:semiHidden="0" w:uiPriority="65" w:unhideWhenUsed="0"/>
-    <w:lsdException w:name="Revision" w:unhideWhenUsed="0"/>
-    <w:lsdException w:name="List Paragraph" w:semiHidden="0" w:uiPriority="34" w:unhideWhenUsed="0" w:qFormat="1"/>
-    <w:lsdException w:name="Quote" w:semiHidden="0" w:uiPriority="29" w:unhideWhenUsed="0" w:qFormat="1"/>
-    <w:lsdException w:name="Intense Quote" w:semiHidden="0" w:uiPriority="30" w:unhideWhenUsed="0" w:qFormat="1"/>
-    <w:lsdException w:name="Medium List 2 Accent 1" w:semiHidden="0" w:uiPriority="66" w:unhideWhenUsed="0"/>
-    <w:lsdException w:name="Medium Grid 1 Accent 1" w:semiHidden="0" w:uiPriority="67" w:unhideWhenUsed="0"/>
-    <w:lsdException w:name="Medium Grid 2 Accent 1" w:semiHidden="0" w:uiPriority="68" w:unhideWhenUsed="0"/>
-    <w:lsdException w:name="Medium Grid 3 Accent 1" w:semiHidden="0" w:uiPriority="69" w:unhideWhenUsed="0"/>
-    <w:lsdException w:name="Dark List Accent 1" w:semiHidden="0" w:uiPriority="70" w:unhideWhenUsed="0"/>
-    <w:lsdException w:name="Colorful Shading Accent 1" w:semiHidden="0" w:uiPriority="71" w:unhideWhenUsed="0"/>
-    <w:lsdException w:name="Colorful List Accent 1" w:semiHidden="0" w:uiPriority="72" w:unhideWhenUsed="0"/>
-    <w:lsdException w:name="Colorful Grid Accent 1" w:semiHidden="0" w:uiPriority="73" w:unhideWhenUsed="0"/>
-    <w:lsdException w:name="Light Shading Accent 2" w:semiHidden="0" w:uiPriority="60" w:unhideWhenUsed="0"/>
-    <w:lsdException w:name="Light List Accent 2" w:semiHidden="0" w:uiPriority="61" w:unhideWhenUsed="0"/>
-    <w:lsdException w:name="Light Grid Accent 2" w:semiHidden="0" w:uiPriority="62" w:unhideWhenUsed="0"/>
-    <w:lsdException w:name="Medium Shading 1 Accent 2" w:semiHidden="0" w:uiPriority="63" w:unhideWhenUsed="0"/>
-    <w:lsdException w:name="Medium Shading 2 Accent 2" w:semiHidden="0" w:uiPriority="64" w:unhideWhenUsed="0"/>
-    <w:lsdException w:name="Medium List 1 Accent 2" w:semiHidden="0" w:uiPriority="65" w:unhideWhenUsed="0"/>
-    <w:lsdException w:name="Medium List 2 Accent 2" w:semiHidden="0" w:uiPriority="66" w:unhideWhenUsed="0"/>
-    <w:lsdException w:name="Medium Grid 1 Accent 2" w:semiHidden="0" w:uiPriority="67" w:unhideWhenUsed="0"/>
-    <w:lsdException w:name="Medium Grid 2 Accent 2" w:semiHidden="0" w:uiPriority="68" w:unhideWhenUsed="0"/>
-    <w:lsdException w:name="Medium Grid 3 Accent 2" w:semiHidden="0" w:uiPriority="69" w:unhideWhenUsed="0"/>
-    <w:lsdException w:name="Dark List Accent 2" w:semiHidden="0" w:uiPriority="70" w:unhideWhenUsed="0"/>
-    <w:lsdException w:name="Colorful Shading Accent 2" w:semiHidden="0" w:uiPriority="71" w:unhideWhenUsed="0"/>
-    <w:lsdException w:name="Colorful List Accent 2" w:semiHidden="0" w:uiPriority="72" w:unhideWhenUsed="0"/>
-    <w:lsdException w:name="Colorful Grid Accent 2" w:semiHidden="0" w:uiPriority="73" w:unhideWhenUsed="0"/>
-    <w:lsdException w:name="Light Shading Accent 3" w:semiHidden="0" w:uiPriority="60" w:unhideWhenUsed="0"/>
-    <w:lsdException w:name="Light List Accent 3" w:semiHidden="0" w:uiPriority="61" w:unhideWhenUsed="0"/>
-    <w:lsdException w:name="Light Grid Accent 3" w:semiHidden="0" w:uiPriority="62" w:unhideWhenUsed="0"/>
-    <w:lsdException w:name="Medium Shading 1 Accent 3" w:semiHidden="0" w:uiPriority="63" w:unhideWhenUsed="0"/>
-    <w:lsdException w:name="Medium Shading 2 Accent 3" w:semiHidden="0" w:uiPriority="64" w:unhideWhenUsed="0"/>
-    <w:lsdException w:name="Medium List 1 Accent 3" w:semiHidden="0" w:uiPriority="65" w:unhideWhenUsed="0"/>
-    <w:lsdException w:name="Medium List 2 Accent 3" w:semiHidden="0" w:uiPriority="66" w:unhideWhenUsed="0"/>
-    <w:lsdException w:name="Medium Grid 1 Accent 3" w:semiHidden="0" w:uiPriority="67" w:unhideWhenUsed="0"/>
-    <w:lsdException w:name="Medium Grid 2 Accent 3" w:semiHidden="0" w:uiPriority="68" w:unhideWhenUsed="0"/>
-    <w:lsdException w:name="Medium Grid 3 Accent 3" w:semiHidden="0" w:uiPriority="69" w:unhideWhenUsed="0"/>
-    <w:lsdException w:name="Dark List Accent 3" w:semiHidden="0" w:uiPriority="70" w:unhideWhenUsed="0"/>
-    <w:lsdException w:name="Colorful Shading Accent 3" w:semiHidden="0" w:uiPriority="71" w:unhideWhenUsed="0"/>
-    <w:lsdException w:name="Colorful List Accent 3" w:semiHidden="0" w:uiPriority="72" w:unhideWhenUsed="0"/>
-    <w:lsdException w:name="Colorful Grid Accent 3" w:semiHidden="0" w:uiPriority="73" w:unhideWhenUsed="0"/>
-    <w:lsdException w:name="Light Shading Accent 4" w:semiHidden="0" w:uiPriority="60" w:unhideWhenUsed="0"/>
-    <w:lsdException w:name="Light List Accent 4" w:semiHidden="0" w:uiPriority="61" w:unhideWhenUsed="0"/>
-    <w:lsdException w:name="Light Grid Accent 4" w:semiHidden="0" w:uiPriority="62" w:unhideWhenUsed="0"/>
-    <w:lsdException w:name="Medium Shading 1 Accent 4" w:semiHidden="0" w:uiPriority="63" w:unhideWhenUsed="0"/>
-    <w:lsdException w:name="Medium Shading 2 Accent 4" w:semiHidden="0" w:uiPriority="64" w:unhideWhenUsed="0"/>
-    <w:lsdException w:name="Medium List 1 Accent 4" w:semiHidden="0" w:uiPriority="65" w:unhideWhenUsed="0"/>
-    <w:lsdException w:name="Medium List 2 Accent 4" w:semiHidden="0" w:uiPriority="66" w:unhideWhenUsed="0"/>
-    <w:lsdException w:name="Medium Grid 1 Accent 4" w:semiHidden="0" w:uiPriority="67" w:unhideWhenUsed="0"/>
-    <w:lsdException w:name="Medium Grid 2 Accent 4" w:semiHidden="0" w:uiPriority="68" w:unhideWhenUsed="0"/>
-    <w:lsdException w:name="Medium Grid 3 Accent 4" w:semiHidden="0" w:uiPriority="69" w:unhideWhenUsed="0"/>
-    <w:lsdException w:name="Dark List Accent 4" w:semiHidden="0" w:uiPriority="70" w:unhideWhenUsed="0"/>
-    <w:lsdException w:name="Colorful Shading Accent 4" w:semiHidden="0" w:uiPriority="71" w:unhideWhenUsed="0"/>
-    <w:lsdException w:name="Colorful List Accent 4" w:semiHidden="0" w:uiPriority="72" w:unhideWhenUsed="0"/>
-    <w:lsdException w:name="Colorful Grid Accent 4" w:semiHidden="0" w:uiPriority="73" w:unhideWhenUsed="0"/>
-    <w:lsdException w:name="Light Shading Accent 5" w:semiHidden="0" w:uiPriority="60" w:unhideWhenUsed="0"/>
-    <w:lsdException w:name="Light List Accent 5" w:semiHidden="0" w:uiPriority="61" w:unhideWhenUsed="0"/>
-    <w:lsdException w:name="Light Grid Accent 5" w:semiHidden="0" w:uiPriority="62" w:unhideWhenUsed="0"/>
-    <w:lsdException w:name="Medium Shading 1 Accent 5" w:semiHidden="0" w:uiPriority="63" w:unhideWhenUsed="0"/>
-    <w:lsdException w:name="Medium Shading 2 Accent 5" w:semiHidden="0" w:uiPriority="64" w:unhideWhenUsed="0"/>
-    <w:lsdException w:name="Medium List 1 Accent 5" w:semiHidden="0" w:uiPriority="65" w:unhideWhenUsed="0"/>
-    <w:lsdException w:name="Medium List 2 Accent 5" w:semiHidden="0" w:uiPriority="66" w:unhideWhenUsed="0"/>
-    <w:lsdException w:name="Medium Grid 1 Accent 5" w:semiHidden="0" w:uiPriority="67" w:unhideWhenUsed="0"/>
-    <w:lsdException w:name="Medium Grid 2 Accent 5" w:semiHidden="0" w:uiPriority="68" w:unhideWhenUsed="0"/>
-    <w:lsdException w:name="Medium Grid 3 Accent 5" w:semiHidden="0" w:uiPriority="69" w:unhideWhenUsed="0"/>
-    <w:lsdException w:name="Dark List Accent 5" w:semiHidden="0" w:uiPriority="70" w:unhideWhenUsed="0"/>
-    <w:lsdException w:name="Colorful Shading Accent 5" w:semiHidden="0" w:uiPriority="71" w:unhideWhenUsed="0"/>
-    <w:lsdException w:name="Colorful List Accent 5" w:semiHidden="0" w:uiPriority="72" w:unhideWhenUsed="0"/>
-    <w:lsdException w:name="Colorful Grid Accent 5" w:semiHidden="0" w:uiPriority="73" w:unhideWhenUsed="0"/>
-    <w:lsdException w:name="Light Shading Accent 6" w:semiHidden="0" w:uiPriority="60" w:unhideWhenUsed="0"/>
-    <w:lsdException w:name="Light List Accent 6" w:semiHidden="0" w:uiPriority="61" w:unhideWhenUsed="0"/>
-    <w:lsdException w:name="Light Grid Accent 6" w:semiHidden="0" w:uiPriority="62" w:unhideWhenUsed="0"/>
-    <w:lsdException w:name="Medium Shading 1 Accent 6" w:semiHidden="0" w:uiPriority="63" w:unhideWhenUsed="0"/>
-    <w:lsdException w:name="Medium Shading 2 Accent 6" w:semiHidden="0" w:uiPriority="64" w:unhideWhenUsed="0"/>
-    <w:lsdException w:name="Medium List 1 Accent 6" w:semiHidden="0" w:uiPriority="65" w:unhideWhenUsed="0"/>
-    <w:lsdException w:name="Medium List 2 Accent 6" w:semiHidden="0" w:uiPriority="66" w:unhideWhenUsed="0"/>
-    <w:lsdException w:name="Medium Grid 1 Accent 6" w:semiHidden="0" w:uiPriority="67" w:unhideWhenUsed="0"/>
-    <w:lsdException w:name="Medium Grid 2 Accent 6" w:semiHidden="0" w:uiPriority="68" w:unhideWhenUsed="0"/>
-    <w:lsdException w:name="Medium Grid 3 Accent 6" w:semiHidden="0" w:uiPriority="69" w:unhideWhenUsed="0"/>
-    <w:lsdException w:name="Dark List Accent 6" w:semiHidden="0" w:uiPriority="70" w:unhideWhenUsed="0"/>
-    <w:lsdException w:name="Colorful Shading Accent 6" w:semiHidden="0" w:uiPriority="71" w:unhideWhenUsed="0"/>
-    <w:lsdException w:name="Colorful List Accent 6" w:semiHidden="0" w:uiPriority="72" w:unhideWhenUsed="0"/>
-    <w:lsdException w:name="Colorful Grid Accent 6" w:semiHidden="0" w:uiPriority="73" w:unhideWhenUsed="0"/>
-    <w:lsdException w:name="Subtle Emphasis" w:semiHidden="0" w:uiPriority="19" w:unhideWhenUsed="0" w:qFormat="1"/>
-    <w:lsdException w:name="Intense Emphasis" w:semiHidden="0" w:uiPriority="21" w:unhideWhenUsed="0" w:qFormat="1"/>
-    <w:lsdException w:name="Subtle Reference" w:semiHidden="0" w:uiPriority="31" w:unhideWhenUsed="0" w:qFormat="1"/>
-    <w:lsdException w:name="Intense Reference" w:semiHidden="0" w:uiPriority="32" w:unhideWhenUsed="0" w:qFormat="1"/>
-    <w:lsdException w:name="Book Title" w:semiHidden="0" w:uiPriority="33" w:unhideWhenUsed="0" w:qFormat="1"/>
-    <w:lsdException w:name="Bibliography" w:uiPriority="37"/>
-    <w:lsdException w:name="TOC Heading" w:uiPriority="39" w:qFormat="1"/>
+  <w:latentStyles w:defLockedState="0" w:defUIPriority="99" w:defSemiHidden="0" w:defUnhideWhenUsed="0" w:defQFormat="0" w:count="371">
+    <w:lsdException w:name="Normal" w:uiPriority="0" w:qFormat="1"/>
+    <w:lsdException w:name="heading 1" w:uiPriority="9" w:qFormat="1"/>
+    <w:lsdException w:name="heading 2" w:semiHidden="1" w:uiPriority="9" w:unhideWhenUsed="1" w:qFormat="1"/>
+    <w:lsdException w:name="heading 3" w:semiHidden="1" w:uiPriority="9" w:unhideWhenUsed="1" w:qFormat="1"/>
+    <w:lsdException w:name="heading 4" w:semiHidden="1" w:uiPriority="9" w:unhideWhenUsed="1" w:qFormat="1"/>
+    <w:lsdException w:name="heading 5" w:semiHidden="1" w:uiPriority="9" w:unhideWhenUsed="1" w:qFormat="1"/>
+    <w:lsdException w:name="heading 6" w:semiHidden="1" w:uiPriority="9" w:unhideWhenUsed="1" w:qFormat="1"/>
+    <w:lsdException w:name="heading 7" w:semiHidden="1" w:uiPriority="9" w:unhideWhenUsed="1" w:qFormat="1"/>
+    <w:lsdException w:name="heading 8" w:semiHidden="1" w:uiPriority="9" w:unhideWhenUsed="1" w:qFormat="1"/>
+    <w:lsdException w:name="heading 9" w:semiHidden="1" w:uiPriority="9" w:unhideWhenUsed="1" w:qFormat="1"/>
+    <w:lsdException w:name="index 1" w:semiHidden="1" w:unhideWhenUsed="1"/>
+    <w:lsdException w:name="index 2" w:semiHidden="1" w:unhideWhenUsed="1"/>
+    <w:lsdException w:name="index 3" w:semiHidden="1" w:unhideWhenUsed="1"/>
+    <w:lsdException w:name="index 4" w:semiHidden="1" w:unhideWhenUsed="1"/>
+    <w:lsdException w:name="index 5" w:semiHidden="1" w:unhideWhenUsed="1"/>
+    <w:lsdException w:name="index 6" w:semiHidden="1" w:unhideWhenUsed="1"/>
+    <w:lsdException w:name="index 7" w:semiHidden="1" w:unhideWhenUsed="1"/>
+    <w:lsdException w:name="index 8" w:semiHidden="1" w:unhideWhenUsed="1"/>
+    <w:lsdException w:name="index 9" w:semiHidden="1" w:unhideWhenUsed="1"/>
+    <w:lsdException w:name="toc 1" w:semiHidden="1" w:uiPriority="39" w:unhideWhenUsed="1"/>
+    <w:lsdException w:name="toc 2" w:semiHidden="1" w:uiPriority="39" w:unhideWhenUsed="1"/>
+    <w:lsdException w:name="toc 3" w:semiHidden="1" w:uiPriority="39" w:unhideWhenUsed="1"/>
+    <w:lsdException w:name="toc 4" w:semiHidden="1" w:uiPriority="39" w:unhideWhenUsed="1"/>
+    <w:lsdException w:name="toc 5" w:semiHidden="1" w:uiPriority="39" w:unhideWhenUsed="1"/>
+    <w:lsdException w:name="toc 6" w:semiHidden="1" w:uiPriority="39" w:unhideWhenUsed="1"/>
+    <w:lsdException w:name="toc 7" w:semiHidden="1" w:uiPriority="39" w:unhideWhenUsed="1"/>
+    <w:lsdException w:name="toc 8" w:semiHidden="1" w:uiPriority="39" w:unhideWhenUsed="1"/>
+    <w:lsdException w:name="toc 9" w:semiHidden="1" w:uiPriority="39" w:unhideWhenUsed="1"/>
+    <w:lsdException w:name="Normal Indent" w:semiHidden="1" w:unhideWhenUsed="1"/>
+    <w:lsdException w:name="footnote text" w:semiHidden="1" w:unhideWhenUsed="1"/>
+    <w:lsdException w:name="annotation text" w:semiHidden="1" w:unhideWhenUsed="1"/>
+    <w:lsdException w:name="header" w:semiHidden="1" w:unhideWhenUsed="1"/>
+    <w:lsdException w:name="footer" w:semiHidden="1" w:unhideWhenUsed="1"/>
+    <w:lsdException w:name="index heading" w:semiHidden="1" w:unhideWhenUsed="1"/>
+    <w:lsdException w:name="caption" w:semiHidden="1" w:uiPriority="35" w:unhideWhenUsed="1" w:qFormat="1"/>
+    <w:lsdException w:name="table of figures" w:semiHidden="1" w:unhideWhenUsed="1"/>
+    <w:lsdException w:name="envelope address" w:semiHidden="1" w:unhideWhenUsed="1"/>
+    <w:lsdException w:name="envelope return" w:semiHidden="1" w:unhideWhenUsed="1"/>
+    <w:lsdException w:name="footnote reference" w:semiHidden="1" w:unhideWhenUsed="1"/>
+    <w:lsdException w:name="annotation reference" w:semiHidden="1" w:unhideWhenUsed="1"/>
+    <w:lsdException w:name="line number" w:semiHidden="1" w:unhideWhenUsed="1"/>
+    <w:lsdException w:name="page number" w:semiHidden="1" w:unhideWhenUsed="1"/>
+    <w:lsdException w:name="endnote reference" w:semiHidden="1" w:unhideWhenUsed="1"/>
+    <w:lsdException w:name="endnote text" w:semiHidden="1" w:unhideWhenUsed="1"/>
+    <w:lsdException w:name="table of authorities" w:semiHidden="1" w:unhideWhenUsed="1"/>
+    <w:lsdException w:name="macro" w:semiHidden="1" w:unhideWhenUsed="1"/>
+    <w:lsdException w:name="toa heading" w:semiHidden="1" w:unhideWhenUsed="1"/>
+    <w:lsdException w:name="List" w:semiHidden="1" w:unhideWhenUsed="1"/>
+    <w:lsdException w:name="List Bullet" w:semiHidden="1" w:unhideWhenUsed="1"/>
+    <w:lsdException w:name="List Number" w:semiHidden="1" w:unhideWhenUsed="1"/>
+    <w:lsdException w:name="List 2" w:semiHidden="1" w:unhideWhenUsed="1"/>
+    <w:lsdException w:name="List 3" w:semiHidden="1" w:unhideWhenUsed="1"/>
+    <w:lsdException w:name="List 4" w:semiHidden="1" w:unhideWhenUsed="1"/>
+    <w:lsdException w:name="List 5" w:semiHidden="1" w:unhideWhenUsed="1"/>
+    <w:lsdException w:name="List Bullet 2" w:semiHidden="1" w:unhideWhenUsed="1"/>
+    <w:lsdException w:name="List Bullet 3" w:semiHidden="1" w:unhideWhenUsed="1"/>
+    <w:lsdException w:name="List Bullet 4" w:semiHidden="1" w:unhideWhenUsed="1"/>
+    <w:lsdException w:name="List Bullet 5" w:semiHidden="1" w:unhideWhenUsed="1"/>
+    <w:lsdException w:name="List Number 2" w:semiHidden="1" w:unhideWhenUsed="1"/>
+    <w:lsdException w:name="List Number 3" w:semiHidden="1" w:unhideWhenUsed="1"/>
+    <w:lsdException w:name="List Number 4" w:semiHidden="1" w:unhideWhenUsed="1"/>
+    <w:lsdException w:name="List Number 5" w:semiHidden="1" w:unhideWhenUsed="1"/>
+    <w:lsdException w:name="Title" w:uiPriority="10" w:qFormat="1"/>
+    <w:lsdException w:name="Closing" w:semiHidden="1" w:unhideWhenUsed="1"/>
+    <w:lsdException w:name="Signature" w:semiHidden="1" w:unhideWhenUsed="1"/>
+    <w:lsdException w:name="Default Paragraph Font" w:semiHidden="1" w:uiPriority="1" w:unhideWhenUsed="1"/>
+    <w:lsdException w:name="Body Text" w:semiHidden="1" w:unhideWhenUsed="1"/>
+    <w:lsdException w:name="Body Text Indent" w:semiHidden="1" w:unhideWhenUsed="1"/>
+    <w:lsdException w:name="List Continue" w:semiHidden="1" w:unhideWhenUsed="1"/>
+    <w:lsdException w:name="List Continue 2" w:semiHidden="1" w:unhideWhenUsed="1"/>
+    <w:lsdException w:name="List Continue 3" w:semiHidden="1" w:unhideWhenUsed="1"/>
+    <w:lsdException w:name="List Continue 4" w:semiHidden="1" w:unhideWhenUsed="1"/>
+    <w:lsdException w:name="List Continue 5" w:semiHidden="1" w:unhideWhenUsed="1"/>
+    <w:lsdException w:name="Message Header" w:semiHidden="1" w:unhideWhenUsed="1"/>
+    <w:lsdException w:name="Subtitle" w:uiPriority="11" w:qFormat="1"/>
+    <w:lsdException w:name="Salutation" w:semiHidden="1" w:unhideWhenUsed="1"/>
+    <w:lsdException w:name="Date" w:semiHidden="1" w:unhideWhenUsed="1"/>
+    <w:lsdException w:name="Body Text First Indent" w:semiHidden="1" w:unhideWhenUsed="1"/>
+    <w:lsdException w:name="Body Text First Indent 2" w:semiHidden="1" w:unhideWhenUsed="1"/>
+    <w:lsdException w:name="Note Heading" w:semiHidden="1" w:unhideWhenUsed="1"/>
+    <w:lsdException w:name="Body Text 2" w:semiHidden="1" w:unhideWhenUsed="1"/>
+    <w:lsdException w:name="Body Text 3" w:semiHidden="1" w:unhideWhenUsed="1"/>
+    <w:lsdException w:name="Body Text Indent 2" w:semiHidden="1" w:unhideWhenUsed="1"/>
+    <w:lsdException w:name="Body Text Indent 3" w:semiHidden="1" w:unhideWhenUsed="1"/>
+    <w:lsdException w:name="Block Text" w:semiHidden="1" w:unhideWhenUsed="1"/>
+    <w:lsdException w:name="Hyperlink" w:semiHidden="1" w:unhideWhenUsed="1"/>
+    <w:lsdException w:name="FollowedHyperlink" w:semiHidden="1" w:unhideWhenUsed="1"/>
+    <w:lsdException w:name="Strong" w:uiPriority="22" w:qFormat="1"/>
+    <w:lsdException w:name="Emphasis" w:uiPriority="20" w:qFormat="1"/>
+    <w:lsdException w:name="Document Map" w:semiHidden="1" w:unhideWhenUsed="1"/>
+    <w:lsdException w:name="Plain Text" w:semiHidden="1" w:unhideWhenUsed="1"/>
+    <w:lsdException w:name="E-mail Signature" w:semiHidden="1" w:unhideWhenUsed="1"/>
+    <w:lsdException w:name="HTML Top of Form" w:semiHidden="1" w:unhideWhenUsed="1"/>
+    <w:lsdException w:name="HTML Bottom of Form" w:semiHidden="1" w:unhideWhenUsed="1"/>
+    <w:lsdException w:name="Normal (Web)" w:semiHidden="1" w:unhideWhenUsed="1"/>
+    <w:lsdException w:name="HTML Acronym" w:semiHidden="1" w:unhideWhenUsed="1"/>
+    <w:lsdException w:name="HTML Address" w:semiHidden="1" w:unhideWhenUsed="1"/>
+    <w:lsdException w:name="HTML Cite" w:semiHidden="1" w:unhideWhenUsed="1"/>
+    <w:lsdException w:name="HTML Code" w:semiHidden="1" w:unhideWhenUsed="1"/>
+    <w:lsdException w:name="HTML Definition" w:semiHidden="1" w:unhideWhenUsed="1"/>
+    <w:lsdException w:name="HTML Keyboard" w:semiHidden="1" w:unhideWhenUsed="1"/>
+    <w:lsdException w:name="HTML Preformatted" w:semiHidden="1" w:unhideWhenUsed="1"/>
+    <w:lsdException w:name="HTML Sample" w:semiHidden="1" w:unhideWhenUsed="1"/>
+    <w:lsdException w:name="HTML Typewriter" w:semiHidden="1" w:unhideWhenUsed="1"/>
+    <w:lsdException w:name="HTML Variable" w:semiHidden="1" w:unhideWhenUsed="1"/>
+    <w:lsdException w:name="Normal Table" w:semiHidden="1" w:unhideWhenUsed="1"/>
+    <w:lsdException w:name="annotation subject" w:semiHidden="1" w:unhideWhenUsed="1"/>
+    <w:lsdException w:name="No List" w:semiHidden="1" w:unhideWhenUsed="1"/>
+    <w:lsdException w:name="Outline List 1" w:semiHidden="1" w:unhideWhenUsed="1"/>
+    <w:lsdException w:name="Outline List 2" w:semiHidden="1" w:unhideWhenUsed="1"/>
+    <w:lsdException w:name="Outline List 3" w:semiHidden="1" w:unhideWhenUsed="1"/>
+    <w:lsdException w:name="Table Simple 1" w:semiHidden="1" w:unhideWhenUsed="1"/>
+    <w:lsdException w:name="Table Simple 2" w:semiHidden="1" w:unhideWhenUsed="1"/>
+    <w:lsdException w:name="Table Simple 3" w:semiHidden="1" w:unhideWhenUsed="1"/>
+    <w:lsdException w:name="Table Classic 1" w:semiHidden="1" w:unhideWhenUsed="1"/>
+    <w:lsdException w:name="Table Classic 2" w:semiHidden="1" w:unhideWhenUsed="1"/>
+    <w:lsdException w:name="Table Classic 3" w:semiHidden="1" w:unhideWhenUsed="1"/>
+    <w:lsdException w:name="Table Classic 4" w:semiHidden="1" w:unhideWhenUsed="1"/>
+    <w:lsdException w:name="Table Colorful 1" w:semiHidden="1" w:unhideWhenUsed="1"/>
+    <w:lsdException w:name="Table Colorful 2" w:semiHidden="1" w:unhideWhenUsed="1"/>
+    <w:lsdException w:name="Table Colorful 3" w:semiHidden="1" w:unhideWhenUsed="1"/>
+    <w:lsdException w:name="Table Columns 1" w:semiHidden="1" w:unhideWhenUsed="1"/>
+    <w:lsdException w:name="Table Columns 2" w:semiHidden="1" w:unhideWhenUsed="1"/>
+    <w:lsdException w:name="Table Columns 3" w:semiHidden="1" w:unhideWhenUsed="1"/>
+    <w:lsdException w:name="Table Columns 4" w:semiHidden="1" w:unhideWhenUsed="1"/>
+    <w:lsdException w:name="Table Columns 5" w:semiHidden="1" w:unhideWhenUsed="1"/>
+    <w:lsdException w:name="Table Grid 1" w:semiHidden="1" w:unhideWhenUsed="1"/>
+    <w:lsdException w:name="Table Grid 2" w:semiHidden="1" w:unhideWhenUsed="1"/>
+    <w:lsdException w:name="Table Grid 3" w:semiHidden="1" w:unhideWhenUsed="1"/>
+    <w:lsdException w:name="Table Grid 4" w:semiHidden="1" w:unhideWhenUsed="1"/>
+    <w:lsdException w:name="Table Grid 5" w:semiHidden="1" w:unhideWhenUsed="1"/>
+    <w:lsdException w:name="Table Grid 6" w:semiHidden="1" w:unhideWhenUsed="1"/>
+    <w:lsdException w:name="Table Grid 7" w:semiHidden="1" w:unhideWhenUsed="1"/>
+    <w:lsdException w:name="Table Grid 8" w:semiHidden="1" w:unhideWhenUsed="1"/>
+    <w:lsdException w:name="Table List 1" w:semiHidden="1" w:unhideWhenUsed="1"/>
+    <w:lsdException w:name="Table List 2" w:semiHidden="1" w:unhideWhenUsed="1"/>
+    <w:lsdException w:name="Table List 3" w:semiHidden="1" w:unhideWhenUsed="1"/>
+    <w:lsdException w:name="Table List 4" w:semiHidden="1" w:unhideWhenUsed="1"/>
+    <w:lsdException w:name="Table List 5" w:semiHidden="1" w:unhideWhenUsed="1"/>
+    <w:lsdException w:name="Table List 6" w:semiHidden="1" w:unhideWhenUsed="1"/>
+    <w:lsdException w:name="Table List 7" w:semiHidden="1" w:unhideWhenUsed="1"/>
+    <w:lsdException w:name="Table List 8" w:semiHidden="1" w:unhideWhenUsed="1"/>
+    <w:lsdException w:name="Table 3D effects 1" w:semiHidden="1" w:unhideWhenUsed="1"/>
+    <w:lsdException w:name="Table 3D effects 2" w:semiHidden="1" w:unhideWhenUsed="1"/>
+    <w:lsdException w:name="Table 3D effects 3" w:semiHidden="1" w:unhideWhenUsed="1"/>
+    <w:lsdException w:name="Table Contemporary" w:semiHidden="1" w:unhideWhenUsed="1"/>
+    <w:lsdException w:name="Table Elegant" w:semiHidden="1" w:unhideWhenUsed="1"/>
+    <w:lsdException w:name="Table Professional" w:semiHidden="1" w:unhideWhenUsed="1"/>
+    <w:lsdException w:name="Table Subtle 1" w:semiHidden="1" w:unhideWhenUsed="1"/>
+    <w:lsdException w:name="Table Subtle 2" w:semiHidden="1" w:unhideWhenUsed="1"/>
+    <w:lsdException w:name="Table Web 1" w:semiHidden="1" w:unhideWhenUsed="1"/>
+    <w:lsdException w:name="Table Web 2" w:semiHidden="1" w:unhideWhenUsed="1"/>
+    <w:lsdException w:name="Table Web 3" w:semiHidden="1" w:unhideWhenUsed="1"/>
+    <w:lsdException w:name="Balloon Text" w:semiHidden="1" w:unhideWhenUsed="1"/>
+    <w:lsdException w:name="Table Grid" w:uiPriority="39"/>
+    <w:lsdException w:name="Table Theme" w:semiHidden="1" w:unhideWhenUsed="1"/>
+    <w:lsdException w:name="Placeholder Text" w:semiHidden="1"/>
+    <w:lsdException w:name="No Spacing" w:uiPriority="1" w:qFormat="1"/>
+    <w:lsdException w:name="Light Shading" w:uiPriority="60"/>
+    <w:lsdException w:name="Light List" w:uiPriority="61"/>
+    <w:lsdException w:name="Light Grid" w:uiPriority="62"/>
+    <w:lsdException w:name="Medium Shading 1" w:uiPriority="63"/>
+    <w:lsdException w:name="Medium Shading 2" w:uiPriority="64"/>
+    <w:lsdException w:name="Medium List 1" w:uiPriority="65"/>
+    <w:lsdException w:name="Medium List 2" w:uiPriority="66"/>
+    <w:lsdException w:name="Medium Grid 1" w:uiPriority="67"/>
+    <w:lsdException w:name="Medium Grid 2" w:uiPriority="68"/>
+    <w:lsdException w:name="Medium Grid 3" w:uiPriority="69"/>
+    <w:lsdException w:name="Dark List" w:uiPriority="70"/>
+    <w:lsdException w:name="Colorful Shading" w:uiPriority="71"/>
+    <w:lsdException w:name="Colorful List" w:uiPriority="72"/>
+    <w:lsdException w:name="Colorful Grid" w:uiPriority="73"/>
+    <w:lsdException w:name="Light Shading Accent 1" w:uiPriority="60"/>
+    <w:lsdException w:name="Light List Accent 1" w:uiPriority="61"/>
+    <w:lsdException w:name="Light Grid Accent 1" w:uiPriority="62"/>
+    <w:lsdException w:name="Medium Shading 1 Accent 1" w:uiPriority="63"/>
+    <w:lsdException w:name="Medium Shading 2 Accent 1" w:uiPriority="64"/>
+    <w:lsdException w:name="Medium List 1 Accent 1" w:uiPriority="65"/>
+    <w:lsdException w:name="Revision" w:semiHidden="1"/>
+    <w:lsdException w:name="List Paragraph" w:uiPriority="34" w:qFormat="1"/>
+    <w:lsdException w:name="Quote" w:uiPriority="29" w:qFormat="1"/>
+    <w:lsdException w:name="Intense Quote" w:uiPriority="30" w:qFormat="1"/>
+    <w:lsdException w:name="Medium List 2 Accent 1" w:uiPriority="66"/>
+    <w:lsdException w:name="Medium Grid 1 Accent 1" w:uiPriority="67"/>
+    <w:lsdException w:name="Medium Grid 2 Accent 1" w:uiPriority="68"/>
+    <w:lsdException w:name="Medium Grid 3 Accent 1" w:uiPriority="69"/>
+    <w:lsdException w:name="Dark List Accent 1" w:uiPriority="70"/>
+    <w:lsdException w:name="Colorful Shading Accent 1" w:uiPriority="71"/>
+    <w:lsdException w:name="Colorful List Accent 1" w:uiPriority="72"/>
+    <w:lsdException w:name="Colorful Grid Accent 1" w:uiPriority="73"/>
+    <w:lsdException w:name="Light Shading Accent 2" w:uiPriority="60"/>
+    <w:lsdException w:name="Light List Accent 2" w:uiPriority="61"/>
+    <w:lsdException w:name="Light Grid Accent 2" w:uiPriority="62"/>
+    <w:lsdException w:name="Medium Shading 1 Accent 2" w:uiPriority="63"/>
+    <w:lsdException w:name="Medium Shading 2 Accent 2" w:uiPriority="64"/>
+    <w:lsdException w:name="Medium List 1 Accent 2" w:uiPriority="65"/>
+    <w:lsdException w:name="Medium List 2 Accent 2" w:uiPriority="66"/>
+    <w:lsdException w:name="Medium Grid 1 Accent 2" w:uiPriority="67"/>
+    <w:lsdException w:name="Medium Grid 2 Accent 2" w:uiPriority="68"/>
+    <w:lsdException w:name="Medium Grid 3 Accent 2" w:uiPriority="69"/>
+    <w:lsdException w:name="Dark List Accent 2" w:uiPriority="70"/>
+    <w:lsdException w:name="Colorful Shading Accent 2" w:uiPriority="71"/>
+    <w:lsdException w:name="Colorful List Accent 2" w:uiPriority="72"/>
+    <w:lsdException w:name="Colorful Grid Accent 2" w:uiPriority="73"/>
+    <w:lsdException w:name="Light Shading Accent 3" w:uiPriority="60"/>
+    <w:lsdException w:name="Light List Accent 3" w:uiPriority="61"/>
+    <w:lsdException w:name="Light Grid Accent 3" w:uiPriority="62"/>
+    <w:lsdException w:name="Medium Shading 1 Accent 3" w:uiPriority="63"/>
+    <w:lsdException w:name="Medium Shading 2 Accent 3" w:uiPriority="64"/>
+    <w:lsdException w:name="Medium List 1 Accent 3" w:uiPriority="65"/>
+    <w:lsdException w:name="Medium List 2 Accent 3" w:uiPriority="66"/>
+    <w:lsdException w:name="Medium Grid 1 Accent 3" w:uiPriority="67"/>
+    <w:lsdException w:name="Medium Grid 2 Accent 3" w:uiPriority="68"/>
+    <w:lsdException w:name="Medium Grid 3 Accent 3" w:uiPriority="69"/>
+    <w:lsdException w:name="Dark List Accent 3" w:uiPriority="70"/>
+    <w:lsdException w:name="Colorful Shading Accent 3" w:uiPriority="71"/>
+    <w:lsdException w:name="Colorful List Accent 3" w:uiPriority="72"/>
+    <w:lsdException w:name="Colorful Grid Accent 3" w:uiPriority="73"/>
+    <w:lsdException w:name="Light Shading Accent 4" w:uiPriority="60"/>
+    <w:lsdException w:name="Light List Accent 4" w:uiPriority="61"/>
+    <w:lsdException w:name="Light Grid Accent 4" w:uiPriority="62"/>
+    <w:lsdException w:name="Medium Shading 1 Accent 4" w:uiPriority="63"/>
+    <w:lsdException w:name="Medium Shading 2 Accent 4" w:uiPriority="64"/>
+    <w:lsdException w:name="Medium List 1 Accent 4" w:uiPriority="65"/>
+    <w:lsdException w:name="Medium List 2 Accent 4" w:uiPriority="66"/>
+    <w:lsdException w:name="Medium Grid 1 Accent 4" w:uiPriority="67"/>
+    <w:lsdException w:name="Medium Grid 2 Accent 4" w:uiPriority="68"/>
+    <w:lsdException w:name="Medium Grid 3 Accent 4" w:uiPriority="69"/>
+    <w:lsdException w:name="Dark List Accent 4" w:uiPriority="70"/>
+    <w:lsdException w:name="Colorful Shading Accent 4" w:uiPriority="71"/>
+    <w:lsdException w:name="Colorful List Accent 4" w:uiPriority="72"/>
+    <w:lsdException w:name="Colorful Grid Accent 4" w:uiPriority="73"/>
+    <w:lsdException w:name="Light Shading Accent 5" w:uiPriority="60"/>
+    <w:lsdException w:name="Light List Accent 5" w:uiPriority="61"/>
+    <w:lsdException w:name="Light Grid Accent 5" w:uiPriority="62"/>
+    <w:lsdException w:name="Medium Shading 1 Accent 5" w:uiPriority="63"/>
+    <w:lsdException w:name="Medium Shading 2 Accent 5" w:uiPriority="64"/>
+    <w:lsdException w:name="Medium List 1 Accent 5" w:uiPriority="65"/>
+    <w:lsdException w:name="Medium List 2 Accent 5" w:uiPriority="66"/>
+    <w:lsdException w:name="Medium Grid 1 Accent 5" w:uiPriority="67"/>
+    <w:lsdException w:name="Medium Grid 2 Accent 5" w:uiPriority="68"/>
+    <w:lsdException w:name="Medium Grid 3 Accent 5" w:uiPriority="69"/>
+    <w:lsdException w:name="Dark List Accent 5" w:uiPriority="70"/>
+    <w:lsdException w:name="Colorful Shading Accent 5" w:uiPriority="71"/>
+    <w:lsdException w:name="Colorful List Accent 5" w:uiPriority="72"/>
+    <w:lsdException w:name="Colorful Grid Accent 5" w:uiPriority="73"/>
+    <w:lsdException w:name="Light Shading Accent 6" w:uiPriority="60"/>
+    <w:lsdException w:name="Light List Accent 6" w:uiPriority="61"/>
+    <w:lsdException w:name="Light Grid Accent 6" w:uiPriority="62"/>
+    <w:lsdException w:name="Medium Shading 1 Accent 6" w:uiPriority="63"/>
+    <w:lsdException w:name="Medium Shading 2 Accent 6" w:uiPriority="64"/>
+    <w:lsdException w:name="Medium List 1 Accent 6" w:uiPriority="65"/>
+    <w:lsdException w:name="Medium List 2 Accent 6" w:uiPriority="66"/>
+    <w:lsdException w:name="Medium Grid 1 Accent 6" w:uiPriority="67"/>
+    <w:lsdException w:name="Medium Grid 2 Accent 6" w:uiPriority="68"/>
+    <w:lsdException w:name="Medium Grid 3 Accent 6" w:uiPriority="69"/>
+    <w:lsdException w:name="Dark List Accent 6" w:uiPriority="70"/>
+    <w:lsdException w:name="Colorful Shading Accent 6" w:uiPriority="71"/>
+    <w:lsdException w:name="Colorful List Accent 6" w:uiPriority="72"/>
+    <w:lsdException w:name="Colorful Grid Accent 6" w:uiPriority="73"/>
+    <w:lsdException w:name="Subtle Emphasis" w:uiPriority="19" w:qFormat="1"/>
+    <w:lsdException w:name="Intense Emphasis" w:uiPriority="21" w:qFormat="1"/>
+    <w:lsdException w:name="Subtle Reference" w:uiPriority="31" w:qFormat="1"/>
+    <w:lsdException w:name="Intense Reference" w:uiPriority="32" w:qFormat="1"/>
+    <w:lsdException w:name="Book Title" w:uiPriority="33" w:qFormat="1"/>
+    <w:lsdException w:name="Bibliography" w:semiHidden="1" w:uiPriority="37" w:unhideWhenUsed="1"/>
+    <w:lsdException w:name="TOC Heading" w:semiHidden="1" w:uiPriority="39" w:unhideWhenUsed="1" w:qFormat="1"/>
+    <w:lsdException w:name="Plain Table 1" w:uiPriority="41"/>
+    <w:lsdException w:name="Plain Table 2" w:uiPriority="42"/>
+    <w:lsdException w:name="Plain Table 3" w:uiPriority="43"/>
+    <w:lsdException w:name="Plain Table 4" w:uiPriority="44"/>
+    <w:lsdException w:name="Plain Table 5" w:uiPriority="45"/>
+    <w:lsdException w:name="Grid Table Light" w:uiPriority="40"/>
+    <w:lsdException w:name="Grid Table 1 Light" w:uiPriority="46"/>
+    <w:lsdException w:name="Grid Table 2" w:uiPriority="47"/>
+    <w:lsdException w:name="Grid Table 3" w:uiPriority="48"/>
+    <w:lsdException w:name="Grid Table 4" w:uiPriority="49"/>
+    <w:lsdException w:name="Grid Table 5 Dark" w:uiPriority="50"/>
+    <w:lsdException w:name="Grid Table 6 Colorful" w:uiPriority="51"/>
+    <w:lsdException w:name="Grid Table 7 Colorful" w:uiPriority="52"/>
+    <w:lsdException w:name="Grid Table 1 Light Accent 1" w:uiPriority="46"/>
+    <w:lsdException w:name="Grid Table 2 Accent 1" w:uiPriority="47"/>
+    <w:lsdException w:name="Grid Table 3 Accent 1" w:uiPriority="48"/>
+    <w:lsdException w:name="Grid Table 4 Accent 1" w:uiPriority="49"/>
+    <w:lsdException w:name="Grid Table 5 Dark Accent 1" w:uiPriority="50"/>
+    <w:lsdException w:name="Grid Table 6 Colorful Accent 1" w:uiPriority="51"/>
+    <w:lsdException w:name="Grid Table 7 Colorful Accent 1" w:uiPriority="52"/>
+    <w:lsdException w:name="Grid Table 1 Light Accent 2" w:uiPriority="46"/>
+    <w:lsdException w:name="Grid Table 2 Accent 2" w:uiPriority="47"/>
+    <w:lsdException w:name="Grid Table 3 Accent 2" w:uiPriority="48"/>
+    <w:lsdException w:name="Grid Table 4 Accent 2" w:uiPriority="49"/>
+    <w:lsdException w:name="Grid Table 5 Dark Accent 2" w:uiPriority="50"/>
+    <w:lsdException w:name="Grid Table 6 Colorful Accent 2" w:uiPriority="51"/>
+    <w:lsdException w:name="Grid Table 7 Colorful Accent 2" w:uiPriority="52"/>
+    <w:lsdException w:name="Grid Table 1 Light Accent 3" w:uiPriority="46"/>
+    <w:lsdException w:name="Grid Table 2 Accent 3" w:uiPriority="47"/>
+    <w:lsdException w:name="Grid Table 3 Accent 3" w:uiPriority="48"/>
+    <w:lsdException w:name="Grid Table 4 Accent 3" w:uiPriority="49"/>
+    <w:lsdException w:name="Grid Table 5 Dark Accent 3" w:uiPriority="50"/>
+    <w:lsdException w:name="Grid Table 6 Colorful Accent 3" w:uiPriority="51"/>
+    <w:lsdException w:name="Grid Table 7 Colorful Accent 3" w:uiPriority="52"/>
+    <w:lsdException w:name="Grid Table 1 Light Accent 4" w:uiPriority="46"/>
+    <w:lsdException w:name="Grid Table 2 Accent 4" w:uiPriority="47"/>
+    <w:lsdException w:name="Grid Table 3 Accent 4" w:uiPriority="48"/>
+    <w:lsdException w:name="Grid Table 4 Accent 4" w:uiPriority="49"/>
+    <w:lsdException w:name="Grid Table 5 Dark Accent 4" w:uiPriority="50"/>
+    <w:lsdException w:name="Grid Table 6 Colorful Accent 4" w:uiPriority="51"/>
+    <w:lsdException w:name="Grid Table 7 Colorful Accent 4" w:uiPriority="52"/>
+    <w:lsdException w:name="Grid Table 1 Light Accent 5" w:uiPriority="46"/>
+    <w:lsdException w:name="Grid Table 2 Accent 5" w:uiPriority="47"/>
+    <w:lsdException w:name="Grid Table 3 Accent 5" w:uiPriority="48"/>
+    <w:lsdException w:name="Grid Table 4 Accent 5" w:uiPriority="49"/>
+    <w:lsdException w:name="Grid Table 5 Dark Accent 5" w:uiPriority="50"/>
+    <w:lsdException w:name="Grid Table 6 Colorful Accent 5" w:uiPriority="51"/>
+    <w:lsdException w:name="Grid Table 7 Colorful Accent 5" w:uiPriority="52"/>
+    <w:lsdException w:name="Grid Table 1 Light Accent 6" w:uiPriority="46"/>
+    <w:lsdException w:name="Grid Table 2 Accent 6" w:uiPriority="47"/>
+    <w:lsdException w:name="Grid Table 3 Accent 6" w:uiPriority="48"/>
+    <w:lsdException w:name="Grid Table 4 Accent 6" w:uiPriority="49"/>
+    <w:lsdException w:name="Grid Table 5 Dark Accent 6" w:uiPriority="50"/>
+    <w:lsdException w:name="Grid Table 6 Colorful Accent 6" w:uiPriority="51"/>
+    <w:lsdException w:name="Grid Table 7 Colorful Accent 6" w:uiPriority="52"/>
+    <w:lsdException w:name="List Table 1 Light" w:uiPriority="46"/>
+    <w:lsdException w:name="List Table 2" w:uiPriority="47"/>
+    <w:lsdException w:name="List Table 3" w:uiPriority="48"/>
+    <w:lsdException w:name="List Table 4" w:uiPriority="49"/>
+    <w:lsdException w:name="List Table 5 Dark" w:uiPriority="50"/>
+    <w:lsdException w:name="List Table 6 Colorful" w:uiPriority="51"/>
+    <w:lsdException w:name="List Table 7 Colorful" w:uiPriority="52"/>
+    <w:lsdException w:name="List Table 1 Light Accent 1" w:uiPriority="46"/>
+    <w:lsdException w:name="List Table 2 Accent 1" w:uiPriority="47"/>
+    <w:lsdException w:name="List Table 3 Accent 1" w:uiPriority="48"/>
+    <w:lsdException w:name="List Table 4 Accent 1" w:uiPriority="49"/>
+    <w:lsdException w:name="List Table 5 Dark Accent 1" w:uiPriority="50"/>
+    <w:lsdException w:name="List Table 6 Colorful Accent 1" w:uiPriority="51"/>
+    <w:lsdException w:name="List Table 7 Colorful Accent 1" w:uiPriority="52"/>
+    <w:lsdException w:name="List Table 1 Light Accent 2" w:uiPriority="46"/>
+    <w:lsdException w:name="List Table 2 Accent 2" w:uiPriority="47"/>
+    <w:lsdException w:name="List Table 3 Accent 2" w:uiPriority="48"/>
+    <w:lsdException w:name="List Table 4 Accent 2" w:uiPriority="49"/>
+    <w:lsdException w:name="List Table 5 Dark Accent 2" w:uiPriority="50"/>
+    <w:lsdException w:name="List Table 6 Colorful Accent 2" w:uiPriority="51"/>
+    <w:lsdException w:name="List Table 7 Colorful Accent 2" w:uiPriority="52"/>
+    <w:lsdException w:name="List Table 1 Light Accent 3" w:uiPriority="46"/>
+    <w:lsdException w:name="List Table 2 Accent 3" w:uiPriority="47"/>
+    <w:lsdException w:name="List Table 3 Accent 3" w:uiPriority="48"/>
+    <w:lsdException w:name="List Table 4 Accent 3" w:uiPriority="49"/>
+    <w:lsdException w:name="List Table 5 Dark Accent 3" w:uiPriority="50"/>
+    <w:lsdException w:name="List Table 6 Colorful Accent 3" w:uiPriority="51"/>
+    <w:lsdException w:name="List Table 7 Colorful Accent 3" w:uiPriority="52"/>
+    <w:lsdException w:name="List Table 1 Light Accent 4" w:uiPriority="46"/>
+    <w:lsdException w:name="List Table 2 Accent 4" w:uiPriority="47"/>
+    <w:lsdException w:name="List Table 3 Accent 4" w:uiPriority="48"/>
+    <w:lsdException w:name="List Table 4 Accent 4" w:uiPriority="49"/>
+    <w:lsdException w:name="List Table 5 Dark Accent 4" w:uiPriority="50"/>
+    <w:lsdException w:name="List Table 6 Colorful Accent 4" w:uiPriority="51"/>
+    <w:lsdException w:name="List Table 7 Colorful Accent 4" w:uiPriority="52"/>
+    <w:lsdException w:name="List Table 1 Light Accent 5" w:uiPriority="46"/>
+    <w:lsdException w:name="List Table 2 Accent 5" w:uiPriority="47"/>
+    <w:lsdException w:name="List Table 3 Accent 5" w:uiPriority="48"/>
+    <w:lsdException w:name="List Table 4 Accent 5" w:uiPriority="49"/>
+    <w:lsdException w:name="List Table 5 Dark Accent 5" w:uiPriority="50"/>
+    <w:lsdException w:name="List Table 6 Colorful Accent 5" w:uiPriority="51"/>
+    <w:lsdException w:name="List Table 7 Colorful Accent 5" w:uiPriority="52"/>
+    <w:lsdException w:name="List Table 1 Light Accent 6" w:uiPriority="46"/>
+    <w:lsdException w:name="List Table 2 Accent 6" w:uiPriority="47"/>
+    <w:lsdException w:name="List Table 3 Accent 6" w:uiPriority="48"/>
+    <w:lsdException w:name="List Table 4 Accent 6" w:uiPriority="49"/>
+    <w:lsdException w:name="List Table 5 Dark Accent 6" w:uiPriority="50"/>
+    <w:lsdException w:name="List Table 6 Colorful Accent 6" w:uiPriority="51"/>
+    <w:lsdException w:name="List Table 7 Colorful Accent 6" w:uiPriority="52"/>
   </w:latentStyles>
   <w:style w:type="paragraph" w:default="1" w:styleId="Normal">
     <w:name w:val="Normal"/>
@@ -6517,7 +8585,6 @@
   <w:style w:type="character" w:default="1" w:styleId="DefaultParagraphFont">
     <w:name w:val="Default Paragraph Font"/>
     <w:uiPriority w:val="1"/>
-    <w:semiHidden/>
     <w:unhideWhenUsed/>
   </w:style>
   <w:style w:type="table" w:default="1" w:styleId="TableNormal">
@@ -6634,438 +8701,12 @@
     <w:tblPr>
       <w:tblStyleRowBandSize w:val="1"/>
       <w:tblStyleColBandSize w:val="1"/>
-      <w:tblInd w:w="0" w:type="dxa"/>
       <w:tblBorders>
         <w:top w:val="single" w:sz="8" w:space="0" w:color="000000" w:themeColor="text1"/>
         <w:left w:val="single" w:sz="8" w:space="0" w:color="000000" w:themeColor="text1"/>
         <w:bottom w:val="single" w:sz="8" w:space="0" w:color="000000" w:themeColor="text1"/>
         <w:right w:val="single" w:sz="8" w:space="0" w:color="000000" w:themeColor="text1"/>
       </w:tblBorders>
-      <w:tblCellMar>
-        <w:top w:w="0" w:type="dxa"/>
-        <w:left w:w="108" w:type="dxa"/>
-        <w:bottom w:w="0" w:type="dxa"/>
-        <w:right w:w="108" w:type="dxa"/>
-      </w:tblCellMar>
-    </w:tblPr>
-    <w:tblStylePr w:type="firstRow">
-      <w:rPr>
-        <w:sz w:val="24"/>
-        <w:szCs w:val="24"/>
-      </w:rPr>
-      <w:tblPr/>
-      <w:tcPr>
-        <w:tcBorders>
-          <w:top w:val="nil"/>
-          <w:left w:val="nil"/>
-          <w:bottom w:val="single" w:sz="24" w:space="0" w:color="000000" w:themeColor="text1"/>
-          <w:right w:val="nil"/>
-          <w:insideH w:val="nil"/>
-          <w:insideV w:val="nil"/>
-        </w:tcBorders>
-        <w:shd w:val="clear" w:color="auto" w:fill="FFFFFF" w:themeFill="background1"/>
-      </w:tcPr>
-    </w:tblStylePr>
-    <w:tblStylePr w:type="lastRow">
-      <w:tblPr/>
-      <w:tcPr>
-        <w:tcBorders>
-          <w:top w:val="single" w:sz="8" w:space="0" w:color="000000" w:themeColor="text1"/>
-          <w:left w:val="nil"/>
-          <w:bottom w:val="nil"/>
-          <w:right w:val="nil"/>
-          <w:insideH w:val="nil"/>
-          <w:insideV w:val="nil"/>
-        </w:tcBorders>
-        <w:shd w:val="clear" w:color="auto" w:fill="FFFFFF" w:themeFill="background1"/>
-      </w:tcPr>
-    </w:tblStylePr>
-    <w:tblStylePr w:type="firstCol">
-      <w:tblPr/>
-      <w:tcPr>
-        <w:tcBorders>
-          <w:top w:val="nil"/>
-          <w:left w:val="nil"/>
-          <w:bottom w:val="nil"/>
-          <w:right w:val="single" w:sz="8" w:space="0" w:color="000000" w:themeColor="text1"/>
-          <w:insideH w:val="nil"/>
-          <w:insideV w:val="nil"/>
-        </w:tcBorders>
-        <w:shd w:val="clear" w:color="auto" w:fill="FFFFFF" w:themeFill="background1"/>
-      </w:tcPr>
-    </w:tblStylePr>
-    <w:tblStylePr w:type="lastCol">
-      <w:tblPr/>
-      <w:tcPr>
-        <w:tcBorders>
-          <w:top w:val="nil"/>
-          <w:left w:val="single" w:sz="8" w:space="0" w:color="000000" w:themeColor="text1"/>
-          <w:bottom w:val="nil"/>
-          <w:right w:val="nil"/>
-          <w:insideH w:val="nil"/>
-          <w:insideV w:val="nil"/>
-        </w:tcBorders>
-        <w:shd w:val="clear" w:color="auto" w:fill="FFFFFF" w:themeFill="background1"/>
-      </w:tcPr>
-    </w:tblStylePr>
-    <w:tblStylePr w:type="band1Vert">
-      <w:tblPr/>
-      <w:tcPr>
-        <w:tcBorders>
-          <w:left w:val="nil"/>
-          <w:right w:val="nil"/>
-          <w:insideH w:val="nil"/>
-          <w:insideV w:val="nil"/>
-        </w:tcBorders>
-        <w:shd w:val="clear" w:color="auto" w:fill="C0C0C0" w:themeFill="text1" w:themeFillTint="3F"/>
-      </w:tcPr>
-    </w:tblStylePr>
-    <w:tblStylePr w:type="band1Horz">
-      <w:tblPr/>
-      <w:tcPr>
-        <w:tcBorders>
-          <w:top w:val="nil"/>
-          <w:bottom w:val="nil"/>
-          <w:insideH w:val="nil"/>
-          <w:insideV w:val="nil"/>
-        </w:tcBorders>
-        <w:shd w:val="clear" w:color="auto" w:fill="C0C0C0" w:themeFill="text1" w:themeFillTint="3F"/>
-      </w:tcPr>
-    </w:tblStylePr>
-    <w:tblStylePr w:type="nwCell">
-      <w:tblPr/>
-      <w:tcPr>
-        <w:shd w:val="clear" w:color="auto" w:fill="FFFFFF" w:themeFill="background1"/>
-      </w:tcPr>
-    </w:tblStylePr>
-    <w:tblStylePr w:type="swCell">
-      <w:tblPr/>
-      <w:tcPr>
-        <w:tcBorders>
-          <w:top w:val="nil"/>
-        </w:tcBorders>
-      </w:tcPr>
-    </w:tblStylePr>
-  </w:style>
-  <w:style w:type="paragraph" w:styleId="NoSpacing">
-    <w:name w:val="No Spacing"/>
-    <w:link w:val="NoSpacingChar"/>
-    <w:uiPriority w:val="1"/>
-    <w:qFormat/>
-    <w:rsid w:val="00AF3BFD"/>
-    <w:pPr>
-      <w:spacing w:after="0" w:line="240" w:lineRule="auto"/>
-    </w:pPr>
-    <w:rPr>
-      <w:rFonts w:eastAsiaTheme="minorEastAsia"/>
-    </w:rPr>
-  </w:style>
-  <w:style w:type="character" w:customStyle="1" w:styleId="NoSpacingChar">
-    <w:name w:val="No Spacing Char"/>
-    <w:basedOn w:val="DefaultParagraphFont"/>
-    <w:link w:val="NoSpacing"/>
-    <w:uiPriority w:val="1"/>
-    <w:rsid w:val="00AF3BFD"/>
-    <w:rPr>
-      <w:rFonts w:eastAsiaTheme="minorEastAsia"/>
-    </w:rPr>
-  </w:style>
-</w:styles>
-</file>
-
-<file path=word/stylesWithEffects.xml><?xml version="1.0" encoding="utf-8"?>
-<w:styles xmlns:wpc="http://schemas.microsoft.com/office/word/2010/wordprocessingCanvas" xmlns:mc="http://schemas.openxmlformats.org/markup-compatibility/2006" xmlns:o="urn:schemas-microsoft-com:office:office" xmlns:r="http://schemas.openxmlformats.org/officeDocument/2006/relationships" xmlns:m="http://schemas.openxmlformats.org/officeDocument/2006/math" xmlns:v="urn:schemas-microsoft-com:vml" xmlns:wp14="http://schemas.microsoft.com/office/word/2010/wordprocessingDrawing" xmlns:wp="http://schemas.openxmlformats.org/drawingml/2006/wordprocessingDrawing" xmlns:w10="urn:schemas-microsoft-com:office:word" xmlns:w="http://schemas.openxmlformats.org/wordprocessingml/2006/main" xmlns:w14="http://schemas.microsoft.com/office/word/2010/wordml" xmlns:wpg="http://schemas.microsoft.com/office/word/2010/wordprocessingGroup" xmlns:wpi="http://schemas.microsoft.com/office/word/2010/wordprocessingInk" xmlns:wne="http://schemas.microsoft.com/office/word/2006/wordml" xmlns:wps="http://schemas.microsoft.com/office/word/2010/wordprocessingShape" mc:Ignorable="w14 wp14">
-  <w:docDefaults>
-    <w:rPrDefault>
-      <w:rPr>
-        <w:rFonts w:asciiTheme="minorHAnsi" w:eastAsiaTheme="minorHAnsi" w:hAnsiTheme="minorHAnsi" w:cstheme="minorBidi"/>
-        <w:sz w:val="22"/>
-        <w:szCs w:val="22"/>
-        <w:lang w:val="en-US" w:eastAsia="en-US" w:bidi="ar-SA"/>
-      </w:rPr>
-    </w:rPrDefault>
-    <w:pPrDefault>
-      <w:pPr>
-        <w:spacing w:after="160" w:line="259" w:lineRule="auto"/>
-      </w:pPr>
-    </w:pPrDefault>
-  </w:docDefaults>
-  <w:latentStyles w:defLockedState="0" w:defUIPriority="99" w:defSemiHidden="1" w:defUnhideWhenUsed="1" w:defQFormat="0" w:count="267">
-    <w:lsdException w:name="Normal" w:semiHidden="0" w:uiPriority="0" w:unhideWhenUsed="0" w:qFormat="1"/>
-    <w:lsdException w:name="heading 1" w:semiHidden="0" w:uiPriority="9" w:unhideWhenUsed="0" w:qFormat="1"/>
-    <w:lsdException w:name="heading 2" w:uiPriority="9" w:qFormat="1"/>
-    <w:lsdException w:name="heading 3" w:uiPriority="9" w:qFormat="1"/>
-    <w:lsdException w:name="heading 4" w:uiPriority="9" w:qFormat="1"/>
-    <w:lsdException w:name="heading 5" w:uiPriority="9" w:qFormat="1"/>
-    <w:lsdException w:name="heading 6" w:uiPriority="9" w:qFormat="1"/>
-    <w:lsdException w:name="heading 7" w:uiPriority="9" w:qFormat="1"/>
-    <w:lsdException w:name="heading 8" w:uiPriority="9" w:qFormat="1"/>
-    <w:lsdException w:name="heading 9" w:uiPriority="9" w:qFormat="1"/>
-    <w:lsdException w:name="toc 1" w:uiPriority="39"/>
-    <w:lsdException w:name="toc 2" w:uiPriority="39"/>
-    <w:lsdException w:name="toc 3" w:uiPriority="39"/>
-    <w:lsdException w:name="toc 4" w:uiPriority="39"/>
-    <w:lsdException w:name="toc 5" w:uiPriority="39"/>
-    <w:lsdException w:name="toc 6" w:uiPriority="39"/>
-    <w:lsdException w:name="toc 7" w:uiPriority="39"/>
-    <w:lsdException w:name="toc 8" w:uiPriority="39"/>
-    <w:lsdException w:name="toc 9" w:uiPriority="39"/>
-    <w:lsdException w:name="caption" w:uiPriority="35" w:qFormat="1"/>
-    <w:lsdException w:name="Title" w:semiHidden="0" w:uiPriority="10" w:unhideWhenUsed="0" w:qFormat="1"/>
-    <w:lsdException w:name="Default Paragraph Font" w:uiPriority="1"/>
-    <w:lsdException w:name="Subtitle" w:semiHidden="0" w:uiPriority="11" w:unhideWhenUsed="0" w:qFormat="1"/>
-    <w:lsdException w:name="Strong" w:semiHidden="0" w:uiPriority="22" w:unhideWhenUsed="0" w:qFormat="1"/>
-    <w:lsdException w:name="Emphasis" w:semiHidden="0" w:uiPriority="20" w:unhideWhenUsed="0" w:qFormat="1"/>
-    <w:lsdException w:name="Table Grid" w:semiHidden="0" w:uiPriority="39" w:unhideWhenUsed="0"/>
-    <w:lsdException w:name="Placeholder Text" w:unhideWhenUsed="0"/>
-    <w:lsdException w:name="No Spacing" w:semiHidden="0" w:uiPriority="1" w:unhideWhenUsed="0" w:qFormat="1"/>
-    <w:lsdException w:name="Light Shading" w:semiHidden="0" w:uiPriority="60" w:unhideWhenUsed="0"/>
-    <w:lsdException w:name="Light List" w:semiHidden="0" w:uiPriority="61" w:unhideWhenUsed="0"/>
-    <w:lsdException w:name="Light Grid" w:semiHidden="0" w:uiPriority="62" w:unhideWhenUsed="0"/>
-    <w:lsdException w:name="Medium Shading 1" w:semiHidden="0" w:uiPriority="63" w:unhideWhenUsed="0"/>
-    <w:lsdException w:name="Medium Shading 2" w:semiHidden="0" w:uiPriority="64" w:unhideWhenUsed="0"/>
-    <w:lsdException w:name="Medium List 1" w:semiHidden="0" w:uiPriority="65" w:unhideWhenUsed="0"/>
-    <w:lsdException w:name="Medium List 2" w:semiHidden="0" w:uiPriority="66" w:unhideWhenUsed="0"/>
-    <w:lsdException w:name="Medium Grid 1" w:semiHidden="0" w:uiPriority="67" w:unhideWhenUsed="0"/>
-    <w:lsdException w:name="Medium Grid 2" w:semiHidden="0" w:uiPriority="68" w:unhideWhenUsed="0"/>
-    <w:lsdException w:name="Medium Grid 3" w:semiHidden="0" w:uiPriority="69" w:unhideWhenUsed="0"/>
-    <w:lsdException w:name="Dark List" w:semiHidden="0" w:uiPriority="70" w:unhideWhenUsed="0"/>
-    <w:lsdException w:name="Colorful Shading" w:semiHidden="0" w:uiPriority="71" w:unhideWhenUsed="0"/>
-    <w:lsdException w:name="Colorful List" w:semiHidden="0" w:uiPriority="72" w:unhideWhenUsed="0"/>
-    <w:lsdException w:name="Colorful Grid" w:semiHidden="0" w:uiPriority="73" w:unhideWhenUsed="0"/>
-    <w:lsdException w:name="Light Shading Accent 1" w:semiHidden="0" w:uiPriority="60" w:unhideWhenUsed="0"/>
-    <w:lsdException w:name="Light List Accent 1" w:semiHidden="0" w:uiPriority="61" w:unhideWhenUsed="0"/>
-    <w:lsdException w:name="Light Grid Accent 1" w:semiHidden="0" w:uiPriority="62" w:unhideWhenUsed="0"/>
-    <w:lsdException w:name="Medium Shading 1 Accent 1" w:semiHidden="0" w:uiPriority="63" w:unhideWhenUsed="0"/>
-    <w:lsdException w:name="Medium Shading 2 Accent 1" w:semiHidden="0" w:uiPriority="64" w:unhideWhenUsed="0"/>
-    <w:lsdException w:name="Medium List 1 Accent 1" w:semiHidden="0" w:uiPriority="65" w:unhideWhenUsed="0"/>
-    <w:lsdException w:name="Revision" w:unhideWhenUsed="0"/>
-    <w:lsdException w:name="List Paragraph" w:semiHidden="0" w:uiPriority="34" w:unhideWhenUsed="0" w:qFormat="1"/>
-    <w:lsdException w:name="Quote" w:semiHidden="0" w:uiPriority="29" w:unhideWhenUsed="0" w:qFormat="1"/>
-    <w:lsdException w:name="Intense Quote" w:semiHidden="0" w:uiPriority="30" w:unhideWhenUsed="0" w:qFormat="1"/>
-    <w:lsdException w:name="Medium List 2 Accent 1" w:semiHidden="0" w:uiPriority="66" w:unhideWhenUsed="0"/>
-    <w:lsdException w:name="Medium Grid 1 Accent 1" w:semiHidden="0" w:uiPriority="67" w:unhideWhenUsed="0"/>
-    <w:lsdException w:name="Medium Grid 2 Accent 1" w:semiHidden="0" w:uiPriority="68" w:unhideWhenUsed="0"/>
-    <w:lsdException w:name="Medium Grid 3 Accent 1" w:semiHidden="0" w:uiPriority="69" w:unhideWhenUsed="0"/>
-    <w:lsdException w:name="Dark List Accent 1" w:semiHidden="0" w:uiPriority="70" w:unhideWhenUsed="0"/>
-    <w:lsdException w:name="Colorful Shading Accent 1" w:semiHidden="0" w:uiPriority="71" w:unhideWhenUsed="0"/>
-    <w:lsdException w:name="Colorful List Accent 1" w:semiHidden="0" w:uiPriority="72" w:unhideWhenUsed="0"/>
-    <w:lsdException w:name="Colorful Grid Accent 1" w:semiHidden="0" w:uiPriority="73" w:unhideWhenUsed="0"/>
-    <w:lsdException w:name="Light Shading Accent 2" w:semiHidden="0" w:uiPriority="60" w:unhideWhenUsed="0"/>
-    <w:lsdException w:name="Light List Accent 2" w:semiHidden="0" w:uiPriority="61" w:unhideWhenUsed="0"/>
-    <w:lsdException w:name="Light Grid Accent 2" w:semiHidden="0" w:uiPriority="62" w:unhideWhenUsed="0"/>
-    <w:lsdException w:name="Medium Shading 1 Accent 2" w:semiHidden="0" w:uiPriority="63" w:unhideWhenUsed="0"/>
-    <w:lsdException w:name="Medium Shading 2 Accent 2" w:semiHidden="0" w:uiPriority="64" w:unhideWhenUsed="0"/>
-    <w:lsdException w:name="Medium List 1 Accent 2" w:semiHidden="0" w:uiPriority="65" w:unhideWhenUsed="0"/>
-    <w:lsdException w:name="Medium List 2 Accent 2" w:semiHidden="0" w:uiPriority="66" w:unhideWhenUsed="0"/>
-    <w:lsdException w:name="Medium Grid 1 Accent 2" w:semiHidden="0" w:uiPriority="67" w:unhideWhenUsed="0"/>
-    <w:lsdException w:name="Medium Grid 2 Accent 2" w:semiHidden="0" w:uiPriority="68" w:unhideWhenUsed="0"/>
-    <w:lsdException w:name="Medium Grid 3 Accent 2" w:semiHidden="0" w:uiPriority="69" w:unhideWhenUsed="0"/>
-    <w:lsdException w:name="Dark List Accent 2" w:semiHidden="0" w:uiPriority="70" w:unhideWhenUsed="0"/>
-    <w:lsdException w:name="Colorful Shading Accent 2" w:semiHidden="0" w:uiPriority="71" w:unhideWhenUsed="0"/>
-    <w:lsdException w:name="Colorful List Accent 2" w:semiHidden="0" w:uiPriority="72" w:unhideWhenUsed="0"/>
-    <w:lsdException w:name="Colorful Grid Accent 2" w:semiHidden="0" w:uiPriority="73" w:unhideWhenUsed="0"/>
-    <w:lsdException w:name="Light Shading Accent 3" w:semiHidden="0" w:uiPriority="60" w:unhideWhenUsed="0"/>
-    <w:lsdException w:name="Light List Accent 3" w:semiHidden="0" w:uiPriority="61" w:unhideWhenUsed="0"/>
-    <w:lsdException w:name="Light Grid Accent 3" w:semiHidden="0" w:uiPriority="62" w:unhideWhenUsed="0"/>
-    <w:lsdException w:name="Medium Shading 1 Accent 3" w:semiHidden="0" w:uiPriority="63" w:unhideWhenUsed="0"/>
-    <w:lsdException w:name="Medium Shading 2 Accent 3" w:semiHidden="0" w:uiPriority="64" w:unhideWhenUsed="0"/>
-    <w:lsdException w:name="Medium List 1 Accent 3" w:semiHidden="0" w:uiPriority="65" w:unhideWhenUsed="0"/>
-    <w:lsdException w:name="Medium List 2 Accent 3" w:semiHidden="0" w:uiPriority="66" w:unhideWhenUsed="0"/>
-    <w:lsdException w:name="Medium Grid 1 Accent 3" w:semiHidden="0" w:uiPriority="67" w:unhideWhenUsed="0"/>
-    <w:lsdException w:name="Medium Grid 2 Accent 3" w:semiHidden="0" w:uiPriority="68" w:unhideWhenUsed="0"/>
-    <w:lsdException w:name="Medium Grid 3 Accent 3" w:semiHidden="0" w:uiPriority="69" w:unhideWhenUsed="0"/>
-    <w:lsdException w:name="Dark List Accent 3" w:semiHidden="0" w:uiPriority="70" w:unhideWhenUsed="0"/>
-    <w:lsdException w:name="Colorful Shading Accent 3" w:semiHidden="0" w:uiPriority="71" w:unhideWhenUsed="0"/>
-    <w:lsdException w:name="Colorful List Accent 3" w:semiHidden="0" w:uiPriority="72" w:unhideWhenUsed="0"/>
-    <w:lsdException w:name="Colorful Grid Accent 3" w:semiHidden="0" w:uiPriority="73" w:unhideWhenUsed="0"/>
-    <w:lsdException w:name="Light Shading Accent 4" w:semiHidden="0" w:uiPriority="60" w:unhideWhenUsed="0"/>
-    <w:lsdException w:name="Light List Accent 4" w:semiHidden="0" w:uiPriority="61" w:unhideWhenUsed="0"/>
-    <w:lsdException w:name="Light Grid Accent 4" w:semiHidden="0" w:uiPriority="62" w:unhideWhenUsed="0"/>
-    <w:lsdException w:name="Medium Shading 1 Accent 4" w:semiHidden="0" w:uiPriority="63" w:unhideWhenUsed="0"/>
-    <w:lsdException w:name="Medium Shading 2 Accent 4" w:semiHidden="0" w:uiPriority="64" w:unhideWhenUsed="0"/>
-    <w:lsdException w:name="Medium List 1 Accent 4" w:semiHidden="0" w:uiPriority="65" w:unhideWhenUsed="0"/>
-    <w:lsdException w:name="Medium List 2 Accent 4" w:semiHidden="0" w:uiPriority="66" w:unhideWhenUsed="0"/>
-    <w:lsdException w:name="Medium Grid 1 Accent 4" w:semiHidden="0" w:uiPriority="67" w:unhideWhenUsed="0"/>
-    <w:lsdException w:name="Medium Grid 2 Accent 4" w:semiHidden="0" w:uiPriority="68" w:unhideWhenUsed="0"/>
-    <w:lsdException w:name="Medium Grid 3 Accent 4" w:semiHidden="0" w:uiPriority="69" w:unhideWhenUsed="0"/>
-    <w:lsdException w:name="Dark List Accent 4" w:semiHidden="0" w:uiPriority="70" w:unhideWhenUsed="0"/>
-    <w:lsdException w:name="Colorful Shading Accent 4" w:semiHidden="0" w:uiPriority="71" w:unhideWhenUsed="0"/>
-    <w:lsdException w:name="Colorful List Accent 4" w:semiHidden="0" w:uiPriority="72" w:unhideWhenUsed="0"/>
-    <w:lsdException w:name="Colorful Grid Accent 4" w:semiHidden="0" w:uiPriority="73" w:unhideWhenUsed="0"/>
-    <w:lsdException w:name="Light Shading Accent 5" w:semiHidden="0" w:uiPriority="60" w:unhideWhenUsed="0"/>
-    <w:lsdException w:name="Light List Accent 5" w:semiHidden="0" w:uiPriority="61" w:unhideWhenUsed="0"/>
-    <w:lsdException w:name="Light Grid Accent 5" w:semiHidden="0" w:uiPriority="62" w:unhideWhenUsed="0"/>
-    <w:lsdException w:name="Medium Shading 1 Accent 5" w:semiHidden="0" w:uiPriority="63" w:unhideWhenUsed="0"/>
-    <w:lsdException w:name="Medium Shading 2 Accent 5" w:semiHidden="0" w:uiPriority="64" w:unhideWhenUsed="0"/>
-    <w:lsdException w:name="Medium List 1 Accent 5" w:semiHidden="0" w:uiPriority="65" w:unhideWhenUsed="0"/>
-    <w:lsdException w:name="Medium List 2 Accent 5" w:semiHidden="0" w:uiPriority="66" w:unhideWhenUsed="0"/>
-    <w:lsdException w:name="Medium Grid 1 Accent 5" w:semiHidden="0" w:uiPriority="67" w:unhideWhenUsed="0"/>
-    <w:lsdException w:name="Medium Grid 2 Accent 5" w:semiHidden="0" w:uiPriority="68" w:unhideWhenUsed="0"/>
-    <w:lsdException w:name="Medium Grid 3 Accent 5" w:semiHidden="0" w:uiPriority="69" w:unhideWhenUsed="0"/>
-    <w:lsdException w:name="Dark List Accent 5" w:semiHidden="0" w:uiPriority="70" w:unhideWhenUsed="0"/>
-    <w:lsdException w:name="Colorful Shading Accent 5" w:semiHidden="0" w:uiPriority="71" w:unhideWhenUsed="0"/>
-    <w:lsdException w:name="Colorful List Accent 5" w:semiHidden="0" w:uiPriority="72" w:unhideWhenUsed="0"/>
-    <w:lsdException w:name="Colorful Grid Accent 5" w:semiHidden="0" w:uiPriority="73" w:unhideWhenUsed="0"/>
-    <w:lsdException w:name="Light Shading Accent 6" w:semiHidden="0" w:uiPriority="60" w:unhideWhenUsed="0"/>
-    <w:lsdException w:name="Light List Accent 6" w:semiHidden="0" w:uiPriority="61" w:unhideWhenUsed="0"/>
-    <w:lsdException w:name="Light Grid Accent 6" w:semiHidden="0" w:uiPriority="62" w:unhideWhenUsed="0"/>
-    <w:lsdException w:name="Medium Shading 1 Accent 6" w:semiHidden="0" w:uiPriority="63" w:unhideWhenUsed="0"/>
-    <w:lsdException w:name="Medium Shading 2 Accent 6" w:semiHidden="0" w:uiPriority="64" w:unhideWhenUsed="0"/>
-    <w:lsdException w:name="Medium List 1 Accent 6" w:semiHidden="0" w:uiPriority="65" w:unhideWhenUsed="0"/>
-    <w:lsdException w:name="Medium List 2 Accent 6" w:semiHidden="0" w:uiPriority="66" w:unhideWhenUsed="0"/>
-    <w:lsdException w:name="Medium Grid 1 Accent 6" w:semiHidden="0" w:uiPriority="67" w:unhideWhenUsed="0"/>
-    <w:lsdException w:name="Medium Grid 2 Accent 6" w:semiHidden="0" w:uiPriority="68" w:unhideWhenUsed="0"/>
-    <w:lsdException w:name="Medium Grid 3 Accent 6" w:semiHidden="0" w:uiPriority="69" w:unhideWhenUsed="0"/>
-    <w:lsdException w:name="Dark List Accent 6" w:semiHidden="0" w:uiPriority="70" w:unhideWhenUsed="0"/>
-    <w:lsdException w:name="Colorful Shading Accent 6" w:semiHidden="0" w:uiPriority="71" w:unhideWhenUsed="0"/>
-    <w:lsdException w:name="Colorful List Accent 6" w:semiHidden="0" w:uiPriority="72" w:unhideWhenUsed="0"/>
-    <w:lsdException w:name="Colorful Grid Accent 6" w:semiHidden="0" w:uiPriority="73" w:unhideWhenUsed="0"/>
-    <w:lsdException w:name="Subtle Emphasis" w:semiHidden="0" w:uiPriority="19" w:unhideWhenUsed="0" w:qFormat="1"/>
-    <w:lsdException w:name="Intense Emphasis" w:semiHidden="0" w:uiPriority="21" w:unhideWhenUsed="0" w:qFormat="1"/>
-    <w:lsdException w:name="Subtle Reference" w:semiHidden="0" w:uiPriority="31" w:unhideWhenUsed="0" w:qFormat="1"/>
-    <w:lsdException w:name="Intense Reference" w:semiHidden="0" w:uiPriority="32" w:unhideWhenUsed="0" w:qFormat="1"/>
-    <w:lsdException w:name="Book Title" w:semiHidden="0" w:uiPriority="33" w:unhideWhenUsed="0" w:qFormat="1"/>
-    <w:lsdException w:name="Bibliography" w:uiPriority="37"/>
-    <w:lsdException w:name="TOC Heading" w:uiPriority="39" w:qFormat="1"/>
-  </w:latentStyles>
-  <w:style w:type="paragraph" w:default="1" w:styleId="Normal">
-    <w:name w:val="Normal"/>
-    <w:qFormat/>
-  </w:style>
-  <w:style w:type="character" w:default="1" w:styleId="DefaultParagraphFont">
-    <w:name w:val="Default Paragraph Font"/>
-    <w:uiPriority w:val="1"/>
-    <w:semiHidden/>
-    <w:unhideWhenUsed/>
-  </w:style>
-  <w:style w:type="table" w:default="1" w:styleId="TableNormal">
-    <w:name w:val="Normal Table"/>
-    <w:uiPriority w:val="99"/>
-    <w:semiHidden/>
-    <w:unhideWhenUsed/>
-    <w:tblPr>
-      <w:tblInd w:w="0" w:type="dxa"/>
-      <w:tblCellMar>
-        <w:top w:w="0" w:type="dxa"/>
-        <w:left w:w="108" w:type="dxa"/>
-        <w:bottom w:w="0" w:type="dxa"/>
-        <w:right w:w="108" w:type="dxa"/>
-      </w:tblCellMar>
-    </w:tblPr>
-  </w:style>
-  <w:style w:type="numbering" w:default="1" w:styleId="NoList">
-    <w:name w:val="No List"/>
-    <w:uiPriority w:val="99"/>
-    <w:semiHidden/>
-    <w:unhideWhenUsed/>
-  </w:style>
-  <w:style w:type="character" w:styleId="Hyperlink">
-    <w:name w:val="Hyperlink"/>
-    <w:basedOn w:val="DefaultParagraphFont"/>
-    <w:uiPriority w:val="99"/>
-    <w:unhideWhenUsed/>
-    <w:rsid w:val="008543D0"/>
-    <w:rPr>
-      <w:color w:val="0563C1" w:themeColor="hyperlink"/>
-      <w:u w:val="single"/>
-    </w:rPr>
-  </w:style>
-  <w:style w:type="character" w:customStyle="1" w:styleId="UnresolvedMention">
-    <w:name w:val="Unresolved Mention"/>
-    <w:basedOn w:val="DefaultParagraphFont"/>
-    <w:uiPriority w:val="99"/>
-    <w:semiHidden/>
-    <w:unhideWhenUsed/>
-    <w:rsid w:val="008543D0"/>
-    <w:rPr>
-      <w:color w:val="605E5C"/>
-      <w:shd w:val="clear" w:color="auto" w:fill="E1DFDD"/>
-    </w:rPr>
-  </w:style>
-  <w:style w:type="paragraph" w:styleId="Header">
-    <w:name w:val="header"/>
-    <w:basedOn w:val="Normal"/>
-    <w:link w:val="HeaderChar"/>
-    <w:uiPriority w:val="99"/>
-    <w:unhideWhenUsed/>
-    <w:rsid w:val="008543D0"/>
-    <w:pPr>
-      <w:tabs>
-        <w:tab w:val="center" w:pos="4680"/>
-        <w:tab w:val="right" w:pos="9360"/>
-      </w:tabs>
-      <w:spacing w:after="0" w:line="240" w:lineRule="auto"/>
-    </w:pPr>
-  </w:style>
-  <w:style w:type="character" w:customStyle="1" w:styleId="HeaderChar">
-    <w:name w:val="Header Char"/>
-    <w:basedOn w:val="DefaultParagraphFont"/>
-    <w:link w:val="Header"/>
-    <w:uiPriority w:val="99"/>
-    <w:rsid w:val="008543D0"/>
-  </w:style>
-  <w:style w:type="paragraph" w:styleId="Footer">
-    <w:name w:val="footer"/>
-    <w:basedOn w:val="Normal"/>
-    <w:link w:val="FooterChar"/>
-    <w:uiPriority w:val="99"/>
-    <w:unhideWhenUsed/>
-    <w:rsid w:val="008543D0"/>
-    <w:pPr>
-      <w:tabs>
-        <w:tab w:val="center" w:pos="4680"/>
-        <w:tab w:val="right" w:pos="9360"/>
-      </w:tabs>
-      <w:spacing w:after="0" w:line="240" w:lineRule="auto"/>
-    </w:pPr>
-  </w:style>
-  <w:style w:type="character" w:customStyle="1" w:styleId="FooterChar">
-    <w:name w:val="Footer Char"/>
-    <w:basedOn w:val="DefaultParagraphFont"/>
-    <w:link w:val="Footer"/>
-    <w:uiPriority w:val="99"/>
-    <w:rsid w:val="008543D0"/>
-  </w:style>
-  <w:style w:type="paragraph" w:styleId="ListParagraph">
-    <w:name w:val="List Paragraph"/>
-    <w:basedOn w:val="Normal"/>
-    <w:uiPriority w:val="34"/>
-    <w:qFormat/>
-    <w:rsid w:val="008543D0"/>
-    <w:pPr>
-      <w:ind w:left="720"/>
-      <w:contextualSpacing/>
-    </w:pPr>
-  </w:style>
-  <w:style w:type="table" w:styleId="MediumList2">
-    <w:name w:val="Medium List 2"/>
-    <w:basedOn w:val="TableNormal"/>
-    <w:uiPriority w:val="66"/>
-    <w:rsid w:val="008B69AA"/>
-    <w:pPr>
-      <w:spacing w:after="0" w:line="240" w:lineRule="auto"/>
-    </w:pPr>
-    <w:rPr>
-      <w:rFonts w:asciiTheme="majorHAnsi" w:eastAsiaTheme="majorEastAsia" w:hAnsiTheme="majorHAnsi" w:cstheme="majorBidi"/>
-      <w:color w:val="000000" w:themeColor="text1"/>
-    </w:rPr>
-    <w:tblPr>
-      <w:tblStyleRowBandSize w:val="1"/>
-      <w:tblStyleColBandSize w:val="1"/>
-      <w:tblInd w:w="0" w:type="dxa"/>
-      <w:tblBorders>
-        <w:top w:val="single" w:sz="8" w:space="0" w:color="000000" w:themeColor="text1"/>
-        <w:left w:val="single" w:sz="8" w:space="0" w:color="000000" w:themeColor="text1"/>
-        <w:bottom w:val="single" w:sz="8" w:space="0" w:color="000000" w:themeColor="text1"/>
-        <w:right w:val="single" w:sz="8" w:space="0" w:color="000000" w:themeColor="text1"/>
-      </w:tblBorders>
-      <w:tblCellMar>
-        <w:top w:w="0" w:type="dxa"/>
-        <w:left w:w="108" w:type="dxa"/>
-        <w:bottom w:w="0" w:type="dxa"/>
-        <w:right w:w="108" w:type="dxa"/>
-      </w:tblCellMar>
     </w:tblPr>
     <w:tblStylePr w:type="firstRow">
       <w:rPr>
@@ -7447,7 +9088,7 @@
   <a:extraClrSchemeLst/>
   <a:extLst>
     <a:ext uri="{05A4C25C-085E-4340-85A3-A5531E510DB2}">
-      <thm15:themeFamily xmlns:thm15="http://schemas.microsoft.com/office/thememl/2012/main" xmlns="" name="Office Theme" id="{62F939B6-93AF-4DB8-9C6B-D6C7DFDC589F}" vid="{4A3C46E8-61CC-4603-A589-7422A47A8E4A}"/>
+      <thm15:themeFamily xmlns:thm15="http://schemas.microsoft.com/office/thememl/2012/main" name="Office Theme" id="{62F939B6-93AF-4DB8-9C6B-D6C7DFDC589F}" vid="{4A3C46E8-61CC-4603-A589-7422A47A8E4A}"/>
     </a:ext>
   </a:extLst>
 </a:theme>
@@ -7458,7 +9099,7 @@
 </file>
 
 <file path=customXml/itemProps1.xml><?xml version="1.0" encoding="utf-8"?>
-<ds:datastoreItem xmlns:ds="http://schemas.openxmlformats.org/officeDocument/2006/customXml" ds:itemID="{2CC25112-3BCB-4127-9AA0-26AA4D7BF432}">
+<ds:datastoreItem xmlns:ds="http://schemas.openxmlformats.org/officeDocument/2006/customXml" ds:itemID="{54D17234-8C18-415B-9A02-5552C74892A9}">
   <ds:schemaRefs>
     <ds:schemaRef ds:uri="http://schemas.openxmlformats.org/officeDocument/2006/bibliography"/>
   </ds:schemaRefs>

</xml_diff>